<commit_message>
add titulo e resumo
</commit_message>
<xml_diff>
--- a/tcc-i/main.docx
+++ b/tcc-i/main.docx
@@ -1,6 +1,6 @@
 
 <file path=word/document.xml><?xml version="1.0" encoding="utf-8"?>
-<w:document xmlns:wpc="http://schemas.microsoft.com/office/word/2010/wordprocessingCanvas" xmlns:cx="http://schemas.microsoft.com/office/drawing/2014/chartex" xmlns:mc="http://schemas.openxmlformats.org/markup-compatibility/2006" xmlns:o="urn:schemas-microsoft-com:office:office" xmlns:r="http://schemas.openxmlformats.org/officeDocument/2006/relationships" xmlns:m="http://schemas.openxmlformats.org/officeDocument/2006/math" xmlns:v="urn:schemas-microsoft-com:vml" xmlns:wp14="http://schemas.microsoft.com/office/word/2010/wordprocessingDrawing" xmlns:wp="http://schemas.openxmlformats.org/drawingml/2006/wordprocessingDrawing" xmlns:w10="urn:schemas-microsoft-com:office:word" xmlns:w="http://schemas.openxmlformats.org/wordprocessingml/2006/main" xmlns:w14="http://schemas.microsoft.com/office/word/2010/wordml" xmlns:w15="http://schemas.microsoft.com/office/word/2012/wordml" xmlns:w16se="http://schemas.microsoft.com/office/word/2015/wordml/symex" xmlns:wpg="http://schemas.microsoft.com/office/word/2010/wordprocessingGroup" xmlns:wpi="http://schemas.microsoft.com/office/word/2010/wordprocessingInk" xmlns:wne="http://schemas.microsoft.com/office/word/2006/wordml" xmlns:wps="http://schemas.microsoft.com/office/word/2010/wordprocessingShape" mc:Ignorable="w14 w15 w16se wp14">
+<w:document xmlns:wpc="http://schemas.microsoft.com/office/word/2010/wordprocessingCanvas" xmlns:cx="http://schemas.microsoft.com/office/drawing/2014/chartex" xmlns:cx1="http://schemas.microsoft.com/office/drawing/2015/9/8/chartex" xmlns:cx2="http://schemas.microsoft.com/office/drawing/2015/10/21/chartex" xmlns:cx3="http://schemas.microsoft.com/office/drawing/2016/5/9/chartex" xmlns:cx4="http://schemas.microsoft.com/office/drawing/2016/5/10/chartex" xmlns:cx5="http://schemas.microsoft.com/office/drawing/2016/5/11/chartex" xmlns:cx6="http://schemas.microsoft.com/office/drawing/2016/5/12/chartex" xmlns:cx7="http://schemas.microsoft.com/office/drawing/2016/5/13/chartex" xmlns:cx8="http://schemas.microsoft.com/office/drawing/2016/5/14/chartex" xmlns:mc="http://schemas.openxmlformats.org/markup-compatibility/2006" xmlns:aink="http://schemas.microsoft.com/office/drawing/2016/ink" xmlns:am3d="http://schemas.microsoft.com/office/drawing/2017/model3d" xmlns:o="urn:schemas-microsoft-com:office:office" xmlns:r="http://schemas.openxmlformats.org/officeDocument/2006/relationships" xmlns:m="http://schemas.openxmlformats.org/officeDocument/2006/math" xmlns:v="urn:schemas-microsoft-com:vml" xmlns:wp14="http://schemas.microsoft.com/office/word/2010/wordprocessingDrawing" xmlns:wp="http://schemas.openxmlformats.org/drawingml/2006/wordprocessingDrawing" xmlns:w10="urn:schemas-microsoft-com:office:word" xmlns:w="http://schemas.openxmlformats.org/wordprocessingml/2006/main" xmlns:w14="http://schemas.microsoft.com/office/word/2010/wordml" xmlns:w15="http://schemas.microsoft.com/office/word/2012/wordml" xmlns:w16cex="http://schemas.microsoft.com/office/word/2018/wordml/cex" xmlns:w16cid="http://schemas.microsoft.com/office/word/2016/wordml/cid" xmlns:w16="http://schemas.microsoft.com/office/word/2018/wordml" xmlns:w16se="http://schemas.microsoft.com/office/word/2015/wordml/symex" xmlns:wpg="http://schemas.microsoft.com/office/word/2010/wordprocessingGroup" xmlns:wpi="http://schemas.microsoft.com/office/word/2010/wordprocessingInk" xmlns:wne="http://schemas.microsoft.com/office/word/2006/wordml" xmlns:wps="http://schemas.microsoft.com/office/word/2010/wordprocessingShape" mc:Ignorable="w14 w15 w16se w16cid w16 w16cex wp14">
   <w:body>
     <w:p>
       <w:pPr>
@@ -44,7 +44,7 @@
         <w:outlineLvl w:val="0"/>
       </w:pPr>
       <w:r>
-        <w:t>nome do aluno</w:t>
+        <w:t>ÉRico De SOUZA loewe</w:t>
       </w:r>
     </w:p>
     <w:p>
@@ -79,14 +79,8 @@
         <w:pStyle w:val="NomeTrabalho"/>
       </w:pPr>
       <w:r>
-        <w:t>título do trabalho</w:t>
-      </w:r>
-    </w:p>
-    <w:p>
-      <w:pPr>
-        <w:pStyle w:val="CapaTexto"/>
-        <w:outlineLvl w:val="0"/>
-      </w:pPr>
+        <w:t>SISTEMA DE RECOMENDAÇÃO MUSICAL BASEADO EM CONTEXTO COMPORTAMENTAL E DE AMBIENTE</w:t>
+      </w:r>
     </w:p>
     <w:p>
       <w:pPr>
@@ -139,7 +133,7 @@
       </w:pPr>
       <w:r>
         <w:lastRenderedPageBreak/>
-        <w:pict>
+        <w:pict w14:anchorId="185175D2">
           <v:shapetype id="_x0000_t202" coordsize="21600,21600" o:spt="202" path="m,l,21600r21600,l21600,xe">
             <v:stroke joinstyle="miter"/>
             <v:path gradientshapeok="t" o:connecttype="rect"/>
@@ -160,7 +154,7 @@
         </w:pict>
       </w:r>
       <w:r>
-        <w:t>nome do aluno</w:t>
+        <w:t>Érico De SOUZA LOEWE</w:t>
       </w:r>
     </w:p>
     <w:p>
@@ -170,11 +164,6 @@
     </w:p>
     <w:p>
       <w:pPr>
-        <w:pStyle w:val="CapaTexto"/>
-      </w:pPr>
-    </w:p>
-    <w:p>
-      <w:pPr>
         <w:pStyle w:val="Normal3"/>
       </w:pPr>
     </w:p>
@@ -203,7 +192,7 @@
         <w:pStyle w:val="NomeTrabalho"/>
       </w:pPr>
       <w:r>
-        <w:t>título do trabalho</w:t>
+        <w:t>SISTEMA DE RECOMENDAÇÃO MUSICAL BASEADO EM CONTEXTO COMPORTAMENTAL E DE AMBIENTE</w:t>
       </w:r>
     </w:p>
     <w:p>
@@ -484,16 +473,7 @@
         <w:ind w:firstLine="0"/>
       </w:pPr>
       <w:r>
-        <w:t xml:space="preserve">Esse trabalho apresenta o posicionamento de diversos atores sociais e grupos de interesse, envolvidos na área da saúde, no Rio Grande do Sul, em relação aos princípios norteadores do Sistema Único de Saúde (SUS) e o projeto de política de saúde que defendiam no período inicial do processo de reforma sanitária e no período de operacionalização e institucionalização do SUS. Ao comparar essas duas fases de análise, buscou-se verificar se houve mudança nos posicionamentos e nos projetos de política de saúde, defendidos pelos atores, procurando examinar as possíveis razões para que elas tenham ocorrido. Através de estudo qualitativo, foram realizadas dezoito entrevistas, as quais ocorreram com representantes dos grupos sociais selecionados para a pesquisa. De acordo com os seus posicionamentos, em relação à reforma sanitária brasileira, os diferentes atores sociais e grupos de interesse foram classificados em dois blocos/posições: os que apoiavam o processo de reforma sanitária – compondo, assim, a </w:t>
-      </w:r>
-      <w:r>
-        <w:rPr>
-          <w:i/>
-        </w:rPr>
-        <w:t>policy community</w:t>
-      </w:r>
-      <w:r>
-        <w:t xml:space="preserve"> reformista - e os opositores a ela. Em ambos os grupos/blocos, foram identificadas mudanças nas propostas e posições defendidas, mas as maiores novidades ocorreram entre os primeiros. </w:t>
+        <w:t>Sabe-se que as pessoas têm dificuldades em lidar com um grande volume de informações, e com a internet e a evolução da tecnologia houve aumento da quantidade disponível, trazendo a necessidade de os sistemas evoluírem suas recomendações, surgindo os RecSys. Esses sistemas são utilizados em diversos tipos de aplicações como vendas, seleção de um filme e até mesmo na seleção de uma música, que é um dos objetivos dessa pesquisa. Neste trabalho será desenvolvido um sistema de recomendação baseado em contexto comportamental e de ambiente. O objetivo desse sistema é coletar informações sobre o comportamento e tendência do usuário, possibilitando o aperfeiçoamento das recomendações musicais de acordo com o contexto vivenciado pelo usuário.</w:t>
       </w:r>
     </w:p>
     <w:p/>
@@ -504,19 +484,21 @@
         <w:spacing w:line="360" w:lineRule="auto"/>
       </w:pPr>
       <w:r>
-        <w:t>Palavras-chave: Políticas de saúde. Grupos de interesse. Reforma sanitária brasileira. Sistema Único de Saúde. Projetos de política de saúde.</w:t>
-      </w:r>
-    </w:p>
-    <w:p/>
-    <w:p>
-      <w:pPr>
-        <w:pStyle w:val="Comentrio-retirar"/>
-      </w:pPr>
-      <w:r>
-        <w:t xml:space="preserve">* O resumo em português e em língua estrangeira é elemento obrigatório =&gt; não pode ultrapassar, segundo o livro do Prof. Prodanov (2003), 500 palavras. É obrigatório colocar as palavras-chave (no máximo 5). O resumo é construído em parágrafo único.  </w:t>
-      </w:r>
-    </w:p>
-    <w:p/>
+        <w:rPr>
+          <w:lang w:val="en-US"/>
+        </w:rPr>
+        <w:t xml:space="preserve">Palavras-chave: </w:t>
+      </w:r>
+      <w:r>
+        <w:rPr>
+          <w:lang w:val="en-US"/>
+        </w:rPr>
+        <w:t xml:space="preserve">RecSys. Machine Learning. </w:t>
+      </w:r>
+      <w:r>
+        <w:t>Sistemas de recomendação musical. Música. Spotify.</w:t>
+      </w:r>
+    </w:p>
     <w:p>
       <w:pPr>
         <w:pStyle w:val="Ttulo0"/>
@@ -2466,7 +2448,15 @@
         </w:r>
       </w:smartTag>
       <w:r>
-        <w:t>. Este sumário foi elaborado automaticamente pelo Word. Para atualizá-lo, basta clicar com o botão direito, escolher Atualizar Campo e depois Atualizar o Índice Inteiro.</w:t>
+        <w:t xml:space="preserve">. Este sumário foi elaborado automaticamente pelo Word. Para atualizá-lo, basta clicar com o botão direito, escolher Atualizar Campo e </w:t>
+      </w:r>
+      <w:proofErr w:type="gramStart"/>
+      <w:r>
+        <w:t>depois Atualizar</w:t>
+      </w:r>
+      <w:proofErr w:type="gramEnd"/>
+      <w:r>
+        <w:t xml:space="preserve"> o Índice Inteiro.</w:t>
       </w:r>
     </w:p>
     <w:p/>
@@ -2734,7 +2724,7 @@
         <w:rPr>
           <w:noProof/>
         </w:rPr>
-        <w:pict>
+        <w:pict w14:anchorId="0821ADE4">
           <v:shapetype id="_x0000_t75" coordsize="21600,21600" o:spt="75" o:preferrelative="t" path="m@4@5l@4@11@9@11@9@5xe" filled="f" stroked="f">
             <v:stroke joinstyle="miter"/>
             <v:formulas>
@@ -2754,7 +2744,7 @@
             <v:path o:extrusionok="f" gradientshapeok="t" o:connecttype="rect"/>
             <o:lock v:ext="edit" aspectratio="t"/>
           </v:shapetype>
-          <v:shape id="Imagem 1" o:spid="_x0000_i1025" type="#_x0000_t75" alt="arquitetura_2_camadas" style="width:342.75pt;height:174.75pt;visibility:visible">
+          <v:shape id="Imagem 1" o:spid="_x0000_i1025" type="#_x0000_t75" alt="arquitetura_2_camadas" style="width:342.6pt;height:174.6pt;visibility:visible">
             <v:imagedata r:id="rId10" o:title="arquitetura_2_camadas"/>
           </v:shape>
         </w:pict>
@@ -2897,8 +2887,8 @@
         <w:rPr>
           <w:noProof/>
         </w:rPr>
-        <w:pict>
-          <v:shape id="Imagem 2" o:spid="_x0000_i1026" type="#_x0000_t75" alt="MVC_padrao_1" style="width:453pt;height:231.75pt;visibility:visible">
+        <w:pict w14:anchorId="0F18CAF0">
+          <v:shape id="Imagem 2" o:spid="_x0000_i1026" type="#_x0000_t75" alt="MVC_padrao_1" style="width:453pt;height:231.6pt;visibility:visible">
             <v:imagedata r:id="rId11" o:title="MVC_padrao_1"/>
           </v:shape>
         </w:pict>
@@ -3588,15 +3578,7 @@
         <w:rPr>
           <w:color w:val="000000"/>
         </w:rPr>
-        <w:t xml:space="preserve"> 3ª ed. Novo Hamburgo: F</w:t>
-      </w:r>
-      <w:bookmarkStart w:id="15" w:name="_GoBack"/>
-      <w:bookmarkEnd w:id="15"/>
-      <w:r>
-        <w:rPr>
-          <w:color w:val="000000"/>
-        </w:rPr>
-        <w:t>EEVALE, 2003. 79p.</w:t>
+        <w:t xml:space="preserve"> 3ª ed. Novo Hamburgo: FEEVALE, 2003. 79p.</w:t>
       </w:r>
     </w:p>
     <w:p>
@@ -3625,7 +3607,7 @@
 </file>
 
 <file path=word/endnotes.xml><?xml version="1.0" encoding="utf-8"?>
-<w:endnotes xmlns:wpc="http://schemas.microsoft.com/office/word/2010/wordprocessingCanvas" xmlns:cx="http://schemas.microsoft.com/office/drawing/2014/chartex" xmlns:mc="http://schemas.openxmlformats.org/markup-compatibility/2006" xmlns:o="urn:schemas-microsoft-com:office:office" xmlns:r="http://schemas.openxmlformats.org/officeDocument/2006/relationships" xmlns:m="http://schemas.openxmlformats.org/officeDocument/2006/math" xmlns:v="urn:schemas-microsoft-com:vml" xmlns:wp14="http://schemas.microsoft.com/office/word/2010/wordprocessingDrawing" xmlns:wp="http://schemas.openxmlformats.org/drawingml/2006/wordprocessingDrawing" xmlns:w10="urn:schemas-microsoft-com:office:word" xmlns:w="http://schemas.openxmlformats.org/wordprocessingml/2006/main" xmlns:w14="http://schemas.microsoft.com/office/word/2010/wordml" xmlns:w15="http://schemas.microsoft.com/office/word/2012/wordml" xmlns:w16se="http://schemas.microsoft.com/office/word/2015/wordml/symex" xmlns:wpg="http://schemas.microsoft.com/office/word/2010/wordprocessingGroup" xmlns:wpi="http://schemas.microsoft.com/office/word/2010/wordprocessingInk" xmlns:wne="http://schemas.microsoft.com/office/word/2006/wordml" xmlns:wps="http://schemas.microsoft.com/office/word/2010/wordprocessingShape" mc:Ignorable="w14 w15 w16se wp14">
+<w:endnotes xmlns:wpc="http://schemas.microsoft.com/office/word/2010/wordprocessingCanvas" xmlns:cx="http://schemas.microsoft.com/office/drawing/2014/chartex" xmlns:cx1="http://schemas.microsoft.com/office/drawing/2015/9/8/chartex" xmlns:cx2="http://schemas.microsoft.com/office/drawing/2015/10/21/chartex" xmlns:cx3="http://schemas.microsoft.com/office/drawing/2016/5/9/chartex" xmlns:cx4="http://schemas.microsoft.com/office/drawing/2016/5/10/chartex" xmlns:cx5="http://schemas.microsoft.com/office/drawing/2016/5/11/chartex" xmlns:cx6="http://schemas.microsoft.com/office/drawing/2016/5/12/chartex" xmlns:cx7="http://schemas.microsoft.com/office/drawing/2016/5/13/chartex" xmlns:cx8="http://schemas.microsoft.com/office/drawing/2016/5/14/chartex" xmlns:mc="http://schemas.openxmlformats.org/markup-compatibility/2006" xmlns:aink="http://schemas.microsoft.com/office/drawing/2016/ink" xmlns:am3d="http://schemas.microsoft.com/office/drawing/2017/model3d" xmlns:o="urn:schemas-microsoft-com:office:office" xmlns:r="http://schemas.openxmlformats.org/officeDocument/2006/relationships" xmlns:m="http://schemas.openxmlformats.org/officeDocument/2006/math" xmlns:v="urn:schemas-microsoft-com:vml" xmlns:wp14="http://schemas.microsoft.com/office/word/2010/wordprocessingDrawing" xmlns:wp="http://schemas.openxmlformats.org/drawingml/2006/wordprocessingDrawing" xmlns:w10="urn:schemas-microsoft-com:office:word" xmlns:w="http://schemas.openxmlformats.org/wordprocessingml/2006/main" xmlns:w14="http://schemas.microsoft.com/office/word/2010/wordml" xmlns:w15="http://schemas.microsoft.com/office/word/2012/wordml" xmlns:w16cex="http://schemas.microsoft.com/office/word/2018/wordml/cex" xmlns:w16cid="http://schemas.microsoft.com/office/word/2016/wordml/cid" xmlns:w16="http://schemas.microsoft.com/office/word/2018/wordml" xmlns:w16se="http://schemas.microsoft.com/office/word/2015/wordml/symex" xmlns:wpg="http://schemas.microsoft.com/office/word/2010/wordprocessingGroup" xmlns:wpi="http://schemas.microsoft.com/office/word/2010/wordprocessingInk" xmlns:wne="http://schemas.microsoft.com/office/word/2006/wordml" xmlns:wps="http://schemas.microsoft.com/office/word/2010/wordprocessingShape" mc:Ignorable="w14 w15 w16se w16cid w16 w16cex wp14">
   <w:endnote w:type="separator" w:id="-1">
     <w:p>
       <w:r>
@@ -3662,7 +3644,7 @@
 </file>
 
 <file path=word/footnotes.xml><?xml version="1.0" encoding="utf-8"?>
-<w:footnotes xmlns:wpc="http://schemas.microsoft.com/office/word/2010/wordprocessingCanvas" xmlns:cx="http://schemas.microsoft.com/office/drawing/2014/chartex" xmlns:mc="http://schemas.openxmlformats.org/markup-compatibility/2006" xmlns:o="urn:schemas-microsoft-com:office:office" xmlns:r="http://schemas.openxmlformats.org/officeDocument/2006/relationships" xmlns:m="http://schemas.openxmlformats.org/officeDocument/2006/math" xmlns:v="urn:schemas-microsoft-com:vml" xmlns:wp14="http://schemas.microsoft.com/office/word/2010/wordprocessingDrawing" xmlns:wp="http://schemas.openxmlformats.org/drawingml/2006/wordprocessingDrawing" xmlns:w10="urn:schemas-microsoft-com:office:word" xmlns:w="http://schemas.openxmlformats.org/wordprocessingml/2006/main" xmlns:w14="http://schemas.microsoft.com/office/word/2010/wordml" xmlns:w15="http://schemas.microsoft.com/office/word/2012/wordml" xmlns:w16se="http://schemas.microsoft.com/office/word/2015/wordml/symex" xmlns:wpg="http://schemas.microsoft.com/office/word/2010/wordprocessingGroup" xmlns:wpi="http://schemas.microsoft.com/office/word/2010/wordprocessingInk" xmlns:wne="http://schemas.microsoft.com/office/word/2006/wordml" xmlns:wps="http://schemas.microsoft.com/office/word/2010/wordprocessingShape" mc:Ignorable="w14 w15 w16se wp14">
+<w:footnotes xmlns:wpc="http://schemas.microsoft.com/office/word/2010/wordprocessingCanvas" xmlns:cx="http://schemas.microsoft.com/office/drawing/2014/chartex" xmlns:cx1="http://schemas.microsoft.com/office/drawing/2015/9/8/chartex" xmlns:cx2="http://schemas.microsoft.com/office/drawing/2015/10/21/chartex" xmlns:cx3="http://schemas.microsoft.com/office/drawing/2016/5/9/chartex" xmlns:cx4="http://schemas.microsoft.com/office/drawing/2016/5/10/chartex" xmlns:cx5="http://schemas.microsoft.com/office/drawing/2016/5/11/chartex" xmlns:cx6="http://schemas.microsoft.com/office/drawing/2016/5/12/chartex" xmlns:cx7="http://schemas.microsoft.com/office/drawing/2016/5/13/chartex" xmlns:cx8="http://schemas.microsoft.com/office/drawing/2016/5/14/chartex" xmlns:mc="http://schemas.openxmlformats.org/markup-compatibility/2006" xmlns:aink="http://schemas.microsoft.com/office/drawing/2016/ink" xmlns:am3d="http://schemas.microsoft.com/office/drawing/2017/model3d" xmlns:o="urn:schemas-microsoft-com:office:office" xmlns:r="http://schemas.openxmlformats.org/officeDocument/2006/relationships" xmlns:m="http://schemas.openxmlformats.org/officeDocument/2006/math" xmlns:v="urn:schemas-microsoft-com:vml" xmlns:wp14="http://schemas.microsoft.com/office/word/2010/wordprocessingDrawing" xmlns:wp="http://schemas.openxmlformats.org/drawingml/2006/wordprocessingDrawing" xmlns:w10="urn:schemas-microsoft-com:office:word" xmlns:w="http://schemas.openxmlformats.org/wordprocessingml/2006/main" xmlns:w14="http://schemas.microsoft.com/office/word/2010/wordml" xmlns:w15="http://schemas.microsoft.com/office/word/2012/wordml" xmlns:w16cex="http://schemas.microsoft.com/office/word/2018/wordml/cex" xmlns:w16cid="http://schemas.microsoft.com/office/word/2016/wordml/cid" xmlns:w16="http://schemas.microsoft.com/office/word/2018/wordml" xmlns:w16se="http://schemas.microsoft.com/office/word/2015/wordml/symex" xmlns:wpg="http://schemas.microsoft.com/office/word/2010/wordprocessingGroup" xmlns:wpi="http://schemas.microsoft.com/office/word/2010/wordprocessingInk" xmlns:wne="http://schemas.microsoft.com/office/word/2006/wordml" xmlns:wps="http://schemas.microsoft.com/office/word/2010/wordprocessingShape" mc:Ignorable="w14 w15 w16se w16cid w16 w16cex wp14">
   <w:footnote w:type="separator" w:id="-1">
     <w:p>
       <w:r>
@@ -3706,7 +3688,7 @@
 </file>
 
 <file path=word/header1.xml><?xml version="1.0" encoding="utf-8"?>
-<w:hdr xmlns:wpc="http://schemas.microsoft.com/office/word/2010/wordprocessingCanvas" xmlns:cx="http://schemas.microsoft.com/office/drawing/2014/chartex" xmlns:mc="http://schemas.openxmlformats.org/markup-compatibility/2006" xmlns:o="urn:schemas-microsoft-com:office:office" xmlns:r="http://schemas.openxmlformats.org/officeDocument/2006/relationships" xmlns:m="http://schemas.openxmlformats.org/officeDocument/2006/math" xmlns:v="urn:schemas-microsoft-com:vml" xmlns:wp14="http://schemas.microsoft.com/office/word/2010/wordprocessingDrawing" xmlns:wp="http://schemas.openxmlformats.org/drawingml/2006/wordprocessingDrawing" xmlns:w10="urn:schemas-microsoft-com:office:word" xmlns:w="http://schemas.openxmlformats.org/wordprocessingml/2006/main" xmlns:w14="http://schemas.microsoft.com/office/word/2010/wordml" xmlns:w15="http://schemas.microsoft.com/office/word/2012/wordml" xmlns:w16se="http://schemas.microsoft.com/office/word/2015/wordml/symex" xmlns:wpg="http://schemas.microsoft.com/office/word/2010/wordprocessingGroup" xmlns:wpi="http://schemas.microsoft.com/office/word/2010/wordprocessingInk" xmlns:wne="http://schemas.microsoft.com/office/word/2006/wordml" xmlns:wps="http://schemas.microsoft.com/office/word/2010/wordprocessingShape" mc:Ignorable="w14 w15 w16se wp14">
+<w:hdr xmlns:wpc="http://schemas.microsoft.com/office/word/2010/wordprocessingCanvas" xmlns:cx="http://schemas.microsoft.com/office/drawing/2014/chartex" xmlns:cx1="http://schemas.microsoft.com/office/drawing/2015/9/8/chartex" xmlns:cx2="http://schemas.microsoft.com/office/drawing/2015/10/21/chartex" xmlns:cx3="http://schemas.microsoft.com/office/drawing/2016/5/9/chartex" xmlns:cx4="http://schemas.microsoft.com/office/drawing/2016/5/10/chartex" xmlns:cx5="http://schemas.microsoft.com/office/drawing/2016/5/11/chartex" xmlns:cx6="http://schemas.microsoft.com/office/drawing/2016/5/12/chartex" xmlns:cx7="http://schemas.microsoft.com/office/drawing/2016/5/13/chartex" xmlns:cx8="http://schemas.microsoft.com/office/drawing/2016/5/14/chartex" xmlns:mc="http://schemas.openxmlformats.org/markup-compatibility/2006" xmlns:aink="http://schemas.microsoft.com/office/drawing/2016/ink" xmlns:am3d="http://schemas.microsoft.com/office/drawing/2017/model3d" xmlns:o="urn:schemas-microsoft-com:office:office" xmlns:r="http://schemas.openxmlformats.org/officeDocument/2006/relationships" xmlns:m="http://schemas.openxmlformats.org/officeDocument/2006/math" xmlns:v="urn:schemas-microsoft-com:vml" xmlns:wp14="http://schemas.microsoft.com/office/word/2010/wordprocessingDrawing" xmlns:wp="http://schemas.openxmlformats.org/drawingml/2006/wordprocessingDrawing" xmlns:w10="urn:schemas-microsoft-com:office:word" xmlns:w="http://schemas.openxmlformats.org/wordprocessingml/2006/main" xmlns:w14="http://schemas.microsoft.com/office/word/2010/wordml" xmlns:w15="http://schemas.microsoft.com/office/word/2012/wordml" xmlns:w16cex="http://schemas.microsoft.com/office/word/2018/wordml/cex" xmlns:w16cid="http://schemas.microsoft.com/office/word/2016/wordml/cid" xmlns:w16="http://schemas.microsoft.com/office/word/2018/wordml" xmlns:w16se="http://schemas.microsoft.com/office/word/2015/wordml/symex" xmlns:wpg="http://schemas.microsoft.com/office/word/2010/wordprocessingGroup" xmlns:wpi="http://schemas.microsoft.com/office/word/2010/wordprocessingInk" xmlns:wne="http://schemas.microsoft.com/office/word/2006/wordml" xmlns:wps="http://schemas.microsoft.com/office/word/2010/wordprocessingShape" mc:Ignorable="w14 w15 w16se w16cid w16 w16cex wp14">
   <w:p>
     <w:r>
       <w:fldChar w:fldCharType="begin"/>
@@ -3732,7 +3714,7 @@
 </file>
 
 <file path=word/header2.xml><?xml version="1.0" encoding="utf-8"?>
-<w:hdr xmlns:wpc="http://schemas.microsoft.com/office/word/2010/wordprocessingCanvas" xmlns:cx="http://schemas.microsoft.com/office/drawing/2014/chartex" xmlns:mc="http://schemas.openxmlformats.org/markup-compatibility/2006" xmlns:o="urn:schemas-microsoft-com:office:office" xmlns:r="http://schemas.openxmlformats.org/officeDocument/2006/relationships" xmlns:m="http://schemas.openxmlformats.org/officeDocument/2006/math" xmlns:v="urn:schemas-microsoft-com:vml" xmlns:wp14="http://schemas.microsoft.com/office/word/2010/wordprocessingDrawing" xmlns:wp="http://schemas.openxmlformats.org/drawingml/2006/wordprocessingDrawing" xmlns:w10="urn:schemas-microsoft-com:office:word" xmlns:w="http://schemas.openxmlformats.org/wordprocessingml/2006/main" xmlns:w14="http://schemas.microsoft.com/office/word/2010/wordml" xmlns:w15="http://schemas.microsoft.com/office/word/2012/wordml" xmlns:w16se="http://schemas.microsoft.com/office/word/2015/wordml/symex" xmlns:wpg="http://schemas.microsoft.com/office/word/2010/wordprocessingGroup" xmlns:wpi="http://schemas.microsoft.com/office/word/2010/wordprocessingInk" xmlns:wne="http://schemas.microsoft.com/office/word/2006/wordml" xmlns:wps="http://schemas.microsoft.com/office/word/2010/wordprocessingShape" mc:Ignorable="w14 w15 w16se wp14">
+<w:hdr xmlns:wpc="http://schemas.microsoft.com/office/word/2010/wordprocessingCanvas" xmlns:cx="http://schemas.microsoft.com/office/drawing/2014/chartex" xmlns:cx1="http://schemas.microsoft.com/office/drawing/2015/9/8/chartex" xmlns:cx2="http://schemas.microsoft.com/office/drawing/2015/10/21/chartex" xmlns:cx3="http://schemas.microsoft.com/office/drawing/2016/5/9/chartex" xmlns:cx4="http://schemas.microsoft.com/office/drawing/2016/5/10/chartex" xmlns:cx5="http://schemas.microsoft.com/office/drawing/2016/5/11/chartex" xmlns:cx6="http://schemas.microsoft.com/office/drawing/2016/5/12/chartex" xmlns:cx7="http://schemas.microsoft.com/office/drawing/2016/5/13/chartex" xmlns:cx8="http://schemas.microsoft.com/office/drawing/2016/5/14/chartex" xmlns:mc="http://schemas.openxmlformats.org/markup-compatibility/2006" xmlns:aink="http://schemas.microsoft.com/office/drawing/2016/ink" xmlns:am3d="http://schemas.microsoft.com/office/drawing/2017/model3d" xmlns:o="urn:schemas-microsoft-com:office:office" xmlns:r="http://schemas.openxmlformats.org/officeDocument/2006/relationships" xmlns:m="http://schemas.openxmlformats.org/officeDocument/2006/math" xmlns:v="urn:schemas-microsoft-com:vml" xmlns:wp14="http://schemas.microsoft.com/office/word/2010/wordprocessingDrawing" xmlns:wp="http://schemas.openxmlformats.org/drawingml/2006/wordprocessingDrawing" xmlns:w10="urn:schemas-microsoft-com:office:word" xmlns:w="http://schemas.openxmlformats.org/wordprocessingml/2006/main" xmlns:w14="http://schemas.microsoft.com/office/word/2010/wordml" xmlns:w15="http://schemas.microsoft.com/office/word/2012/wordml" xmlns:w16cex="http://schemas.microsoft.com/office/word/2018/wordml/cex" xmlns:w16cid="http://schemas.microsoft.com/office/word/2016/wordml/cid" xmlns:w16="http://schemas.microsoft.com/office/word/2018/wordml" xmlns:w16se="http://schemas.microsoft.com/office/word/2015/wordml/symex" xmlns:wpg="http://schemas.microsoft.com/office/word/2010/wordprocessingGroup" xmlns:wpi="http://schemas.microsoft.com/office/word/2010/wordprocessingInk" xmlns:wne="http://schemas.microsoft.com/office/word/2006/wordml" xmlns:wps="http://schemas.microsoft.com/office/word/2010/wordprocessingShape" mc:Ignorable="w14 w15 w16se w16cid w16 w16cex wp14">
   <w:p>
     <w:r>
       <w:tab/>
@@ -3745,7 +3727,7 @@
 </file>
 
 <file path=word/header3.xml><?xml version="1.0" encoding="utf-8"?>
-<w:hdr xmlns:wpc="http://schemas.microsoft.com/office/word/2010/wordprocessingCanvas" xmlns:cx="http://schemas.microsoft.com/office/drawing/2014/chartex" xmlns:mc="http://schemas.openxmlformats.org/markup-compatibility/2006" xmlns:o="urn:schemas-microsoft-com:office:office" xmlns:r="http://schemas.openxmlformats.org/officeDocument/2006/relationships" xmlns:m="http://schemas.openxmlformats.org/officeDocument/2006/math" xmlns:v="urn:schemas-microsoft-com:vml" xmlns:wp14="http://schemas.microsoft.com/office/word/2010/wordprocessingDrawing" xmlns:wp="http://schemas.openxmlformats.org/drawingml/2006/wordprocessingDrawing" xmlns:w10="urn:schemas-microsoft-com:office:word" xmlns:w="http://schemas.openxmlformats.org/wordprocessingml/2006/main" xmlns:w14="http://schemas.microsoft.com/office/word/2010/wordml" xmlns:w15="http://schemas.microsoft.com/office/word/2012/wordml" xmlns:w16se="http://schemas.microsoft.com/office/word/2015/wordml/symex" xmlns:wpg="http://schemas.microsoft.com/office/word/2010/wordprocessingGroup" xmlns:wpi="http://schemas.microsoft.com/office/word/2010/wordprocessingInk" xmlns:wne="http://schemas.microsoft.com/office/word/2006/wordml" xmlns:wps="http://schemas.microsoft.com/office/word/2010/wordprocessingShape" mc:Ignorable="w14 w15 w16se wp14">
+<w:hdr xmlns:wpc="http://schemas.microsoft.com/office/word/2010/wordprocessingCanvas" xmlns:cx="http://schemas.microsoft.com/office/drawing/2014/chartex" xmlns:cx1="http://schemas.microsoft.com/office/drawing/2015/9/8/chartex" xmlns:cx2="http://schemas.microsoft.com/office/drawing/2015/10/21/chartex" xmlns:cx3="http://schemas.microsoft.com/office/drawing/2016/5/9/chartex" xmlns:cx4="http://schemas.microsoft.com/office/drawing/2016/5/10/chartex" xmlns:cx5="http://schemas.microsoft.com/office/drawing/2016/5/11/chartex" xmlns:cx6="http://schemas.microsoft.com/office/drawing/2016/5/12/chartex" xmlns:cx7="http://schemas.microsoft.com/office/drawing/2016/5/13/chartex" xmlns:cx8="http://schemas.microsoft.com/office/drawing/2016/5/14/chartex" xmlns:mc="http://schemas.openxmlformats.org/markup-compatibility/2006" xmlns:aink="http://schemas.microsoft.com/office/drawing/2016/ink" xmlns:am3d="http://schemas.microsoft.com/office/drawing/2017/model3d" xmlns:o="urn:schemas-microsoft-com:office:office" xmlns:r="http://schemas.openxmlformats.org/officeDocument/2006/relationships" xmlns:m="http://schemas.openxmlformats.org/officeDocument/2006/math" xmlns:v="urn:schemas-microsoft-com:vml" xmlns:wp14="http://schemas.microsoft.com/office/word/2010/wordprocessingDrawing" xmlns:wp="http://schemas.openxmlformats.org/drawingml/2006/wordprocessingDrawing" xmlns:w10="urn:schemas-microsoft-com:office:word" xmlns:w="http://schemas.openxmlformats.org/wordprocessingml/2006/main" xmlns:w14="http://schemas.microsoft.com/office/word/2010/wordml" xmlns:w15="http://schemas.microsoft.com/office/word/2012/wordml" xmlns:w16cex="http://schemas.microsoft.com/office/word/2018/wordml/cex" xmlns:w16cid="http://schemas.microsoft.com/office/word/2016/wordml/cid" xmlns:w16="http://schemas.microsoft.com/office/word/2018/wordml" xmlns:w16se="http://schemas.microsoft.com/office/word/2015/wordml/symex" xmlns:wpg="http://schemas.microsoft.com/office/word/2010/wordprocessingGroup" xmlns:wpi="http://schemas.microsoft.com/office/word/2010/wordprocessingInk" xmlns:wne="http://schemas.microsoft.com/office/word/2006/wordml" xmlns:wps="http://schemas.microsoft.com/office/word/2010/wordprocessingShape" mc:Ignorable="w14 w15 w16se w16cid w16 w16cex wp14">
   <w:p>
     <w:pPr>
       <w:jc w:val="right"/>
@@ -3786,7 +3768,7 @@
 </file>
 
 <file path=word/header4.xml><?xml version="1.0" encoding="utf-8"?>
-<w:hdr xmlns:wpc="http://schemas.microsoft.com/office/word/2010/wordprocessingCanvas" xmlns:cx="http://schemas.microsoft.com/office/drawing/2014/chartex" xmlns:mc="http://schemas.openxmlformats.org/markup-compatibility/2006" xmlns:o="urn:schemas-microsoft-com:office:office" xmlns:r="http://schemas.openxmlformats.org/officeDocument/2006/relationships" xmlns:m="http://schemas.openxmlformats.org/officeDocument/2006/math" xmlns:v="urn:schemas-microsoft-com:vml" xmlns:wp14="http://schemas.microsoft.com/office/word/2010/wordprocessingDrawing" xmlns:wp="http://schemas.openxmlformats.org/drawingml/2006/wordprocessingDrawing" xmlns:w10="urn:schemas-microsoft-com:office:word" xmlns:w="http://schemas.openxmlformats.org/wordprocessingml/2006/main" xmlns:w14="http://schemas.microsoft.com/office/word/2010/wordml" xmlns:w15="http://schemas.microsoft.com/office/word/2012/wordml" xmlns:w16se="http://schemas.microsoft.com/office/word/2015/wordml/symex" xmlns:wpg="http://schemas.microsoft.com/office/word/2010/wordprocessingGroup" xmlns:wpi="http://schemas.microsoft.com/office/word/2010/wordprocessingInk" xmlns:wne="http://schemas.microsoft.com/office/word/2006/wordml" xmlns:wps="http://schemas.microsoft.com/office/word/2010/wordprocessingShape" mc:Ignorable="w14 w15 w16se wp14">
+<w:hdr xmlns:wpc="http://schemas.microsoft.com/office/word/2010/wordprocessingCanvas" xmlns:cx="http://schemas.microsoft.com/office/drawing/2014/chartex" xmlns:cx1="http://schemas.microsoft.com/office/drawing/2015/9/8/chartex" xmlns:cx2="http://schemas.microsoft.com/office/drawing/2015/10/21/chartex" xmlns:cx3="http://schemas.microsoft.com/office/drawing/2016/5/9/chartex" xmlns:cx4="http://schemas.microsoft.com/office/drawing/2016/5/10/chartex" xmlns:cx5="http://schemas.microsoft.com/office/drawing/2016/5/11/chartex" xmlns:cx6="http://schemas.microsoft.com/office/drawing/2016/5/12/chartex" xmlns:cx7="http://schemas.microsoft.com/office/drawing/2016/5/13/chartex" xmlns:cx8="http://schemas.microsoft.com/office/drawing/2016/5/14/chartex" xmlns:mc="http://schemas.openxmlformats.org/markup-compatibility/2006" xmlns:aink="http://schemas.microsoft.com/office/drawing/2016/ink" xmlns:am3d="http://schemas.microsoft.com/office/drawing/2017/model3d" xmlns:o="urn:schemas-microsoft-com:office:office" xmlns:r="http://schemas.openxmlformats.org/officeDocument/2006/relationships" xmlns:m="http://schemas.openxmlformats.org/officeDocument/2006/math" xmlns:v="urn:schemas-microsoft-com:vml" xmlns:wp14="http://schemas.microsoft.com/office/word/2010/wordprocessingDrawing" xmlns:wp="http://schemas.openxmlformats.org/drawingml/2006/wordprocessingDrawing" xmlns:w10="urn:schemas-microsoft-com:office:word" xmlns:w="http://schemas.openxmlformats.org/wordprocessingml/2006/main" xmlns:w14="http://schemas.microsoft.com/office/word/2010/wordml" xmlns:w15="http://schemas.microsoft.com/office/word/2012/wordml" xmlns:w16cex="http://schemas.microsoft.com/office/word/2018/wordml/cex" xmlns:w16cid="http://schemas.microsoft.com/office/word/2016/wordml/cid" xmlns:w16="http://schemas.microsoft.com/office/word/2018/wordml" xmlns:w16se="http://schemas.microsoft.com/office/word/2015/wordml/symex" xmlns:wpg="http://schemas.microsoft.com/office/word/2010/wordprocessingGroup" xmlns:wpi="http://schemas.microsoft.com/office/word/2010/wordprocessingInk" xmlns:wne="http://schemas.microsoft.com/office/word/2006/wordml" xmlns:wps="http://schemas.microsoft.com/office/word/2010/wordprocessingShape" mc:Ignorable="w14 w15 w16se w16cid w16 w16cex wp14">
   <w:p>
     <w:pPr>
       <w:pStyle w:val="Cabealho"/>
@@ -3796,13 +3778,13 @@
 </file>
 
 <file path=word/header5.xml><?xml version="1.0" encoding="utf-8"?>
-<w:hdr xmlns:wpc="http://schemas.microsoft.com/office/word/2010/wordprocessingCanvas" xmlns:cx="http://schemas.microsoft.com/office/drawing/2014/chartex" xmlns:mc="http://schemas.openxmlformats.org/markup-compatibility/2006" xmlns:o="urn:schemas-microsoft-com:office:office" xmlns:r="http://schemas.openxmlformats.org/officeDocument/2006/relationships" xmlns:m="http://schemas.openxmlformats.org/officeDocument/2006/math" xmlns:v="urn:schemas-microsoft-com:vml" xmlns:wp14="http://schemas.microsoft.com/office/word/2010/wordprocessingDrawing" xmlns:wp="http://schemas.openxmlformats.org/drawingml/2006/wordprocessingDrawing" xmlns:w10="urn:schemas-microsoft-com:office:word" xmlns:w="http://schemas.openxmlformats.org/wordprocessingml/2006/main" xmlns:w14="http://schemas.microsoft.com/office/word/2010/wordml" xmlns:w15="http://schemas.microsoft.com/office/word/2012/wordml" xmlns:w16se="http://schemas.microsoft.com/office/word/2015/wordml/symex" xmlns:wpg="http://schemas.microsoft.com/office/word/2010/wordprocessingGroup" xmlns:wpi="http://schemas.microsoft.com/office/word/2010/wordprocessingInk" xmlns:wne="http://schemas.microsoft.com/office/word/2006/wordml" xmlns:wps="http://schemas.microsoft.com/office/word/2010/wordprocessingShape" mc:Ignorable="w14 w15 w16se wp14">
+<w:hdr xmlns:wpc="http://schemas.microsoft.com/office/word/2010/wordprocessingCanvas" xmlns:cx="http://schemas.microsoft.com/office/drawing/2014/chartex" xmlns:cx1="http://schemas.microsoft.com/office/drawing/2015/9/8/chartex" xmlns:cx2="http://schemas.microsoft.com/office/drawing/2015/10/21/chartex" xmlns:cx3="http://schemas.microsoft.com/office/drawing/2016/5/9/chartex" xmlns:cx4="http://schemas.microsoft.com/office/drawing/2016/5/10/chartex" xmlns:cx5="http://schemas.microsoft.com/office/drawing/2016/5/11/chartex" xmlns:cx6="http://schemas.microsoft.com/office/drawing/2016/5/12/chartex" xmlns:cx7="http://schemas.microsoft.com/office/drawing/2016/5/13/chartex" xmlns:cx8="http://schemas.microsoft.com/office/drawing/2016/5/14/chartex" xmlns:mc="http://schemas.openxmlformats.org/markup-compatibility/2006" xmlns:aink="http://schemas.microsoft.com/office/drawing/2016/ink" xmlns:am3d="http://schemas.microsoft.com/office/drawing/2017/model3d" xmlns:o="urn:schemas-microsoft-com:office:office" xmlns:r="http://schemas.openxmlformats.org/officeDocument/2006/relationships" xmlns:m="http://schemas.openxmlformats.org/officeDocument/2006/math" xmlns:v="urn:schemas-microsoft-com:vml" xmlns:wp14="http://schemas.microsoft.com/office/word/2010/wordprocessingDrawing" xmlns:wp="http://schemas.openxmlformats.org/drawingml/2006/wordprocessingDrawing" xmlns:w10="urn:schemas-microsoft-com:office:word" xmlns:w="http://schemas.openxmlformats.org/wordprocessingml/2006/main" xmlns:w14="http://schemas.microsoft.com/office/word/2010/wordml" xmlns:w15="http://schemas.microsoft.com/office/word/2012/wordml" xmlns:w16cex="http://schemas.microsoft.com/office/word/2018/wordml/cex" xmlns:w16cid="http://schemas.microsoft.com/office/word/2016/wordml/cid" xmlns:w16="http://schemas.microsoft.com/office/word/2018/wordml" xmlns:w16se="http://schemas.microsoft.com/office/word/2015/wordml/symex" xmlns:wpg="http://schemas.microsoft.com/office/word/2010/wordprocessingGroup" xmlns:wpi="http://schemas.microsoft.com/office/word/2010/wordprocessingInk" xmlns:wne="http://schemas.microsoft.com/office/word/2006/wordml" xmlns:wps="http://schemas.microsoft.com/office/word/2010/wordprocessingShape" mc:Ignorable="w14 w15 w16se w16cid w16 w16cex wp14">
   <w:p/>
 </w:hdr>
 </file>
 
 <file path=word/numbering.xml><?xml version="1.0" encoding="utf-8"?>
-<w:numbering xmlns:wpc="http://schemas.microsoft.com/office/word/2010/wordprocessingCanvas" xmlns:cx="http://schemas.microsoft.com/office/drawing/2014/chartex" xmlns:mc="http://schemas.openxmlformats.org/markup-compatibility/2006" xmlns:o="urn:schemas-microsoft-com:office:office" xmlns:r="http://schemas.openxmlformats.org/officeDocument/2006/relationships" xmlns:m="http://schemas.openxmlformats.org/officeDocument/2006/math" xmlns:v="urn:schemas-microsoft-com:vml" xmlns:wp14="http://schemas.microsoft.com/office/word/2010/wordprocessingDrawing" xmlns:wp="http://schemas.openxmlformats.org/drawingml/2006/wordprocessingDrawing" xmlns:w10="urn:schemas-microsoft-com:office:word" xmlns:w="http://schemas.openxmlformats.org/wordprocessingml/2006/main" xmlns:w14="http://schemas.microsoft.com/office/word/2010/wordml" xmlns:w15="http://schemas.microsoft.com/office/word/2012/wordml" xmlns:w16se="http://schemas.microsoft.com/office/word/2015/wordml/symex" xmlns:wpg="http://schemas.microsoft.com/office/word/2010/wordprocessingGroup" xmlns:wpi="http://schemas.microsoft.com/office/word/2010/wordprocessingInk" xmlns:wne="http://schemas.microsoft.com/office/word/2006/wordml" xmlns:wps="http://schemas.microsoft.com/office/word/2010/wordprocessingShape" mc:Ignorable="w14 w15 w16se wp14">
+<w:numbering xmlns:wpc="http://schemas.microsoft.com/office/word/2010/wordprocessingCanvas" xmlns:cx="http://schemas.microsoft.com/office/drawing/2014/chartex" xmlns:cx1="http://schemas.microsoft.com/office/drawing/2015/9/8/chartex" xmlns:cx2="http://schemas.microsoft.com/office/drawing/2015/10/21/chartex" xmlns:cx3="http://schemas.microsoft.com/office/drawing/2016/5/9/chartex" xmlns:cx4="http://schemas.microsoft.com/office/drawing/2016/5/10/chartex" xmlns:cx5="http://schemas.microsoft.com/office/drawing/2016/5/11/chartex" xmlns:cx6="http://schemas.microsoft.com/office/drawing/2016/5/12/chartex" xmlns:cx7="http://schemas.microsoft.com/office/drawing/2016/5/13/chartex" xmlns:cx8="http://schemas.microsoft.com/office/drawing/2016/5/14/chartex" xmlns:mc="http://schemas.openxmlformats.org/markup-compatibility/2006" xmlns:aink="http://schemas.microsoft.com/office/drawing/2016/ink" xmlns:am3d="http://schemas.microsoft.com/office/drawing/2017/model3d" xmlns:o="urn:schemas-microsoft-com:office:office" xmlns:r="http://schemas.openxmlformats.org/officeDocument/2006/relationships" xmlns:m="http://schemas.openxmlformats.org/officeDocument/2006/math" xmlns:v="urn:schemas-microsoft-com:vml" xmlns:wp14="http://schemas.microsoft.com/office/word/2010/wordprocessingDrawing" xmlns:wp="http://schemas.openxmlformats.org/drawingml/2006/wordprocessingDrawing" xmlns:w10="urn:schemas-microsoft-com:office:word" xmlns:w="http://schemas.openxmlformats.org/wordprocessingml/2006/main" xmlns:w14="http://schemas.microsoft.com/office/word/2010/wordml" xmlns:w15="http://schemas.microsoft.com/office/word/2012/wordml" xmlns:w16cex="http://schemas.microsoft.com/office/word/2018/wordml/cex" xmlns:w16cid="http://schemas.microsoft.com/office/word/2016/wordml/cid" xmlns:w16="http://schemas.microsoft.com/office/word/2018/wordml" xmlns:w16se="http://schemas.microsoft.com/office/word/2015/wordml/symex" xmlns:wpg="http://schemas.microsoft.com/office/word/2010/wordprocessingGroup" xmlns:wpi="http://schemas.microsoft.com/office/word/2010/wordprocessingInk" xmlns:wne="http://schemas.microsoft.com/office/word/2006/wordml" xmlns:wps="http://schemas.microsoft.com/office/word/2010/wordprocessingShape" mc:Ignorable="w14 w15 w16se w16cid w16 w16cex wp14">
   <w:abstractNum w:abstractNumId="0" w15:restartNumberingAfterBreak="0">
     <w:nsid w:val="00000002"/>
     <w:multiLevelType w:val="multilevel"/>
@@ -5836,7 +5818,7 @@
 </file>
 
 <file path=word/styles.xml><?xml version="1.0" encoding="utf-8"?>
-<w:styles xmlns:mc="http://schemas.openxmlformats.org/markup-compatibility/2006" xmlns:r="http://schemas.openxmlformats.org/officeDocument/2006/relationships" xmlns:w="http://schemas.openxmlformats.org/wordprocessingml/2006/main" xmlns:w14="http://schemas.microsoft.com/office/word/2010/wordml" xmlns:w15="http://schemas.microsoft.com/office/word/2012/wordml" xmlns:w16se="http://schemas.microsoft.com/office/word/2015/wordml/symex" mc:Ignorable="w14 w15 w16se">
+<w:styles xmlns:mc="http://schemas.openxmlformats.org/markup-compatibility/2006" xmlns:r="http://schemas.openxmlformats.org/officeDocument/2006/relationships" xmlns:w="http://schemas.openxmlformats.org/wordprocessingml/2006/main" xmlns:w14="http://schemas.microsoft.com/office/word/2010/wordml" xmlns:w15="http://schemas.microsoft.com/office/word/2012/wordml" xmlns:w16cex="http://schemas.microsoft.com/office/word/2018/wordml/cex" xmlns:w16cid="http://schemas.microsoft.com/office/word/2016/wordml/cid" xmlns:w16="http://schemas.microsoft.com/office/word/2018/wordml" xmlns:w16se="http://schemas.microsoft.com/office/word/2015/wordml/symex" mc:Ignorable="w14 w15 w16se w16cid w16 w16cex">
   <w:docDefaults>
     <w:rPrDefault>
       <w:rPr>
@@ -5846,7 +5828,7 @@
     </w:rPrDefault>
     <w:pPrDefault/>
   </w:docDefaults>
-  <w:latentStyles w:defLockedState="0" w:defUIPriority="0" w:defSemiHidden="0" w:defUnhideWhenUsed="0" w:defQFormat="0" w:count="371">
+  <w:latentStyles w:defLockedState="0" w:defUIPriority="0" w:defSemiHidden="0" w:defUnhideWhenUsed="0" w:defQFormat="0" w:count="376">
     <w:lsdException w:name="Normal" w:qFormat="1"/>
     <w:lsdException w:name="heading 1" w:qFormat="1"/>
     <w:lsdException w:name="heading 2" w:qFormat="1"/>
@@ -5867,7 +5849,12 @@
     <w:lsdException w:name="Hyperlink" w:uiPriority="99"/>
     <w:lsdException w:name="Strong" w:qFormat="1"/>
     <w:lsdException w:name="Emphasis" w:qFormat="1"/>
-    <w:lsdException w:name="Normal Table" w:semiHidden="1" w:unhideWhenUsed="1"/>
+    <w:lsdException w:name="HTML Keyboard" w:semiHidden="1" w:unhideWhenUsed="1"/>
+    <w:lsdException w:name="annotation subject" w:semiHidden="1" w:unhideWhenUsed="1"/>
+    <w:lsdException w:name="No List" w:semiHidden="1" w:unhideWhenUsed="1"/>
+    <w:lsdException w:name="Outline List 1" w:semiHidden="1" w:unhideWhenUsed="1"/>
+    <w:lsdException w:name="Outline List 2" w:semiHidden="1" w:unhideWhenUsed="1"/>
+    <w:lsdException w:name="Outline List 3" w:semiHidden="1" w:unhideWhenUsed="1"/>
     <w:lsdException w:name="Table Simple 1" w:semiHidden="1" w:unhideWhenUsed="1"/>
     <w:lsdException w:name="Table Simple 2" w:semiHidden="1" w:unhideWhenUsed="1"/>
     <w:lsdException w:name="Table Simple 3" w:semiHidden="1" w:unhideWhenUsed="1"/>
@@ -5905,11 +5892,9 @@
     <w:lsdException w:name="Table Contemporary" w:semiHidden="1" w:unhideWhenUsed="1"/>
     <w:lsdException w:name="Table Elegant" w:semiHidden="1" w:unhideWhenUsed="1"/>
     <w:lsdException w:name="Table Professional" w:semiHidden="1" w:unhideWhenUsed="1"/>
-    <w:lsdException w:name="Table Subtle 1" w:semiHidden="1" w:unhideWhenUsed="1"/>
     <w:lsdException w:name="Table Subtle 2" w:semiHidden="1" w:unhideWhenUsed="1"/>
     <w:lsdException w:name="Table Web 1" w:semiHidden="1" w:unhideWhenUsed="1"/>
-    <w:lsdException w:name="Table Web 2" w:semiHidden="1" w:unhideWhenUsed="1"/>
-    <w:lsdException w:name="Table Web 3" w:semiHidden="1" w:unhideWhenUsed="1"/>
+    <w:lsdException w:name="Balloon Text" w:semiHidden="1" w:unhideWhenUsed="1"/>
     <w:lsdException w:name="Table Theme" w:semiHidden="1" w:unhideWhenUsed="1"/>
     <w:lsdException w:name="Placeholder Text" w:semiHidden="1" w:uiPriority="99"/>
     <w:lsdException w:name="No Spacing" w:uiPriority="1" w:qFormat="1"/>
@@ -6126,6 +6111,11 @@
     <w:lsdException w:name="List Table 5 Dark Accent 6" w:uiPriority="50"/>
     <w:lsdException w:name="List Table 6 Colorful Accent 6" w:uiPriority="51"/>
     <w:lsdException w:name="List Table 7 Colorful Accent 6" w:uiPriority="52"/>
+    <w:lsdException w:name="Mention" w:semiHidden="1" w:uiPriority="99" w:unhideWhenUsed="1"/>
+    <w:lsdException w:name="Smart Hyperlink" w:semiHidden="1" w:uiPriority="99" w:unhideWhenUsed="1"/>
+    <w:lsdException w:name="Hashtag" w:semiHidden="1" w:uiPriority="99" w:unhideWhenUsed="1"/>
+    <w:lsdException w:name="Unresolved Mention" w:semiHidden="1" w:uiPriority="99" w:unhideWhenUsed="1"/>
+    <w:lsdException w:name="Smart Link" w:semiHidden="1" w:uiPriority="99" w:unhideWhenUsed="1"/>
   </w:latentStyles>
   <w:style w:type="paragraph" w:default="1" w:styleId="Normal">
     <w:name w:val="Normal"/>
@@ -7322,7 +7312,7 @@
 </file>
 
 <file path=customXml/itemProps1.xml><?xml version="1.0" encoding="utf-8"?>
-<ds:datastoreItem xmlns:ds="http://schemas.openxmlformats.org/officeDocument/2006/customXml" ds:itemID="{D85A8E02-14B7-4741-B9A0-41EF2520BB12}">
+<ds:datastoreItem xmlns:ds="http://schemas.openxmlformats.org/officeDocument/2006/customXml" ds:itemID="{B92F9498-DE75-4735-8D5B-E57C2CEB12EE}">
   <ds:schemaRefs>
     <ds:schemaRef ds:uri="http://schemas.openxmlformats.org/officeDocument/2006/bibliography"/>
   </ds:schemaRefs>

</xml_diff>

<commit_message>
add bibliografia e topics
</commit_message>
<xml_diff>
--- a/tcc-i/main.docx
+++ b/tcc-i/main.docx
@@ -483,19 +483,11 @@
         <w:pStyle w:val="Palavras-chave"/>
         <w:spacing w:line="360" w:lineRule="auto"/>
       </w:pPr>
-      <w:proofErr w:type="spellStart"/>
       <w:r>
         <w:rPr>
           <w:lang w:val="en-US"/>
         </w:rPr>
-        <w:t>Palavras-chave</w:t>
-      </w:r>
-      <w:proofErr w:type="spellEnd"/>
-      <w:r>
-        <w:rPr>
-          <w:lang w:val="en-US"/>
-        </w:rPr>
-        <w:t xml:space="preserve">: </w:t>
+        <w:t xml:space="preserve">Palavras-chave: </w:t>
       </w:r>
       <w:r>
         <w:rPr>
@@ -2456,15 +2448,7 @@
         </w:r>
       </w:smartTag>
       <w:r>
-        <w:t xml:space="preserve">. Este sumário foi elaborado automaticamente pelo Word. Para atualizá-lo, basta clicar com o botão direito, escolher Atualizar Campo e </w:t>
-      </w:r>
-      <w:proofErr w:type="gramStart"/>
-      <w:r>
-        <w:t>depois Atualizar</w:t>
-      </w:r>
-      <w:proofErr w:type="gramEnd"/>
-      <w:r>
-        <w:t xml:space="preserve"> o Índice Inteiro.</w:t>
+        <w:t>. Este sumário foi elaborado automaticamente pelo Word. Para atualizá-lo, basta clicar com o botão direito, escolher Atualizar Campo e depois Atualizar o Índice Inteiro.</w:t>
       </w:r>
     </w:p>
     <w:p/>
@@ -2583,15 +2567,7 @@
         <w:pStyle w:val="TextodoTrabalho"/>
       </w:pPr>
       <w:r>
-        <w:t xml:space="preserve">Sistemas de recomendação (RecSys - </w:t>
-      </w:r>
-      <w:proofErr w:type="spellStart"/>
-      <w:r>
-        <w:t>Recommender</w:t>
-      </w:r>
-      <w:proofErr w:type="spellEnd"/>
-      <w:r>
-        <w:t xml:space="preserve"> Systems) são implementações de softwares e técnicas, que apresentam sugestões de itens que seriam de uso de um usuário. As sugestões são de acordo com vários processos de decisão, como, que item comprar, que música escutar ou que notícia ler. No geral, sistemas de recomendação servem para dois propósitos diferentes. Eles podem ser utilizados para estimular os usuários a fazer alguma coisa como comprar livros ou assistir algum filme. Em contrapartida, os sistemas de recomendação podem ser utilizados para lidar com a sobrecarga de informações, selecionando os melhores itens de uma base maior </w:t>
+        <w:t xml:space="preserve">Sistemas de recomendação (RecSys - Recommender Systems) são implementações de softwares e técnicas, que apresentam sugestões de itens que seriam de uso de um usuário. As sugestões são de acordo com vários processos de decisão, como, que item comprar, que música escutar ou que notícia ler. No geral, sistemas de recomendação servem para dois propósitos diferentes. Eles podem ser utilizados para estimular os usuários a fazer alguma coisa como comprar livros ou assistir algum filme. Em contrapartida, os sistemas de recomendação podem ser utilizados para lidar com a sobrecarga de informações, selecionando os melhores itens de uma base maior </w:t>
       </w:r>
       <w:r>
         <w:fldChar w:fldCharType="begin" w:fldLock="1"/>
@@ -2743,15 +2719,7 @@
         <w:pStyle w:val="TextodoTrabalho"/>
       </w:pPr>
       <w:r>
-        <w:t xml:space="preserve">Os RecSys têm evoluído muito desde o seu surgimento, isso acontece dado o interesse acadêmico e comercial sobre a área, além dos benefícios que ela pode trazer. Um caso famoso dos sistemas de recomendação foi o Netflix </w:t>
-      </w:r>
-      <w:proofErr w:type="spellStart"/>
-      <w:r>
-        <w:t>Prize</w:t>
-      </w:r>
-      <w:proofErr w:type="spellEnd"/>
-      <w:r>
-        <w:t>, uma competição feita pela Netflix, que ofereceu um milhão a quem melhorasse o algoritmo de recomendação de seu sistema em 10%. A competição iniciou em 2006 e demorou 3 anos para alguém conseguir resolver o problema deles de maneira satisfatória. Nesse caso o vencedor utilizou um modelo híbrido de RecSys</w:t>
+        <w:t>Os RecSys têm evoluído muito desde o seu surgimento, isso acontece dado o interesse acadêmico e comercial sobre a área, além dos benefícios que ela pode trazer. Um caso famoso dos sistemas de recomendação foi o Netflix Prize, uma competição feita pela Netflix, que ofereceu um milhão a quem melhorasse o algoritmo de recomendação de seu sistema em 10%. A competição iniciou em 2006 e demorou 3 anos para alguém conseguir resolver o problema deles de maneira satisfatória. Nesse caso o vencedor utilizou um modelo híbrido de RecSys</w:t>
       </w:r>
       <w:r>
         <w:t xml:space="preserve"> </w:t>
@@ -2998,7 +2966,7 @@
         <w:fldChar w:fldCharType="begin" w:fldLock="1"/>
       </w:r>
       <w:r>
-        <w:instrText>ADDIN CSL_CITATION {"citationItems":[{"id":"ITEM-1","itemData":{"ISBN":"0735712808","author":[{"dropping-particle":"","family":"Luini","given":"By Jon R","non-dropping-particle":"","parse-names":false,"suffix":""},{"dropping-particle":"","family":"Whitman","given":"Allen E","non-dropping-particle":"","parse-names":false,"suffix":""},{"dropping-particle":"","family":"Date","given":"Pub","non-dropping-particle":"","parse-names":false,"suffix":""}],"id":"ITEM-1","issued":{"date-parts":[["2002"]]},"title":"Streaming Audio: The FezGuys' Guide","type":"book"},"uris":["http://www.mendeley.com/documents/?uuid=dae23c1d-3369-4646-9a9f-303f4eacd8cb"]}],"mendeley":{"formattedCitation":"(LUINI; WHITMAN; DATE, 2002)","plainTextFormattedCitation":"(LUINI; WHITMAN; DATE, 2002)"},"properties":{"noteIndex":0},"schema":"https://github.com/citation-style-language/schema/raw/master/csl-citation.json"}</w:instrText>
+        <w:instrText>ADDIN CSL_CITATION {"citationItems":[{"id":"ITEM-1","itemData":{"ISBN":"0735712808","author":[{"dropping-particle":"","family":"Luini","given":"By Jon R","non-dropping-particle":"","parse-names":false,"suffix":""},{"dropping-particle":"","family":"Whitman","given":"Allen E","non-dropping-particle":"","parse-names":false,"suffix":""},{"dropping-particle":"","family":"Date","given":"Pub","non-dropping-particle":"","parse-names":false,"suffix":""}],"id":"ITEM-1","issued":{"date-parts":[["2002"]]},"title":"Streaming Audio: The FezGuys' Guide","type":"book"},"uris":["http://www.mendeley.com/documents/?uuid=dae23c1d-3369-4646-9a9f-303f4eacd8cb"]}],"mendeley":{"formattedCitation":"(LUINI; WHITMAN; DATE, 2002)","plainTextFormattedCitation":"(LUINI; WHITMAN; DATE, 2002)","previouslyFormattedCitation":"(LUINI; WHITMAN; DATE, 2002)"},"properties":{"noteIndex":0},"schema":"https://github.com/citation-style-language/schema/raw/master/csl-citation.json"}</w:instrText>
       </w:r>
       <w:r>
         <w:fldChar w:fldCharType="separate"/>
@@ -3030,625 +2998,357 @@
       <w:pPr>
         <w:pStyle w:val="Ttulo1"/>
       </w:pPr>
-      <w:bookmarkStart w:id="2" w:name="_Toc515474047"/>
       <w:r>
         <w:lastRenderedPageBreak/>
-        <w:t xml:space="preserve">Capítulo </w:t>
-      </w:r>
-      <w:r>
-        <w:t>2</w:t>
+        <w:t>Sistemas de recomendação</w:t>
+      </w:r>
+    </w:p>
+    <w:p>
+      <w:pPr>
+        <w:pStyle w:val="TextodoTrabalho"/>
+      </w:pPr>
+      <w:r>
+        <w:t>Texto</w:t>
+      </w:r>
+    </w:p>
+    <w:p>
+      <w:pPr>
+        <w:pStyle w:val="Ttulo2"/>
+      </w:pPr>
+      <w:r>
+        <w:t>Tipos de sistemas de recomendação</w:t>
+      </w:r>
+    </w:p>
+    <w:p>
+      <w:pPr>
+        <w:pStyle w:val="TextodoTrabalho"/>
+      </w:pPr>
+      <w:r>
+        <w:t>Texto</w:t>
+      </w:r>
+    </w:p>
+    <w:p>
+      <w:pPr>
+        <w:pStyle w:val="Ttulo3"/>
+      </w:pPr>
+      <w:r>
+        <w:t>Sistemas de recomendação baseado em conteúdo</w:t>
+      </w:r>
+    </w:p>
+    <w:p>
+      <w:pPr>
+        <w:rPr>
+          <w:lang w:eastAsia="en-US"/>
+        </w:rPr>
+      </w:pPr>
+      <w:r>
+        <w:rPr>
+          <w:lang w:eastAsia="en-US"/>
+        </w:rPr>
+        <w:t>Texto</w:t>
+      </w:r>
+    </w:p>
+    <w:p>
+      <w:pPr>
+        <w:pStyle w:val="Ttulo3"/>
+      </w:pPr>
+      <w:r>
+        <w:t>Sistemas de recomendação colaborativo</w:t>
+      </w:r>
+    </w:p>
+    <w:p>
+      <w:pPr>
+        <w:rPr>
+          <w:lang w:eastAsia="en-US"/>
+        </w:rPr>
+      </w:pPr>
+      <w:r>
+        <w:rPr>
+          <w:lang w:eastAsia="en-US"/>
+        </w:rPr>
+        <w:t>Texto</w:t>
+      </w:r>
+    </w:p>
+    <w:p>
+      <w:pPr>
+        <w:pStyle w:val="Ttulo3"/>
+      </w:pPr>
+      <w:r>
+        <w:t>Sistemas de recomendação baseado em conhecimento</w:t>
+      </w:r>
+    </w:p>
+    <w:p>
+      <w:pPr>
+        <w:rPr>
+          <w:lang w:eastAsia="en-US"/>
+        </w:rPr>
+      </w:pPr>
+      <w:r>
+        <w:rPr>
+          <w:lang w:eastAsia="en-US"/>
+        </w:rPr>
+        <w:t>Texto</w:t>
+      </w:r>
+    </w:p>
+    <w:p>
+      <w:pPr>
+        <w:pStyle w:val="Ttulo3"/>
+      </w:pPr>
+      <w:r>
+        <w:t xml:space="preserve">Sistemas de recomendação </w:t>
+      </w:r>
+      <w:r>
+        <w:t>híbrido</w:t>
+      </w:r>
+    </w:p>
+    <w:p>
+      <w:pPr>
+        <w:rPr>
+          <w:lang w:eastAsia="en-US"/>
+        </w:rPr>
+      </w:pPr>
+      <w:r>
+        <w:rPr>
+          <w:lang w:eastAsia="en-US"/>
+        </w:rPr>
+        <w:t>Texto</w:t>
+      </w:r>
+    </w:p>
+    <w:p>
+      <w:pPr>
+        <w:pStyle w:val="Ttulo2"/>
+      </w:pPr>
+      <w:bookmarkStart w:id="2" w:name="_Toc515474049"/>
+      <w:r>
+        <w:t>Algoritmos de sistemas de recomendação</w:t>
       </w:r>
       <w:bookmarkEnd w:id="2"/>
     </w:p>
     <w:p>
+      <w:r>
+        <w:t>Texto</w:t>
+      </w:r>
+    </w:p>
+    <w:p>
+      <w:pPr>
+        <w:pStyle w:val="Ttulo2"/>
+      </w:pPr>
+      <w:r>
+        <w:t xml:space="preserve">Técnicas para avaliar </w:t>
+      </w:r>
+      <w:r>
+        <w:t>OS RESULTADOS</w:t>
+      </w:r>
+      <w:r>
+        <w:t xml:space="preserve"> de um RecSys</w:t>
+      </w:r>
+    </w:p>
+    <w:p>
       <w:pPr>
         <w:pStyle w:val="TextodoTrabalho"/>
       </w:pPr>
       <w:r>
-        <w:t xml:space="preserve">Texto do capítulo. Criado somente para mostrar que a primeira página do capítulo não vai o número de página, porém as demais devem ser numeradas. </w:t>
-      </w:r>
-    </w:p>
-    <w:p>
-      <w:pPr>
-        <w:pStyle w:val="TextodoTrabalho"/>
-      </w:pPr>
-      <w:r>
-        <w:t>É necessário inserir uma quebra de sessão no final de cada capítulo.</w:t>
+        <w:t>Texto</w:t>
+      </w:r>
+    </w:p>
+    <w:p/>
+    <w:p>
+      <w:pPr>
+        <w:pStyle w:val="Ttulo1"/>
+        <w:numPr>
+          <w:ilvl w:val="0"/>
+          <w:numId w:val="18"/>
+        </w:numPr>
+        <w:tabs>
+          <w:tab w:val="clear" w:pos="432"/>
+        </w:tabs>
+        <w:ind w:left="284" w:hanging="284"/>
+      </w:pPr>
+      <w:r>
+        <w:lastRenderedPageBreak/>
+        <w:t>Trabalhos relacionados</w:t>
+      </w:r>
+    </w:p>
+    <w:p>
+      <w:pPr>
+        <w:rPr>
+          <w:lang w:eastAsia="en-US"/>
+        </w:rPr>
+      </w:pPr>
+      <w:r>
+        <w:rPr>
+          <w:lang w:eastAsia="en-US"/>
+        </w:rPr>
+        <w:t>Texto</w:t>
       </w:r>
     </w:p>
     <w:p>
       <w:pPr>
         <w:pStyle w:val="Ttulo2"/>
       </w:pPr>
-      <w:bookmarkStart w:id="3" w:name="_Toc515474048"/>
-      <w:r>
-        <w:t xml:space="preserve">Primeiro </w:t>
-      </w:r>
-      <w:r>
-        <w:t>subtítulo</w:t>
-      </w:r>
-      <w:r>
-        <w:t xml:space="preserve"> do capítulo</w:t>
-      </w:r>
-      <w:bookmarkEnd w:id="3"/>
-    </w:p>
-    <w:p>
-      <w:pPr>
-        <w:pStyle w:val="TextodoTrabalho"/>
-      </w:pPr>
-      <w:r>
-        <w:t xml:space="preserve">O Brasil vive, há mais de uma década, uma experiência de redesenho de seu sistema federativo. O sentido da mudança aponta rumo à descentralização e ao fortalecimento da capacidade decisória das instâncias subnacionais de governo. Ao nível internacional, têm tido relevância as propostas </w:t>
-      </w:r>
-      <w:proofErr w:type="spellStart"/>
-      <w:r>
-        <w:t>freqüentemente</w:t>
-      </w:r>
-      <w:proofErr w:type="spellEnd"/>
-      <w:r>
-        <w:t xml:space="preserve"> associadas ao neoliberalismo, tais como Estado Mínimo, desregulamentação, abertura econômica, privatização e descentralização das políticas sociais. Ao mesmo tempo, constata-se a existência de tentativas de avançar na consolidação das novas democracias e, neste sentido, ganham espaço as discussões acerca da cidadania e de qual deva ser a responsabilidade do Estado no provimento das demandas sociais (RABELO, 1998).</w:t>
-      </w:r>
-    </w:p>
-    <w:p>
-      <w:pPr>
-        <w:pStyle w:val="TextodoTrabalho"/>
-      </w:pPr>
-      <w:r>
-        <w:t>Segundo Rabelo (1998), vários autores têm enfatizado o fato de que a descentralização no Brasil tem se implantado de maneira 'descoordenada' ou 'caótica'. Para Affonso (1998, p.4), por exemplo,</w:t>
-      </w:r>
-    </w:p>
-    <w:p>
-      <w:pPr>
-        <w:pStyle w:val="CitaoLonga"/>
-      </w:pPr>
-      <w:r>
-        <w:t>a descentralização decorreu, basicamente, do processo de redemocratização desencadeado no bojo do aprofundamento da crise econômica. O governo federal [...] se opôs a ela o quanto pode e não produziu um plano nacional para a descentralização, o que resultou num</w:t>
-      </w:r>
-      <w:r>
-        <w:rPr>
-          <w:i/>
-        </w:rPr>
-        <w:t xml:space="preserve"> </w:t>
-      </w:r>
-      <w:r>
-        <w:t>processo inconcluso e eivado de conflitos.</w:t>
-      </w:r>
-    </w:p>
-    <w:p>
-      <w:pPr>
-        <w:pStyle w:val="Recuodecorpodetexto3"/>
-        <w:spacing w:line="360" w:lineRule="auto"/>
-      </w:pPr>
-      <w:r>
-        <w:t xml:space="preserve">A demanda democrática aparece como quarto fator a introduzir o aparecimento do tema descentralização no centro das discussões políticas (NOHLEN, 1987). A partir dos anos 80, junto com o processo de redemocratização, aumentou a participação popular, crescendo também a capacidade organização da sociedade e as formas de pressão por mais participação. Essa demanda democrática abriu caminho para a defesa da descentralização, para o aprofundamento da participação e da democracia que, em </w:t>
-      </w:r>
-      <w:proofErr w:type="spellStart"/>
-      <w:r>
-        <w:t>conseqüência</w:t>
-      </w:r>
-      <w:proofErr w:type="spellEnd"/>
-      <w:r>
-        <w:t xml:space="preserve"> disso, se acentuaria. Sob esse aspecto, o “espaço local, o poder local está no centro do conjunto de transformações que envolvem a descentralização, a desburocratização e a participação” (DOWBOR, 1994, p.75).</w:t>
-      </w:r>
+      <w:r>
+        <w:t>Tabela com tecnicas</w:t>
+      </w:r>
+    </w:p>
+    <w:p>
+      <w:pPr>
+        <w:rPr>
+          <w:lang w:eastAsia="en-US"/>
+        </w:rPr>
+      </w:pPr>
+      <w:r>
+        <w:rPr>
+          <w:lang w:eastAsia="en-US"/>
+        </w:rPr>
+        <w:t>Texto</w:t>
+      </w:r>
+    </w:p>
+    <w:p>
+      <w:pPr>
+        <w:pStyle w:val="Ttulo1"/>
+      </w:pPr>
+      <w:r>
+        <w:lastRenderedPageBreak/>
+        <w:t>Modelagem do que será feito</w:t>
+      </w:r>
+    </w:p>
+    <w:p>
+      <w:pPr>
+        <w:rPr>
+          <w:lang w:eastAsia="en-US"/>
+        </w:rPr>
+      </w:pPr>
+      <w:r>
+        <w:rPr>
+          <w:lang w:eastAsia="en-US"/>
+        </w:rPr>
+        <w:t>Texto</w:t>
+      </w:r>
+    </w:p>
+    <w:p>
+      <w:pPr>
+        <w:rPr>
+          <w:lang w:eastAsia="en-US"/>
+        </w:rPr>
+      </w:pPr>
     </w:p>
     <w:p>
       <w:pPr>
         <w:pStyle w:val="Ttulo2"/>
       </w:pPr>
-      <w:bookmarkStart w:id="4" w:name="_Toc515474049"/>
-      <w:r>
-        <w:lastRenderedPageBreak/>
-        <w:t>Segundo subtítulo do capítulo</w:t>
-      </w:r>
-      <w:bookmarkEnd w:id="4"/>
-    </w:p>
-    <w:p>
-      <w:pPr>
-        <w:pStyle w:val="TextodoTrabalho"/>
-      </w:pPr>
-      <w:r>
-        <w:t>Exemplo de figura/gráfico no trabalho</w:t>
-      </w:r>
-    </w:p>
-    <w:p>
-      <w:pPr>
-        <w:pStyle w:val="LegendadeFigura"/>
-        <w:rPr>
-          <w:noProof/>
-        </w:rPr>
-      </w:pPr>
-      <w:bookmarkStart w:id="5" w:name="_Toc515473980"/>
-      <w:r>
-        <w:t>Figura 1 – Estrutura de d</w:t>
-      </w:r>
-      <w:r>
-        <w:rPr>
-          <w:noProof/>
-        </w:rPr>
-        <w:t>esenvolvimento em duas camadas</w:t>
-      </w:r>
-      <w:bookmarkEnd w:id="5"/>
-    </w:p>
-    <w:p>
-      <w:pPr>
-        <w:pStyle w:val="Figura"/>
-      </w:pPr>
-      <w:r>
-        <w:rPr>
-          <w:noProof/>
-        </w:rPr>
-        <w:pict w14:anchorId="0821ADE4">
-          <v:shapetype id="_x0000_t75" coordsize="21600,21600" o:spt="75" o:preferrelative="t" path="m@4@5l@4@11@9@11@9@5xe" filled="f" stroked="f">
-            <v:stroke joinstyle="miter"/>
-            <v:formulas>
-              <v:f eqn="if lineDrawn pixelLineWidth 0"/>
-              <v:f eqn="sum @0 1 0"/>
-              <v:f eqn="sum 0 0 @1"/>
-              <v:f eqn="prod @2 1 2"/>
-              <v:f eqn="prod @3 21600 pixelWidth"/>
-              <v:f eqn="prod @3 21600 pixelHeight"/>
-              <v:f eqn="sum @0 0 1"/>
-              <v:f eqn="prod @6 1 2"/>
-              <v:f eqn="prod @7 21600 pixelWidth"/>
-              <v:f eqn="sum @8 21600 0"/>
-              <v:f eqn="prod @7 21600 pixelHeight"/>
-              <v:f eqn="sum @10 21600 0"/>
-            </v:formulas>
-            <v:path o:extrusionok="f" gradientshapeok="t" o:connecttype="rect"/>
-            <o:lock v:ext="edit" aspectratio="t"/>
-          </v:shapetype>
-          <v:shape id="Imagem 1" o:spid="_x0000_i1025" type="#_x0000_t75" alt="arquitetura_2_camadas" style="width:342.5pt;height:174.5pt;visibility:visible">
-            <v:imagedata r:id="rId10" o:title="arquitetura_2_camadas"/>
-          </v:shape>
-        </w:pict>
-      </w:r>
-    </w:p>
-    <w:p>
-      <w:pPr>
-        <w:pStyle w:val="FontedasFiguras"/>
-      </w:pPr>
-      <w:r>
-        <w:t>Fonte: ...................................................................</w:t>
-      </w:r>
-    </w:p>
-    <w:p>
-      <w:pPr>
-        <w:pStyle w:val="Comentrio-retirar"/>
-      </w:pPr>
-    </w:p>
-    <w:p>
-      <w:pPr>
-        <w:pStyle w:val="Comentrio-retirar"/>
-      </w:pPr>
-      <w:r>
-        <w:t xml:space="preserve">Segundo o livro do Prof. </w:t>
-      </w:r>
-      <w:proofErr w:type="spellStart"/>
-      <w:r>
-        <w:t>Prodanov</w:t>
-      </w:r>
-      <w:proofErr w:type="spellEnd"/>
-      <w:r>
-        <w:t xml:space="preserve"> (2003, p.37), a identificação de figuras e gráficos aparece na parte inferior, precedida da palavra figura/gráfico, seguida de seu número de ordem de ocorrência no texto em algarismos arábicos, assim como de título e/ou legenda explicativa e da fonte, se necessário. As figuras e os gráficos ficam centralizados na folha. </w:t>
-      </w:r>
+      <w:r>
+        <w:t>Contexto</w:t>
+      </w:r>
+    </w:p>
+    <w:p>
+      <w:pPr>
+        <w:rPr>
+          <w:lang w:eastAsia="en-US"/>
+        </w:rPr>
+      </w:pPr>
+      <w:r>
+        <w:rPr>
+          <w:lang w:eastAsia="en-US"/>
+        </w:rPr>
+        <w:t>Texto</w:t>
+      </w:r>
+    </w:p>
+    <w:p>
+      <w:pPr>
+        <w:rPr>
+          <w:lang w:eastAsia="en-US"/>
+        </w:rPr>
+      </w:pPr>
     </w:p>
     <w:p>
       <w:pPr>
         <w:pStyle w:val="Ttulo3"/>
       </w:pPr>
-      <w:bookmarkStart w:id="6" w:name="_Toc515474050"/>
-      <w:r>
-        <w:t>Subtítulo de nível 3</w:t>
-      </w:r>
-      <w:bookmarkEnd w:id="6"/>
-    </w:p>
-    <w:p>
-      <w:pPr>
-        <w:pStyle w:val="TextodoTrabalho"/>
-      </w:pPr>
-      <w:r>
-        <w:t>texto</w:t>
+      <w:r>
+        <w:t>O que é o contexto comportamental?</w:t>
+      </w:r>
+    </w:p>
+    <w:p>
+      <w:pPr>
+        <w:rPr>
+          <w:lang w:eastAsia="en-US"/>
+        </w:rPr>
+      </w:pPr>
+      <w:r>
+        <w:rPr>
+          <w:lang w:eastAsia="en-US"/>
+        </w:rPr>
+        <w:t>Texto</w:t>
       </w:r>
     </w:p>
     <w:p>
       <w:pPr>
         <w:pStyle w:val="Ttulo3"/>
       </w:pPr>
-      <w:bookmarkStart w:id="7" w:name="_Toc515474051"/>
-      <w:r>
-        <w:t>Outro subtítulo de nível 3</w:t>
-      </w:r>
-      <w:bookmarkEnd w:id="7"/>
-    </w:p>
-    <w:p>
-      <w:pPr>
-        <w:pStyle w:val="TextodoTrabalho"/>
-      </w:pPr>
-      <w:r>
+      <w:r>
+        <w:t>O que é o contexto ambiente?</w:t>
+      </w:r>
+    </w:p>
+    <w:p>
+      <w:pPr>
+        <w:rPr>
+          <w:lang w:eastAsia="en-US"/>
+        </w:rPr>
+      </w:pPr>
+      <w:r>
+        <w:rPr>
+          <w:lang w:eastAsia="en-US"/>
+        </w:rPr>
         <w:t>Texto</w:t>
       </w:r>
     </w:p>
     <w:p>
       <w:pPr>
-        <w:pStyle w:val="Ttulo4"/>
-      </w:pPr>
-      <w:r>
-        <w:t>Título 4</w:t>
-      </w:r>
-    </w:p>
-    <w:p>
-      <w:pPr>
-        <w:pStyle w:val="TextodoTrabalho"/>
-      </w:pPr>
-      <w:r>
+        <w:pStyle w:val="Ttulo3"/>
+      </w:pPr>
+      <w:r>
+        <w:t>Como será obtido os contextos?</w:t>
+      </w:r>
+    </w:p>
+    <w:p>
+      <w:pPr>
+        <w:rPr>
+          <w:lang w:eastAsia="en-US"/>
+        </w:rPr>
+      </w:pPr>
+      <w:r>
+        <w:rPr>
+          <w:lang w:eastAsia="en-US"/>
+        </w:rPr>
         <w:t>Texto</w:t>
       </w:r>
     </w:p>
     <w:p>
       <w:pPr>
-        <w:pStyle w:val="Ttulo4"/>
-      </w:pPr>
-      <w:r>
-        <w:t>Título 4</w:t>
-      </w:r>
-    </w:p>
-    <w:p>
-      <w:pPr>
-        <w:pStyle w:val="TextodoTrabalho"/>
-      </w:pPr>
-      <w:r>
-        <w:t>Outro exemplo de figura...</w:t>
-      </w:r>
-    </w:p>
-    <w:p>
-      <w:pPr>
-        <w:pStyle w:val="TextodoTrabalho"/>
-      </w:pPr>
-    </w:p>
-    <w:p>
-      <w:pPr>
-        <w:pStyle w:val="TextodoTrabalho"/>
-      </w:pPr>
-    </w:p>
-    <w:p>
-      <w:pPr>
-        <w:pStyle w:val="TextodoTrabalho"/>
-      </w:pPr>
-    </w:p>
-    <w:p>
-      <w:pPr>
-        <w:pStyle w:val="TextodoTrabalho"/>
-      </w:pPr>
-    </w:p>
-    <w:p>
-      <w:pPr>
-        <w:pStyle w:val="TextodoTrabalho"/>
-      </w:pPr>
-    </w:p>
-    <w:p>
-      <w:pPr>
-        <w:pStyle w:val="LegendadeFigura"/>
-      </w:pPr>
-      <w:bookmarkStart w:id="8" w:name="_Toc123031991"/>
-      <w:bookmarkStart w:id="9" w:name="_Toc149402053"/>
-      <w:bookmarkStart w:id="10" w:name="_Toc515473981"/>
-      <w:r>
-        <w:lastRenderedPageBreak/>
-        <w:t>Figura 2 – Padrão MVC - separação em camadas</w:t>
-      </w:r>
-      <w:bookmarkEnd w:id="8"/>
-      <w:bookmarkEnd w:id="9"/>
-      <w:bookmarkEnd w:id="10"/>
-    </w:p>
-    <w:p>
-      <w:pPr>
-        <w:pStyle w:val="Figura"/>
-      </w:pPr>
-      <w:r>
-        <w:rPr>
-          <w:noProof/>
-        </w:rPr>
-        <w:pict w14:anchorId="0F18CAF0">
-          <v:shape id="Imagem 2" o:spid="_x0000_i1026" type="#_x0000_t75" alt="MVC_padrao_1" style="width:453pt;height:232pt;visibility:visible">
-            <v:imagedata r:id="rId11" o:title="MVC_padrao_1"/>
-          </v:shape>
-        </w:pict>
-      </w:r>
-    </w:p>
-    <w:p>
-      <w:pPr>
-        <w:pStyle w:val="FontedasFiguras"/>
-      </w:pPr>
-      <w:r>
-        <w:t>Fonte: ………………………………..</w:t>
-      </w:r>
-    </w:p>
-    <w:p>
-      <w:pPr>
-        <w:pStyle w:val="TextodoTrabalho"/>
-      </w:pPr>
-    </w:p>
-    <w:p>
-      <w:pPr>
-        <w:pStyle w:val="TextodoTrabalho"/>
-      </w:pPr>
-    </w:p>
-    <w:p>
-      <w:pPr>
-        <w:pStyle w:val="TextodoTrabalho"/>
-      </w:pPr>
-      <w:r>
-        <w:t>Exemplo de Tabela no Trabalho</w:t>
-      </w:r>
-    </w:p>
-    <w:p>
-      <w:pPr>
-        <w:pStyle w:val="LegendadeTabela"/>
-      </w:pPr>
-      <w:bookmarkStart w:id="11" w:name="_Toc515474000"/>
-      <w:r>
-        <w:t>Tabela 1 – Matrícula dos alunos do Centro de Educação da FURG segundo o município.</w:t>
-      </w:r>
-      <w:bookmarkEnd w:id="11"/>
-    </w:p>
-    <w:tbl>
-      <w:tblPr>
-        <w:tblW w:w="0" w:type="auto"/>
-        <w:tblInd w:w="108" w:type="dxa"/>
-        <w:tblBorders>
-          <w:top w:val="single" w:sz="4" w:space="0" w:color="auto"/>
-          <w:left w:val="single" w:sz="4" w:space="0" w:color="auto"/>
-          <w:bottom w:val="single" w:sz="4" w:space="0" w:color="auto"/>
-          <w:right w:val="single" w:sz="4" w:space="0" w:color="auto"/>
-          <w:insideH w:val="single" w:sz="4" w:space="0" w:color="auto"/>
-          <w:insideV w:val="single" w:sz="4" w:space="0" w:color="auto"/>
-        </w:tblBorders>
-        <w:tblLook w:val="01E0" w:firstRow="1" w:lastRow="1" w:firstColumn="1" w:lastColumn="1" w:noHBand="0" w:noVBand="0"/>
-      </w:tblPr>
-      <w:tblGrid>
-        <w:gridCol w:w="3184"/>
-        <w:gridCol w:w="1602"/>
-        <w:gridCol w:w="1963"/>
-        <w:gridCol w:w="2431"/>
-      </w:tblGrid>
-      <w:tr>
-        <w:trPr>
-          <w:cantSplit/>
-          <w:trHeight w:val="278"/>
-        </w:trPr>
-        <w:tc>
-          <w:tcPr>
-            <w:tcW w:w="3184" w:type="dxa"/>
-            <w:vMerge w:val="restart"/>
-            <w:tcBorders>
-              <w:top w:val="single" w:sz="12" w:space="0" w:color="auto"/>
-              <w:left w:val="nil"/>
-            </w:tcBorders>
-          </w:tcPr>
-          <w:p>
-            <w:r>
-              <w:t>Município</w:t>
-            </w:r>
-          </w:p>
-        </w:tc>
-        <w:tc>
-          <w:tcPr>
-            <w:tcW w:w="3565" w:type="dxa"/>
-            <w:gridSpan w:val="2"/>
-            <w:tcBorders>
-              <w:top w:val="single" w:sz="12" w:space="0" w:color="auto"/>
-              <w:right w:val="single" w:sz="12" w:space="0" w:color="auto"/>
-            </w:tcBorders>
-          </w:tcPr>
-          <w:p>
-            <w:r>
-              <w:t>Curso</w:t>
-            </w:r>
-          </w:p>
-        </w:tc>
-        <w:tc>
-          <w:tcPr>
-            <w:tcW w:w="2431" w:type="dxa"/>
-            <w:vMerge w:val="restart"/>
-            <w:tcBorders>
-              <w:top w:val="single" w:sz="12" w:space="0" w:color="auto"/>
-              <w:left w:val="single" w:sz="12" w:space="0" w:color="auto"/>
-              <w:right w:val="nil"/>
-            </w:tcBorders>
-          </w:tcPr>
-          <w:p>
-            <w:r>
-              <w:t>Total</w:t>
-            </w:r>
-          </w:p>
-        </w:tc>
-      </w:tr>
-      <w:tr>
-        <w:trPr>
-          <w:cantSplit/>
-          <w:trHeight w:val="277"/>
-        </w:trPr>
-        <w:tc>
-          <w:tcPr>
-            <w:tcW w:w="3184" w:type="dxa"/>
-            <w:vMerge/>
-            <w:tcBorders>
-              <w:left w:val="nil"/>
-            </w:tcBorders>
-          </w:tcPr>
-          <w:p/>
-        </w:tc>
-        <w:tc>
-          <w:tcPr>
-            <w:tcW w:w="1602" w:type="dxa"/>
-          </w:tcPr>
-          <w:p>
-            <w:r>
-              <w:t xml:space="preserve">Pedagogia    </w:t>
-            </w:r>
-          </w:p>
-        </w:tc>
-        <w:tc>
-          <w:tcPr>
-            <w:tcW w:w="1963" w:type="dxa"/>
-            <w:tcBorders>
-              <w:right w:val="single" w:sz="12" w:space="0" w:color="auto"/>
-            </w:tcBorders>
-          </w:tcPr>
-          <w:p>
-            <w:r>
-              <w:t>Educação Física</w:t>
-            </w:r>
-          </w:p>
-        </w:tc>
-        <w:tc>
-          <w:tcPr>
-            <w:tcW w:w="2431" w:type="dxa"/>
-            <w:vMerge/>
-            <w:tcBorders>
-              <w:left w:val="single" w:sz="12" w:space="0" w:color="auto"/>
-              <w:right w:val="nil"/>
-            </w:tcBorders>
-          </w:tcPr>
-          <w:p/>
-        </w:tc>
-      </w:tr>
-      <w:tr>
-        <w:trPr>
-          <w:trHeight w:val="1690"/>
-        </w:trPr>
-        <w:tc>
-          <w:tcPr>
-            <w:tcW w:w="9180" w:type="dxa"/>
-            <w:gridSpan w:val="4"/>
-            <w:tcBorders>
-              <w:left w:val="nil"/>
-              <w:right w:val="nil"/>
-            </w:tcBorders>
-          </w:tcPr>
-          <w:p>
-            <w:pPr>
-              <w:pStyle w:val="Palavras-chave"/>
-            </w:pPr>
-            <w:r>
-              <w:t>Blumenau                                          230                               130                            360</w:t>
-            </w:r>
-          </w:p>
-          <w:p>
-            <w:r>
-              <w:t>Timbó                                                 40                                 20                               60</w:t>
-            </w:r>
-          </w:p>
-          <w:p>
-            <w:r>
-              <w:t>Indaial                                                 30                                 10                              40</w:t>
-            </w:r>
-          </w:p>
-          <w:p>
-            <w:r>
-              <w:t>Gaspar                                                 20                                10                               30</w:t>
-            </w:r>
-          </w:p>
-          <w:p>
-            <w:r>
-              <w:t>Brusque                                               20                                 20                              40</w:t>
-            </w:r>
-          </w:p>
-          <w:p>
-            <w:r>
-              <w:t>Outros                                                 50                                 70                             120</w:t>
-            </w:r>
-          </w:p>
-        </w:tc>
-      </w:tr>
-      <w:tr>
-        <w:tc>
-          <w:tcPr>
-            <w:tcW w:w="9180" w:type="dxa"/>
-            <w:gridSpan w:val="4"/>
-            <w:tcBorders>
-              <w:left w:val="nil"/>
-              <w:bottom w:val="single" w:sz="12" w:space="0" w:color="auto"/>
-              <w:right w:val="nil"/>
-            </w:tcBorders>
-          </w:tcPr>
-          <w:p>
-            <w:r>
-              <w:rPr>
-                <w:b/>
-              </w:rPr>
-              <w:t xml:space="preserve">Total                                                 </w:t>
-            </w:r>
-            <w:r>
-              <w:t>390                               260                             650</w:t>
-            </w:r>
-          </w:p>
-        </w:tc>
-      </w:tr>
-    </w:tbl>
-    <w:p>
-      <w:pPr>
-        <w:pStyle w:val="FontedeTabela"/>
-        <w:rPr>
-          <w:szCs w:val="20"/>
-        </w:rPr>
-      </w:pPr>
-      <w:r>
-        <w:t xml:space="preserve">Fonte: </w:t>
-      </w:r>
-      <w:r>
-        <w:rPr>
-          <w:szCs w:val="20"/>
-        </w:rPr>
-        <w:t>Divisão acadêmica/ FURG. 1986.</w:t>
-      </w:r>
-    </w:p>
-    <w:p>
-      <w:pPr>
-        <w:pStyle w:val="TextodoTrabalho"/>
-      </w:pPr>
-    </w:p>
-    <w:p>
-      <w:pPr>
-        <w:pStyle w:val="Comentrio-retirar"/>
-      </w:pPr>
-      <w:r>
-        <w:t xml:space="preserve">De acordo com o que está exposto no livro do prof. </w:t>
-      </w:r>
-      <w:proofErr w:type="spellStart"/>
-      <w:r>
-        <w:t>Prodanov</w:t>
-      </w:r>
-      <w:proofErr w:type="spellEnd"/>
-      <w:r>
-        <w:t xml:space="preserve"> (2003, p.37), as tabelas e quadros têm numeração independente e consecutiva. O título é colocado na parte superior, precedido da palavra Tabela/Quadro e de seu número de ordem em algarismos arábicos (alinhamento justificado). Nas tabelas utilizam-se fios horizontais e verticais para separar os títulos das colunas no cabeçalho e fechá-las na parte inferior, evitando-se fios verticais para separar as colunas e fios horizontais para separar as linhas. Já os quadros são fechados, com fios para separar linhas e colunas.</w:t>
-      </w:r>
-    </w:p>
-    <w:p/>
-    <w:p>
-      <w:pPr>
         <w:pStyle w:val="Ttulo2"/>
       </w:pPr>
-      <w:bookmarkStart w:id="12" w:name="_Toc515474052"/>
-      <w:r>
-        <w:lastRenderedPageBreak/>
-        <w:t>Terceiro subtítulo do capítulo</w:t>
-      </w:r>
-      <w:bookmarkEnd w:id="12"/>
-    </w:p>
-    <w:p>
-      <w:pPr>
-        <w:pStyle w:val="TextodoTrabalho"/>
-      </w:pPr>
-      <w:r>
+      <w:r>
+        <w:t>Arquitetura do sistema</w:t>
+      </w:r>
+    </w:p>
+    <w:p>
+      <w:pPr>
+        <w:rPr>
+          <w:lang w:eastAsia="en-US"/>
+        </w:rPr>
+      </w:pPr>
+      <w:r>
+        <w:rPr>
+          <w:lang w:eastAsia="en-US"/>
+        </w:rPr>
         <w:t>Texto</w:t>
       </w:r>
     </w:p>
-    <w:p/>
     <w:p>
       <w:pPr>
         <w:sectPr>
-          <w:headerReference w:type="default" r:id="rId12"/>
-          <w:headerReference w:type="first" r:id="rId13"/>
+          <w:headerReference w:type="default" r:id="rId10"/>
+          <w:headerReference w:type="first" r:id="rId11"/>
           <w:pgSz w:w="11907" w:h="16840" w:code="9"/>
           <w:pgMar w:top="1701" w:right="1134" w:bottom="1134" w:left="1701" w:header="851" w:footer="720" w:gutter="0"/>
           <w:cols w:space="720"/>
@@ -3660,12 +3360,12 @@
       <w:pPr>
         <w:pStyle w:val="Ttulo1"/>
       </w:pPr>
-      <w:bookmarkStart w:id="13" w:name="_Toc515474053"/>
+      <w:bookmarkStart w:id="3" w:name="_Toc515474053"/>
       <w:r>
         <w:lastRenderedPageBreak/>
         <w:t>CONCLUSÃO</w:t>
       </w:r>
-      <w:bookmarkEnd w:id="13"/>
+      <w:bookmarkEnd w:id="3"/>
     </w:p>
     <w:p>
       <w:pPr>
@@ -3683,15 +3383,7 @@
         </w:r>
       </w:smartTag>
       <w:r>
-        <w:t xml:space="preserve"> uma situação paradoxal. Ao mesmo tempo em que se percebe um avanço no cumprimento das diretrizes norteadoras do Sistema Único de Saúde, tais como, a integralidade da atenção à saúde (preventivo e curativo), a universalidade da cobertura e do atendimento, a gratuidade e a descentralização das ações e serviços, verifica-se também a </w:t>
-      </w:r>
-      <w:proofErr w:type="spellStart"/>
-      <w:r>
-        <w:t>obstaculização</w:t>
-      </w:r>
-      <w:proofErr w:type="spellEnd"/>
-      <w:r>
-        <w:t xml:space="preserve"> permanente do processo em função da insuficiência de recursos. Ao mesmo tempo em que são repassadas novas atribuições e poderes ao município de Porto Alegre, não há o repasse de recursos financeiros na mesma proporção para fazer frente ao processo de municipalização. Além disso, as negociações para se aumentar os recursos financeiros sempre ocorrem de maneira conflitiva, principalmente entre o Estado e o Município. Desse modo, o melhor andamento do processo de municipalização </w:t>
+        <w:t xml:space="preserve"> uma situação paradoxal. Ao mesmo tempo em que se percebe um avanço no cumprimento das diretrizes norteadoras do Sistema Único de Saúde, tais como, a integralidade da atenção à saúde (preventivo e curativo), a universalidade da cobertura e do atendimento, a gratuidade e a descentralização das ações e serviços, verifica-se também a obstaculização permanente do processo em função da insuficiência de recursos. Ao mesmo tempo em que são repassadas novas atribuições e poderes ao município de Porto Alegre, não há o repasse de recursos financeiros na mesma proporção para fazer frente ao processo de municipalização. Além disso, as negociações para se aumentar os recursos financeiros sempre ocorrem de maneira conflitiva, principalmente entre o Estado e o Município. Desse modo, o melhor andamento do processo de municipalização </w:t>
       </w:r>
       <w:smartTag w:uri="urn:schemas-microsoft-com:office:smarttags" w:element="PersonName">
         <w:smartTagPr>
@@ -3723,15 +3415,7 @@
         <w:pStyle w:val="Comentrio-retirar"/>
       </w:pPr>
       <w:r>
-        <w:t xml:space="preserve">PAGINAÇÃO: Segundo o livro do prof. Cléber </w:t>
-      </w:r>
-      <w:proofErr w:type="spellStart"/>
-      <w:r>
-        <w:t>Prodanov</w:t>
-      </w:r>
-      <w:proofErr w:type="spellEnd"/>
-      <w:r>
-        <w:t>, as folhas do trabalho são contadas a partir da folha de rosto (não contamos a capa), mas nem todas receberão um número. Contamos, mas não numeramos, então, a folha de rosto, o resumo, o abstract, as listas</w:t>
+        <w:t>PAGINAÇÃO: Segundo o livro do prof. Cléber Prodanov, as folhas do trabalho são contadas a partir da folha de rosto (não contamos a capa), mas nem todas receberão um número. Contamos, mas não numeramos, então, a folha de rosto, o resumo, o abstract, as listas</w:t>
       </w:r>
       <w:r>
         <w:t xml:space="preserve"> e</w:t>
@@ -3765,335 +3449,419 @@
       <w:pPr>
         <w:pStyle w:val="Ttulo1-semnumerao"/>
       </w:pPr>
-      <w:bookmarkStart w:id="14" w:name="_Toc515474054"/>
+      <w:bookmarkStart w:id="4" w:name="_Toc515474054"/>
       <w:r>
         <w:lastRenderedPageBreak/>
         <w:t>Referências Bibliográficas</w:t>
       </w:r>
-      <w:bookmarkEnd w:id="14"/>
+      <w:bookmarkEnd w:id="4"/>
+    </w:p>
+    <w:p>
+      <w:pPr>
+        <w:widowControl w:val="0"/>
+        <w:autoSpaceDE w:val="0"/>
+        <w:autoSpaceDN w:val="0"/>
+        <w:adjustRightInd w:val="0"/>
+        <w:spacing w:before="120" w:after="120"/>
+        <w:rPr>
+          <w:noProof/>
+        </w:rPr>
+      </w:pPr>
+      <w:r>
+        <w:fldChar w:fldCharType="begin" w:fldLock="1"/>
+      </w:r>
+      <w:r>
+        <w:instrText xml:space="preserve">ADDIN Mendeley Bibliography CSL_BIBLIOGRAPHY </w:instrText>
+      </w:r>
+      <w:r>
+        <w:fldChar w:fldCharType="separate"/>
+      </w:r>
+      <w:r>
+        <w:rPr>
+          <w:noProof/>
+        </w:rPr>
+        <w:t xml:space="preserve">BHATNAGAR, V. </w:t>
+      </w:r>
+      <w:r>
+        <w:rPr>
+          <w:b/>
+          <w:bCs/>
+          <w:noProof/>
+        </w:rPr>
+        <w:t>Collaborative filtering using data mining and analysis</w:t>
+      </w:r>
+      <w:r>
+        <w:rPr>
+          <w:noProof/>
+        </w:rPr>
+        <w:t xml:space="preserve">. [s.l: s.n.]. </w:t>
+      </w:r>
+    </w:p>
+    <w:p>
+      <w:pPr>
+        <w:widowControl w:val="0"/>
+        <w:autoSpaceDE w:val="0"/>
+        <w:autoSpaceDN w:val="0"/>
+        <w:adjustRightInd w:val="0"/>
+        <w:spacing w:before="120" w:after="120"/>
+        <w:rPr>
+          <w:noProof/>
+        </w:rPr>
+      </w:pPr>
+      <w:r>
+        <w:rPr>
+          <w:noProof/>
+        </w:rPr>
+        <w:t xml:space="preserve">BORJA, K.; DIERINGER, S. Streaming or stealing? The complementary features between music streaming and music piracy. </w:t>
+      </w:r>
+      <w:r>
+        <w:rPr>
+          <w:b/>
+          <w:bCs/>
+          <w:noProof/>
+        </w:rPr>
+        <w:t>Journal of Retailing and Consumer Services</w:t>
+      </w:r>
+      <w:r>
+        <w:rPr>
+          <w:noProof/>
+        </w:rPr>
+        <w:t xml:space="preserve">, v. 32, p. 86–95, 2016. </w:t>
+      </w:r>
+    </w:p>
+    <w:p>
+      <w:pPr>
+        <w:widowControl w:val="0"/>
+        <w:autoSpaceDE w:val="0"/>
+        <w:autoSpaceDN w:val="0"/>
+        <w:adjustRightInd w:val="0"/>
+        <w:spacing w:before="120" w:after="120"/>
+        <w:rPr>
+          <w:noProof/>
+        </w:rPr>
+      </w:pPr>
+      <w:r>
+        <w:rPr>
+          <w:noProof/>
+        </w:rPr>
+        <w:t xml:space="preserve">DIETMAR, J. et al. </w:t>
+      </w:r>
+      <w:r>
+        <w:rPr>
+          <w:b/>
+          <w:bCs/>
+          <w:noProof/>
+        </w:rPr>
+        <w:t>Recommendation system -An Introduction</w:t>
+      </w:r>
+      <w:r>
+        <w:rPr>
+          <w:noProof/>
+        </w:rPr>
+        <w:t>. [s.l: s.n.]. v. 91</w:t>
+      </w:r>
+    </w:p>
+    <w:p>
+      <w:pPr>
+        <w:widowControl w:val="0"/>
+        <w:autoSpaceDE w:val="0"/>
+        <w:autoSpaceDN w:val="0"/>
+        <w:adjustRightInd w:val="0"/>
+        <w:spacing w:before="120" w:after="120"/>
+        <w:rPr>
+          <w:noProof/>
+        </w:rPr>
+      </w:pPr>
+      <w:r>
+        <w:rPr>
+          <w:noProof/>
+        </w:rPr>
+        <w:t xml:space="preserve">ERIKSSON, M. et al. </w:t>
+      </w:r>
+      <w:r>
+        <w:rPr>
+          <w:b/>
+          <w:bCs/>
+          <w:noProof/>
+        </w:rPr>
+        <w:t>Spotify Teardown</w:t>
+      </w:r>
+      <w:r>
+        <w:rPr>
+          <w:noProof/>
+        </w:rPr>
+        <w:t xml:space="preserve">. [s.l.] MIT Press, 2019. </w:t>
+      </w:r>
+    </w:p>
+    <w:p>
+      <w:pPr>
+        <w:widowControl w:val="0"/>
+        <w:autoSpaceDE w:val="0"/>
+        <w:autoSpaceDN w:val="0"/>
+        <w:adjustRightInd w:val="0"/>
+        <w:spacing w:before="120" w:after="120"/>
+        <w:rPr>
+          <w:noProof/>
+        </w:rPr>
+      </w:pPr>
+      <w:r>
+        <w:rPr>
+          <w:noProof/>
+        </w:rPr>
+        <w:t xml:space="preserve">FALK, K. </w:t>
+      </w:r>
+      <w:r>
+        <w:rPr>
+          <w:b/>
+          <w:bCs/>
+          <w:noProof/>
+        </w:rPr>
+        <w:t>Practical Recommender Systems</w:t>
+      </w:r>
+      <w:r>
+        <w:rPr>
+          <w:noProof/>
+        </w:rPr>
+        <w:t xml:space="preserve">. [s.l: s.n.]. </w:t>
+      </w:r>
+    </w:p>
+    <w:p>
+      <w:pPr>
+        <w:widowControl w:val="0"/>
+        <w:autoSpaceDE w:val="0"/>
+        <w:autoSpaceDN w:val="0"/>
+        <w:adjustRightInd w:val="0"/>
+        <w:spacing w:before="120" w:after="120"/>
+        <w:rPr>
+          <w:noProof/>
+        </w:rPr>
+      </w:pPr>
+      <w:r>
+        <w:rPr>
+          <w:noProof/>
+        </w:rPr>
+        <w:t xml:space="preserve">IFPI. </w:t>
+      </w:r>
+      <w:r>
+        <w:rPr>
+          <w:b/>
+          <w:bCs/>
+          <w:noProof/>
+        </w:rPr>
+        <w:t>IFPI Global Music Report 2019</w:t>
+      </w:r>
+      <w:r>
+        <w:rPr>
+          <w:noProof/>
+        </w:rPr>
+        <w:t xml:space="preserve">. Disponível em: &lt;https://www.ifpi.org/news/IFPI-GLOBAL-MUSIC-REPORT-2019&gt;. </w:t>
+      </w:r>
+    </w:p>
+    <w:p>
+      <w:pPr>
+        <w:widowControl w:val="0"/>
+        <w:autoSpaceDE w:val="0"/>
+        <w:autoSpaceDN w:val="0"/>
+        <w:adjustRightInd w:val="0"/>
+        <w:spacing w:before="120" w:after="120"/>
+        <w:rPr>
+          <w:noProof/>
+        </w:rPr>
+      </w:pPr>
+      <w:r>
+        <w:rPr>
+          <w:noProof/>
+        </w:rPr>
+        <w:t xml:space="preserve">LUINI, B. J. R.; WHITMAN, A. E.; DATE, P. </w:t>
+      </w:r>
+      <w:r>
+        <w:rPr>
+          <w:b/>
+          <w:bCs/>
+          <w:noProof/>
+        </w:rPr>
+        <w:t>Streaming Audio: The FezGuys’ Guide</w:t>
+      </w:r>
+      <w:r>
+        <w:rPr>
+          <w:noProof/>
+        </w:rPr>
+        <w:t xml:space="preserve">. [s.l: s.n.]. </w:t>
+      </w:r>
+    </w:p>
+    <w:p>
+      <w:pPr>
+        <w:widowControl w:val="0"/>
+        <w:autoSpaceDE w:val="0"/>
+        <w:autoSpaceDN w:val="0"/>
+        <w:adjustRightInd w:val="0"/>
+        <w:spacing w:before="120" w:after="120"/>
+        <w:rPr>
+          <w:noProof/>
+        </w:rPr>
+      </w:pPr>
+      <w:r>
+        <w:rPr>
+          <w:noProof/>
+        </w:rPr>
+        <w:t xml:space="preserve">MURARO, R. M. </w:t>
+      </w:r>
+      <w:r>
+        <w:rPr>
+          <w:b/>
+          <w:bCs/>
+          <w:noProof/>
+        </w:rPr>
+        <w:t>Os avanços tecnológicos e o futuro da humanidade</w:t>
+      </w:r>
+      <w:r>
+        <w:rPr>
+          <w:noProof/>
+        </w:rPr>
+        <w:t xml:space="preserve">Querendo ser Deus, , 2009. </w:t>
+      </w:r>
+    </w:p>
+    <w:p>
+      <w:pPr>
+        <w:widowControl w:val="0"/>
+        <w:autoSpaceDE w:val="0"/>
+        <w:autoSpaceDN w:val="0"/>
+        <w:adjustRightInd w:val="0"/>
+        <w:spacing w:before="120" w:after="120"/>
+        <w:rPr>
+          <w:noProof/>
+        </w:rPr>
+      </w:pPr>
+      <w:r>
+        <w:rPr>
+          <w:noProof/>
+        </w:rPr>
+        <w:t xml:space="preserve">NIWA, H. </w:t>
+      </w:r>
+      <w:r>
+        <w:rPr>
+          <w:b/>
+          <w:bCs/>
+          <w:noProof/>
+        </w:rPr>
+        <w:t>Streaming Systems</w:t>
+      </w:r>
+      <w:r>
+        <w:rPr>
+          <w:noProof/>
+        </w:rPr>
+        <w:t>. [s.l.] O’Reilly Media, 2018. v. 134</w:t>
+      </w:r>
+    </w:p>
+    <w:p>
+      <w:pPr>
+        <w:widowControl w:val="0"/>
+        <w:autoSpaceDE w:val="0"/>
+        <w:autoSpaceDN w:val="0"/>
+        <w:adjustRightInd w:val="0"/>
+        <w:spacing w:before="120" w:after="120"/>
+        <w:rPr>
+          <w:noProof/>
+        </w:rPr>
+      </w:pPr>
+      <w:r>
+        <w:rPr>
+          <w:noProof/>
+        </w:rPr>
+        <w:t xml:space="preserve">RESNICK, PAUL AND VARIAN, H. R. Recommender Systems. </w:t>
+      </w:r>
+      <w:r>
+        <w:rPr>
+          <w:b/>
+          <w:bCs/>
+          <w:noProof/>
+        </w:rPr>
+        <w:t>Communications of the ACM</w:t>
+      </w:r>
+      <w:r>
+        <w:rPr>
+          <w:noProof/>
+        </w:rPr>
+        <w:t xml:space="preserve">, v. 40, n. 4, p. 56–58, 1997. </w:t>
+      </w:r>
+    </w:p>
+    <w:p>
+      <w:pPr>
+        <w:widowControl w:val="0"/>
+        <w:autoSpaceDE w:val="0"/>
+        <w:autoSpaceDN w:val="0"/>
+        <w:adjustRightInd w:val="0"/>
+        <w:spacing w:before="120" w:after="120"/>
+        <w:rPr>
+          <w:noProof/>
+        </w:rPr>
+      </w:pPr>
+      <w:r>
+        <w:rPr>
+          <w:noProof/>
+        </w:rPr>
+        <w:t xml:space="preserve">RICCI, F.; ROKACH, L.; SHAPIRA, B. </w:t>
+      </w:r>
+      <w:r>
+        <w:rPr>
+          <w:b/>
+          <w:bCs/>
+          <w:noProof/>
+        </w:rPr>
+        <w:t>Recommender Systems Handbook</w:t>
+      </w:r>
+      <w:r>
+        <w:rPr>
+          <w:noProof/>
+        </w:rPr>
+        <w:t xml:space="preserve">. [s.l: s.n.]. </w:t>
+      </w:r>
+    </w:p>
+    <w:p>
+      <w:pPr>
+        <w:widowControl w:val="0"/>
+        <w:autoSpaceDE w:val="0"/>
+        <w:autoSpaceDN w:val="0"/>
+        <w:adjustRightInd w:val="0"/>
+        <w:spacing w:before="120" w:after="120"/>
+        <w:rPr>
+          <w:noProof/>
+        </w:rPr>
+      </w:pPr>
+      <w:r>
+        <w:rPr>
+          <w:noProof/>
+        </w:rPr>
+        <w:t xml:space="preserve">UNIVERSIDADE FEDERAL DO CEARA. </w:t>
+      </w:r>
+      <w:r>
+        <w:rPr>
+          <w:b/>
+          <w:bCs/>
+          <w:noProof/>
+        </w:rPr>
+        <w:t>A Magnetorresistência Gigante</w:t>
+      </w:r>
+      <w:r>
+        <w:rPr>
+          <w:noProof/>
+        </w:rPr>
+        <w:t xml:space="preserve">. Disponível em: &lt;https://seara.ufc.br/tintim-por-tintim/tecnologia/a-magnetorresistencia-gigante/&gt;. Acesso em: 12 mar. 2020. </w:t>
+      </w:r>
     </w:p>
     <w:p>
       <w:pPr>
         <w:pStyle w:val="RefernciasBibliogrficas"/>
         <w:rPr>
-          <w:b/>
-        </w:rPr>
-      </w:pPr>
-      <w:r>
-        <w:t>ALMEIDA, Célia. Médicos e assistência médica: Estado, mercado ou regulação? Uma falsa questão.</w:t>
-      </w:r>
-      <w:r>
-        <w:rPr>
-          <w:b/>
-        </w:rPr>
-        <w:t xml:space="preserve"> Cadernos de Saúde Pública,</w:t>
-      </w:r>
-      <w:r>
-        <w:t xml:space="preserve"> Rio de Janeiro, v.13, n. 4, p.45 -57, out./dez., 1997a.</w:t>
-      </w:r>
-      <w:r>
-        <w:rPr>
-          <w:b/>
-        </w:rPr>
-        <w:t xml:space="preserve"> </w:t>
-      </w:r>
-    </w:p>
-    <w:p>
-      <w:pPr>
-        <w:pStyle w:val="RefernciasBibliogrficas"/>
-      </w:pPr>
-      <w:r>
-        <w:t xml:space="preserve">_______________. </w:t>
-      </w:r>
-      <w:r>
-        <w:rPr>
           <w:color w:val="000000"/>
         </w:rPr>
-        <w:t xml:space="preserve">Crise Econômica, Crise do Welfare </w:t>
-      </w:r>
-      <w:proofErr w:type="spellStart"/>
+      </w:pPr>
       <w:r>
         <w:rPr>
           <w:color w:val="000000"/>
         </w:rPr>
-        <w:t>State</w:t>
-      </w:r>
-      <w:proofErr w:type="spellEnd"/>
-      <w:r>
-        <w:rPr>
-          <w:color w:val="000000"/>
-        </w:rPr>
-        <w:t xml:space="preserve"> e Reforma Sanitária. </w:t>
-      </w:r>
-      <w:r>
-        <w:t>In.:</w:t>
-      </w:r>
-      <w:r>
-        <w:rPr>
-          <w:i/>
-        </w:rPr>
-        <w:t xml:space="preserve"> </w:t>
-      </w:r>
-      <w:r>
-        <w:t>GERSCHMAN, S. &amp; WERNECK VIANNA, M. L. (</w:t>
-      </w:r>
-      <w:proofErr w:type="spellStart"/>
-      <w:r>
-        <w:t>orgs</w:t>
-      </w:r>
-      <w:proofErr w:type="spellEnd"/>
-      <w:r>
-        <w:t>.).</w:t>
-      </w:r>
-      <w:r>
-        <w:rPr>
-          <w:i/>
-        </w:rPr>
-        <w:t xml:space="preserve"> </w:t>
-      </w:r>
-      <w:r>
-        <w:rPr>
-          <w:b/>
-        </w:rPr>
-        <w:t xml:space="preserve">A miragem da pós-modernidade: </w:t>
-      </w:r>
-      <w:r>
-        <w:t>democracia e políticas sociais no contexto da globalização. Rio de Janeiro: Fiocruz, 1997b. p.78 – 97.</w:t>
-      </w:r>
-    </w:p>
-    <w:p>
-      <w:pPr>
-        <w:pStyle w:val="RefernciasBibliogrficas"/>
-        <w:rPr>
-          <w:lang w:val="pt-PT"/>
-        </w:rPr>
-      </w:pPr>
-      <w:r>
-        <w:t xml:space="preserve">ALMEIDA, Maria Hermínia Tavares de. Federalismo e Políticas Sociais. </w:t>
-      </w:r>
-      <w:r>
-        <w:rPr>
-          <w:b/>
-        </w:rPr>
-        <w:t>Projeto Balanço e Perspectivas do Federalismo Fiscal no Brasil,</w:t>
-      </w:r>
-      <w:r>
-        <w:t xml:space="preserve"> </w:t>
-      </w:r>
-      <w:r>
-        <w:rPr>
-          <w:lang w:val="pt-PT"/>
-        </w:rPr>
-        <w:t xml:space="preserve">São Paulo, FUNDAP, vol.6, n.1, p.22-27, jan., 1994. </w:t>
-      </w:r>
-    </w:p>
-    <w:p>
-      <w:pPr>
-        <w:pStyle w:val="RefernciasBibliogrficas"/>
-        <w:rPr>
-          <w:color w:val="000000"/>
-        </w:rPr>
-      </w:pPr>
-      <w:r>
-        <w:rPr>
-          <w:color w:val="000000"/>
-        </w:rPr>
-        <w:t>AZEVEDO,</w:t>
-      </w:r>
-      <w:r>
-        <w:rPr>
-          <w:b/>
-          <w:color w:val="000000"/>
-        </w:rPr>
-        <w:t xml:space="preserve"> </w:t>
-      </w:r>
-      <w:r>
-        <w:rPr>
-          <w:color w:val="000000"/>
-        </w:rPr>
-        <w:t xml:space="preserve">Sérgio de. </w:t>
-      </w:r>
-      <w:r>
-        <w:rPr>
-          <w:b/>
-          <w:color w:val="000000"/>
-        </w:rPr>
-        <w:t xml:space="preserve">Federalismo e Reforma do Estado: </w:t>
-      </w:r>
-      <w:r>
-        <w:rPr>
-          <w:color w:val="000000"/>
-        </w:rPr>
-        <w:t xml:space="preserve">resultados preliminares de pesquisa. Disponível em: </w:t>
-      </w:r>
-      <w:r>
-        <w:rPr>
-          <w:color w:val="000000"/>
-        </w:rPr>
-        <w:t>&lt;</w:t>
-      </w:r>
-      <w:hyperlink r:id="rId14" w:history="1">
-        <w:r>
-          <w:rPr>
-            <w:rStyle w:val="Hyperlink"/>
-          </w:rPr>
-          <w:t>http://www.fundaj.gov.br/docs/eg/semi1.rtf</w:t>
-        </w:r>
-      </w:hyperlink>
-      <w:r>
-        <w:rPr>
-          <w:color w:val="000000"/>
-        </w:rPr>
-        <w:t>&gt;</w:t>
-      </w:r>
-      <w:r>
-        <w:rPr>
-          <w:color w:val="000000"/>
-        </w:rPr>
-        <w:t>.  Acesso em: 21 outubro 2000.</w:t>
-      </w:r>
-    </w:p>
-    <w:p>
-      <w:pPr>
-        <w:pStyle w:val="RefernciasBibliogrficas"/>
-      </w:pPr>
-      <w:r>
-        <w:t xml:space="preserve">CONSTRUÇÃO do cérebro. </w:t>
-      </w:r>
-      <w:r>
-        <w:rPr>
-          <w:b/>
-        </w:rPr>
-        <w:t>Veja</w:t>
-      </w:r>
-      <w:r>
-        <w:t>, São Paulo: v.29, n.12, p.84-89, mar.1996.</w:t>
-      </w:r>
-    </w:p>
-    <w:p>
-      <w:pPr>
-        <w:pStyle w:val="RefernciasBibliogrficas"/>
-      </w:pPr>
-      <w:r>
-        <w:t xml:space="preserve">COSTA, Cristina. </w:t>
-      </w:r>
-      <w:r>
-        <w:rPr>
-          <w:b/>
-        </w:rPr>
-        <w:t>Sociologia:</w:t>
-      </w:r>
-      <w:r>
-        <w:t xml:space="preserve"> </w:t>
-      </w:r>
-      <w:r>
-        <w:t>Introdução à ciência da sociedade.</w:t>
-      </w:r>
-      <w:r>
-        <w:rPr>
-          <w:b/>
-        </w:rPr>
-        <w:t xml:space="preserve"> </w:t>
-      </w:r>
-      <w:r>
-        <w:t>2 ed. São Paulo: Moderna, 2000. 257p.</w:t>
-      </w:r>
-    </w:p>
-    <w:p>
-      <w:pPr>
-        <w:pStyle w:val="RefernciasBibliogrficas"/>
-        <w:rPr>
-          <w:color w:val="000000"/>
-        </w:rPr>
-      </w:pPr>
-      <w:r>
-        <w:rPr>
-          <w:color w:val="000000"/>
-        </w:rPr>
-        <w:t xml:space="preserve">GIANNOTTI, José. Em defesa da Universidade. </w:t>
-      </w:r>
-      <w:r>
-        <w:rPr>
-          <w:b/>
-          <w:color w:val="000000"/>
-        </w:rPr>
-        <w:t>Folha de São Paulo</w:t>
-      </w:r>
-      <w:r>
-        <w:rPr>
-          <w:color w:val="000000"/>
-        </w:rPr>
-        <w:t xml:space="preserve">, São Paulo, p.3, 13 jun. 2005.  </w:t>
-      </w:r>
-    </w:p>
-    <w:p>
-      <w:pPr>
-        <w:pStyle w:val="RefernciasBibliogrficas"/>
-        <w:rPr>
-          <w:color w:val="000000"/>
-        </w:rPr>
-      </w:pPr>
-      <w:r>
-        <w:rPr>
-          <w:color w:val="000000"/>
-        </w:rPr>
-        <w:t xml:space="preserve">MICROSOFT CORPORATION. Microsoft lança Windows Terminal Server. 1998. Disponível em: </w:t>
-      </w:r>
-      <w:r>
-        <w:rPr>
-          <w:color w:val="000000"/>
-        </w:rPr>
-        <w:t>&lt;</w:t>
-      </w:r>
-      <w:hyperlink r:id="rId15" w:history="1">
-        <w:r>
-          <w:rPr>
-            <w:rStyle w:val="Hyperlink"/>
-          </w:rPr>
-          <w:t>http://www...........................</w:t>
-        </w:r>
-      </w:hyperlink>
-      <w:r>
-        <w:rPr>
-          <w:color w:val="000000"/>
-        </w:rPr>
-        <w:t xml:space="preserve">&gt;. Acesso em: 25 mai. 2006.  </w:t>
-      </w:r>
-    </w:p>
-    <w:p>
-      <w:pPr>
-        <w:pStyle w:val="RefernciasBibliogrficas"/>
-        <w:rPr>
-          <w:color w:val="000000"/>
-        </w:rPr>
-      </w:pPr>
-      <w:r>
-        <w:rPr>
-          <w:color w:val="000000"/>
-        </w:rPr>
-        <w:t xml:space="preserve">PRODANOV, Cleber. </w:t>
-      </w:r>
-      <w:r>
-        <w:rPr>
-          <w:b/>
-          <w:color w:val="000000"/>
-        </w:rPr>
-        <w:t>Manual de Metodologia Científica.</w:t>
-      </w:r>
-      <w:r>
-        <w:rPr>
-          <w:color w:val="000000"/>
-        </w:rPr>
-        <w:t xml:space="preserve"> 3ª ed. Novo Hamburgo: FEEVALE, 2003. 79p.</w:t>
-      </w:r>
-    </w:p>
-    <w:p>
-      <w:pPr>
-        <w:pStyle w:val="RefernciasBibliogrficas"/>
-        <w:rPr>
-          <w:color w:val="000000"/>
-        </w:rPr>
-      </w:pPr>
+        <w:fldChar w:fldCharType="end"/>
+      </w:r>
     </w:p>
     <w:p/>
     <w:p/>
@@ -4102,7 +3870,7 @@
     <w:p/>
     <w:p/>
     <w:sectPr>
-      <w:headerReference w:type="even" r:id="rId16"/>
+      <w:headerReference w:type="even" r:id="rId12"/>
       <w:pgSz w:w="11907" w:h="16840" w:code="9"/>
       <w:pgMar w:top="1701" w:right="1134" w:bottom="1134" w:left="1701" w:header="851" w:footer="720" w:gutter="0"/>
       <w:cols w:space="720"/>
@@ -6629,6 +6397,7 @@
     <w:name w:val="heading 1"/>
     <w:basedOn w:val="Normal"/>
     <w:next w:val="Normal"/>
+    <w:link w:val="Ttulo1Char"/>
     <w:qFormat/>
     <w:rsid w:val="000964B3"/>
     <w:pPr>
@@ -7499,6 +7268,23 @@
       <w:vertAlign w:val="superscript"/>
     </w:rPr>
   </w:style>
+  <w:style w:type="character" w:customStyle="1" w:styleId="Ttulo1Char">
+    <w:name w:val="Título 1 Char"/>
+    <w:link w:val="Ttulo1"/>
+    <w:rsid w:val="002B6979"/>
+    <w:rPr>
+      <w:b/>
+      <w:iCs/>
+      <w:caps/>
+      <w:snapToGrid w:val="0"/>
+      <w:color w:val="000000"/>
+      <w:spacing w:val="10"/>
+      <w:kern w:val="28"/>
+      <w:sz w:val="24"/>
+      <w:szCs w:val="24"/>
+      <w:lang w:eastAsia="en-US"/>
+    </w:rPr>
+  </w:style>
 </w:styles>
 </file>
 
@@ -7802,7 +7588,7 @@
 </file>
 
 <file path=customXml/itemProps1.xml><?xml version="1.0" encoding="utf-8"?>
-<ds:datastoreItem xmlns:ds="http://schemas.openxmlformats.org/officeDocument/2006/customXml" ds:itemID="{145518A9-6C9E-4B76-9218-F131D98B37C8}">
+<ds:datastoreItem xmlns:ds="http://schemas.openxmlformats.org/officeDocument/2006/customXml" ds:itemID="{B434CE9F-EEB3-4036-AFF5-78CFEA142493}">
   <ds:schemaRefs>
     <ds:schemaRef ds:uri="http://schemas.openxmlformats.org/officeDocument/2006/bibliography"/>
   </ds:schemaRefs>

</xml_diff>

<commit_message>
add 3.1.3	Musical serendipity
</commit_message>
<xml_diff>
--- a/tcc-i/main.docx
+++ b/tcc-i/main.docx
@@ -3764,15 +3764,7 @@
         </w:r>
       </w:smartTag>
       <w:r>
-        <w:t xml:space="preserve">. Este sumário foi elaborado automaticamente pelo Word. Para atualizá-lo, basta clicar com o botão direito, escolher Atualizar Campo e </w:t>
-      </w:r>
-      <w:proofErr w:type="gramStart"/>
-      <w:r>
-        <w:t>depois Atualizar</w:t>
-      </w:r>
-      <w:proofErr w:type="gramEnd"/>
-      <w:r>
-        <w:t xml:space="preserve"> o Índice Inteiro.</w:t>
+        <w:t>. Este sumário foi elaborado automaticamente pelo Word. Para atualizá-lo, basta clicar com o botão direito, escolher Atualizar Campo e depois Atualizar o Índice Inteiro.</w:t>
       </w:r>
     </w:p>
     <w:p/>
@@ -4861,7 +4853,6 @@
         </w:rPr>
         <w:t xml:space="preserve"> para extrair informações do contexto usuário a partir do nome da </w:t>
       </w:r>
-      <w:proofErr w:type="gramStart"/>
       <w:r>
         <w:rPr>
           <w:i/>
@@ -4870,7 +4861,6 @@
         </w:rPr>
         <w:t>playlist</w:t>
       </w:r>
-      <w:proofErr w:type="gramEnd"/>
       <w:r>
         <w:rPr>
           <w:i/>
@@ -4932,7 +4922,6 @@
         </w:rPr>
         <w:t xml:space="preserve"> e recomendar </w:t>
       </w:r>
-      <w:proofErr w:type="gramStart"/>
       <w:r>
         <w:rPr>
           <w:i/>
@@ -4941,7 +4930,6 @@
         </w:rPr>
         <w:t>playlist</w:t>
       </w:r>
-      <w:proofErr w:type="gramEnd"/>
       <w:r>
         <w:rPr>
           <w:lang w:eastAsia="en-US"/>
@@ -5024,19 +5012,6 @@
         <w:t>Musical serendipity: designing for contextual music recommendation and discovery</w:t>
       </w:r>
       <w:bookmarkEnd w:id="14"/>
-    </w:p>
-    <w:p>
-      <w:pPr>
-        <w:rPr>
-          <w:lang w:eastAsia="en-US"/>
-        </w:rPr>
-      </w:pPr>
-      <w:r>
-        <w:rPr>
-          <w:lang w:eastAsia="en-US"/>
-        </w:rPr>
-        <w:t>Definição clara do contexto</w:t>
-      </w:r>
     </w:p>
     <w:p>
       <w:pPr>
@@ -5164,7 +5139,19 @@
         <w:rPr>
           <w:lang w:eastAsia="en-US"/>
         </w:rPr>
-        <w:t xml:space="preserve">. Foi apresentado uma plataforma para vários conceitos de serviço de </w:t>
+        <w:t xml:space="preserve">. Foi </w:t>
+      </w:r>
+      <w:r>
+        <w:rPr>
+          <w:lang w:eastAsia="en-US"/>
+        </w:rPr>
+        <w:t>proposta</w:t>
+      </w:r>
+      <w:r>
+        <w:rPr>
+          <w:lang w:eastAsia="en-US"/>
+        </w:rPr>
+        <w:t xml:space="preserve"> uma plataforma para vários conceitos de serviço de </w:t>
       </w:r>
       <w:r>
         <w:rPr>
@@ -5255,27 +5242,20 @@
         <w:rPr>
           <w:lang w:eastAsia="en-US"/>
         </w:rPr>
-        <w:lastRenderedPageBreak/>
         <w:tab/>
-        <w:t xml:space="preserve">O argumento fundamental e pontapé inicial para essa tese é que envolvendo os fatores de contexto, </w:t>
-      </w:r>
-      <w:r>
-        <w:rPr>
-          <w:lang w:eastAsia="en-US"/>
-        </w:rPr>
-        <w:t>aí</w:t>
-      </w:r>
-      <w:r>
-        <w:rPr>
-          <w:lang w:eastAsia="en-US"/>
-        </w:rPr>
-        <w:t xml:space="preserve"> então</w:t>
-      </w:r>
-      <w:r>
-        <w:rPr>
-          <w:lang w:eastAsia="en-US"/>
-        </w:rPr>
-        <w:t xml:space="preserve"> a </w:t>
+        <w:t>O argumento fundamental e pontapé inicial para essa tese é que envolvendo os fatores de contexto</w:t>
+      </w:r>
+      <w:r>
+        <w:rPr>
+          <w:lang w:eastAsia="en-US"/>
+        </w:rPr>
+        <w:t xml:space="preserve">, </w:t>
+      </w:r>
+      <w:r>
+        <w:rPr>
+          <w:lang w:eastAsia="en-US"/>
+        </w:rPr>
+        <w:t xml:space="preserve">aí então a </w:t>
       </w:r>
       <w:r>
         <w:rPr>
@@ -5289,26 +5269,125 @@
         <w:rPr>
           <w:lang w:eastAsia="en-US"/>
         </w:rPr>
+        <w:t>,</w:t>
+      </w:r>
+      <w:r>
+        <w:rPr>
+          <w:lang w:eastAsia="en-US"/>
+        </w:rPr>
+        <w:t xml:space="preserve"> com o contexto </w:t>
+      </w:r>
+      <w:r>
+        <w:rPr>
+          <w:lang w:eastAsia="en-US"/>
+        </w:rPr>
+        <w:lastRenderedPageBreak/>
+        <w:t xml:space="preserve">também é </w:t>
+      </w:r>
+      <w:r>
+        <w:rPr>
+          <w:lang w:eastAsia="en-US"/>
+        </w:rPr>
+        <w:t xml:space="preserve">possível oferecer </w:t>
+      </w:r>
+      <w:r>
+        <w:rPr>
+          <w:lang w:eastAsia="en-US"/>
+        </w:rPr>
+        <w:t xml:space="preserve">mais </w:t>
+      </w:r>
+      <w:r>
+        <w:rPr>
+          <w:lang w:eastAsia="en-US"/>
+        </w:rPr>
+        <w:t>recomendações de músicas fora do convencional do que em canais como rádios e novos lançamentos,</w:t>
+      </w:r>
+      <w:r>
+        <w:rPr>
+          <w:lang w:eastAsia="en-US"/>
+        </w:rPr>
+        <w:t xml:space="preserve"> o que </w:t>
+      </w:r>
+      <w:r>
+        <w:rPr>
+          <w:lang w:eastAsia="en-US"/>
+        </w:rPr>
+        <w:t>pode</w:t>
+      </w:r>
+      <w:r>
+        <w:rPr>
+          <w:lang w:eastAsia="en-US"/>
+        </w:rPr>
+        <w:t xml:space="preserve"> trazer melhores</w:t>
+      </w:r>
+      <w:r>
+        <w:rPr>
+          <w:lang w:eastAsia="en-US"/>
+        </w:rPr>
+        <w:t xml:space="preserve"> oportunidades</w:t>
+      </w:r>
+      <w:r>
+        <w:rPr>
+          <w:lang w:eastAsia="en-US"/>
+        </w:rPr>
+        <w:t xml:space="preserve"> de descobertas inesperadas</w:t>
+      </w:r>
+      <w:r>
+        <w:rPr>
+          <w:lang w:eastAsia="en-US"/>
+        </w:rPr>
         <w:t>.</w:t>
       </w:r>
-      <w:r>
-        <w:rPr>
-          <w:lang w:eastAsia="en-US"/>
-        </w:rPr>
-        <w:t>.. (</w:t>
-      </w:r>
-      <w:r>
-        <w:rPr>
-          <w:lang w:eastAsia="en-US"/>
-        </w:rPr>
-        <w:t>CONTINUAR LENDO RESUMO</w:t>
-      </w:r>
-      <w:r>
-        <w:rPr>
-          <w:lang w:eastAsia="en-US"/>
-        </w:rPr>
-        <w:t>)</w:t>
-      </w:r>
+    </w:p>
+    <w:p>
+      <w:pPr>
+        <w:rPr>
+          <w:lang w:eastAsia="en-US"/>
+        </w:rPr>
+      </w:pPr>
+      <w:r>
+        <w:rPr>
+          <w:lang w:eastAsia="en-US"/>
+        </w:rPr>
+        <w:tab/>
+      </w:r>
+      <w:r>
+        <w:rPr>
+          <w:lang w:eastAsia="en-US"/>
+        </w:rPr>
+        <w:t>Possui um capitulo para d</w:t>
+      </w:r>
+      <w:r>
+        <w:rPr>
+          <w:lang w:eastAsia="en-US"/>
+        </w:rPr>
+        <w:t xml:space="preserve">efinição clara do </w:t>
+      </w:r>
+      <w:r>
+        <w:rPr>
+          <w:lang w:eastAsia="en-US"/>
+        </w:rPr>
+        <w:t xml:space="preserve">que é </w:t>
+      </w:r>
+      <w:r>
+        <w:rPr>
+          <w:lang w:eastAsia="en-US"/>
+        </w:rPr>
+        <w:t>contexto</w:t>
+      </w:r>
+      <w:r>
+        <w:rPr>
+          <w:lang w:eastAsia="en-US"/>
+        </w:rPr>
+        <w:t>.</w:t>
+      </w:r>
+    </w:p>
+    <w:p>
+      <w:pPr>
+        <w:rPr>
+          <w:lang w:eastAsia="en-US"/>
+        </w:rPr>
+      </w:pPr>
     </w:p>
     <w:p>
       <w:pPr>
@@ -5570,15 +5649,7 @@
         </w:r>
       </w:smartTag>
       <w:r>
-        <w:t xml:space="preserve"> uma situação paradoxal. Ao mesmo tempo em que se percebe um avanço no cumprimento das diretrizes norteadoras do Sistema Único de Saúde, tais como, a integralidade da atenção à saúde (preventivo e curativo), a universalidade da cobertura e do atendimento, a gratuidade e a descentralização das ações e serviços, verifica-se também a </w:t>
-      </w:r>
-      <w:proofErr w:type="spellStart"/>
-      <w:r>
-        <w:t>obstaculização</w:t>
-      </w:r>
-      <w:proofErr w:type="spellEnd"/>
-      <w:r>
-        <w:t xml:space="preserve"> permanente do processo em função da insuficiência de recursos. Ao mesmo tempo em que são repassadas novas atribuições e poderes ao município de Porto Alegre, não há o repasse de recursos financeiros na mesma proporção para fazer frente ao processo de municipalização. Além disso, as negociações para se aumentar os recursos financeiros sempre ocorrem de maneira conflitiva, principalmente entre o Estado e o Município. Desse modo, o melhor andamento do processo de municipalização </w:t>
+        <w:t xml:space="preserve"> uma situação paradoxal. Ao mesmo tempo em que se percebe um avanço no cumprimento das diretrizes norteadoras do Sistema Único de Saúde, tais como, a integralidade da atenção à saúde (preventivo e curativo), a universalidade da cobertura e do atendimento, a gratuidade e a descentralização das ações e serviços, verifica-se também a obstaculização permanente do processo em função da insuficiência de recursos. Ao mesmo tempo em que são repassadas novas atribuições e poderes ao município de Porto Alegre, não há o repasse de recursos financeiros na mesma proporção para fazer frente ao processo de municipalização. Além disso, as negociações para se aumentar os recursos financeiros sempre ocorrem de maneira conflitiva, principalmente entre o Estado e o Município. Desse modo, o melhor andamento do processo de municipalização </w:t>
       </w:r>
       <w:smartTag w:uri="urn:schemas-microsoft-com:office:smarttags" w:element="PersonName">
         <w:smartTagPr>
@@ -5610,15 +5681,7 @@
         <w:pStyle w:val="Comentrio-retirar"/>
       </w:pPr>
       <w:r>
-        <w:t xml:space="preserve">PAGINAÇÃO: Segundo o livro do prof. Cléber </w:t>
-      </w:r>
-      <w:proofErr w:type="spellStart"/>
-      <w:r>
-        <w:t>Prodanov</w:t>
-      </w:r>
-      <w:proofErr w:type="spellEnd"/>
-      <w:r>
-        <w:t>, as folhas do trabalho são contadas a partir da folha de rosto (não contamos a capa), mas nem todas receberão um número. Contamos, mas não numeramos, então, a folha de rosto, o resumo, o abstract, as listas</w:t>
+        <w:t>PAGINAÇÃO: Segundo o livro do prof. Cléber Prodanov, as folhas do trabalho são contadas a partir da folha de rosto (não contamos a capa), mas nem todas receberão um número. Contamos, mas não numeramos, então, a folha de rosto, o resumo, o abstract, as listas</w:t>
       </w:r>
       <w:r>
         <w:t xml:space="preserve"> e</w:t>
@@ -9859,7 +9922,7 @@
 </file>
 
 <file path=customXml/itemProps1.xml><?xml version="1.0" encoding="utf-8"?>
-<ds:datastoreItem xmlns:ds="http://schemas.openxmlformats.org/officeDocument/2006/customXml" ds:itemID="{4241DD43-A696-4FA3-9EFC-65F087042A3A}">
+<ds:datastoreItem xmlns:ds="http://schemas.openxmlformats.org/officeDocument/2006/customXml" ds:itemID="{C81501D0-6B33-43F1-9510-C5A474CEB677}">
   <ds:schemaRefs>
     <ds:schemaRef ds:uri="http://schemas.openxmlformats.org/officeDocument/2006/bibliography"/>
   </ds:schemaRefs>

</xml_diff>

<commit_message>
add foco de revisão
</commit_message>
<xml_diff>
--- a/tcc-i/main.docx
+++ b/tcc-i/main.docx
@@ -464,19 +464,11 @@
       <w:pPr>
         <w:pStyle w:val="Palavras-chave"/>
       </w:pPr>
-      <w:proofErr w:type="spellStart"/>
       <w:r>
         <w:rPr>
           <w:lang w:val="en-US"/>
         </w:rPr>
-        <w:t>Palavras-chave</w:t>
-      </w:r>
-      <w:proofErr w:type="spellEnd"/>
-      <w:r>
-        <w:rPr>
-          <w:lang w:val="en-US"/>
-        </w:rPr>
-        <w:t>:</w:t>
+        <w:t>Palavras-chave:</w:t>
       </w:r>
       <w:r>
         <w:rPr>
@@ -3775,15 +3767,7 @@
         </w:r>
       </w:smartTag>
       <w:r>
-        <w:t xml:space="preserve">. Este sumário foi elaborado automaticamente pelo Word. Para atualizá-lo, basta clicar com o botão direito, escolher Atualizar Campo e </w:t>
-      </w:r>
-      <w:proofErr w:type="gramStart"/>
-      <w:r>
-        <w:t>depois Atualizar</w:t>
-      </w:r>
-      <w:proofErr w:type="gramEnd"/>
-      <w:r>
-        <w:t xml:space="preserve"> o Índice Inteiro.</w:t>
+        <w:t>. Este sumário foi elaborado automaticamente pelo Word. Para atualizá-lo, basta clicar com o botão direito, escolher Atualizar Campo e depois Atualizar o Índice Inteiro.</w:t>
       </w:r>
     </w:p>
     <w:p/>
@@ -3904,13 +3888,8 @@
       <w:r>
         <w:t xml:space="preserve">Sistemas de recomendação (RecSys - </w:t>
       </w:r>
-      <w:proofErr w:type="spellStart"/>
-      <w:r>
-        <w:t>Recommender</w:t>
-      </w:r>
-      <w:proofErr w:type="spellEnd"/>
-      <w:r>
-        <w:t xml:space="preserve"> Systems</w:t>
+      <w:r>
+        <w:t>Recommender Systems</w:t>
       </w:r>
       <w:r>
         <w:t xml:space="preserve">) são implementações de softwares e técnicas, que apresentam sugestões de itens que seriam de uso de um usuário. As sugestões são de acordo com vários processos de decisão, como, que item comprar, que música escutar ou que notícia ler. No geral, sistemas de recomendação servem para dois propósitos diferentes. Eles podem ser utilizados para estimular os usuários a fazer alguma coisa como comprar livros ou assistir algum filme. Em contrapartida, os sistemas de recomendação podem ser utilizados para lidar com a sobrecarga de informações, selecionando os melhores itens de uma base maior </w:t>
@@ -4070,11 +4049,9 @@
       <w:r>
         <w:t xml:space="preserve">Os RecSys têm evoluído muito desde o seu surgimento, isso acontece dado o interesse acadêmico e comercial sobre a área, além dos benefícios que ela pode trazer. Um caso famoso dos sistemas de recomendação foi o Netflix </w:t>
       </w:r>
-      <w:proofErr w:type="spellStart"/>
       <w:r>
         <w:t>Prize</w:t>
       </w:r>
-      <w:proofErr w:type="spellEnd"/>
       <w:r>
         <w:t>, uma competição feita pela Netflix, que ofereceu um milhão a quem melhorasse o algoritmo de recomendação de seu sistema em 10%. A competição iniciou em 2006 e demorou 3 anos para alguém conseguir resolver o problema deles de maneira satisfatória. Nesse caso o vencedor utilizou um modelo híbrido de RecSys</w:t>
       </w:r>
@@ -4784,15 +4761,112 @@
         <w:rPr>
           <w:lang w:eastAsia="en-US"/>
         </w:rPr>
-        <w:t>Texto</w:t>
-      </w:r>
-    </w:p>
-    <w:p>
-      <w:pPr>
-        <w:rPr>
-          <w:lang w:eastAsia="en-US"/>
-        </w:rPr>
-      </w:pPr>
+        <w:tab/>
+      </w:r>
+      <w:r>
+        <w:rPr>
+          <w:lang w:eastAsia="en-US"/>
+        </w:rPr>
+        <w:t>Os sistemas de recomendação musical iniciaram nos anos 90 e tem evoluído muito desde então,</w:t>
+      </w:r>
+      <w:r>
+        <w:rPr>
+          <w:lang w:eastAsia="en-US"/>
+        </w:rPr>
+        <w:t xml:space="preserve"> ao ponto de que hoje existem </w:t>
+      </w:r>
+      <w:r>
+        <w:rPr>
+          <w:lang w:eastAsia="en-US"/>
+        </w:rPr>
+        <w:t>diversos trabalhos relacionados a esse assunto para área.</w:t>
+      </w:r>
+      <w:r>
+        <w:rPr>
+          <w:lang w:eastAsia="en-US"/>
+        </w:rPr>
+        <w:t xml:space="preserve"> Nesse capítulo </w:t>
+      </w:r>
+      <w:r>
+        <w:rPr>
+          <w:lang w:eastAsia="en-US"/>
+        </w:rPr>
+        <w:t>será</w:t>
+      </w:r>
+      <w:r>
+        <w:rPr>
+          <w:lang w:eastAsia="en-US"/>
+        </w:rPr>
+        <w:t xml:space="preserve"> abordado os diversos trabalhos encontrados a partir de uma revisão realizada sobre o assunto.</w:t>
+      </w:r>
+    </w:p>
+    <w:p>
+      <w:pPr>
+        <w:rPr>
+          <w:lang w:eastAsia="en-US"/>
+        </w:rPr>
+      </w:pPr>
+      <w:r>
+        <w:rPr>
+          <w:lang w:eastAsia="en-US"/>
+        </w:rPr>
+        <w:tab/>
+        <w:t xml:space="preserve">Essa revisão tem como foco encontrar trabalhos que abordam os sistemas de recomendação, que buscam </w:t>
+      </w:r>
+      <w:r>
+        <w:rPr>
+          <w:lang w:eastAsia="en-US"/>
+        </w:rPr>
+        <w:t xml:space="preserve">melhorar a recomendação musical de um usuário </w:t>
+      </w:r>
+      <w:r>
+        <w:rPr>
+          <w:lang w:eastAsia="en-US"/>
+        </w:rPr>
+        <w:t>de suas músicas conhecidas,</w:t>
+      </w:r>
+      <w:r>
+        <w:rPr>
+          <w:lang w:eastAsia="en-US"/>
+        </w:rPr>
+        <w:t xml:space="preserve"> </w:t>
+      </w:r>
+      <w:r>
+        <w:rPr>
+          <w:lang w:eastAsia="en-US"/>
+        </w:rPr>
+        <w:t>e que utilizam do</w:t>
+      </w:r>
+      <w:r>
+        <w:rPr>
+          <w:lang w:eastAsia="en-US"/>
+        </w:rPr>
+        <w:t xml:space="preserve"> contexto </w:t>
+      </w:r>
+      <w:r>
+        <w:rPr>
+          <w:lang w:eastAsia="en-US"/>
+        </w:rPr>
+        <w:t>de ambiente</w:t>
+      </w:r>
+      <w:r>
+        <w:rPr>
+          <w:lang w:eastAsia="en-US"/>
+        </w:rPr>
+        <w:t xml:space="preserve"> e comportamental apresentados pelo </w:t>
+      </w:r>
+      <w:r>
+        <w:rPr>
+          <w:lang w:eastAsia="en-US"/>
+        </w:rPr>
+        <w:t>usuário</w:t>
+      </w:r>
+      <w:r>
+        <w:rPr>
+          <w:lang w:eastAsia="en-US"/>
+        </w:rPr>
+        <w:t>.</w:t>
+      </w:r>
     </w:p>
     <w:p>
       <w:pPr>
@@ -4862,41 +4936,89 @@
         </w:rPr>
         <w:t xml:space="preserve">Nesse artigo é apresentado uma técnica a partir da </w:t>
       </w:r>
-      <w:proofErr w:type="spellStart"/>
       <w:r>
         <w:rPr>
           <w:i/>
           <w:iCs w:val="0"/>
           <w:lang w:eastAsia="en-US"/>
         </w:rPr>
-        <w:t>factorization</w:t>
-      </w:r>
-      <w:proofErr w:type="spellEnd"/>
+        <w:t>factorization machines</w:t>
+      </w:r>
+      <w:r>
+        <w:rPr>
+          <w:lang w:eastAsia="en-US"/>
+        </w:rPr>
+        <w:t xml:space="preserve"> para extrair informações do contexto usuário a partir do nome da </w:t>
+      </w:r>
       <w:r>
         <w:rPr>
           <w:i/>
           <w:iCs w:val="0"/>
           <w:lang w:eastAsia="en-US"/>
         </w:rPr>
-        <w:t xml:space="preserve"> </w:t>
-      </w:r>
-      <w:proofErr w:type="spellStart"/>
+        <w:t>playlist</w:t>
+      </w:r>
       <w:r>
         <w:rPr>
           <w:i/>
           <w:iCs w:val="0"/>
           <w:lang w:eastAsia="en-US"/>
         </w:rPr>
-        <w:t>machines</w:t>
-      </w:r>
-      <w:proofErr w:type="spellEnd"/>
-      <w:r>
-        <w:rPr>
-          <w:lang w:eastAsia="en-US"/>
-        </w:rPr>
-        <w:t xml:space="preserve"> para extrair informações do contexto usuário a partir do nome da </w:t>
-      </w:r>
-      <w:proofErr w:type="gramStart"/>
+        <w:t>.</w:t>
+      </w:r>
+    </w:p>
+    <w:p>
+      <w:pPr>
+        <w:pStyle w:val="Ttulo3"/>
+        <w:rPr>
+          <w:lang w:val="en-US"/>
+        </w:rPr>
+      </w:pPr>
+      <w:bookmarkStart w:id="13" w:name="_Toc38567257"/>
+      <w:r>
+        <w:rPr>
+          <w:lang w:val="en-US"/>
+        </w:rPr>
+        <w:t>Context-Aware Mobile Music Recommendation for Daily Activities</w:t>
+      </w:r>
+      <w:bookmarkEnd w:id="13"/>
+    </w:p>
+    <w:p>
+      <w:pPr>
+        <w:rPr>
+          <w:lang w:eastAsia="en-US"/>
+        </w:rPr>
+      </w:pPr>
+      <w:r>
+        <w:rPr>
+          <w:lang w:val="en-US" w:eastAsia="en-US"/>
+        </w:rPr>
+        <w:tab/>
+      </w:r>
+      <w:r>
+        <w:rPr>
+          <w:lang w:eastAsia="en-US"/>
+        </w:rPr>
+        <w:t>Nesse artigo é apresentado técnicas para</w:t>
+      </w:r>
+      <w:r>
+        <w:rPr>
+          <w:lang w:eastAsia="en-US"/>
+        </w:rPr>
+        <w:t xml:space="preserve"> coletar informações sobre </w:t>
+      </w:r>
+      <w:r>
+        <w:rPr>
+          <w:lang w:eastAsia="en-US"/>
+        </w:rPr>
+        <w:t>o contexto a partir de um dispositivo mobile</w:t>
+      </w:r>
+      <w:r>
+        <w:rPr>
+          <w:lang w:eastAsia="en-US"/>
+        </w:rPr>
+        <w:t xml:space="preserve"> e recomendar </w:t>
+      </w:r>
       <w:r>
         <w:rPr>
           <w:i/>
@@ -4905,76 +5027,6 @@
         </w:rPr>
         <w:t>playlist</w:t>
       </w:r>
-      <w:proofErr w:type="gramEnd"/>
-      <w:r>
-        <w:rPr>
-          <w:i/>
-          <w:iCs w:val="0"/>
-          <w:lang w:eastAsia="en-US"/>
-        </w:rPr>
-        <w:t>.</w:t>
-      </w:r>
-    </w:p>
-    <w:p>
-      <w:pPr>
-        <w:pStyle w:val="Ttulo3"/>
-        <w:rPr>
-          <w:lang w:val="en-US"/>
-        </w:rPr>
-      </w:pPr>
-      <w:bookmarkStart w:id="13" w:name="_Toc38567257"/>
-      <w:r>
-        <w:rPr>
-          <w:lang w:val="en-US"/>
-        </w:rPr>
-        <w:t>Context-Aware Mobile Music Recommendation for Daily Activities</w:t>
-      </w:r>
-      <w:bookmarkEnd w:id="13"/>
-    </w:p>
-    <w:p>
-      <w:pPr>
-        <w:rPr>
-          <w:lang w:eastAsia="en-US"/>
-        </w:rPr>
-      </w:pPr>
-      <w:r>
-        <w:rPr>
-          <w:lang w:val="en-US" w:eastAsia="en-US"/>
-        </w:rPr>
-        <w:tab/>
-      </w:r>
-      <w:r>
-        <w:rPr>
-          <w:lang w:eastAsia="en-US"/>
-        </w:rPr>
-        <w:t>Nesse artigo é apresentado técnicas para</w:t>
-      </w:r>
-      <w:r>
-        <w:rPr>
-          <w:lang w:eastAsia="en-US"/>
-        </w:rPr>
-        <w:t xml:space="preserve"> coletar informações sobre </w:t>
-      </w:r>
-      <w:r>
-        <w:rPr>
-          <w:lang w:eastAsia="en-US"/>
-        </w:rPr>
-        <w:t>o contexto a partir de um dispositivo mobile</w:t>
-      </w:r>
-      <w:r>
-        <w:rPr>
-          <w:lang w:eastAsia="en-US"/>
-        </w:rPr>
-        <w:t xml:space="preserve"> e recomendar </w:t>
-      </w:r>
-      <w:r>
-        <w:rPr>
-          <w:i/>
-          <w:iCs w:val="0"/>
-          <w:lang w:eastAsia="en-US"/>
-        </w:rPr>
-        <w:t>playlist</w:t>
-      </w:r>
       <w:r>
         <w:rPr>
           <w:lang w:eastAsia="en-US"/>
@@ -5132,33 +5184,108 @@
         </w:rPr>
         <w:t xml:space="preserve">protótipos nesse trabalho, </w:t>
       </w:r>
-      <w:proofErr w:type="spellStart"/>
-      <w:r>
-        <w:rPr>
-          <w:lang w:eastAsia="en-US"/>
-        </w:rPr>
-        <w:t>Sounds</w:t>
-      </w:r>
-      <w:proofErr w:type="spellEnd"/>
+      <w:r>
+        <w:rPr>
+          <w:lang w:eastAsia="en-US"/>
+        </w:rPr>
+        <w:t>Sounds of Helsinki</w:t>
+      </w:r>
+      <w:r>
+        <w:rPr>
+          <w:lang w:eastAsia="en-US"/>
+        </w:rPr>
+        <w:t xml:space="preserve"> (</w:t>
+      </w:r>
+      <w:r>
+        <w:rPr>
+          <w:lang w:eastAsia="en-US"/>
+        </w:rPr>
+        <w:t>Artigo</w:t>
+      </w:r>
+      <w:r>
+        <w:rPr>
+          <w:lang w:eastAsia="en-US"/>
+        </w:rPr>
+        <w:t xml:space="preserve"> II) </w:t>
+      </w:r>
+      <w:r>
+        <w:rPr>
+          <w:lang w:eastAsia="en-US"/>
+        </w:rPr>
+        <w:t>e</w:t>
+      </w:r>
+      <w:r>
+        <w:rPr>
+          <w:lang w:eastAsia="en-US"/>
+        </w:rPr>
+        <w:t xml:space="preserve"> OUTMedia (</w:t>
+      </w:r>
+      <w:r>
+        <w:rPr>
+          <w:lang w:eastAsia="en-US"/>
+        </w:rPr>
+        <w:t>Artigo</w:t>
+      </w:r>
+      <w:r>
+        <w:rPr>
+          <w:lang w:eastAsia="en-US"/>
+        </w:rPr>
+        <w:t xml:space="preserve"> IV)</w:t>
+      </w:r>
+      <w:r>
+        <w:rPr>
+          <w:lang w:eastAsia="en-US"/>
+        </w:rPr>
+        <w:t xml:space="preserve">. Foi </w:t>
+      </w:r>
+      <w:r>
+        <w:rPr>
+          <w:lang w:eastAsia="en-US"/>
+        </w:rPr>
+        <w:t>proposta</w:t>
+      </w:r>
+      <w:r>
+        <w:rPr>
+          <w:lang w:eastAsia="en-US"/>
+        </w:rPr>
+        <w:t xml:space="preserve"> uma plataforma para vários conceitos de serviço de </w:t>
+      </w:r>
+      <w:r>
+        <w:rPr>
+          <w:lang w:eastAsia="en-US"/>
+        </w:rPr>
+        <w:lastRenderedPageBreak/>
+        <w:t>música</w:t>
+      </w:r>
+      <w:r>
+        <w:rPr>
+          <w:lang w:eastAsia="en-US"/>
+        </w:rPr>
+        <w:t xml:space="preserve"> com reconhecimento de contexto</w:t>
+      </w:r>
+      <w:r>
+        <w:rPr>
+          <w:lang w:eastAsia="en-US"/>
+        </w:rPr>
+        <w:t xml:space="preserve"> (Artigo III)</w:t>
+      </w:r>
+      <w:r>
+        <w:rPr>
+          <w:lang w:eastAsia="en-US"/>
+        </w:rPr>
+        <w:t>.</w:t>
+      </w:r>
       <w:r>
         <w:rPr>
           <w:lang w:eastAsia="en-US"/>
         </w:rPr>
         <w:t xml:space="preserve"> </w:t>
       </w:r>
-      <w:proofErr w:type="spellStart"/>
-      <w:r>
-        <w:rPr>
-          <w:lang w:eastAsia="en-US"/>
-        </w:rPr>
-        <w:t>of</w:t>
-      </w:r>
-      <w:proofErr w:type="spellEnd"/>
-      <w:r>
-        <w:rPr>
-          <w:lang w:eastAsia="en-US"/>
-        </w:rPr>
-        <w:t xml:space="preserve"> Helsinki</w:t>
+      <w:r>
+        <w:rPr>
+          <w:lang w:eastAsia="en-US"/>
+        </w:rPr>
+        <w:t>Além disso, foi apresentado dois artigos avaliando os serviços musicais atuais por suas explicações e transparência (Artigo I) e o modo que eles envolvem o contexto em suas interações com os sistemas de recomendação e suas tarefas</w:t>
       </w:r>
       <w:r>
         <w:rPr>
@@ -5170,112 +5297,14 @@
         <w:rPr>
           <w:lang w:eastAsia="en-US"/>
         </w:rPr>
-        <w:t>Artigo</w:t>
-      </w:r>
-      <w:r>
-        <w:rPr>
-          <w:lang w:eastAsia="en-US"/>
-        </w:rPr>
-        <w:t xml:space="preserve"> II) </w:t>
-      </w:r>
-      <w:r>
-        <w:rPr>
-          <w:lang w:eastAsia="en-US"/>
-        </w:rPr>
-        <w:t>e</w:t>
-      </w:r>
-      <w:r>
-        <w:rPr>
-          <w:lang w:eastAsia="en-US"/>
-        </w:rPr>
-        <w:t xml:space="preserve"> OUTMedia (</w:t>
-      </w:r>
-      <w:r>
-        <w:rPr>
-          <w:lang w:eastAsia="en-US"/>
-        </w:rPr>
-        <w:t>Artigo</w:t>
-      </w:r>
-      <w:r>
-        <w:rPr>
-          <w:lang w:eastAsia="en-US"/>
-        </w:rPr>
-        <w:t xml:space="preserve"> IV)</w:t>
-      </w:r>
-      <w:r>
-        <w:rPr>
-          <w:lang w:eastAsia="en-US"/>
-        </w:rPr>
-        <w:t xml:space="preserve">. Foi </w:t>
-      </w:r>
-      <w:r>
-        <w:rPr>
-          <w:lang w:eastAsia="en-US"/>
-        </w:rPr>
-        <w:t>proposta</w:t>
-      </w:r>
-      <w:r>
-        <w:rPr>
-          <w:lang w:eastAsia="en-US"/>
-        </w:rPr>
-        <w:t xml:space="preserve"> uma plataforma para vários conceitos de serviço de </w:t>
-      </w:r>
-      <w:r>
-        <w:rPr>
-          <w:lang w:eastAsia="en-US"/>
-        </w:rPr>
-        <w:t>música</w:t>
-      </w:r>
-      <w:r>
-        <w:rPr>
-          <w:lang w:eastAsia="en-US"/>
-        </w:rPr>
-        <w:t xml:space="preserve"> com reconhecimento de contexto</w:t>
-      </w:r>
-      <w:r>
-        <w:rPr>
-          <w:lang w:eastAsia="en-US"/>
-        </w:rPr>
-        <w:t xml:space="preserve"> (Artigo III)</w:t>
-      </w:r>
-      <w:r>
-        <w:rPr>
-          <w:lang w:eastAsia="en-US"/>
-        </w:rPr>
-        <w:t>.</w:t>
-      </w:r>
-      <w:r>
-        <w:rPr>
-          <w:lang w:eastAsia="en-US"/>
-        </w:rPr>
-        <w:t xml:space="preserve"> </w:t>
-      </w:r>
-      <w:r>
-        <w:rPr>
-          <w:lang w:eastAsia="en-US"/>
-        </w:rPr>
-        <w:t>Além disso, foi apresentado dois artigos avaliando os serviços musicais atuais por suas explicações e transparência (Artigo I) e o modo que eles envolvem o contexto em suas interações com os sistemas de recomendação e suas tarefas</w:t>
-      </w:r>
-      <w:r>
-        <w:rPr>
-          <w:lang w:eastAsia="en-US"/>
-        </w:rPr>
-        <w:t xml:space="preserve"> (</w:t>
-      </w:r>
-      <w:r>
-        <w:rPr>
-          <w:lang w:eastAsia="en-US"/>
-        </w:rPr>
         <w:t xml:space="preserve">background </w:t>
       </w:r>
-      <w:proofErr w:type="spellStart"/>
       <w:r>
         <w:rPr>
           <w:lang w:eastAsia="en-US"/>
         </w:rPr>
         <w:t>jobs</w:t>
       </w:r>
-      <w:proofErr w:type="spellEnd"/>
       <w:r>
         <w:rPr>
           <w:lang w:eastAsia="en-US"/>
@@ -5338,14 +5367,7 @@
         <w:rPr>
           <w:lang w:eastAsia="en-US"/>
         </w:rPr>
-        <w:t xml:space="preserve"> com o contexto </w:t>
-      </w:r>
-      <w:r>
-        <w:rPr>
-          <w:lang w:eastAsia="en-US"/>
-        </w:rPr>
-        <w:lastRenderedPageBreak/>
-        <w:t xml:space="preserve">também é </w:t>
+        <w:t xml:space="preserve"> com o contexto também é </w:t>
       </w:r>
       <w:r>
         <w:rPr>
@@ -5501,55 +5523,13 @@
         <w:rPr>
           <w:lang w:eastAsia="en-US"/>
         </w:rPr>
-        <w:t xml:space="preserve">Music </w:t>
-      </w:r>
-      <w:proofErr w:type="spellStart"/>
-      <w:r>
-        <w:rPr>
-          <w:lang w:eastAsia="en-US"/>
-        </w:rPr>
-        <w:t>Recommender</w:t>
-      </w:r>
-      <w:proofErr w:type="spellEnd"/>
-      <w:r>
-        <w:rPr>
-          <w:lang w:eastAsia="en-US"/>
-        </w:rPr>
-        <w:t xml:space="preserve"> Systems</w:t>
-      </w:r>
-      <w:r>
-        <w:rPr>
-          <w:lang w:eastAsia="en-US"/>
-        </w:rPr>
-        <w:t xml:space="preserve">), nele é abordado recomendações baseadas no conteúdo, modelo hibrido de recomendação, geração automática de playlist, </w:t>
-      </w:r>
-      <w:proofErr w:type="spellStart"/>
-      <w:r>
-        <w:rPr>
-          <w:lang w:eastAsia="en-US"/>
-        </w:rPr>
-        <w:t>data-sets</w:t>
-      </w:r>
-      <w:proofErr w:type="spellEnd"/>
-      <w:r>
-        <w:rPr>
-          <w:lang w:eastAsia="en-US"/>
-        </w:rPr>
-        <w:t xml:space="preserve"> e avaliação, mas o principal tópico que </w:t>
-      </w:r>
-      <w:proofErr w:type="spellStart"/>
-      <w:r>
-        <w:rPr>
-          <w:lang w:eastAsia="en-US"/>
-        </w:rPr>
-        <w:t>sera</w:t>
-      </w:r>
-      <w:proofErr w:type="spellEnd"/>
-      <w:r>
-        <w:rPr>
-          <w:lang w:eastAsia="en-US"/>
-        </w:rPr>
-        <w:t xml:space="preserve"> utilizado nesse trabalho, é a recomendação a partir do contexto.</w:t>
+        <w:t>Music Recommender Systems</w:t>
+      </w:r>
+      <w:r>
+        <w:rPr>
+          <w:lang w:eastAsia="en-US"/>
+        </w:rPr>
+        <w:t>), nele é abordado recomendações baseadas no conteúdo, modelo hibrido de recomendação, geração automática de playlist, data-sets e avaliação, mas o principal tópico que sera utilizado nesse trabalho, é a recomendação a partir do contexto.</w:t>
       </w:r>
     </w:p>
     <w:p>
@@ -5777,15 +5757,7 @@
         </w:r>
       </w:smartTag>
       <w:r>
-        <w:t xml:space="preserve"> uma situação paradoxal. Ao mesmo tempo em que se percebe um avanço no cumprimento das diretrizes norteadoras do Sistema Único de Saúde, tais como, a integralidade da atenção à saúde (preventivo e curativo), a universalidade da cobertura e do atendimento, a gratuidade e a descentralização das ações e serviços, verifica-se também a </w:t>
-      </w:r>
-      <w:proofErr w:type="spellStart"/>
-      <w:r>
-        <w:t>obstaculização</w:t>
-      </w:r>
-      <w:proofErr w:type="spellEnd"/>
-      <w:r>
-        <w:t xml:space="preserve"> permanente do processo em função da insuficiência de recursos. Ao mesmo tempo em que são repassadas novas atribuições e poderes ao município de Porto Alegre, não há o repasse de recursos financeiros na mesma proporção para fazer frente ao processo de municipalização. Além disso, as negociações para se aumentar os recursos financeiros sempre ocorrem de maneira conflitiva, principalmente entre o Estado e o Município. Desse modo, o melhor andamento do processo de municipalização </w:t>
+        <w:t xml:space="preserve"> uma situação paradoxal. Ao mesmo tempo em que se percebe um avanço no cumprimento das diretrizes norteadoras do Sistema Único de Saúde, tais como, a integralidade da atenção à saúde (preventivo e curativo), a universalidade da cobertura e do atendimento, a gratuidade e a descentralização das ações e serviços, verifica-se também a obstaculização permanente do processo em função da insuficiência de recursos. Ao mesmo tempo em que são repassadas novas atribuições e poderes ao município de Porto Alegre, não há o repasse de recursos financeiros na mesma proporção para fazer frente ao processo de municipalização. Além disso, as negociações para se aumentar os recursos financeiros sempre ocorrem de maneira conflitiva, principalmente entre o Estado e o Município. Desse modo, o melhor andamento do processo de municipalização </w:t>
       </w:r>
       <w:smartTag w:uri="urn:schemas-microsoft-com:office:smarttags" w:element="PersonName">
         <w:smartTagPr>
@@ -5817,15 +5789,7 @@
         <w:pStyle w:val="Comentrio-retirar"/>
       </w:pPr>
       <w:r>
-        <w:t xml:space="preserve">PAGINAÇÃO: Segundo o livro do prof. Cléber </w:t>
-      </w:r>
-      <w:proofErr w:type="spellStart"/>
-      <w:r>
-        <w:t>Prodanov</w:t>
-      </w:r>
-      <w:proofErr w:type="spellEnd"/>
-      <w:r>
-        <w:t>, as folhas do trabalho são contadas a partir da folha de rosto (não contamos a capa), mas nem todas receberão um número. Contamos, mas não numeramos, então, a folha de rosto, o resumo, o abstract, as listas</w:t>
+        <w:t>PAGINAÇÃO: Segundo o livro do prof. Cléber Prodanov, as folhas do trabalho são contadas a partir da folha de rosto (não contamos a capa), mas nem todas receberão um número. Contamos, mas não numeramos, então, a folha de rosto, o resumo, o abstract, as listas</w:t>
       </w:r>
       <w:r>
         <w:t xml:space="preserve"> e</w:t>
@@ -10066,7 +10030,7 @@
 </file>
 
 <file path=customXml/itemProps1.xml><?xml version="1.0" encoding="utf-8"?>
-<ds:datastoreItem xmlns:ds="http://schemas.openxmlformats.org/officeDocument/2006/customXml" ds:itemID="{0A31DEEC-C659-457A-8552-BE8B9ED9842D}">
+<ds:datastoreItem xmlns:ds="http://schemas.openxmlformats.org/officeDocument/2006/customXml" ds:itemID="{B6776287-FF01-4701-A333-24DA3BEEB010}">
   <ds:schemaRefs>
     <ds:schemaRef ds:uri="http://schemas.openxmlformats.org/officeDocument/2006/bibliography"/>
   </ds:schemaRefs>

</xml_diff>

<commit_message>
add string de busca
</commit_message>
<xml_diff>
--- a/tcc-i/main.docx
+++ b/tcc-i/main.docx
@@ -537,19 +537,11 @@
       <w:pPr>
         <w:pStyle w:val="Palavras-chave"/>
       </w:pPr>
-      <w:proofErr w:type="spellStart"/>
       <w:r>
         <w:rPr>
           <w:lang w:val="en-US"/>
         </w:rPr>
-        <w:t>Palavras-chave</w:t>
-      </w:r>
-      <w:proofErr w:type="spellEnd"/>
-      <w:r>
-        <w:rPr>
-          <w:lang w:val="en-US"/>
-        </w:rPr>
-        <w:t>:</w:t>
+        <w:t>Palavras-chave:</w:t>
       </w:r>
       <w:r>
         <w:rPr>
@@ -3848,15 +3840,7 @@
         </w:r>
       </w:smartTag>
       <w:r>
-        <w:t xml:space="preserve">. Este sumário foi elaborado automaticamente pelo Word. Para atualizá-lo, basta clicar com o botão direito, escolher Atualizar Campo e </w:t>
-      </w:r>
-      <w:proofErr w:type="gramStart"/>
-      <w:r>
-        <w:t>depois Atualizar</w:t>
-      </w:r>
-      <w:proofErr w:type="gramEnd"/>
-      <w:r>
-        <w:t xml:space="preserve"> o Índice Inteiro.</w:t>
+        <w:t>. Este sumário foi elaborado automaticamente pelo Word. Para atualizá-lo, basta clicar com o botão direito, escolher Atualizar Campo e depois Atualizar o Índice Inteiro.</w:t>
       </w:r>
     </w:p>
     <w:p/>
@@ -3977,13 +3961,8 @@
       <w:r>
         <w:t xml:space="preserve">Sistemas de recomendação (RecSys - </w:t>
       </w:r>
-      <w:proofErr w:type="spellStart"/>
-      <w:r>
-        <w:t>Recommender</w:t>
-      </w:r>
-      <w:proofErr w:type="spellEnd"/>
-      <w:r>
-        <w:t xml:space="preserve"> Systems</w:t>
+      <w:r>
+        <w:t>Recommender Systems</w:t>
       </w:r>
       <w:r>
         <w:t xml:space="preserve">) são implementações de softwares e técnicas, que apresentam sugestões de itens que seriam de uso de um usuário. As sugestões são de acordo com vários processos de decisão, como, que item comprar, que música escutar ou que notícia ler. No geral, sistemas de recomendação servem para dois propósitos diferentes. Eles podem ser utilizados para estimular os usuários a fazer alguma coisa como comprar livros ou assistir algum filme. Em contrapartida, os sistemas de recomendação podem ser utilizados para lidar com a sobrecarga de informações, selecionando os melhores itens de uma base maior </w:t>
@@ -4143,11 +4122,9 @@
       <w:r>
         <w:t xml:space="preserve">Os RecSys têm evoluído muito desde o seu surgimento, isso acontece dado o interesse acadêmico e comercial sobre a área, além dos benefícios que ela pode trazer. Um caso famoso dos sistemas de recomendação foi o Netflix </w:t>
       </w:r>
-      <w:proofErr w:type="spellStart"/>
       <w:r>
         <w:t>Prize</w:t>
       </w:r>
-      <w:proofErr w:type="spellEnd"/>
       <w:r>
         <w:t>, uma competição feita pela Netflix, que ofereceu um milhão a quem melhorasse o algoritmo de recomendação de seu sistema em 10%. A competição iniciou em 2006 e demorou 3 anos para alguém conseguir resolver o problema deles de maneira satisfatória. Nesse caso o vencedor utilizou um modelo híbrido de RecSys</w:t>
       </w:r>
@@ -4897,6 +4874,20 @@
     </w:p>
     <w:p>
       <w:pPr>
+        <w:pStyle w:val="Ttulo2"/>
+      </w:pPr>
+      <w:r>
+        <w:t>O protocolo d</w:t>
+      </w:r>
+      <w:r>
+        <w:t>e</w:t>
+      </w:r>
+      <w:r>
+        <w:t xml:space="preserve"> revisão</w:t>
+      </w:r>
+    </w:p>
+    <w:p>
+      <w:pPr>
         <w:rPr>
           <w:lang w:eastAsia="en-US"/>
         </w:rPr>
@@ -5180,107 +5171,389 @@
     </w:p>
     <w:p>
       <w:pPr>
-        <w:pStyle w:val="Ttulo2"/>
-      </w:pPr>
-      <w:bookmarkStart w:id="11" w:name="_Toc38567255"/>
-      <w:r>
-        <w:t>Os trabalhos</w:t>
-      </w:r>
-      <w:bookmarkEnd w:id="11"/>
-    </w:p>
-    <w:p>
-      <w:pPr>
-        <w:pStyle w:val="Ttulo3"/>
-        <w:rPr>
-          <w:lang w:val="en-US"/>
-        </w:rPr>
-      </w:pPr>
-      <w:bookmarkStart w:id="12" w:name="_Toc38567256"/>
-      <w:r>
-        <w:rPr>
-          <w:lang w:val="en-US"/>
-        </w:rPr>
-        <w:t>Improving</w:t>
-      </w:r>
-      <w:r>
-        <w:rPr>
-          <w:lang w:val="en-US"/>
-        </w:rPr>
-        <w:t xml:space="preserve"> </w:t>
-      </w:r>
-      <w:r>
-        <w:rPr>
-          <w:lang w:val="en-US"/>
-        </w:rPr>
-        <w:t>Context-Aware Music Recommender Systems:</w:t>
-      </w:r>
-      <w:r>
-        <w:rPr>
-          <w:lang w:val="en-US"/>
-        </w:rPr>
-        <w:t xml:space="preserve"> </w:t>
-      </w:r>
-      <w:r>
-        <w:rPr>
-          <w:lang w:val="en-US"/>
-        </w:rPr>
-        <w:t>Beyond the Pre-filtering Approach</w:t>
-      </w:r>
-      <w:bookmarkEnd w:id="12"/>
-    </w:p>
-    <w:p>
-      <w:pPr>
-        <w:rPr>
-          <w:lang w:eastAsia="en-US"/>
-        </w:rPr>
-      </w:pPr>
-      <w:r>
         <w:rPr>
           <w:lang w:val="en-US" w:eastAsia="en-US"/>
         </w:rPr>
+      </w:pPr>
+    </w:p>
+    <w:p>
+      <w:pPr>
+        <w:rPr>
+          <w:lang w:eastAsia="en-US"/>
+        </w:rPr>
+      </w:pPr>
+      <w:r>
+        <w:rPr>
+          <w:lang w:eastAsia="en-US"/>
+        </w:rPr>
         <w:tab/>
       </w:r>
       <w:r>
         <w:rPr>
           <w:lang w:eastAsia="en-US"/>
         </w:rPr>
-        <w:t xml:space="preserve">Nesse artigo é apresentado uma técnica a partir da </w:t>
-      </w:r>
-      <w:proofErr w:type="spellStart"/>
+        <w:t xml:space="preserve">Para realizar a busca dos trabalhos relacionados ao foco de pesquisa da revisão, </w:t>
+      </w:r>
+      <w:r>
+        <w:rPr>
+          <w:lang w:eastAsia="en-US"/>
+        </w:rPr>
+        <w:t>será utilizado do Google Scholar (</w:t>
+      </w:r>
+      <w:hyperlink r:id="rId10" w:history="1">
+        <w:r>
+          <w:rPr>
+            <w:rStyle w:val="Hyperlink"/>
+            <w:lang w:eastAsia="en-US"/>
+          </w:rPr>
+          <w:t>http</w:t>
+        </w:r>
+        <w:r>
+          <w:rPr>
+            <w:rStyle w:val="Hyperlink"/>
+            <w:lang w:eastAsia="en-US"/>
+          </w:rPr>
+          <w:t>s</w:t>
+        </w:r>
+        <w:r>
+          <w:rPr>
+            <w:rStyle w:val="Hyperlink"/>
+            <w:lang w:eastAsia="en-US"/>
+          </w:rPr>
+          <w:t>://scholar.google.com</w:t>
+        </w:r>
+        <w:r>
+          <w:rPr>
+            <w:rStyle w:val="Hyperlink"/>
+            <w:lang w:eastAsia="en-US"/>
+          </w:rPr>
+          <w:t>/</w:t>
+        </w:r>
+      </w:hyperlink>
+      <w:r>
+        <w:rPr>
+          <w:lang w:eastAsia="en-US"/>
+        </w:rPr>
+        <w:t>) para realizar a procura dos artigos em diversas plataformas de busca e artigos publicados online.</w:t>
+      </w:r>
+    </w:p>
+    <w:p>
+      <w:pPr>
+        <w:rPr>
+          <w:lang w:eastAsia="en-US"/>
+        </w:rPr>
+      </w:pPr>
+      <w:r>
+        <w:rPr>
+          <w:lang w:eastAsia="en-US"/>
+        </w:rPr>
+        <w:tab/>
+      </w:r>
+      <w:r>
+        <w:rPr>
+          <w:lang w:eastAsia="en-US"/>
+        </w:rPr>
+        <w:t xml:space="preserve">  </w:t>
+      </w:r>
+      <w:r>
+        <w:rPr>
+          <w:lang w:eastAsia="en-US"/>
+        </w:rPr>
+        <w:t xml:space="preserve">Além das fontes, será desenvolvido uma </w:t>
+      </w:r>
       <w:r>
         <w:rPr>
           <w:i/>
           <w:iCs w:val="0"/>
-          <w:lang w:eastAsia="en-US"/>
-        </w:rPr>
-        <w:t>factorization</w:t>
-      </w:r>
-      <w:proofErr w:type="spellEnd"/>
+          <w:lang w:val="en-US" w:eastAsia="en-US"/>
+        </w:rPr>
+        <w:t>string</w:t>
+      </w:r>
+      <w:r>
+        <w:rPr>
+          <w:lang w:eastAsia="en-US"/>
+        </w:rPr>
+        <w:t xml:space="preserve"> de busca, para </w:t>
+      </w:r>
+      <w:r>
+        <w:rPr>
+          <w:lang w:eastAsia="en-US"/>
+        </w:rPr>
+        <w:t>filtrar por</w:t>
+      </w:r>
+      <w:r>
+        <w:rPr>
+          <w:lang w:eastAsia="en-US"/>
+        </w:rPr>
+        <w:t xml:space="preserve"> </w:t>
+      </w:r>
+      <w:r>
+        <w:rPr>
+          <w:lang w:eastAsia="en-US"/>
+        </w:rPr>
+        <w:t>estudos</w:t>
+      </w:r>
+      <w:r>
+        <w:rPr>
+          <w:lang w:eastAsia="en-US"/>
+        </w:rPr>
+        <w:t xml:space="preserve"> que estejam de acordo com o foco de pesquisa do trabalho. Pois, existem </w:t>
+      </w:r>
+      <w:r>
+        <w:rPr>
+          <w:lang w:eastAsia="en-US"/>
+        </w:rPr>
+        <w:t>muitos</w:t>
+      </w:r>
+      <w:r>
+        <w:rPr>
+          <w:lang w:eastAsia="en-US"/>
+        </w:rPr>
+        <w:t xml:space="preserve"> artigos</w:t>
+      </w:r>
+      <w:r>
+        <w:rPr>
+          <w:lang w:eastAsia="en-US"/>
+        </w:rPr>
+        <w:t xml:space="preserve"> e diversas áreas de </w:t>
+      </w:r>
+      <w:r>
+        <w:rPr>
+          <w:lang w:eastAsia="en-US"/>
+        </w:rPr>
+        <w:t>pesquisa</w:t>
+      </w:r>
+      <w:r>
+        <w:rPr>
+          <w:lang w:eastAsia="en-US"/>
+        </w:rPr>
+        <w:t xml:space="preserve"> </w:t>
+      </w:r>
+      <w:r>
+        <w:rPr>
+          <w:lang w:eastAsia="en-US"/>
+        </w:rPr>
+        <w:t>relacionad</w:t>
+      </w:r>
+      <w:r>
+        <w:rPr>
+          <w:lang w:eastAsia="en-US"/>
+        </w:rPr>
+        <w:t>as</w:t>
+      </w:r>
+      <w:r>
+        <w:rPr>
+          <w:lang w:eastAsia="en-US"/>
+        </w:rPr>
+        <w:t xml:space="preserve"> </w:t>
+      </w:r>
+      <w:r>
+        <w:rPr>
+          <w:lang w:eastAsia="en-US"/>
+        </w:rPr>
+        <w:t>aos</w:t>
+      </w:r>
+      <w:r>
+        <w:rPr>
+          <w:lang w:eastAsia="en-US"/>
+        </w:rPr>
+        <w:t xml:space="preserve"> sistemas de recomendação musical</w:t>
+      </w:r>
+      <w:r>
+        <w:rPr>
+          <w:lang w:eastAsia="en-US"/>
+        </w:rPr>
+        <w:t xml:space="preserve">, então, para realizar uma busca mais voltada ao foco, </w:t>
+      </w:r>
+      <w:r>
+        <w:rPr>
+          <w:lang w:eastAsia="en-US"/>
+        </w:rPr>
+        <w:t>será</w:t>
+      </w:r>
+      <w:r>
+        <w:rPr>
+          <w:lang w:eastAsia="en-US"/>
+        </w:rPr>
+        <w:t xml:space="preserve"> utilizada a seguinte</w:t>
+      </w:r>
+      <w:r>
+        <w:rPr>
+          <w:lang w:eastAsia="en-US"/>
+        </w:rPr>
+        <w:t xml:space="preserve"> </w:t>
+      </w:r>
       <w:r>
         <w:rPr>
           <w:i/>
           <w:iCs w:val="0"/>
-          <w:lang w:eastAsia="en-US"/>
+          <w:lang w:val="en-US" w:eastAsia="en-US"/>
+        </w:rPr>
+        <w:t>string</w:t>
+      </w:r>
+      <w:r>
+        <w:rPr>
+          <w:lang w:eastAsia="en-US"/>
+        </w:rPr>
+        <w:t xml:space="preserve"> de busca</w:t>
+      </w:r>
+      <w:r>
+        <w:rPr>
+          <w:lang w:eastAsia="en-US"/>
+        </w:rPr>
+        <w:t>:</w:t>
+      </w:r>
+    </w:p>
+    <w:p>
+      <w:pPr>
+        <w:rPr>
+          <w:lang w:val="en-US" w:eastAsia="en-US"/>
+        </w:rPr>
+      </w:pPr>
+      <w:r>
+        <w:rPr>
+          <w:lang w:val="en-US" w:eastAsia="en-US"/>
+        </w:rPr>
+        <w:lastRenderedPageBreak/>
+        <w:t>((“recsys” or “</w:t>
+      </w:r>
+      <w:r>
+        <w:rPr>
+          <w:lang w:val="en-US" w:eastAsia="en-US"/>
+        </w:rPr>
+        <w:t>recommender systems</w:t>
+      </w:r>
+      <w:r>
+        <w:rPr>
+          <w:lang w:val="en-US" w:eastAsia="en-US"/>
+        </w:rPr>
+        <w:t>”</w:t>
+      </w:r>
+      <w:r>
+        <w:rPr>
+          <w:lang w:val="en-US" w:eastAsia="en-US"/>
+        </w:rPr>
+        <w:t xml:space="preserve"> or “machine learning”</w:t>
+      </w:r>
+      <w:r>
+        <w:rPr>
+          <w:lang w:val="en-US" w:eastAsia="en-US"/>
+        </w:rPr>
+        <w:t>) a</w:t>
+      </w:r>
+      <w:r>
+        <w:rPr>
+          <w:lang w:val="en-US" w:eastAsia="en-US"/>
+        </w:rPr>
+        <w:t xml:space="preserve">nd (“music” or “musical” or “song” or “playlist”) and (“context” </w:t>
+      </w:r>
+      <w:r>
+        <w:rPr>
+          <w:lang w:val="en-US" w:eastAsia="en-US"/>
+        </w:rPr>
+        <w:t>or</w:t>
+      </w:r>
+      <w:r>
+        <w:rPr>
+          <w:lang w:val="en-US" w:eastAsia="en-US"/>
+        </w:rPr>
+        <w:t xml:space="preserve"> “context-aware”</w:t>
+      </w:r>
+      <w:r>
+        <w:rPr>
+          <w:lang w:val="en-US" w:eastAsia="en-US"/>
+        </w:rPr>
+        <w:t xml:space="preserve"> or “hci” or “human computer interaction”</w:t>
+      </w:r>
+      <w:r>
+        <w:rPr>
+          <w:lang w:val="en-US" w:eastAsia="en-US"/>
+        </w:rPr>
+        <w:t>))</w:t>
+      </w:r>
+    </w:p>
+    <w:p>
+      <w:pPr>
+        <w:pStyle w:val="Ttulo2"/>
+      </w:pPr>
+      <w:bookmarkStart w:id="11" w:name="_Toc38567255"/>
+      <w:r>
+        <w:t>Os trabalhos</w:t>
+      </w:r>
+      <w:bookmarkEnd w:id="11"/>
+    </w:p>
+    <w:p>
+      <w:pPr>
+        <w:pStyle w:val="Ttulo3"/>
+        <w:rPr>
+          <w:lang w:val="en-US"/>
+        </w:rPr>
+      </w:pPr>
+      <w:bookmarkStart w:id="12" w:name="_Toc38567256"/>
+      <w:r>
+        <w:rPr>
+          <w:lang w:val="en-US"/>
+        </w:rPr>
+        <w:t>Improving</w:t>
+      </w:r>
+      <w:r>
+        <w:rPr>
+          <w:lang w:val="en-US"/>
         </w:rPr>
         <w:t xml:space="preserve"> </w:t>
       </w:r>
-      <w:proofErr w:type="spellStart"/>
+      <w:r>
+        <w:rPr>
+          <w:lang w:val="en-US"/>
+        </w:rPr>
+        <w:t>Context-Aware Music Recommender Systems:</w:t>
+      </w:r>
+      <w:r>
+        <w:rPr>
+          <w:lang w:val="en-US"/>
+        </w:rPr>
+        <w:t xml:space="preserve"> </w:t>
+      </w:r>
+      <w:r>
+        <w:rPr>
+          <w:lang w:val="en-US"/>
+        </w:rPr>
+        <w:t>Beyond the Pre-filtering Approach</w:t>
+      </w:r>
+      <w:bookmarkEnd w:id="12"/>
+    </w:p>
+    <w:p>
+      <w:pPr>
+        <w:rPr>
+          <w:lang w:eastAsia="en-US"/>
+        </w:rPr>
+      </w:pPr>
+      <w:r>
+        <w:rPr>
+          <w:lang w:val="en-US" w:eastAsia="en-US"/>
+        </w:rPr>
+        <w:tab/>
+      </w:r>
+      <w:r>
+        <w:rPr>
+          <w:lang w:eastAsia="en-US"/>
+        </w:rPr>
+        <w:t xml:space="preserve">Nesse artigo é apresentado uma técnica a partir da </w:t>
+      </w:r>
       <w:r>
         <w:rPr>
           <w:i/>
           <w:iCs w:val="0"/>
           <w:lang w:eastAsia="en-US"/>
         </w:rPr>
-        <w:t>machines</w:t>
-      </w:r>
-      <w:proofErr w:type="spellEnd"/>
+        <w:t>factorization machines</w:t>
+      </w:r>
       <w:r>
         <w:rPr>
           <w:lang w:eastAsia="en-US"/>
         </w:rPr>
         <w:t xml:space="preserve"> para extrair informações do contexto usuário a partir do nome da </w:t>
       </w:r>
-      <w:proofErr w:type="gramStart"/>
       <w:r>
         <w:rPr>
           <w:i/>
@@ -5289,7 +5562,6 @@
         </w:rPr>
         <w:t>playlist</w:t>
       </w:r>
-      <w:proofErr w:type="gramEnd"/>
       <w:r>
         <w:rPr>
           <w:i/>
@@ -5375,14 +5647,7 @@
         <w:rPr>
           <w:lang w:eastAsia="en-US"/>
         </w:rPr>
-        <w:t xml:space="preserve"> curto </w:t>
-      </w:r>
-      <w:r>
-        <w:rPr>
-          <w:lang w:eastAsia="en-US"/>
-        </w:rPr>
-        <w:lastRenderedPageBreak/>
-        <w:t>prazo</w:t>
+        <w:t xml:space="preserve"> curto prazo</w:t>
       </w:r>
       <w:r>
         <w:rPr>
@@ -5523,33 +5788,107 @@
         </w:rPr>
         <w:t xml:space="preserve">protótipos nesse trabalho, </w:t>
       </w:r>
-      <w:proofErr w:type="spellStart"/>
-      <w:r>
-        <w:rPr>
-          <w:lang w:eastAsia="en-US"/>
-        </w:rPr>
-        <w:t>Sounds</w:t>
-      </w:r>
-      <w:proofErr w:type="spellEnd"/>
+      <w:r>
+        <w:rPr>
+          <w:lang w:eastAsia="en-US"/>
+        </w:rPr>
+        <w:t>Sounds of Helsinki</w:t>
+      </w:r>
+      <w:r>
+        <w:rPr>
+          <w:lang w:eastAsia="en-US"/>
+        </w:rPr>
+        <w:t xml:space="preserve"> (</w:t>
+      </w:r>
+      <w:r>
+        <w:rPr>
+          <w:lang w:eastAsia="en-US"/>
+        </w:rPr>
+        <w:t>Artigo</w:t>
+      </w:r>
+      <w:r>
+        <w:rPr>
+          <w:lang w:eastAsia="en-US"/>
+        </w:rPr>
+        <w:t xml:space="preserve"> II) </w:t>
+      </w:r>
+      <w:r>
+        <w:rPr>
+          <w:lang w:eastAsia="en-US"/>
+        </w:rPr>
+        <w:t>e</w:t>
+      </w:r>
+      <w:r>
+        <w:rPr>
+          <w:lang w:eastAsia="en-US"/>
+        </w:rPr>
+        <w:t xml:space="preserve"> OUTMedia (</w:t>
+      </w:r>
+      <w:r>
+        <w:rPr>
+          <w:lang w:eastAsia="en-US"/>
+        </w:rPr>
+        <w:t>Artigo</w:t>
+      </w:r>
+      <w:r>
+        <w:rPr>
+          <w:lang w:eastAsia="en-US"/>
+        </w:rPr>
+        <w:t xml:space="preserve"> IV)</w:t>
+      </w:r>
+      <w:r>
+        <w:rPr>
+          <w:lang w:eastAsia="en-US"/>
+        </w:rPr>
+        <w:t xml:space="preserve">. Foi </w:t>
+      </w:r>
+      <w:r>
+        <w:rPr>
+          <w:lang w:eastAsia="en-US"/>
+        </w:rPr>
+        <w:t>proposta</w:t>
+      </w:r>
+      <w:r>
+        <w:rPr>
+          <w:lang w:eastAsia="en-US"/>
+        </w:rPr>
+        <w:t xml:space="preserve"> uma plataforma para vários conceitos de serviço de </w:t>
+      </w:r>
+      <w:r>
+        <w:rPr>
+          <w:lang w:eastAsia="en-US"/>
+        </w:rPr>
+        <w:t>música</w:t>
+      </w:r>
+      <w:r>
+        <w:rPr>
+          <w:lang w:eastAsia="en-US"/>
+        </w:rPr>
+        <w:t xml:space="preserve"> com reconhecimento de contexto</w:t>
+      </w:r>
+      <w:r>
+        <w:rPr>
+          <w:lang w:eastAsia="en-US"/>
+        </w:rPr>
+        <w:t xml:space="preserve"> (Artigo III)</w:t>
+      </w:r>
+      <w:r>
+        <w:rPr>
+          <w:lang w:eastAsia="en-US"/>
+        </w:rPr>
+        <w:t>.</w:t>
+      </w:r>
       <w:r>
         <w:rPr>
           <w:lang w:eastAsia="en-US"/>
         </w:rPr>
         <w:t xml:space="preserve"> </w:t>
       </w:r>
-      <w:proofErr w:type="spellStart"/>
-      <w:r>
-        <w:rPr>
-          <w:lang w:eastAsia="en-US"/>
-        </w:rPr>
-        <w:t>of</w:t>
-      </w:r>
-      <w:proofErr w:type="spellEnd"/>
-      <w:r>
-        <w:rPr>
-          <w:lang w:eastAsia="en-US"/>
-        </w:rPr>
-        <w:t xml:space="preserve"> Helsinki</w:t>
+      <w:r>
+        <w:rPr>
+          <w:lang w:eastAsia="en-US"/>
+        </w:rPr>
+        <w:t>Além disso, foi apresentado dois artigos avaliando os serviços musicais atuais por suas explicações e transparência (Artigo I) e o modo que eles envolvem o contexto em suas interações com os sistemas de recomendação e suas tarefas</w:t>
       </w:r>
       <w:r>
         <w:rPr>
@@ -5561,112 +5900,14 @@
         <w:rPr>
           <w:lang w:eastAsia="en-US"/>
         </w:rPr>
-        <w:t>Artigo</w:t>
-      </w:r>
-      <w:r>
-        <w:rPr>
-          <w:lang w:eastAsia="en-US"/>
-        </w:rPr>
-        <w:t xml:space="preserve"> II) </w:t>
-      </w:r>
-      <w:r>
-        <w:rPr>
-          <w:lang w:eastAsia="en-US"/>
-        </w:rPr>
-        <w:t>e</w:t>
-      </w:r>
-      <w:r>
-        <w:rPr>
-          <w:lang w:eastAsia="en-US"/>
-        </w:rPr>
-        <w:t xml:space="preserve"> OUTMedia (</w:t>
-      </w:r>
-      <w:r>
-        <w:rPr>
-          <w:lang w:eastAsia="en-US"/>
-        </w:rPr>
-        <w:t>Artigo</w:t>
-      </w:r>
-      <w:r>
-        <w:rPr>
-          <w:lang w:eastAsia="en-US"/>
-        </w:rPr>
-        <w:t xml:space="preserve"> IV)</w:t>
-      </w:r>
-      <w:r>
-        <w:rPr>
-          <w:lang w:eastAsia="en-US"/>
-        </w:rPr>
-        <w:t xml:space="preserve">. Foi </w:t>
-      </w:r>
-      <w:r>
-        <w:rPr>
-          <w:lang w:eastAsia="en-US"/>
-        </w:rPr>
-        <w:t>proposta</w:t>
-      </w:r>
-      <w:r>
-        <w:rPr>
-          <w:lang w:eastAsia="en-US"/>
-        </w:rPr>
-        <w:t xml:space="preserve"> uma plataforma para vários conceitos de serviço de </w:t>
-      </w:r>
-      <w:r>
-        <w:rPr>
-          <w:lang w:eastAsia="en-US"/>
-        </w:rPr>
-        <w:t>música</w:t>
-      </w:r>
-      <w:r>
-        <w:rPr>
-          <w:lang w:eastAsia="en-US"/>
-        </w:rPr>
-        <w:t xml:space="preserve"> com reconhecimento de contexto</w:t>
-      </w:r>
-      <w:r>
-        <w:rPr>
-          <w:lang w:eastAsia="en-US"/>
-        </w:rPr>
-        <w:t xml:space="preserve"> (Artigo III)</w:t>
-      </w:r>
-      <w:r>
-        <w:rPr>
-          <w:lang w:eastAsia="en-US"/>
-        </w:rPr>
-        <w:t>.</w:t>
-      </w:r>
-      <w:r>
-        <w:rPr>
-          <w:lang w:eastAsia="en-US"/>
-        </w:rPr>
-        <w:t xml:space="preserve"> </w:t>
-      </w:r>
-      <w:r>
-        <w:rPr>
-          <w:lang w:eastAsia="en-US"/>
-        </w:rPr>
-        <w:t>Além disso, foi apresentado dois artigos avaliando os serviços musicais atuais por suas explicações e transparência (Artigo I) e o modo que eles envolvem o contexto em suas interações com os sistemas de recomendação e suas tarefas</w:t>
-      </w:r>
-      <w:r>
-        <w:rPr>
-          <w:lang w:eastAsia="en-US"/>
-        </w:rPr>
-        <w:t xml:space="preserve"> (</w:t>
-      </w:r>
-      <w:r>
-        <w:rPr>
-          <w:lang w:eastAsia="en-US"/>
-        </w:rPr>
         <w:t xml:space="preserve">background </w:t>
       </w:r>
-      <w:proofErr w:type="spellStart"/>
       <w:r>
         <w:rPr>
           <w:lang w:eastAsia="en-US"/>
         </w:rPr>
         <w:t>jobs</w:t>
       </w:r>
-      <w:proofErr w:type="spellEnd"/>
       <w:r>
         <w:rPr>
           <w:lang w:eastAsia="en-US"/>
@@ -5747,7 +5988,14 @@
         <w:rPr>
           <w:lang w:eastAsia="en-US"/>
         </w:rPr>
-        <w:t>recomendações de músicas fora do convencional do que em canais como rádios e novos lançamentos,</w:t>
+        <w:t xml:space="preserve">recomendações de músicas fora do convencional do que em canais </w:t>
+      </w:r>
+      <w:r>
+        <w:rPr>
+          <w:lang w:eastAsia="en-US"/>
+        </w:rPr>
+        <w:lastRenderedPageBreak/>
+        <w:t>como rádios e novos lançamentos,</w:t>
       </w:r>
       <w:r>
         <w:rPr>
@@ -5879,49 +6127,7 @@
         <w:rPr>
           <w:lang w:eastAsia="en-US"/>
         </w:rPr>
-        <w:t xml:space="preserve">Neste livro é apresentado um capítulo tratando sobre os sistemas de recomendação na área musical (Capitulo 13 - Music </w:t>
-      </w:r>
-      <w:proofErr w:type="spellStart"/>
-      <w:r>
-        <w:rPr>
-          <w:lang w:eastAsia="en-US"/>
-        </w:rPr>
-        <w:t>Recommender</w:t>
-      </w:r>
-      <w:proofErr w:type="spellEnd"/>
-      <w:r>
-        <w:rPr>
-          <w:lang w:eastAsia="en-US"/>
-        </w:rPr>
-        <w:t xml:space="preserve"> Systems), nele é abordado recomendações baseadas no conteúdo, modelo hibrido de recomendação, geração automática de playlist, </w:t>
-      </w:r>
-      <w:proofErr w:type="spellStart"/>
-      <w:r>
-        <w:rPr>
-          <w:lang w:eastAsia="en-US"/>
-        </w:rPr>
-        <w:t>data-sets</w:t>
-      </w:r>
-      <w:proofErr w:type="spellEnd"/>
-      <w:r>
-        <w:rPr>
-          <w:lang w:eastAsia="en-US"/>
-        </w:rPr>
-        <w:t xml:space="preserve"> e avaliação, mas o principal tópico que </w:t>
-      </w:r>
-      <w:proofErr w:type="spellStart"/>
-      <w:r>
-        <w:rPr>
-          <w:lang w:eastAsia="en-US"/>
-        </w:rPr>
-        <w:t>sera</w:t>
-      </w:r>
-      <w:proofErr w:type="spellEnd"/>
-      <w:r>
-        <w:rPr>
-          <w:lang w:eastAsia="en-US"/>
-        </w:rPr>
-        <w:t xml:space="preserve"> utilizado nesse trabalho, é a recomendação a partir do contexto.</w:t>
+        <w:t>Neste livro é apresentado um capítulo tratando sobre os sistemas de recomendação na área musical (Capitulo 13 - Music Recommender Systems), nele é abordado recomendações baseadas no conteúdo, modelo hibrido de recomendação, geração automática de playlist, data-sets e avaliação, mas o principal tópico que sera utilizado nesse trabalho, é a recomendação a partir do contexto.</w:t>
       </w:r>
     </w:p>
     <w:p>
@@ -5940,7 +6146,6 @@
       </w:pPr>
       <w:bookmarkStart w:id="17" w:name="_Toc38567261"/>
       <w:r>
-        <w:lastRenderedPageBreak/>
         <w:t>Tabela com tecnicas</w:t>
       </w:r>
       <w:bookmarkEnd w:id="17"/>
@@ -6114,8 +6319,8 @@
     <w:p>
       <w:pPr>
         <w:sectPr>
-          <w:headerReference w:type="default" r:id="rId10"/>
-          <w:headerReference w:type="first" r:id="rId11"/>
+          <w:headerReference w:type="default" r:id="rId11"/>
+          <w:headerReference w:type="first" r:id="rId12"/>
           <w:pgSz w:w="11907" w:h="16840" w:code="9"/>
           <w:pgMar w:top="1701" w:right="1134" w:bottom="1134" w:left="1701" w:header="851" w:footer="720" w:gutter="0"/>
           <w:cols w:space="720"/>
@@ -6150,15 +6355,7 @@
         </w:r>
       </w:smartTag>
       <w:r>
-        <w:t xml:space="preserve"> uma situação paradoxal. Ao mesmo tempo em que se percebe um avanço no cumprimento das diretrizes norteadoras do Sistema Único de Saúde, tais como, a integralidade da atenção à saúde (preventivo e curativo), a universalidade da cobertura e do atendimento, a gratuidade e a descentralização das ações e serviços, verifica-se também a </w:t>
-      </w:r>
-      <w:proofErr w:type="spellStart"/>
-      <w:r>
-        <w:t>obstaculização</w:t>
-      </w:r>
-      <w:proofErr w:type="spellEnd"/>
-      <w:r>
-        <w:t xml:space="preserve"> permanente do processo em função da insuficiência de recursos. Ao mesmo tempo em que são repassadas novas atribuições e poderes ao município de Porto Alegre, não há o repasse de recursos financeiros na mesma proporção para fazer frente ao processo de municipalização. Além disso, as negociações para se aumentar os recursos financeiros sempre ocorrem de maneira conflitiva, principalmente entre o Estado e o Município. Desse modo, o melhor andamento do processo de municipalização </w:t>
+        <w:t xml:space="preserve"> uma situação paradoxal. Ao mesmo tempo em que se percebe um avanço no cumprimento das diretrizes norteadoras do Sistema Único de Saúde, tais como, a integralidade da atenção à saúde (preventivo e curativo), a universalidade da cobertura e do atendimento, a gratuidade e a descentralização das ações e serviços, verifica-se também a obstaculização permanente do processo em função da insuficiência de recursos. Ao mesmo tempo em que são repassadas novas atribuições e poderes ao município de Porto Alegre, não há o repasse de recursos financeiros na mesma proporção para fazer frente ao processo de municipalização. Além disso, as negociações para se aumentar os recursos financeiros sempre ocorrem de maneira conflitiva, principalmente entre o Estado e o Município. Desse modo, o melhor andamento do processo de municipalização </w:t>
       </w:r>
       <w:smartTag w:uri="urn:schemas-microsoft-com:office:smarttags" w:element="PersonName">
         <w:smartTagPr>
@@ -6190,15 +6387,7 @@
         <w:pStyle w:val="Comentrio-retirar"/>
       </w:pPr>
       <w:r>
-        <w:t xml:space="preserve">PAGINAÇÃO: Segundo o livro do prof. Cléber </w:t>
-      </w:r>
-      <w:proofErr w:type="spellStart"/>
-      <w:r>
-        <w:t>Prodanov</w:t>
-      </w:r>
-      <w:proofErr w:type="spellEnd"/>
-      <w:r>
-        <w:t>, as folhas do trabalho são contadas a partir da folha de rosto (não contamos a capa), mas nem todas receberão um número. Contamos, mas não numeramos, então, a folha de rosto, o resumo, o abstract, as listas</w:t>
+        <w:t>PAGINAÇÃO: Segundo o livro do prof. Cléber Prodanov, as folhas do trabalho são contadas a partir da folha de rosto (não contamos a capa), mas nem todas receberão um número. Contamos, mas não numeramos, então, a folha de rosto, o resumo, o abstract, as listas</w:t>
       </w:r>
       <w:r>
         <w:t xml:space="preserve"> e</w:t>
@@ -6717,7 +6906,7 @@
     <w:p/>
     <w:p/>
     <w:sectPr>
-      <w:headerReference w:type="even" r:id="rId12"/>
+      <w:headerReference w:type="even" r:id="rId13"/>
       <w:pgSz w:w="11907" w:h="16840" w:code="9"/>
       <w:pgMar w:top="1701" w:right="1134" w:bottom="1134" w:left="1701" w:header="851" w:footer="720" w:gutter="0"/>
       <w:cols w:space="720"/>
@@ -10384,6 +10573,18 @@
       <w:lang w:eastAsia="en-US"/>
     </w:rPr>
   </w:style>
+  <w:style w:type="character" w:styleId="MenoPendente">
+    <w:name w:val="Unresolved Mention"/>
+    <w:basedOn w:val="Fontepargpadro"/>
+    <w:uiPriority w:val="99"/>
+    <w:semiHidden/>
+    <w:unhideWhenUsed/>
+    <w:rsid w:val="00AB5053"/>
+    <w:rPr>
+      <w:color w:val="605E5C"/>
+      <w:shd w:val="clear" w:color="auto" w:fill="E1DFDD"/>
+    </w:rPr>
+  </w:style>
 </w:styles>
 </file>
 
@@ -10687,7 +10888,7 @@
 </file>
 
 <file path=customXml/itemProps1.xml><?xml version="1.0" encoding="utf-8"?>
-<ds:datastoreItem xmlns:ds="http://schemas.openxmlformats.org/officeDocument/2006/customXml" ds:itemID="{FF51F926-EFC6-410F-BB34-06A05C864F29}">
+<ds:datastoreItem xmlns:ds="http://schemas.openxmlformats.org/officeDocument/2006/customXml" ds:itemID="{C28FDB31-F17C-4C15-9F5C-088552E911DD}">
   <ds:schemaRefs>
     <ds:schemaRef ds:uri="http://schemas.openxmlformats.org/officeDocument/2006/bibliography"/>
   </ds:schemaRefs>

</xml_diff>

<commit_message>
add search and engine
</commit_message>
<xml_diff>
--- a/tcc-i/main.docx
+++ b/tcc-i/main.docx
@@ -4699,7 +4699,7 @@
         <w:rPr>
           <w:lang w:eastAsia="en-US"/>
         </w:rPr>
-        <w:instrText>ADDIN CSL_CITATION {"citationItems":[{"id":"ITEM-1","itemData":{"ISBN":"978-0-521-49336-9","author":[{"dropping-particle":"","family":"Dietmar","given":"Jannach","non-dropping-particle":"","parse-names":false,"suffix":""},{"dropping-particle":"","family":"Zanker","given":"Markus","non-dropping-particle":"","parse-names":false,"suffix":""},{"dropping-particle":"","family":"Felfernig","given":"Alexander","non-dropping-particle":"","parse-names":false,"suffix":""},{"dropping-particle":"","family":"Friedrich","given":"Gerhard","non-dropping-particle":"","parse-names":false,"suffix":""}],"container-title":"Cambridge University Press","id":"ITEM-1","issued":{"date-parts":[["2010"]]},"number-of-pages":"352","title":"Recommendation system -An Introduction","type":"book","volume":"91"},"uris":["http://www.mendeley.com/documents/?uuid=098b206d-9e6f-4d49-b028-21ec5fd137f2"]}],"mendeley":{"formattedCitation":"(DIETMAR et al., 2010)","plainTextFormattedCitation":"(DIETMAR et al., 2010)"},"properties":{"noteIndex":0},"schema":"https://github.com/citation-style-language/schema/raw/master/csl-citation.json"}</w:instrText>
+        <w:instrText>ADDIN CSL_CITATION {"citationItems":[{"id":"ITEM-1","itemData":{"ISBN":"978-0-521-49336-9","author":[{"dropping-particle":"","family":"Dietmar","given":"Jannach","non-dropping-particle":"","parse-names":false,"suffix":""},{"dropping-particle":"","family":"Zanker","given":"Markus","non-dropping-particle":"","parse-names":false,"suffix":""},{"dropping-particle":"","family":"Felfernig","given":"Alexander","non-dropping-particle":"","parse-names":false,"suffix":""},{"dropping-particle":"","family":"Friedrich","given":"Gerhard","non-dropping-particle":"","parse-names":false,"suffix":""}],"container-title":"Cambridge University Press","id":"ITEM-1","issued":{"date-parts":[["2010"]]},"number-of-pages":"352","title":"Recommendation system -An Introduction","type":"book","volume":"91"},"uris":["http://www.mendeley.com/documents/?uuid=098b206d-9e6f-4d49-b028-21ec5fd137f2"]}],"mendeley":{"formattedCitation":"(DIETMAR et al., 2010)","plainTextFormattedCitation":"(DIETMAR et al., 2010)","previouslyFormattedCitation":"(DIETMAR et al., 2010)"},"properties":{"noteIndex":0},"schema":"https://github.com/citation-style-language/schema/raw/master/csl-citation.json"}</w:instrText>
       </w:r>
       <w:r>
         <w:rPr>
@@ -4742,7 +4742,7 @@
         <w:rPr>
           <w:lang w:eastAsia="en-US"/>
         </w:rPr>
-        <w:instrText>ADDIN CSL_CITATION {"citationItems":[{"id":"ITEM-1","itemData":{"ISBN":"978-0-521-49336-9","author":[{"dropping-particle":"","family":"Dietmar","given":"Jannach","non-dropping-particle":"","parse-names":false,"suffix":""},{"dropping-particle":"","family":"Zanker","given":"Markus","non-dropping-particle":"","parse-names":false,"suffix":""},{"dropping-particle":"","family":"Felfernig","given":"Alexander","non-dropping-particle":"","parse-names":false,"suffix":""},{"dropping-particle":"","family":"Friedrich","given":"Gerhard","non-dropping-particle":"","parse-names":false,"suffix":""}],"container-title":"Cambridge University Press","id":"ITEM-1","issued":{"date-parts":[["2010"]]},"number-of-pages":"352","title":"Recommendation system -An Introduction","type":"book","volume":"91"},"uris":["http://www.mendeley.com/documents/?uuid=098b206d-9e6f-4d49-b028-21ec5fd137f2"]}],"mendeley":{"formattedCitation":"(DIETMAR et al., 2010)","plainTextFormattedCitation":"(DIETMAR et al., 2010)"},"properties":{"noteIndex":0},"schema":"https://github.com/citation-style-language/schema/raw/master/csl-citation.json"}</w:instrText>
+        <w:instrText>ADDIN CSL_CITATION {"citationItems":[{"id":"ITEM-1","itemData":{"ISBN":"978-0-521-49336-9","author":[{"dropping-particle":"","family":"Dietmar","given":"Jannach","non-dropping-particle":"","parse-names":false,"suffix":""},{"dropping-particle":"","family":"Zanker","given":"Markus","non-dropping-particle":"","parse-names":false,"suffix":""},{"dropping-particle":"","family":"Felfernig","given":"Alexander","non-dropping-particle":"","parse-names":false,"suffix":""},{"dropping-particle":"","family":"Friedrich","given":"Gerhard","non-dropping-particle":"","parse-names":false,"suffix":""}],"container-title":"Cambridge University Press","id":"ITEM-1","issued":{"date-parts":[["2010"]]},"number-of-pages":"352","title":"Recommendation system -An Introduction","type":"book","volume":"91"},"uris":["http://www.mendeley.com/documents/?uuid=098b206d-9e6f-4d49-b028-21ec5fd137f2"]}],"mendeley":{"formattedCitation":"(DIETMAR et al., 2010)","plainTextFormattedCitation":"(DIETMAR et al., 2010)","previouslyFormattedCitation":"(DIETMAR et al., 2010)"},"properties":{"noteIndex":0},"schema":"https://github.com/citation-style-language/schema/raw/master/csl-citation.json"}</w:instrText>
       </w:r>
       <w:r>
         <w:rPr>
@@ -5206,62 +5206,82 @@
             <w:rStyle w:val="Hyperlink"/>
             <w:lang w:eastAsia="en-US"/>
           </w:rPr>
-          <w:t>http</w:t>
-        </w:r>
+          <w:t>https://scholar.google.com/</w:t>
+        </w:r>
+      </w:hyperlink>
+      <w:r>
+        <w:rPr>
+          <w:lang w:eastAsia="en-US"/>
+        </w:rPr>
+        <w:t>) para realizar a procura dos artigos em diversas plataformas de busca e artigos publicados online.</w:t>
+      </w:r>
+      <w:r>
+        <w:rPr>
+          <w:lang w:eastAsia="en-US"/>
+        </w:rPr>
+        <w:t xml:space="preserve"> Também, por indicação dos orientadores desse trabalho, será utilizado a </w:t>
+      </w:r>
+      <w:r>
+        <w:rPr>
+          <w:lang w:eastAsia="en-US"/>
+        </w:rPr>
+        <w:t>o motor de busca da</w:t>
+      </w:r>
+      <w:r>
+        <w:rPr>
+          <w:lang w:eastAsia="en-US"/>
+        </w:rPr>
+        <w:t xml:space="preserve"> ACM (</w:t>
+      </w:r>
+      <w:hyperlink r:id="rId11" w:history="1">
         <w:r>
           <w:rPr>
             <w:rStyle w:val="Hyperlink"/>
             <w:lang w:eastAsia="en-US"/>
           </w:rPr>
-          <w:t>s</w:t>
-        </w:r>
+          <w:t>https://dl.acm.org/</w:t>
+        </w:r>
+      </w:hyperlink>
+      <w:r>
+        <w:rPr>
+          <w:lang w:eastAsia="en-US"/>
+        </w:rPr>
+        <w:t xml:space="preserve">) e </w:t>
+      </w:r>
+      <w:r>
+        <w:rPr>
+          <w:lang w:eastAsia="en-US"/>
+        </w:rPr>
+        <w:t>IEEEXplore (</w:t>
+      </w:r>
+      <w:hyperlink r:id="rId12" w:history="1">
         <w:r>
           <w:rPr>
             <w:rStyle w:val="Hyperlink"/>
-            <w:lang w:eastAsia="en-US"/>
-          </w:rPr>
-          <w:t>://scholar.google.com</w:t>
-        </w:r>
-        <w:r>
-          <w:rPr>
-            <w:rStyle w:val="Hyperlink"/>
-            <w:lang w:eastAsia="en-US"/>
-          </w:rPr>
-          <w:t>/</w:t>
+          </w:rPr>
+          <w:t>https://ieeexplore.ieee.org/</w:t>
         </w:r>
       </w:hyperlink>
       <w:r>
-        <w:rPr>
-          <w:lang w:eastAsia="en-US"/>
-        </w:rPr>
-        <w:t>) para realizar a procura dos artigos em diversas plataformas de busca e artigos publicados online.</w:t>
-      </w:r>
-      <w:r>
-        <w:rPr>
-          <w:lang w:eastAsia="en-US"/>
-        </w:rPr>
-        <w:t xml:space="preserve"> Também, por indicação dos orientadores desse trabalho, será utilizado a plataforma ACM (</w:t>
-      </w:r>
-      <w:hyperlink r:id="rId11" w:history="1">
-        <w:r>
-          <w:rPr>
-            <w:rStyle w:val="Hyperlink"/>
-            <w:lang w:eastAsia="en-US"/>
-          </w:rPr>
-          <w:t>https://dl.acm.org/</w:t>
-        </w:r>
-      </w:hyperlink>
-      <w:r>
-        <w:rPr>
-          <w:lang w:eastAsia="en-US"/>
-        </w:rPr>
-        <w:t>) e ... para realizar a procura de artigos relacio</w:t>
+        <w:t>)</w:t>
+      </w:r>
+      <w:r>
+        <w:rPr>
+          <w:lang w:eastAsia="en-US"/>
+        </w:rPr>
+        <w:t xml:space="preserve"> para realizar a procura de artigos relacio</w:t>
       </w:r>
       <w:r>
         <w:rPr>
           <w:lang w:eastAsia="en-US"/>
         </w:rPr>
         <w:t>nados a pesquisa</w:t>
+      </w:r>
+      <w:r>
+        <w:rPr>
+          <w:lang w:eastAsia="en-US"/>
+        </w:rPr>
+        <w:t>.</w:t>
       </w:r>
     </w:p>
     <w:p>
@@ -5292,7 +5312,7 @@
         <w:rPr>
           <w:i/>
           <w:iCs w:val="0"/>
-          <w:lang w:val="en-US" w:eastAsia="en-US"/>
+          <w:lang w:eastAsia="en-US"/>
         </w:rPr>
         <w:t>string</w:t>
       </w:r>
@@ -5342,7 +5362,14 @@
         <w:rPr>
           <w:lang w:eastAsia="en-US"/>
         </w:rPr>
-        <w:t xml:space="preserve"> e diversas áreas de </w:t>
+        <w:t xml:space="preserve"> e diversas </w:t>
+      </w:r>
+      <w:r>
+        <w:rPr>
+          <w:lang w:eastAsia="en-US"/>
+        </w:rPr>
+        <w:lastRenderedPageBreak/>
+        <w:t xml:space="preserve">áreas de </w:t>
       </w:r>
       <w:r>
         <w:rPr>
@@ -5414,174 +5441,71 @@
         <w:rPr>
           <w:i/>
           <w:iCs w:val="0"/>
+          <w:lang w:eastAsia="en-US"/>
+        </w:rPr>
+        <w:t>string</w:t>
+      </w:r>
+      <w:r>
+        <w:rPr>
+          <w:lang w:eastAsia="en-US"/>
+        </w:rPr>
+        <w:t xml:space="preserve"> de busca</w:t>
+      </w:r>
+      <w:r>
+        <w:rPr>
+          <w:lang w:eastAsia="en-US"/>
+        </w:rPr>
+        <w:t>:</w:t>
+      </w:r>
+    </w:p>
+    <w:p>
+      <w:pPr>
+        <w:rPr>
           <w:lang w:val="en-US" w:eastAsia="en-US"/>
         </w:rPr>
-        <w:t>string</w:t>
-      </w:r>
-      <w:r>
-        <w:rPr>
-          <w:lang w:eastAsia="en-US"/>
-        </w:rPr>
-        <w:t xml:space="preserve"> de busca</w:t>
-      </w:r>
-      <w:r>
-        <w:rPr>
-          <w:lang w:eastAsia="en-US"/>
-        </w:rPr>
-        <w:t>:</w:t>
-      </w:r>
-    </w:p>
-    <w:p>
-      <w:pPr>
+      </w:pPr>
+      <w:r>
         <w:rPr>
           <w:lang w:val="en-US" w:eastAsia="en-US"/>
         </w:rPr>
-      </w:pPr>
+        <w:t>(</w:t>
+      </w:r>
       <w:r>
         <w:rPr>
           <w:lang w:val="en-US" w:eastAsia="en-US"/>
         </w:rPr>
-        <w:lastRenderedPageBreak/>
-        <w:t>((“</w:t>
+        <w:t>(“RecSys” OR “recommender systems” OR “machine learning”) AND (“music” OR “musical” OR “song” OR “playlist”) AND (“behavioral context” OR “environmental context” OR “context-aware” OR “HCI” OR “human computer interaction” OR “emotion” OR “pleasure”)</w:t>
       </w:r>
       <w:r>
         <w:rPr>
           <w:lang w:val="en-US" w:eastAsia="en-US"/>
         </w:rPr>
-        <w:t>RecSys</w:t>
-      </w:r>
-      <w:r>
-        <w:rPr>
-          <w:lang w:val="en-US" w:eastAsia="en-US"/>
-        </w:rPr>
-        <w:t>” or “</w:t>
-      </w:r>
-      <w:r>
-        <w:rPr>
-          <w:lang w:val="en-US" w:eastAsia="en-US"/>
-        </w:rPr>
-        <w:t>recommender systems</w:t>
-      </w:r>
-      <w:r>
-        <w:rPr>
-          <w:lang w:val="en-US" w:eastAsia="en-US"/>
-        </w:rPr>
-        <w:t>”</w:t>
-      </w:r>
-      <w:r>
-        <w:rPr>
-          <w:lang w:val="en-US" w:eastAsia="en-US"/>
-        </w:rPr>
-        <w:t xml:space="preserve"> or “machine learning”</w:t>
-      </w:r>
-      <w:r>
-        <w:rPr>
-          <w:lang w:val="en-US" w:eastAsia="en-US"/>
-        </w:rPr>
-        <w:t>) a</w:t>
-      </w:r>
-      <w:r>
-        <w:rPr>
-          <w:lang w:val="en-US" w:eastAsia="en-US"/>
-        </w:rPr>
-        <w:t xml:space="preserve">nd (“music” or “musical” or “song” or “playlist”) and (“context” </w:t>
-      </w:r>
-      <w:r>
-        <w:rPr>
-          <w:lang w:val="en-US" w:eastAsia="en-US"/>
-        </w:rPr>
-        <w:t>or</w:t>
-      </w:r>
-      <w:r>
-        <w:rPr>
-          <w:lang w:val="en-US" w:eastAsia="en-US"/>
-        </w:rPr>
-        <w:t xml:space="preserve"> “context-aware”</w:t>
-      </w:r>
-      <w:r>
-        <w:rPr>
-          <w:lang w:val="en-US" w:eastAsia="en-US"/>
-        </w:rPr>
-        <w:t xml:space="preserve"> or “</w:t>
-      </w:r>
-      <w:r>
-        <w:rPr>
-          <w:lang w:val="en-US" w:eastAsia="en-US"/>
-        </w:rPr>
-        <w:t>HCI</w:t>
-      </w:r>
-      <w:r>
-        <w:rPr>
-          <w:lang w:val="en-US" w:eastAsia="en-US"/>
-        </w:rPr>
-        <w:t>” or “human computer interaction”</w:t>
-      </w:r>
-      <w:r>
-        <w:rPr>
-          <w:lang w:val="en-US" w:eastAsia="en-US"/>
-        </w:rPr>
-        <w:t>))</w:t>
+        <w:t>)</w:t>
       </w:r>
     </w:p>
     <w:p>
       <w:pPr>
         <w:pStyle w:val="Ttulo2"/>
-      </w:pPr>
-      <w:bookmarkStart w:id="11" w:name="_Toc38567255"/>
-      <w:r>
-        <w:t>Os trabalhos</w:t>
-      </w:r>
-      <w:bookmarkEnd w:id="11"/>
-    </w:p>
-    <w:p>
-      <w:pPr>
-        <w:pStyle w:val="Ttulo3"/>
         <w:rPr>
           <w:lang w:val="en-US"/>
         </w:rPr>
       </w:pPr>
-      <w:bookmarkStart w:id="12" w:name="_Toc38567256"/>
       <w:r>
         <w:rPr>
           <w:lang w:val="en-US"/>
         </w:rPr>
-        <w:t>Improving</w:t>
-      </w:r>
-      <w:r>
-        <w:rPr>
-          <w:lang w:val="en-US"/>
-        </w:rPr>
-        <w:t xml:space="preserve"> </w:t>
-      </w:r>
-      <w:r>
-        <w:rPr>
-          <w:lang w:val="en-US"/>
-        </w:rPr>
-        <w:t>Context-Aware Music Recommender Systems:</w:t>
-      </w:r>
-      <w:r>
-        <w:rPr>
-          <w:lang w:val="en-US"/>
-        </w:rPr>
-        <w:t xml:space="preserve"> </w:t>
-      </w:r>
-      <w:r>
-        <w:rPr>
-          <w:lang w:val="en-US"/>
-        </w:rPr>
-        <w:t>Beyond the Pre-filtering Approach</w:t>
-      </w:r>
-      <w:bookmarkEnd w:id="12"/>
-    </w:p>
-    <w:p>
-      <w:pPr>
-        <w:rPr>
-          <w:lang w:eastAsia="en-US"/>
-        </w:rPr>
-      </w:pPr>
-      <w:r>
-        <w:rPr>
-          <w:lang w:val="en-US" w:eastAsia="en-US"/>
+        <w:t>PROCURA NOS MOTORES DE BUSCA</w:t>
+      </w:r>
+    </w:p>
+    <w:p>
+      <w:pPr>
+        <w:rPr>
+          <w:lang w:eastAsia="en-US"/>
+        </w:rPr>
+      </w:pPr>
+      <w:r>
+        <w:rPr>
+          <w:lang w:eastAsia="en-US"/>
         </w:rPr>
         <w:tab/>
       </w:r>
@@ -5589,7 +5513,43 @@
         <w:rPr>
           <w:lang w:eastAsia="en-US"/>
         </w:rPr>
-        <w:t xml:space="preserve">Nesse artigo é apresentado uma técnica a partir da </w:t>
+        <w:t xml:space="preserve">No dia 28/04/2020 </w:t>
+      </w:r>
+      <w:r>
+        <w:rPr>
+          <w:lang w:eastAsia="en-US"/>
+        </w:rPr>
+        <w:t>f</w:t>
+      </w:r>
+      <w:r>
+        <w:rPr>
+          <w:lang w:eastAsia="en-US"/>
+        </w:rPr>
+        <w:t xml:space="preserve">oi realizado a </w:t>
+      </w:r>
+      <w:r>
+        <w:rPr>
+          <w:lang w:eastAsia="en-US"/>
+        </w:rPr>
+        <w:t>pesquisa</w:t>
+      </w:r>
+      <w:r>
+        <w:rPr>
+          <w:lang w:eastAsia="en-US"/>
+        </w:rPr>
+        <w:t xml:space="preserve"> n</w:t>
+      </w:r>
+      <w:r>
+        <w:rPr>
+          <w:lang w:eastAsia="en-US"/>
+        </w:rPr>
+        <w:t>os 3 motores de busca apresentados</w:t>
+      </w:r>
+      <w:r>
+        <w:rPr>
+          <w:lang w:eastAsia="en-US"/>
+        </w:rPr>
+        <w:t xml:space="preserve"> a partir da </w:t>
       </w:r>
       <w:r>
         <w:rPr>
@@ -5597,13 +5557,67 @@
           <w:iCs w:val="0"/>
           <w:lang w:eastAsia="en-US"/>
         </w:rPr>
-        <w:t>factorization machines</w:t>
-      </w:r>
-      <w:r>
-        <w:rPr>
-          <w:lang w:eastAsia="en-US"/>
-        </w:rPr>
-        <w:t xml:space="preserve"> para extrair informações do contexto usuário a partir do nome da </w:t>
+        <w:t>string</w:t>
+      </w:r>
+      <w:r>
+        <w:rPr>
+          <w:lang w:eastAsia="en-US"/>
+        </w:rPr>
+        <w:t xml:space="preserve"> de busca pré</w:t>
+      </w:r>
+      <w:r>
+        <w:rPr>
+          <w:lang w:eastAsia="en-US"/>
+        </w:rPr>
+        <w:t>-</w:t>
+      </w:r>
+      <w:r>
+        <w:rPr>
+          <w:lang w:eastAsia="en-US"/>
+        </w:rPr>
+        <w:t>definida anteriormente.</w:t>
+      </w:r>
+      <w:r>
+        <w:rPr>
+          <w:lang w:eastAsia="en-US"/>
+        </w:rPr>
+        <w:t xml:space="preserve"> As Figuras 1,2 e 3 ilustram esse processo.</w:t>
+      </w:r>
+      <w:r>
+        <w:rPr>
+          <w:lang w:eastAsia="en-US"/>
+        </w:rPr>
+        <w:t xml:space="preserve"> Todos trouxeram resultados pertinentes ao trabalho</w:t>
+      </w:r>
+      <w:r>
+        <w:rPr>
+          <w:lang w:eastAsia="en-US"/>
+        </w:rPr>
+        <w:t xml:space="preserve"> logo na primeira </w:t>
+      </w:r>
+      <w:r>
+        <w:rPr>
+          <w:lang w:eastAsia="en-US"/>
+        </w:rPr>
+        <w:t>página</w:t>
+      </w:r>
+      <w:r>
+        <w:rPr>
+          <w:lang w:eastAsia="en-US"/>
+        </w:rPr>
+        <w:t xml:space="preserve"> da aplicação.</w:t>
+      </w:r>
+      <w:r>
+        <w:rPr>
+          <w:lang w:eastAsia="en-US"/>
+        </w:rPr>
+        <w:t xml:space="preserve"> Cada motor trouxe resultados diferentes, mas todos </w:t>
+      </w:r>
+      <w:r>
+        <w:rPr>
+          <w:lang w:eastAsia="en-US"/>
+        </w:rPr>
+        <w:t xml:space="preserve">relacionados a </w:t>
       </w:r>
       <w:r>
         <w:rPr>
@@ -5611,7 +5625,347 @@
           <w:iCs w:val="0"/>
           <w:lang w:eastAsia="en-US"/>
         </w:rPr>
-        <w:t>playlist</w:t>
+        <w:t>string</w:t>
+      </w:r>
+      <w:r>
+        <w:rPr>
+          <w:lang w:eastAsia="en-US"/>
+        </w:rPr>
+        <w:t xml:space="preserve"> de busca,</w:t>
+      </w:r>
+      <w:r>
+        <w:rPr>
+          <w:lang w:eastAsia="en-US"/>
+        </w:rPr>
+        <w:t xml:space="preserve"> Google Scholar trouxe 24.400 trabalhos, ACM trouxe </w:t>
+      </w:r>
+      <w:r>
+        <w:rPr>
+          <w:lang w:eastAsia="en-US"/>
+        </w:rPr>
+        <w:t>46</w:t>
+      </w:r>
+      <w:r>
+        <w:rPr>
+          <w:lang w:eastAsia="en-US"/>
+        </w:rPr>
+        <w:t>.</w:t>
+      </w:r>
+      <w:r>
+        <w:rPr>
+          <w:lang w:eastAsia="en-US"/>
+        </w:rPr>
+        <w:t>568</w:t>
+      </w:r>
+      <w:r>
+        <w:rPr>
+          <w:lang w:eastAsia="en-US"/>
+        </w:rPr>
+        <w:t xml:space="preserve"> trabalhos e por fim </w:t>
+      </w:r>
+      <w:r>
+        <w:rPr>
+          <w:lang w:eastAsia="en-US"/>
+        </w:rPr>
+        <w:t>IEEEXplore</w:t>
+      </w:r>
+      <w:r>
+        <w:rPr>
+          <w:lang w:eastAsia="en-US"/>
+        </w:rPr>
+        <w:t xml:space="preserve"> que trouxe 211 trabalhos.</w:t>
+      </w:r>
+    </w:p>
+    <w:p>
+      <w:pPr>
+        <w:keepNext/>
+        <w:jc w:val="center"/>
+      </w:pPr>
+      <w:r>
+        <w:rPr>
+          <w:lang w:eastAsia="en-US"/>
+        </w:rPr>
+        <w:drawing>
+          <wp:inline distT="0" distB="0" distL="0" distR="0" wp14:anchorId="5C844A71" wp14:editId="4F57E9A6">
+            <wp:extent cx="4497024" cy="3276600"/>
+            <wp:effectExtent l="0" t="0" r="0" b="0"/>
+            <wp:docPr id="6" name="Imagem 6"/>
+            <wp:cNvGraphicFramePr>
+              <a:graphicFrameLocks xmlns:a="http://schemas.openxmlformats.org/drawingml/2006/main" noChangeAspect="1"/>
+            </wp:cNvGraphicFramePr>
+            <a:graphic xmlns:a="http://schemas.openxmlformats.org/drawingml/2006/main">
+              <a:graphicData uri="http://schemas.openxmlformats.org/drawingml/2006/picture">
+                <pic:pic xmlns:pic="http://schemas.openxmlformats.org/drawingml/2006/picture">
+                  <pic:nvPicPr>
+                    <pic:cNvPr id="1" name=""/>
+                    <pic:cNvPicPr/>
+                  </pic:nvPicPr>
+                  <pic:blipFill>
+                    <a:blip r:embed="rId13"/>
+                    <a:stretch>
+                      <a:fillRect/>
+                    </a:stretch>
+                  </pic:blipFill>
+                  <pic:spPr>
+                    <a:xfrm>
+                      <a:off x="0" y="0"/>
+                      <a:ext cx="4513337" cy="3288486"/>
+                    </a:xfrm>
+                    <a:prstGeom prst="rect">
+                      <a:avLst/>
+                    </a:prstGeom>
+                  </pic:spPr>
+                </pic:pic>
+              </a:graphicData>
+            </a:graphic>
+          </wp:inline>
+        </w:drawing>
+      </w:r>
+    </w:p>
+    <w:p>
+      <w:pPr>
+        <w:pStyle w:val="Legenda"/>
+        <w:jc w:val="center"/>
+        <w:rPr>
+          <w:lang w:eastAsia="en-US"/>
+        </w:rPr>
+      </w:pPr>
+      <w:r>
+        <w:t xml:space="preserve">Figura </w:t>
+      </w:r>
+      <w:r>
+        <w:fldChar w:fldCharType="begin"/>
+      </w:r>
+      <w:r>
+        <w:instrText xml:space="preserve"> SEQ Figura \* ARABIC </w:instrText>
+      </w:r>
+      <w:r>
+        <w:fldChar w:fldCharType="separate"/>
+      </w:r>
+      <w:r>
+        <w:rPr>
+          <w:noProof/>
+        </w:rPr>
+        <w:t>1</w:t>
+      </w:r>
+      <w:r>
+        <w:fldChar w:fldCharType="end"/>
+      </w:r>
+      <w:r>
+        <w:t xml:space="preserve"> </w:t>
+      </w:r>
+      <w:r>
+        <w:t xml:space="preserve">Busca utilizando a string no motor </w:t>
+      </w:r>
+      <w:r>
+        <w:t>Google Scholar</w:t>
+      </w:r>
+      <w:r>
+        <w:t xml:space="preserve"> (proprio, 2020)</w:t>
+      </w:r>
+    </w:p>
+    <w:p>
+      <w:pPr>
+        <w:rPr>
+          <w:lang w:eastAsia="en-US"/>
+        </w:rPr>
+      </w:pPr>
+    </w:p>
+    <w:p>
+      <w:pPr>
+        <w:keepNext/>
+        <w:jc w:val="center"/>
+      </w:pPr>
+      <w:r>
+        <w:rPr>
+          <w:noProof/>
+        </w:rPr>
+        <w:lastRenderedPageBreak/>
+        <w:drawing>
+          <wp:inline distT="0" distB="0" distL="0" distR="0" wp14:anchorId="0AD7BE64" wp14:editId="3DBCBCCD">
+            <wp:extent cx="4587240" cy="2898375"/>
+            <wp:effectExtent l="0" t="0" r="3810" b="0"/>
+            <wp:docPr id="4" name="Imagem 4"/>
+            <wp:cNvGraphicFramePr>
+              <a:graphicFrameLocks xmlns:a="http://schemas.openxmlformats.org/drawingml/2006/main" noChangeAspect="1"/>
+            </wp:cNvGraphicFramePr>
+            <a:graphic xmlns:a="http://schemas.openxmlformats.org/drawingml/2006/main">
+              <a:graphicData uri="http://schemas.openxmlformats.org/drawingml/2006/picture">
+                <pic:pic xmlns:pic="http://schemas.openxmlformats.org/drawingml/2006/picture">
+                  <pic:nvPicPr>
+                    <pic:cNvPr id="1" name=""/>
+                    <pic:cNvPicPr/>
+                  </pic:nvPicPr>
+                  <pic:blipFill>
+                    <a:blip r:embed="rId14"/>
+                    <a:stretch>
+                      <a:fillRect/>
+                    </a:stretch>
+                  </pic:blipFill>
+                  <pic:spPr>
+                    <a:xfrm>
+                      <a:off x="0" y="0"/>
+                      <a:ext cx="4598350" cy="2905395"/>
+                    </a:xfrm>
+                    <a:prstGeom prst="rect">
+                      <a:avLst/>
+                    </a:prstGeom>
+                  </pic:spPr>
+                </pic:pic>
+              </a:graphicData>
+            </a:graphic>
+          </wp:inline>
+        </w:drawing>
+      </w:r>
+    </w:p>
+    <w:p>
+      <w:pPr>
+        <w:pStyle w:val="Legenda"/>
+        <w:jc w:val="center"/>
+      </w:pPr>
+      <w:r>
+        <w:t xml:space="preserve">Figura </w:t>
+      </w:r>
+      <w:r>
+        <w:fldChar w:fldCharType="begin"/>
+      </w:r>
+      <w:r>
+        <w:instrText xml:space="preserve"> SEQ Figura \* ARABIC </w:instrText>
+      </w:r>
+      <w:r>
+        <w:fldChar w:fldCharType="separate"/>
+      </w:r>
+      <w:r>
+        <w:rPr>
+          <w:noProof/>
+        </w:rPr>
+        <w:t>2</w:t>
+      </w:r>
+      <w:r>
+        <w:fldChar w:fldCharType="end"/>
+      </w:r>
+      <w:r>
+        <w:t xml:space="preserve"> </w:t>
+      </w:r>
+      <w:r>
+        <w:t xml:space="preserve">Busca utilizando a string no motor </w:t>
+      </w:r>
+      <w:r>
+        <w:t>IEEEXplore (</w:t>
+      </w:r>
+      <w:r>
+        <w:t>proprio</w:t>
+      </w:r>
+      <w:r>
+        <w:t>, 2020)</w:t>
+      </w:r>
+    </w:p>
+    <w:p>
+      <w:pPr>
+        <w:keepNext/>
+        <w:jc w:val="center"/>
+      </w:pPr>
+      <w:r>
+        <w:rPr>
+          <w:noProof/>
+        </w:rPr>
+        <w:drawing>
+          <wp:inline distT="0" distB="0" distL="0" distR="0" wp14:anchorId="608CFF11" wp14:editId="49DD2631">
+            <wp:extent cx="4739225" cy="2819400"/>
+            <wp:effectExtent l="0" t="0" r="4445" b="0"/>
+            <wp:docPr id="5" name="Imagem 5"/>
+            <wp:cNvGraphicFramePr>
+              <a:graphicFrameLocks xmlns:a="http://schemas.openxmlformats.org/drawingml/2006/main" noChangeAspect="1"/>
+            </wp:cNvGraphicFramePr>
+            <a:graphic xmlns:a="http://schemas.openxmlformats.org/drawingml/2006/main">
+              <a:graphicData uri="http://schemas.openxmlformats.org/drawingml/2006/picture">
+                <pic:pic xmlns:pic="http://schemas.openxmlformats.org/drawingml/2006/picture">
+                  <pic:nvPicPr>
+                    <pic:cNvPr id="1" name=""/>
+                    <pic:cNvPicPr/>
+                  </pic:nvPicPr>
+                  <pic:blipFill>
+                    <a:blip r:embed="rId15"/>
+                    <a:stretch>
+                      <a:fillRect/>
+                    </a:stretch>
+                  </pic:blipFill>
+                  <pic:spPr>
+                    <a:xfrm>
+                      <a:off x="0" y="0"/>
+                      <a:ext cx="4743306" cy="2821828"/>
+                    </a:xfrm>
+                    <a:prstGeom prst="rect">
+                      <a:avLst/>
+                    </a:prstGeom>
+                  </pic:spPr>
+                </pic:pic>
+              </a:graphicData>
+            </a:graphic>
+          </wp:inline>
+        </w:drawing>
+      </w:r>
+    </w:p>
+    <w:p>
+      <w:pPr>
+        <w:pStyle w:val="Legenda"/>
+        <w:jc w:val="center"/>
+      </w:pPr>
+      <w:r>
+        <w:t xml:space="preserve">Figura </w:t>
+      </w:r>
+      <w:r>
+        <w:fldChar w:fldCharType="begin"/>
+      </w:r>
+      <w:r>
+        <w:instrText xml:space="preserve"> SEQ Figura \* ARABIC </w:instrText>
+      </w:r>
+      <w:r>
+        <w:fldChar w:fldCharType="separate"/>
+      </w:r>
+      <w:r>
+        <w:rPr>
+          <w:noProof/>
+        </w:rPr>
+        <w:t>3</w:t>
+      </w:r>
+      <w:r>
+        <w:fldChar w:fldCharType="end"/>
+      </w:r>
+      <w:r>
+        <w:t xml:space="preserve"> </w:t>
+      </w:r>
+      <w:r>
+        <w:t>Busca utilizando a string no motor ACM</w:t>
+      </w:r>
+      <w:r>
+        <w:t xml:space="preserve"> (</w:t>
+      </w:r>
+      <w:r>
+        <w:t>proprio</w:t>
+      </w:r>
+      <w:r>
+        <w:t>, 2020)</w:t>
+      </w:r>
+    </w:p>
+    <w:p>
+      <w:pPr>
+        <w:rPr>
+          <w:lang w:eastAsia="en-US"/>
+        </w:rPr>
+      </w:pPr>
+      <w:r>
+        <w:rPr>
+          <w:lang w:eastAsia="en-US"/>
+        </w:rPr>
+        <w:tab/>
+        <w:t xml:space="preserve">A quantidade de trabalhos encontrados na ACM </w:t>
+      </w:r>
+      <w:r>
+        <w:rPr>
+          <w:lang w:eastAsia="en-US"/>
+        </w:rPr>
+        <w:t xml:space="preserve">relacionados a </w:t>
       </w:r>
       <w:r>
         <w:rPr>
@@ -5619,8 +5973,79 @@
           <w:iCs w:val="0"/>
           <w:lang w:eastAsia="en-US"/>
         </w:rPr>
-        <w:t>.</w:t>
-      </w:r>
+        <w:t>string</w:t>
+      </w:r>
+      <w:r>
+        <w:rPr>
+          <w:lang w:eastAsia="en-US"/>
+        </w:rPr>
+        <w:t xml:space="preserve"> de busca</w:t>
+      </w:r>
+      <w:r>
+        <w:rPr>
+          <w:lang w:eastAsia="en-US"/>
+        </w:rPr>
+        <w:t xml:space="preserve"> foi muito alta, isso devido a ela possuir uma grande comunidade relacionado a área de RecSys, com diversas </w:t>
+      </w:r>
+      <w:r>
+        <w:rPr>
+          <w:lang w:eastAsia="en-US"/>
+        </w:rPr>
+        <w:t>conferências</w:t>
+      </w:r>
+      <w:r>
+        <w:rPr>
+          <w:lang w:eastAsia="en-US"/>
+        </w:rPr>
+        <w:t xml:space="preserve"> e eventos relacionados a área.</w:t>
+      </w:r>
+      <w:r>
+        <w:rPr>
+          <w:lang w:eastAsia="en-US"/>
+        </w:rPr>
+        <w:t xml:space="preserve"> </w:t>
+      </w:r>
+      <w:r>
+        <w:rPr>
+          <w:lang w:eastAsia="en-US"/>
+        </w:rPr>
+        <w:fldChar w:fldCharType="begin" w:fldLock="1"/>
+      </w:r>
+      <w:r>
+        <w:rPr>
+          <w:lang w:eastAsia="en-US"/>
+        </w:rPr>
+        <w:instrText>ADDIN CSL_CITATION {"citationItems":[{"id":"ITEM-1","itemData":{"URL":"https://recsys.acm.org/","accessed":{"date-parts":[["2020","4","28"]]},"author":[{"dropping-particle":"","family":"ACM RecSys Community.","given":"","non-dropping-particle":"","parse-names":false,"suffix":""}],"id":"ITEM-1","issued":{"date-parts":[["2020"]]},"title":"RecSys – ACM Recommender Systems","type":"webpage"},"uris":["http://www.mendeley.com/documents/?uuid=b7a4bce6-ed14-4261-9574-bf794d9d14e7"]}],"mendeley":{"formattedCitation":"(ACM RECSYS COMMUNITY., 2020)","plainTextFormattedCitation":"(ACM RECSYS COMMUNITY., 2020)","previouslyFormattedCitation":"(© 2012-2020 RECSYS COMMUNITY., 2020)"},"properties":{"noteIndex":0},"schema":"https://github.com/citation-style-language/schema/raw/master/csl-citation.json"}</w:instrText>
+      </w:r>
+      <w:r>
+        <w:rPr>
+          <w:lang w:eastAsia="en-US"/>
+        </w:rPr>
+        <w:fldChar w:fldCharType="separate"/>
+      </w:r>
+      <w:r>
+        <w:rPr>
+          <w:noProof/>
+          <w:lang w:eastAsia="en-US"/>
+        </w:rPr>
+        <w:t>(ACM RECSYS COMMUNITY., 2020)</w:t>
+      </w:r>
+      <w:r>
+        <w:rPr>
+          <w:lang w:eastAsia="en-US"/>
+        </w:rPr>
+        <w:fldChar w:fldCharType="end"/>
+      </w:r>
+    </w:p>
+    <w:p>
+      <w:pPr>
+        <w:pStyle w:val="Ttulo2"/>
+      </w:pPr>
+      <w:bookmarkStart w:id="11" w:name="_Toc38567255"/>
+      <w:r>
+        <w:t>Os trabalhos</w:t>
+      </w:r>
+      <w:bookmarkEnd w:id="11"/>
     </w:p>
     <w:p>
       <w:pPr>
@@ -5629,14 +6054,38 @@
           <w:lang w:val="en-US"/>
         </w:rPr>
       </w:pPr>
-      <w:bookmarkStart w:id="13" w:name="_Toc38567257"/>
+      <w:bookmarkStart w:id="12" w:name="_Toc38567256"/>
       <w:r>
         <w:rPr>
           <w:lang w:val="en-US"/>
         </w:rPr>
-        <w:t>Context-Aware Mobile Music Recommendation for Daily Activities</w:t>
-      </w:r>
-      <w:bookmarkEnd w:id="13"/>
+        <w:t>Improving</w:t>
+      </w:r>
+      <w:r>
+        <w:rPr>
+          <w:lang w:val="en-US"/>
+        </w:rPr>
+        <w:t xml:space="preserve"> </w:t>
+      </w:r>
+      <w:r>
+        <w:rPr>
+          <w:lang w:val="en-US"/>
+        </w:rPr>
+        <w:t>Context-Aware Music Recommender Systems:</w:t>
+      </w:r>
+      <w:r>
+        <w:rPr>
+          <w:lang w:val="en-US"/>
+        </w:rPr>
+        <w:t xml:space="preserve"> </w:t>
+      </w:r>
+      <w:r>
+        <w:rPr>
+          <w:lang w:val="en-US"/>
+        </w:rPr>
+        <w:t>Beyond the Pre-filtering Approach</w:t>
+      </w:r>
+      <w:bookmarkEnd w:id="12"/>
     </w:p>
     <w:p>
       <w:pPr>
@@ -5648,31 +6097,14 @@
         <w:rPr>
           <w:lang w:val="en-US" w:eastAsia="en-US"/>
         </w:rPr>
+        <w:lastRenderedPageBreak/>
         <w:tab/>
       </w:r>
       <w:r>
         <w:rPr>
           <w:lang w:eastAsia="en-US"/>
         </w:rPr>
-        <w:t>Nesse artigo é apresentado técnicas para</w:t>
-      </w:r>
-      <w:r>
-        <w:rPr>
-          <w:lang w:eastAsia="en-US"/>
-        </w:rPr>
-        <w:t xml:space="preserve"> coletar informações sobre </w:t>
-      </w:r>
-      <w:r>
-        <w:rPr>
-          <w:lang w:eastAsia="en-US"/>
-        </w:rPr>
-        <w:t>o contexto a partir de um dispositivo mobile</w:t>
-      </w:r>
-      <w:r>
-        <w:rPr>
-          <w:lang w:eastAsia="en-US"/>
-        </w:rPr>
-        <w:t xml:space="preserve"> e recomendar </w:t>
+        <w:t xml:space="preserve">Nesse artigo é apresentado uma técnica a partir da </w:t>
       </w:r>
       <w:r>
         <w:rPr>
@@ -5680,6 +6112,89 @@
           <w:iCs w:val="0"/>
           <w:lang w:eastAsia="en-US"/>
         </w:rPr>
+        <w:t>factorization machines</w:t>
+      </w:r>
+      <w:r>
+        <w:rPr>
+          <w:lang w:eastAsia="en-US"/>
+        </w:rPr>
+        <w:t xml:space="preserve"> para extrair informações do contexto usuário a partir do nome da </w:t>
+      </w:r>
+      <w:r>
+        <w:rPr>
+          <w:i/>
+          <w:iCs w:val="0"/>
+          <w:lang w:eastAsia="en-US"/>
+        </w:rPr>
+        <w:t>playlist</w:t>
+      </w:r>
+      <w:r>
+        <w:rPr>
+          <w:i/>
+          <w:iCs w:val="0"/>
+          <w:lang w:eastAsia="en-US"/>
+        </w:rPr>
+        <w:t>.</w:t>
+      </w:r>
+    </w:p>
+    <w:p>
+      <w:pPr>
+        <w:pStyle w:val="Ttulo3"/>
+        <w:rPr>
+          <w:lang w:val="en-US"/>
+        </w:rPr>
+      </w:pPr>
+      <w:bookmarkStart w:id="13" w:name="_Toc38567257"/>
+      <w:r>
+        <w:rPr>
+          <w:lang w:val="en-US"/>
+        </w:rPr>
+        <w:t>Context-Aware Mobile Music Recommendation for Daily Activities</w:t>
+      </w:r>
+      <w:bookmarkEnd w:id="13"/>
+    </w:p>
+    <w:p>
+      <w:pPr>
+        <w:rPr>
+          <w:lang w:eastAsia="en-US"/>
+        </w:rPr>
+      </w:pPr>
+      <w:r>
+        <w:rPr>
+          <w:lang w:val="en-US" w:eastAsia="en-US"/>
+        </w:rPr>
+        <w:tab/>
+      </w:r>
+      <w:r>
+        <w:rPr>
+          <w:lang w:eastAsia="en-US"/>
+        </w:rPr>
+        <w:t>Nesse artigo é apresentado técnicas para</w:t>
+      </w:r>
+      <w:r>
+        <w:rPr>
+          <w:lang w:eastAsia="en-US"/>
+        </w:rPr>
+        <w:t xml:space="preserve"> coletar informações sobre </w:t>
+      </w:r>
+      <w:r>
+        <w:rPr>
+          <w:lang w:eastAsia="en-US"/>
+        </w:rPr>
+        <w:t>o contexto a partir de um dispositivo mobile</w:t>
+      </w:r>
+      <w:r>
+        <w:rPr>
+          <w:lang w:eastAsia="en-US"/>
+        </w:rPr>
+        <w:t xml:space="preserve"> e recomendar </w:t>
+      </w:r>
+      <w:r>
+        <w:rPr>
+          <w:i/>
+          <w:iCs w:val="0"/>
+          <w:lang w:eastAsia="en-US"/>
+        </w:rPr>
         <w:t>playlist</w:t>
       </w:r>
       <w:r>
@@ -6039,146 +6554,146 @@
         <w:rPr>
           <w:lang w:eastAsia="en-US"/>
         </w:rPr>
-        <w:t xml:space="preserve">recomendações de músicas fora do convencional do que em canais </w:t>
+        <w:t>recomendações de músicas fora do convencional do que em canais como rádios e novos lançamentos,</w:t>
+      </w:r>
+      <w:r>
+        <w:rPr>
+          <w:lang w:eastAsia="en-US"/>
+        </w:rPr>
+        <w:t xml:space="preserve"> o que </w:t>
+      </w:r>
+      <w:r>
+        <w:rPr>
+          <w:lang w:eastAsia="en-US"/>
+        </w:rPr>
+        <w:t>pode</w:t>
+      </w:r>
+      <w:r>
+        <w:rPr>
+          <w:lang w:eastAsia="en-US"/>
+        </w:rPr>
+        <w:t xml:space="preserve"> trazer melhores</w:t>
+      </w:r>
+      <w:r>
+        <w:rPr>
+          <w:lang w:eastAsia="en-US"/>
+        </w:rPr>
+        <w:t xml:space="preserve"> oportunidades</w:t>
+      </w:r>
+      <w:r>
+        <w:rPr>
+          <w:lang w:eastAsia="en-US"/>
+        </w:rPr>
+        <w:t xml:space="preserve"> de descobertas inesperadas</w:t>
+      </w:r>
+      <w:r>
+        <w:rPr>
+          <w:lang w:eastAsia="en-US"/>
+        </w:rPr>
+        <w:t>.</w:t>
+      </w:r>
+    </w:p>
+    <w:p>
+      <w:pPr>
+        <w:rPr>
+          <w:lang w:eastAsia="en-US"/>
+        </w:rPr>
+      </w:pPr>
+      <w:r>
+        <w:rPr>
+          <w:lang w:eastAsia="en-US"/>
+        </w:rPr>
+        <w:tab/>
+      </w:r>
+      <w:r>
+        <w:rPr>
+          <w:lang w:eastAsia="en-US"/>
+        </w:rPr>
+        <w:t xml:space="preserve">Possui um </w:t>
+      </w:r>
+      <w:r>
+        <w:rPr>
+          <w:lang w:eastAsia="en-US"/>
+        </w:rPr>
+        <w:t>capítulo</w:t>
+      </w:r>
+      <w:r>
+        <w:rPr>
+          <w:lang w:eastAsia="en-US"/>
+        </w:rPr>
+        <w:t xml:space="preserve"> para d</w:t>
+      </w:r>
+      <w:r>
+        <w:rPr>
+          <w:lang w:eastAsia="en-US"/>
+        </w:rPr>
+        <w:t xml:space="preserve">efinição clara do </w:t>
+      </w:r>
+      <w:r>
+        <w:rPr>
+          <w:lang w:eastAsia="en-US"/>
+        </w:rPr>
+        <w:t xml:space="preserve">que é </w:t>
+      </w:r>
+      <w:r>
+        <w:rPr>
+          <w:lang w:eastAsia="en-US"/>
+        </w:rPr>
+        <w:t>contexto</w:t>
+      </w:r>
+      <w:r>
+        <w:rPr>
+          <w:lang w:eastAsia="en-US"/>
+        </w:rPr>
+        <w:t>.</w:t>
+      </w:r>
+    </w:p>
+    <w:p>
+      <w:pPr>
+        <w:pStyle w:val="Ttulo3"/>
+        <w:rPr>
+          <w:lang w:val="en-US"/>
+        </w:rPr>
+      </w:pPr>
+      <w:bookmarkStart w:id="15" w:name="_Toc38567259"/>
+      <w:r>
+        <w:rPr>
+          <w:lang w:val="en-US"/>
+        </w:rPr>
+        <w:t>Recommender</w:t>
+      </w:r>
+      <w:r>
+        <w:rPr>
+          <w:lang w:val="en-US"/>
+        </w:rPr>
+        <w:t xml:space="preserve"> system handbook</w:t>
+      </w:r>
+      <w:bookmarkEnd w:id="15"/>
+    </w:p>
+    <w:p>
+      <w:pPr>
+        <w:rPr>
+          <w:lang w:eastAsia="en-US"/>
+        </w:rPr>
+      </w:pPr>
+      <w:r>
+        <w:rPr>
+          <w:lang w:eastAsia="en-US"/>
+        </w:rPr>
+        <w:tab/>
+      </w:r>
+      <w:r>
+        <w:rPr>
+          <w:lang w:eastAsia="en-US"/>
+        </w:rPr>
+        <w:t>Neste livro é apresentado um capítulo tratando sobre os sistemas de recomendação na área musical (Capitulo 13 - Music Recommender Systems), nele é abordado recomendações baseadas no conteúdo, modelo hibrido de recomendação, geração automática de playlist, data-</w:t>
       </w:r>
       <w:r>
         <w:rPr>
           <w:lang w:eastAsia="en-US"/>
         </w:rPr>
         <w:lastRenderedPageBreak/>
-        <w:t>como rádios e novos lançamentos,</w:t>
-      </w:r>
-      <w:r>
-        <w:rPr>
-          <w:lang w:eastAsia="en-US"/>
-        </w:rPr>
-        <w:t xml:space="preserve"> o que </w:t>
-      </w:r>
-      <w:r>
-        <w:rPr>
-          <w:lang w:eastAsia="en-US"/>
-        </w:rPr>
-        <w:t>pode</w:t>
-      </w:r>
-      <w:r>
-        <w:rPr>
-          <w:lang w:eastAsia="en-US"/>
-        </w:rPr>
-        <w:t xml:space="preserve"> trazer melhores</w:t>
-      </w:r>
-      <w:r>
-        <w:rPr>
-          <w:lang w:eastAsia="en-US"/>
-        </w:rPr>
-        <w:t xml:space="preserve"> oportunidades</w:t>
-      </w:r>
-      <w:r>
-        <w:rPr>
-          <w:lang w:eastAsia="en-US"/>
-        </w:rPr>
-        <w:t xml:space="preserve"> de descobertas inesperadas</w:t>
-      </w:r>
-      <w:r>
-        <w:rPr>
-          <w:lang w:eastAsia="en-US"/>
-        </w:rPr>
-        <w:t>.</w:t>
-      </w:r>
-    </w:p>
-    <w:p>
-      <w:pPr>
-        <w:rPr>
-          <w:lang w:eastAsia="en-US"/>
-        </w:rPr>
-      </w:pPr>
-      <w:r>
-        <w:rPr>
-          <w:lang w:eastAsia="en-US"/>
-        </w:rPr>
-        <w:tab/>
-      </w:r>
-      <w:r>
-        <w:rPr>
-          <w:lang w:eastAsia="en-US"/>
-        </w:rPr>
-        <w:t xml:space="preserve">Possui um </w:t>
-      </w:r>
-      <w:r>
-        <w:rPr>
-          <w:lang w:eastAsia="en-US"/>
-        </w:rPr>
-        <w:t>capítulo</w:t>
-      </w:r>
-      <w:r>
-        <w:rPr>
-          <w:lang w:eastAsia="en-US"/>
-        </w:rPr>
-        <w:t xml:space="preserve"> para d</w:t>
-      </w:r>
-      <w:r>
-        <w:rPr>
-          <w:lang w:eastAsia="en-US"/>
-        </w:rPr>
-        <w:t xml:space="preserve">efinição clara do </w:t>
-      </w:r>
-      <w:r>
-        <w:rPr>
-          <w:lang w:eastAsia="en-US"/>
-        </w:rPr>
-        <w:t xml:space="preserve">que é </w:t>
-      </w:r>
-      <w:r>
-        <w:rPr>
-          <w:lang w:eastAsia="en-US"/>
-        </w:rPr>
-        <w:t>contexto</w:t>
-      </w:r>
-      <w:r>
-        <w:rPr>
-          <w:lang w:eastAsia="en-US"/>
-        </w:rPr>
-        <w:t>.</w:t>
-      </w:r>
-    </w:p>
-    <w:p>
-      <w:pPr>
-        <w:pStyle w:val="Ttulo3"/>
-        <w:rPr>
-          <w:lang w:val="en-US"/>
-        </w:rPr>
-      </w:pPr>
-      <w:bookmarkStart w:id="15" w:name="_Toc38567259"/>
-      <w:r>
-        <w:rPr>
-          <w:lang w:val="en-US"/>
-        </w:rPr>
-        <w:t>Recommender</w:t>
-      </w:r>
-      <w:r>
-        <w:rPr>
-          <w:lang w:val="en-US"/>
-        </w:rPr>
-        <w:t xml:space="preserve"> system handbook</w:t>
-      </w:r>
-      <w:bookmarkEnd w:id="15"/>
-    </w:p>
-    <w:p>
-      <w:pPr>
-        <w:rPr>
-          <w:lang w:eastAsia="en-US"/>
-        </w:rPr>
-      </w:pPr>
-      <w:r>
-        <w:rPr>
-          <w:lang w:eastAsia="en-US"/>
-        </w:rPr>
-        <w:tab/>
-      </w:r>
-      <w:r>
-        <w:rPr>
-          <w:lang w:eastAsia="en-US"/>
-        </w:rPr>
-        <w:t>Neste livro é apresentado um capítulo tratando sobre os sistemas de recomendação na área musical (Capitulo 13 - Music Recommender Systems), nele é abordado recomendações baseadas no conteúdo, modelo hibrido de recomendação, geração automática de playlist, data-sets e avaliação, mas o principal tópico que sera utilizado nesse trabalho, é a recomendação a partir do contexto.</w:t>
+        <w:t>sets e avaliação, mas o principal tópico que sera utilizado nesse trabalho, é a recomendação a partir do contexto.</w:t>
       </w:r>
     </w:p>
     <w:p>
@@ -6370,8 +6885,8 @@
     <w:p>
       <w:pPr>
         <w:sectPr>
-          <w:headerReference w:type="default" r:id="rId12"/>
-          <w:headerReference w:type="first" r:id="rId13"/>
+          <w:headerReference w:type="default" r:id="rId16"/>
+          <w:headerReference w:type="first" r:id="rId17"/>
           <w:pgSz w:w="11907" w:h="16840" w:code="9"/>
           <w:pgMar w:top="1701" w:right="1134" w:bottom="1134" w:left="1701" w:header="851" w:footer="720" w:gutter="0"/>
           <w:cols w:space="720"/>
@@ -6494,16 +7009,15 @@
         <w:spacing w:before="120" w:after="120" w:line="240" w:lineRule="auto"/>
         <w:rPr>
           <w:noProof/>
+        </w:rPr>
+      </w:pPr>
+      <w:r>
+        <w:fldChar w:fldCharType="begin" w:fldLock="1"/>
+      </w:r>
+      <w:r>
+        <w:rPr>
           <w:lang w:val="en-US"/>
         </w:rPr>
-      </w:pPr>
-      <w:r>
-        <w:fldChar w:fldCharType="begin" w:fldLock="1"/>
-      </w:r>
-      <w:r>
-        <w:rPr>
-          <w:lang w:val="en-US"/>
-        </w:rPr>
         <w:instrText xml:space="preserve">ADDIN Mendeley Bibliography CSL_BIBLIOGRAPHY </w:instrText>
       </w:r>
       <w:r>
@@ -6512,25 +7026,22 @@
       <w:r>
         <w:rPr>
           <w:noProof/>
-          <w:lang w:val="en-US"/>
-        </w:rPr>
-        <w:t xml:space="preserve">BHATNAGAR, V. </w:t>
+        </w:rPr>
+        <w:t xml:space="preserve">ACM RECSYS COMMUNITY. </w:t>
       </w:r>
       <w:r>
         <w:rPr>
           <w:b/>
           <w:bCs/>
           <w:noProof/>
-          <w:lang w:val="en-US"/>
-        </w:rPr>
-        <w:t>Collaborative filtering using data mining and analysis</w:t>
+        </w:rPr>
+        <w:t>RecSys – ACM Recommender Systems</w:t>
       </w:r>
       <w:r>
         <w:rPr>
           <w:noProof/>
-          <w:lang w:val="en-US"/>
-        </w:rPr>
-        <w:t xml:space="preserve">. [s.l: s.n.]. </w:t>
+        </w:rPr>
+        <w:t xml:space="preserve">. Disponível em: &lt;https://recsys.acm.org/&gt;. Acesso em: 28 abr. 2020. </w:t>
       </w:r>
     </w:p>
     <w:p>
@@ -6542,31 +7053,27 @@
         <w:spacing w:before="120" w:after="120" w:line="240" w:lineRule="auto"/>
         <w:rPr>
           <w:noProof/>
-          <w:lang w:val="en-US"/>
         </w:rPr>
       </w:pPr>
       <w:r>
         <w:rPr>
           <w:noProof/>
-          <w:lang w:val="en-US"/>
-        </w:rPr>
-        <w:t xml:space="preserve">BORJA, K.; DIERINGER, S. Streaming or stealing? The complementary features between music streaming and music piracy. </w:t>
+        </w:rPr>
+        <w:t xml:space="preserve">BHATNAGAR, V. </w:t>
       </w:r>
       <w:r>
         <w:rPr>
           <w:b/>
           <w:bCs/>
           <w:noProof/>
-          <w:lang w:val="en-US"/>
-        </w:rPr>
-        <w:t>Journal of Retailing and Consumer Services</w:t>
+        </w:rPr>
+        <w:t>Collaborative filtering using data mining and analysis</w:t>
       </w:r>
       <w:r>
         <w:rPr>
           <w:noProof/>
-          <w:lang w:val="en-US"/>
-        </w:rPr>
-        <w:t xml:space="preserve">, v. 32, p. 86–95, 2016. </w:t>
+        </w:rPr>
+        <w:t xml:space="preserve">. [s.l: s.n.]. </w:t>
       </w:r>
     </w:p>
     <w:p>
@@ -6578,31 +7085,27 @@
         <w:spacing w:before="120" w:after="120" w:line="240" w:lineRule="auto"/>
         <w:rPr>
           <w:noProof/>
-          <w:lang w:val="en-US"/>
         </w:rPr>
       </w:pPr>
       <w:r>
         <w:rPr>
           <w:noProof/>
-          <w:lang w:val="en-US"/>
-        </w:rPr>
-        <w:t xml:space="preserve">DIETMAR, J. et al. </w:t>
+        </w:rPr>
+        <w:t xml:space="preserve">BORJA, K.; DIERINGER, S. Streaming or stealing? The complementary features between music streaming and music piracy. </w:t>
       </w:r>
       <w:r>
         <w:rPr>
           <w:b/>
           <w:bCs/>
           <w:noProof/>
-          <w:lang w:val="en-US"/>
-        </w:rPr>
-        <w:t>Recommendation system -An Introduction</w:t>
+        </w:rPr>
+        <w:t>Journal of Retailing and Consumer Services</w:t>
       </w:r>
       <w:r>
         <w:rPr>
           <w:noProof/>
-          <w:lang w:val="en-US"/>
-        </w:rPr>
-        <w:t>. [s.l: s.n.]. v. 91</w:t>
+        </w:rPr>
+        <w:t xml:space="preserve">, v. 32, p. 86–95, 2016. </w:t>
       </w:r>
     </w:p>
     <w:p>
@@ -6614,31 +7117,27 @@
         <w:spacing w:before="120" w:after="120" w:line="240" w:lineRule="auto"/>
         <w:rPr>
           <w:noProof/>
-          <w:lang w:val="en-US"/>
         </w:rPr>
       </w:pPr>
       <w:r>
         <w:rPr>
           <w:noProof/>
-          <w:lang w:val="en-US"/>
-        </w:rPr>
-        <w:t xml:space="preserve">ERIKSSON, M. et al. </w:t>
+        </w:rPr>
+        <w:t xml:space="preserve">DIETMAR, J. et al. </w:t>
       </w:r>
       <w:r>
         <w:rPr>
           <w:b/>
           <w:bCs/>
           <w:noProof/>
-          <w:lang w:val="en-US"/>
-        </w:rPr>
-        <w:t>Spotify Teardown</w:t>
+        </w:rPr>
+        <w:t>Recommendation system -An Introduction</w:t>
       </w:r>
       <w:r>
         <w:rPr>
           <w:noProof/>
-          <w:lang w:val="en-US"/>
-        </w:rPr>
-        <w:t xml:space="preserve">. [s.l.] MIT Press, 2019. </w:t>
+        </w:rPr>
+        <w:t>. [s.l: s.n.]. v. 91</w:t>
       </w:r>
     </w:p>
     <w:p>
@@ -6650,31 +7149,27 @@
         <w:spacing w:before="120" w:after="120" w:line="240" w:lineRule="auto"/>
         <w:rPr>
           <w:noProof/>
-          <w:lang w:val="en-US"/>
         </w:rPr>
       </w:pPr>
       <w:r>
         <w:rPr>
           <w:noProof/>
-          <w:lang w:val="en-US"/>
-        </w:rPr>
-        <w:t xml:space="preserve">FALK, K. </w:t>
+        </w:rPr>
+        <w:t xml:space="preserve">ERIKSSON, M. et al. </w:t>
       </w:r>
       <w:r>
         <w:rPr>
           <w:b/>
           <w:bCs/>
           <w:noProof/>
-          <w:lang w:val="en-US"/>
-        </w:rPr>
-        <w:t>Practical Recommender Systems</w:t>
+        </w:rPr>
+        <w:t>Spotify Teardown</w:t>
       </w:r>
       <w:r>
         <w:rPr>
           <w:noProof/>
-          <w:lang w:val="en-US"/>
-        </w:rPr>
-        <w:t xml:space="preserve">. [s.l: s.n.]. </w:t>
+        </w:rPr>
+        <w:t xml:space="preserve">. [s.l.] MIT Press, 2019. </w:t>
       </w:r>
     </w:p>
     <w:p>
@@ -6691,31 +7186,22 @@
       <w:r>
         <w:rPr>
           <w:noProof/>
-          <w:lang w:val="en-US"/>
-        </w:rPr>
-        <w:t xml:space="preserve">IFPI. </w:t>
+        </w:rPr>
+        <w:t xml:space="preserve">FALK, K. </w:t>
       </w:r>
       <w:r>
         <w:rPr>
           <w:b/>
           <w:bCs/>
           <w:noProof/>
-          <w:lang w:val="en-US"/>
-        </w:rPr>
-        <w:t>IFPI Global Music Report 2019</w:t>
+        </w:rPr>
+        <w:t>Practical Recommender Systems</w:t>
       </w:r>
       <w:r>
         <w:rPr>
           <w:noProof/>
-          <w:lang w:val="en-US"/>
-        </w:rPr>
-        <w:t xml:space="preserve">. </w:t>
-      </w:r>
-      <w:r>
-        <w:rPr>
-          <w:noProof/>
-        </w:rPr>
-        <w:t xml:space="preserve">Disponível em: &lt;https://www.ifpi.org/news/IFPI-GLOBAL-MUSIC-REPORT-2019&gt;. </w:t>
+        </w:rPr>
+        <w:t xml:space="preserve">. [s.l: s.n.]. </w:t>
       </w:r>
     </w:p>
     <w:p>
@@ -6732,31 +7218,22 @@
       <w:r>
         <w:rPr>
           <w:noProof/>
-          <w:lang w:val="en-US"/>
-        </w:rPr>
-        <w:t xml:space="preserve">LUINI, B. J. R.; WHITMAN, A. E.; DATE, P. </w:t>
+        </w:rPr>
+        <w:t xml:space="preserve">IFPI. </w:t>
       </w:r>
       <w:r>
         <w:rPr>
           <w:b/>
           <w:bCs/>
           <w:noProof/>
-          <w:lang w:val="en-US"/>
-        </w:rPr>
-        <w:t>Streaming Audio: The FezGuys’ Guide</w:t>
+        </w:rPr>
+        <w:t>IFPI Global Music Report 2019</w:t>
       </w:r>
       <w:r>
         <w:rPr>
           <w:noProof/>
-          <w:lang w:val="en-US"/>
-        </w:rPr>
-        <w:t xml:space="preserve">. </w:t>
-      </w:r>
-      <w:r>
-        <w:rPr>
-          <w:noProof/>
-        </w:rPr>
-        <w:t xml:space="preserve">[s.l: s.n.]. </w:t>
+        </w:rPr>
+        <w:t xml:space="preserve">. Disponível em: &lt;https://www.ifpi.org/news/IFPI-GLOBAL-MUSIC-REPORT-2019&gt;. </w:t>
       </w:r>
     </w:p>
     <w:p>
@@ -6774,7 +7251,7 @@
         <w:rPr>
           <w:noProof/>
         </w:rPr>
-        <w:t xml:space="preserve">MURARO, R. M. </w:t>
+        <w:t xml:space="preserve">LUINI, B. J. R.; WHITMAN, A. E.; DATE, P. </w:t>
       </w:r>
       <w:r>
         <w:rPr>
@@ -6782,13 +7259,13 @@
           <w:bCs/>
           <w:noProof/>
         </w:rPr>
-        <w:t>Os avanços tecnológicos e o futuro da humanidade</w:t>
+        <w:t>Streaming Audio: The FezGuys’ Guide</w:t>
       </w:r>
       <w:r>
         <w:rPr>
           <w:noProof/>
         </w:rPr>
-        <w:t xml:space="preserve">Querendo ser Deus, , 2009. </w:t>
+        <w:t xml:space="preserve">. [s.l: s.n.]. </w:t>
       </w:r>
     </w:p>
     <w:p>
@@ -6800,31 +7277,27 @@
         <w:spacing w:before="120" w:after="120" w:line="240" w:lineRule="auto"/>
         <w:rPr>
           <w:noProof/>
-          <w:lang w:val="en-US"/>
         </w:rPr>
       </w:pPr>
       <w:r>
         <w:rPr>
           <w:noProof/>
-          <w:lang w:val="en-US"/>
-        </w:rPr>
-        <w:t xml:space="preserve">NIWA, H. </w:t>
+        </w:rPr>
+        <w:t xml:space="preserve">MURARO, R. M. </w:t>
       </w:r>
       <w:r>
         <w:rPr>
           <w:b/>
           <w:bCs/>
           <w:noProof/>
-          <w:lang w:val="en-US"/>
-        </w:rPr>
-        <w:t>Streaming Systems</w:t>
+        </w:rPr>
+        <w:t>Os avanços tecnológicos e o futuro da humanidade</w:t>
       </w:r>
       <w:r>
         <w:rPr>
           <w:noProof/>
-          <w:lang w:val="en-US"/>
-        </w:rPr>
-        <w:t>. [s.l.] O’Reilly Media, 2018. v. 134</w:t>
+        </w:rPr>
+        <w:t xml:space="preserve">Querendo ser Deus, , 2009. </w:t>
       </w:r>
     </w:p>
     <w:p>
@@ -6836,31 +7309,27 @@
         <w:spacing w:before="120" w:after="120" w:line="240" w:lineRule="auto"/>
         <w:rPr>
           <w:noProof/>
-          <w:lang w:val="en-US"/>
         </w:rPr>
       </w:pPr>
       <w:r>
         <w:rPr>
           <w:noProof/>
-          <w:lang w:val="en-US"/>
-        </w:rPr>
-        <w:t xml:space="preserve">RESNICK, PAUL AND VARIAN, H. R. Recommender Systems. </w:t>
+        </w:rPr>
+        <w:t xml:space="preserve">NIWA, H. </w:t>
       </w:r>
       <w:r>
         <w:rPr>
           <w:b/>
           <w:bCs/>
           <w:noProof/>
-          <w:lang w:val="en-US"/>
-        </w:rPr>
-        <w:t>Communications of the ACM</w:t>
+        </w:rPr>
+        <w:t>Streaming Systems</w:t>
       </w:r>
       <w:r>
         <w:rPr>
           <w:noProof/>
-          <w:lang w:val="en-US"/>
-        </w:rPr>
-        <w:t xml:space="preserve">, v. 40, n. 4, p. 56–58, 1997. </w:t>
+        </w:rPr>
+        <w:t>. [s.l.] O’Reilly Media, 2018. v. 134</w:t>
       </w:r>
     </w:p>
     <w:p>
@@ -6877,31 +7346,54 @@
       <w:r>
         <w:rPr>
           <w:noProof/>
-          <w:lang w:val="en-US"/>
-        </w:rPr>
-        <w:t xml:space="preserve">RICCI, F.; ROKACH, L.; SHAPIRA, B. </w:t>
+        </w:rPr>
+        <w:t xml:space="preserve">RESNICK, PAUL AND VARIAN, H. R. Recommender Systems. </w:t>
       </w:r>
       <w:r>
         <w:rPr>
           <w:b/>
           <w:bCs/>
           <w:noProof/>
-          <w:lang w:val="en-US"/>
+        </w:rPr>
+        <w:t>Communications of the ACM</w:t>
+      </w:r>
+      <w:r>
+        <w:rPr>
+          <w:noProof/>
+        </w:rPr>
+        <w:t xml:space="preserve">, v. 40, n. 4, p. 56–58, 1997. </w:t>
+      </w:r>
+    </w:p>
+    <w:p>
+      <w:pPr>
+        <w:widowControl w:val="0"/>
+        <w:autoSpaceDE w:val="0"/>
+        <w:autoSpaceDN w:val="0"/>
+        <w:adjustRightInd w:val="0"/>
+        <w:spacing w:before="120" w:after="120" w:line="240" w:lineRule="auto"/>
+        <w:rPr>
+          <w:noProof/>
+        </w:rPr>
+      </w:pPr>
+      <w:r>
+        <w:rPr>
+          <w:noProof/>
+        </w:rPr>
+        <w:t xml:space="preserve">RICCI, F.; ROKACH, L.; SHAPIRA, B. </w:t>
+      </w:r>
+      <w:r>
+        <w:rPr>
+          <w:b/>
+          <w:bCs/>
+          <w:noProof/>
         </w:rPr>
         <w:t>Recommender Systems Handbook</w:t>
       </w:r>
       <w:r>
         <w:rPr>
           <w:noProof/>
-          <w:lang w:val="en-US"/>
-        </w:rPr>
-        <w:t xml:space="preserve">. </w:t>
-      </w:r>
-      <w:r>
-        <w:rPr>
-          <w:noProof/>
-        </w:rPr>
-        <w:t xml:space="preserve">[s.l: s.n.]. </w:t>
+        </w:rPr>
+        <w:t xml:space="preserve">. [s.l: s.n.]. </w:t>
       </w:r>
     </w:p>
     <w:p>
@@ -6957,7 +7449,7 @@
     <w:p/>
     <w:p/>
     <w:sectPr>
-      <w:headerReference w:type="even" r:id="rId14"/>
+      <w:headerReference w:type="even" r:id="rId18"/>
       <w:pgSz w:w="11907" w:h="16840" w:code="9"/>
       <w:pgMar w:top="1701" w:right="1134" w:bottom="1134" w:left="1701" w:header="851" w:footer="720" w:gutter="0"/>
       <w:cols w:space="720"/>
@@ -10636,6 +11128,24 @@
       <w:shd w:val="clear" w:color="auto" w:fill="E1DFDD"/>
     </w:rPr>
   </w:style>
+  <w:style w:type="paragraph" w:styleId="Legenda">
+    <w:name w:val="caption"/>
+    <w:basedOn w:val="Normal"/>
+    <w:next w:val="Normal"/>
+    <w:unhideWhenUsed/>
+    <w:qFormat/>
+    <w:rsid w:val="00331C3E"/>
+    <w:pPr>
+      <w:spacing w:after="200" w:line="240" w:lineRule="auto"/>
+    </w:pPr>
+    <w:rPr>
+      <w:i/>
+      <w:iCs w:val="0"/>
+      <w:color w:val="44546A" w:themeColor="text2"/>
+      <w:sz w:val="18"/>
+      <w:szCs w:val="18"/>
+    </w:rPr>
+  </w:style>
 </w:styles>
 </file>
 
@@ -10939,7 +11449,7 @@
 </file>
 
 <file path=customXml/itemProps1.xml><?xml version="1.0" encoding="utf-8"?>
-<ds:datastoreItem xmlns:ds="http://schemas.openxmlformats.org/officeDocument/2006/customXml" ds:itemID="{C184770A-A887-4C15-8863-E9DFE82B61B7}">
+<ds:datastoreItem xmlns:ds="http://schemas.openxmlformats.org/officeDocument/2006/customXml" ds:itemID="{8664000C-E2A0-4548-8C71-560143DB8766}">
   <ds:schemaRefs>
     <ds:schemaRef ds:uri="http://schemas.openxmlformats.org/officeDocument/2006/bibliography"/>
   </ds:schemaRefs>

</xml_diff>

<commit_message>
remove scholar and ieee
</commit_message>
<xml_diff>
--- a/tcc-i/main.docx
+++ b/tcc-i/main.docx
@@ -537,11 +537,19 @@
       <w:pPr>
         <w:pStyle w:val="Palavras-chave"/>
       </w:pPr>
+      <w:proofErr w:type="spellStart"/>
       <w:r>
         <w:rPr>
           <w:lang w:val="en-US"/>
         </w:rPr>
-        <w:t>Palavras-chave:</w:t>
+        <w:t>Palavras-chave</w:t>
+      </w:r>
+      <w:proofErr w:type="spellEnd"/>
+      <w:r>
+        <w:rPr>
+          <w:lang w:val="en-US"/>
+        </w:rPr>
+        <w:t>:</w:t>
       </w:r>
       <w:r>
         <w:rPr>
@@ -3840,7 +3848,15 @@
         </w:r>
       </w:smartTag>
       <w:r>
-        <w:t>. Este sumário foi elaborado automaticamente pelo Word. Para atualizá-lo, basta clicar com o botão direito, escolher Atualizar Campo e depois Atualizar o Índice Inteiro.</w:t>
+        <w:t xml:space="preserve">. Este sumário foi elaborado automaticamente pelo Word. Para atualizá-lo, basta clicar com o botão direito, escolher Atualizar Campo e </w:t>
+      </w:r>
+      <w:proofErr w:type="gramStart"/>
+      <w:r>
+        <w:t>depois Atualizar</w:t>
+      </w:r>
+      <w:proofErr w:type="gramEnd"/>
+      <w:r>
+        <w:t xml:space="preserve"> o Índice Inteiro.</w:t>
       </w:r>
     </w:p>
     <w:p/>
@@ -3961,8 +3977,13 @@
       <w:r>
         <w:t xml:space="preserve">Sistemas de recomendação (RecSys - </w:t>
       </w:r>
-      <w:r>
-        <w:t>Recommender Systems</w:t>
+      <w:proofErr w:type="spellStart"/>
+      <w:r>
+        <w:t>Recommender</w:t>
+      </w:r>
+      <w:proofErr w:type="spellEnd"/>
+      <w:r>
+        <w:t xml:space="preserve"> Systems</w:t>
       </w:r>
       <w:r>
         <w:t xml:space="preserve">) são implementações de softwares e técnicas, que apresentam sugestões de itens que seriam de uso de um usuário. As sugestões são de acordo com vários processos de decisão, como, que item comprar, que música escutar ou que notícia ler. No geral, sistemas de recomendação servem para dois propósitos diferentes. Eles podem ser utilizados para estimular os usuários a fazer alguma coisa como comprar livros ou assistir algum filme. Em contrapartida, os sistemas de recomendação podem ser utilizados para lidar com a sobrecarga de informações, selecionando os melhores itens de uma base maior </w:t>
@@ -4122,9 +4143,11 @@
       <w:r>
         <w:t xml:space="preserve">Os RecSys têm evoluído muito desde o seu surgimento, isso acontece dado o interesse acadêmico e comercial sobre a área, além dos benefícios que ela pode trazer. Um caso famoso dos sistemas de recomendação foi o Netflix </w:t>
       </w:r>
+      <w:proofErr w:type="spellStart"/>
       <w:r>
         <w:t>Prize</w:t>
       </w:r>
+      <w:proofErr w:type="spellEnd"/>
       <w:r>
         <w:t>, uma competição feita pela Netflix, que ofereceu um milhão a quem melhorasse o algoritmo de recomendação de seu sistema em 10%. A competição iniciou em 2006 e demorou 3 anos para alguém conseguir resolver o problema deles de maneira satisfatória. Nesse caso o vencedor utilizou um modelo híbrido de RecSys</w:t>
       </w:r>
@@ -5192,13 +5215,37 @@
         <w:rPr>
           <w:lang w:eastAsia="en-US"/>
         </w:rPr>
-        <w:t xml:space="preserve">Para realizar a busca dos trabalhos relacionados ao foco de pesquisa da revisão, </w:t>
-      </w:r>
-      <w:r>
-        <w:rPr>
-          <w:lang w:eastAsia="en-US"/>
-        </w:rPr>
-        <w:t>será utilizado do Google Scholar (</w:t>
+        <w:t>Para realizar a busca dos trabalhos relacionados ao foco de pesquisa da revisão</w:t>
+      </w:r>
+      <w:r>
+        <w:rPr>
+          <w:lang w:eastAsia="en-US"/>
+        </w:rPr>
+        <w:t xml:space="preserve">, </w:t>
+      </w:r>
+      <w:r>
+        <w:rPr>
+          <w:lang w:eastAsia="en-US"/>
+        </w:rPr>
+        <w:t>por indicação dos orientadores desse trabalho</w:t>
+      </w:r>
+      <w:r>
+        <w:rPr>
+          <w:lang w:eastAsia="en-US"/>
+        </w:rPr>
+        <w:t xml:space="preserve">, será utilizado </w:t>
+      </w:r>
+      <w:r>
+        <w:rPr>
+          <w:lang w:eastAsia="en-US"/>
+        </w:rPr>
+        <w:t>o motor de busca da</w:t>
+      </w:r>
+      <w:r>
+        <w:rPr>
+          <w:lang w:eastAsia="en-US"/>
+        </w:rPr>
+        <w:t xml:space="preserve"> ACM (</w:t>
       </w:r>
       <w:hyperlink r:id="rId10" w:history="1">
         <w:r>
@@ -5206,76 +5253,38 @@
             <w:rStyle w:val="Hyperlink"/>
             <w:lang w:eastAsia="en-US"/>
           </w:rPr>
-          <w:t>https://scholar.google.com/</w:t>
+          <w:t>https://dl.acm.org/</w:t>
         </w:r>
       </w:hyperlink>
       <w:r>
         <w:rPr>
           <w:lang w:eastAsia="en-US"/>
         </w:rPr>
-        <w:t>) para realizar a procura dos artigos em diversas plataformas de busca e artigos publicados online.</w:t>
-      </w:r>
-      <w:r>
-        <w:rPr>
-          <w:lang w:eastAsia="en-US"/>
-        </w:rPr>
-        <w:t xml:space="preserve"> Também, por indicação dos orientadores desse trabalho, será utilizado a </w:t>
-      </w:r>
-      <w:r>
-        <w:rPr>
-          <w:lang w:eastAsia="en-US"/>
-        </w:rPr>
-        <w:t>o motor de busca da</w:t>
-      </w:r>
-      <w:r>
-        <w:rPr>
-          <w:lang w:eastAsia="en-US"/>
-        </w:rPr>
-        <w:t xml:space="preserve"> ACM (</w:t>
-      </w:r>
-      <w:hyperlink r:id="rId11" w:history="1">
-        <w:r>
-          <w:rPr>
-            <w:rStyle w:val="Hyperlink"/>
-            <w:lang w:eastAsia="en-US"/>
-          </w:rPr>
-          <w:t>https://dl.acm.org/</w:t>
-        </w:r>
-      </w:hyperlink>
-      <w:r>
-        <w:rPr>
-          <w:lang w:eastAsia="en-US"/>
-        </w:rPr>
-        <w:t xml:space="preserve">) e </w:t>
-      </w:r>
-      <w:r>
-        <w:rPr>
-          <w:lang w:eastAsia="en-US"/>
-        </w:rPr>
-        <w:t>IEEEXplore (</w:t>
-      </w:r>
-      <w:hyperlink r:id="rId12" w:history="1">
-        <w:r>
-          <w:rPr>
-            <w:rStyle w:val="Hyperlink"/>
-          </w:rPr>
-          <w:t>https://ieeexplore.ieee.org/</w:t>
-        </w:r>
-      </w:hyperlink>
-      <w:r>
         <w:t>)</w:t>
       </w:r>
       <w:r>
         <w:rPr>
           <w:lang w:eastAsia="en-US"/>
         </w:rPr>
-        <w:t xml:space="preserve"> para realizar a procura de artigos relacio</w:t>
-      </w:r>
-      <w:r>
-        <w:rPr>
-          <w:lang w:eastAsia="en-US"/>
-        </w:rPr>
-        <w:t>nados a pesquisa</w:t>
+        <w:t xml:space="preserve">, o qual permite realizar </w:t>
+      </w:r>
+      <w:r>
+        <w:rPr>
+          <w:lang w:eastAsia="en-US"/>
+        </w:rPr>
+        <w:t>pesquisas</w:t>
+      </w:r>
+      <w:r>
+        <w:rPr>
+          <w:lang w:eastAsia="en-US"/>
+        </w:rPr>
+        <w:t xml:space="preserve"> avançadas a partir da linguagem desenvolvida pela ACM e dos filtros disponíveis na </w:t>
+      </w:r>
+      <w:r>
+        <w:rPr>
+          <w:lang w:eastAsia="en-US"/>
+        </w:rPr>
+        <w:t>busca</w:t>
       </w:r>
       <w:r>
         <w:rPr>
@@ -5283,6 +5292,43 @@
         </w:rPr>
         <w:t>.</w:t>
       </w:r>
+      <w:r>
+        <w:rPr>
+          <w:lang w:eastAsia="en-US"/>
+        </w:rPr>
+        <w:t xml:space="preserve"> </w:t>
+      </w:r>
+      <w:r>
+        <w:rPr>
+          <w:lang w:eastAsia="en-US"/>
+        </w:rPr>
+        <w:fldChar w:fldCharType="begin" w:fldLock="1"/>
+      </w:r>
+      <w:r>
+        <w:rPr>
+          <w:lang w:eastAsia="en-US"/>
+        </w:rPr>
+        <w:instrText>ADDIN CSL_CITATION {"citationItems":[{"id":"ITEM-1","itemData":{"URL":"https://dl.acm.org/search/advanced","accessed":{"date-parts":[["2020","5","5"]]},"author":[{"dropping-particle":"","family":"ACM","given":"","non-dropping-particle":"","parse-names":false,"suffix":""}],"id":"ITEM-1","issued":{"date-parts":[["2020"]]},"title":"Advanced Search","type":"webpage"},"uris":["http://www.mendeley.com/documents/?uuid=a5a245d9-ce32-4e76-b2e0-b29a01e33a19"]}],"mendeley":{"formattedCitation":"(ACM, 2020)","plainTextFormattedCitation":"(ACM, 2020)"},"properties":{"noteIndex":0},"schema":"https://github.com/citation-style-language/schema/raw/master/csl-citation.json"}</w:instrText>
+      </w:r>
+      <w:r>
+        <w:rPr>
+          <w:lang w:eastAsia="en-US"/>
+        </w:rPr>
+        <w:fldChar w:fldCharType="separate"/>
+      </w:r>
+      <w:r>
+        <w:rPr>
+          <w:noProof/>
+          <w:lang w:eastAsia="en-US"/>
+        </w:rPr>
+        <w:t>(ACM, 2020)</w:t>
+      </w:r>
+      <w:r>
+        <w:rPr>
+          <w:lang w:eastAsia="en-US"/>
+        </w:rPr>
+        <w:fldChar w:fldCharType="end"/>
+      </w:r>
     </w:p>
     <w:p>
       <w:pPr>
@@ -5308,6 +5354,7 @@
         </w:rPr>
         <w:t xml:space="preserve">Além das fontes, será desenvolvido uma </w:t>
       </w:r>
+      <w:proofErr w:type="spellStart"/>
       <w:r>
         <w:rPr>
           <w:i/>
@@ -5316,6 +5363,7 @@
         </w:rPr>
         <w:t>string</w:t>
       </w:r>
+      <w:proofErr w:type="spellEnd"/>
       <w:r>
         <w:rPr>
           <w:lang w:eastAsia="en-US"/>
@@ -5362,14 +5410,7 @@
         <w:rPr>
           <w:lang w:eastAsia="en-US"/>
         </w:rPr>
-        <w:t xml:space="preserve"> e diversas </w:t>
-      </w:r>
-      <w:r>
-        <w:rPr>
-          <w:lang w:eastAsia="en-US"/>
-        </w:rPr>
-        <w:lastRenderedPageBreak/>
-        <w:t xml:space="preserve">áreas de </w:t>
+        <w:t xml:space="preserve"> e diversas áreas de </w:t>
       </w:r>
       <w:r>
         <w:rPr>
@@ -5437,6 +5478,7 @@
         </w:rPr>
         <w:t xml:space="preserve"> </w:t>
       </w:r>
+      <w:proofErr w:type="spellStart"/>
       <w:r>
         <w:rPr>
           <w:i/>
@@ -5445,6 +5487,7 @@
         </w:rPr>
         <w:t>string</w:t>
       </w:r>
+      <w:proofErr w:type="spellEnd"/>
       <w:r>
         <w:rPr>
           <w:lang w:eastAsia="en-US"/>
@@ -5468,6 +5511,7 @@
         <w:rPr>
           <w:lang w:val="en-US" w:eastAsia="en-US"/>
         </w:rPr>
+        <w:lastRenderedPageBreak/>
         <w:t>(</w:t>
       </w:r>
       <w:r>
@@ -5498,11 +5542,6 @@
       </w:r>
     </w:p>
     <w:p>
-      <w:pPr>
-        <w:rPr>
-          <w:lang w:eastAsia="en-US"/>
-        </w:rPr>
-      </w:pPr>
       <w:r>
         <w:rPr>
           <w:lang w:eastAsia="en-US"/>
@@ -5543,7 +5582,19 @@
         <w:rPr>
           <w:lang w:eastAsia="en-US"/>
         </w:rPr>
-        <w:t>os 3 motores de busca apresentados</w:t>
+        <w:t>o</w:t>
+      </w:r>
+      <w:r>
+        <w:rPr>
+          <w:lang w:eastAsia="en-US"/>
+        </w:rPr>
+        <w:t xml:space="preserve"> motor de busca </w:t>
+      </w:r>
+      <w:r>
+        <w:rPr>
+          <w:lang w:eastAsia="en-US"/>
+        </w:rPr>
+        <w:t>apresentado</w:t>
       </w:r>
       <w:r>
         <w:rPr>
@@ -5551,6 +5602,7 @@
         </w:rPr>
         <w:t xml:space="preserve"> a partir da </w:t>
       </w:r>
+      <w:proofErr w:type="spellStart"/>
       <w:r>
         <w:rPr>
           <w:i/>
@@ -5559,6 +5611,7 @@
         </w:rPr>
         <w:t>string</w:t>
       </w:r>
+      <w:proofErr w:type="spellEnd"/>
       <w:r>
         <w:rPr>
           <w:lang w:eastAsia="en-US"/>
@@ -5581,7 +5634,19 @@
         <w:rPr>
           <w:lang w:eastAsia="en-US"/>
         </w:rPr>
-        <w:t xml:space="preserve"> As Figuras 1,2 e 3 ilustram esse processo.</w:t>
+        <w:t xml:space="preserve"> As Figura 1</w:t>
+      </w:r>
+      <w:r>
+        <w:rPr>
+          <w:lang w:eastAsia="en-US"/>
+        </w:rPr>
+        <w:t xml:space="preserve"> e 2</w:t>
+      </w:r>
+      <w:r>
+        <w:rPr>
+          <w:lang w:eastAsia="en-US"/>
+        </w:rPr>
+        <w:t xml:space="preserve"> ilustram esse processo.</w:t>
       </w:r>
       <w:r>
         <w:rPr>
@@ -5611,14 +5676,69 @@
         <w:rPr>
           <w:lang w:eastAsia="en-US"/>
         </w:rPr>
-        <w:t xml:space="preserve"> Cada motor trouxe resultados diferentes, mas todos </w:t>
-      </w:r>
-      <w:r>
-        <w:rPr>
-          <w:lang w:eastAsia="en-US"/>
-        </w:rPr>
-        <w:t xml:space="preserve">relacionados a </w:t>
-      </w:r>
+        <w:t xml:space="preserve"> </w:t>
+      </w:r>
+      <w:r>
+        <w:rPr>
+          <w:lang w:eastAsia="en-US"/>
+        </w:rPr>
+        <w:t>A quantidade de resultados apresentados na</w:t>
+      </w:r>
+      <w:r>
+        <w:rPr>
+          <w:lang w:eastAsia="en-US"/>
+        </w:rPr>
+        <w:t xml:space="preserve"> ACM </w:t>
+      </w:r>
+      <w:r>
+        <w:rPr>
+          <w:lang w:eastAsia="en-US"/>
+        </w:rPr>
+        <w:t>foram</w:t>
+      </w:r>
+      <w:r>
+        <w:rPr>
+          <w:lang w:eastAsia="en-US"/>
+        </w:rPr>
+        <w:t xml:space="preserve"> </w:t>
+      </w:r>
+      <w:r>
+        <w:rPr>
+          <w:lang w:eastAsia="en-US"/>
+        </w:rPr>
+        <w:t>46</w:t>
+      </w:r>
+      <w:r>
+        <w:rPr>
+          <w:lang w:eastAsia="en-US"/>
+        </w:rPr>
+        <w:t>.</w:t>
+      </w:r>
+      <w:r>
+        <w:rPr>
+          <w:lang w:eastAsia="en-US"/>
+        </w:rPr>
+        <w:t>568</w:t>
+      </w:r>
+      <w:r>
+        <w:rPr>
+          <w:lang w:eastAsia="en-US"/>
+        </w:rPr>
+        <w:t xml:space="preserve"> trabalho</w:t>
+      </w:r>
+      <w:r>
+        <w:rPr>
+          <w:lang w:eastAsia="en-US"/>
+        </w:rPr>
+        <w:t>s</w:t>
+      </w:r>
+      <w:r>
+        <w:rPr>
+          <w:lang w:eastAsia="en-US"/>
+        </w:rPr>
+        <w:t xml:space="preserve"> relacionados a </w:t>
+      </w:r>
+      <w:proofErr w:type="spellStart"/>
       <w:r>
         <w:rPr>
           <w:i/>
@@ -5627,237 +5747,18 @@
         </w:rPr>
         <w:t>string</w:t>
       </w:r>
-      <w:r>
-        <w:rPr>
-          <w:lang w:eastAsia="en-US"/>
-        </w:rPr>
-        <w:t xml:space="preserve"> de busca,</w:t>
-      </w:r>
-      <w:r>
-        <w:rPr>
-          <w:lang w:eastAsia="en-US"/>
-        </w:rPr>
-        <w:t xml:space="preserve"> Google Scholar trouxe 24.400 trabalhos, ACM trouxe </w:t>
-      </w:r>
-      <w:r>
-        <w:rPr>
-          <w:lang w:eastAsia="en-US"/>
-        </w:rPr>
-        <w:t>46</w:t>
+      <w:proofErr w:type="spellEnd"/>
+      <w:r>
+        <w:rPr>
+          <w:lang w:eastAsia="en-US"/>
+        </w:rPr>
+        <w:t xml:space="preserve"> de busca</w:t>
       </w:r>
       <w:r>
         <w:rPr>
           <w:lang w:eastAsia="en-US"/>
         </w:rPr>
         <w:t>.</w:t>
-      </w:r>
-      <w:r>
-        <w:rPr>
-          <w:lang w:eastAsia="en-US"/>
-        </w:rPr>
-        <w:t>568</w:t>
-      </w:r>
-      <w:r>
-        <w:rPr>
-          <w:lang w:eastAsia="en-US"/>
-        </w:rPr>
-        <w:t xml:space="preserve"> trabalhos e por fim </w:t>
-      </w:r>
-      <w:r>
-        <w:rPr>
-          <w:lang w:eastAsia="en-US"/>
-        </w:rPr>
-        <w:t>IEEEXplore</w:t>
-      </w:r>
-      <w:r>
-        <w:rPr>
-          <w:lang w:eastAsia="en-US"/>
-        </w:rPr>
-        <w:t xml:space="preserve"> que trouxe 211 trabalhos.</w:t>
-      </w:r>
-    </w:p>
-    <w:p>
-      <w:pPr>
-        <w:keepNext/>
-        <w:jc w:val="center"/>
-      </w:pPr>
-      <w:r>
-        <w:rPr>
-          <w:lang w:eastAsia="en-US"/>
-        </w:rPr>
-        <w:drawing>
-          <wp:inline distT="0" distB="0" distL="0" distR="0" wp14:anchorId="5C844A71" wp14:editId="4F57E9A6">
-            <wp:extent cx="4497024" cy="3276600"/>
-            <wp:effectExtent l="0" t="0" r="0" b="0"/>
-            <wp:docPr id="6" name="Imagem 6"/>
-            <wp:cNvGraphicFramePr>
-              <a:graphicFrameLocks xmlns:a="http://schemas.openxmlformats.org/drawingml/2006/main" noChangeAspect="1"/>
-            </wp:cNvGraphicFramePr>
-            <a:graphic xmlns:a="http://schemas.openxmlformats.org/drawingml/2006/main">
-              <a:graphicData uri="http://schemas.openxmlformats.org/drawingml/2006/picture">
-                <pic:pic xmlns:pic="http://schemas.openxmlformats.org/drawingml/2006/picture">
-                  <pic:nvPicPr>
-                    <pic:cNvPr id="1" name=""/>
-                    <pic:cNvPicPr/>
-                  </pic:nvPicPr>
-                  <pic:blipFill>
-                    <a:blip r:embed="rId13"/>
-                    <a:stretch>
-                      <a:fillRect/>
-                    </a:stretch>
-                  </pic:blipFill>
-                  <pic:spPr>
-                    <a:xfrm>
-                      <a:off x="0" y="0"/>
-                      <a:ext cx="4513337" cy="3288486"/>
-                    </a:xfrm>
-                    <a:prstGeom prst="rect">
-                      <a:avLst/>
-                    </a:prstGeom>
-                  </pic:spPr>
-                </pic:pic>
-              </a:graphicData>
-            </a:graphic>
-          </wp:inline>
-        </w:drawing>
-      </w:r>
-    </w:p>
-    <w:p>
-      <w:pPr>
-        <w:pStyle w:val="Legenda"/>
-        <w:jc w:val="center"/>
-        <w:rPr>
-          <w:lang w:eastAsia="en-US"/>
-        </w:rPr>
-      </w:pPr>
-      <w:r>
-        <w:t xml:space="preserve">Figura </w:t>
-      </w:r>
-      <w:r>
-        <w:fldChar w:fldCharType="begin"/>
-      </w:r>
-      <w:r>
-        <w:instrText xml:space="preserve"> SEQ Figura \* ARABIC </w:instrText>
-      </w:r>
-      <w:r>
-        <w:fldChar w:fldCharType="separate"/>
-      </w:r>
-      <w:r>
-        <w:rPr>
-          <w:noProof/>
-        </w:rPr>
-        <w:t>1</w:t>
-      </w:r>
-      <w:r>
-        <w:fldChar w:fldCharType="end"/>
-      </w:r>
-      <w:r>
-        <w:t xml:space="preserve"> </w:t>
-      </w:r>
-      <w:r>
-        <w:t xml:space="preserve">Busca utilizando a string no motor </w:t>
-      </w:r>
-      <w:r>
-        <w:t>Google Scholar</w:t>
-      </w:r>
-      <w:r>
-        <w:t xml:space="preserve"> (proprio, 2020)</w:t>
-      </w:r>
-    </w:p>
-    <w:p>
-      <w:pPr>
-        <w:rPr>
-          <w:lang w:eastAsia="en-US"/>
-        </w:rPr>
-      </w:pPr>
-    </w:p>
-    <w:p>
-      <w:pPr>
-        <w:keepNext/>
-        <w:jc w:val="center"/>
-      </w:pPr>
-      <w:r>
-        <w:rPr>
-          <w:noProof/>
-        </w:rPr>
-        <w:lastRenderedPageBreak/>
-        <w:drawing>
-          <wp:inline distT="0" distB="0" distL="0" distR="0" wp14:anchorId="0AD7BE64" wp14:editId="3DBCBCCD">
-            <wp:extent cx="4587240" cy="2898375"/>
-            <wp:effectExtent l="0" t="0" r="3810" b="0"/>
-            <wp:docPr id="4" name="Imagem 4"/>
-            <wp:cNvGraphicFramePr>
-              <a:graphicFrameLocks xmlns:a="http://schemas.openxmlformats.org/drawingml/2006/main" noChangeAspect="1"/>
-            </wp:cNvGraphicFramePr>
-            <a:graphic xmlns:a="http://schemas.openxmlformats.org/drawingml/2006/main">
-              <a:graphicData uri="http://schemas.openxmlformats.org/drawingml/2006/picture">
-                <pic:pic xmlns:pic="http://schemas.openxmlformats.org/drawingml/2006/picture">
-                  <pic:nvPicPr>
-                    <pic:cNvPr id="1" name=""/>
-                    <pic:cNvPicPr/>
-                  </pic:nvPicPr>
-                  <pic:blipFill>
-                    <a:blip r:embed="rId14"/>
-                    <a:stretch>
-                      <a:fillRect/>
-                    </a:stretch>
-                  </pic:blipFill>
-                  <pic:spPr>
-                    <a:xfrm>
-                      <a:off x="0" y="0"/>
-                      <a:ext cx="4598350" cy="2905395"/>
-                    </a:xfrm>
-                    <a:prstGeom prst="rect">
-                      <a:avLst/>
-                    </a:prstGeom>
-                  </pic:spPr>
-                </pic:pic>
-              </a:graphicData>
-            </a:graphic>
-          </wp:inline>
-        </w:drawing>
-      </w:r>
-    </w:p>
-    <w:p>
-      <w:pPr>
-        <w:pStyle w:val="Legenda"/>
-        <w:jc w:val="center"/>
-      </w:pPr>
-      <w:r>
-        <w:t xml:space="preserve">Figura </w:t>
-      </w:r>
-      <w:r>
-        <w:fldChar w:fldCharType="begin"/>
-      </w:r>
-      <w:r>
-        <w:instrText xml:space="preserve"> SEQ Figura \* ARABIC </w:instrText>
-      </w:r>
-      <w:r>
-        <w:fldChar w:fldCharType="separate"/>
-      </w:r>
-      <w:r>
-        <w:rPr>
-          <w:noProof/>
-        </w:rPr>
-        <w:t>2</w:t>
-      </w:r>
-      <w:r>
-        <w:fldChar w:fldCharType="end"/>
-      </w:r>
-      <w:r>
-        <w:t xml:space="preserve"> </w:t>
-      </w:r>
-      <w:r>
-        <w:t xml:space="preserve">Busca utilizando a string no motor </w:t>
-      </w:r>
-      <w:r>
-        <w:t>IEEEXplore (</w:t>
-      </w:r>
-      <w:r>
-        <w:t>proprio</w:t>
-      </w:r>
-      <w:r>
-        <w:t>, 2020)</w:t>
       </w:r>
     </w:p>
     <w:p>
@@ -5885,7 +5786,7 @@
                     <pic:cNvPicPr/>
                   </pic:nvPicPr>
                   <pic:blipFill>
-                    <a:blip r:embed="rId15"/>
+                    <a:blip r:embed="rId11"/>
                     <a:stretch>
                       <a:fillRect/>
                     </a:stretch>
@@ -5914,36 +5815,33 @@
       <w:r>
         <w:t xml:space="preserve">Figura </w:t>
       </w:r>
-      <w:r>
-        <w:fldChar w:fldCharType="begin"/>
-      </w:r>
-      <w:r>
-        <w:instrText xml:space="preserve"> SEQ Figura \* ARABIC </w:instrText>
-      </w:r>
-      <w:r>
-        <w:fldChar w:fldCharType="separate"/>
-      </w:r>
-      <w:r>
-        <w:rPr>
-          <w:noProof/>
-        </w:rPr>
-        <w:t>3</w:t>
-      </w:r>
-      <w:r>
-        <w:fldChar w:fldCharType="end"/>
-      </w:r>
+      <w:fldSimple w:instr=" SEQ Figura \* ARABIC ">
+        <w:r>
+          <w:rPr>
+            <w:noProof/>
+          </w:rPr>
+          <w:t>1</w:t>
+        </w:r>
+      </w:fldSimple>
       <w:r>
         <w:t xml:space="preserve"> </w:t>
       </w:r>
       <w:r>
-        <w:t>Busca utilizando a string no motor ACM</w:t>
-      </w:r>
-      <w:r>
-        <w:t xml:space="preserve"> (</w:t>
-      </w:r>
+        <w:t xml:space="preserve">Busca utilizando a </w:t>
+      </w:r>
+      <w:proofErr w:type="spellStart"/>
+      <w:r>
+        <w:t>string</w:t>
+      </w:r>
+      <w:proofErr w:type="spellEnd"/>
+      <w:r>
+        <w:t xml:space="preserve"> no motor ACM (</w:t>
+      </w:r>
+      <w:proofErr w:type="spellStart"/>
       <w:r>
         <w:t>proprio</w:t>
       </w:r>
+      <w:proofErr w:type="spellEnd"/>
       <w:r>
         <w:t>, 2020)</w:t>
       </w:r>
@@ -5959,14 +5857,9 @@
           <w:lang w:eastAsia="en-US"/>
         </w:rPr>
         <w:tab/>
-        <w:t xml:space="preserve">A quantidade de trabalhos encontrados na ACM </w:t>
-      </w:r>
-      <w:r>
-        <w:rPr>
-          <w:lang w:eastAsia="en-US"/>
-        </w:rPr>
-        <w:t xml:space="preserve">relacionados a </w:t>
-      </w:r>
+        <w:t xml:space="preserve">A quantidade de trabalhos encontrados na ACM relacionados a </w:t>
+      </w:r>
+      <w:proofErr w:type="spellStart"/>
       <w:r>
         <w:rPr>
           <w:i/>
@@ -5975,17 +5868,12 @@
         </w:rPr>
         <w:t>string</w:t>
       </w:r>
-      <w:r>
-        <w:rPr>
-          <w:lang w:eastAsia="en-US"/>
-        </w:rPr>
-        <w:t xml:space="preserve"> de busca</w:t>
-      </w:r>
-      <w:r>
-        <w:rPr>
-          <w:lang w:eastAsia="en-US"/>
-        </w:rPr>
-        <w:t xml:space="preserve"> foi muito alta, isso devido a ela possuir uma grande comunidade relacionado a área de RecSys, com diversas </w:t>
+      <w:proofErr w:type="spellEnd"/>
+      <w:r>
+        <w:rPr>
+          <w:lang w:eastAsia="en-US"/>
+        </w:rPr>
+        <w:t xml:space="preserve"> de busca foi muito alta, isso devido a ela possuir uma grande comunidade relacionado a área de RecSys, com diversas </w:t>
       </w:r>
       <w:r>
         <w:rPr>
@@ -6015,7 +5903,7 @@
         <w:rPr>
           <w:lang w:eastAsia="en-US"/>
         </w:rPr>
-        <w:instrText>ADDIN CSL_CITATION {"citationItems":[{"id":"ITEM-1","itemData":{"URL":"https://recsys.acm.org/","accessed":{"date-parts":[["2020","4","28"]]},"author":[{"dropping-particle":"","family":"ACM RecSys Community.","given":"","non-dropping-particle":"","parse-names":false,"suffix":""}],"id":"ITEM-1","issued":{"date-parts":[["2020"]]},"title":"RecSys – ACM Recommender Systems","type":"webpage"},"uris":["http://www.mendeley.com/documents/?uuid=b7a4bce6-ed14-4261-9574-bf794d9d14e7"]}],"mendeley":{"formattedCitation":"(ACM RECSYS COMMUNITY., 2020)","plainTextFormattedCitation":"(ACM RECSYS COMMUNITY., 2020)","previouslyFormattedCitation":"(© 2012-2020 RECSYS COMMUNITY., 2020)"},"properties":{"noteIndex":0},"schema":"https://github.com/citation-style-language/schema/raw/master/csl-citation.json"}</w:instrText>
+        <w:instrText>ADDIN CSL_CITATION {"citationItems":[{"id":"ITEM-1","itemData":{"URL":"https://recsys.acm.org/","accessed":{"date-parts":[["2020","4","28"]]},"author":[{"dropping-particle":"","family":"ACM RecSys Community.","given":"","non-dropping-particle":"","parse-names":false,"suffix":""}],"id":"ITEM-1","issued":{"date-parts":[["2020"]]},"title":"RecSys – ACM Recommender Systems","type":"webpage"},"uris":["http://www.mendeley.com/documents/?uuid=b7a4bce6-ed14-4261-9574-bf794d9d14e7"]}],"mendeley":{"formattedCitation":"(ACM RECSYS COMMUNITY., 2020)","plainTextFormattedCitation":"(ACM RECSYS COMMUNITY., 2020)","previouslyFormattedCitation":"(ACM RECSYS COMMUNITY., 2020)"},"properties":{"noteIndex":0},"schema":"https://github.com/citation-style-language/schema/raw/master/csl-citation.json"}</w:instrText>
       </w:r>
       <w:r>
         <w:rPr>
@@ -6106,88 +5994,39 @@
         </w:rPr>
         <w:t xml:space="preserve">Nesse artigo é apresentado uma técnica a partir da </w:t>
       </w:r>
+      <w:proofErr w:type="spellStart"/>
       <w:r>
         <w:rPr>
           <w:i/>
           <w:iCs w:val="0"/>
           <w:lang w:eastAsia="en-US"/>
         </w:rPr>
-        <w:t>factorization machines</w:t>
-      </w:r>
-      <w:r>
-        <w:rPr>
-          <w:lang w:eastAsia="en-US"/>
-        </w:rPr>
-        <w:t xml:space="preserve"> para extrair informações do contexto usuário a partir do nome da </w:t>
-      </w:r>
+        <w:t>factorization</w:t>
+      </w:r>
+      <w:proofErr w:type="spellEnd"/>
       <w:r>
         <w:rPr>
           <w:i/>
           <w:iCs w:val="0"/>
           <w:lang w:eastAsia="en-US"/>
         </w:rPr>
-        <w:t>playlist</w:t>
-      </w:r>
+        <w:t xml:space="preserve"> </w:t>
+      </w:r>
+      <w:proofErr w:type="spellStart"/>
       <w:r>
         <w:rPr>
           <w:i/>
           <w:iCs w:val="0"/>
           <w:lang w:eastAsia="en-US"/>
         </w:rPr>
-        <w:t>.</w:t>
-      </w:r>
-    </w:p>
-    <w:p>
-      <w:pPr>
-        <w:pStyle w:val="Ttulo3"/>
-        <w:rPr>
-          <w:lang w:val="en-US"/>
-        </w:rPr>
-      </w:pPr>
-      <w:bookmarkStart w:id="13" w:name="_Toc38567257"/>
-      <w:r>
-        <w:rPr>
-          <w:lang w:val="en-US"/>
-        </w:rPr>
-        <w:t>Context-Aware Mobile Music Recommendation for Daily Activities</w:t>
-      </w:r>
-      <w:bookmarkEnd w:id="13"/>
-    </w:p>
-    <w:p>
-      <w:pPr>
-        <w:rPr>
-          <w:lang w:eastAsia="en-US"/>
-        </w:rPr>
-      </w:pPr>
-      <w:r>
-        <w:rPr>
-          <w:lang w:val="en-US" w:eastAsia="en-US"/>
-        </w:rPr>
-        <w:tab/>
-      </w:r>
-      <w:r>
-        <w:rPr>
-          <w:lang w:eastAsia="en-US"/>
-        </w:rPr>
-        <w:t>Nesse artigo é apresentado técnicas para</w:t>
-      </w:r>
-      <w:r>
-        <w:rPr>
-          <w:lang w:eastAsia="en-US"/>
-        </w:rPr>
-        <w:t xml:space="preserve"> coletar informações sobre </w:t>
-      </w:r>
-      <w:r>
-        <w:rPr>
-          <w:lang w:eastAsia="en-US"/>
-        </w:rPr>
-        <w:t>o contexto a partir de um dispositivo mobile</w:t>
-      </w:r>
-      <w:r>
-        <w:rPr>
-          <w:lang w:eastAsia="en-US"/>
-        </w:rPr>
-        <w:t xml:space="preserve"> e recomendar </w:t>
+        <w:t>machines</w:t>
+      </w:r>
+      <w:proofErr w:type="spellEnd"/>
+      <w:r>
+        <w:rPr>
+          <w:lang w:eastAsia="en-US"/>
+        </w:rPr>
+        <w:t xml:space="preserve"> para extrair informações do contexto usuário a partir do nome da </w:t>
       </w:r>
       <w:r>
         <w:rPr>
@@ -6199,6 +6038,75 @@
       </w:r>
       <w:r>
         <w:rPr>
+          <w:i/>
+          <w:iCs w:val="0"/>
+          <w:lang w:eastAsia="en-US"/>
+        </w:rPr>
+        <w:t>.</w:t>
+      </w:r>
+    </w:p>
+    <w:p>
+      <w:pPr>
+        <w:pStyle w:val="Ttulo3"/>
+        <w:rPr>
+          <w:lang w:val="en-US"/>
+        </w:rPr>
+      </w:pPr>
+      <w:bookmarkStart w:id="13" w:name="_Toc38567257"/>
+      <w:r>
+        <w:rPr>
+          <w:lang w:val="en-US"/>
+        </w:rPr>
+        <w:t>Context-Aware Mobile Music Recommendation for Daily Activities</w:t>
+      </w:r>
+      <w:bookmarkEnd w:id="13"/>
+    </w:p>
+    <w:p>
+      <w:pPr>
+        <w:rPr>
+          <w:lang w:eastAsia="en-US"/>
+        </w:rPr>
+      </w:pPr>
+      <w:r>
+        <w:rPr>
+          <w:lang w:val="en-US" w:eastAsia="en-US"/>
+        </w:rPr>
+        <w:tab/>
+      </w:r>
+      <w:r>
+        <w:rPr>
+          <w:lang w:eastAsia="en-US"/>
+        </w:rPr>
+        <w:t>Nesse artigo é apresentado técnicas para</w:t>
+      </w:r>
+      <w:r>
+        <w:rPr>
+          <w:lang w:eastAsia="en-US"/>
+        </w:rPr>
+        <w:t xml:space="preserve"> coletar informações sobre </w:t>
+      </w:r>
+      <w:r>
+        <w:rPr>
+          <w:lang w:eastAsia="en-US"/>
+        </w:rPr>
+        <w:t>o contexto a partir de um dispositivo mobile</w:t>
+      </w:r>
+      <w:r>
+        <w:rPr>
+          <w:lang w:eastAsia="en-US"/>
+        </w:rPr>
+        <w:t xml:space="preserve"> e recomendar </w:t>
+      </w:r>
+      <w:r>
+        <w:rPr>
+          <w:i/>
+          <w:iCs w:val="0"/>
+          <w:lang w:eastAsia="en-US"/>
+        </w:rPr>
+        <w:t>playlist</w:t>
+      </w:r>
+      <w:r>
+        <w:rPr>
           <w:lang w:eastAsia="en-US"/>
         </w:rPr>
         <w:t xml:space="preserve"> que irão suprir o desejo do usuário </w:t>
@@ -6354,11 +6262,33 @@
         </w:rPr>
         <w:t xml:space="preserve">protótipos nesse trabalho, </w:t>
       </w:r>
-      <w:r>
-        <w:rPr>
-          <w:lang w:eastAsia="en-US"/>
-        </w:rPr>
-        <w:t>Sounds of Helsinki</w:t>
+      <w:proofErr w:type="spellStart"/>
+      <w:r>
+        <w:rPr>
+          <w:lang w:eastAsia="en-US"/>
+        </w:rPr>
+        <w:t>Sounds</w:t>
+      </w:r>
+      <w:proofErr w:type="spellEnd"/>
+      <w:r>
+        <w:rPr>
+          <w:lang w:eastAsia="en-US"/>
+        </w:rPr>
+        <w:t xml:space="preserve"> </w:t>
+      </w:r>
+      <w:proofErr w:type="spellStart"/>
+      <w:r>
+        <w:rPr>
+          <w:lang w:eastAsia="en-US"/>
+        </w:rPr>
+        <w:t>of</w:t>
+      </w:r>
+      <w:proofErr w:type="spellEnd"/>
+      <w:r>
+        <w:rPr>
+          <w:lang w:eastAsia="en-US"/>
+        </w:rPr>
+        <w:t xml:space="preserve"> Helsinki</w:t>
       </w:r>
       <w:r>
         <w:rPr>
@@ -6468,12 +6398,14 @@
         </w:rPr>
         <w:t xml:space="preserve">background </w:t>
       </w:r>
+      <w:proofErr w:type="spellStart"/>
       <w:r>
         <w:rPr>
           <w:lang w:eastAsia="en-US"/>
         </w:rPr>
         <w:t>jobs</w:t>
       </w:r>
+      <w:proofErr w:type="spellEnd"/>
       <w:r>
         <w:rPr>
           <w:lang w:eastAsia="en-US"/>
@@ -6686,14 +6618,56 @@
         <w:rPr>
           <w:lang w:eastAsia="en-US"/>
         </w:rPr>
-        <w:t>Neste livro é apresentado um capítulo tratando sobre os sistemas de recomendação na área musical (Capitulo 13 - Music Recommender Systems), nele é abordado recomendações baseadas no conteúdo, modelo hibrido de recomendação, geração automática de playlist, data-</w:t>
+        <w:t xml:space="preserve">Neste livro é apresentado um capítulo tratando sobre os sistemas de recomendação na área musical (Capitulo 13 - Music </w:t>
+      </w:r>
+      <w:proofErr w:type="spellStart"/>
+      <w:r>
+        <w:rPr>
+          <w:lang w:eastAsia="en-US"/>
+        </w:rPr>
+        <w:t>Recommender</w:t>
+      </w:r>
+      <w:proofErr w:type="spellEnd"/>
+      <w:r>
+        <w:rPr>
+          <w:lang w:eastAsia="en-US"/>
+        </w:rPr>
+        <w:t xml:space="preserve"> Systems), nele é abordado recomendações baseadas no conteúdo, modelo hibrido de recomendação, geração automática de playlist, </w:t>
+      </w:r>
+      <w:proofErr w:type="spellStart"/>
+      <w:r>
+        <w:rPr>
+          <w:lang w:eastAsia="en-US"/>
+        </w:rPr>
+        <w:t>data-</w:t>
       </w:r>
       <w:r>
         <w:rPr>
           <w:lang w:eastAsia="en-US"/>
         </w:rPr>
         <w:lastRenderedPageBreak/>
-        <w:t>sets e avaliação, mas o principal tópico que sera utilizado nesse trabalho, é a recomendação a partir do contexto.</w:t>
+        <w:t>sets</w:t>
+      </w:r>
+      <w:proofErr w:type="spellEnd"/>
+      <w:r>
+        <w:rPr>
+          <w:lang w:eastAsia="en-US"/>
+        </w:rPr>
+        <w:t xml:space="preserve"> e avaliação, mas o principal tópico que </w:t>
+      </w:r>
+      <w:proofErr w:type="spellStart"/>
+      <w:r>
+        <w:rPr>
+          <w:lang w:eastAsia="en-US"/>
+        </w:rPr>
+        <w:t>sera</w:t>
+      </w:r>
+      <w:proofErr w:type="spellEnd"/>
+      <w:r>
+        <w:rPr>
+          <w:lang w:eastAsia="en-US"/>
+        </w:rPr>
+        <w:t xml:space="preserve"> utilizado nesse trabalho, é a recomendação a partir do contexto.</w:t>
       </w:r>
     </w:p>
     <w:p>
@@ -6885,8 +6859,8 @@
     <w:p>
       <w:pPr>
         <w:sectPr>
-          <w:headerReference w:type="default" r:id="rId16"/>
-          <w:headerReference w:type="first" r:id="rId17"/>
+          <w:headerReference w:type="default" r:id="rId12"/>
+          <w:headerReference w:type="first" r:id="rId13"/>
           <w:pgSz w:w="11907" w:h="16840" w:code="9"/>
           <w:pgMar w:top="1701" w:right="1134" w:bottom="1134" w:left="1701" w:header="851" w:footer="720" w:gutter="0"/>
           <w:cols w:space="720"/>
@@ -6921,7 +6895,15 @@
         </w:r>
       </w:smartTag>
       <w:r>
-        <w:t xml:space="preserve"> uma situação paradoxal. Ao mesmo tempo em que se percebe um avanço no cumprimento das diretrizes norteadoras do Sistema Único de Saúde, tais como, a integralidade da atenção à saúde (preventivo e curativo), a universalidade da cobertura e do atendimento, a gratuidade e a descentralização das ações e serviços, verifica-se também a obstaculização permanente do processo em função da insuficiência de recursos. Ao mesmo tempo em que são repassadas novas atribuições e poderes ao município de Porto Alegre, não há o repasse de recursos financeiros na mesma proporção para fazer frente ao processo de municipalização. Além disso, as negociações para se aumentar os recursos financeiros sempre ocorrem de maneira conflitiva, principalmente entre o Estado e o Município. Desse modo, o melhor andamento do processo de municipalização </w:t>
+        <w:t xml:space="preserve"> uma situação paradoxal. Ao mesmo tempo em que se percebe um avanço no cumprimento das diretrizes norteadoras do Sistema Único de Saúde, tais como, a integralidade da atenção à saúde (preventivo e curativo), a universalidade da cobertura e do atendimento, a gratuidade e a descentralização das ações e serviços, verifica-se também a </w:t>
+      </w:r>
+      <w:proofErr w:type="spellStart"/>
+      <w:r>
+        <w:t>obstaculização</w:t>
+      </w:r>
+      <w:proofErr w:type="spellEnd"/>
+      <w:r>
+        <w:t xml:space="preserve"> permanente do processo em função da insuficiência de recursos. Ao mesmo tempo em que são repassadas novas atribuições e poderes ao município de Porto Alegre, não há o repasse de recursos financeiros na mesma proporção para fazer frente ao processo de municipalização. Além disso, as negociações para se aumentar os recursos financeiros sempre ocorrem de maneira conflitiva, principalmente entre o Estado e o Município. Desse modo, o melhor andamento do processo de municipalização </w:t>
       </w:r>
       <w:smartTag w:uri="urn:schemas-microsoft-com:office:smarttags" w:element="PersonName">
         <w:smartTagPr>
@@ -6953,7 +6935,15 @@
         <w:pStyle w:val="Comentrio-retirar"/>
       </w:pPr>
       <w:r>
-        <w:t>PAGINAÇÃO: Segundo o livro do prof. Cléber Prodanov, as folhas do trabalho são contadas a partir da folha de rosto (não contamos a capa), mas nem todas receberão um número. Contamos, mas não numeramos, então, a folha de rosto, o resumo, o abstract, as listas</w:t>
+        <w:t xml:space="preserve">PAGINAÇÃO: Segundo o livro do prof. Cléber </w:t>
+      </w:r>
+      <w:proofErr w:type="spellStart"/>
+      <w:r>
+        <w:t>Prodanov</w:t>
+      </w:r>
+      <w:proofErr w:type="spellEnd"/>
+      <w:r>
+        <w:t>, as folhas do trabalho são contadas a partir da folha de rosto (não contamos a capa), mas nem todas receberão um número. Contamos, mas não numeramos, então, a folha de rosto, o resumo, o abstract, as listas</w:t>
       </w:r>
       <w:r>
         <w:t xml:space="preserve"> e</w:t>
@@ -6986,15 +6976,9 @@
     <w:p>
       <w:pPr>
         <w:pStyle w:val="Ttulo1-semnumerao"/>
-        <w:rPr>
-          <w:lang w:val="en-US"/>
-        </w:rPr>
       </w:pPr>
       <w:bookmarkStart w:id="25" w:name="_Toc38567269"/>
       <w:r>
-        <w:rPr>
-          <w:lang w:val="en-US"/>
-        </w:rPr>
         <w:lastRenderedPageBreak/>
         <w:t>Referências Bibliográficas</w:t>
       </w:r>
@@ -7015,14 +6999,43 @@
         <w:fldChar w:fldCharType="begin" w:fldLock="1"/>
       </w:r>
       <w:r>
-        <w:rPr>
-          <w:lang w:val="en-US"/>
-        </w:rPr>
         <w:instrText xml:space="preserve">ADDIN Mendeley Bibliography CSL_BIBLIOGRAPHY </w:instrText>
       </w:r>
       <w:r>
         <w:fldChar w:fldCharType="separate"/>
       </w:r>
+      <w:r>
+        <w:rPr>
+          <w:noProof/>
+        </w:rPr>
+        <w:t xml:space="preserve">ACM. </w:t>
+      </w:r>
+      <w:r>
+        <w:rPr>
+          <w:b/>
+          <w:bCs/>
+          <w:noProof/>
+        </w:rPr>
+        <w:t>Advanced Search</w:t>
+      </w:r>
+      <w:r>
+        <w:rPr>
+          <w:noProof/>
+        </w:rPr>
+        <w:t xml:space="preserve">. Disponível em: &lt;https://dl.acm.org/search/advanced&gt;. Acesso em: 5 maio. 2020. </w:t>
+      </w:r>
+    </w:p>
+    <w:p>
+      <w:pPr>
+        <w:widowControl w:val="0"/>
+        <w:autoSpaceDE w:val="0"/>
+        <w:autoSpaceDN w:val="0"/>
+        <w:adjustRightInd w:val="0"/>
+        <w:spacing w:before="120" w:after="120" w:line="240" w:lineRule="auto"/>
+        <w:rPr>
+          <w:noProof/>
+        </w:rPr>
+      </w:pPr>
       <w:r>
         <w:rPr>
           <w:noProof/>
@@ -7449,7 +7462,7 @@
     <w:p/>
     <w:p/>
     <w:sectPr>
-      <w:headerReference w:type="even" r:id="rId18"/>
+      <w:headerReference w:type="even" r:id="rId14"/>
       <w:pgSz w:w="11907" w:h="16840" w:code="9"/>
       <w:pgMar w:top="1701" w:right="1134" w:bottom="1134" w:left="1701" w:header="851" w:footer="720" w:gutter="0"/>
       <w:cols w:space="720"/>
@@ -11449,7 +11462,7 @@
 </file>
 
 <file path=customXml/itemProps1.xml><?xml version="1.0" encoding="utf-8"?>
-<ds:datastoreItem xmlns:ds="http://schemas.openxmlformats.org/officeDocument/2006/customXml" ds:itemID="{8664000C-E2A0-4548-8C71-560143DB8766}">
+<ds:datastoreItem xmlns:ds="http://schemas.openxmlformats.org/officeDocument/2006/customXml" ds:itemID="{739DF73A-13D5-4C8C-B7EA-E1E9774D2D19}">
   <ds:schemaRefs>
     <ds:schemaRef ds:uri="http://schemas.openxmlformats.org/officeDocument/2006/bibliography"/>
   </ds:schemaRefs>

</xml_diff>

<commit_message>
add resultado de busca
</commit_message>
<xml_diff>
--- a/tcc-i/main.docx
+++ b/tcc-i/main.docx
@@ -3848,7 +3848,15 @@
         </w:r>
       </w:smartTag>
       <w:r>
-        <w:t>. Este sumário foi elaborado automaticamente pelo Word. Para atualizá-lo, basta clicar com o botão direito, escolher Atualizar Campo e depois Atualizar o Índice Inteiro.</w:t>
+        <w:t xml:space="preserve">. Este sumário foi elaborado automaticamente pelo Word. Para atualizá-lo, basta clicar com o botão direito, escolher Atualizar Campo e </w:t>
+      </w:r>
+      <w:proofErr w:type="gramStart"/>
+      <w:r>
+        <w:t>depois Atualizar</w:t>
+      </w:r>
+      <w:proofErr w:type="gramEnd"/>
+      <w:r>
+        <w:t xml:space="preserve"> o Índice Inteiro.</w:t>
       </w:r>
     </w:p>
     <w:p/>
@@ -5560,21 +5568,16 @@
     <w:p>
       <w:pPr>
         <w:keepNext/>
-      </w:pPr>
-      <w:r>
-        <w:rPr>
-          <w:lang w:eastAsia="en-US"/>
-        </w:rPr>
-        <w:tab/>
-      </w:r>
+        <w:jc w:val="center"/>
+      </w:pPr>
       <w:r>
         <w:rPr>
           <w:noProof/>
         </w:rPr>
         <w:drawing>
-          <wp:inline distT="0" distB="0" distL="0" distR="0" wp14:anchorId="03CCC2B4" wp14:editId="615624B1">
-            <wp:extent cx="4739225" cy="2819400"/>
-            <wp:effectExtent l="0" t="0" r="4445" b="0"/>
+          <wp:inline distT="0" distB="0" distL="0" distR="0" wp14:anchorId="03CCC2B4" wp14:editId="6070CF8D">
+            <wp:extent cx="4150023" cy="2468880"/>
+            <wp:effectExtent l="0" t="0" r="3175" b="7620"/>
             <wp:docPr id="5" name="Imagem 5"/>
             <wp:cNvGraphicFramePr>
               <a:graphicFrameLocks xmlns:a="http://schemas.openxmlformats.org/drawingml/2006/main" noChangeAspect="1"/>
@@ -5595,7 +5598,7 @@
                   <pic:spPr>
                     <a:xfrm>
                       <a:off x="0" y="0"/>
-                      <a:ext cx="4743306" cy="2821828"/>
+                      <a:ext cx="4175817" cy="2484225"/>
                     </a:xfrm>
                     <a:prstGeom prst="rect">
                       <a:avLst/>
@@ -5639,11 +5642,9 @@
       <w:r>
         <w:t xml:space="preserve"> ACM (</w:t>
       </w:r>
-      <w:proofErr w:type="spellStart"/>
-      <w:r>
-        <w:t>proprio</w:t>
-      </w:r>
-      <w:proofErr w:type="spellEnd"/>
+      <w:r>
+        <w:t>próprio</w:t>
+      </w:r>
       <w:r>
         <w:t>, 2020)</w:t>
       </w:r>
@@ -5776,7 +5777,19 @@
         <w:rPr>
           <w:lang w:eastAsia="en-US"/>
         </w:rPr>
-        <w:t xml:space="preserve"> e 2</w:t>
+        <w:t>,</w:t>
+      </w:r>
+      <w:r>
+        <w:rPr>
+          <w:lang w:eastAsia="en-US"/>
+        </w:rPr>
+        <w:t xml:space="preserve"> 2</w:t>
+      </w:r>
+      <w:r>
+        <w:rPr>
+          <w:lang w:eastAsia="en-US"/>
+        </w:rPr>
+        <w:t xml:space="preserve"> e 3</w:t>
       </w:r>
       <w:r>
         <w:rPr>
@@ -5886,6 +5899,94 @@
       </w:r>
     </w:p>
     <w:p>
+      <w:pPr>
+        <w:keepNext/>
+        <w:jc w:val="center"/>
+      </w:pPr>
+      <w:r>
+        <w:rPr>
+          <w:noProof/>
+          <w:lang w:eastAsia="en-US"/>
+        </w:rPr>
+        <w:drawing>
+          <wp:inline distT="0" distB="0" distL="0" distR="0" wp14:anchorId="5DCCA258" wp14:editId="26CCC36C">
+            <wp:extent cx="4205549" cy="2156460"/>
+            <wp:effectExtent l="0" t="0" r="5080" b="0"/>
+            <wp:docPr id="2" name="Imagem 2"/>
+            <wp:cNvGraphicFramePr>
+              <a:graphicFrameLocks xmlns:a="http://schemas.openxmlformats.org/drawingml/2006/main" noChangeAspect="1"/>
+            </wp:cNvGraphicFramePr>
+            <a:graphic xmlns:a="http://schemas.openxmlformats.org/drawingml/2006/main">
+              <a:graphicData uri="http://schemas.openxmlformats.org/drawingml/2006/picture">
+                <pic:pic xmlns:pic="http://schemas.openxmlformats.org/drawingml/2006/picture">
+                  <pic:nvPicPr>
+                    <pic:cNvPr id="0" name="Picture 2"/>
+                    <pic:cNvPicPr>
+                      <a:picLocks noChangeAspect="1" noChangeArrowheads="1"/>
+                    </pic:cNvPicPr>
+                  </pic:nvPicPr>
+                  <pic:blipFill>
+                    <a:blip r:embed="rId12" cstate="print">
+                      <a:extLst>
+                        <a:ext uri="{28A0092B-C50C-407E-A947-70E740481C1C}">
+                          <a14:useLocalDpi xmlns:a14="http://schemas.microsoft.com/office/drawing/2010/main" val="0"/>
+                        </a:ext>
+                      </a:extLst>
+                    </a:blip>
+                    <a:srcRect/>
+                    <a:stretch>
+                      <a:fillRect/>
+                    </a:stretch>
+                  </pic:blipFill>
+                  <pic:spPr bwMode="auto">
+                    <a:xfrm>
+                      <a:off x="0" y="0"/>
+                      <a:ext cx="4247800" cy="2178125"/>
+                    </a:xfrm>
+                    <a:prstGeom prst="rect">
+                      <a:avLst/>
+                    </a:prstGeom>
+                    <a:noFill/>
+                  </pic:spPr>
+                </pic:pic>
+              </a:graphicData>
+            </a:graphic>
+          </wp:inline>
+        </w:drawing>
+      </w:r>
+    </w:p>
+    <w:p>
+      <w:pPr>
+        <w:pStyle w:val="Legenda"/>
+        <w:jc w:val="center"/>
+        <w:rPr>
+          <w:lang w:eastAsia="en-US"/>
+        </w:rPr>
+      </w:pPr>
+      <w:r>
+        <w:t xml:space="preserve">Figura </w:t>
+      </w:r>
+      <w:fldSimple w:instr=" SEQ Figura \* ARABIC ">
+        <w:r>
+          <w:rPr>
+            <w:noProof/>
+          </w:rPr>
+          <w:t>2</w:t>
+        </w:r>
+      </w:fldSimple>
+      <w:r>
+        <w:t xml:space="preserve"> Resultado de busca dos </w:t>
+      </w:r>
+      <w:proofErr w:type="spellStart"/>
+      <w:r>
+        <w:t>proceedings</w:t>
+      </w:r>
+      <w:proofErr w:type="spellEnd"/>
+      <w:r>
+        <w:t xml:space="preserve"> no motor de busca da ACM (próprio, 2020)</w:t>
+      </w:r>
+    </w:p>
+    <w:p>
       <w:r>
         <w:tab/>
         <w:t>Buscando aumentar o foco da pesquisa, fo</w:t>
@@ -5951,7 +6052,11 @@
         <w:t xml:space="preserve">. </w:t>
       </w:r>
       <w:r>
-        <w:t xml:space="preserve"> Após aplicado esses filtros, a quantidade de trabalhos encontrados passou para 85.</w:t>
+        <w:t xml:space="preserve"> Após </w:t>
+      </w:r>
+      <w:r>
+        <w:lastRenderedPageBreak/>
+        <w:t>aplicado esses filtros, a quantidade de trabalhos encontrados passou para 85.</w:t>
       </w:r>
       <w:r>
         <w:t xml:space="preserve"> Então reduzindo</w:t>
@@ -5970,6 +6075,80 @@
       </w:r>
       <w:r>
         <w:t xml:space="preserve"> para desenvolver esse trabalho.</w:t>
+      </w:r>
+    </w:p>
+    <w:p>
+      <w:pPr>
+        <w:keepNext/>
+        <w:jc w:val="center"/>
+      </w:pPr>
+      <w:r>
+        <w:drawing>
+          <wp:inline distT="0" distB="0" distL="0" distR="0" wp14:anchorId="04BFF1CA" wp14:editId="745893E7">
+            <wp:extent cx="4320540" cy="2236947"/>
+            <wp:effectExtent l="0" t="0" r="3810" b="0"/>
+            <wp:docPr id="3" name="Imagem 3"/>
+            <wp:cNvGraphicFramePr>
+              <a:graphicFrameLocks xmlns:a="http://schemas.openxmlformats.org/drawingml/2006/main" noChangeAspect="1"/>
+            </wp:cNvGraphicFramePr>
+            <a:graphic xmlns:a="http://schemas.openxmlformats.org/drawingml/2006/main">
+              <a:graphicData uri="http://schemas.openxmlformats.org/drawingml/2006/picture">
+                <pic:pic xmlns:pic="http://schemas.openxmlformats.org/drawingml/2006/picture">
+                  <pic:nvPicPr>
+                    <pic:cNvPr id="1" name=""/>
+                    <pic:cNvPicPr/>
+                  </pic:nvPicPr>
+                  <pic:blipFill>
+                    <a:blip r:embed="rId13"/>
+                    <a:stretch>
+                      <a:fillRect/>
+                    </a:stretch>
+                  </pic:blipFill>
+                  <pic:spPr>
+                    <a:xfrm>
+                      <a:off x="0" y="0"/>
+                      <a:ext cx="4358428" cy="2256563"/>
+                    </a:xfrm>
+                    <a:prstGeom prst="rect">
+                      <a:avLst/>
+                    </a:prstGeom>
+                  </pic:spPr>
+                </pic:pic>
+              </a:graphicData>
+            </a:graphic>
+          </wp:inline>
+        </w:drawing>
+      </w:r>
+    </w:p>
+    <w:p>
+      <w:pPr>
+        <w:pStyle w:val="Legenda"/>
+        <w:jc w:val="center"/>
+      </w:pPr>
+      <w:r>
+        <w:t xml:space="preserve">Figura </w:t>
+      </w:r>
+      <w:fldSimple w:instr=" SEQ Figura \* ARABIC ">
+        <w:r>
+          <w:rPr>
+            <w:noProof/>
+          </w:rPr>
+          <w:t>3</w:t>
+        </w:r>
+      </w:fldSimple>
+      <w:r>
+        <w:t xml:space="preserve"> </w:t>
+      </w:r>
+      <w:r>
+        <w:t xml:space="preserve">Resultado de busca dos </w:t>
+      </w:r>
+      <w:proofErr w:type="spellStart"/>
+      <w:r>
+        <w:t>journals</w:t>
+      </w:r>
+      <w:proofErr w:type="spellEnd"/>
+      <w:r>
+        <w:t xml:space="preserve"> no motor de busca da ACM (próprio, 2020)</w:t>
       </w:r>
     </w:p>
     <w:p>
@@ -6057,7 +6236,6 @@
       </w:pPr>
       <w:bookmarkStart w:id="11" w:name="_Toc38567255"/>
       <w:r>
-        <w:lastRenderedPageBreak/>
         <w:t>Os trabalhos</w:t>
       </w:r>
       <w:bookmarkEnd w:id="11"/>
@@ -6310,6 +6488,7 @@
         <w:rPr>
           <w:lang w:val="en-US"/>
         </w:rPr>
+        <w:lastRenderedPageBreak/>
         <w:t>Musical serendipity: designing for contextual music recommendation and discovery</w:t>
       </w:r>
       <w:bookmarkEnd w:id="14"/>
@@ -6718,7 +6897,6 @@
         <w:rPr>
           <w:lang w:val="en-US"/>
         </w:rPr>
-        <w:lastRenderedPageBreak/>
         <w:t>Recommender</w:t>
       </w:r>
       <w:r>
@@ -6979,8 +7157,8 @@
     <w:p>
       <w:pPr>
         <w:sectPr>
-          <w:headerReference w:type="default" r:id="rId12"/>
-          <w:headerReference w:type="first" r:id="rId13"/>
+          <w:headerReference w:type="default" r:id="rId14"/>
+          <w:headerReference w:type="first" r:id="rId15"/>
           <w:pgSz w:w="11907" w:h="16840" w:code="9"/>
           <w:pgMar w:top="1701" w:right="1134" w:bottom="1134" w:left="1701" w:header="851" w:footer="720" w:gutter="0"/>
           <w:cols w:space="720"/>
@@ -7582,7 +7760,7 @@
     <w:p/>
     <w:p/>
     <w:sectPr>
-      <w:headerReference w:type="even" r:id="rId14"/>
+      <w:headerReference w:type="even" r:id="rId16"/>
       <w:pgSz w:w="11907" w:h="16840" w:code="9"/>
       <w:pgMar w:top="1701" w:right="1134" w:bottom="1134" w:left="1701" w:header="851" w:footer="720" w:gutter="0"/>
       <w:cols w:space="720"/>
@@ -11582,7 +11760,7 @@
 </file>
 
 <file path=customXml/itemProps1.xml><?xml version="1.0" encoding="utf-8"?>
-<ds:datastoreItem xmlns:ds="http://schemas.openxmlformats.org/officeDocument/2006/customXml" ds:itemID="{4C5AB325-A72F-4290-A7A4-75B32388DC6C}">
+<ds:datastoreItem xmlns:ds="http://schemas.openxmlformats.org/officeDocument/2006/customXml" ds:itemID="{BC696A30-7EC9-4B40-A6D3-82B330C50A8E}">
   <ds:schemaRefs>
     <ds:schemaRef ds:uri="http://schemas.openxmlformats.org/officeDocument/2006/bibliography"/>
   </ds:schemaRefs>

</xml_diff>

<commit_message>
add resultados de buscas e filtros
</commit_message>
<xml_diff>
--- a/tcc-i/main.docx
+++ b/tcc-i/main.docx
@@ -537,19 +537,11 @@
       <w:pPr>
         <w:pStyle w:val="Palavras-chave"/>
       </w:pPr>
-      <w:proofErr w:type="spellStart"/>
       <w:r>
         <w:rPr>
           <w:lang w:val="en-US"/>
         </w:rPr>
-        <w:t>Palavras-chave</w:t>
-      </w:r>
-      <w:proofErr w:type="spellEnd"/>
-      <w:r>
-        <w:rPr>
-          <w:lang w:val="en-US"/>
-        </w:rPr>
-        <w:t>:</w:t>
+        <w:t>Palavras-chave:</w:t>
       </w:r>
       <w:r>
         <w:rPr>
@@ -4011,15 +4003,7 @@
         </w:r>
       </w:smartTag>
       <w:r>
-        <w:t xml:space="preserve">. Este sumário foi elaborado automaticamente pelo Word. Para atualizá-lo, basta clicar com o botão direito, escolher Atualizar Campo e </w:t>
-      </w:r>
-      <w:proofErr w:type="gramStart"/>
-      <w:r>
-        <w:t>depois Atualizar</w:t>
-      </w:r>
-      <w:proofErr w:type="gramEnd"/>
-      <w:r>
-        <w:t xml:space="preserve"> o Índice Inteiro.</w:t>
+        <w:t>. Este sumário foi elaborado automaticamente pelo Word. Para atualizá-lo, basta clicar com o botão direito, escolher Atualizar Campo e depois Atualizar o Índice Inteiro.</w:t>
       </w:r>
     </w:p>
     <w:p/>
@@ -4140,13 +4124,8 @@
       <w:r>
         <w:t xml:space="preserve">Sistemas de recomendação (RecSys - </w:t>
       </w:r>
-      <w:proofErr w:type="spellStart"/>
-      <w:r>
-        <w:t>Recommender</w:t>
-      </w:r>
-      <w:proofErr w:type="spellEnd"/>
-      <w:r>
-        <w:t xml:space="preserve"> Systems</w:t>
+      <w:r>
+        <w:t>Recommender Systems</w:t>
       </w:r>
       <w:r>
         <w:t xml:space="preserve">) são implementações de softwares e técnicas, que apresentam sugestões de itens que seriam de uso de um usuário. As sugestões são de acordo com vários processos de decisão, como, que item comprar, que música escutar ou que notícia ler. No geral, sistemas de recomendação servem para dois propósitos diferentes. Eles podem ser utilizados para estimular os usuários a fazer alguma coisa como comprar livros ou assistir algum filme. Em contrapartida, os sistemas de recomendação podem ser utilizados para lidar com a sobrecarga de informações, selecionando os melhores itens de uma base maior </w:t>
@@ -4306,11 +4285,9 @@
       <w:r>
         <w:t xml:space="preserve">Os RecSys têm evoluído muito desde o seu surgimento, isso acontece dado o interesse acadêmico e comercial sobre a área, além dos benefícios que ela pode trazer. Um caso famoso dos sistemas de recomendação foi o Netflix </w:t>
       </w:r>
-      <w:proofErr w:type="spellStart"/>
       <w:r>
         <w:t>Prize</w:t>
       </w:r>
-      <w:proofErr w:type="spellEnd"/>
       <w:r>
         <w:t>, uma competição feita pela Netflix, que ofereceu um milhão a quem melhorasse o algoritmo de recomendação de seu sistema em 10%. A competição iniciou em 2006 e demorou 3 anos para alguém conseguir resolver o problema deles de maneira satisfatória. Nesse caso o vencedor utilizou um modelo híbrido de RecSys</w:t>
       </w:r>
@@ -5473,7 +5450,7 @@
         <w:rPr>
           <w:lang w:eastAsia="en-US"/>
         </w:rPr>
-        <w:instrText>ADDIN CSL_CITATION {"citationItems":[{"id":"ITEM-1","itemData":{"URL":"https://dl.acm.org/search/advanced","accessed":{"date-parts":[["2020","5","5"]]},"author":[{"dropping-particle":"","family":"ACM","given":"","non-dropping-particle":"","parse-names":false,"suffix":""}],"id":"ITEM-1","issued":{"date-parts":[["2020"]]},"title":"Advanced Search","type":"webpage"},"uris":["http://www.mendeley.com/documents/?uuid=a5a245d9-ce32-4e76-b2e0-b29a01e33a19"]}],"mendeley":{"formattedCitation":"(ACM, 2020)","plainTextFormattedCitation":"(ACM, 2020)"},"properties":{"noteIndex":0},"schema":"https://github.com/citation-style-language/schema/raw/master/csl-citation.json"}</w:instrText>
+        <w:instrText>ADDIN CSL_CITATION {"citationItems":[{"id":"ITEM-1","itemData":{"URL":"https://dl.acm.org/search/advanced","accessed":{"date-parts":[["2020","5","5"]]},"author":[{"dropping-particle":"","family":"ACM","given":"","non-dropping-particle":"","parse-names":false,"suffix":""}],"id":"ITEM-1","issued":{"date-parts":[["2020"]]},"title":"Advanced Search","type":"webpage"},"uris":["http://www.mendeley.com/documents/?uuid=a5a245d9-ce32-4e76-b2e0-b29a01e33a19"]}],"mendeley":{"formattedCitation":"(ACM, 2020)","plainTextFormattedCitation":"(ACM, 2020)","previouslyFormattedCitation":"(ACM, 2020)"},"properties":{"noteIndex":0},"schema":"https://github.com/citation-style-language/schema/raw/master/csl-citation.json"}</w:instrText>
       </w:r>
       <w:r>
         <w:rPr>
@@ -5519,7 +5496,6 @@
         </w:rPr>
         <w:t xml:space="preserve">Além das fontes, será desenvolvido uma </w:t>
       </w:r>
-      <w:proofErr w:type="spellStart"/>
       <w:r>
         <w:rPr>
           <w:i/>
@@ -5528,7 +5504,6 @@
         </w:rPr>
         <w:t>string</w:t>
       </w:r>
-      <w:proofErr w:type="spellEnd"/>
       <w:r>
         <w:rPr>
           <w:lang w:eastAsia="en-US"/>
@@ -5643,7 +5618,6 @@
         </w:rPr>
         <w:t xml:space="preserve"> </w:t>
       </w:r>
-      <w:proofErr w:type="spellStart"/>
       <w:r>
         <w:rPr>
           <w:i/>
@@ -5652,7 +5626,6 @@
         </w:rPr>
         <w:t>string</w:t>
       </w:r>
-      <w:proofErr w:type="spellEnd"/>
       <w:r>
         <w:rPr>
           <w:lang w:eastAsia="en-US"/>
@@ -5718,16 +5691,192 @@
     </w:p>
     <w:p>
       <w:pPr>
+        <w:rPr>
+          <w:lang w:eastAsia="en-US"/>
+        </w:rPr>
+      </w:pPr>
+      <w:r>
+        <w:rPr>
+          <w:lang w:val="en-US" w:eastAsia="en-US"/>
+        </w:rPr>
+        <w:tab/>
+      </w:r>
+      <w:r>
+        <w:rPr>
+          <w:lang w:eastAsia="en-US"/>
+        </w:rPr>
+        <w:t>Com os resultados d</w:t>
+      </w:r>
+      <w:r>
+        <w:rPr>
+          <w:lang w:eastAsia="en-US"/>
+        </w:rPr>
+        <w:t>a</w:t>
+      </w:r>
+      <w:r>
+        <w:rPr>
+          <w:lang w:eastAsia="en-US"/>
+        </w:rPr>
+        <w:t xml:space="preserve"> b</w:t>
+      </w:r>
+      <w:r>
+        <w:rPr>
+          <w:lang w:eastAsia="en-US"/>
+        </w:rPr>
+        <w:t>usca será analisado trabalho a trabalho iniciando pelo título, será mantido os trabalhos que indicam uma relação com ess</w:t>
+      </w:r>
+      <w:r>
+        <w:rPr>
+          <w:lang w:eastAsia="en-US"/>
+        </w:rPr>
+        <w:t>a pesquisa</w:t>
+      </w:r>
+      <w:r>
+        <w:rPr>
+          <w:lang w:eastAsia="en-US"/>
+        </w:rPr>
+        <w:t>.</w:t>
+      </w:r>
+      <w:r>
+        <w:rPr>
+          <w:lang w:eastAsia="en-US"/>
+        </w:rPr>
+        <w:t xml:space="preserve"> A segunda etapa </w:t>
+      </w:r>
+      <w:r>
+        <w:rPr>
+          <w:lang w:eastAsia="en-US"/>
+        </w:rPr>
+        <w:t>consist</w:t>
+      </w:r>
+      <w:r>
+        <w:rPr>
+          <w:lang w:eastAsia="en-US"/>
+        </w:rPr>
+        <w:t>e</w:t>
+      </w:r>
+      <w:r>
+        <w:rPr>
+          <w:lang w:eastAsia="en-US"/>
+        </w:rPr>
+        <w:t xml:space="preserve"> em</w:t>
+      </w:r>
+      <w:r>
+        <w:rPr>
+          <w:lang w:eastAsia="en-US"/>
+        </w:rPr>
+        <w:t xml:space="preserve"> realizar uma leitura dos resumos desses trabalhos</w:t>
+      </w:r>
+      <w:r>
+        <w:rPr>
+          <w:lang w:eastAsia="en-US"/>
+        </w:rPr>
+        <w:t xml:space="preserve"> e manter os trabalhos pertinentes a esse.</w:t>
+      </w:r>
+      <w:r>
+        <w:rPr>
+          <w:lang w:eastAsia="en-US"/>
+        </w:rPr>
+        <w:t xml:space="preserve"> E por fim, será realizado um último filtro baseado na introdução e conclusão dos trabalhos.</w:t>
+      </w:r>
+    </w:p>
+    <w:p>
+      <w:pPr>
+        <w:rPr>
+          <w:lang w:eastAsia="en-US"/>
+        </w:rPr>
+      </w:pPr>
+      <w:r>
+        <w:rPr>
+          <w:lang w:eastAsia="en-US"/>
+        </w:rPr>
+        <w:tab/>
+      </w:r>
+      <w:r>
+        <w:rPr>
+          <w:lang w:eastAsia="en-US"/>
+        </w:rPr>
+        <w:t>Após todos os filtros aplicados</w:t>
+      </w:r>
+      <w:r>
+        <w:rPr>
+          <w:lang w:eastAsia="en-US"/>
+        </w:rPr>
+        <w:t xml:space="preserve">, </w:t>
+      </w:r>
+      <w:r>
+        <w:rPr>
+          <w:lang w:eastAsia="en-US"/>
+        </w:rPr>
+        <w:t>será</w:t>
+      </w:r>
+      <w:r>
+        <w:rPr>
+          <w:lang w:eastAsia="en-US"/>
+        </w:rPr>
+        <w:t xml:space="preserve"> </w:t>
+      </w:r>
+      <w:r>
+        <w:rPr>
+          <w:lang w:eastAsia="en-US"/>
+        </w:rPr>
+        <w:t>realizado</w:t>
+      </w:r>
+      <w:r>
+        <w:rPr>
+          <w:lang w:eastAsia="en-US"/>
+        </w:rPr>
+        <w:t xml:space="preserve"> um estudo aprofundado em cima </w:t>
+      </w:r>
+      <w:r>
+        <w:rPr>
+          <w:lang w:eastAsia="en-US"/>
+        </w:rPr>
+        <w:t>dos trabalhos restantes</w:t>
+      </w:r>
+      <w:r>
+        <w:rPr>
+          <w:lang w:eastAsia="en-US"/>
+        </w:rPr>
+        <w:t>.</w:t>
+      </w:r>
+      <w:r>
+        <w:rPr>
+          <w:lang w:eastAsia="en-US"/>
+        </w:rPr>
+        <w:t xml:space="preserve"> </w:t>
+      </w:r>
+      <w:r>
+        <w:rPr>
+          <w:lang w:eastAsia="en-US"/>
+        </w:rPr>
+        <w:t xml:space="preserve">Esse estudo consiste em trazer informações de cada publicação, visando entender o que já foi desenvolvido e então definir o que esse trabalho poderá agregar cientificamente a </w:t>
+      </w:r>
+      <w:r>
+        <w:rPr>
+          <w:lang w:eastAsia="en-US"/>
+        </w:rPr>
+        <w:t>área</w:t>
+      </w:r>
+      <w:r>
+        <w:rPr>
+          <w:lang w:eastAsia="en-US"/>
+        </w:rPr>
+        <w:t xml:space="preserve"> de sistemas de recomendação.</w:t>
+      </w:r>
+      <w:r>
+        <w:rPr>
+          <w:lang w:eastAsia="en-US"/>
+        </w:rPr>
+        <w:t xml:space="preserve"> Ao final, será desenvolvido uma tabela relacionando das funcionalidades existentes e o uso delas nos trabalhos encontrados.</w:t>
+      </w:r>
+    </w:p>
+    <w:p>
+      <w:pPr>
         <w:pStyle w:val="Ttulo2"/>
-        <w:rPr>
-          <w:lang w:val="en-US"/>
-        </w:rPr>
       </w:pPr>
       <w:bookmarkStart w:id="12" w:name="_Toc39608989"/>
       <w:r>
-        <w:rPr>
-          <w:lang w:val="en-US"/>
-        </w:rPr>
         <w:t>PROCURA NOS MOTORES DE BUSCA</w:t>
       </w:r>
       <w:bookmarkEnd w:id="12"/>
@@ -5906,7 +6055,6 @@
         </w:rPr>
         <w:t xml:space="preserve"> a partir da </w:t>
       </w:r>
-      <w:proofErr w:type="spellStart"/>
       <w:r>
         <w:rPr>
           <w:i/>
@@ -5915,7 +6063,6 @@
         </w:rPr>
         <w:t>string</w:t>
       </w:r>
-      <w:proofErr w:type="spellEnd"/>
       <w:r>
         <w:rPr>
           <w:lang w:eastAsia="en-US"/>
@@ -6042,7 +6189,6 @@
         </w:rPr>
         <w:t xml:space="preserve"> relacionados a </w:t>
       </w:r>
-      <w:proofErr w:type="spellStart"/>
       <w:r>
         <w:rPr>
           <w:i/>
@@ -6051,7 +6197,6 @@
         </w:rPr>
         <w:t>string</w:t>
       </w:r>
-      <w:proofErr w:type="spellEnd"/>
       <w:r>
         <w:rPr>
           <w:lang w:eastAsia="en-US"/>
@@ -6075,6 +6220,7 @@
           <w:noProof/>
           <w:lang w:eastAsia="en-US"/>
         </w:rPr>
+        <w:lastRenderedPageBreak/>
         <w:drawing>
           <wp:inline distT="0" distB="0" distL="0" distR="0" wp14:anchorId="5DCCA258" wp14:editId="26CCC36C">
             <wp:extent cx="4205549" cy="2156460"/>
@@ -6142,15 +6288,7 @@
         </w:r>
       </w:fldSimple>
       <w:r>
-        <w:t xml:space="preserve"> Resultado de busca dos </w:t>
-      </w:r>
-      <w:proofErr w:type="spellStart"/>
-      <w:r>
-        <w:t>proceedings</w:t>
-      </w:r>
-      <w:proofErr w:type="spellEnd"/>
-      <w:r>
-        <w:t xml:space="preserve"> no motor de busca da ACM (próprio, 2020)</w:t>
+        <w:t xml:space="preserve"> Resultado de busca dos proceedings no motor de busca da ACM (próprio, 2020)</w:t>
       </w:r>
     </w:p>
     <w:p>
@@ -6194,7 +6332,6 @@
       <w:r>
         <w:t xml:space="preserve"> os tipos de publicações aceitas para </w:t>
       </w:r>
-      <w:proofErr w:type="spellStart"/>
       <w:r>
         <w:rPr>
           <w:i/>
@@ -6202,11 +6339,9 @@
         </w:rPr>
         <w:t>proceedings</w:t>
       </w:r>
-      <w:proofErr w:type="spellEnd"/>
       <w:r>
         <w:t xml:space="preserve"> e </w:t>
       </w:r>
-      <w:proofErr w:type="spellStart"/>
       <w:r>
         <w:rPr>
           <w:i/>
@@ -6214,16 +6349,11 @@
         </w:rPr>
         <w:t>journals</w:t>
       </w:r>
-      <w:proofErr w:type="spellEnd"/>
       <w:r>
         <w:t xml:space="preserve">. </w:t>
       </w:r>
       <w:r>
-        <w:t xml:space="preserve"> Após </w:t>
-      </w:r>
-      <w:r>
-        <w:lastRenderedPageBreak/>
-        <w:t>aplicado esses filtros, a quantidade de trabalhos encontrados passou para 85.</w:t>
+        <w:t xml:space="preserve"> Após aplicado esses filtros, a quantidade de trabalhos encontrados passou para 85.</w:t>
       </w:r>
       <w:r>
         <w:t xml:space="preserve"> Então reduzindo</w:t>
@@ -6309,11 +6439,9 @@
       <w:r>
         <w:t xml:space="preserve">Resultado de busca dos </w:t>
       </w:r>
-      <w:proofErr w:type="spellStart"/>
       <w:r>
         <w:t>journals</w:t>
       </w:r>
-      <w:proofErr w:type="spellEnd"/>
       <w:r>
         <w:t xml:space="preserve"> no motor de busca da ACM (próprio, 2020)</w:t>
       </w:r>
@@ -6331,7 +6459,6 @@
         <w:tab/>
         <w:t xml:space="preserve">A quantidade de trabalhos encontrados na ACM relacionados a </w:t>
       </w:r>
-      <w:proofErr w:type="spellStart"/>
       <w:r>
         <w:rPr>
           <w:i/>
@@ -6340,7 +6467,6 @@
         </w:rPr>
         <w:t>string</w:t>
       </w:r>
-      <w:proofErr w:type="spellEnd"/>
       <w:r>
         <w:rPr>
           <w:lang w:eastAsia="en-US"/>
@@ -6405,7 +6531,45 @@
       <w:r>
         <w:t>Os trabalhos</w:t>
       </w:r>
+    </w:p>
+    <w:p>
+      <w:pPr>
+        <w:rPr>
+          <w:u w:val="single"/>
+          <w:lang w:eastAsia="en-US"/>
+        </w:rPr>
+      </w:pPr>
+    </w:p>
+    <w:p>
+      <w:pPr>
+        <w:pStyle w:val="Ttulo2"/>
+      </w:pPr>
+      <w:r>
+        <w:lastRenderedPageBreak/>
+        <w:t>Os trabalhos</w:t>
+      </w:r>
       <w:bookmarkEnd w:id="13"/>
+      <w:r>
+        <w:t xml:space="preserve"> (Anotações antigas) </w:t>
+      </w:r>
+      <w:r>
+        <w:rPr>
+          <mc:AlternateContent>
+            <mc:Choice Requires="w16se"/>
+            <mc:Fallback>
+              <w:rFonts w:ascii="Segoe UI Emoji" w:eastAsia="Segoe UI Emoji" w:hAnsi="Segoe UI Emoji" w:cs="Segoe UI Emoji"/>
+            </mc:Fallback>
+          </mc:AlternateContent>
+        </w:rPr>
+        <mc:AlternateContent>
+          <mc:Choice Requires="w16se">
+            <w16se:symEx w16se:font="Segoe UI Emoji" w16se:char="26A0"/>
+          </mc:Choice>
+          <mc:Fallback>
+            <w:t>⚠</w:t>
+          </mc:Fallback>
+        </mc:AlternateContent>
+      </w:r>
     </w:p>
     <w:p>
       <w:pPr>
@@ -6465,39 +6629,88 @@
         </w:rPr>
         <w:t xml:space="preserve">Nesse artigo é apresentado uma técnica a partir da </w:t>
       </w:r>
-      <w:proofErr w:type="spellStart"/>
       <w:r>
         <w:rPr>
           <w:i/>
           <w:iCs w:val="0"/>
           <w:lang w:eastAsia="en-US"/>
         </w:rPr>
-        <w:t>factorization</w:t>
-      </w:r>
-      <w:proofErr w:type="spellEnd"/>
+        <w:t>factorization machines</w:t>
+      </w:r>
+      <w:r>
+        <w:rPr>
+          <w:lang w:eastAsia="en-US"/>
+        </w:rPr>
+        <w:t xml:space="preserve"> para extrair informações do contexto usuário a partir do nome da </w:t>
+      </w:r>
       <w:r>
         <w:rPr>
           <w:i/>
           <w:iCs w:val="0"/>
           <w:lang w:eastAsia="en-US"/>
         </w:rPr>
-        <w:t xml:space="preserve"> </w:t>
-      </w:r>
-      <w:proofErr w:type="spellStart"/>
+        <w:t>playlist</w:t>
+      </w:r>
       <w:r>
         <w:rPr>
           <w:i/>
           <w:iCs w:val="0"/>
           <w:lang w:eastAsia="en-US"/>
         </w:rPr>
-        <w:t>machines</w:t>
-      </w:r>
-      <w:proofErr w:type="spellEnd"/>
-      <w:r>
-        <w:rPr>
-          <w:lang w:eastAsia="en-US"/>
-        </w:rPr>
-        <w:t xml:space="preserve"> para extrair informações do contexto usuário a partir do nome da </w:t>
+        <w:t>.</w:t>
+      </w:r>
+    </w:p>
+    <w:p>
+      <w:pPr>
+        <w:pStyle w:val="Ttulo3"/>
+        <w:rPr>
+          <w:lang w:val="en-US"/>
+        </w:rPr>
+      </w:pPr>
+      <w:bookmarkStart w:id="15" w:name="_Toc39608992"/>
+      <w:r>
+        <w:rPr>
+          <w:lang w:val="en-US"/>
+        </w:rPr>
+        <w:t>Context-Aware Mobile Music Recommendation for Daily Activities</w:t>
+      </w:r>
+      <w:bookmarkEnd w:id="15"/>
+    </w:p>
+    <w:p>
+      <w:pPr>
+        <w:rPr>
+          <w:lang w:eastAsia="en-US"/>
+        </w:rPr>
+      </w:pPr>
+      <w:r>
+        <w:rPr>
+          <w:lang w:val="en-US" w:eastAsia="en-US"/>
+        </w:rPr>
+        <w:tab/>
+      </w:r>
+      <w:r>
+        <w:rPr>
+          <w:lang w:eastAsia="en-US"/>
+        </w:rPr>
+        <w:t>Nesse artigo é apresentado técnicas para</w:t>
+      </w:r>
+      <w:r>
+        <w:rPr>
+          <w:lang w:eastAsia="en-US"/>
+        </w:rPr>
+        <w:t xml:space="preserve"> coletar informações sobre </w:t>
+      </w:r>
+      <w:r>
+        <w:rPr>
+          <w:lang w:eastAsia="en-US"/>
+        </w:rPr>
+        <w:t>o contexto a partir de um dispositivo mobile</w:t>
+      </w:r>
+      <w:r>
+        <w:rPr>
+          <w:lang w:eastAsia="en-US"/>
+        </w:rPr>
+        <w:t xml:space="preserve"> e recomendar </w:t>
       </w:r>
       <w:r>
         <w:rPr>
@@ -6509,12 +6722,70 @@
       </w:r>
       <w:r>
         <w:rPr>
-          <w:i/>
-          <w:iCs w:val="0"/>
+          <w:lang w:eastAsia="en-US"/>
+        </w:rPr>
+        <w:t xml:space="preserve"> que irão suprir o desejo do usuário </w:t>
+      </w:r>
+      <w:r>
+        <w:rPr>
+          <w:lang w:eastAsia="en-US"/>
+        </w:rPr>
+        <w:t>no</w:t>
+      </w:r>
+      <w:r>
+        <w:rPr>
+          <w:lang w:eastAsia="en-US"/>
+        </w:rPr>
+        <w:t xml:space="preserve"> curto prazo</w:t>
+      </w:r>
+      <w:r>
+        <w:rPr>
           <w:lang w:eastAsia="en-US"/>
         </w:rPr>
         <w:t>.</w:t>
       </w:r>
+      <w:r>
+        <w:rPr>
+          <w:lang w:eastAsia="en-US"/>
+        </w:rPr>
+        <w:t xml:space="preserve"> Apresentam um modelo probabilístico para </w:t>
+      </w:r>
+      <w:r>
+        <w:rPr>
+          <w:lang w:eastAsia="en-US"/>
+        </w:rPr>
+        <w:t xml:space="preserve">integrar a informação contextual com a análise do conteúdo da </w:t>
+      </w:r>
+      <w:r>
+        <w:rPr>
+          <w:lang w:eastAsia="en-US"/>
+        </w:rPr>
+        <w:t>música</w:t>
+      </w:r>
+      <w:r>
+        <w:rPr>
+          <w:lang w:eastAsia="en-US"/>
+        </w:rPr>
+        <w:t>.</w:t>
+      </w:r>
+      <w:r>
+        <w:rPr>
+          <w:lang w:eastAsia="en-US"/>
+        </w:rPr>
+        <w:t xml:space="preserve"> Por </w:t>
+      </w:r>
+      <w:r>
+        <w:rPr>
+          <w:lang w:eastAsia="en-US"/>
+        </w:rPr>
+        <w:t>último</w:t>
+      </w:r>
+      <w:r>
+        <w:rPr>
+          <w:lang w:eastAsia="en-US"/>
+        </w:rPr>
+        <w:t xml:space="preserve"> é apresentado resultados mostrando uma melhora nos resultados a partir do modelo proposto.</w:t>
+      </w:r>
     </w:p>
     <w:p>
       <w:pPr>
@@ -6523,139 +6794,11 @@
           <w:lang w:val="en-US"/>
         </w:rPr>
       </w:pPr>
-      <w:bookmarkStart w:id="15" w:name="_Toc39608992"/>
+      <w:bookmarkStart w:id="16" w:name="_Toc39608993"/>
       <w:r>
         <w:rPr>
           <w:lang w:val="en-US"/>
         </w:rPr>
-        <w:t>Context-Aware Mobile Music Recommendation for Daily Activities</w:t>
-      </w:r>
-      <w:bookmarkEnd w:id="15"/>
-    </w:p>
-    <w:p>
-      <w:pPr>
-        <w:rPr>
-          <w:lang w:eastAsia="en-US"/>
-        </w:rPr>
-      </w:pPr>
-      <w:r>
-        <w:rPr>
-          <w:lang w:val="en-US" w:eastAsia="en-US"/>
-        </w:rPr>
-        <w:tab/>
-      </w:r>
-      <w:r>
-        <w:rPr>
-          <w:lang w:eastAsia="en-US"/>
-        </w:rPr>
-        <w:t>Nesse artigo é apresentado técnicas para</w:t>
-      </w:r>
-      <w:r>
-        <w:rPr>
-          <w:lang w:eastAsia="en-US"/>
-        </w:rPr>
-        <w:t xml:space="preserve"> coletar informações sobre </w:t>
-      </w:r>
-      <w:r>
-        <w:rPr>
-          <w:lang w:eastAsia="en-US"/>
-        </w:rPr>
-        <w:t>o contexto a partir de um dispositivo mobile</w:t>
-      </w:r>
-      <w:r>
-        <w:rPr>
-          <w:lang w:eastAsia="en-US"/>
-        </w:rPr>
-        <w:t xml:space="preserve"> e recomendar </w:t>
-      </w:r>
-      <w:r>
-        <w:rPr>
-          <w:i/>
-          <w:iCs w:val="0"/>
-          <w:lang w:eastAsia="en-US"/>
-        </w:rPr>
-        <w:t>playlist</w:t>
-      </w:r>
-      <w:r>
-        <w:rPr>
-          <w:lang w:eastAsia="en-US"/>
-        </w:rPr>
-        <w:t xml:space="preserve"> que irão suprir o desejo do usuário </w:t>
-      </w:r>
-      <w:r>
-        <w:rPr>
-          <w:lang w:eastAsia="en-US"/>
-        </w:rPr>
-        <w:t>no</w:t>
-      </w:r>
-      <w:r>
-        <w:rPr>
-          <w:lang w:eastAsia="en-US"/>
-        </w:rPr>
-        <w:t xml:space="preserve"> curto prazo</w:t>
-      </w:r>
-      <w:r>
-        <w:rPr>
-          <w:lang w:eastAsia="en-US"/>
-        </w:rPr>
-        <w:t>.</w:t>
-      </w:r>
-      <w:r>
-        <w:rPr>
-          <w:lang w:eastAsia="en-US"/>
-        </w:rPr>
-        <w:t xml:space="preserve"> Apresentam um modelo probabilístico para </w:t>
-      </w:r>
-      <w:r>
-        <w:rPr>
-          <w:lang w:eastAsia="en-US"/>
-        </w:rPr>
-        <w:t xml:space="preserve">integrar a informação contextual com a análise do conteúdo da </w:t>
-      </w:r>
-      <w:r>
-        <w:rPr>
-          <w:lang w:eastAsia="en-US"/>
-        </w:rPr>
-        <w:t>música</w:t>
-      </w:r>
-      <w:r>
-        <w:rPr>
-          <w:lang w:eastAsia="en-US"/>
-        </w:rPr>
-        <w:t>.</w:t>
-      </w:r>
-      <w:r>
-        <w:rPr>
-          <w:lang w:eastAsia="en-US"/>
-        </w:rPr>
-        <w:t xml:space="preserve"> Por </w:t>
-      </w:r>
-      <w:r>
-        <w:rPr>
-          <w:lang w:eastAsia="en-US"/>
-        </w:rPr>
-        <w:t>último</w:t>
-      </w:r>
-      <w:r>
-        <w:rPr>
-          <w:lang w:eastAsia="en-US"/>
-        </w:rPr>
-        <w:t xml:space="preserve"> é apresentado resultados mostrando uma melhora nos resultados a partir do modelo proposto.</w:t>
-      </w:r>
-    </w:p>
-    <w:p>
-      <w:pPr>
-        <w:pStyle w:val="Ttulo3"/>
-        <w:rPr>
-          <w:lang w:val="en-US"/>
-        </w:rPr>
-      </w:pPr>
-      <w:bookmarkStart w:id="16" w:name="_Toc39608993"/>
-      <w:r>
-        <w:rPr>
-          <w:lang w:val="en-US"/>
-        </w:rPr>
-        <w:lastRenderedPageBreak/>
         <w:t>Musical serendipity: designing for contextual music recommendation and discovery</w:t>
       </w:r>
       <w:bookmarkEnd w:id="16"/>
@@ -6734,33 +6877,107 @@
         </w:rPr>
         <w:t xml:space="preserve">protótipos nesse trabalho, </w:t>
       </w:r>
-      <w:proofErr w:type="spellStart"/>
-      <w:r>
-        <w:rPr>
-          <w:lang w:eastAsia="en-US"/>
-        </w:rPr>
-        <w:t>Sounds</w:t>
-      </w:r>
-      <w:proofErr w:type="spellEnd"/>
+      <w:r>
+        <w:rPr>
+          <w:lang w:eastAsia="en-US"/>
+        </w:rPr>
+        <w:t>Sounds of Helsinki</w:t>
+      </w:r>
+      <w:r>
+        <w:rPr>
+          <w:lang w:eastAsia="en-US"/>
+        </w:rPr>
+        <w:t xml:space="preserve"> (</w:t>
+      </w:r>
+      <w:r>
+        <w:rPr>
+          <w:lang w:eastAsia="en-US"/>
+        </w:rPr>
+        <w:t>Artigo</w:t>
+      </w:r>
+      <w:r>
+        <w:rPr>
+          <w:lang w:eastAsia="en-US"/>
+        </w:rPr>
+        <w:t xml:space="preserve"> II) </w:t>
+      </w:r>
+      <w:r>
+        <w:rPr>
+          <w:lang w:eastAsia="en-US"/>
+        </w:rPr>
+        <w:t>e</w:t>
+      </w:r>
+      <w:r>
+        <w:rPr>
+          <w:lang w:eastAsia="en-US"/>
+        </w:rPr>
+        <w:t xml:space="preserve"> OUTMedia (</w:t>
+      </w:r>
+      <w:r>
+        <w:rPr>
+          <w:lang w:eastAsia="en-US"/>
+        </w:rPr>
+        <w:t>Artigo</w:t>
+      </w:r>
+      <w:r>
+        <w:rPr>
+          <w:lang w:eastAsia="en-US"/>
+        </w:rPr>
+        <w:t xml:space="preserve"> IV)</w:t>
+      </w:r>
+      <w:r>
+        <w:rPr>
+          <w:lang w:eastAsia="en-US"/>
+        </w:rPr>
+        <w:t xml:space="preserve">. Foi </w:t>
+      </w:r>
+      <w:r>
+        <w:rPr>
+          <w:lang w:eastAsia="en-US"/>
+        </w:rPr>
+        <w:t>proposta</w:t>
+      </w:r>
+      <w:r>
+        <w:rPr>
+          <w:lang w:eastAsia="en-US"/>
+        </w:rPr>
+        <w:t xml:space="preserve"> uma plataforma para vários conceitos de serviço de </w:t>
+      </w:r>
+      <w:r>
+        <w:rPr>
+          <w:lang w:eastAsia="en-US"/>
+        </w:rPr>
+        <w:t>música</w:t>
+      </w:r>
+      <w:r>
+        <w:rPr>
+          <w:lang w:eastAsia="en-US"/>
+        </w:rPr>
+        <w:t xml:space="preserve"> com reconhecimento de contexto</w:t>
+      </w:r>
+      <w:r>
+        <w:rPr>
+          <w:lang w:eastAsia="en-US"/>
+        </w:rPr>
+        <w:t xml:space="preserve"> (Artigo III)</w:t>
+      </w:r>
+      <w:r>
+        <w:rPr>
+          <w:lang w:eastAsia="en-US"/>
+        </w:rPr>
+        <w:t>.</w:t>
+      </w:r>
       <w:r>
         <w:rPr>
           <w:lang w:eastAsia="en-US"/>
         </w:rPr>
         <w:t xml:space="preserve"> </w:t>
       </w:r>
-      <w:proofErr w:type="spellStart"/>
-      <w:r>
-        <w:rPr>
-          <w:lang w:eastAsia="en-US"/>
-        </w:rPr>
-        <w:t>of</w:t>
-      </w:r>
-      <w:proofErr w:type="spellEnd"/>
-      <w:r>
-        <w:rPr>
-          <w:lang w:eastAsia="en-US"/>
-        </w:rPr>
-        <w:t xml:space="preserve"> Helsinki</w:t>
+      <w:r>
+        <w:rPr>
+          <w:lang w:eastAsia="en-US"/>
+        </w:rPr>
+        <w:t>Além disso, foi apresentado dois artigos avaliando os serviços musicais atuais por suas explicações e transparência (Artigo I) e o modo que eles envolvem o contexto em suas interações com os sistemas de recomendação e suas tarefas</w:t>
       </w:r>
       <w:r>
         <w:rPr>
@@ -6772,112 +6989,14 @@
         <w:rPr>
           <w:lang w:eastAsia="en-US"/>
         </w:rPr>
-        <w:t>Artigo</w:t>
-      </w:r>
-      <w:r>
-        <w:rPr>
-          <w:lang w:eastAsia="en-US"/>
-        </w:rPr>
-        <w:t xml:space="preserve"> II) </w:t>
-      </w:r>
-      <w:r>
-        <w:rPr>
-          <w:lang w:eastAsia="en-US"/>
-        </w:rPr>
-        <w:t>e</w:t>
-      </w:r>
-      <w:r>
-        <w:rPr>
-          <w:lang w:eastAsia="en-US"/>
-        </w:rPr>
-        <w:t xml:space="preserve"> OUTMedia (</w:t>
-      </w:r>
-      <w:r>
-        <w:rPr>
-          <w:lang w:eastAsia="en-US"/>
-        </w:rPr>
-        <w:t>Artigo</w:t>
-      </w:r>
-      <w:r>
-        <w:rPr>
-          <w:lang w:eastAsia="en-US"/>
-        </w:rPr>
-        <w:t xml:space="preserve"> IV)</w:t>
-      </w:r>
-      <w:r>
-        <w:rPr>
-          <w:lang w:eastAsia="en-US"/>
-        </w:rPr>
-        <w:t xml:space="preserve">. Foi </w:t>
-      </w:r>
-      <w:r>
-        <w:rPr>
-          <w:lang w:eastAsia="en-US"/>
-        </w:rPr>
-        <w:t>proposta</w:t>
-      </w:r>
-      <w:r>
-        <w:rPr>
-          <w:lang w:eastAsia="en-US"/>
-        </w:rPr>
-        <w:t xml:space="preserve"> uma plataforma para vários conceitos de serviço de </w:t>
-      </w:r>
-      <w:r>
-        <w:rPr>
-          <w:lang w:eastAsia="en-US"/>
-        </w:rPr>
-        <w:t>música</w:t>
-      </w:r>
-      <w:r>
-        <w:rPr>
-          <w:lang w:eastAsia="en-US"/>
-        </w:rPr>
-        <w:t xml:space="preserve"> com reconhecimento de contexto</w:t>
-      </w:r>
-      <w:r>
-        <w:rPr>
-          <w:lang w:eastAsia="en-US"/>
-        </w:rPr>
-        <w:t xml:space="preserve"> (Artigo III)</w:t>
-      </w:r>
-      <w:r>
-        <w:rPr>
-          <w:lang w:eastAsia="en-US"/>
-        </w:rPr>
-        <w:t>.</w:t>
-      </w:r>
-      <w:r>
-        <w:rPr>
-          <w:lang w:eastAsia="en-US"/>
-        </w:rPr>
-        <w:t xml:space="preserve"> </w:t>
-      </w:r>
-      <w:r>
-        <w:rPr>
-          <w:lang w:eastAsia="en-US"/>
-        </w:rPr>
-        <w:t>Além disso, foi apresentado dois artigos avaliando os serviços musicais atuais por suas explicações e transparência (Artigo I) e o modo que eles envolvem o contexto em suas interações com os sistemas de recomendação e suas tarefas</w:t>
-      </w:r>
-      <w:r>
-        <w:rPr>
-          <w:lang w:eastAsia="en-US"/>
-        </w:rPr>
-        <w:t xml:space="preserve"> (</w:t>
-      </w:r>
-      <w:r>
-        <w:rPr>
-          <w:lang w:eastAsia="en-US"/>
-        </w:rPr>
         <w:t xml:space="preserve">background </w:t>
       </w:r>
-      <w:proofErr w:type="spellStart"/>
       <w:r>
         <w:rPr>
           <w:lang w:eastAsia="en-US"/>
         </w:rPr>
         <w:t>jobs</w:t>
       </w:r>
-      <w:proofErr w:type="spellEnd"/>
       <w:r>
         <w:rPr>
           <w:lang w:eastAsia="en-US"/>
@@ -7064,6 +7183,7 @@
         <w:rPr>
           <w:lang w:val="en-US"/>
         </w:rPr>
+        <w:lastRenderedPageBreak/>
         <w:t>Recommender</w:t>
       </w:r>
       <w:r>
@@ -7090,49 +7210,7 @@
         <w:rPr>
           <w:lang w:eastAsia="en-US"/>
         </w:rPr>
-        <w:t xml:space="preserve">Neste livro é apresentado um capítulo tratando sobre os sistemas de recomendação na área musical (Capitulo 13 - Music </w:t>
-      </w:r>
-      <w:proofErr w:type="spellStart"/>
-      <w:r>
-        <w:rPr>
-          <w:lang w:eastAsia="en-US"/>
-        </w:rPr>
-        <w:t>Recommender</w:t>
-      </w:r>
-      <w:proofErr w:type="spellEnd"/>
-      <w:r>
-        <w:rPr>
-          <w:lang w:eastAsia="en-US"/>
-        </w:rPr>
-        <w:t xml:space="preserve"> Systems), nele é abordado recomendações baseadas no conteúdo, modelo hibrido de recomendação, geração automática de playlist, </w:t>
-      </w:r>
-      <w:proofErr w:type="spellStart"/>
-      <w:r>
-        <w:rPr>
-          <w:lang w:eastAsia="en-US"/>
-        </w:rPr>
-        <w:t>data-sets</w:t>
-      </w:r>
-      <w:proofErr w:type="spellEnd"/>
-      <w:r>
-        <w:rPr>
-          <w:lang w:eastAsia="en-US"/>
-        </w:rPr>
-        <w:t xml:space="preserve"> e avaliação, mas o principal tópico que </w:t>
-      </w:r>
-      <w:proofErr w:type="spellStart"/>
-      <w:r>
-        <w:rPr>
-          <w:lang w:eastAsia="en-US"/>
-        </w:rPr>
-        <w:t>sera</w:t>
-      </w:r>
-      <w:proofErr w:type="spellEnd"/>
-      <w:r>
-        <w:rPr>
-          <w:lang w:eastAsia="en-US"/>
-        </w:rPr>
-        <w:t xml:space="preserve"> utilizado nesse trabalho, é a recomendação a partir do contexto.</w:t>
+        <w:t>Neste livro é apresentado um capítulo tratando sobre os sistemas de recomendação na área musical (Capitulo 13 - Music Recommender Systems), nele é abordado recomendações baseadas no conteúdo, modelo hibrido de recomendação, geração automática de playlist, data-sets e avaliação, mas o principal tópico que sera utilizado nesse trabalho, é a recomendação a partir do contexto.</w:t>
       </w:r>
     </w:p>
     <w:p>
@@ -7360,15 +7438,7 @@
         </w:r>
       </w:smartTag>
       <w:r>
-        <w:t xml:space="preserve"> uma situação paradoxal. Ao mesmo tempo em que se percebe um avanço no cumprimento das diretrizes norteadoras do Sistema Único de Saúde, tais como, a integralidade da atenção à saúde (preventivo e curativo), a universalidade da cobertura e do atendimento, a gratuidade e a descentralização das ações e serviços, verifica-se também a </w:t>
-      </w:r>
-      <w:proofErr w:type="spellStart"/>
-      <w:r>
-        <w:t>obstaculização</w:t>
-      </w:r>
-      <w:proofErr w:type="spellEnd"/>
-      <w:r>
-        <w:t xml:space="preserve"> permanente do processo em função da insuficiência de recursos. Ao mesmo tempo em que são repassadas novas atribuições e poderes ao município de Porto Alegre, não há o repasse de recursos financeiros na mesma proporção para fazer frente ao processo de municipalização. Além disso, as negociações para se aumentar os recursos financeiros sempre ocorrem de maneira conflitiva, principalmente entre o Estado e o Município. Desse modo, o melhor andamento do processo de municipalização </w:t>
+        <w:t xml:space="preserve"> uma situação paradoxal. Ao mesmo tempo em que se percebe um avanço no cumprimento das diretrizes norteadoras do Sistema Único de Saúde, tais como, a integralidade da atenção à saúde (preventivo e curativo), a universalidade da cobertura e do atendimento, a gratuidade e a descentralização das ações e serviços, verifica-se também a obstaculização permanente do processo em função da insuficiência de recursos. Ao mesmo tempo em que são repassadas novas atribuições e poderes ao município de Porto Alegre, não há o repasse de recursos financeiros na mesma proporção para fazer frente ao processo de municipalização. Além disso, as negociações para se aumentar os recursos financeiros sempre ocorrem de maneira conflitiva, principalmente entre o Estado e o Município. Desse modo, o melhor andamento do processo de municipalização </w:t>
       </w:r>
       <w:smartTag w:uri="urn:schemas-microsoft-com:office:smarttags" w:element="PersonName">
         <w:smartTagPr>
@@ -7400,15 +7470,7 @@
         <w:pStyle w:val="Comentrio-retirar"/>
       </w:pPr>
       <w:r>
-        <w:t xml:space="preserve">PAGINAÇÃO: Segundo o livro do prof. Cléber </w:t>
-      </w:r>
-      <w:proofErr w:type="spellStart"/>
-      <w:r>
-        <w:t>Prodanov</w:t>
-      </w:r>
-      <w:proofErr w:type="spellEnd"/>
-      <w:r>
-        <w:t>, as folhas do trabalho são contadas a partir da folha de rosto (não contamos a capa), mas nem todas receberão um número. Contamos, mas não numeramos, então, a folha de rosto, o resumo, o abstract, as listas</w:t>
+        <w:t>PAGINAÇÃO: Segundo o livro do prof. Cléber Prodanov, as folhas do trabalho são contadas a partir da folha de rosto (não contamos a capa), mas nem todas receberão um número. Contamos, mas não numeramos, então, a folha de rosto, o resumo, o abstract, as listas</w:t>
       </w:r>
       <w:r>
         <w:t xml:space="preserve"> e</w:t>
@@ -9135,6 +9197,119 @@
     </w:lvl>
   </w:abstractNum>
   <w:abstractNum w:abstractNumId="14" w15:restartNumberingAfterBreak="0">
+    <w:nsid w:val="4B7D48F9"/>
+    <w:multiLevelType w:val="hybridMultilevel"/>
+    <w:tmpl w:val="64F2F5DC"/>
+    <w:lvl w:ilvl="0" w:tplc="04160001">
+      <w:start w:val="1"/>
+      <w:numFmt w:val="bullet"/>
+      <w:lvlText w:val=""/>
+      <w:lvlJc w:val="left"/>
+      <w:pPr>
+        <w:ind w:left="720" w:hanging="360"/>
+      </w:pPr>
+      <w:rPr>
+        <w:rFonts w:ascii="Symbol" w:hAnsi="Symbol" w:hint="default"/>
+      </w:rPr>
+    </w:lvl>
+    <w:lvl w:ilvl="1" w:tplc="04160003" w:tentative="1">
+      <w:start w:val="1"/>
+      <w:numFmt w:val="bullet"/>
+      <w:lvlText w:val="o"/>
+      <w:lvlJc w:val="left"/>
+      <w:pPr>
+        <w:ind w:left="1440" w:hanging="360"/>
+      </w:pPr>
+      <w:rPr>
+        <w:rFonts w:ascii="Courier New" w:hAnsi="Courier New" w:cs="Courier New" w:hint="default"/>
+      </w:rPr>
+    </w:lvl>
+    <w:lvl w:ilvl="2" w:tplc="04160005" w:tentative="1">
+      <w:start w:val="1"/>
+      <w:numFmt w:val="bullet"/>
+      <w:lvlText w:val=""/>
+      <w:lvlJc w:val="left"/>
+      <w:pPr>
+        <w:ind w:left="2160" w:hanging="360"/>
+      </w:pPr>
+      <w:rPr>
+        <w:rFonts w:ascii="Wingdings" w:hAnsi="Wingdings" w:hint="default"/>
+      </w:rPr>
+    </w:lvl>
+    <w:lvl w:ilvl="3" w:tplc="04160001" w:tentative="1">
+      <w:start w:val="1"/>
+      <w:numFmt w:val="bullet"/>
+      <w:lvlText w:val=""/>
+      <w:lvlJc w:val="left"/>
+      <w:pPr>
+        <w:ind w:left="2880" w:hanging="360"/>
+      </w:pPr>
+      <w:rPr>
+        <w:rFonts w:ascii="Symbol" w:hAnsi="Symbol" w:hint="default"/>
+      </w:rPr>
+    </w:lvl>
+    <w:lvl w:ilvl="4" w:tplc="04160003" w:tentative="1">
+      <w:start w:val="1"/>
+      <w:numFmt w:val="bullet"/>
+      <w:lvlText w:val="o"/>
+      <w:lvlJc w:val="left"/>
+      <w:pPr>
+        <w:ind w:left="3600" w:hanging="360"/>
+      </w:pPr>
+      <w:rPr>
+        <w:rFonts w:ascii="Courier New" w:hAnsi="Courier New" w:cs="Courier New" w:hint="default"/>
+      </w:rPr>
+    </w:lvl>
+    <w:lvl w:ilvl="5" w:tplc="04160005" w:tentative="1">
+      <w:start w:val="1"/>
+      <w:numFmt w:val="bullet"/>
+      <w:lvlText w:val=""/>
+      <w:lvlJc w:val="left"/>
+      <w:pPr>
+        <w:ind w:left="4320" w:hanging="360"/>
+      </w:pPr>
+      <w:rPr>
+        <w:rFonts w:ascii="Wingdings" w:hAnsi="Wingdings" w:hint="default"/>
+      </w:rPr>
+    </w:lvl>
+    <w:lvl w:ilvl="6" w:tplc="04160001" w:tentative="1">
+      <w:start w:val="1"/>
+      <w:numFmt w:val="bullet"/>
+      <w:lvlText w:val=""/>
+      <w:lvlJc w:val="left"/>
+      <w:pPr>
+        <w:ind w:left="5040" w:hanging="360"/>
+      </w:pPr>
+      <w:rPr>
+        <w:rFonts w:ascii="Symbol" w:hAnsi="Symbol" w:hint="default"/>
+      </w:rPr>
+    </w:lvl>
+    <w:lvl w:ilvl="7" w:tplc="04160003" w:tentative="1">
+      <w:start w:val="1"/>
+      <w:numFmt w:val="bullet"/>
+      <w:lvlText w:val="o"/>
+      <w:lvlJc w:val="left"/>
+      <w:pPr>
+        <w:ind w:left="5760" w:hanging="360"/>
+      </w:pPr>
+      <w:rPr>
+        <w:rFonts w:ascii="Courier New" w:hAnsi="Courier New" w:cs="Courier New" w:hint="default"/>
+      </w:rPr>
+    </w:lvl>
+    <w:lvl w:ilvl="8" w:tplc="04160005" w:tentative="1">
+      <w:start w:val="1"/>
+      <w:numFmt w:val="bullet"/>
+      <w:lvlText w:val=""/>
+      <w:lvlJc w:val="left"/>
+      <w:pPr>
+        <w:ind w:left="6480" w:hanging="360"/>
+      </w:pPr>
+      <w:rPr>
+        <w:rFonts w:ascii="Wingdings" w:hAnsi="Wingdings" w:hint="default"/>
+      </w:rPr>
+    </w:lvl>
+  </w:abstractNum>
+  <w:abstractNum w:abstractNumId="15" w15:restartNumberingAfterBreak="0">
     <w:nsid w:val="4D6F4F2C"/>
     <w:multiLevelType w:val="multilevel"/>
     <w:tmpl w:val="3A10C41A"/>
@@ -9246,7 +9421,7 @@
       </w:pPr>
     </w:lvl>
   </w:abstractNum>
-  <w:abstractNum w:abstractNumId="15" w15:restartNumberingAfterBreak="0">
+  <w:abstractNum w:abstractNumId="16" w15:restartNumberingAfterBreak="0">
     <w:nsid w:val="4FCF7CA9"/>
     <w:multiLevelType w:val="multilevel"/>
     <w:tmpl w:val="1A1E4152"/>
@@ -9359,7 +9534,7 @@
       </w:pPr>
     </w:lvl>
   </w:abstractNum>
-  <w:abstractNum w:abstractNumId="16" w15:restartNumberingAfterBreak="0">
+  <w:abstractNum w:abstractNumId="17" w15:restartNumberingAfterBreak="0">
     <w:nsid w:val="52D03AB9"/>
     <w:multiLevelType w:val="multilevel"/>
     <w:tmpl w:val="559A67E0"/>
@@ -9472,7 +9647,7 @@
       </w:pPr>
     </w:lvl>
   </w:abstractNum>
-  <w:abstractNum w:abstractNumId="17" w15:restartNumberingAfterBreak="0">
+  <w:abstractNum w:abstractNumId="18" w15:restartNumberingAfterBreak="0">
     <w:nsid w:val="52FC5C6F"/>
     <w:multiLevelType w:val="multilevel"/>
     <w:tmpl w:val="B0C61F3E"/>
@@ -9590,7 +9765,7 @@
       </w:pPr>
     </w:lvl>
   </w:abstractNum>
-  <w:abstractNum w:abstractNumId="18" w15:restartNumberingAfterBreak="0">
+  <w:abstractNum w:abstractNumId="19" w15:restartNumberingAfterBreak="0">
     <w:nsid w:val="552113BE"/>
     <w:multiLevelType w:val="hybridMultilevel"/>
     <w:tmpl w:val="09AA076E"/>
@@ -9703,7 +9878,7 @@
       </w:rPr>
     </w:lvl>
   </w:abstractNum>
-  <w:abstractNum w:abstractNumId="19" w15:restartNumberingAfterBreak="0">
+  <w:abstractNum w:abstractNumId="20" w15:restartNumberingAfterBreak="0">
     <w:nsid w:val="59D57C2F"/>
     <w:multiLevelType w:val="singleLevel"/>
     <w:tmpl w:val="09962A8E"/>
@@ -9720,7 +9895,7 @@
       </w:pPr>
     </w:lvl>
   </w:abstractNum>
-  <w:abstractNum w:abstractNumId="20" w15:restartNumberingAfterBreak="0">
+  <w:abstractNum w:abstractNumId="21" w15:restartNumberingAfterBreak="0">
     <w:nsid w:val="61720F13"/>
     <w:multiLevelType w:val="singleLevel"/>
     <w:tmpl w:val="FF2019BC"/>
@@ -9737,7 +9912,7 @@
       </w:pPr>
     </w:lvl>
   </w:abstractNum>
-  <w:abstractNum w:abstractNumId="21" w15:restartNumberingAfterBreak="0">
+  <w:abstractNum w:abstractNumId="22" w15:restartNumberingAfterBreak="0">
     <w:nsid w:val="6A21499D"/>
     <w:multiLevelType w:val="multilevel"/>
     <w:tmpl w:val="86CEFC04"/>
@@ -9850,7 +10025,7 @@
       </w:pPr>
     </w:lvl>
   </w:abstractNum>
-  <w:abstractNum w:abstractNumId="22" w15:restartNumberingAfterBreak="0">
+  <w:abstractNum w:abstractNumId="23" w15:restartNumberingAfterBreak="0">
     <w:nsid w:val="6B6307AD"/>
     <w:multiLevelType w:val="multilevel"/>
     <w:tmpl w:val="BCCEB1CA"/>
@@ -9963,7 +10138,7 @@
       </w:pPr>
     </w:lvl>
   </w:abstractNum>
-  <w:abstractNum w:abstractNumId="23" w15:restartNumberingAfterBreak="0">
+  <w:abstractNum w:abstractNumId="24" w15:restartNumberingAfterBreak="0">
     <w:nsid w:val="6F7E0050"/>
     <w:multiLevelType w:val="singleLevel"/>
     <w:tmpl w:val="4F7005E0"/>
@@ -9980,7 +10155,7 @@
       </w:pPr>
     </w:lvl>
   </w:abstractNum>
-  <w:abstractNum w:abstractNumId="24" w15:restartNumberingAfterBreak="0">
+  <w:abstractNum w:abstractNumId="25" w15:restartNumberingAfterBreak="0">
     <w:nsid w:val="717035CC"/>
     <w:multiLevelType w:val="multilevel"/>
     <w:tmpl w:val="39F0396E"/>
@@ -10093,7 +10268,7 @@
       </w:pPr>
     </w:lvl>
   </w:abstractNum>
-  <w:abstractNum w:abstractNumId="25" w15:restartNumberingAfterBreak="0">
+  <w:abstractNum w:abstractNumId="26" w15:restartNumberingAfterBreak="0">
     <w:nsid w:val="75841F87"/>
     <w:multiLevelType w:val="multilevel"/>
     <w:tmpl w:val="7B32A500"/>
@@ -10207,25 +10382,25 @@
     </w:lvl>
   </w:abstractNum>
   <w:num w:numId="1">
-    <w:abstractNumId w:val="20"/>
+    <w:abstractNumId w:val="21"/>
   </w:num>
   <w:num w:numId="2">
-    <w:abstractNumId w:val="25"/>
+    <w:abstractNumId w:val="26"/>
   </w:num>
   <w:num w:numId="3">
     <w:abstractNumId w:val="1"/>
   </w:num>
   <w:num w:numId="4">
-    <w:abstractNumId w:val="19"/>
+    <w:abstractNumId w:val="20"/>
   </w:num>
   <w:num w:numId="5">
+    <w:abstractNumId w:val="24"/>
+  </w:num>
+  <w:num w:numId="6">
     <w:abstractNumId w:val="23"/>
   </w:num>
-  <w:num w:numId="6">
+  <w:num w:numId="7">
     <w:abstractNumId w:val="22"/>
-  </w:num>
-  <w:num w:numId="7">
-    <w:abstractNumId w:val="21"/>
   </w:num>
   <w:num w:numId="8">
     <w:abstractNumId w:val="5"/>
@@ -10309,40 +10484,40 @@
     </w:lvlOverride>
   </w:num>
   <w:num w:numId="11">
-    <w:abstractNumId w:val="16"/>
+    <w:abstractNumId w:val="17"/>
   </w:num>
   <w:num w:numId="12">
-    <w:abstractNumId w:val="14"/>
+    <w:abstractNumId w:val="15"/>
   </w:num>
   <w:num w:numId="13">
-    <w:abstractNumId w:val="24"/>
+    <w:abstractNumId w:val="25"/>
   </w:num>
   <w:num w:numId="14">
     <w:abstractNumId w:val="11"/>
   </w:num>
   <w:num w:numId="15">
-    <w:abstractNumId w:val="15"/>
+    <w:abstractNumId w:val="16"/>
   </w:num>
   <w:num w:numId="16">
-    <w:abstractNumId w:val="24"/>
+    <w:abstractNumId w:val="25"/>
   </w:num>
   <w:num w:numId="17">
-    <w:abstractNumId w:val="24"/>
+    <w:abstractNumId w:val="25"/>
   </w:num>
   <w:num w:numId="18">
-    <w:abstractNumId w:val="17"/>
+    <w:abstractNumId w:val="18"/>
   </w:num>
   <w:num w:numId="19">
-    <w:abstractNumId w:val="17"/>
+    <w:abstractNumId w:val="18"/>
   </w:num>
   <w:num w:numId="20">
-    <w:abstractNumId w:val="17"/>
+    <w:abstractNumId w:val="18"/>
   </w:num>
   <w:num w:numId="21">
-    <w:abstractNumId w:val="17"/>
+    <w:abstractNumId w:val="18"/>
   </w:num>
   <w:num w:numId="22">
-    <w:abstractNumId w:val="17"/>
+    <w:abstractNumId w:val="18"/>
   </w:num>
   <w:num w:numId="23">
     <w:abstractNumId w:val="7"/>
@@ -10363,7 +10538,7 @@
     <w:abstractNumId w:val="3"/>
   </w:num>
   <w:num w:numId="29">
-    <w:abstractNumId w:val="17"/>
+    <w:abstractNumId w:val="18"/>
   </w:num>
   <w:num w:numId="30">
     <w:abstractNumId w:val="6"/>
@@ -10375,7 +10550,10 @@
     <w:abstractNumId w:val="4"/>
   </w:num>
   <w:num w:numId="33">
-    <w:abstractNumId w:val="18"/>
+    <w:abstractNumId w:val="19"/>
+  </w:num>
+  <w:num w:numId="34">
+    <w:abstractNumId w:val="14"/>
   </w:num>
 </w:numbering>
 </file>
@@ -11624,6 +11802,17 @@
       <w:szCs w:val="18"/>
     </w:rPr>
   </w:style>
+  <w:style w:type="paragraph" w:styleId="PargrafodaLista">
+    <w:name w:val="List Paragraph"/>
+    <w:basedOn w:val="Normal"/>
+    <w:uiPriority w:val="34"/>
+    <w:qFormat/>
+    <w:rsid w:val="004A3A38"/>
+    <w:pPr>
+      <w:ind w:left="720"/>
+      <w:contextualSpacing/>
+    </w:pPr>
+  </w:style>
 </w:styles>
 </file>
 
@@ -11927,7 +12116,7 @@
 </file>
 
 <file path=customXml/itemProps1.xml><?xml version="1.0" encoding="utf-8"?>
-<ds:datastoreItem xmlns:ds="http://schemas.openxmlformats.org/officeDocument/2006/customXml" ds:itemID="{7580FF65-7320-4DD3-84AD-5EDD3E257277}">
+<ds:datastoreItem xmlns:ds="http://schemas.openxmlformats.org/officeDocument/2006/customXml" ds:itemID="{9C523377-2000-4202-81D4-E0F1EC7CC520}">
   <ds:schemaRefs>
     <ds:schemaRef ds:uri="http://schemas.openxmlformats.org/officeDocument/2006/bibliography"/>
   </ds:schemaRefs>

</xml_diff>

<commit_message>
add trabalhos que serão analisados nesse trabalho
</commit_message>
<xml_diff>
--- a/tcc-i/main.docx
+++ b/tcc-i/main.docx
@@ -479,19 +479,11 @@
       <w:pPr>
         <w:pStyle w:val="Palavras-chave"/>
       </w:pPr>
-      <w:proofErr w:type="spellStart"/>
       <w:r>
         <w:rPr>
           <w:lang w:val="en-US"/>
         </w:rPr>
-        <w:t>Palavras-chave</w:t>
-      </w:r>
-      <w:proofErr w:type="spellEnd"/>
-      <w:r>
-        <w:rPr>
-          <w:lang w:val="en-US"/>
-        </w:rPr>
-        <w:t>:</w:t>
+        <w:t>Palavras-chave:</w:t>
       </w:r>
       <w:r>
         <w:rPr>
@@ -3874,13 +3866,8 @@
       <w:r>
         <w:t xml:space="preserve">Sistemas de recomendação (RecSys - </w:t>
       </w:r>
-      <w:proofErr w:type="spellStart"/>
-      <w:r>
-        <w:t>Recommender</w:t>
-      </w:r>
-      <w:proofErr w:type="spellEnd"/>
-      <w:r>
-        <w:t xml:space="preserve"> Systems</w:t>
+      <w:r>
+        <w:t>Recommender Systems</w:t>
       </w:r>
       <w:r>
         <w:t xml:space="preserve">) são implementações de softwares e técnicas, que apresentam sugestões de itens que seriam de uso de um usuário. As sugestões são de acordo com vários processos de decisão, como, que item comprar, que música escutar ou que notícia ler. No geral, sistemas de recomendação servem para dois propósitos diferentes. Eles podem ser utilizados para estimular os usuários a fazer alguma coisa como comprar livros ou assistir algum filme. Em contrapartida, os sistemas de recomendação podem ser utilizados para lidar com a sobrecarga de informações, selecionando os melhores itens de uma base maior </w:t>
@@ -4040,11 +4027,9 @@
       <w:r>
         <w:t xml:space="preserve">Os RecSys têm evoluído muito desde o seu surgimento, isso acontece dado o interesse acadêmico e comercial sobre a área, além dos benefícios que ela pode trazer. Um caso famoso dos sistemas de recomendação foi o Netflix </w:t>
       </w:r>
-      <w:proofErr w:type="spellStart"/>
       <w:r>
         <w:t>Prize</w:t>
       </w:r>
-      <w:proofErr w:type="spellEnd"/>
       <w:r>
         <w:t>, uma competição feita pela Netflix, que ofereceu um milhão a quem melhorasse o algoritmo de recomendação de seu sistema em 10%. A competição iniciou em 2006 e demorou 3 anos para alguém conseguir resolver o problema deles de maneira satisfatória. Nesse caso o vencedor utilizou um modelo híbrido de RecSys</w:t>
       </w:r>
@@ -4916,14 +4901,12 @@
       <w:r>
         <w:t xml:space="preserve">Além das fontes, será desenvolvido uma </w:t>
       </w:r>
-      <w:proofErr w:type="spellStart"/>
       <w:r>
         <w:rPr>
           <w:i/>
         </w:rPr>
         <w:t>string</w:t>
       </w:r>
-      <w:proofErr w:type="spellEnd"/>
       <w:r>
         <w:t xml:space="preserve"> de busca, para </w:t>
       </w:r>
@@ -4981,14 +4964,12 @@
       <w:r>
         <w:t xml:space="preserve"> </w:t>
       </w:r>
-      <w:proofErr w:type="spellStart"/>
       <w:r>
         <w:rPr>
           <w:i/>
         </w:rPr>
         <w:t>string</w:t>
       </w:r>
-      <w:proofErr w:type="spellEnd"/>
       <w:r>
         <w:t xml:space="preserve"> de busca</w:t>
       </w:r>
@@ -5286,27 +5267,14 @@
       <w:r>
         <w:t xml:space="preserve">Figura </w:t>
       </w:r>
-      <w:r>
-        <w:fldChar w:fldCharType="begin"/>
-      </w:r>
-      <w:r>
-        <w:instrText xml:space="preserve"> SEQ Figura \* ARABIC </w:instrText>
-      </w:r>
-      <w:r>
-        <w:fldChar w:fldCharType="separate"/>
-      </w:r>
-      <w:r>
-        <w:rPr>
-          <w:noProof/>
-        </w:rPr>
-        <w:t>1</w:t>
-      </w:r>
-      <w:r>
-        <w:rPr>
-          <w:noProof/>
-        </w:rPr>
-        <w:fldChar w:fldCharType="end"/>
-      </w:r>
+      <w:fldSimple w:instr=" SEQ Figura \* ARABIC ">
+        <w:r>
+          <w:rPr>
+            <w:noProof/>
+          </w:rPr>
+          <w:t>1</w:t>
+        </w:r>
+      </w:fldSimple>
       <w:r>
         <w:t xml:space="preserve"> Motor</w:t>
       </w:r>
@@ -5372,14 +5340,12 @@
       <w:r>
         <w:t xml:space="preserve"> a partir da </w:t>
       </w:r>
-      <w:proofErr w:type="spellStart"/>
       <w:r>
         <w:rPr>
           <w:i/>
         </w:rPr>
         <w:t>string</w:t>
       </w:r>
-      <w:proofErr w:type="spellEnd"/>
       <w:r>
         <w:t xml:space="preserve"> de busca pré</w:t>
       </w:r>
@@ -5446,14 +5412,12 @@
       <w:r>
         <w:t xml:space="preserve"> relacionados a </w:t>
       </w:r>
-      <w:proofErr w:type="spellStart"/>
       <w:r>
         <w:rPr>
           <w:i/>
         </w:rPr>
         <w:t>string</w:t>
       </w:r>
-      <w:proofErr w:type="spellEnd"/>
       <w:r>
         <w:t xml:space="preserve"> de busca</w:t>
       </w:r>
@@ -5522,37 +5486,16 @@
       <w:r>
         <w:t xml:space="preserve">Figura </w:t>
       </w:r>
-      <w:r>
-        <w:fldChar w:fldCharType="begin"/>
-      </w:r>
-      <w:r>
-        <w:instrText xml:space="preserve"> SEQ Figura \* ARABIC </w:instrText>
-      </w:r>
-      <w:r>
-        <w:fldChar w:fldCharType="separate"/>
-      </w:r>
-      <w:r>
-        <w:rPr>
-          <w:noProof/>
-        </w:rPr>
-        <w:t>2</w:t>
-      </w:r>
-      <w:r>
-        <w:rPr>
-          <w:noProof/>
-        </w:rPr>
-        <w:fldChar w:fldCharType="end"/>
-      </w:r>
-      <w:r>
-        <w:t xml:space="preserve"> Resultado de busca dos </w:t>
-      </w:r>
-      <w:proofErr w:type="spellStart"/>
-      <w:r>
-        <w:t>proceedings</w:t>
-      </w:r>
-      <w:proofErr w:type="spellEnd"/>
-      <w:r>
-        <w:t xml:space="preserve"> no motor de busca da ACM (próprio, 2020)</w:t>
+      <w:fldSimple w:instr=" SEQ Figura \* ARABIC ">
+        <w:r>
+          <w:rPr>
+            <w:noProof/>
+          </w:rPr>
+          <w:t>2</w:t>
+        </w:r>
+      </w:fldSimple>
+      <w:r>
+        <w:t xml:space="preserve"> Resultado de busca dos proceedings no motor de busca da ACM (próprio, 2020)</w:t>
       </w:r>
     </w:p>
     <w:p>
@@ -5596,25 +5539,21 @@
       <w:r>
         <w:t xml:space="preserve"> os tipos de publicações aceitas para </w:t>
       </w:r>
-      <w:proofErr w:type="spellStart"/>
       <w:r>
         <w:rPr>
           <w:i/>
         </w:rPr>
         <w:t>proceedings</w:t>
       </w:r>
-      <w:proofErr w:type="spellEnd"/>
       <w:r>
         <w:t xml:space="preserve"> e </w:t>
       </w:r>
-      <w:proofErr w:type="spellStart"/>
       <w:r>
         <w:rPr>
           <w:i/>
         </w:rPr>
         <w:t>journals</w:t>
       </w:r>
-      <w:proofErr w:type="spellEnd"/>
       <w:r>
         <w:t xml:space="preserve">. </w:t>
       </w:r>
@@ -5711,38 +5650,23 @@
       <w:r>
         <w:t xml:space="preserve">Figura </w:t>
       </w:r>
-      <w:r>
-        <w:fldChar w:fldCharType="begin"/>
-      </w:r>
-      <w:r>
-        <w:instrText xml:space="preserve"> SEQ Figura \* ARABIC </w:instrText>
-      </w:r>
-      <w:r>
-        <w:fldChar w:fldCharType="separate"/>
-      </w:r>
-      <w:r>
-        <w:rPr>
-          <w:noProof/>
-        </w:rPr>
-        <w:t>3</w:t>
-      </w:r>
-      <w:r>
-        <w:rPr>
-          <w:noProof/>
-        </w:rPr>
-        <w:fldChar w:fldCharType="end"/>
-      </w:r>
+      <w:fldSimple w:instr=" SEQ Figura \* ARABIC ">
+        <w:r>
+          <w:rPr>
+            <w:noProof/>
+          </w:rPr>
+          <w:t>3</w:t>
+        </w:r>
+      </w:fldSimple>
       <w:r>
         <w:t xml:space="preserve"> </w:t>
       </w:r>
       <w:r>
         <w:t xml:space="preserve">Resultado de busca dos </w:t>
       </w:r>
-      <w:proofErr w:type="spellStart"/>
       <w:r>
         <w:t>journals</w:t>
       </w:r>
-      <w:proofErr w:type="spellEnd"/>
       <w:r>
         <w:t xml:space="preserve"> no motor de busca da ACM (próprio, 2020)</w:t>
       </w:r>
@@ -5752,14 +5676,12 @@
         <w:tab/>
         <w:t xml:space="preserve">A quantidade de trabalhos encontrados na ACM relacionados a </w:t>
       </w:r>
-      <w:proofErr w:type="spellStart"/>
       <w:r>
         <w:rPr>
           <w:i/>
         </w:rPr>
         <w:t>string</w:t>
       </w:r>
-      <w:proofErr w:type="spellEnd"/>
       <w:r>
         <w:t xml:space="preserve"> de busca foi muito alta, isso devido a ela possuir uma grande comunidade relacionado a área de RecSys, com diversas </w:t>
       </w:r>
@@ -5818,14 +5740,12 @@
       <w:r>
         <w:t xml:space="preserve">no motor da ACM a partir da </w:t>
       </w:r>
-      <w:proofErr w:type="spellStart"/>
       <w:r>
         <w:rPr>
           <w:i/>
         </w:rPr>
         <w:t>string</w:t>
       </w:r>
-      <w:proofErr w:type="spellEnd"/>
       <w:r>
         <w:t xml:space="preserve"> de busca foram encontrados 8</w:t>
       </w:r>
@@ -5853,14 +5773,12 @@
       <w:r>
         <w:t xml:space="preserve"> do tipo </w:t>
       </w:r>
-      <w:proofErr w:type="spellStart"/>
       <w:r>
         <w:rPr>
           <w:i/>
         </w:rPr>
         <w:t>proceeding</w:t>
       </w:r>
-      <w:proofErr w:type="spellEnd"/>
       <w:r>
         <w:t>.</w:t>
       </w:r>
@@ -5982,6 +5900,101 @@
     <w:p/>
     <w:p/>
     <w:p>
+      <w:r>
+        <w:tab/>
+      </w:r>
+      <w:r>
+        <w:t>Essa pesquisa tem como objetivo responder as seguintes perguntas:</w:t>
+      </w:r>
+    </w:p>
+    <w:p>
+      <w:pPr>
+        <w:pStyle w:val="PargrafodaLista"/>
+        <w:numPr>
+          <w:ilvl w:val="0"/>
+          <w:numId w:val="35"/>
+        </w:numPr>
+      </w:pPr>
+      <w:r>
+        <w:t>Critérios de Qualidade?</w:t>
+      </w:r>
+    </w:p>
+    <w:p>
+      <w:pPr>
+        <w:pStyle w:val="PargrafodaLista"/>
+        <w:numPr>
+          <w:ilvl w:val="0"/>
+          <w:numId w:val="35"/>
+        </w:numPr>
+      </w:pPr>
+      <w:r>
+        <w:t>Qual o problema que ele resolveu?</w:t>
+      </w:r>
+    </w:p>
+    <w:p>
+      <w:pPr>
+        <w:pStyle w:val="PargrafodaLista"/>
+        <w:numPr>
+          <w:ilvl w:val="1"/>
+          <w:numId w:val="35"/>
+        </w:numPr>
+      </w:pPr>
+      <w:r>
+        <w:t>Ele usou o Spotify?</w:t>
+      </w:r>
+    </w:p>
+    <w:p>
+      <w:pPr>
+        <w:pStyle w:val="PargrafodaLista"/>
+        <w:numPr>
+          <w:ilvl w:val="0"/>
+          <w:numId w:val="35"/>
+        </w:numPr>
+      </w:pPr>
+      <w:r>
+        <w:t>Qual a base de treinamento e teste?</w:t>
+      </w:r>
+    </w:p>
+    <w:p>
+      <w:pPr>
+        <w:pStyle w:val="PargrafodaLista"/>
+        <w:numPr>
+          <w:ilvl w:val="0"/>
+          <w:numId w:val="35"/>
+        </w:numPr>
+      </w:pPr>
+      <w:r>
+        <w:t>Quais técnicas foram usadas?</w:t>
+      </w:r>
+    </w:p>
+    <w:p>
+      <w:pPr>
+        <w:pStyle w:val="PargrafodaLista"/>
+        <w:numPr>
+          <w:ilvl w:val="0"/>
+          <w:numId w:val="35"/>
+        </w:numPr>
+      </w:pPr>
+      <w:r>
+        <w:t>Quais os resultados?</w:t>
+      </w:r>
+    </w:p>
+    <w:p>
+      <w:pPr>
+        <w:pStyle w:val="PargrafodaLista"/>
+        <w:numPr>
+          <w:ilvl w:val="0"/>
+          <w:numId w:val="35"/>
+        </w:numPr>
+      </w:pPr>
+      <w:r>
+        <w:t>Como o trabalho foi avaliado/validado?</w:t>
+      </w:r>
+      <w:r>
+        <w:t xml:space="preserve"> </w:t>
+      </w:r>
+    </w:p>
+    <w:p>
       <w:pPr>
         <w:pStyle w:val="Ttulo3"/>
         <w:rPr>
@@ -5992,76 +6005,60 @@
         <w:rPr>
           <w:lang w:val="en-US"/>
         </w:rPr>
-        <w:t>Sequence-Aware Recommender Systems</w:t>
-      </w:r>
-    </w:p>
-    <w:p>
-      <w:r>
+        <w:t>The New Challenges when Modeling Context through Diversity over</w:t>
+      </w:r>
+      <w:r>
+        <w:rPr>
+          <w:lang w:val="en-US"/>
+        </w:rPr>
+        <w:t xml:space="preserve"> </w:t>
+      </w:r>
+      <w:r>
+        <w:rPr>
+          <w:lang w:val="en-US"/>
+        </w:rPr>
+        <w:t>Time in Recommender Systems</w:t>
+      </w:r>
+    </w:p>
+    <w:p>
+      <w:r>
+        <w:rPr>
+          <w:lang w:val="en-US"/>
+        </w:rPr>
         <w:tab/>
-        <w:t>B</w:t>
-      </w:r>
-      <w:r>
-        <w:t xml:space="preserve">uscam revisar trabalhos existentes que consideram as </w:t>
-      </w:r>
-      <w:r>
-        <w:t xml:space="preserve">informações </w:t>
-      </w:r>
-      <w:r>
-        <w:t>d</w:t>
-      </w:r>
-      <w:r>
-        <w:t>os registros da sequência ordenada de interações do usuário</w:t>
-      </w:r>
-      <w:r>
-        <w:t xml:space="preserve"> no processo de recomendação</w:t>
-      </w:r>
-      <w:r>
-        <w:t>.</w:t>
-      </w:r>
-    </w:p>
-    <w:p>
-      <w:r>
-        <w:t xml:space="preserve">Critérios de </w:t>
-      </w:r>
-      <w:proofErr w:type="gramStart"/>
-      <w:r>
-        <w:t>Qualidade ?</w:t>
-      </w:r>
-      <w:proofErr w:type="gramEnd"/>
-    </w:p>
-    <w:p>
-      <w:r>
-        <w:t>Qual o problema que ele resolveu?</w:t>
-      </w:r>
-    </w:p>
-    <w:p>
-      <w:r>
+      </w:r>
+      <w:r>
+        <w:t>Texto</w:t>
+      </w:r>
+    </w:p>
+    <w:p>
+      <w:pPr>
+        <w:pStyle w:val="Ttulo3"/>
+        <w:rPr>
+          <w:lang w:val="en-US"/>
+        </w:rPr>
+      </w:pPr>
+      <w:r>
+        <w:rPr>
+          <w:lang w:val="en-US"/>
+        </w:rPr>
+        <w:t>Prediction of music pairwise preferences from facial expressions</w:t>
+      </w:r>
+    </w:p>
+    <w:p>
+      <w:pPr>
+        <w:rPr>
+          <w:lang w:val="en-US"/>
+        </w:rPr>
+      </w:pPr>
+      <w:r>
+        <w:rPr>
+          <w:lang w:val="en-US"/>
+        </w:rPr>
         <w:tab/>
-        <w:t>Ele usou o Spotify?</w:t>
-      </w:r>
-    </w:p>
-    <w:p>
-      <w:r>
-        <w:t>Qual a base de treinamento e teste?</w:t>
-      </w:r>
-    </w:p>
-    <w:p>
-      <w:r>
-        <w:t>Quais técnicas foram usadas?</w:t>
-      </w:r>
-    </w:p>
-    <w:p>
-      <w:r>
-        <w:t>Quais os resultados?</w:t>
-      </w:r>
-    </w:p>
-    <w:p>
-      <w:r>
-        <w:t>Como o trabalho foi avaliado/validado?</w:t>
-      </w:r>
-    </w:p>
-    <w:p/>
-    <w:p/>
+        <w:t>Texto.</w:t>
+      </w:r>
+    </w:p>
     <w:p>
       <w:pPr>
         <w:pStyle w:val="Ttulo3"/>
@@ -6073,7 +6070,7 @@
         <w:rPr>
           <w:lang w:val="en-US"/>
         </w:rPr>
-        <w:t>A Context-Aware User-Item Representation Learning for Item Recommendation</w:t>
+        <w:t>Towards Intent-Aware Contextual Music Recommendation: Initial Experiments</w:t>
       </w:r>
     </w:p>
     <w:p>
@@ -6087,20 +6084,36 @@
           <w:lang w:val="en-US"/>
         </w:rPr>
         <w:tab/>
-      </w:r>
-      <w:proofErr w:type="spellStart"/>
-      <w:r>
+        <w:t>Texto</w:t>
+      </w:r>
+    </w:p>
+    <w:p>
+      <w:pPr>
+        <w:pStyle w:val="Ttulo3"/>
         <w:rPr>
           <w:lang w:val="en-US"/>
         </w:rPr>
+      </w:pPr>
+      <w:r>
+        <w:rPr>
+          <w:lang w:val="en-US"/>
+        </w:rPr>
+        <w:t>Quantitative Study of Music Listening Behavior in a Smartphone Context</w:t>
+      </w:r>
+    </w:p>
+    <w:p>
+      <w:pPr>
+        <w:rPr>
+          <w:lang w:val="en-US"/>
+        </w:rPr>
+      </w:pPr>
+      <w:r>
+        <w:rPr>
+          <w:lang w:val="en-US"/>
+        </w:rPr>
+        <w:lastRenderedPageBreak/>
+        <w:tab/>
         <w:t>Texto</w:t>
-      </w:r>
-      <w:proofErr w:type="spellEnd"/>
-      <w:r>
-        <w:rPr>
-          <w:lang w:val="en-US"/>
-        </w:rPr>
-        <w:t>.</w:t>
       </w:r>
     </w:p>
     <w:p>
@@ -6240,15 +6253,7 @@
         <w:tab/>
       </w:r>
       <w:r>
-        <w:t xml:space="preserve">Pode-se afirmar que está havendo em Porto Alegre uma situação paradoxal. Ao mesmo tempo em que se percebe um avanço no cumprimento das diretrizes norteadoras do Sistema Único de Saúde, tais como, a integralidade da atenção à saúde (preventivo e curativo), a universalidade da cobertura e do atendimento, a gratuidade e a descentralização das ações e serviços, verifica-se também a </w:t>
-      </w:r>
-      <w:proofErr w:type="spellStart"/>
-      <w:r>
-        <w:t>obstaculização</w:t>
-      </w:r>
-      <w:proofErr w:type="spellEnd"/>
-      <w:r>
-        <w:t xml:space="preserve"> permanente do processo em função da insuficiência de recursos. Ao mesmo tempo em que são repassadas novas atribuições e poderes ao município de Porto Alegre, não há o repasse de recursos financeiros na mesma proporção para fazer frente ao processo de municipalização. Além disso, as negociações para se aumentar os recursos financeiros sempre ocorrem de maneira conflitiva, principalmente entre o Estado e o Município. Desse modo, o melhor andamento do processo de municipalização em Porto Alegre fica na dependência da contrapartida de recursos do Estado e da União.</w:t>
+        <w:t>Pode-se afirmar que está havendo em Porto Alegre uma situação paradoxal. Ao mesmo tempo em que se percebe um avanço no cumprimento das diretrizes norteadoras do Sistema Único de Saúde, tais como, a integralidade da atenção à saúde (preventivo e curativo), a universalidade da cobertura e do atendimento, a gratuidade e a descentralização das ações e serviços, verifica-se também a obstaculização permanente do processo em função da insuficiência de recursos. Ao mesmo tempo em que são repassadas novas atribuições e poderes ao município de Porto Alegre, não há o repasse de recursos financeiros na mesma proporção para fazer frente ao processo de municipalização. Além disso, as negociações para se aumentar os recursos financeiros sempre ocorrem de maneira conflitiva, principalmente entre o Estado e o Município. Desse modo, o melhor andamento do processo de municipalização em Porto Alegre fica na dependência da contrapartida de recursos do Estado e da União.</w:t>
       </w:r>
     </w:p>
     <w:p>
@@ -6269,15 +6274,7 @@
         <w:pStyle w:val="Comentrio-retirar"/>
       </w:pPr>
       <w:r>
-        <w:t xml:space="preserve">PAGINAÇÃO: Segundo o livro do prof. Cléber </w:t>
-      </w:r>
-      <w:proofErr w:type="spellStart"/>
-      <w:r>
-        <w:t>Prodanov</w:t>
-      </w:r>
-      <w:proofErr w:type="spellEnd"/>
-      <w:r>
-        <w:t>, as folhas do trabalho são contadas a partir da folha de rosto (não contamos a capa), mas nem todas receberão um número. Contamos, mas não numeramos, então, a folha de rosto, o resumo, o abstract, as listas</w:t>
+        <w:t>PAGINAÇÃO: Segundo o livro do prof. Cléber Prodanov, as folhas do trabalho são contadas a partir da folha de rosto (não contamos a capa), mas nem todas receberão um número. Contamos, mas não numeramos, então, a folha de rosto, o resumo, o abstract, as listas</w:t>
       </w:r>
       <w:r>
         <w:t xml:space="preserve"> e</w:t>
@@ -7917,6 +7914,119 @@
     </w:lvl>
   </w:abstractNum>
   <w:abstractNum w:abstractNumId="12" w15:restartNumberingAfterBreak="0">
+    <w:nsid w:val="3FB5504D"/>
+    <w:multiLevelType w:val="hybridMultilevel"/>
+    <w:tmpl w:val="BE962194"/>
+    <w:lvl w:ilvl="0" w:tplc="04160001">
+      <w:start w:val="1"/>
+      <w:numFmt w:val="bullet"/>
+      <w:lvlText w:val=""/>
+      <w:lvlJc w:val="left"/>
+      <w:pPr>
+        <w:ind w:left="720" w:hanging="360"/>
+      </w:pPr>
+      <w:rPr>
+        <w:rFonts w:ascii="Symbol" w:hAnsi="Symbol" w:hint="default"/>
+      </w:rPr>
+    </w:lvl>
+    <w:lvl w:ilvl="1" w:tplc="04160003">
+      <w:start w:val="1"/>
+      <w:numFmt w:val="bullet"/>
+      <w:lvlText w:val="o"/>
+      <w:lvlJc w:val="left"/>
+      <w:pPr>
+        <w:ind w:left="1440" w:hanging="360"/>
+      </w:pPr>
+      <w:rPr>
+        <w:rFonts w:ascii="Courier New" w:hAnsi="Courier New" w:cs="Courier New" w:hint="default"/>
+      </w:rPr>
+    </w:lvl>
+    <w:lvl w:ilvl="2" w:tplc="04160005" w:tentative="1">
+      <w:start w:val="1"/>
+      <w:numFmt w:val="bullet"/>
+      <w:lvlText w:val=""/>
+      <w:lvlJc w:val="left"/>
+      <w:pPr>
+        <w:ind w:left="2160" w:hanging="360"/>
+      </w:pPr>
+      <w:rPr>
+        <w:rFonts w:ascii="Wingdings" w:hAnsi="Wingdings" w:hint="default"/>
+      </w:rPr>
+    </w:lvl>
+    <w:lvl w:ilvl="3" w:tplc="04160001" w:tentative="1">
+      <w:start w:val="1"/>
+      <w:numFmt w:val="bullet"/>
+      <w:lvlText w:val=""/>
+      <w:lvlJc w:val="left"/>
+      <w:pPr>
+        <w:ind w:left="2880" w:hanging="360"/>
+      </w:pPr>
+      <w:rPr>
+        <w:rFonts w:ascii="Symbol" w:hAnsi="Symbol" w:hint="default"/>
+      </w:rPr>
+    </w:lvl>
+    <w:lvl w:ilvl="4" w:tplc="04160003" w:tentative="1">
+      <w:start w:val="1"/>
+      <w:numFmt w:val="bullet"/>
+      <w:lvlText w:val="o"/>
+      <w:lvlJc w:val="left"/>
+      <w:pPr>
+        <w:ind w:left="3600" w:hanging="360"/>
+      </w:pPr>
+      <w:rPr>
+        <w:rFonts w:ascii="Courier New" w:hAnsi="Courier New" w:cs="Courier New" w:hint="default"/>
+      </w:rPr>
+    </w:lvl>
+    <w:lvl w:ilvl="5" w:tplc="04160005" w:tentative="1">
+      <w:start w:val="1"/>
+      <w:numFmt w:val="bullet"/>
+      <w:lvlText w:val=""/>
+      <w:lvlJc w:val="left"/>
+      <w:pPr>
+        <w:ind w:left="4320" w:hanging="360"/>
+      </w:pPr>
+      <w:rPr>
+        <w:rFonts w:ascii="Wingdings" w:hAnsi="Wingdings" w:hint="default"/>
+      </w:rPr>
+    </w:lvl>
+    <w:lvl w:ilvl="6" w:tplc="04160001" w:tentative="1">
+      <w:start w:val="1"/>
+      <w:numFmt w:val="bullet"/>
+      <w:lvlText w:val=""/>
+      <w:lvlJc w:val="left"/>
+      <w:pPr>
+        <w:ind w:left="5040" w:hanging="360"/>
+      </w:pPr>
+      <w:rPr>
+        <w:rFonts w:ascii="Symbol" w:hAnsi="Symbol" w:hint="default"/>
+      </w:rPr>
+    </w:lvl>
+    <w:lvl w:ilvl="7" w:tplc="04160003" w:tentative="1">
+      <w:start w:val="1"/>
+      <w:numFmt w:val="bullet"/>
+      <w:lvlText w:val="o"/>
+      <w:lvlJc w:val="left"/>
+      <w:pPr>
+        <w:ind w:left="5760" w:hanging="360"/>
+      </w:pPr>
+      <w:rPr>
+        <w:rFonts w:ascii="Courier New" w:hAnsi="Courier New" w:cs="Courier New" w:hint="default"/>
+      </w:rPr>
+    </w:lvl>
+    <w:lvl w:ilvl="8" w:tplc="04160005" w:tentative="1">
+      <w:start w:val="1"/>
+      <w:numFmt w:val="bullet"/>
+      <w:lvlText w:val=""/>
+      <w:lvlJc w:val="left"/>
+      <w:pPr>
+        <w:ind w:left="6480" w:hanging="360"/>
+      </w:pPr>
+      <w:rPr>
+        <w:rFonts w:ascii="Wingdings" w:hAnsi="Wingdings" w:hint="default"/>
+      </w:rPr>
+    </w:lvl>
+  </w:abstractNum>
+  <w:abstractNum w:abstractNumId="13" w15:restartNumberingAfterBreak="0">
     <w:nsid w:val="45521453"/>
     <w:multiLevelType w:val="singleLevel"/>
     <w:tmpl w:val="C6D8C8D4"/>
@@ -7936,7 +8046,7 @@
       </w:rPr>
     </w:lvl>
   </w:abstractNum>
-  <w:abstractNum w:abstractNumId="13" w15:restartNumberingAfterBreak="0">
+  <w:abstractNum w:abstractNumId="14" w15:restartNumberingAfterBreak="0">
     <w:nsid w:val="48A65E9A"/>
     <w:multiLevelType w:val="singleLevel"/>
     <w:tmpl w:val="C332F19E"/>
@@ -7957,7 +8067,7 @@
       </w:rPr>
     </w:lvl>
   </w:abstractNum>
-  <w:abstractNum w:abstractNumId="14" w15:restartNumberingAfterBreak="0">
+  <w:abstractNum w:abstractNumId="15" w15:restartNumberingAfterBreak="0">
     <w:nsid w:val="4B7D48F9"/>
     <w:multiLevelType w:val="hybridMultilevel"/>
     <w:tmpl w:val="64F2F5DC"/>
@@ -8070,7 +8180,7 @@
       </w:rPr>
     </w:lvl>
   </w:abstractNum>
-  <w:abstractNum w:abstractNumId="15" w15:restartNumberingAfterBreak="0">
+  <w:abstractNum w:abstractNumId="16" w15:restartNumberingAfterBreak="0">
     <w:nsid w:val="4D6F4F2C"/>
     <w:multiLevelType w:val="multilevel"/>
     <w:tmpl w:val="3A10C41A"/>
@@ -8182,7 +8292,7 @@
       </w:pPr>
     </w:lvl>
   </w:abstractNum>
-  <w:abstractNum w:abstractNumId="16" w15:restartNumberingAfterBreak="0">
+  <w:abstractNum w:abstractNumId="17" w15:restartNumberingAfterBreak="0">
     <w:nsid w:val="4FCF7CA9"/>
     <w:multiLevelType w:val="multilevel"/>
     <w:tmpl w:val="1A1E4152"/>
@@ -8295,7 +8405,7 @@
       </w:pPr>
     </w:lvl>
   </w:abstractNum>
-  <w:abstractNum w:abstractNumId="17" w15:restartNumberingAfterBreak="0">
+  <w:abstractNum w:abstractNumId="18" w15:restartNumberingAfterBreak="0">
     <w:nsid w:val="52D03AB9"/>
     <w:multiLevelType w:val="multilevel"/>
     <w:tmpl w:val="559A67E0"/>
@@ -8408,7 +8518,7 @@
       </w:pPr>
     </w:lvl>
   </w:abstractNum>
-  <w:abstractNum w:abstractNumId="18" w15:restartNumberingAfterBreak="0">
+  <w:abstractNum w:abstractNumId="19" w15:restartNumberingAfterBreak="0">
     <w:nsid w:val="52FC5C6F"/>
     <w:multiLevelType w:val="multilevel"/>
     <w:tmpl w:val="B0C61F3E"/>
@@ -8526,7 +8636,7 @@
       </w:pPr>
     </w:lvl>
   </w:abstractNum>
-  <w:abstractNum w:abstractNumId="19" w15:restartNumberingAfterBreak="0">
+  <w:abstractNum w:abstractNumId="20" w15:restartNumberingAfterBreak="0">
     <w:nsid w:val="552113BE"/>
     <w:multiLevelType w:val="hybridMultilevel"/>
     <w:tmpl w:val="09AA076E"/>
@@ -8639,7 +8749,7 @@
       </w:rPr>
     </w:lvl>
   </w:abstractNum>
-  <w:abstractNum w:abstractNumId="20" w15:restartNumberingAfterBreak="0">
+  <w:abstractNum w:abstractNumId="21" w15:restartNumberingAfterBreak="0">
     <w:nsid w:val="59D57C2F"/>
     <w:multiLevelType w:val="singleLevel"/>
     <w:tmpl w:val="09962A8E"/>
@@ -8656,7 +8766,7 @@
       </w:pPr>
     </w:lvl>
   </w:abstractNum>
-  <w:abstractNum w:abstractNumId="21" w15:restartNumberingAfterBreak="0">
+  <w:abstractNum w:abstractNumId="22" w15:restartNumberingAfterBreak="0">
     <w:nsid w:val="61720F13"/>
     <w:multiLevelType w:val="singleLevel"/>
     <w:tmpl w:val="FF2019BC"/>
@@ -8673,7 +8783,7 @@
       </w:pPr>
     </w:lvl>
   </w:abstractNum>
-  <w:abstractNum w:abstractNumId="22" w15:restartNumberingAfterBreak="0">
+  <w:abstractNum w:abstractNumId="23" w15:restartNumberingAfterBreak="0">
     <w:nsid w:val="6A21499D"/>
     <w:multiLevelType w:val="multilevel"/>
     <w:tmpl w:val="86CEFC04"/>
@@ -8786,7 +8896,7 @@
       </w:pPr>
     </w:lvl>
   </w:abstractNum>
-  <w:abstractNum w:abstractNumId="23" w15:restartNumberingAfterBreak="0">
+  <w:abstractNum w:abstractNumId="24" w15:restartNumberingAfterBreak="0">
     <w:nsid w:val="6B6307AD"/>
     <w:multiLevelType w:val="multilevel"/>
     <w:tmpl w:val="BCCEB1CA"/>
@@ -8899,7 +9009,7 @@
       </w:pPr>
     </w:lvl>
   </w:abstractNum>
-  <w:abstractNum w:abstractNumId="24" w15:restartNumberingAfterBreak="0">
+  <w:abstractNum w:abstractNumId="25" w15:restartNumberingAfterBreak="0">
     <w:nsid w:val="6F7E0050"/>
     <w:multiLevelType w:val="singleLevel"/>
     <w:tmpl w:val="4F7005E0"/>
@@ -8916,7 +9026,7 @@
       </w:pPr>
     </w:lvl>
   </w:abstractNum>
-  <w:abstractNum w:abstractNumId="25" w15:restartNumberingAfterBreak="0">
+  <w:abstractNum w:abstractNumId="26" w15:restartNumberingAfterBreak="0">
     <w:nsid w:val="717035CC"/>
     <w:multiLevelType w:val="multilevel"/>
     <w:tmpl w:val="39F0396E"/>
@@ -9029,7 +9139,7 @@
       </w:pPr>
     </w:lvl>
   </w:abstractNum>
-  <w:abstractNum w:abstractNumId="26" w15:restartNumberingAfterBreak="0">
+  <w:abstractNum w:abstractNumId="27" w15:restartNumberingAfterBreak="0">
     <w:nsid w:val="75841F87"/>
     <w:multiLevelType w:val="multilevel"/>
     <w:tmpl w:val="7B32A500"/>
@@ -9143,25 +9253,25 @@
     </w:lvl>
   </w:abstractNum>
   <w:num w:numId="1">
-    <w:abstractNumId w:val="21"/>
+    <w:abstractNumId w:val="22"/>
   </w:num>
   <w:num w:numId="2">
-    <w:abstractNumId w:val="26"/>
+    <w:abstractNumId w:val="27"/>
   </w:num>
   <w:num w:numId="3">
     <w:abstractNumId w:val="1"/>
   </w:num>
   <w:num w:numId="4">
-    <w:abstractNumId w:val="20"/>
+    <w:abstractNumId w:val="21"/>
   </w:num>
   <w:num w:numId="5">
+    <w:abstractNumId w:val="25"/>
+  </w:num>
+  <w:num w:numId="6">
     <w:abstractNumId w:val="24"/>
   </w:num>
-  <w:num w:numId="6">
+  <w:num w:numId="7">
     <w:abstractNumId w:val="23"/>
-  </w:num>
-  <w:num w:numId="7">
-    <w:abstractNumId w:val="22"/>
   </w:num>
   <w:num w:numId="8">
     <w:abstractNumId w:val="5"/>
@@ -9245,40 +9355,40 @@
     </w:lvlOverride>
   </w:num>
   <w:num w:numId="11">
-    <w:abstractNumId w:val="17"/>
+    <w:abstractNumId w:val="18"/>
   </w:num>
   <w:num w:numId="12">
-    <w:abstractNumId w:val="15"/>
+    <w:abstractNumId w:val="16"/>
   </w:num>
   <w:num w:numId="13">
-    <w:abstractNumId w:val="25"/>
+    <w:abstractNumId w:val="26"/>
   </w:num>
   <w:num w:numId="14">
     <w:abstractNumId w:val="11"/>
   </w:num>
   <w:num w:numId="15">
-    <w:abstractNumId w:val="16"/>
+    <w:abstractNumId w:val="17"/>
   </w:num>
   <w:num w:numId="16">
-    <w:abstractNumId w:val="25"/>
+    <w:abstractNumId w:val="26"/>
   </w:num>
   <w:num w:numId="17">
-    <w:abstractNumId w:val="25"/>
+    <w:abstractNumId w:val="26"/>
   </w:num>
   <w:num w:numId="18">
-    <w:abstractNumId w:val="18"/>
+    <w:abstractNumId w:val="19"/>
   </w:num>
   <w:num w:numId="19">
-    <w:abstractNumId w:val="18"/>
+    <w:abstractNumId w:val="19"/>
   </w:num>
   <w:num w:numId="20">
-    <w:abstractNumId w:val="18"/>
+    <w:abstractNumId w:val="19"/>
   </w:num>
   <w:num w:numId="21">
-    <w:abstractNumId w:val="18"/>
+    <w:abstractNumId w:val="19"/>
   </w:num>
   <w:num w:numId="22">
-    <w:abstractNumId w:val="18"/>
+    <w:abstractNumId w:val="19"/>
   </w:num>
   <w:num w:numId="23">
     <w:abstractNumId w:val="7"/>
@@ -9290,16 +9400,16 @@
     <w:abstractNumId w:val="9"/>
   </w:num>
   <w:num w:numId="26">
-    <w:abstractNumId w:val="12"/>
+    <w:abstractNumId w:val="13"/>
   </w:num>
   <w:num w:numId="27">
-    <w:abstractNumId w:val="13"/>
+    <w:abstractNumId w:val="14"/>
   </w:num>
   <w:num w:numId="28">
     <w:abstractNumId w:val="3"/>
   </w:num>
   <w:num w:numId="29">
-    <w:abstractNumId w:val="18"/>
+    <w:abstractNumId w:val="19"/>
   </w:num>
   <w:num w:numId="30">
     <w:abstractNumId w:val="6"/>
@@ -9311,10 +9421,13 @@
     <w:abstractNumId w:val="4"/>
   </w:num>
   <w:num w:numId="33">
-    <w:abstractNumId w:val="19"/>
+    <w:abstractNumId w:val="20"/>
   </w:num>
   <w:num w:numId="34">
-    <w:abstractNumId w:val="14"/>
+    <w:abstractNumId w:val="15"/>
+  </w:num>
+  <w:num w:numId="35">
+    <w:abstractNumId w:val="12"/>
   </w:num>
 </w:numbering>
 </file>
@@ -10949,7 +11062,7 @@
 </file>
 
 <file path=customXml/itemProps1.xml><?xml version="1.0" encoding="utf-8"?>
-<ds:datastoreItem xmlns:ds="http://schemas.openxmlformats.org/officeDocument/2006/customXml" ds:itemID="{129C6D20-8891-400A-8939-E989FEC5912C}">
+<ds:datastoreItem xmlns:ds="http://schemas.openxmlformats.org/officeDocument/2006/customXml" ds:itemID="{2E975BD5-1B1A-45B6-A50C-C6542CA7F342}">
   <ds:schemaRefs>
     <ds:schemaRef ds:uri="http://schemas.openxmlformats.org/officeDocument/2006/bibliography"/>
   </ds:schemaRefs>

</xml_diff>

<commit_message>
add indice de figuras
</commit_message>
<xml_diff>
--- a/tcc-i/main.docx
+++ b/tcc-i/main.docx
@@ -479,11 +479,19 @@
       <w:pPr>
         <w:pStyle w:val="Palavras-chave"/>
       </w:pPr>
+      <w:proofErr w:type="spellStart"/>
       <w:r>
         <w:rPr>
           <w:lang w:val="en-US"/>
         </w:rPr>
-        <w:t>Palavras-chave:</w:t>
+        <w:t>Palavras-chave</w:t>
+      </w:r>
+      <w:proofErr w:type="spellEnd"/>
+      <w:r>
+        <w:rPr>
+          <w:lang w:val="en-US"/>
+        </w:rPr>
+        <w:t>:</w:t>
       </w:r>
       <w:r>
         <w:rPr>
@@ -541,97 +549,96 @@
     <w:p>
       <w:pPr>
         <w:pStyle w:val="ndicedeilustraes"/>
+        <w:tabs>
+          <w:tab w:val="right" w:leader="dot" w:pos="9062"/>
+        </w:tabs>
         <w:rPr>
-          <w:rFonts w:ascii="Calibri" w:hAnsi="Calibri"/>
+          <w:rFonts w:asciiTheme="minorHAnsi" w:eastAsiaTheme="minorEastAsia" w:hAnsiTheme="minorHAnsi" w:cstheme="minorBidi"/>
           <w:color w:val="auto"/>
           <w:sz w:val="22"/>
           <w:szCs w:val="22"/>
+          <w:lang w:eastAsia="pt-BR"/>
         </w:rPr>
       </w:pPr>
       <w:r>
+        <w:fldChar w:fldCharType="begin"/>
+      </w:r>
+      <w:r>
+        <w:instrText xml:space="preserve"> TOC \h \z \c "Figura" </w:instrText>
+      </w:r>
+      <w:r>
+        <w:fldChar w:fldCharType="separate"/>
+      </w:r>
+      <w:hyperlink w:anchor="_Toc40819478" w:history="1">
+        <w:r>
+          <w:rPr>
+            <w:rStyle w:val="Hyperlink"/>
+          </w:rPr>
+          <w:t>Figura 1 - Motor avançado de busca da ACM (próprio, 2020)</w:t>
+        </w:r>
+        <w:r>
+          <w:rPr>
+            <w:webHidden/>
+          </w:rPr>
+          <w:tab/>
+        </w:r>
+        <w:r>
+          <w:rPr>
+            <w:webHidden/>
+          </w:rPr>
+          <w:fldChar w:fldCharType="begin"/>
+        </w:r>
+        <w:r>
+          <w:rPr>
+            <w:webHidden/>
+          </w:rPr>
+          <w:instrText xml:space="preserve"> PAGEREF _Toc40819478 \h </w:instrText>
+        </w:r>
+        <w:r>
+          <w:rPr>
+            <w:webHidden/>
+          </w:rPr>
+        </w:r>
+        <w:r>
+          <w:rPr>
+            <w:webHidden/>
+          </w:rPr>
+          <w:fldChar w:fldCharType="separate"/>
+        </w:r>
+        <w:r>
+          <w:rPr>
+            <w:webHidden/>
+          </w:rPr>
+          <w:t>18</w:t>
+        </w:r>
+        <w:r>
+          <w:rPr>
+            <w:webHidden/>
+          </w:rPr>
+          <w:fldChar w:fldCharType="end"/>
+        </w:r>
+      </w:hyperlink>
+    </w:p>
+    <w:p>
+      <w:pPr>
+        <w:pStyle w:val="ndicedeilustraes"/>
+        <w:tabs>
+          <w:tab w:val="right" w:leader="dot" w:pos="9062"/>
+        </w:tabs>
         <w:rPr>
-          <w:iCs/>
-        </w:rPr>
-        <w:fldChar w:fldCharType="begin"/>
-      </w:r>
-      <w:r>
-        <w:rPr>
-          <w:iCs/>
-        </w:rPr>
-        <w:instrText xml:space="preserve"> TOC \h \z \t "Legenda de Figura" \c </w:instrText>
-      </w:r>
-      <w:r>
-        <w:rPr>
-          <w:iCs/>
-        </w:rPr>
-        <w:fldChar w:fldCharType="separate"/>
-      </w:r>
-      <w:hyperlink w:anchor="_Toc515473980" w:history="1">
-        <w:r>
-          <w:rPr>
-            <w:rStyle w:val="Hyperlink"/>
-          </w:rPr>
-          <w:t>Figura 1 – Estrutura de desenvolvimento em duas camadas</w:t>
-        </w:r>
-        <w:r>
-          <w:rPr>
-            <w:webHidden/>
-          </w:rPr>
-          <w:tab/>
-        </w:r>
-        <w:r>
-          <w:rPr>
-            <w:webHidden/>
-          </w:rPr>
-          <w:fldChar w:fldCharType="begin"/>
-        </w:r>
-        <w:r>
-          <w:rPr>
-            <w:webHidden/>
-          </w:rPr>
-          <w:instrText xml:space="preserve"> PAGEREF _Toc515473980 \h </w:instrText>
-        </w:r>
-        <w:r>
-          <w:rPr>
-            <w:webHidden/>
-          </w:rPr>
-        </w:r>
-        <w:r>
-          <w:rPr>
-            <w:webHidden/>
-          </w:rPr>
-          <w:fldChar w:fldCharType="separate"/>
-        </w:r>
-        <w:r>
-          <w:rPr>
-            <w:webHidden/>
-          </w:rPr>
-          <w:t>14</w:t>
-        </w:r>
-        <w:r>
-          <w:rPr>
-            <w:webHidden/>
-          </w:rPr>
-          <w:fldChar w:fldCharType="end"/>
-        </w:r>
-      </w:hyperlink>
-    </w:p>
-    <w:p>
-      <w:pPr>
-        <w:pStyle w:val="ndicedeilustraes"/>
-        <w:rPr>
-          <w:rFonts w:ascii="Calibri" w:hAnsi="Calibri"/>
+          <w:rFonts w:asciiTheme="minorHAnsi" w:eastAsiaTheme="minorEastAsia" w:hAnsiTheme="minorHAnsi" w:cstheme="minorBidi"/>
           <w:color w:val="auto"/>
           <w:sz w:val="22"/>
           <w:szCs w:val="22"/>
+          <w:lang w:eastAsia="pt-BR"/>
         </w:rPr>
       </w:pPr>
-      <w:hyperlink w:anchor="_Toc515473981" w:history="1">
+      <w:hyperlink w:anchor="_Toc40819479" w:history="1">
         <w:r>
           <w:rPr>
             <w:rStyle w:val="Hyperlink"/>
           </w:rPr>
-          <w:t>Figura 2 – Padrão MVC - separação em camadas</w:t>
+          <w:t>Figura 2 - Resultado de busca dos proceedings no motor de busca da ACM (próprio, 2020)</w:t>
         </w:r>
         <w:r>
           <w:rPr>
@@ -649,7 +656,7 @@
           <w:rPr>
             <w:webHidden/>
           </w:rPr>
-          <w:instrText xml:space="preserve"> PAGEREF _Toc515473981 \h </w:instrText>
+          <w:instrText xml:space="preserve"> PAGEREF _Toc40819479 \h </w:instrText>
         </w:r>
         <w:r>
           <w:rPr>
@@ -666,7 +673,7 @@
           <w:rPr>
             <w:webHidden/>
           </w:rPr>
-          <w:t>15</w:t>
+          <w:t>19</w:t>
         </w:r>
         <w:r>
           <w:rPr>
@@ -678,13 +685,204 @@
     </w:p>
     <w:p>
       <w:pPr>
+        <w:pStyle w:val="ndicedeilustraes"/>
+        <w:tabs>
+          <w:tab w:val="right" w:leader="dot" w:pos="9062"/>
+        </w:tabs>
+        <w:rPr>
+          <w:rFonts w:asciiTheme="minorHAnsi" w:eastAsiaTheme="minorEastAsia" w:hAnsiTheme="minorHAnsi" w:cstheme="minorBidi"/>
+          <w:color w:val="auto"/>
+          <w:sz w:val="22"/>
+          <w:szCs w:val="22"/>
+          <w:lang w:eastAsia="pt-BR"/>
+        </w:rPr>
+      </w:pPr>
+      <w:hyperlink w:anchor="_Toc40819480" w:history="1">
+        <w:r>
+          <w:rPr>
+            <w:rStyle w:val="Hyperlink"/>
+          </w:rPr>
+          <w:t>Figura 3 - Resultado de busca dos journals no motor de busca da ACM (próprio, 2020)</w:t>
+        </w:r>
+        <w:r>
+          <w:rPr>
+            <w:webHidden/>
+          </w:rPr>
+          <w:tab/>
+        </w:r>
+        <w:r>
+          <w:rPr>
+            <w:webHidden/>
+          </w:rPr>
+          <w:fldChar w:fldCharType="begin"/>
+        </w:r>
+        <w:r>
+          <w:rPr>
+            <w:webHidden/>
+          </w:rPr>
+          <w:instrText xml:space="preserve"> PAGEREF _Toc40819480 \h </w:instrText>
+        </w:r>
+        <w:r>
+          <w:rPr>
+            <w:webHidden/>
+          </w:rPr>
+        </w:r>
+        <w:r>
+          <w:rPr>
+            <w:webHidden/>
+          </w:rPr>
+          <w:fldChar w:fldCharType="separate"/>
+        </w:r>
+        <w:r>
+          <w:rPr>
+            <w:webHidden/>
+          </w:rPr>
+          <w:t>19</w:t>
+        </w:r>
+        <w:r>
+          <w:rPr>
+            <w:webHidden/>
+          </w:rPr>
+          <w:fldChar w:fldCharType="end"/>
+        </w:r>
+      </w:hyperlink>
+    </w:p>
+    <w:p>
+      <w:pPr>
+        <w:pStyle w:val="ndicedeilustraes"/>
+        <w:tabs>
+          <w:tab w:val="right" w:leader="dot" w:pos="9062"/>
+        </w:tabs>
+        <w:rPr>
+          <w:rFonts w:asciiTheme="minorHAnsi" w:eastAsiaTheme="minorEastAsia" w:hAnsiTheme="minorHAnsi" w:cstheme="minorBidi"/>
+          <w:color w:val="auto"/>
+          <w:sz w:val="22"/>
+          <w:szCs w:val="22"/>
+          <w:lang w:eastAsia="pt-BR"/>
+        </w:rPr>
+      </w:pPr>
+      <w:hyperlink w:anchor="_Toc40819481" w:history="1">
+        <w:r>
+          <w:rPr>
+            <w:rStyle w:val="Hyperlink"/>
+          </w:rPr>
+          <w:t>Figura 4 - Etapas realizadas para filtrar os trabalhos encontrados no motor de busca da ACM (próprio, 2020)</w:t>
+        </w:r>
+        <w:r>
+          <w:rPr>
+            <w:webHidden/>
+          </w:rPr>
+          <w:tab/>
+        </w:r>
+        <w:r>
+          <w:rPr>
+            <w:webHidden/>
+          </w:rPr>
+          <w:fldChar w:fldCharType="begin"/>
+        </w:r>
+        <w:r>
+          <w:rPr>
+            <w:webHidden/>
+          </w:rPr>
+          <w:instrText xml:space="preserve"> PAGEREF _Toc40819481 \h </w:instrText>
+        </w:r>
+        <w:r>
+          <w:rPr>
+            <w:webHidden/>
+          </w:rPr>
+        </w:r>
+        <w:r>
+          <w:rPr>
+            <w:webHidden/>
+          </w:rPr>
+          <w:fldChar w:fldCharType="separate"/>
+        </w:r>
+        <w:r>
+          <w:rPr>
+            <w:webHidden/>
+          </w:rPr>
+          <w:t>20</w:t>
+        </w:r>
+        <w:r>
+          <w:rPr>
+            <w:webHidden/>
+          </w:rPr>
+          <w:fldChar w:fldCharType="end"/>
+        </w:r>
+      </w:hyperlink>
+    </w:p>
+    <w:p>
+      <w:pPr>
+        <w:pStyle w:val="ndicedeilustraes"/>
+        <w:tabs>
+          <w:tab w:val="right" w:leader="dot" w:pos="9062"/>
+        </w:tabs>
+        <w:rPr>
+          <w:rFonts w:asciiTheme="minorHAnsi" w:eastAsiaTheme="minorEastAsia" w:hAnsiTheme="minorHAnsi" w:cstheme="minorBidi"/>
+          <w:color w:val="auto"/>
+          <w:sz w:val="22"/>
+          <w:szCs w:val="22"/>
+          <w:lang w:eastAsia="pt-BR"/>
+        </w:rPr>
+      </w:pPr>
+      <w:hyperlink w:anchor="_Toc40819482" w:history="1">
+        <w:r>
+          <w:rPr>
+            <w:rStyle w:val="Hyperlink"/>
+          </w:rPr>
+          <w:t>Figura 5 - Procedimento de filtro realizado baseado nos trabalhos encontrados no motor de busca da ACM (próprio, 2020)</w:t>
+        </w:r>
+        <w:r>
+          <w:rPr>
+            <w:webHidden/>
+          </w:rPr>
+          <w:tab/>
+        </w:r>
+        <w:r>
+          <w:rPr>
+            <w:webHidden/>
+          </w:rPr>
+          <w:fldChar w:fldCharType="begin"/>
+        </w:r>
+        <w:r>
+          <w:rPr>
+            <w:webHidden/>
+          </w:rPr>
+          <w:instrText xml:space="preserve"> PAGEREF _Toc40819482 \h </w:instrText>
+        </w:r>
+        <w:r>
+          <w:rPr>
+            <w:webHidden/>
+          </w:rPr>
+        </w:r>
+        <w:r>
+          <w:rPr>
+            <w:webHidden/>
+          </w:rPr>
+          <w:fldChar w:fldCharType="separate"/>
+        </w:r>
+        <w:r>
+          <w:rPr>
+            <w:webHidden/>
+          </w:rPr>
+          <w:t>20</w:t>
+        </w:r>
+        <w:r>
+          <w:rPr>
+            <w:webHidden/>
+          </w:rPr>
+          <w:fldChar w:fldCharType="end"/>
+        </w:r>
+      </w:hyperlink>
+    </w:p>
+    <w:p>
+      <w:pPr>
         <w:pStyle w:val="Rodap"/>
       </w:pPr>
       <w:r>
         <w:fldChar w:fldCharType="end"/>
       </w:r>
     </w:p>
-    <w:p/>
     <w:p>
       <w:pPr>
         <w:pStyle w:val="Comentrio-retirar"/>
@@ -1631,12 +1829,19 @@
     <w:p>
       <w:pPr>
         <w:pStyle w:val="Sumrio1"/>
+        <w:tabs>
+          <w:tab w:val="right" w:leader="dot" w:pos="9062"/>
+        </w:tabs>
         <w:rPr>
           <w:rFonts w:asciiTheme="minorHAnsi" w:eastAsiaTheme="minorEastAsia" w:hAnsiTheme="minorHAnsi" w:cstheme="minorBidi"/>
+          <w:b w:val="0"/>
+          <w:iCs w:val="0"/>
+          <w:caps w:val="0"/>
           <w:noProof/>
           <w:color w:val="auto"/>
           <w:sz w:val="22"/>
           <w:szCs w:val="22"/>
+          <w:lang w:eastAsia="pt-BR"/>
         </w:rPr>
       </w:pPr>
       <w:r>
@@ -1648,7 +1853,7 @@
       <w:r>
         <w:fldChar w:fldCharType="separate"/>
       </w:r>
-      <w:hyperlink w:anchor="_Toc39608978" w:history="1">
+      <w:hyperlink w:anchor="_Toc40818898" w:history="1">
         <w:r>
           <w:rPr>
             <w:rStyle w:val="Hyperlink"/>
@@ -1659,10 +1864,14 @@
         <w:r>
           <w:rPr>
             <w:rFonts w:asciiTheme="minorHAnsi" w:eastAsiaTheme="minorEastAsia" w:hAnsiTheme="minorHAnsi" w:cstheme="minorBidi"/>
+            <w:b w:val="0"/>
+            <w:iCs w:val="0"/>
+            <w:caps w:val="0"/>
             <w:noProof/>
             <w:color w:val="auto"/>
             <w:sz w:val="22"/>
             <w:szCs w:val="22"/>
+            <w:lang w:eastAsia="pt-BR"/>
           </w:rPr>
           <w:tab/>
         </w:r>
@@ -1692,7 +1901,7 @@
             <w:noProof/>
             <w:webHidden/>
           </w:rPr>
-          <w:instrText xml:space="preserve"> PAGEREF _Toc39608978 \h </w:instrText>
+          <w:instrText xml:space="preserve"> PAGEREF _Toc40818898 \h </w:instrText>
         </w:r>
         <w:r>
           <w:rPr>
@@ -1726,15 +1935,22 @@
     <w:p>
       <w:pPr>
         <w:pStyle w:val="Sumrio1"/>
+        <w:tabs>
+          <w:tab w:val="right" w:leader="dot" w:pos="9062"/>
+        </w:tabs>
         <w:rPr>
           <w:rFonts w:asciiTheme="minorHAnsi" w:eastAsiaTheme="minorEastAsia" w:hAnsiTheme="minorHAnsi" w:cstheme="minorBidi"/>
+          <w:b w:val="0"/>
+          <w:iCs w:val="0"/>
+          <w:caps w:val="0"/>
           <w:noProof/>
           <w:color w:val="auto"/>
           <w:sz w:val="22"/>
           <w:szCs w:val="22"/>
+          <w:lang w:eastAsia="pt-BR"/>
         </w:rPr>
       </w:pPr>
-      <w:hyperlink w:anchor="_Toc39608979" w:history="1">
+      <w:hyperlink w:anchor="_Toc40818899" w:history="1">
         <w:r>
           <w:rPr>
             <w:rStyle w:val="Hyperlink"/>
@@ -1745,10 +1961,14 @@
         <w:r>
           <w:rPr>
             <w:rFonts w:asciiTheme="minorHAnsi" w:eastAsiaTheme="minorEastAsia" w:hAnsiTheme="minorHAnsi" w:cstheme="minorBidi"/>
+            <w:b w:val="0"/>
+            <w:iCs w:val="0"/>
+            <w:caps w:val="0"/>
             <w:noProof/>
             <w:color w:val="auto"/>
             <w:sz w:val="22"/>
             <w:szCs w:val="22"/>
+            <w:lang w:eastAsia="pt-BR"/>
           </w:rPr>
           <w:tab/>
         </w:r>
@@ -1778,7 +1998,7 @@
             <w:noProof/>
             <w:webHidden/>
           </w:rPr>
-          <w:instrText xml:space="preserve"> PAGEREF _Toc39608979 \h </w:instrText>
+          <w:instrText xml:space="preserve"> PAGEREF _Toc40818899 \h </w:instrText>
         </w:r>
         <w:r>
           <w:rPr>
@@ -1812,14 +2032,20 @@
     <w:p>
       <w:pPr>
         <w:pStyle w:val="Sumrio2"/>
+        <w:tabs>
+          <w:tab w:val="left" w:pos="1248"/>
+          <w:tab w:val="right" w:leader="dot" w:pos="9062"/>
+        </w:tabs>
         <w:rPr>
           <w:rFonts w:asciiTheme="minorHAnsi" w:eastAsiaTheme="minorEastAsia" w:hAnsiTheme="minorHAnsi" w:cstheme="minorBidi"/>
+          <w:iCs w:val="0"/>
           <w:color w:val="auto"/>
           <w:sz w:val="22"/>
           <w:szCs w:val="22"/>
+          <w:lang w:eastAsia="pt-BR"/>
         </w:rPr>
       </w:pPr>
-      <w:hyperlink w:anchor="_Toc39608980" w:history="1">
+      <w:hyperlink w:anchor="_Toc40818900" w:history="1">
         <w:r>
           <w:rPr>
             <w:rStyle w:val="Hyperlink"/>
@@ -1829,9 +2055,11 @@
         <w:r>
           <w:rPr>
             <w:rFonts w:asciiTheme="minorHAnsi" w:eastAsiaTheme="minorEastAsia" w:hAnsiTheme="minorHAnsi" w:cstheme="minorBidi"/>
+            <w:iCs w:val="0"/>
             <w:color w:val="auto"/>
             <w:sz w:val="22"/>
             <w:szCs w:val="22"/>
+            <w:lang w:eastAsia="pt-BR"/>
           </w:rPr>
           <w:tab/>
         </w:r>
@@ -1857,7 +2085,7 @@
           <w:rPr>
             <w:webHidden/>
           </w:rPr>
-          <w:instrText xml:space="preserve"> PAGEREF _Toc39608980 \h </w:instrText>
+          <w:instrText xml:space="preserve"> PAGEREF _Toc40818900 \h </w:instrText>
         </w:r>
         <w:r>
           <w:rPr>
@@ -1887,14 +2115,20 @@
     <w:p>
       <w:pPr>
         <w:pStyle w:val="Sumrio3"/>
+        <w:tabs>
+          <w:tab w:val="left" w:pos="1440"/>
+          <w:tab w:val="right" w:leader="dot" w:pos="9062"/>
+        </w:tabs>
         <w:rPr>
           <w:rFonts w:asciiTheme="minorHAnsi" w:eastAsiaTheme="minorEastAsia" w:hAnsiTheme="minorHAnsi" w:cstheme="minorBidi"/>
+          <w:iCs w:val="0"/>
           <w:color w:val="auto"/>
           <w:sz w:val="22"/>
           <w:szCs w:val="22"/>
+          <w:lang w:eastAsia="pt-BR"/>
         </w:rPr>
       </w:pPr>
-      <w:hyperlink w:anchor="_Toc39608981" w:history="1">
+      <w:hyperlink w:anchor="_Toc40818901" w:history="1">
         <w:r>
           <w:rPr>
             <w:rStyle w:val="Hyperlink"/>
@@ -1904,9 +2138,11 @@
         <w:r>
           <w:rPr>
             <w:rFonts w:asciiTheme="minorHAnsi" w:eastAsiaTheme="minorEastAsia" w:hAnsiTheme="minorHAnsi" w:cstheme="minorBidi"/>
+            <w:iCs w:val="0"/>
             <w:color w:val="auto"/>
             <w:sz w:val="22"/>
             <w:szCs w:val="22"/>
+            <w:lang w:eastAsia="pt-BR"/>
           </w:rPr>
           <w:tab/>
         </w:r>
@@ -1932,7 +2168,7 @@
           <w:rPr>
             <w:webHidden/>
           </w:rPr>
-          <w:instrText xml:space="preserve"> PAGEREF _Toc39608981 \h </w:instrText>
+          <w:instrText xml:space="preserve"> PAGEREF _Toc40818901 \h </w:instrText>
         </w:r>
         <w:r>
           <w:rPr>
@@ -1962,14 +2198,20 @@
     <w:p>
       <w:pPr>
         <w:pStyle w:val="Sumrio3"/>
+        <w:tabs>
+          <w:tab w:val="left" w:pos="1440"/>
+          <w:tab w:val="right" w:leader="dot" w:pos="9062"/>
+        </w:tabs>
         <w:rPr>
           <w:rFonts w:asciiTheme="minorHAnsi" w:eastAsiaTheme="minorEastAsia" w:hAnsiTheme="minorHAnsi" w:cstheme="minorBidi"/>
+          <w:iCs w:val="0"/>
           <w:color w:val="auto"/>
           <w:sz w:val="22"/>
           <w:szCs w:val="22"/>
+          <w:lang w:eastAsia="pt-BR"/>
         </w:rPr>
       </w:pPr>
-      <w:hyperlink w:anchor="_Toc39608982" w:history="1">
+      <w:hyperlink w:anchor="_Toc40818902" w:history="1">
         <w:r>
           <w:rPr>
             <w:rStyle w:val="Hyperlink"/>
@@ -1979,9 +2221,11 @@
         <w:r>
           <w:rPr>
             <w:rFonts w:asciiTheme="minorHAnsi" w:eastAsiaTheme="minorEastAsia" w:hAnsiTheme="minorHAnsi" w:cstheme="minorBidi"/>
+            <w:iCs w:val="0"/>
             <w:color w:val="auto"/>
             <w:sz w:val="22"/>
             <w:szCs w:val="22"/>
+            <w:lang w:eastAsia="pt-BR"/>
           </w:rPr>
           <w:tab/>
         </w:r>
@@ -2007,7 +2251,7 @@
           <w:rPr>
             <w:webHidden/>
           </w:rPr>
-          <w:instrText xml:space="preserve"> PAGEREF _Toc39608982 \h </w:instrText>
+          <w:instrText xml:space="preserve"> PAGEREF _Toc40818902 \h </w:instrText>
         </w:r>
         <w:r>
           <w:rPr>
@@ -2037,14 +2281,20 @@
     <w:p>
       <w:pPr>
         <w:pStyle w:val="Sumrio3"/>
+        <w:tabs>
+          <w:tab w:val="left" w:pos="1440"/>
+          <w:tab w:val="right" w:leader="dot" w:pos="9062"/>
+        </w:tabs>
         <w:rPr>
           <w:rFonts w:asciiTheme="minorHAnsi" w:eastAsiaTheme="minorEastAsia" w:hAnsiTheme="minorHAnsi" w:cstheme="minorBidi"/>
+          <w:iCs w:val="0"/>
           <w:color w:val="auto"/>
           <w:sz w:val="22"/>
           <w:szCs w:val="22"/>
+          <w:lang w:eastAsia="pt-BR"/>
         </w:rPr>
       </w:pPr>
-      <w:hyperlink w:anchor="_Toc39608983" w:history="1">
+      <w:hyperlink w:anchor="_Toc40818903" w:history="1">
         <w:r>
           <w:rPr>
             <w:rStyle w:val="Hyperlink"/>
@@ -2054,9 +2304,11 @@
         <w:r>
           <w:rPr>
             <w:rFonts w:asciiTheme="minorHAnsi" w:eastAsiaTheme="minorEastAsia" w:hAnsiTheme="minorHAnsi" w:cstheme="minorBidi"/>
+            <w:iCs w:val="0"/>
             <w:color w:val="auto"/>
             <w:sz w:val="22"/>
             <w:szCs w:val="22"/>
+            <w:lang w:eastAsia="pt-BR"/>
           </w:rPr>
           <w:tab/>
         </w:r>
@@ -2082,7 +2334,7 @@
           <w:rPr>
             <w:webHidden/>
           </w:rPr>
-          <w:instrText xml:space="preserve"> PAGEREF _Toc39608983 \h </w:instrText>
+          <w:instrText xml:space="preserve"> PAGEREF _Toc40818903 \h </w:instrText>
         </w:r>
         <w:r>
           <w:rPr>
@@ -2112,14 +2364,20 @@
     <w:p>
       <w:pPr>
         <w:pStyle w:val="Sumrio3"/>
+        <w:tabs>
+          <w:tab w:val="left" w:pos="1440"/>
+          <w:tab w:val="right" w:leader="dot" w:pos="9062"/>
+        </w:tabs>
         <w:rPr>
           <w:rFonts w:asciiTheme="minorHAnsi" w:eastAsiaTheme="minorEastAsia" w:hAnsiTheme="minorHAnsi" w:cstheme="minorBidi"/>
+          <w:iCs w:val="0"/>
           <w:color w:val="auto"/>
           <w:sz w:val="22"/>
           <w:szCs w:val="22"/>
+          <w:lang w:eastAsia="pt-BR"/>
         </w:rPr>
       </w:pPr>
-      <w:hyperlink w:anchor="_Toc39608984" w:history="1">
+      <w:hyperlink w:anchor="_Toc40818904" w:history="1">
         <w:r>
           <w:rPr>
             <w:rStyle w:val="Hyperlink"/>
@@ -2129,9 +2387,11 @@
         <w:r>
           <w:rPr>
             <w:rFonts w:asciiTheme="minorHAnsi" w:eastAsiaTheme="minorEastAsia" w:hAnsiTheme="minorHAnsi" w:cstheme="minorBidi"/>
+            <w:iCs w:val="0"/>
             <w:color w:val="auto"/>
             <w:sz w:val="22"/>
             <w:szCs w:val="22"/>
+            <w:lang w:eastAsia="pt-BR"/>
           </w:rPr>
           <w:tab/>
         </w:r>
@@ -2157,7 +2417,7 @@
           <w:rPr>
             <w:webHidden/>
           </w:rPr>
-          <w:instrText xml:space="preserve"> PAGEREF _Toc39608984 \h </w:instrText>
+          <w:instrText xml:space="preserve"> PAGEREF _Toc40818904 \h </w:instrText>
         </w:r>
         <w:r>
           <w:rPr>
@@ -2187,14 +2447,20 @@
     <w:p>
       <w:pPr>
         <w:pStyle w:val="Sumrio2"/>
+        <w:tabs>
+          <w:tab w:val="left" w:pos="1248"/>
+          <w:tab w:val="right" w:leader="dot" w:pos="9062"/>
+        </w:tabs>
         <w:rPr>
           <w:rFonts w:asciiTheme="minorHAnsi" w:eastAsiaTheme="minorEastAsia" w:hAnsiTheme="minorHAnsi" w:cstheme="minorBidi"/>
+          <w:iCs w:val="0"/>
           <w:color w:val="auto"/>
           <w:sz w:val="22"/>
           <w:szCs w:val="22"/>
+          <w:lang w:eastAsia="pt-BR"/>
         </w:rPr>
       </w:pPr>
-      <w:hyperlink w:anchor="_Toc39608985" w:history="1">
+      <w:hyperlink w:anchor="_Toc40818905" w:history="1">
         <w:r>
           <w:rPr>
             <w:rStyle w:val="Hyperlink"/>
@@ -2204,9 +2470,11 @@
         <w:r>
           <w:rPr>
             <w:rFonts w:asciiTheme="minorHAnsi" w:eastAsiaTheme="minorEastAsia" w:hAnsiTheme="minorHAnsi" w:cstheme="minorBidi"/>
+            <w:iCs w:val="0"/>
             <w:color w:val="auto"/>
             <w:sz w:val="22"/>
             <w:szCs w:val="22"/>
+            <w:lang w:eastAsia="pt-BR"/>
           </w:rPr>
           <w:tab/>
         </w:r>
@@ -2232,7 +2500,7 @@
           <w:rPr>
             <w:webHidden/>
           </w:rPr>
-          <w:instrText xml:space="preserve"> PAGEREF _Toc39608985 \h </w:instrText>
+          <w:instrText xml:space="preserve"> PAGEREF _Toc40818905 \h </w:instrText>
         </w:r>
         <w:r>
           <w:rPr>
@@ -2262,14 +2530,20 @@
     <w:p>
       <w:pPr>
         <w:pStyle w:val="Sumrio2"/>
+        <w:tabs>
+          <w:tab w:val="left" w:pos="1248"/>
+          <w:tab w:val="right" w:leader="dot" w:pos="9062"/>
+        </w:tabs>
         <w:rPr>
           <w:rFonts w:asciiTheme="minorHAnsi" w:eastAsiaTheme="minorEastAsia" w:hAnsiTheme="minorHAnsi" w:cstheme="minorBidi"/>
+          <w:iCs w:val="0"/>
           <w:color w:val="auto"/>
           <w:sz w:val="22"/>
           <w:szCs w:val="22"/>
+          <w:lang w:eastAsia="pt-BR"/>
         </w:rPr>
       </w:pPr>
-      <w:hyperlink w:anchor="_Toc39608986" w:history="1">
+      <w:hyperlink w:anchor="_Toc40818906" w:history="1">
         <w:r>
           <w:rPr>
             <w:rStyle w:val="Hyperlink"/>
@@ -2279,9 +2553,11 @@
         <w:r>
           <w:rPr>
             <w:rFonts w:asciiTheme="minorHAnsi" w:eastAsiaTheme="minorEastAsia" w:hAnsiTheme="minorHAnsi" w:cstheme="minorBidi"/>
+            <w:iCs w:val="0"/>
             <w:color w:val="auto"/>
             <w:sz w:val="22"/>
             <w:szCs w:val="22"/>
+            <w:lang w:eastAsia="pt-BR"/>
           </w:rPr>
           <w:tab/>
         </w:r>
@@ -2307,7 +2583,7 @@
           <w:rPr>
             <w:webHidden/>
           </w:rPr>
-          <w:instrText xml:space="preserve"> PAGEREF _Toc39608986 \h </w:instrText>
+          <w:instrText xml:space="preserve"> PAGEREF _Toc40818906 \h </w:instrText>
         </w:r>
         <w:r>
           <w:rPr>
@@ -2337,15 +2613,22 @@
     <w:p>
       <w:pPr>
         <w:pStyle w:val="Sumrio1"/>
+        <w:tabs>
+          <w:tab w:val="right" w:leader="dot" w:pos="9062"/>
+        </w:tabs>
         <w:rPr>
           <w:rFonts w:asciiTheme="minorHAnsi" w:eastAsiaTheme="minorEastAsia" w:hAnsiTheme="minorHAnsi" w:cstheme="minorBidi"/>
+          <w:b w:val="0"/>
+          <w:iCs w:val="0"/>
+          <w:caps w:val="0"/>
           <w:noProof/>
           <w:color w:val="auto"/>
           <w:sz w:val="22"/>
           <w:szCs w:val="22"/>
+          <w:lang w:eastAsia="pt-BR"/>
         </w:rPr>
       </w:pPr>
-      <w:hyperlink w:anchor="_Toc39608987" w:history="1">
+      <w:hyperlink w:anchor="_Toc40818907" w:history="1">
         <w:r>
           <w:rPr>
             <w:rStyle w:val="Hyperlink"/>
@@ -2356,10 +2639,14 @@
         <w:r>
           <w:rPr>
             <w:rFonts w:asciiTheme="minorHAnsi" w:eastAsiaTheme="minorEastAsia" w:hAnsiTheme="minorHAnsi" w:cstheme="minorBidi"/>
+            <w:b w:val="0"/>
+            <w:iCs w:val="0"/>
+            <w:caps w:val="0"/>
             <w:noProof/>
             <w:color w:val="auto"/>
             <w:sz w:val="22"/>
             <w:szCs w:val="22"/>
+            <w:lang w:eastAsia="pt-BR"/>
           </w:rPr>
           <w:tab/>
         </w:r>
@@ -2389,7 +2676,7 @@
             <w:noProof/>
             <w:webHidden/>
           </w:rPr>
-          <w:instrText xml:space="preserve"> PAGEREF _Toc39608987 \h </w:instrText>
+          <w:instrText xml:space="preserve"> PAGEREF _Toc40818907 \h </w:instrText>
         </w:r>
         <w:r>
           <w:rPr>
@@ -2423,14 +2710,20 @@
     <w:p>
       <w:pPr>
         <w:pStyle w:val="Sumrio2"/>
+        <w:tabs>
+          <w:tab w:val="left" w:pos="1248"/>
+          <w:tab w:val="right" w:leader="dot" w:pos="9062"/>
+        </w:tabs>
         <w:rPr>
           <w:rFonts w:asciiTheme="minorHAnsi" w:eastAsiaTheme="minorEastAsia" w:hAnsiTheme="minorHAnsi" w:cstheme="minorBidi"/>
+          <w:iCs w:val="0"/>
           <w:color w:val="auto"/>
           <w:sz w:val="22"/>
           <w:szCs w:val="22"/>
+          <w:lang w:eastAsia="pt-BR"/>
         </w:rPr>
       </w:pPr>
-      <w:hyperlink w:anchor="_Toc39608988" w:history="1">
+      <w:hyperlink w:anchor="_Toc40818908" w:history="1">
         <w:r>
           <w:rPr>
             <w:rStyle w:val="Hyperlink"/>
@@ -2440,9 +2733,11 @@
         <w:r>
           <w:rPr>
             <w:rFonts w:asciiTheme="minorHAnsi" w:eastAsiaTheme="minorEastAsia" w:hAnsiTheme="minorHAnsi" w:cstheme="minorBidi"/>
+            <w:iCs w:val="0"/>
             <w:color w:val="auto"/>
             <w:sz w:val="22"/>
             <w:szCs w:val="22"/>
+            <w:lang w:eastAsia="pt-BR"/>
           </w:rPr>
           <w:tab/>
         </w:r>
@@ -2468,7 +2763,7 @@
           <w:rPr>
             <w:webHidden/>
           </w:rPr>
-          <w:instrText xml:space="preserve"> PAGEREF _Toc39608988 \h </w:instrText>
+          <w:instrText xml:space="preserve"> PAGEREF _Toc40818908 \h </w:instrText>
         </w:r>
         <w:r>
           <w:rPr>
@@ -2498,34 +2793,40 @@
     <w:p>
       <w:pPr>
         <w:pStyle w:val="Sumrio2"/>
+        <w:tabs>
+          <w:tab w:val="left" w:pos="1248"/>
+          <w:tab w:val="right" w:leader="dot" w:pos="9062"/>
+        </w:tabs>
         <w:rPr>
           <w:rFonts w:asciiTheme="minorHAnsi" w:eastAsiaTheme="minorEastAsia" w:hAnsiTheme="minorHAnsi" w:cstheme="minorBidi"/>
+          <w:iCs w:val="0"/>
           <w:color w:val="auto"/>
           <w:sz w:val="22"/>
           <w:szCs w:val="22"/>
+          <w:lang w:eastAsia="pt-BR"/>
         </w:rPr>
       </w:pPr>
-      <w:hyperlink w:anchor="_Toc39608989" w:history="1">
+      <w:hyperlink w:anchor="_Toc40818909" w:history="1">
         <w:r>
           <w:rPr>
             <w:rStyle w:val="Hyperlink"/>
-            <w:lang w:val="en-US"/>
           </w:rPr>
           <w:t>3.2</w:t>
         </w:r>
         <w:r>
           <w:rPr>
             <w:rFonts w:asciiTheme="minorHAnsi" w:eastAsiaTheme="minorEastAsia" w:hAnsiTheme="minorHAnsi" w:cstheme="minorBidi"/>
+            <w:iCs w:val="0"/>
             <w:color w:val="auto"/>
             <w:sz w:val="22"/>
             <w:szCs w:val="22"/>
+            <w:lang w:eastAsia="pt-BR"/>
           </w:rPr>
           <w:tab/>
         </w:r>
         <w:r>
           <w:rPr>
             <w:rStyle w:val="Hyperlink"/>
-            <w:lang w:val="en-US"/>
           </w:rPr>
           <w:t>PROCURA NOS MOTORES DE BUSCA</w:t>
         </w:r>
@@ -2545,7 +2846,7 @@
           <w:rPr>
             <w:webHidden/>
           </w:rPr>
-          <w:instrText xml:space="preserve"> PAGEREF _Toc39608989 \h </w:instrText>
+          <w:instrText xml:space="preserve"> PAGEREF _Toc40818909 \h </w:instrText>
         </w:r>
         <w:r>
           <w:rPr>
@@ -2575,14 +2876,20 @@
     <w:p>
       <w:pPr>
         <w:pStyle w:val="Sumrio2"/>
+        <w:tabs>
+          <w:tab w:val="left" w:pos="1248"/>
+          <w:tab w:val="right" w:leader="dot" w:pos="9062"/>
+        </w:tabs>
         <w:rPr>
           <w:rFonts w:asciiTheme="minorHAnsi" w:eastAsiaTheme="minorEastAsia" w:hAnsiTheme="minorHAnsi" w:cstheme="minorBidi"/>
+          <w:iCs w:val="0"/>
           <w:color w:val="auto"/>
           <w:sz w:val="22"/>
           <w:szCs w:val="22"/>
+          <w:lang w:eastAsia="pt-BR"/>
         </w:rPr>
       </w:pPr>
-      <w:hyperlink w:anchor="_Toc39608990" w:history="1">
+      <w:hyperlink w:anchor="_Toc40818910" w:history="1">
         <w:r>
           <w:rPr>
             <w:rStyle w:val="Hyperlink"/>
@@ -2592,9 +2899,11 @@
         <w:r>
           <w:rPr>
             <w:rFonts w:asciiTheme="minorHAnsi" w:eastAsiaTheme="minorEastAsia" w:hAnsiTheme="minorHAnsi" w:cstheme="minorBidi"/>
+            <w:iCs w:val="0"/>
             <w:color w:val="auto"/>
             <w:sz w:val="22"/>
             <w:szCs w:val="22"/>
+            <w:lang w:eastAsia="pt-BR"/>
           </w:rPr>
           <w:tab/>
         </w:r>
@@ -2620,7 +2929,7 @@
           <w:rPr>
             <w:webHidden/>
           </w:rPr>
-          <w:instrText xml:space="preserve"> PAGEREF _Toc39608990 \h </w:instrText>
+          <w:instrText xml:space="preserve"> PAGEREF _Toc40818910 \h </w:instrText>
         </w:r>
         <w:r>
           <w:rPr>
@@ -2637,7 +2946,7 @@
           <w:rPr>
             <w:webHidden/>
           </w:rPr>
-          <w:t>19</w:t>
+          <w:t>20</w:t>
         </w:r>
         <w:r>
           <w:rPr>
@@ -2650,14 +2959,20 @@
     <w:p>
       <w:pPr>
         <w:pStyle w:val="Sumrio3"/>
+        <w:tabs>
+          <w:tab w:val="left" w:pos="1440"/>
+          <w:tab w:val="right" w:leader="dot" w:pos="9062"/>
+        </w:tabs>
         <w:rPr>
           <w:rFonts w:asciiTheme="minorHAnsi" w:eastAsiaTheme="minorEastAsia" w:hAnsiTheme="minorHAnsi" w:cstheme="minorBidi"/>
+          <w:iCs w:val="0"/>
           <w:color w:val="auto"/>
           <w:sz w:val="22"/>
           <w:szCs w:val="22"/>
+          <w:lang w:eastAsia="pt-BR"/>
         </w:rPr>
       </w:pPr>
-      <w:hyperlink w:anchor="_Toc39608991" w:history="1">
+      <w:hyperlink w:anchor="_Toc40818911" w:history="1">
         <w:r>
           <w:rPr>
             <w:rStyle w:val="Hyperlink"/>
@@ -2668,9 +2983,11 @@
         <w:r>
           <w:rPr>
             <w:rFonts w:asciiTheme="minorHAnsi" w:eastAsiaTheme="minorEastAsia" w:hAnsiTheme="minorHAnsi" w:cstheme="minorBidi"/>
+            <w:iCs w:val="0"/>
             <w:color w:val="auto"/>
             <w:sz w:val="22"/>
             <w:szCs w:val="22"/>
+            <w:lang w:eastAsia="pt-BR"/>
           </w:rPr>
           <w:tab/>
         </w:r>
@@ -2679,7 +2996,7 @@
             <w:rStyle w:val="Hyperlink"/>
             <w:lang w:val="en-US"/>
           </w:rPr>
-          <w:t>Improving Context-Aware Music Recommender Systems: Beyond the Pre-filtering Approach</w:t>
+          <w:t>The New Challenges when Modeling Context through Diversity over Time in Recommender Systems</w:t>
         </w:r>
         <w:r>
           <w:rPr>
@@ -2697,7 +3014,7 @@
           <w:rPr>
             <w:webHidden/>
           </w:rPr>
-          <w:instrText xml:space="preserve"> PAGEREF _Toc39608991 \h </w:instrText>
+          <w:instrText xml:space="preserve"> PAGEREF _Toc40818911 \h </w:instrText>
         </w:r>
         <w:r>
           <w:rPr>
@@ -2714,7 +3031,7 @@
           <w:rPr>
             <w:webHidden/>
           </w:rPr>
-          <w:t>19</w:t>
+          <w:t>21</w:t>
         </w:r>
         <w:r>
           <w:rPr>
@@ -2727,14 +3044,20 @@
     <w:p>
       <w:pPr>
         <w:pStyle w:val="Sumrio3"/>
+        <w:tabs>
+          <w:tab w:val="left" w:pos="1440"/>
+          <w:tab w:val="right" w:leader="dot" w:pos="9062"/>
+        </w:tabs>
         <w:rPr>
           <w:rFonts w:asciiTheme="minorHAnsi" w:eastAsiaTheme="minorEastAsia" w:hAnsiTheme="minorHAnsi" w:cstheme="minorBidi"/>
+          <w:iCs w:val="0"/>
           <w:color w:val="auto"/>
           <w:sz w:val="22"/>
           <w:szCs w:val="22"/>
+          <w:lang w:eastAsia="pt-BR"/>
         </w:rPr>
       </w:pPr>
-      <w:hyperlink w:anchor="_Toc39608992" w:history="1">
+      <w:hyperlink w:anchor="_Toc40818912" w:history="1">
         <w:r>
           <w:rPr>
             <w:rStyle w:val="Hyperlink"/>
@@ -2745,9 +3068,11 @@
         <w:r>
           <w:rPr>
             <w:rFonts w:asciiTheme="minorHAnsi" w:eastAsiaTheme="minorEastAsia" w:hAnsiTheme="minorHAnsi" w:cstheme="minorBidi"/>
+            <w:iCs w:val="0"/>
             <w:color w:val="auto"/>
             <w:sz w:val="22"/>
             <w:szCs w:val="22"/>
+            <w:lang w:eastAsia="pt-BR"/>
           </w:rPr>
           <w:tab/>
         </w:r>
@@ -2756,7 +3081,7 @@
             <w:rStyle w:val="Hyperlink"/>
             <w:lang w:val="en-US"/>
           </w:rPr>
-          <w:t>Context-Aware Mobile Music Recommendation for Daily Activities</w:t>
+          <w:t>Prediction of music pairwise preferences from facial expressions</w:t>
         </w:r>
         <w:r>
           <w:rPr>
@@ -2774,7 +3099,7 @@
           <w:rPr>
             <w:webHidden/>
           </w:rPr>
-          <w:instrText xml:space="preserve"> PAGEREF _Toc39608992 \h </w:instrText>
+          <w:instrText xml:space="preserve"> PAGEREF _Toc40818912 \h </w:instrText>
         </w:r>
         <w:r>
           <w:rPr>
@@ -2791,7 +3116,7 @@
           <w:rPr>
             <w:webHidden/>
           </w:rPr>
-          <w:t>19</w:t>
+          <w:t>21</w:t>
         </w:r>
         <w:r>
           <w:rPr>
@@ -2804,14 +3129,20 @@
     <w:p>
       <w:pPr>
         <w:pStyle w:val="Sumrio3"/>
+        <w:tabs>
+          <w:tab w:val="left" w:pos="1440"/>
+          <w:tab w:val="right" w:leader="dot" w:pos="9062"/>
+        </w:tabs>
         <w:rPr>
           <w:rFonts w:asciiTheme="minorHAnsi" w:eastAsiaTheme="minorEastAsia" w:hAnsiTheme="minorHAnsi" w:cstheme="minorBidi"/>
+          <w:iCs w:val="0"/>
           <w:color w:val="auto"/>
           <w:sz w:val="22"/>
           <w:szCs w:val="22"/>
+          <w:lang w:eastAsia="pt-BR"/>
         </w:rPr>
       </w:pPr>
-      <w:hyperlink w:anchor="_Toc39608993" w:history="1">
+      <w:hyperlink w:anchor="_Toc40818913" w:history="1">
         <w:r>
           <w:rPr>
             <w:rStyle w:val="Hyperlink"/>
@@ -2822,9 +3153,11 @@
         <w:r>
           <w:rPr>
             <w:rFonts w:asciiTheme="minorHAnsi" w:eastAsiaTheme="minorEastAsia" w:hAnsiTheme="minorHAnsi" w:cstheme="minorBidi"/>
+            <w:iCs w:val="0"/>
             <w:color w:val="auto"/>
             <w:sz w:val="22"/>
             <w:szCs w:val="22"/>
+            <w:lang w:eastAsia="pt-BR"/>
           </w:rPr>
           <w:tab/>
         </w:r>
@@ -2833,7 +3166,7 @@
             <w:rStyle w:val="Hyperlink"/>
             <w:lang w:val="en-US"/>
           </w:rPr>
-          <w:t>Musical serendipity: designing for contextual music recommendation and discovery</w:t>
+          <w:t>Towards Intent-Aware Contextual Music Recommendation: Initial Experiments</w:t>
         </w:r>
         <w:r>
           <w:rPr>
@@ -2851,7 +3184,7 @@
           <w:rPr>
             <w:webHidden/>
           </w:rPr>
-          <w:instrText xml:space="preserve"> PAGEREF _Toc39608993 \h </w:instrText>
+          <w:instrText xml:space="preserve"> PAGEREF _Toc40818913 \h </w:instrText>
         </w:r>
         <w:r>
           <w:rPr>
@@ -2868,7 +3201,7 @@
           <w:rPr>
             <w:webHidden/>
           </w:rPr>
-          <w:t>20</w:t>
+          <w:t>21</w:t>
         </w:r>
         <w:r>
           <w:rPr>
@@ -2881,14 +3214,20 @@
     <w:p>
       <w:pPr>
         <w:pStyle w:val="Sumrio3"/>
+        <w:tabs>
+          <w:tab w:val="left" w:pos="1440"/>
+          <w:tab w:val="right" w:leader="dot" w:pos="9062"/>
+        </w:tabs>
         <w:rPr>
           <w:rFonts w:asciiTheme="minorHAnsi" w:eastAsiaTheme="minorEastAsia" w:hAnsiTheme="minorHAnsi" w:cstheme="minorBidi"/>
+          <w:iCs w:val="0"/>
           <w:color w:val="auto"/>
           <w:sz w:val="22"/>
           <w:szCs w:val="22"/>
+          <w:lang w:eastAsia="pt-BR"/>
         </w:rPr>
       </w:pPr>
-      <w:hyperlink w:anchor="_Toc39608994" w:history="1">
+      <w:hyperlink w:anchor="_Toc40818914" w:history="1">
         <w:r>
           <w:rPr>
             <w:rStyle w:val="Hyperlink"/>
@@ -2899,9 +3238,11 @@
         <w:r>
           <w:rPr>
             <w:rFonts w:asciiTheme="minorHAnsi" w:eastAsiaTheme="minorEastAsia" w:hAnsiTheme="minorHAnsi" w:cstheme="minorBidi"/>
+            <w:iCs w:val="0"/>
             <w:color w:val="auto"/>
             <w:sz w:val="22"/>
             <w:szCs w:val="22"/>
+            <w:lang w:eastAsia="pt-BR"/>
           </w:rPr>
           <w:tab/>
         </w:r>
@@ -2910,7 +3251,7 @@
             <w:rStyle w:val="Hyperlink"/>
             <w:lang w:val="en-US"/>
           </w:rPr>
-          <w:t>Recommender system handbook</w:t>
+          <w:t>Quantitative Study of Music Listening Behavior in a Smartphone Context</w:t>
         </w:r>
         <w:r>
           <w:rPr>
@@ -2928,7 +3269,7 @@
           <w:rPr>
             <w:webHidden/>
           </w:rPr>
-          <w:instrText xml:space="preserve"> PAGEREF _Toc39608994 \h </w:instrText>
+          <w:instrText xml:space="preserve"> PAGEREF _Toc40818914 \h </w:instrText>
         </w:r>
         <w:r>
           <w:rPr>
@@ -2945,7 +3286,7 @@
           <w:rPr>
             <w:webHidden/>
           </w:rPr>
-          <w:t>20</w:t>
+          <w:t>21</w:t>
         </w:r>
         <w:r>
           <w:rPr>
@@ -2957,27 +3298,35 @@
     </w:p>
     <w:p>
       <w:pPr>
-        <w:pStyle w:val="Sumrio3"/>
+        <w:pStyle w:val="Sumrio2"/>
+        <w:tabs>
+          <w:tab w:val="left" w:pos="1248"/>
+          <w:tab w:val="right" w:leader="dot" w:pos="9062"/>
+        </w:tabs>
         <w:rPr>
           <w:rFonts w:asciiTheme="minorHAnsi" w:eastAsiaTheme="minorEastAsia" w:hAnsiTheme="minorHAnsi" w:cstheme="minorBidi"/>
+          <w:iCs w:val="0"/>
           <w:color w:val="auto"/>
           <w:sz w:val="22"/>
           <w:szCs w:val="22"/>
+          <w:lang w:eastAsia="pt-BR"/>
         </w:rPr>
       </w:pPr>
-      <w:hyperlink w:anchor="_Toc39608995" w:history="1">
+      <w:hyperlink w:anchor="_Toc40818915" w:history="1">
         <w:r>
           <w:rPr>
             <w:rStyle w:val="Hyperlink"/>
           </w:rPr>
-          <w:t>3.3.5</w:t>
+          <w:t>3.4</w:t>
         </w:r>
         <w:r>
           <w:rPr>
             <w:rFonts w:asciiTheme="minorHAnsi" w:eastAsiaTheme="minorEastAsia" w:hAnsiTheme="minorHAnsi" w:cstheme="minorBidi"/>
+            <w:iCs w:val="0"/>
             <w:color w:val="auto"/>
             <w:sz w:val="22"/>
             <w:szCs w:val="22"/>
+            <w:lang w:eastAsia="pt-BR"/>
           </w:rPr>
           <w:tab/>
         </w:r>
@@ -2985,7 +3334,7 @@
           <w:rPr>
             <w:rStyle w:val="Hyperlink"/>
           </w:rPr>
-          <w:t>Desenvolvimento de um Sistema de Recomendação Musical Sensível ao Contexto</w:t>
+          <w:t>Tabela com tecnicas</w:t>
         </w:r>
         <w:r>
           <w:rPr>
@@ -3003,7 +3352,7 @@
           <w:rPr>
             <w:webHidden/>
           </w:rPr>
-          <w:instrText xml:space="preserve"> PAGEREF _Toc39608995 \h </w:instrText>
+          <w:instrText xml:space="preserve"> PAGEREF _Toc40818915 \h </w:instrText>
         </w:r>
         <w:r>
           <w:rPr>
@@ -3020,7 +3369,7 @@
           <w:rPr>
             <w:webHidden/>
           </w:rPr>
-          <w:t>20</w:t>
+          <w:t>21</w:t>
         </w:r>
         <w:r>
           <w:rPr>
@@ -3032,91 +3381,23 @@
     </w:p>
     <w:p>
       <w:pPr>
-        <w:pStyle w:val="Sumrio2"/>
+        <w:pStyle w:val="Sumrio1"/>
+        <w:tabs>
+          <w:tab w:val="right" w:leader="dot" w:pos="9062"/>
+        </w:tabs>
         <w:rPr>
           <w:rFonts w:asciiTheme="minorHAnsi" w:eastAsiaTheme="minorEastAsia" w:hAnsiTheme="minorHAnsi" w:cstheme="minorBidi"/>
-          <w:color w:val="auto"/>
-          <w:sz w:val="22"/>
-          <w:szCs w:val="22"/>
-        </w:rPr>
-      </w:pPr>
-      <w:hyperlink w:anchor="_Toc39608996" w:history="1">
-        <w:r>
-          <w:rPr>
-            <w:rStyle w:val="Hyperlink"/>
-          </w:rPr>
-          <w:t>3.4</w:t>
-        </w:r>
-        <w:r>
-          <w:rPr>
-            <w:rFonts w:asciiTheme="minorHAnsi" w:eastAsiaTheme="minorEastAsia" w:hAnsiTheme="minorHAnsi" w:cstheme="minorBidi"/>
-            <w:color w:val="auto"/>
-            <w:sz w:val="22"/>
-            <w:szCs w:val="22"/>
-          </w:rPr>
-          <w:tab/>
-        </w:r>
-        <w:r>
-          <w:rPr>
-            <w:rStyle w:val="Hyperlink"/>
-          </w:rPr>
-          <w:t>Tabela com tecnicas</w:t>
-        </w:r>
-        <w:r>
-          <w:rPr>
-            <w:webHidden/>
-          </w:rPr>
-          <w:tab/>
-        </w:r>
-        <w:r>
-          <w:rPr>
-            <w:webHidden/>
-          </w:rPr>
-          <w:fldChar w:fldCharType="begin"/>
-        </w:r>
-        <w:r>
-          <w:rPr>
-            <w:webHidden/>
-          </w:rPr>
-          <w:instrText xml:space="preserve"> PAGEREF _Toc39608996 \h </w:instrText>
-        </w:r>
-        <w:r>
-          <w:rPr>
-            <w:webHidden/>
-          </w:rPr>
-        </w:r>
-        <w:r>
-          <w:rPr>
-            <w:webHidden/>
-          </w:rPr>
-          <w:fldChar w:fldCharType="separate"/>
-        </w:r>
-        <w:r>
-          <w:rPr>
-            <w:webHidden/>
-          </w:rPr>
-          <w:t>20</w:t>
-        </w:r>
-        <w:r>
-          <w:rPr>
-            <w:webHidden/>
-          </w:rPr>
-          <w:fldChar w:fldCharType="end"/>
-        </w:r>
-      </w:hyperlink>
-    </w:p>
-    <w:p>
-      <w:pPr>
-        <w:pStyle w:val="Sumrio1"/>
-        <w:rPr>
-          <w:rFonts w:asciiTheme="minorHAnsi" w:eastAsiaTheme="minorEastAsia" w:hAnsiTheme="minorHAnsi" w:cstheme="minorBidi"/>
+          <w:b w:val="0"/>
+          <w:iCs w:val="0"/>
+          <w:caps w:val="0"/>
           <w:noProof/>
           <w:color w:val="auto"/>
           <w:sz w:val="22"/>
           <w:szCs w:val="22"/>
+          <w:lang w:eastAsia="pt-BR"/>
         </w:rPr>
       </w:pPr>
-      <w:hyperlink w:anchor="_Toc39608997" w:history="1">
+      <w:hyperlink w:anchor="_Toc40818916" w:history="1">
         <w:r>
           <w:rPr>
             <w:rStyle w:val="Hyperlink"/>
@@ -3127,10 +3408,14 @@
         <w:r>
           <w:rPr>
             <w:rFonts w:asciiTheme="minorHAnsi" w:eastAsiaTheme="minorEastAsia" w:hAnsiTheme="minorHAnsi" w:cstheme="minorBidi"/>
+            <w:b w:val="0"/>
+            <w:iCs w:val="0"/>
+            <w:caps w:val="0"/>
             <w:noProof/>
             <w:color w:val="auto"/>
             <w:sz w:val="22"/>
             <w:szCs w:val="22"/>
+            <w:lang w:eastAsia="pt-BR"/>
           </w:rPr>
           <w:tab/>
         </w:r>
@@ -3160,7 +3445,7 @@
             <w:noProof/>
             <w:webHidden/>
           </w:rPr>
-          <w:instrText xml:space="preserve"> PAGEREF _Toc39608997 \h </w:instrText>
+          <w:instrText xml:space="preserve"> PAGEREF _Toc40818916 \h </w:instrText>
         </w:r>
         <w:r>
           <w:rPr>
@@ -3180,7 +3465,7 @@
             <w:noProof/>
             <w:webHidden/>
           </w:rPr>
-          <w:t>21</w:t>
+          <w:t>22</w:t>
         </w:r>
         <w:r>
           <w:rPr>
@@ -3194,14 +3479,20 @@
     <w:p>
       <w:pPr>
         <w:pStyle w:val="Sumrio2"/>
+        <w:tabs>
+          <w:tab w:val="left" w:pos="1248"/>
+          <w:tab w:val="right" w:leader="dot" w:pos="9062"/>
+        </w:tabs>
         <w:rPr>
           <w:rFonts w:asciiTheme="minorHAnsi" w:eastAsiaTheme="minorEastAsia" w:hAnsiTheme="minorHAnsi" w:cstheme="minorBidi"/>
+          <w:iCs w:val="0"/>
           <w:color w:val="auto"/>
           <w:sz w:val="22"/>
           <w:szCs w:val="22"/>
+          <w:lang w:eastAsia="pt-BR"/>
         </w:rPr>
       </w:pPr>
-      <w:hyperlink w:anchor="_Toc39608998" w:history="1">
+      <w:hyperlink w:anchor="_Toc40818917" w:history="1">
         <w:r>
           <w:rPr>
             <w:rStyle w:val="Hyperlink"/>
@@ -3211,9 +3502,11 @@
         <w:r>
           <w:rPr>
             <w:rFonts w:asciiTheme="minorHAnsi" w:eastAsiaTheme="minorEastAsia" w:hAnsiTheme="minorHAnsi" w:cstheme="minorBidi"/>
+            <w:iCs w:val="0"/>
             <w:color w:val="auto"/>
             <w:sz w:val="22"/>
             <w:szCs w:val="22"/>
+            <w:lang w:eastAsia="pt-BR"/>
           </w:rPr>
           <w:tab/>
         </w:r>
@@ -3239,7 +3532,7 @@
           <w:rPr>
             <w:webHidden/>
           </w:rPr>
-          <w:instrText xml:space="preserve"> PAGEREF _Toc39608998 \h </w:instrText>
+          <w:instrText xml:space="preserve"> PAGEREF _Toc40818917 \h </w:instrText>
         </w:r>
         <w:r>
           <w:rPr>
@@ -3256,7 +3549,7 @@
           <w:rPr>
             <w:webHidden/>
           </w:rPr>
-          <w:t>21</w:t>
+          <w:t>22</w:t>
         </w:r>
         <w:r>
           <w:rPr>
@@ -3269,14 +3562,20 @@
     <w:p>
       <w:pPr>
         <w:pStyle w:val="Sumrio3"/>
+        <w:tabs>
+          <w:tab w:val="left" w:pos="1440"/>
+          <w:tab w:val="right" w:leader="dot" w:pos="9062"/>
+        </w:tabs>
         <w:rPr>
           <w:rFonts w:asciiTheme="minorHAnsi" w:eastAsiaTheme="minorEastAsia" w:hAnsiTheme="minorHAnsi" w:cstheme="minorBidi"/>
+          <w:iCs w:val="0"/>
           <w:color w:val="auto"/>
           <w:sz w:val="22"/>
           <w:szCs w:val="22"/>
+          <w:lang w:eastAsia="pt-BR"/>
         </w:rPr>
       </w:pPr>
-      <w:hyperlink w:anchor="_Toc39608999" w:history="1">
+      <w:hyperlink w:anchor="_Toc40818918" w:history="1">
         <w:r>
           <w:rPr>
             <w:rStyle w:val="Hyperlink"/>
@@ -3286,9 +3585,11 @@
         <w:r>
           <w:rPr>
             <w:rFonts w:asciiTheme="minorHAnsi" w:eastAsiaTheme="minorEastAsia" w:hAnsiTheme="minorHAnsi" w:cstheme="minorBidi"/>
+            <w:iCs w:val="0"/>
             <w:color w:val="auto"/>
             <w:sz w:val="22"/>
             <w:szCs w:val="22"/>
+            <w:lang w:eastAsia="pt-BR"/>
           </w:rPr>
           <w:tab/>
         </w:r>
@@ -3314,7 +3615,7 @@
           <w:rPr>
             <w:webHidden/>
           </w:rPr>
-          <w:instrText xml:space="preserve"> PAGEREF _Toc39608999 \h </w:instrText>
+          <w:instrText xml:space="preserve"> PAGEREF _Toc40818918 \h </w:instrText>
         </w:r>
         <w:r>
           <w:rPr>
@@ -3331,7 +3632,7 @@
           <w:rPr>
             <w:webHidden/>
           </w:rPr>
-          <w:t>21</w:t>
+          <w:t>22</w:t>
         </w:r>
         <w:r>
           <w:rPr>
@@ -3344,14 +3645,20 @@
     <w:p>
       <w:pPr>
         <w:pStyle w:val="Sumrio3"/>
+        <w:tabs>
+          <w:tab w:val="left" w:pos="1440"/>
+          <w:tab w:val="right" w:leader="dot" w:pos="9062"/>
+        </w:tabs>
         <w:rPr>
           <w:rFonts w:asciiTheme="minorHAnsi" w:eastAsiaTheme="minorEastAsia" w:hAnsiTheme="minorHAnsi" w:cstheme="minorBidi"/>
+          <w:iCs w:val="0"/>
           <w:color w:val="auto"/>
           <w:sz w:val="22"/>
           <w:szCs w:val="22"/>
+          <w:lang w:eastAsia="pt-BR"/>
         </w:rPr>
       </w:pPr>
-      <w:hyperlink w:anchor="_Toc39609000" w:history="1">
+      <w:hyperlink w:anchor="_Toc40818919" w:history="1">
         <w:r>
           <w:rPr>
             <w:rStyle w:val="Hyperlink"/>
@@ -3361,9 +3668,11 @@
         <w:r>
           <w:rPr>
             <w:rFonts w:asciiTheme="minorHAnsi" w:eastAsiaTheme="minorEastAsia" w:hAnsiTheme="minorHAnsi" w:cstheme="minorBidi"/>
+            <w:iCs w:val="0"/>
             <w:color w:val="auto"/>
             <w:sz w:val="22"/>
             <w:szCs w:val="22"/>
+            <w:lang w:eastAsia="pt-BR"/>
           </w:rPr>
           <w:tab/>
         </w:r>
@@ -3389,7 +3698,7 @@
           <w:rPr>
             <w:webHidden/>
           </w:rPr>
-          <w:instrText xml:space="preserve"> PAGEREF _Toc39609000 \h </w:instrText>
+          <w:instrText xml:space="preserve"> PAGEREF _Toc40818919 \h </w:instrText>
         </w:r>
         <w:r>
           <w:rPr>
@@ -3406,7 +3715,7 @@
           <w:rPr>
             <w:webHidden/>
           </w:rPr>
-          <w:t>21</w:t>
+          <w:t>22</w:t>
         </w:r>
         <w:r>
           <w:rPr>
@@ -3419,14 +3728,20 @@
     <w:p>
       <w:pPr>
         <w:pStyle w:val="Sumrio3"/>
+        <w:tabs>
+          <w:tab w:val="left" w:pos="1440"/>
+          <w:tab w:val="right" w:leader="dot" w:pos="9062"/>
+        </w:tabs>
         <w:rPr>
           <w:rFonts w:asciiTheme="minorHAnsi" w:eastAsiaTheme="minorEastAsia" w:hAnsiTheme="minorHAnsi" w:cstheme="minorBidi"/>
+          <w:iCs w:val="0"/>
           <w:color w:val="auto"/>
           <w:sz w:val="22"/>
           <w:szCs w:val="22"/>
+          <w:lang w:eastAsia="pt-BR"/>
         </w:rPr>
       </w:pPr>
-      <w:hyperlink w:anchor="_Toc39609001" w:history="1">
+      <w:hyperlink w:anchor="_Toc40818920" w:history="1">
         <w:r>
           <w:rPr>
             <w:rStyle w:val="Hyperlink"/>
@@ -3436,9 +3751,11 @@
         <w:r>
           <w:rPr>
             <w:rFonts w:asciiTheme="minorHAnsi" w:eastAsiaTheme="minorEastAsia" w:hAnsiTheme="minorHAnsi" w:cstheme="minorBidi"/>
+            <w:iCs w:val="0"/>
             <w:color w:val="auto"/>
             <w:sz w:val="22"/>
             <w:szCs w:val="22"/>
+            <w:lang w:eastAsia="pt-BR"/>
           </w:rPr>
           <w:tab/>
         </w:r>
@@ -3464,7 +3781,7 @@
           <w:rPr>
             <w:webHidden/>
           </w:rPr>
-          <w:instrText xml:space="preserve"> PAGEREF _Toc39609001 \h </w:instrText>
+          <w:instrText xml:space="preserve"> PAGEREF _Toc40818920 \h </w:instrText>
         </w:r>
         <w:r>
           <w:rPr>
@@ -3481,7 +3798,7 @@
           <w:rPr>
             <w:webHidden/>
           </w:rPr>
-          <w:t>21</w:t>
+          <w:t>22</w:t>
         </w:r>
         <w:r>
           <w:rPr>
@@ -3494,14 +3811,20 @@
     <w:p>
       <w:pPr>
         <w:pStyle w:val="Sumrio2"/>
+        <w:tabs>
+          <w:tab w:val="left" w:pos="1248"/>
+          <w:tab w:val="right" w:leader="dot" w:pos="9062"/>
+        </w:tabs>
         <w:rPr>
           <w:rFonts w:asciiTheme="minorHAnsi" w:eastAsiaTheme="minorEastAsia" w:hAnsiTheme="minorHAnsi" w:cstheme="minorBidi"/>
+          <w:iCs w:val="0"/>
           <w:color w:val="auto"/>
           <w:sz w:val="22"/>
           <w:szCs w:val="22"/>
+          <w:lang w:eastAsia="pt-BR"/>
         </w:rPr>
       </w:pPr>
-      <w:hyperlink w:anchor="_Toc39609002" w:history="1">
+      <w:hyperlink w:anchor="_Toc40818921" w:history="1">
         <w:r>
           <w:rPr>
             <w:rStyle w:val="Hyperlink"/>
@@ -3511,9 +3834,11 @@
         <w:r>
           <w:rPr>
             <w:rFonts w:asciiTheme="minorHAnsi" w:eastAsiaTheme="minorEastAsia" w:hAnsiTheme="minorHAnsi" w:cstheme="minorBidi"/>
+            <w:iCs w:val="0"/>
             <w:color w:val="auto"/>
             <w:sz w:val="22"/>
             <w:szCs w:val="22"/>
+            <w:lang w:eastAsia="pt-BR"/>
           </w:rPr>
           <w:tab/>
         </w:r>
@@ -3539,7 +3864,7 @@
           <w:rPr>
             <w:webHidden/>
           </w:rPr>
-          <w:instrText xml:space="preserve"> PAGEREF _Toc39609002 \h </w:instrText>
+          <w:instrText xml:space="preserve"> PAGEREF _Toc40818921 \h </w:instrText>
         </w:r>
         <w:r>
           <w:rPr>
@@ -3556,7 +3881,7 @@
           <w:rPr>
             <w:webHidden/>
           </w:rPr>
-          <w:t>21</w:t>
+          <w:t>22</w:t>
         </w:r>
         <w:r>
           <w:rPr>
@@ -3569,15 +3894,22 @@
     <w:p>
       <w:pPr>
         <w:pStyle w:val="Sumrio1"/>
+        <w:tabs>
+          <w:tab w:val="right" w:leader="dot" w:pos="9062"/>
+        </w:tabs>
         <w:rPr>
           <w:rFonts w:asciiTheme="minorHAnsi" w:eastAsiaTheme="minorEastAsia" w:hAnsiTheme="minorHAnsi" w:cstheme="minorBidi"/>
+          <w:b w:val="0"/>
+          <w:iCs w:val="0"/>
+          <w:caps w:val="0"/>
           <w:noProof/>
           <w:color w:val="auto"/>
           <w:sz w:val="22"/>
           <w:szCs w:val="22"/>
+          <w:lang w:eastAsia="pt-BR"/>
         </w:rPr>
       </w:pPr>
-      <w:hyperlink w:anchor="_Toc39609003" w:history="1">
+      <w:hyperlink w:anchor="_Toc40818922" w:history="1">
         <w:r>
           <w:rPr>
             <w:rStyle w:val="Hyperlink"/>
@@ -3588,10 +3920,14 @@
         <w:r>
           <w:rPr>
             <w:rFonts w:asciiTheme="minorHAnsi" w:eastAsiaTheme="minorEastAsia" w:hAnsiTheme="minorHAnsi" w:cstheme="minorBidi"/>
+            <w:b w:val="0"/>
+            <w:iCs w:val="0"/>
+            <w:caps w:val="0"/>
             <w:noProof/>
             <w:color w:val="auto"/>
             <w:sz w:val="22"/>
             <w:szCs w:val="22"/>
+            <w:lang w:eastAsia="pt-BR"/>
           </w:rPr>
           <w:tab/>
         </w:r>
@@ -3621,7 +3957,7 @@
             <w:noProof/>
             <w:webHidden/>
           </w:rPr>
-          <w:instrText xml:space="preserve"> PAGEREF _Toc39609003 \h </w:instrText>
+          <w:instrText xml:space="preserve"> PAGEREF _Toc40818922 \h </w:instrText>
         </w:r>
         <w:r>
           <w:rPr>
@@ -3641,7 +3977,7 @@
             <w:noProof/>
             <w:webHidden/>
           </w:rPr>
-          <w:t>22</w:t>
+          <w:t>23</w:t>
         </w:r>
         <w:r>
           <w:rPr>
@@ -3655,15 +3991,22 @@
     <w:p>
       <w:pPr>
         <w:pStyle w:val="Sumrio1"/>
+        <w:tabs>
+          <w:tab w:val="right" w:leader="dot" w:pos="9062"/>
+        </w:tabs>
         <w:rPr>
           <w:rFonts w:asciiTheme="minorHAnsi" w:eastAsiaTheme="minorEastAsia" w:hAnsiTheme="minorHAnsi" w:cstheme="minorBidi"/>
+          <w:b w:val="0"/>
+          <w:iCs w:val="0"/>
+          <w:caps w:val="0"/>
           <w:noProof/>
           <w:color w:val="auto"/>
           <w:sz w:val="22"/>
           <w:szCs w:val="22"/>
+          <w:lang w:eastAsia="pt-BR"/>
         </w:rPr>
       </w:pPr>
-      <w:hyperlink w:anchor="_Toc39609004" w:history="1">
+      <w:hyperlink w:anchor="_Toc40818923" w:history="1">
         <w:r>
           <w:rPr>
             <w:rStyle w:val="Hyperlink"/>
@@ -3690,7 +4033,7 @@
             <w:noProof/>
             <w:webHidden/>
           </w:rPr>
-          <w:instrText xml:space="preserve"> PAGEREF _Toc39609004 \h </w:instrText>
+          <w:instrText xml:space="preserve"> PAGEREF _Toc40818923 \h </w:instrText>
         </w:r>
         <w:r>
           <w:rPr>
@@ -3710,7 +4053,7 @@
             <w:noProof/>
             <w:webHidden/>
           </w:rPr>
-          <w:t>23</w:t>
+          <w:t>24</w:t>
         </w:r>
         <w:r>
           <w:rPr>
@@ -3723,21 +4066,29 @@
     </w:p>
     <w:p>
       <w:r>
+        <w:fldChar w:fldCharType="end"/>
+      </w:r>
+    </w:p>
+    <w:p>
+      <w:pPr>
+        <w:pStyle w:val="Comentrio-retirar"/>
+      </w:pPr>
+    </w:p>
+    <w:p>
+      <w:pPr>
+        <w:pStyle w:val="Comentrio-retirar"/>
+      </w:pPr>
+      <w:r>
         <w:lastRenderedPageBreak/>
-        <w:fldChar w:fldCharType="end"/>
-      </w:r>
-    </w:p>
-    <w:p>
-      <w:pPr>
-        <w:pStyle w:val="Comentrio-retirar"/>
-      </w:pPr>
-    </w:p>
-    <w:p>
-      <w:pPr>
-        <w:pStyle w:val="Comentrio-retirar"/>
-      </w:pPr>
-      <w:r>
-        <w:t>O sumário é elemento obrigatório, em que se apresentam os títulos e subtítulos (ou seções), seguidos de sua paginação. É recomendável (PRODANOV, 2003, p.32) que não se ultrapassem cinco níveis de subtítulos. Deixar um espaço maior para separar cada título =&gt; por exemplo, espaçamento antes e depois = 6 pts. Este sumário foi elaborado automaticamente pelo Word. Para atualizá-lo, basta clicar com o botão direito, escolher Atualizar Campo e depois Atualizar o Índice Inteiro.</w:t>
+        <w:t xml:space="preserve">O sumário é elemento obrigatório, em que se apresentam os títulos e subtítulos (ou seções), seguidos de sua paginação. É recomendável (PRODANOV, 2003, p.32) que não se ultrapassem cinco níveis de subtítulos. Deixar um espaço maior para separar cada título =&gt; por exemplo, espaçamento antes e depois = 6 pts. Este sumário foi elaborado automaticamente pelo Word. Para atualizá-lo, basta clicar com o botão direito, escolher Atualizar Campo e </w:t>
+      </w:r>
+      <w:proofErr w:type="gramStart"/>
+      <w:r>
+        <w:t>depois Atualizar</w:t>
+      </w:r>
+      <w:proofErr w:type="gramEnd"/>
+      <w:r>
+        <w:t xml:space="preserve"> o Índice Inteiro.</w:t>
       </w:r>
     </w:p>
     <w:p/>
@@ -3758,7 +4109,7 @@
         <w:pStyle w:val="Ttulo1"/>
       </w:pPr>
       <w:bookmarkStart w:id="0" w:name="_Toc53928594"/>
-      <w:bookmarkStart w:id="1" w:name="_Toc39608978"/>
+      <w:bookmarkStart w:id="1" w:name="_Toc40818898"/>
       <w:r>
         <w:lastRenderedPageBreak/>
         <w:t>Introdução</w:t>
@@ -3858,8 +4209,13 @@
       <w:r>
         <w:t xml:space="preserve">Sistemas de recomendação (RecSys - </w:t>
       </w:r>
-      <w:r>
-        <w:t>Recommender Systems</w:t>
+      <w:proofErr w:type="spellStart"/>
+      <w:r>
+        <w:t>Recommender</w:t>
+      </w:r>
+      <w:proofErr w:type="spellEnd"/>
+      <w:r>
+        <w:t xml:space="preserve"> Systems</w:t>
       </w:r>
       <w:r>
         <w:t xml:space="preserve">) são implementações de softwares e técnicas, que apresentam sugestões de itens que seriam de uso de um usuário. As sugestões são de acordo com vários processos de decisão, como, que item comprar, que música escutar ou que notícia ler. No geral, sistemas de recomendação servem para dois propósitos diferentes. Eles podem ser utilizados para estimular os usuários a fazer alguma coisa como comprar livros ou assistir algum filme. Em contrapartida, os sistemas de recomendação podem ser utilizados para lidar com a sobrecarga de informações, selecionando os melhores itens de uma base maior </w:t>
@@ -4019,9 +4375,11 @@
       <w:r>
         <w:t xml:space="preserve">Os RecSys têm evoluído muito desde o seu surgimento, isso acontece dado o interesse acadêmico e comercial sobre a área, além dos benefícios que ela pode trazer. Um caso famoso dos sistemas de recomendação foi o Netflix </w:t>
       </w:r>
+      <w:proofErr w:type="spellStart"/>
       <w:r>
         <w:t>Prize</w:t>
       </w:r>
+      <w:proofErr w:type="spellEnd"/>
       <w:r>
         <w:t>, uma competição feita pela Netflix, que ofereceu um milhão a quem melhorasse o algoritmo de recomendação de seu sistema em 10%. A competição iniciou em 2006 e demorou 3 anos para alguém conseguir resolver o problema deles de maneira satisfatória. Nesse caso o vencedor utilizou um modelo híbrido de RecSys</w:t>
       </w:r>
@@ -4302,7 +4660,7 @@
       <w:pPr>
         <w:pStyle w:val="Ttulo1"/>
       </w:pPr>
-      <w:bookmarkStart w:id="2" w:name="_Toc39608979"/>
+      <w:bookmarkStart w:id="2" w:name="_Toc40818899"/>
       <w:r>
         <w:lastRenderedPageBreak/>
         <w:t>Sistemas de recomendação</w:t>
@@ -4324,7 +4682,7 @@
       <w:pPr>
         <w:pStyle w:val="Ttulo2"/>
       </w:pPr>
-      <w:bookmarkStart w:id="3" w:name="_Toc39608980"/>
+      <w:bookmarkStart w:id="3" w:name="_Toc40818900"/>
       <w:r>
         <w:t>Tipos de sistemas de recomendação</w:t>
       </w:r>
@@ -4369,7 +4727,7 @@
       <w:pPr>
         <w:pStyle w:val="Ttulo3"/>
       </w:pPr>
-      <w:bookmarkStart w:id="4" w:name="_Toc39608981"/>
+      <w:bookmarkStart w:id="4" w:name="_Toc40818901"/>
       <w:r>
         <w:t>Sistemas de recomendação baseado em conteúdo</w:t>
       </w:r>
@@ -4405,7 +4763,7 @@
       <w:pPr>
         <w:pStyle w:val="Ttulo3"/>
       </w:pPr>
-      <w:bookmarkStart w:id="5" w:name="_Toc39608982"/>
+      <w:bookmarkStart w:id="5" w:name="_Toc40818902"/>
       <w:r>
         <w:t>Sistemas de recomendação colaborativo</w:t>
       </w:r>
@@ -4441,7 +4799,7 @@
       <w:pPr>
         <w:pStyle w:val="Ttulo3"/>
       </w:pPr>
-      <w:bookmarkStart w:id="6" w:name="_Toc39608983"/>
+      <w:bookmarkStart w:id="6" w:name="_Toc40818903"/>
       <w:r>
         <w:t xml:space="preserve">Sistemas de recomendação baseado em </w:t>
       </w:r>
@@ -4483,7 +4841,7 @@
       <w:pPr>
         <w:pStyle w:val="Ttulo3"/>
       </w:pPr>
-      <w:bookmarkStart w:id="7" w:name="_Toc39608984"/>
+      <w:bookmarkStart w:id="7" w:name="_Toc40818904"/>
       <w:r>
         <w:t>Sistemas de recomendação híbrido</w:t>
       </w:r>
@@ -4547,7 +4905,7 @@
       <w:pPr>
         <w:pStyle w:val="Ttulo2"/>
       </w:pPr>
-      <w:bookmarkStart w:id="8" w:name="_Toc39608985"/>
+      <w:bookmarkStart w:id="8" w:name="_Toc40818905"/>
       <w:r>
         <w:t>Algoritmos de sistemas de recomendação</w:t>
       </w:r>
@@ -4562,7 +4920,7 @@
       <w:pPr>
         <w:pStyle w:val="Ttulo2"/>
       </w:pPr>
-      <w:bookmarkStart w:id="9" w:name="_Toc39608986"/>
+      <w:bookmarkStart w:id="9" w:name="_Toc40818906"/>
       <w:r>
         <w:t xml:space="preserve">Técnicas para avaliar </w:t>
       </w:r>
@@ -4587,7 +4945,7 @@
       <w:pPr>
         <w:pStyle w:val="Ttulo1"/>
       </w:pPr>
-      <w:bookmarkStart w:id="10" w:name="_Toc39608987"/>
+      <w:bookmarkStart w:id="10" w:name="_Toc40818907"/>
       <w:r>
         <w:lastRenderedPageBreak/>
         <w:t>Trabalhos relacionados</w:t>
@@ -4621,7 +4979,7 @@
       <w:pPr>
         <w:pStyle w:val="Ttulo2"/>
       </w:pPr>
-      <w:bookmarkStart w:id="11" w:name="_Toc39608988"/>
+      <w:bookmarkStart w:id="11" w:name="_Toc40818908"/>
       <w:r>
         <w:t>O protocolo d</w:t>
       </w:r>
@@ -4893,12 +5251,14 @@
       <w:r>
         <w:t xml:space="preserve">Além das fontes, será desenvolvido uma </w:t>
       </w:r>
+      <w:proofErr w:type="spellStart"/>
       <w:r>
         <w:rPr>
           <w:i/>
         </w:rPr>
         <w:t>string</w:t>
       </w:r>
+      <w:proofErr w:type="spellEnd"/>
       <w:r>
         <w:t xml:space="preserve"> de busca, para </w:t>
       </w:r>
@@ -4956,12 +5316,14 @@
       <w:r>
         <w:t xml:space="preserve"> </w:t>
       </w:r>
+      <w:proofErr w:type="spellStart"/>
       <w:r>
         <w:rPr>
           <w:i/>
         </w:rPr>
         <w:t>string</w:t>
       </w:r>
+      <w:proofErr w:type="spellEnd"/>
       <w:r>
         <w:t xml:space="preserve"> de busca</w:t>
       </w:r>
@@ -5200,7 +5562,7 @@
       <w:pPr>
         <w:pStyle w:val="Ttulo2"/>
       </w:pPr>
-      <w:bookmarkStart w:id="12" w:name="_Toc39608989"/>
+      <w:bookmarkStart w:id="12" w:name="_Toc40818909"/>
       <w:r>
         <w:t>PROCURA NOS MOTORES DE BUSCA</w:t>
       </w:r>
@@ -5256,6 +5618,7 @@
         <w:pStyle w:val="Legenda"/>
         <w:jc w:val="center"/>
       </w:pPr>
+      <w:bookmarkStart w:id="13" w:name="_Toc40819478"/>
       <w:r>
         <w:t xml:space="preserve">Figura </w:t>
       </w:r>
@@ -5268,6 +5631,12 @@
         </w:r>
       </w:fldSimple>
       <w:r>
+        <w:rPr>
+          <w:noProof/>
+        </w:rPr>
+        <w:t xml:space="preserve"> -</w:t>
+      </w:r>
+      <w:r>
         <w:t xml:space="preserve"> Motor</w:t>
       </w:r>
       <w:r>
@@ -5285,6 +5654,7 @@
       <w:r>
         <w:t>, 2020)</w:t>
       </w:r>
+      <w:bookmarkEnd w:id="13"/>
     </w:p>
     <w:p>
       <w:r>
@@ -5332,12 +5702,14 @@
       <w:r>
         <w:t xml:space="preserve"> a partir da </w:t>
       </w:r>
+      <w:proofErr w:type="spellStart"/>
       <w:r>
         <w:rPr>
           <w:i/>
         </w:rPr>
         <w:t>string</w:t>
       </w:r>
+      <w:proofErr w:type="spellEnd"/>
       <w:r>
         <w:t xml:space="preserve"> de busca pré</w:t>
       </w:r>
@@ -5404,12 +5776,14 @@
       <w:r>
         <w:t xml:space="preserve"> relacionados a </w:t>
       </w:r>
+      <w:proofErr w:type="spellStart"/>
       <w:r>
         <w:rPr>
           <w:i/>
         </w:rPr>
         <w:t>string</w:t>
       </w:r>
+      <w:proofErr w:type="spellEnd"/>
       <w:r>
         <w:t xml:space="preserve"> de busca</w:t>
       </w:r>
@@ -5475,6 +5849,7 @@
         <w:pStyle w:val="Legenda"/>
         <w:jc w:val="center"/>
       </w:pPr>
+      <w:bookmarkStart w:id="14" w:name="_Toc40819479"/>
       <w:r>
         <w:t xml:space="preserve">Figura </w:t>
       </w:r>
@@ -5487,8 +5862,23 @@
         </w:r>
       </w:fldSimple>
       <w:r>
-        <w:t xml:space="preserve"> Resultado de busca dos proceedings no motor de busca da ACM (próprio, 2020)</w:t>
-      </w:r>
+        <w:rPr>
+          <w:noProof/>
+        </w:rPr>
+        <w:t xml:space="preserve"> -</w:t>
+      </w:r>
+      <w:r>
+        <w:t xml:space="preserve"> Resultado de busca dos </w:t>
+      </w:r>
+      <w:proofErr w:type="spellStart"/>
+      <w:r>
+        <w:t>proceedings</w:t>
+      </w:r>
+      <w:proofErr w:type="spellEnd"/>
+      <w:r>
+        <w:t xml:space="preserve"> no motor de busca da ACM (próprio, 2020)</w:t>
+      </w:r>
+      <w:bookmarkEnd w:id="14"/>
     </w:p>
     <w:p>
       <w:r>
@@ -5531,21 +5921,25 @@
       <w:r>
         <w:t xml:space="preserve"> os tipos de publicações aceitas para </w:t>
       </w:r>
+      <w:proofErr w:type="spellStart"/>
       <w:r>
         <w:rPr>
           <w:i/>
         </w:rPr>
         <w:t>proceedings</w:t>
       </w:r>
+      <w:proofErr w:type="spellEnd"/>
       <w:r>
         <w:t xml:space="preserve"> e </w:t>
       </w:r>
+      <w:proofErr w:type="spellStart"/>
       <w:r>
         <w:rPr>
           <w:i/>
         </w:rPr>
         <w:t>journals</w:t>
       </w:r>
+      <w:proofErr w:type="spellEnd"/>
       <w:r>
         <w:t xml:space="preserve">. </w:t>
       </w:r>
@@ -5639,6 +6033,7 @@
         <w:pStyle w:val="Legenda"/>
         <w:jc w:val="center"/>
       </w:pPr>
+      <w:bookmarkStart w:id="15" w:name="_Toc40819480"/>
       <w:r>
         <w:t xml:space="preserve">Figura </w:t>
       </w:r>
@@ -5651,29 +6046,40 @@
         </w:r>
       </w:fldSimple>
       <w:r>
+        <w:rPr>
+          <w:noProof/>
+        </w:rPr>
+        <w:t xml:space="preserve"> -</w:t>
+      </w:r>
+      <w:r>
         <w:t xml:space="preserve"> </w:t>
       </w:r>
       <w:r>
         <w:t xml:space="preserve">Resultado de busca dos </w:t>
       </w:r>
+      <w:proofErr w:type="spellStart"/>
       <w:r>
         <w:t>journals</w:t>
       </w:r>
+      <w:proofErr w:type="spellEnd"/>
       <w:r>
         <w:t xml:space="preserve"> no motor de busca da ACM (próprio, 2020)</w:t>
       </w:r>
+      <w:bookmarkEnd w:id="15"/>
     </w:p>
     <w:p>
       <w:r>
         <w:tab/>
         <w:t xml:space="preserve">A quantidade de trabalhos encontrados na ACM relacionados a </w:t>
       </w:r>
+      <w:proofErr w:type="spellStart"/>
       <w:r>
         <w:rPr>
           <w:i/>
         </w:rPr>
         <w:t>string</w:t>
       </w:r>
+      <w:proofErr w:type="spellEnd"/>
       <w:r>
         <w:t xml:space="preserve"> de busca foi muito alta, isso</w:t>
       </w:r>
@@ -5724,11 +6130,12 @@
       <w:pPr>
         <w:pStyle w:val="Ttulo2"/>
       </w:pPr>
-      <w:bookmarkStart w:id="13" w:name="_Toc39608990"/>
+      <w:bookmarkStart w:id="16" w:name="_Toc40818910"/>
       <w:r>
         <w:lastRenderedPageBreak/>
         <w:t>Os trabalhos</w:t>
       </w:r>
+      <w:bookmarkEnd w:id="16"/>
     </w:p>
     <w:p>
       <w:r>
@@ -5747,12 +6154,14 @@
       <w:r>
         <w:t xml:space="preserve">no motor da ACM a partir da </w:t>
       </w:r>
+      <w:proofErr w:type="spellStart"/>
       <w:r>
         <w:rPr>
           <w:i/>
         </w:rPr>
         <w:t>string</w:t>
       </w:r>
+      <w:proofErr w:type="spellEnd"/>
       <w:r>
         <w:t xml:space="preserve"> de busca foram encontrados 8</w:t>
       </w:r>
@@ -5780,12 +6189,14 @@
       <w:r>
         <w:t xml:space="preserve"> do tipo </w:t>
       </w:r>
+      <w:proofErr w:type="spellStart"/>
       <w:r>
         <w:rPr>
           <w:i/>
         </w:rPr>
         <w:t>proceeding</w:t>
       </w:r>
+      <w:proofErr w:type="spellEnd"/>
       <w:r>
         <w:t>.</w:t>
       </w:r>
@@ -5819,7 +6230,8 @@
         <w:pStyle w:val="Legenda"/>
         <w:jc w:val="center"/>
       </w:pPr>
-      <w:bookmarkStart w:id="14" w:name="_Ref40817235"/>
+      <w:bookmarkStart w:id="17" w:name="_Ref40817235"/>
+      <w:bookmarkStart w:id="18" w:name="_Toc40819481"/>
       <w:r>
         <w:t xml:space="preserve">Figura </w:t>
       </w:r>
@@ -5832,12 +6244,16 @@
         </w:r>
       </w:fldSimple>
       <w:r>
-        <w:t xml:space="preserve"> Etapas realizadas para filtrar os trabalhos encontrados no motor de busca da ACM</w:t>
-      </w:r>
-      <w:bookmarkEnd w:id="14"/>
+        <w:t xml:space="preserve"> - </w:t>
+      </w:r>
+      <w:r>
+        <w:t>Etapas realizadas para filtrar os trabalhos encontrados no motor de busca da ACM</w:t>
+      </w:r>
+      <w:bookmarkEnd w:id="17"/>
       <w:r>
         <w:t xml:space="preserve"> (próprio, 2020)</w:t>
       </w:r>
+      <w:bookmarkEnd w:id="18"/>
     </w:p>
     <w:p>
       <w:r>
@@ -5955,6 +6371,7 @@
         <w:pStyle w:val="Legenda"/>
         <w:jc w:val="center"/>
       </w:pPr>
+      <w:bookmarkStart w:id="19" w:name="_Toc40819482"/>
       <w:r>
         <w:t xml:space="preserve">Figura </w:t>
       </w:r>
@@ -5977,11 +6394,15 @@
         <w:fldChar w:fldCharType="end"/>
       </w:r>
       <w:r>
-        <w:t xml:space="preserve"> Procedimento de filtro realizado baseado nos trabalhos encontrados no motor de busca da ACM</w:t>
+        <w:t xml:space="preserve"> - </w:t>
+      </w:r>
+      <w:r>
+        <w:t>Procedimento de filtro realizado baseado nos trabalhos encontrados no motor de busca da ACM</w:t>
       </w:r>
       <w:r>
         <w:t xml:space="preserve"> (próprio, 2020)</w:t>
       </w:r>
+      <w:bookmarkEnd w:id="19"/>
     </w:p>
     <w:p>
       <w:r>
@@ -6098,6 +6519,7 @@
           <w:lang w:val="en-US"/>
         </w:rPr>
       </w:pPr>
+      <w:bookmarkStart w:id="20" w:name="_Toc40818911"/>
       <w:r>
         <w:rPr>
           <w:lang w:val="en-US"/>
@@ -6116,6 +6538,7 @@
         </w:rPr>
         <w:t>Time in Recommender Systems</w:t>
       </w:r>
+      <w:bookmarkEnd w:id="20"/>
     </w:p>
     <w:p>
       <w:r>
@@ -6135,12 +6558,14 @@
           <w:lang w:val="en-US"/>
         </w:rPr>
       </w:pPr>
+      <w:bookmarkStart w:id="21" w:name="_Toc40818912"/>
       <w:r>
         <w:rPr>
           <w:lang w:val="en-US"/>
         </w:rPr>
         <w:t>Prediction of music pairwise preferences from facial expressions</w:t>
       </w:r>
+      <w:bookmarkEnd w:id="21"/>
     </w:p>
     <w:p>
       <w:pPr>
@@ -6153,7 +6578,20 @@
           <w:lang w:val="en-US"/>
         </w:rPr>
         <w:tab/>
-        <w:t>Texto.</w:t>
+      </w:r>
+      <w:proofErr w:type="spellStart"/>
+      <w:r>
+        <w:rPr>
+          <w:lang w:val="en-US"/>
+        </w:rPr>
+        <w:t>Texto</w:t>
+      </w:r>
+      <w:proofErr w:type="spellEnd"/>
+      <w:r>
+        <w:rPr>
+          <w:lang w:val="en-US"/>
+        </w:rPr>
+        <w:t>.</w:t>
       </w:r>
     </w:p>
     <w:p>
@@ -6163,12 +6601,14 @@
           <w:lang w:val="en-US"/>
         </w:rPr>
       </w:pPr>
+      <w:bookmarkStart w:id="22" w:name="_Toc40818913"/>
       <w:r>
         <w:rPr>
           <w:lang w:val="en-US"/>
         </w:rPr>
         <w:t>Towards Intent-Aware Contextual Music Recommendation: Initial Experiments</w:t>
       </w:r>
+      <w:bookmarkEnd w:id="22"/>
     </w:p>
     <w:p>
       <w:pPr>
@@ -6181,8 +6621,15 @@
           <w:lang w:val="en-US"/>
         </w:rPr>
         <w:tab/>
+      </w:r>
+      <w:proofErr w:type="spellStart"/>
+      <w:r>
+        <w:rPr>
+          <w:lang w:val="en-US"/>
+        </w:rPr>
         <w:t>Texto</w:t>
       </w:r>
+      <w:proofErr w:type="spellEnd"/>
     </w:p>
     <w:p>
       <w:pPr>
@@ -6191,12 +6638,14 @@
           <w:lang w:val="en-US"/>
         </w:rPr>
       </w:pPr>
+      <w:bookmarkStart w:id="23" w:name="_Toc40818914"/>
       <w:r>
         <w:rPr>
           <w:lang w:val="en-US"/>
         </w:rPr>
         <w:t>Quantitative Study of Music Listening Behavior in a Smartphone Context</w:t>
       </w:r>
+      <w:bookmarkEnd w:id="23"/>
     </w:p>
     <w:p>
       <w:pPr>
@@ -6209,19 +6658,25 @@
           <w:lang w:val="en-US"/>
         </w:rPr>
         <w:tab/>
+      </w:r>
+      <w:proofErr w:type="spellStart"/>
+      <w:r>
+        <w:rPr>
+          <w:lang w:val="en-US"/>
+        </w:rPr>
         <w:t>Texto</w:t>
       </w:r>
+      <w:proofErr w:type="spellEnd"/>
     </w:p>
     <w:p>
       <w:pPr>
         <w:pStyle w:val="Ttulo2"/>
       </w:pPr>
-      <w:bookmarkStart w:id="15" w:name="_Toc39608996"/>
-      <w:bookmarkEnd w:id="13"/>
+      <w:bookmarkStart w:id="24" w:name="_Toc40818915"/>
       <w:r>
         <w:t>Tabela com tecnicas</w:t>
       </w:r>
-      <w:bookmarkEnd w:id="15"/>
+      <w:bookmarkEnd w:id="24"/>
     </w:p>
     <w:p>
       <w:r>
@@ -6232,12 +6687,12 @@
       <w:pPr>
         <w:pStyle w:val="Ttulo1"/>
       </w:pPr>
-      <w:bookmarkStart w:id="16" w:name="_Toc39608997"/>
+      <w:bookmarkStart w:id="25" w:name="_Toc40818916"/>
       <w:r>
         <w:lastRenderedPageBreak/>
         <w:t>Modelagem do que será feito</w:t>
       </w:r>
-      <w:bookmarkEnd w:id="16"/>
+      <w:bookmarkEnd w:id="25"/>
     </w:p>
     <w:p>
       <w:r>
@@ -6249,11 +6704,11 @@
       <w:pPr>
         <w:pStyle w:val="Ttulo2"/>
       </w:pPr>
-      <w:bookmarkStart w:id="17" w:name="_Toc39608998"/>
+      <w:bookmarkStart w:id="26" w:name="_Toc40818917"/>
       <w:r>
         <w:t>Contexto</w:t>
       </w:r>
-      <w:bookmarkEnd w:id="17"/>
+      <w:bookmarkEnd w:id="26"/>
     </w:p>
     <w:p>
       <w:r>
@@ -6265,11 +6720,11 @@
       <w:pPr>
         <w:pStyle w:val="Ttulo3"/>
       </w:pPr>
-      <w:bookmarkStart w:id="18" w:name="_Toc39608999"/>
+      <w:bookmarkStart w:id="27" w:name="_Toc40818918"/>
       <w:r>
         <w:t>O que é o contexto comportamental?</w:t>
       </w:r>
-      <w:bookmarkEnd w:id="18"/>
+      <w:bookmarkEnd w:id="27"/>
     </w:p>
     <w:p>
       <w:r>
@@ -6280,11 +6735,11 @@
       <w:pPr>
         <w:pStyle w:val="Ttulo3"/>
       </w:pPr>
-      <w:bookmarkStart w:id="19" w:name="_Toc39609000"/>
+      <w:bookmarkStart w:id="28" w:name="_Toc40818919"/>
       <w:r>
         <w:t>O que é o contexto ambiente?</w:t>
       </w:r>
-      <w:bookmarkEnd w:id="19"/>
+      <w:bookmarkEnd w:id="28"/>
     </w:p>
     <w:p>
       <w:r>
@@ -6295,11 +6750,11 @@
       <w:pPr>
         <w:pStyle w:val="Ttulo3"/>
       </w:pPr>
-      <w:bookmarkStart w:id="20" w:name="_Toc39609001"/>
+      <w:bookmarkStart w:id="29" w:name="_Toc40818920"/>
       <w:r>
         <w:t>Como será obtido os contextos?</w:t>
       </w:r>
-      <w:bookmarkEnd w:id="20"/>
+      <w:bookmarkEnd w:id="29"/>
     </w:p>
     <w:p>
       <w:r>
@@ -6310,11 +6765,11 @@
       <w:pPr>
         <w:pStyle w:val="Ttulo2"/>
       </w:pPr>
-      <w:bookmarkStart w:id="21" w:name="_Toc39609002"/>
+      <w:bookmarkStart w:id="30" w:name="_Toc40818921"/>
       <w:r>
         <w:t>Arquitetura do sistema</w:t>
       </w:r>
-      <w:bookmarkEnd w:id="21"/>
+      <w:bookmarkEnd w:id="30"/>
     </w:p>
     <w:p>
       <w:r>
@@ -6337,19 +6792,27 @@
       <w:pPr>
         <w:pStyle w:val="Ttulo1"/>
       </w:pPr>
-      <w:bookmarkStart w:id="22" w:name="_Toc39609003"/>
+      <w:bookmarkStart w:id="31" w:name="_Toc40818922"/>
       <w:r>
         <w:lastRenderedPageBreak/>
         <w:t>CONCLUSÃO</w:t>
       </w:r>
-      <w:bookmarkEnd w:id="22"/>
+      <w:bookmarkEnd w:id="31"/>
     </w:p>
     <w:p>
       <w:r>
         <w:tab/>
       </w:r>
       <w:r>
-        <w:t>Pode-se afirmar que está havendo em Porto Alegre uma situação paradoxal. Ao mesmo tempo em que se percebe um avanço no cumprimento das diretrizes norteadoras do Sistema Único de Saúde, tais como, a integralidade da atenção à saúde (preventivo e curativo), a universalidade da cobertura e do atendimento, a gratuidade e a descentralização das ações e serviços, verifica-se também a obstaculização permanente do processo em função da insuficiência de recursos. Ao mesmo tempo em que são repassadas novas atribuições e poderes ao município de Porto Alegre, não há o repasse de recursos financeiros na mesma proporção para fazer frente ao processo de municipalização. Além disso, as negociações para se aumentar os recursos financeiros sempre ocorrem de maneira conflitiva, principalmente entre o Estado e o Município. Desse modo, o melhor andamento do processo de municipalização em Porto Alegre fica na dependência da contrapartida de recursos do Estado e da União.</w:t>
+        <w:t xml:space="preserve">Pode-se afirmar que está havendo em Porto Alegre uma situação paradoxal. Ao mesmo tempo em que se percebe um avanço no cumprimento das diretrizes norteadoras do Sistema Único de Saúde, tais como, a integralidade da atenção à saúde (preventivo e curativo), a universalidade da cobertura e do atendimento, a gratuidade e a descentralização das ações e serviços, verifica-se também a </w:t>
+      </w:r>
+      <w:proofErr w:type="spellStart"/>
+      <w:r>
+        <w:t>obstaculização</w:t>
+      </w:r>
+      <w:proofErr w:type="spellEnd"/>
+      <w:r>
+        <w:t xml:space="preserve"> permanente do processo em função da insuficiência de recursos. Ao mesmo tempo em que são repassadas novas atribuições e poderes ao município de Porto Alegre, não há o repasse de recursos financeiros na mesma proporção para fazer frente ao processo de municipalização. Além disso, as negociações para se aumentar os recursos financeiros sempre ocorrem de maneira conflitiva, principalmente entre o Estado e o Município. Desse modo, o melhor andamento do processo de municipalização em Porto Alegre fica na dependência da contrapartida de recursos do Estado e da União.</w:t>
       </w:r>
     </w:p>
     <w:p>
@@ -6370,7 +6833,15 @@
         <w:pStyle w:val="Comentrio-retirar"/>
       </w:pPr>
       <w:r>
-        <w:t>PAGINAÇÃO: Segundo o livro do prof. Cléber Prodanov, as folhas do trabalho são contadas a partir da folha de rosto (não contamos a capa), mas nem todas receberão um número. Contamos, mas não numeramos, então, a folha de rosto, o resumo, o abstract, as listas</w:t>
+        <w:t xml:space="preserve">PAGINAÇÃO: Segundo o livro do prof. Cléber </w:t>
+      </w:r>
+      <w:proofErr w:type="spellStart"/>
+      <w:r>
+        <w:t>Prodanov</w:t>
+      </w:r>
+      <w:proofErr w:type="spellEnd"/>
+      <w:r>
+        <w:t>, as folhas do trabalho são contadas a partir da folha de rosto (não contamos a capa), mas nem todas receberão um número. Contamos, mas não numeramos, então, a folha de rosto, o resumo, o abstract, as listas</w:t>
       </w:r>
       <w:r>
         <w:t xml:space="preserve"> e</w:t>
@@ -6404,12 +6875,12 @@
       <w:pPr>
         <w:pStyle w:val="Ttulo1-semnumerao"/>
       </w:pPr>
-      <w:bookmarkStart w:id="23" w:name="_Toc39609004"/>
+      <w:bookmarkStart w:id="32" w:name="_Toc40818923"/>
       <w:r>
         <w:lastRenderedPageBreak/>
         <w:t>Referências Bibliográficas</w:t>
       </w:r>
-      <w:bookmarkEnd w:id="23"/>
+      <w:bookmarkEnd w:id="32"/>
     </w:p>
     <w:p>
       <w:pPr>
@@ -16705,7 +17176,7 @@
 </file>
 
 <file path=customXml/itemProps1.xml><?xml version="1.0" encoding="utf-8"?>
-<ds:datastoreItem xmlns:ds="http://schemas.openxmlformats.org/officeDocument/2006/customXml" ds:itemID="{4D4BD9CE-0C48-4C6A-B7EC-BC33E4DC4F4B}">
+<ds:datastoreItem xmlns:ds="http://schemas.openxmlformats.org/officeDocument/2006/customXml" ds:itemID="{1D49E8DE-F1D4-401F-A8BE-A49D26D991C1}">
   <ds:schemaRefs>
     <ds:schemaRef ds:uri="http://schemas.openxmlformats.org/officeDocument/2006/bibliography"/>
   </ds:schemaRefs>

</xml_diff>

<commit_message>
add relação entre os tipos e a quantidade de artigos encontrados
</commit_message>
<xml_diff>
--- a/tcc-i/main.docx
+++ b/tcc-i/main.docx
@@ -6313,6 +6313,7 @@
         <w:pStyle w:val="Legenda"/>
         <w:jc w:val="center"/>
       </w:pPr>
+      <w:bookmarkStart w:id="19" w:name="_Ref40822087"/>
       <w:r>
         <w:t xml:space="preserve">Figura </w:t>
       </w:r>
@@ -6342,33 +6343,91 @@
       <w:r>
         <w:t>(próprio, 2020)</w:t>
       </w:r>
+      <w:bookmarkEnd w:id="19"/>
     </w:p>
     <w:p>
       <w:r>
         <w:lastRenderedPageBreak/>
         <w:tab/>
-        <w:t xml:space="preserve">Dado o alto número de trabalhos encontrados, foi desenvolvido </w:t>
-      </w:r>
-      <w:r>
-        <w:t>um</w:t>
-      </w:r>
-      <w:r>
-        <w:t xml:space="preserve">a </w:t>
-      </w:r>
-      <w:r>
-        <w:t>classificação dos artigos</w:t>
-      </w:r>
-      <w:r>
-        <w:t xml:space="preserve"> em tipos</w:t>
-      </w:r>
-      <w:r>
-        <w:t>.</w:t>
+        <w:t>Baseado no conhecimento obtido</w:t>
+      </w:r>
+      <w:r>
+        <w:t xml:space="preserve"> dos trabalhos</w:t>
       </w:r>
       <w:r>
         <w:t xml:space="preserve"> </w:t>
       </w:r>
       <w:r>
-        <w:t>Baseado no conhecimento sobre o trabalho obtido na leitura da segunda etapa, foi realizado uma classificação deles em 4 tipos,</w:t>
+        <w:t>na</w:t>
+      </w:r>
+      <w:r>
+        <w:t xml:space="preserve"> segunda etapa, foi realizado uma classificação deles em 4 tipos,</w:t>
+      </w:r>
+      <w:r>
+        <w:t xml:space="preserve"> que são: Trabalhos que possuem relação com o foco de pesquisa da revisão; Trabalhos que utilizam dos RecSys e contexto, mas que </w:t>
+      </w:r>
+      <w:r>
+        <w:t xml:space="preserve">visam </w:t>
+      </w:r>
+      <w:r>
+        <w:t>recomenda</w:t>
+      </w:r>
+      <w:r>
+        <w:t>r</w:t>
+      </w:r>
+      <w:r>
+        <w:t xml:space="preserve"> outros temas além da música como notícias, filmes, produtos; Trabalhos </w:t>
+      </w:r>
+      <w:r>
+        <w:t>que utilizam dos RecSys e contexto</w:t>
+      </w:r>
+      <w:r>
+        <w:t>, mas que não abordam a recomendação musical;</w:t>
+      </w:r>
+      <w:r>
+        <w:t xml:space="preserve"> </w:t>
+      </w:r>
+      <w:r>
+        <w:t>Trabalhos que utilizam dos RecSys</w:t>
+      </w:r>
+      <w:r>
+        <w:t xml:space="preserve"> musicais</w:t>
+      </w:r>
+      <w:r>
+        <w:t xml:space="preserve">, mas que não </w:t>
+      </w:r>
+      <w:r>
+        <w:t>utilizam o contexto nas recomendações</w:t>
+      </w:r>
+      <w:r>
+        <w:t xml:space="preserve">. Foi apresentado na forma de gráfico de pizza na </w:t>
+      </w:r>
+      <w:r>
+        <w:fldChar w:fldCharType="begin"/>
+      </w:r>
+      <w:r>
+        <w:instrText xml:space="preserve"> REF _Ref40822087 \h </w:instrText>
+      </w:r>
+      <w:r>
+        <w:fldChar w:fldCharType="separate"/>
+      </w:r>
+      <w:r>
+        <w:t xml:space="preserve">Figura </w:t>
+      </w:r>
+      <w:r>
+        <w:rPr>
+          <w:noProof/>
+        </w:rPr>
+        <w:t>5</w:t>
+      </w:r>
+      <w:r>
+        <w:fldChar w:fldCharType="end"/>
+      </w:r>
+      <w:r>
+        <w:t xml:space="preserve"> </w:t>
+      </w:r>
+      <w:r>
+        <w:t>a relação entre os tipos e a quantidade de artigos encontrados.</w:t>
       </w:r>
     </w:p>
     <w:p>
@@ -6406,7 +6465,8 @@
         <w:pStyle w:val="Legenda"/>
         <w:jc w:val="center"/>
       </w:pPr>
-      <w:bookmarkStart w:id="19" w:name="_Toc40819482"/>
+      <w:bookmarkStart w:id="20" w:name="_Toc40819482"/>
+      <w:bookmarkStart w:id="21" w:name="_Ref40821926"/>
       <w:r>
         <w:t xml:space="preserve">Figura </w:t>
       </w:r>
@@ -6437,14 +6497,54 @@
       <w:r>
         <w:t xml:space="preserve"> (próprio, 2020)</w:t>
       </w:r>
-      <w:bookmarkEnd w:id="19"/>
+      <w:bookmarkEnd w:id="20"/>
+      <w:bookmarkEnd w:id="21"/>
     </w:p>
     <w:p>
       <w:r>
         <w:tab/>
       </w:r>
       <w:r>
-        <w:t>O resultado do filtro foram 4 trabalhos relacionados ao objetivo descrito no protocolo de revisão desse trabalho.</w:t>
+        <w:t>O resultado do</w:t>
+      </w:r>
+      <w:r>
+        <w:t xml:space="preserve"> procedimento de</w:t>
+      </w:r>
+      <w:r>
+        <w:t xml:space="preserve"> filtro</w:t>
+      </w:r>
+      <w:r>
+        <w:t xml:space="preserve"> (apresentado na</w:t>
+      </w:r>
+      <w:r>
+        <w:t xml:space="preserve"> </w:t>
+      </w:r>
+      <w:r>
+        <w:fldChar w:fldCharType="begin"/>
+      </w:r>
+      <w:r>
+        <w:instrText xml:space="preserve"> REF _Ref40821926 \h </w:instrText>
+      </w:r>
+      <w:r>
+        <w:fldChar w:fldCharType="separate"/>
+      </w:r>
+      <w:r>
+        <w:t xml:space="preserve">Figura </w:t>
+      </w:r>
+      <w:r>
+        <w:rPr>
+          <w:noProof/>
+        </w:rPr>
+        <w:t>6</w:t>
+      </w:r>
+      <w:r>
+        <w:fldChar w:fldCharType="end"/>
+      </w:r>
+      <w:r>
+        <w:t>)</w:t>
+      </w:r>
+      <w:r>
+        <w:t xml:space="preserve"> foram 4 trabalhos relacionados ao objetivo descrito no protocolo de revisão desse trabalho.</w:t>
       </w:r>
       <w:r>
         <w:t xml:space="preserve"> Será realizado uma análise nesses trabalhos nas sessões ... onde, em cada sessão</w:t>
@@ -6553,11 +6653,12 @@
           <w:lang w:val="en-US"/>
         </w:rPr>
       </w:pPr>
-      <w:bookmarkStart w:id="20" w:name="_Toc40818911"/>
+      <w:bookmarkStart w:id="22" w:name="_Toc40818911"/>
       <w:r>
         <w:rPr>
           <w:lang w:val="en-US"/>
         </w:rPr>
+        <w:lastRenderedPageBreak/>
         <w:t>The New Challenges when Modeling Context through Diversity over</w:t>
       </w:r>
       <w:r>
@@ -6572,7 +6673,7 @@
         </w:rPr>
         <w:t>Time in Recommender Systems</w:t>
       </w:r>
-      <w:bookmarkEnd w:id="20"/>
+      <w:bookmarkEnd w:id="22"/>
     </w:p>
     <w:p>
       <w:r>
@@ -6592,14 +6693,14 @@
           <w:lang w:val="en-US"/>
         </w:rPr>
       </w:pPr>
-      <w:bookmarkStart w:id="21" w:name="_Toc40818912"/>
+      <w:bookmarkStart w:id="23" w:name="_Toc40818912"/>
       <w:r>
         <w:rPr>
           <w:lang w:val="en-US"/>
         </w:rPr>
         <w:t>Prediction of music pairwise preferences from facial expressions</w:t>
       </w:r>
-      <w:bookmarkEnd w:id="21"/>
+      <w:bookmarkEnd w:id="23"/>
     </w:p>
     <w:p>
       <w:pPr>
@@ -6611,7 +6712,6 @@
         <w:rPr>
           <w:lang w:val="en-US"/>
         </w:rPr>
-        <w:lastRenderedPageBreak/>
         <w:tab/>
         <w:t>Texto.</w:t>
       </w:r>
@@ -6623,14 +6723,14 @@
           <w:lang w:val="en-US"/>
         </w:rPr>
       </w:pPr>
-      <w:bookmarkStart w:id="22" w:name="_Toc40818913"/>
+      <w:bookmarkStart w:id="24" w:name="_Toc40818913"/>
       <w:r>
         <w:rPr>
           <w:lang w:val="en-US"/>
         </w:rPr>
         <w:t>Towards Intent-Aware Contextual Music Recommendation: Initial Experiments</w:t>
       </w:r>
-      <w:bookmarkEnd w:id="22"/>
+      <w:bookmarkEnd w:id="24"/>
     </w:p>
     <w:p>
       <w:pPr>
@@ -6653,14 +6753,14 @@
           <w:lang w:val="en-US"/>
         </w:rPr>
       </w:pPr>
-      <w:bookmarkStart w:id="23" w:name="_Toc40818914"/>
+      <w:bookmarkStart w:id="25" w:name="_Toc40818914"/>
       <w:r>
         <w:rPr>
           <w:lang w:val="en-US"/>
         </w:rPr>
         <w:t>Quantitative Study of Music Listening Behavior in a Smartphone Context</w:t>
       </w:r>
-      <w:bookmarkEnd w:id="23"/>
+      <w:bookmarkEnd w:id="25"/>
     </w:p>
     <w:p>
       <w:pPr>
@@ -6680,11 +6780,11 @@
       <w:pPr>
         <w:pStyle w:val="Ttulo2"/>
       </w:pPr>
-      <w:bookmarkStart w:id="24" w:name="_Toc40818915"/>
+      <w:bookmarkStart w:id="26" w:name="_Toc40818915"/>
       <w:r>
         <w:t>Tabela com tecnicas</w:t>
       </w:r>
-      <w:bookmarkEnd w:id="24"/>
+      <w:bookmarkEnd w:id="26"/>
     </w:p>
     <w:p>
       <w:r>
@@ -6695,12 +6795,12 @@
       <w:pPr>
         <w:pStyle w:val="Ttulo1"/>
       </w:pPr>
-      <w:bookmarkStart w:id="25" w:name="_Toc40818916"/>
+      <w:bookmarkStart w:id="27" w:name="_Toc40818916"/>
       <w:r>
         <w:lastRenderedPageBreak/>
         <w:t>Modelagem do que será feito</w:t>
       </w:r>
-      <w:bookmarkEnd w:id="25"/>
+      <w:bookmarkEnd w:id="27"/>
     </w:p>
     <w:p>
       <w:r>
@@ -6712,11 +6812,11 @@
       <w:pPr>
         <w:pStyle w:val="Ttulo2"/>
       </w:pPr>
-      <w:bookmarkStart w:id="26" w:name="_Toc40818917"/>
+      <w:bookmarkStart w:id="28" w:name="_Toc40818917"/>
       <w:r>
         <w:t>Contexto</w:t>
       </w:r>
-      <w:bookmarkEnd w:id="26"/>
+      <w:bookmarkEnd w:id="28"/>
     </w:p>
     <w:p>
       <w:r>
@@ -6728,11 +6828,11 @@
       <w:pPr>
         <w:pStyle w:val="Ttulo3"/>
       </w:pPr>
-      <w:bookmarkStart w:id="27" w:name="_Toc40818918"/>
+      <w:bookmarkStart w:id="29" w:name="_Toc40818918"/>
       <w:r>
         <w:t>O que é o contexto comportamental?</w:t>
       </w:r>
-      <w:bookmarkEnd w:id="27"/>
+      <w:bookmarkEnd w:id="29"/>
     </w:p>
     <w:p>
       <w:r>
@@ -6743,11 +6843,11 @@
       <w:pPr>
         <w:pStyle w:val="Ttulo3"/>
       </w:pPr>
-      <w:bookmarkStart w:id="28" w:name="_Toc40818919"/>
+      <w:bookmarkStart w:id="30" w:name="_Toc40818919"/>
       <w:r>
         <w:t>O que é o contexto ambiente?</w:t>
       </w:r>
-      <w:bookmarkEnd w:id="28"/>
+      <w:bookmarkEnd w:id="30"/>
     </w:p>
     <w:p>
       <w:r>
@@ -6758,11 +6858,11 @@
       <w:pPr>
         <w:pStyle w:val="Ttulo3"/>
       </w:pPr>
-      <w:bookmarkStart w:id="29" w:name="_Toc40818920"/>
+      <w:bookmarkStart w:id="31" w:name="_Toc40818920"/>
       <w:r>
         <w:t>Como será obtido os contextos?</w:t>
       </w:r>
-      <w:bookmarkEnd w:id="29"/>
+      <w:bookmarkEnd w:id="31"/>
     </w:p>
     <w:p>
       <w:r>
@@ -6773,11 +6873,11 @@
       <w:pPr>
         <w:pStyle w:val="Ttulo2"/>
       </w:pPr>
-      <w:bookmarkStart w:id="30" w:name="_Toc40818921"/>
+      <w:bookmarkStart w:id="32" w:name="_Toc40818921"/>
       <w:r>
         <w:t>Arquitetura do sistema</w:t>
       </w:r>
-      <w:bookmarkEnd w:id="30"/>
+      <w:bookmarkEnd w:id="32"/>
     </w:p>
     <w:p>
       <w:r>
@@ -6800,12 +6900,12 @@
       <w:pPr>
         <w:pStyle w:val="Ttulo1"/>
       </w:pPr>
-      <w:bookmarkStart w:id="31" w:name="_Toc40818922"/>
+      <w:bookmarkStart w:id="33" w:name="_Toc40818922"/>
       <w:r>
         <w:lastRenderedPageBreak/>
         <w:t>CONCLUSÃO</w:t>
       </w:r>
-      <w:bookmarkEnd w:id="31"/>
+      <w:bookmarkEnd w:id="33"/>
     </w:p>
     <w:p>
       <w:r>
@@ -6867,12 +6967,12 @@
       <w:pPr>
         <w:pStyle w:val="Ttulo1-semnumerao"/>
       </w:pPr>
-      <w:bookmarkStart w:id="32" w:name="_Toc40818923"/>
+      <w:bookmarkStart w:id="34" w:name="_Toc40818923"/>
       <w:r>
         <w:lastRenderedPageBreak/>
         <w:t>Referências Bibliográficas</w:t>
       </w:r>
-      <w:bookmarkEnd w:id="32"/>
+      <w:bookmarkEnd w:id="34"/>
     </w:p>
     <w:p>
       <w:pPr>
@@ -11383,7 +11483,7 @@
             </c:spPr>
             <c:extLst>
               <c:ext xmlns:c16="http://schemas.microsoft.com/office/drawing/2014/chart" uri="{C3380CC4-5D6E-409C-BE32-E72D297353CC}">
-                <c16:uniqueId val="{00000001-E062-460A-9009-6DF375471F4F}"/>
+                <c16:uniqueId val="{00000001-09CB-4B60-9048-FDCE430B266E}"/>
               </c:ext>
             </c:extLst>
           </c:dPt>
@@ -11403,7 +11503,7 @@
             </c:spPr>
             <c:extLst>
               <c:ext xmlns:c16="http://schemas.microsoft.com/office/drawing/2014/chart" uri="{C3380CC4-5D6E-409C-BE32-E72D297353CC}">
-                <c16:uniqueId val="{00000003-E062-460A-9009-6DF375471F4F}"/>
+                <c16:uniqueId val="{00000003-09CB-4B60-9048-FDCE430B266E}"/>
               </c:ext>
             </c:extLst>
           </c:dPt>
@@ -11423,7 +11523,7 @@
             </c:spPr>
             <c:extLst>
               <c:ext xmlns:c16="http://schemas.microsoft.com/office/drawing/2014/chart" uri="{C3380CC4-5D6E-409C-BE32-E72D297353CC}">
-                <c16:uniqueId val="{00000005-E062-460A-9009-6DF375471F4F}"/>
+                <c16:uniqueId val="{00000005-09CB-4B60-9048-FDCE430B266E}"/>
               </c:ext>
             </c:extLst>
           </c:dPt>
@@ -11443,7 +11543,7 @@
             </c:spPr>
             <c:extLst>
               <c:ext xmlns:c16="http://schemas.microsoft.com/office/drawing/2014/chart" uri="{C3380CC4-5D6E-409C-BE32-E72D297353CC}">
-                <c16:uniqueId val="{00000007-E062-460A-9009-6DF375471F4F}"/>
+                <c16:uniqueId val="{00000007-09CB-4B60-9048-FDCE430B266E}"/>
               </c:ext>
             </c:extLst>
           </c:dPt>
@@ -18036,7 +18136,7 @@
 </file>
 
 <file path=customXml/itemProps1.xml><?xml version="1.0" encoding="utf-8"?>
-<ds:datastoreItem xmlns:ds="http://schemas.openxmlformats.org/officeDocument/2006/customXml" ds:itemID="{7F8A40A8-9CC3-4603-A44E-A7DFF67DC00B}">
+<ds:datastoreItem xmlns:ds="http://schemas.openxmlformats.org/officeDocument/2006/customXml" ds:itemID="{0E3CCAFD-CAEB-456A-82D5-C949EA91B0A5}">
   <ds:schemaRefs>
     <ds:schemaRef ds:uri="http://schemas.openxmlformats.org/officeDocument/2006/bibliography"/>
   </ds:schemaRefs>

</xml_diff>

<commit_message>
add answers for questions
</commit_message>
<xml_diff>
--- a/tcc-i/main.docx
+++ b/tcc-i/main.docx
@@ -7328,11 +7328,253 @@
       </w:r>
     </w:p>
     <w:p>
-      <w:r>
-        <w:rPr>
-          <w:noProof/>
-        </w:rPr>
+      <w:pPr>
+        <w:pStyle w:val="Ttulo4"/>
+      </w:pPr>
+      <w:r>
+        <w:t>Qual o problema que ele resolveu?</w:t>
+      </w:r>
+    </w:p>
+    <w:p>
+      <w:r>
         <w:tab/>
+      </w:r>
+      <w:r>
+        <w:t xml:space="preserve">Nesse trabalho é apresentado um modelo que busca melhorar as recomendações musicais através do contexto que o usuário </w:t>
+      </w:r>
+      <w:r>
+        <w:t>está</w:t>
+      </w:r>
+      <w:r>
+        <w:t xml:space="preserve"> vivendo.</w:t>
+      </w:r>
+      <w:r>
+        <w:t xml:space="preserve"> É apresentado uma preocupação em trazer as melhores recomendações baseadas </w:t>
+      </w:r>
+      <w:r>
+        <w:t>nas particularidades</w:t>
+      </w:r>
+      <w:r>
+        <w:t xml:space="preserve"> de cada usuário.</w:t>
+      </w:r>
+    </w:p>
+    <w:p>
+      <w:pPr>
+        <w:pStyle w:val="Ttulo4"/>
+      </w:pPr>
+      <w:r>
+        <w:t>Quais técnicas foram usadas?</w:t>
+      </w:r>
+    </w:p>
+    <w:p>
+      <w:r>
+        <w:tab/>
+      </w:r>
+      <w:r>
+        <w:t>Esse trabalho apresenta superficialmente as técnicas utilizadas para realizar as recomendações.</w:t>
+      </w:r>
+    </w:p>
+    <w:p>
+      <w:pPr>
+        <w:pStyle w:val="Ttulo4"/>
+      </w:pPr>
+      <w:r>
+        <w:t>Qual a base de treinamento e teste?</w:t>
+      </w:r>
+    </w:p>
+    <w:p>
+      <w:r>
+        <w:lastRenderedPageBreak/>
+        <w:tab/>
+      </w:r>
+      <w:r>
+        <w:t>Não foi realizado nenhuma aplicação para obter a base de treinamento desse trabalho. Foi utilizado uma base pronta que continha</w:t>
+      </w:r>
+      <w:r>
+        <w:t xml:space="preserve"> mais de 200.000 representações dos acessos de usuário</w:t>
+      </w:r>
+      <w:r>
+        <w:t>s</w:t>
+      </w:r>
+      <w:r>
+        <w:t xml:space="preserve"> em</w:t>
+      </w:r>
+      <w:r>
+        <w:t xml:space="preserve"> um</w:t>
+      </w:r>
+      <w:r>
+        <w:t xml:space="preserve"> sistema.</w:t>
+      </w:r>
+      <w:r>
+        <w:t xml:space="preserve"> </w:t>
+      </w:r>
+      <w:r>
+        <w:t>Essa base foi</w:t>
+      </w:r>
+      <w:r>
+        <w:t xml:space="preserve"> utilizad</w:t>
+      </w:r>
+      <w:r>
+        <w:t>a</w:t>
+      </w:r>
+      <w:r>
+        <w:t xml:space="preserve"> para validar a habilidade do modelo apresentado de obter o contexto implícito</w:t>
+      </w:r>
+      <w:r>
+        <w:t xml:space="preserve"> através dos dados de acesso</w:t>
+      </w:r>
+      <w:r>
+        <w:t>.</w:t>
+      </w:r>
+    </w:p>
+    <w:p>
+      <w:pPr>
+        <w:pStyle w:val="Ttulo4"/>
+      </w:pPr>
+      <w:r>
+        <w:t>Quais os contextos utilizados?</w:t>
+      </w:r>
+    </w:p>
+    <w:p>
+      <w:pPr>
+        <w:pStyle w:val="PargrafodaLista"/>
+        <w:numPr>
+          <w:ilvl w:val="0"/>
+          <w:numId w:val="35"/>
+        </w:numPr>
+      </w:pPr>
+      <w:r>
+        <w:t>Foi analisado o comportamento? Quais aspectos?</w:t>
+      </w:r>
+    </w:p>
+    <w:p>
+      <w:pPr>
+        <w:pStyle w:val="PargrafodaLista"/>
+        <w:numPr>
+          <w:ilvl w:val="0"/>
+          <w:numId w:val="35"/>
+        </w:numPr>
+      </w:pPr>
+      <w:r>
+        <w:t>Foi analisado o ambiente? Quais fatores?</w:t>
+      </w:r>
+    </w:p>
+    <w:p>
+      <w:pPr>
+        <w:pStyle w:val="Ttulo4"/>
+      </w:pPr>
+      <w:r>
+        <w:t>Como é obtido o contexto?</w:t>
+      </w:r>
+    </w:p>
+    <w:p>
+      <w:pPr>
+        <w:pStyle w:val="PargrafodaLista"/>
+        <w:numPr>
+          <w:ilvl w:val="0"/>
+          <w:numId w:val="35"/>
+        </w:numPr>
+      </w:pPr>
+      <w:r>
+        <w:t>O usuário pode auxiliar na definição do contexto?</w:t>
+      </w:r>
+    </w:p>
+    <w:p>
+      <w:pPr>
+        <w:pStyle w:val="PargrafodaLista"/>
+        <w:numPr>
+          <w:ilvl w:val="0"/>
+          <w:numId w:val="35"/>
+        </w:numPr>
+      </w:pPr>
+      <w:r>
+        <w:t>É apresentado o contexto atual para o usuário?</w:t>
+      </w:r>
+    </w:p>
+    <w:p>
+      <w:pPr>
+        <w:pStyle w:val="Ttulo4"/>
+      </w:pPr>
+      <w:r>
+        <w:t>Como foram relacionados os contextos com as recomendações?</w:t>
+      </w:r>
+    </w:p>
+    <w:p>
+      <w:r>
+        <w:tab/>
+        <w:t>Texto</w:t>
+      </w:r>
+    </w:p>
+    <w:p>
+      <w:pPr>
+        <w:pStyle w:val="Ttulo4"/>
+      </w:pPr>
+      <w:r>
+        <w:t>Foi avaliado o nível de satisfação do usuário com a música recomendada?</w:t>
+      </w:r>
+    </w:p>
+    <w:p>
+      <w:r>
+        <w:tab/>
+        <w:t>Texto</w:t>
+      </w:r>
+    </w:p>
+    <w:p>
+      <w:pPr>
+        <w:pStyle w:val="Ttulo4"/>
+      </w:pPr>
+      <w:r>
+        <w:t>A recomendação atingiu as expectativas do usuário?</w:t>
+      </w:r>
+    </w:p>
+    <w:p>
+      <w:pPr>
+        <w:pStyle w:val="PargrafodaLista"/>
+        <w:numPr>
+          <w:ilvl w:val="0"/>
+          <w:numId w:val="35"/>
+        </w:numPr>
+      </w:pPr>
+      <w:r>
+        <w:t>Quais foram os critérios de qualidade utilizados?</w:t>
+      </w:r>
+    </w:p>
+    <w:p>
+      <w:pPr>
+        <w:pStyle w:val="PargrafodaLista"/>
+        <w:numPr>
+          <w:ilvl w:val="0"/>
+          <w:numId w:val="35"/>
+        </w:numPr>
+      </w:pPr>
+      <w:r>
+        <w:t>Quantidade de usuários utilizadas? (tamanho da base)</w:t>
+      </w:r>
+    </w:p>
+    <w:p>
+      <w:pPr>
+        <w:pStyle w:val="PargrafodaLista"/>
+        <w:numPr>
+          <w:ilvl w:val="0"/>
+          <w:numId w:val="35"/>
+        </w:numPr>
+      </w:pPr>
+      <w:r>
+        <w:t>Quais foram as técnicas de avaliação usadas?</w:t>
+      </w:r>
+    </w:p>
+    <w:p>
+      <w:pPr>
+        <w:pStyle w:val="Ttulo4"/>
+      </w:pPr>
+      <w:r>
+        <w:t>Tiveram outros resultados apresentados? Quais?</w:t>
+      </w:r>
+    </w:p>
+    <w:p>
+      <w:r>
+        <w:tab/>
+        <w:t>Texto</w:t>
       </w:r>
     </w:p>
     <w:p>
@@ -7432,6 +7674,7 @@
         <w:rPr>
           <w:lang w:val="en-US"/>
         </w:rPr>
+        <w:lastRenderedPageBreak/>
         <w:t>Quantitative Study of Music Listening Behavior in a Smartphone Context</w:t>
       </w:r>
       <w:bookmarkEnd w:id="36"/>
@@ -7447,7 +7690,6 @@
         <w:rPr>
           <w:lang w:val="en-US"/>
         </w:rPr>
-        <w:lastRenderedPageBreak/>
         <w:tab/>
       </w:r>
       <w:proofErr w:type="spellStart"/>
@@ -7481,12 +7723,12 @@
         <w:tblLook w:val="04A0" w:firstRow="1" w:lastRow="0" w:firstColumn="1" w:lastColumn="0" w:noHBand="0" w:noVBand="1"/>
       </w:tblPr>
       <w:tblGrid>
-        <w:gridCol w:w="1602"/>
-        <w:gridCol w:w="1628"/>
-        <w:gridCol w:w="1366"/>
-        <w:gridCol w:w="1976"/>
-        <w:gridCol w:w="1429"/>
-        <w:gridCol w:w="1061"/>
+        <w:gridCol w:w="1819"/>
+        <w:gridCol w:w="1584"/>
+        <w:gridCol w:w="1310"/>
+        <w:gridCol w:w="1936"/>
+        <w:gridCol w:w="1376"/>
+        <w:gridCol w:w="1037"/>
       </w:tblGrid>
       <w:tr>
         <w:tc>
@@ -7645,6 +7887,122 @@
           </w:tcPr>
           <w:p>
             <w:r>
+              <w:t xml:space="preserve">Tem foco </w:t>
+            </w:r>
+            <w:r>
+              <w:t>no entendimento do contexto para</w:t>
+            </w:r>
+            <w:r>
+              <w:t xml:space="preserve"> recomendações musicais?</w:t>
+            </w:r>
+          </w:p>
+        </w:tc>
+        <w:tc>
+          <w:tcPr>
+            <w:tcW w:w="1719" w:type="dxa"/>
+          </w:tcPr>
+          <w:p>
+            <w:r>
+              <w:rPr>
+                <w:rFonts w:ascii="Segoe UI Emoji" w:hAnsi="Segoe UI Emoji" w:cs="Segoe UI Emoji"/>
+              </w:rPr>
+              <w:t>❌</w:t>
+            </w:r>
+          </w:p>
+        </w:tc>
+        <w:tc>
+          <w:tcPr>
+            <w:tcW w:w="1587" w:type="dxa"/>
+          </w:tcPr>
+          <w:p/>
+        </w:tc>
+        <w:tc>
+          <w:tcPr>
+            <w:tcW w:w="1976" w:type="dxa"/>
+          </w:tcPr>
+          <w:p/>
+        </w:tc>
+        <w:tc>
+          <w:tcPr>
+            <w:tcW w:w="1619" w:type="dxa"/>
+          </w:tcPr>
+          <w:p/>
+        </w:tc>
+        <w:tc>
+          <w:tcPr>
+            <w:tcW w:w="1101" w:type="dxa"/>
+          </w:tcPr>
+          <w:p>
+            <w:r>
+              <w:rPr>
+                <w:rFonts w:ascii="Segoe UI Emoji" w:hAnsi="Segoe UI Emoji" w:cs="Segoe UI Emoji"/>
+              </w:rPr>
+              <w:t>✔</w:t>
+            </w:r>
+          </w:p>
+        </w:tc>
+      </w:tr>
+      <w:tr>
+        <w:tc>
+          <w:tcPr>
+            <w:tcW w:w="1060" w:type="dxa"/>
+          </w:tcPr>
+          <w:p>
+            <w:r>
+              <w:t>Apresenta o desenvolvimento realizado no trabalho?</w:t>
+            </w:r>
+          </w:p>
+        </w:tc>
+        <w:tc>
+          <w:tcPr>
+            <w:tcW w:w="1719" w:type="dxa"/>
+          </w:tcPr>
+          <w:p>
+            <w:pPr>
+              <w:rPr>
+                <w:rFonts w:ascii="Segoe UI Emoji" w:hAnsi="Segoe UI Emoji" w:cs="Segoe UI Emoji"/>
+              </w:rPr>
+            </w:pPr>
+            <w:r>
+              <w:rPr>
+                <w:rFonts w:ascii="Segoe UI Emoji" w:hAnsi="Segoe UI Emoji" w:cs="Segoe UI Emoji"/>
+              </w:rPr>
+              <w:t>❌</w:t>
+            </w:r>
+          </w:p>
+        </w:tc>
+        <w:tc>
+          <w:tcPr>
+            <w:tcW w:w="1587" w:type="dxa"/>
+          </w:tcPr>
+          <w:p/>
+        </w:tc>
+        <w:tc>
+          <w:tcPr>
+            <w:tcW w:w="1976" w:type="dxa"/>
+          </w:tcPr>
+          <w:p/>
+        </w:tc>
+        <w:tc>
+          <w:tcPr>
+            <w:tcW w:w="1619" w:type="dxa"/>
+          </w:tcPr>
+          <w:p/>
+        </w:tc>
+        <w:tc>
+          <w:tcPr>
+            <w:tcW w:w="1101" w:type="dxa"/>
+          </w:tcPr>
+          <w:p/>
+        </w:tc>
+      </w:tr>
+      <w:tr>
+        <w:tc>
+          <w:tcPr>
+            <w:tcW w:w="1060" w:type="dxa"/>
+          </w:tcPr>
+          <w:p>
+            <w:r>
               <w:t xml:space="preserve">O trabalho foi validado em </w:t>
             </w:r>
             <w:r>
@@ -7706,7 +8064,11 @@
               <w:t>como o</w:t>
             </w:r>
             <w:r>
-              <w:t xml:space="preserve"> sistema chegou em tal recomendação ao </w:t>
+              <w:t xml:space="preserve"> sistema chegou em tal </w:t>
+            </w:r>
+            <w:r>
+              <w:lastRenderedPageBreak/>
+              <w:t xml:space="preserve">recomendação ao </w:t>
             </w:r>
             <w:r>
               <w:t>usuário?</w:t>
@@ -7722,6 +8084,7 @@
               <w:rPr>
                 <w:rFonts w:ascii="Segoe UI Emoji" w:hAnsi="Segoe UI Emoji" w:cs="Segoe UI Emoji"/>
               </w:rPr>
+              <w:lastRenderedPageBreak/>
               <w:t>✔</w:t>
             </w:r>
           </w:p>
@@ -7787,7 +8150,7 @@
               <w:rPr>
                 <w:rFonts w:ascii="Segoe UI Emoji" w:hAnsi="Segoe UI Emoji" w:cs="Segoe UI Emoji"/>
               </w:rPr>
-              <w:t>❌</w:t>
+              <w:t>✔</w:t>
             </w:r>
           </w:p>
         </w:tc>
@@ -19583,7 +19946,7 @@
 </file>
 
 <file path=customXml/itemProps1.xml><?xml version="1.0" encoding="utf-8"?>
-<ds:datastoreItem xmlns:ds="http://schemas.openxmlformats.org/officeDocument/2006/customXml" ds:itemID="{C96477E0-BDCA-407B-BBA0-0D0F1AE95F97}">
+<ds:datastoreItem xmlns:ds="http://schemas.openxmlformats.org/officeDocument/2006/customXml" ds:itemID="{F5D127D9-8EB7-41CB-B571-43C319EC3202}">
   <ds:schemaRefs>
     <ds:schemaRef ds:uri="http://schemas.openxmlformats.org/officeDocument/2006/bibliography"/>
   </ds:schemaRefs>

</xml_diff>

<commit_message>
add why remove 3.3.1
</commit_message>
<xml_diff>
--- a/tcc-i/main.docx
+++ b/tcc-i/main.docx
@@ -479,19 +479,11 @@
       <w:pPr>
         <w:pStyle w:val="Palavras-chave"/>
       </w:pPr>
-      <w:proofErr w:type="spellStart"/>
       <w:r>
         <w:rPr>
           <w:lang w:val="en-US"/>
         </w:rPr>
-        <w:t>Palavras-chave</w:t>
-      </w:r>
-      <w:proofErr w:type="spellEnd"/>
-      <w:r>
-        <w:rPr>
-          <w:lang w:val="en-US"/>
-        </w:rPr>
-        <w:t>:</w:t>
+        <w:t>Palavras-chave:</w:t>
       </w:r>
       <w:r>
         <w:rPr>
@@ -4212,13 +4204,8 @@
       <w:r>
         <w:t xml:space="preserve">Sistemas de recomendação (RecSys - </w:t>
       </w:r>
-      <w:proofErr w:type="spellStart"/>
-      <w:r>
-        <w:t>Recommender</w:t>
-      </w:r>
-      <w:proofErr w:type="spellEnd"/>
-      <w:r>
-        <w:t xml:space="preserve"> Systems</w:t>
+      <w:r>
+        <w:t>Recommender Systems</w:t>
       </w:r>
       <w:r>
         <w:t xml:space="preserve">) são implementações de softwares e técnicas, que apresentam sugestões de itens que seriam de uso de um usuário. As sugestões são de acordo com vários processos de decisão, como, que item comprar, que música escutar ou que notícia ler. No geral, sistemas de recomendação servem para dois propósitos diferentes. Eles podem ser utilizados para estimular os usuários a fazer alguma coisa como comprar livros ou assistir algum filme. Em contrapartida, os sistemas de recomendação podem ser utilizados para lidar com a sobrecarga de informações, selecionando os melhores itens de uma base maior </w:t>
@@ -4378,11 +4365,9 @@
       <w:r>
         <w:t xml:space="preserve">Os RecSys têm evoluído muito desde o seu surgimento, isso acontece dado o interesse acadêmico e comercial sobre a área, além dos benefícios que ela pode trazer. Um caso famoso dos sistemas de recomendação foi o Netflix </w:t>
       </w:r>
-      <w:proofErr w:type="spellStart"/>
       <w:r>
         <w:t>Prize</w:t>
       </w:r>
-      <w:proofErr w:type="spellEnd"/>
       <w:r>
         <w:t>, uma competição feita pela Netflix, que ofereceu um milhão a quem melhorasse o algoritmo de recomendação de seu sistema em 10%. A competição iniciou em 2006 e demorou 3 anos para alguém conseguir resolver o problema deles de maneira satisfatória. Nesse caso o vencedor utilizou um modelo híbrido de RecSys</w:t>
       </w:r>
@@ -5254,14 +5239,12 @@
       <w:r>
         <w:t xml:space="preserve">Além das fontes, será desenvolvido uma </w:t>
       </w:r>
-      <w:proofErr w:type="spellStart"/>
       <w:r>
         <w:rPr>
           <w:i/>
         </w:rPr>
         <w:t>string</w:t>
       </w:r>
-      <w:proofErr w:type="spellEnd"/>
       <w:r>
         <w:t xml:space="preserve"> de busca, para </w:t>
       </w:r>
@@ -5319,14 +5302,12 @@
       <w:r>
         <w:t xml:space="preserve"> </w:t>
       </w:r>
-      <w:proofErr w:type="spellStart"/>
       <w:r>
         <w:rPr>
           <w:i/>
         </w:rPr>
         <w:t>string</w:t>
       </w:r>
-      <w:proofErr w:type="spellEnd"/>
       <w:r>
         <w:t xml:space="preserve"> de busca</w:t>
       </w:r>
@@ -5722,14 +5703,12 @@
       <w:r>
         <w:t xml:space="preserve"> a partir da </w:t>
       </w:r>
-      <w:proofErr w:type="spellStart"/>
       <w:r>
         <w:rPr>
           <w:i/>
         </w:rPr>
         <w:t>string</w:t>
       </w:r>
-      <w:proofErr w:type="spellEnd"/>
       <w:r>
         <w:t xml:space="preserve"> de busca pré</w:t>
       </w:r>
@@ -5853,14 +5832,12 @@
       <w:r>
         <w:t xml:space="preserve"> relacionados a </w:t>
       </w:r>
-      <w:proofErr w:type="spellStart"/>
       <w:r>
         <w:rPr>
           <w:i/>
         </w:rPr>
         <w:t>string</w:t>
       </w:r>
-      <w:proofErr w:type="spellEnd"/>
       <w:r>
         <w:t xml:space="preserve"> de busca</w:t>
       </w:r>
@@ -5960,15 +5937,7 @@
         <w:t xml:space="preserve"> -</w:t>
       </w:r>
       <w:r>
-        <w:t xml:space="preserve"> Resultado de busca dos </w:t>
-      </w:r>
-      <w:proofErr w:type="spellStart"/>
-      <w:r>
-        <w:t>proceedings</w:t>
-      </w:r>
-      <w:proofErr w:type="spellEnd"/>
-      <w:r>
-        <w:t xml:space="preserve"> no motor de busca da ACM (próprio, 2020)</w:t>
+        <w:t xml:space="preserve"> Resultado de busca dos proceedings no motor de busca da ACM (próprio, 2020)</w:t>
       </w:r>
       <w:bookmarkEnd w:id="17"/>
     </w:p>
@@ -6013,25 +5982,21 @@
       <w:r>
         <w:t xml:space="preserve"> os tipos de publicações aceitas para </w:t>
       </w:r>
-      <w:proofErr w:type="spellStart"/>
       <w:r>
         <w:rPr>
           <w:i/>
         </w:rPr>
         <w:t>proceedings</w:t>
       </w:r>
-      <w:proofErr w:type="spellEnd"/>
       <w:r>
         <w:t xml:space="preserve"> e </w:t>
       </w:r>
-      <w:proofErr w:type="spellStart"/>
       <w:r>
         <w:rPr>
           <w:i/>
         </w:rPr>
         <w:t>journals</w:t>
       </w:r>
-      <w:proofErr w:type="spellEnd"/>
       <w:r>
         <w:t xml:space="preserve">. </w:t>
       </w:r>
@@ -6164,11 +6129,9 @@
       <w:r>
         <w:t xml:space="preserve">Resultado de busca dos </w:t>
       </w:r>
-      <w:proofErr w:type="spellStart"/>
       <w:r>
         <w:t>journals</w:t>
       </w:r>
-      <w:proofErr w:type="spellEnd"/>
       <w:r>
         <w:t xml:space="preserve"> no motor de busca da ACM (próprio, 2020)</w:t>
       </w:r>
@@ -6179,14 +6142,12 @@
         <w:tab/>
         <w:t xml:space="preserve">A quantidade de trabalhos encontrados na ACM relacionados a </w:t>
       </w:r>
-      <w:proofErr w:type="spellStart"/>
       <w:r>
         <w:rPr>
           <w:i/>
         </w:rPr>
         <w:t>string</w:t>
       </w:r>
-      <w:proofErr w:type="spellEnd"/>
       <w:r>
         <w:t xml:space="preserve"> de busca foi muito alta, isso</w:t>
       </w:r>
@@ -6261,14 +6222,12 @@
       <w:r>
         <w:t xml:space="preserve">no motor da ACM a partir da </w:t>
       </w:r>
-      <w:proofErr w:type="spellStart"/>
       <w:r>
         <w:rPr>
           <w:i/>
         </w:rPr>
         <w:t>string</w:t>
       </w:r>
-      <w:proofErr w:type="spellEnd"/>
       <w:r>
         <w:t xml:space="preserve"> de busca foram encontrados 8</w:t>
       </w:r>
@@ -6296,14 +6255,12 @@
       <w:r>
         <w:t xml:space="preserve"> do tipo </w:t>
       </w:r>
-      <w:proofErr w:type="spellStart"/>
       <w:r>
         <w:rPr>
           <w:i/>
         </w:rPr>
         <w:t>proceeding</w:t>
       </w:r>
-      <w:proofErr w:type="spellEnd"/>
       <w:r>
         <w:t>.</w:t>
       </w:r>
@@ -7269,7 +7226,13 @@
       </w:pPr>
       <w:r>
         <w:tab/>
-        <w:t>Nesse trabalho foi desenvolvido um modelo chamado DANCE, para monitorar e explorar a evolução da diversidade ao longo do tempo.</w:t>
+        <w:t xml:space="preserve">Nesse trabalho foi </w:t>
+      </w:r>
+      <w:r>
+        <w:t>apresentado</w:t>
+      </w:r>
+      <w:r>
+        <w:t xml:space="preserve"> um modelo chamado DANCE, para monitorar e explorar a evolução da diversidade ao longo do tempo.</w:t>
       </w:r>
       <w:r>
         <w:t xml:space="preserve"> No modelo foi desenvolvido o</w:t>
@@ -7366,42 +7329,41 @@
       </w:r>
     </w:p>
     <w:p>
-      <w:pPr>
-        <w:pStyle w:val="Ttulo4"/>
-      </w:pPr>
-      <w:r>
-        <w:t>Qual o problema que ele resolveu?</w:t>
-      </w:r>
-    </w:p>
-    <w:p>
       <w:r>
         <w:tab/>
       </w:r>
       <w:r>
-        <w:t xml:space="preserve">Nesse trabalho é apresentado um modelo que busca melhorar as recomendações musicais através do contexto que o usuário </w:t>
-      </w:r>
-      <w:r>
-        <w:t>está</w:t>
-      </w:r>
-      <w:r>
-        <w:t xml:space="preserve"> vivendo.</w:t>
-      </w:r>
-      <w:r>
-        <w:t xml:space="preserve"> É apresentado uma preocupação em trazer as melhores recomendações baseadas </w:t>
-      </w:r>
-      <w:r>
-        <w:t>nas particularidades</w:t>
-      </w:r>
-      <w:r>
-        <w:t xml:space="preserve"> de cada usuário.</w:t>
-      </w:r>
-    </w:p>
-    <w:p>
-      <w:pPr>
-        <w:pStyle w:val="Ttulo4"/>
-      </w:pPr>
-      <w:r>
-        <w:t>Quais técnicas foram usadas?</w:t>
+        <w:t>A principal métrica utilizada nesse trabalho foi a diversidade.</w:t>
+      </w:r>
+      <w:r>
+        <w:t xml:space="preserve"> A qual pode ser obtida através de diversos tipos de dados</w:t>
+      </w:r>
+      <w:r>
+        <w:t xml:space="preserve"> (numéricos, binários, texto, intervalos, ...)</w:t>
+      </w:r>
+      <w:r>
+        <w:t>, desde que seja possível calcular a semelhança entre dois dados desse mesmo tipo.</w:t>
+      </w:r>
+      <w:r>
+        <w:t xml:space="preserve"> </w:t>
+      </w:r>
+      <w:r>
+        <w:t xml:space="preserve">Através da diversidade, </w:t>
+      </w:r>
+      <w:r>
+        <w:t xml:space="preserve">é obtido o contexto implícito </w:t>
+      </w:r>
+      <w:r>
+        <w:t xml:space="preserve">do </w:t>
+      </w:r>
+      <w:r>
+        <w:t>usuário</w:t>
+      </w:r>
+      <w:r>
+        <w:t>.</w:t>
+      </w:r>
+      <w:r>
+        <w:t xml:space="preserve"> </w:t>
       </w:r>
     </w:p>
     <w:p>
@@ -7409,167 +7371,61 @@
         <w:tab/>
       </w:r>
       <w:r>
-        <w:t>Esse trabalho apresenta superficialmente as técnicas utilizadas para realizar as recomendações.</w:t>
-      </w:r>
-    </w:p>
-    <w:p>
-      <w:pPr>
-        <w:pStyle w:val="Ttulo4"/>
-      </w:pPr>
-      <w:r>
-        <w:t>Qual a base de treinamento e teste?</w:t>
-      </w:r>
-    </w:p>
-    <w:p>
-      <w:r>
-        <w:lastRenderedPageBreak/>
-        <w:tab/>
-      </w:r>
-      <w:r>
-        <w:t>Não foi realizado nenhuma aplicação para obter a base de treinamento desse trabalho. Foi utilizado uma base pronta que continha</w:t>
-      </w:r>
-      <w:r>
-        <w:t xml:space="preserve"> mais de 200.000 representações dos acessos de usuário</w:t>
-      </w:r>
-      <w:r>
-        <w:t>s</w:t>
-      </w:r>
-      <w:r>
-        <w:t xml:space="preserve"> em</w:t>
-      </w:r>
-      <w:r>
-        <w:t xml:space="preserve"> um</w:t>
-      </w:r>
-      <w:r>
-        <w:t xml:space="preserve"> sistema.</w:t>
+        <w:t>O modelo é capaz de detectar as mudanças de contexto</w:t>
       </w:r>
       <w:r>
         <w:t xml:space="preserve"> </w:t>
       </w:r>
       <w:r>
-        <w:t>Essa base foi</w:t>
-      </w:r>
-      <w:r>
-        <w:t xml:space="preserve"> utilizad</w:t>
-      </w:r>
-      <w:r>
-        <w:t>a</w:t>
-      </w:r>
-      <w:r>
-        <w:t xml:space="preserve"> para validar a habilidade do modelo apresentado de obter o contexto implícito</w:t>
-      </w:r>
-      <w:r>
-        <w:t xml:space="preserve"> através dos dados de acesso</w:t>
+        <w:t>comportamental</w:t>
+      </w:r>
+      <w:r>
+        <w:t xml:space="preserve"> a partir </w:t>
+      </w:r>
+      <w:r>
+        <w:t xml:space="preserve">das consultas do </w:t>
+      </w:r>
+      <w:r>
+        <w:t>usuário</w:t>
+      </w:r>
+      <w:r>
+        <w:t>, e cada subsequência de itens consultados entre duas mudanças de contexto correspondem ao contexto implícito.</w:t>
+      </w:r>
+      <w:r>
+        <w:t xml:space="preserve"> E com a obtenção do contexto é realizado a recomendação ao </w:t>
+      </w:r>
+      <w:r>
+        <w:t>usuário</w:t>
       </w:r>
       <w:r>
         <w:t>.</w:t>
       </w:r>
-    </w:p>
-    <w:p>
-      <w:pPr>
-        <w:pStyle w:val="Ttulo4"/>
-      </w:pPr>
-      <w:r>
-        <w:t>Quais os contextos utilizados?</w:t>
-      </w:r>
-    </w:p>
-    <w:p>
-      <w:r>
-        <w:tab/>
-      </w:r>
-      <w:r>
-        <w:t>A principal métrica utilizada nesse trabalho foi a diversidade.</w:t>
-      </w:r>
-      <w:r>
-        <w:t xml:space="preserve"> A qual pode ser obtida através de diversos tipos de dados</w:t>
-      </w:r>
-      <w:r>
-        <w:t xml:space="preserve"> (numéricos, binários, texto, intervalos, ...)</w:t>
-      </w:r>
-      <w:r>
-        <w:t>, desde que seja possível calcular a semelhança entre dois dados desse mesmo tipo.</w:t>
+      <w:r>
+        <w:t xml:space="preserve"> O</w:t>
       </w:r>
       <w:r>
         <w:t xml:space="preserve"> </w:t>
       </w:r>
       <w:r>
-        <w:t xml:space="preserve">Através da diversidade, </w:t>
-      </w:r>
-      <w:r>
-        <w:t xml:space="preserve">é obtido o contexto implícito </w:t>
-      </w:r>
-      <w:r>
-        <w:t xml:space="preserve">do </w:t>
-      </w:r>
-      <w:r>
-        <w:t>usuário</w:t>
-      </w:r>
-      <w:r>
-        <w:t>.</w:t>
+        <w:t xml:space="preserve">modelo do </w:t>
+      </w:r>
+      <w:r>
+        <w:t>trabalho</w:t>
+      </w:r>
+      <w:r>
+        <w:t>,</w:t>
+      </w:r>
+      <w:r>
+        <w:t xml:space="preserve"> não</w:t>
       </w:r>
       <w:r>
         <w:t xml:space="preserve"> </w:t>
       </w:r>
-    </w:p>
-    <w:p>
-      <w:r>
-        <w:tab/>
-      </w:r>
-      <w:r>
-        <w:t>O modelo é capaz de detectar as mudanças de contexto</w:t>
-      </w:r>
-      <w:r>
-        <w:t xml:space="preserve"> </w:t>
-      </w:r>
-      <w:r>
-        <w:t>comportamental</w:t>
-      </w:r>
-      <w:r>
-        <w:t xml:space="preserve"> a partir </w:t>
-      </w:r>
-      <w:r>
-        <w:t xml:space="preserve">das consultas do </w:t>
-      </w:r>
-      <w:r>
-        <w:t>usuário</w:t>
-      </w:r>
-      <w:r>
-        <w:t>, e cada subsequência de itens consultados entre duas mudanças de contexto correspondem ao contexto implícito.</w:t>
-      </w:r>
-      <w:r>
-        <w:t xml:space="preserve"> E com a obtenção do contexto é realizado a recomendação ao </w:t>
-      </w:r>
-      <w:r>
-        <w:t>usuário</w:t>
-      </w:r>
-      <w:r>
-        <w:t>.</w:t>
-      </w:r>
-    </w:p>
-    <w:p>
-      <w:r>
-        <w:tab/>
-      </w:r>
-      <w:r>
-        <w:t>No</w:t>
-      </w:r>
-      <w:r>
-        <w:t xml:space="preserve"> </w:t>
-      </w:r>
-      <w:r>
-        <w:t xml:space="preserve">modelo do </w:t>
-      </w:r>
-      <w:r>
-        <w:t>trabalho</w:t>
-      </w:r>
-      <w:r>
-        <w:t>,</w:t>
-      </w:r>
-      <w:r>
-        <w:t xml:space="preserve"> não</w:t>
-      </w:r>
-      <w:r>
-        <w:t xml:space="preserve"> apresentado </w:t>
+      <w:r>
+        <w:t xml:space="preserve">é </w:t>
+      </w:r>
+      <w:r>
+        <w:t xml:space="preserve">apresentado </w:t>
       </w:r>
       <w:r>
         <w:t>o uso do</w:t>
@@ -7586,7 +7442,6 @@
       <w:r>
         <w:t xml:space="preserve">e, é utilizado somente o </w:t>
       </w:r>
-      <w:proofErr w:type="spellStart"/>
       <w:r>
         <w:rPr>
           <w:i/>
@@ -7594,7 +7449,6 @@
         </w:rPr>
         <w:t>ip</w:t>
       </w:r>
-      <w:proofErr w:type="spellEnd"/>
       <w:r>
         <w:t xml:space="preserve"> do usuário, mas não </w:t>
       </w:r>
@@ -7614,211 +7468,72 @@
     <w:p>
       <w:r>
         <w:tab/>
-        <w:t xml:space="preserve">Como nesse trabalho o contexto é obtido através da diversidade encontrada na diferença de certos atributos, é utilizados atributos que não possuem relação direta com contexto, mas sim com a </w:t>
-      </w:r>
-      <w:r>
-        <w:t>música</w:t>
-      </w:r>
-      <w:r>
-        <w:t xml:space="preserve">. </w:t>
-      </w:r>
-      <w:r>
-        <w:t>Para obtenção da diversidade é utilizado</w:t>
-      </w:r>
-      <w:r>
-        <w:t xml:space="preserve">: 7 atributos relacionados ao artista da música. </w:t>
-      </w:r>
-      <w:r>
-        <w:t>6 atributos relacionados a música.</w:t>
-      </w:r>
-    </w:p>
-    <w:p>
-      <w:pPr>
-        <w:pStyle w:val="Ttulo4"/>
-      </w:pPr>
-      <w:bookmarkStart w:id="32" w:name="_Ref41237577"/>
-      <w:r>
-        <w:t>Como é obtido o contexto?</w:t>
-      </w:r>
-      <w:bookmarkEnd w:id="32"/>
+      </w:r>
+      <w:r>
+        <w:t xml:space="preserve">Não foi realizado nenhuma aplicação para obter a base de treinamento desse trabalho. Foi utilizado uma base pronta que continha mais de 200.000 representações dos acessos de </w:t>
+      </w:r>
+      <w:r>
+        <w:lastRenderedPageBreak/>
+        <w:t>usuários em um sistema. Essa base foi utilizada para validar a habilidade do modelo apresentado de obter o contexto implícito através dos dados de acesso.</w:t>
+      </w:r>
     </w:p>
     <w:p>
       <w:r>
         <w:tab/>
-        <w:t xml:space="preserve">Nesse trabalho é realizado a obtenção </w:t>
-      </w:r>
-      <w:r>
-        <w:t>do contexto de duas maneiras</w:t>
-      </w:r>
-      <w:r>
-        <w:t xml:space="preserve">: De </w:t>
-      </w:r>
-      <w:r>
-        <w:t>maneira implícita</w:t>
-      </w:r>
-      <w:r>
-        <w:t xml:space="preserve"> e explicita.</w:t>
+      </w:r>
+      <w:r>
+        <w:t>Ao final da</w:t>
+      </w:r>
+      <w:r>
+        <w:t xml:space="preserve"> revisão do artigo foi verificado que o trabalho não apresenta</w:t>
+      </w:r>
+      <w:r>
+        <w:t xml:space="preserve"> dados</w:t>
+      </w:r>
+      <w:r>
+        <w:t xml:space="preserve"> e </w:t>
+      </w:r>
+      <w:r>
+        <w:t xml:space="preserve">técnicas </w:t>
+      </w:r>
+      <w:r>
+        <w:t xml:space="preserve">suficientes para ser considerado nesse </w:t>
+      </w:r>
+      <w:r>
+        <w:t>trabalho</w:t>
+      </w:r>
+      <w:r>
+        <w:t>.</w:t>
+      </w:r>
+      <w:r>
+        <w:t xml:space="preserve"> Pois todas as informações do </w:t>
+      </w:r>
+      <w:r>
+        <w:t>sistema desenvolvido</w:t>
+      </w:r>
+      <w:r>
+        <w:t xml:space="preserve"> estão em outros artigos citados por esse.</w:t>
       </w:r>
       <w:r>
         <w:t xml:space="preserve"> </w:t>
       </w:r>
       <w:r>
-        <w:t>O modelo foi desenvolvido especificamente para obtenção do contexto implícito do usuário.</w:t>
-      </w:r>
-      <w:r>
-        <w:t xml:space="preserve"> É definido uma noção através das características comuns dos itens consultados durante um cert</w:t>
-      </w:r>
-      <w:r>
-        <w:t>o</w:t>
-      </w:r>
-      <w:r>
-        <w:t xml:space="preserve"> </w:t>
-      </w:r>
-      <w:r>
-        <w:t>espaço de tempo</w:t>
-      </w:r>
-      <w:r>
-        <w:t>.</w:t>
-      </w:r>
-      <w:r>
-        <w:t xml:space="preserve"> </w:t>
-      </w:r>
-      <w:r>
-        <w:t>O contexto explicito foi</w:t>
-      </w:r>
-      <w:r>
-        <w:t xml:space="preserve"> obtido diretamente do </w:t>
-      </w:r>
-      <w:r>
-        <w:t>usuário</w:t>
-      </w:r>
-      <w:r>
-        <w:t xml:space="preserve"> através de perguntas, e foi </w:t>
-      </w:r>
-      <w:r>
-        <w:t>utilizado como validação do contexto implícito obtido através do modelo.</w:t>
-      </w:r>
-    </w:p>
-    <w:p>
-      <w:r>
-        <w:tab/>
-        <w:t>O</w:t>
-      </w:r>
-      <w:r>
-        <w:t xml:space="preserve"> </w:t>
-      </w:r>
-      <w:r>
-        <w:t>uso</w:t>
-      </w:r>
-      <w:r>
-        <w:t xml:space="preserve"> do contexto implícito foi </w:t>
-      </w:r>
-      <w:r>
-        <w:t>dividido</w:t>
-      </w:r>
-      <w:r>
-        <w:t xml:space="preserve"> em 3 etapas</w:t>
-      </w:r>
-      <w:r>
-        <w:t>: detectar o contexto o mais rápido possível, utilizar o histórico para detectar contextos semelhantes. Exploração de contextos semelhantes.</w:t>
-      </w:r>
-    </w:p>
-    <w:p>
-      <w:r>
-        <w:tab/>
-      </w:r>
-      <w:r>
-        <w:t xml:space="preserve">A validação da acuracidade do modelo, a comparação dos contextos foi classificada em </w:t>
-      </w:r>
-      <w:r>
-        <w:t xml:space="preserve">4 </w:t>
-      </w:r>
-      <w:r>
-        <w:t>possibilidades</w:t>
-      </w:r>
-      <w:r>
-        <w:t xml:space="preserve">: O contexto implícito e explicito são os mesmos. Os contextos são </w:t>
-      </w:r>
-      <w:r>
-        <w:lastRenderedPageBreak/>
-        <w:t>parcialmente os mesmos. Os contextos são diferentes, mas o usuário concorda com o contexto obtido de forma implícita.</w:t>
-      </w:r>
-      <w:r>
-        <w:t xml:space="preserve"> E por último, é quando os contextos são diferentes e o usuário não entende o contexto obtido. </w:t>
-      </w:r>
-    </w:p>
-    <w:p>
-      <w:pPr>
-        <w:pStyle w:val="Ttulo4"/>
-      </w:pPr>
-      <w:r>
-        <w:t>Foi avaliado o nível de satisfação do usuário com a música recomendada?</w:t>
-      </w:r>
-    </w:p>
-    <w:p>
-      <w:r>
-        <w:tab/>
-      </w:r>
-      <w:r>
-        <w:t>Não foi apresentado nenhum</w:t>
-      </w:r>
-      <w:r>
-        <w:t xml:space="preserve">a </w:t>
-      </w:r>
-      <w:r>
-        <w:t>avaliação desse tipo.</w:t>
-      </w:r>
-    </w:p>
-    <w:p>
-      <w:pPr>
-        <w:pStyle w:val="Ttulo4"/>
-      </w:pPr>
-      <w:r>
-        <w:t>A recomendação atingiu as expectativas do usuário?</w:t>
-      </w:r>
-    </w:p>
-    <w:p>
-      <w:r>
-        <w:tab/>
-      </w:r>
-      <w:r>
-        <w:t>Essa métrica foi validada através d</w:t>
-      </w:r>
-      <w:r>
-        <w:t xml:space="preserve">a obtenção do contexto explicito </w:t>
-      </w:r>
-      <w:r>
-        <w:t>citado</w:t>
-      </w:r>
-      <w:r>
-        <w:t xml:space="preserve"> em </w:t>
-      </w:r>
-      <w:r>
-        <w:fldChar w:fldCharType="begin"/>
-      </w:r>
-      <w:r>
-        <w:instrText xml:space="preserve"> REF _Ref41237577 \r \h </w:instrText>
-      </w:r>
-      <w:r>
-        <w:fldChar w:fldCharType="separate"/>
-      </w:r>
-      <w:r>
-        <w:t>3.3.1.5</w:t>
-      </w:r>
-      <w:r>
-        <w:fldChar w:fldCharType="end"/>
-      </w:r>
-      <w:r>
-        <w:t>, onde é apresentado as 4 percepções dos usuários em relação ao contexto implícito obtido.</w:t>
-      </w:r>
-      <w:r>
-        <w:t xml:space="preserve"> </w:t>
-      </w:r>
-      <w:r>
-        <w:t>Porém</w:t>
-      </w:r>
-      <w:r>
-        <w:t xml:space="preserve"> não é apresentado nenhum resultado dessa avaliação.</w:t>
+        <w:t>Então d</w:t>
+      </w:r>
+      <w:r>
+        <w:t xml:space="preserve">ado a falta de informações apresentadas nesse trabalho, não serão </w:t>
+      </w:r>
+      <w:r>
+        <w:t>respondidas</w:t>
+      </w:r>
+      <w:r>
+        <w:t xml:space="preserve"> as questões </w:t>
+      </w:r>
+      <w:r>
+        <w:t>pré-estabelecidas</w:t>
+      </w:r>
+      <w:r>
+        <w:t xml:space="preserve"> anteriormente.</w:t>
       </w:r>
     </w:p>
     <w:p>
@@ -7828,16 +7543,16 @@
           <w:lang w:val="en-US"/>
         </w:rPr>
       </w:pPr>
-      <w:bookmarkStart w:id="33" w:name="_Ref40822303"/>
-      <w:bookmarkStart w:id="34" w:name="_Toc41243257"/>
+      <w:bookmarkStart w:id="32" w:name="_Ref40822303"/>
+      <w:bookmarkStart w:id="33" w:name="_Toc41243257"/>
       <w:r>
         <w:rPr>
           <w:lang w:val="en-US"/>
         </w:rPr>
         <w:t>Prediction of music pairwise preferences from facial expressions</w:t>
       </w:r>
+      <w:bookmarkEnd w:id="32"/>
       <w:bookmarkEnd w:id="33"/>
-      <w:bookmarkEnd w:id="34"/>
     </w:p>
     <w:p>
       <w:r>
@@ -7923,7 +7638,7 @@
       <w:pPr>
         <w:pStyle w:val="Ttulo4"/>
       </w:pPr>
-      <w:bookmarkStart w:id="35" w:name="_Ref40822310"/>
+      <w:bookmarkStart w:id="34" w:name="_Ref40822310"/>
       <w:r>
         <w:t>Qual o problema que ele resolveu?</w:t>
       </w:r>
@@ -7998,11 +7713,7 @@
         <w:t xml:space="preserve"> E classificando o problema</w:t>
       </w:r>
       <w:r>
-        <w:t xml:space="preserve">, onde foi predito uma pontuação em </w:t>
-      </w:r>
-      <w:r>
-        <w:lastRenderedPageBreak/>
-        <w:t>pares como classe discreta alternativa</w:t>
+        <w:t>, onde foi predito uma pontuação em pares como classe discreta alternativa</w:t>
       </w:r>
       <w:r>
         <w:t xml:space="preserve"> (esquerda é preferida, direita é preferida, igualmente preferidas)</w:t>
@@ -8040,6 +7751,7 @@
     </w:p>
     <w:p>
       <w:r>
+        <w:lastRenderedPageBreak/>
         <w:tab/>
         <w:t>Para realizar a predição</w:t>
       </w:r>
@@ -8422,7 +8134,6 @@
     </w:p>
     <w:p>
       <w:r>
-        <w:lastRenderedPageBreak/>
         <w:tab/>
         <w:t xml:space="preserve">A </w:t>
       </w:r>
@@ -8465,6 +8176,7 @@
         <w:pStyle w:val="Ttulo4"/>
       </w:pPr>
       <w:r>
+        <w:lastRenderedPageBreak/>
         <w:t>Foi avaliado o nível de satisfação do usuário com a música recomendada?</w:t>
       </w:r>
     </w:p>
@@ -8667,15 +8379,15 @@
           <w:lang w:val="en-US"/>
         </w:rPr>
       </w:pPr>
-      <w:bookmarkStart w:id="36" w:name="_Toc41243258"/>
+      <w:bookmarkStart w:id="35" w:name="_Toc41243258"/>
       <w:r>
         <w:rPr>
           <w:lang w:val="en-US"/>
         </w:rPr>
         <w:t>Towards Intent-Aware Contextual Music Recommendation: Initial Experiments</w:t>
       </w:r>
+      <w:bookmarkEnd w:id="34"/>
       <w:bookmarkEnd w:id="35"/>
-      <w:bookmarkEnd w:id="36"/>
     </w:p>
     <w:p>
       <w:r>
@@ -8711,7 +8423,6 @@
       <w:r>
         <w:t xml:space="preserve"> a partir das descrições das </w:t>
       </w:r>
-      <w:proofErr w:type="gramStart"/>
       <w:r>
         <w:rPr>
           <w:i/>
@@ -8719,14 +8430,12 @@
         </w:rPr>
         <w:t>playlists</w:t>
       </w:r>
-      <w:proofErr w:type="gramEnd"/>
       <w:r>
         <w:t>.</w:t>
       </w:r>
       <w:r>
         <w:t xml:space="preserve"> A partir desse estudo, é gerado </w:t>
       </w:r>
-      <w:proofErr w:type="gramStart"/>
       <w:r>
         <w:rPr>
           <w:i/>
@@ -8734,7 +8443,6 @@
         </w:rPr>
         <w:t>playlists</w:t>
       </w:r>
-      <w:proofErr w:type="gramEnd"/>
       <w:r>
         <w:t xml:space="preserve"> especificas para cada atividade relacionada as intenções dos </w:t>
       </w:r>
@@ -8777,7 +8485,6 @@
       <w:r>
         <w:t xml:space="preserve"> suas melhores </w:t>
       </w:r>
-      <w:proofErr w:type="gramStart"/>
       <w:r>
         <w:rPr>
           <w:i/>
@@ -8785,7 +8492,6 @@
         </w:rPr>
         <w:t>playlist</w:t>
       </w:r>
-      <w:proofErr w:type="gramEnd"/>
       <w:r>
         <w:t xml:space="preserve"> relacionados a busca, </w:t>
       </w:r>
@@ -8826,47 +8532,50 @@
     </w:p>
     <w:p>
       <w:r>
+        <w:tab/>
+      </w:r>
+      <w:r>
+        <w:t>É abordado 3 contribuições no artigo: Por primeiro, é estimado uma distribuição empírica das intenções do ouvinte ao reproduzir um video no Youtube.</w:t>
+      </w:r>
+      <w:r>
+        <w:t xml:space="preserve"> </w:t>
+      </w:r>
+      <w:r>
+        <w:t xml:space="preserve">Na segunda é realizado </w:t>
+      </w:r>
+      <w:r>
+        <w:t>um</w:t>
+      </w:r>
+      <w:r>
+        <w:t xml:space="preserve"> </w:t>
+      </w:r>
+      <w:r>
+        <w:t>experimento</w:t>
+      </w:r>
+      <w:r>
+        <w:t xml:space="preserve"> </w:t>
+      </w:r>
+      <w:r>
+        <w:t xml:space="preserve">semelhante ao </w:t>
+      </w:r>
+      <w:r>
+        <w:t>da primeira, porem utilizando o Spotify.</w:t>
+      </w:r>
+      <w:r>
+        <w:t xml:space="preserve"> </w:t>
+      </w:r>
+      <w:r>
+        <w:t xml:space="preserve">E por </w:t>
+      </w:r>
+      <w:r>
+        <w:t>último</w:t>
+      </w:r>
+      <w:r>
+        <w:t xml:space="preserve">, é relatado os resultados iniciais obtidos utilizando o modelo de intenções treinados para melhorar as </w:t>
+      </w:r>
+      <w:r>
         <w:lastRenderedPageBreak/>
-        <w:tab/>
-      </w:r>
-      <w:r>
-        <w:t>É abordado 3 contribuições no artigo: Por primeiro, é estimado uma distribuição empírica das intenções do ouvinte ao reproduzir um video no Youtube.</w:t>
-      </w:r>
-      <w:r>
-        <w:t xml:space="preserve"> </w:t>
-      </w:r>
-      <w:r>
-        <w:t xml:space="preserve">Na segunda é realizado </w:t>
-      </w:r>
-      <w:r>
-        <w:t>um</w:t>
-      </w:r>
-      <w:r>
-        <w:t xml:space="preserve"> </w:t>
-      </w:r>
-      <w:r>
-        <w:t>experimento</w:t>
-      </w:r>
-      <w:r>
-        <w:t xml:space="preserve"> </w:t>
-      </w:r>
-      <w:r>
-        <w:t xml:space="preserve">semelhante ao </w:t>
-      </w:r>
-      <w:r>
-        <w:t>da primeira, porem utilizando o Spotify.</w:t>
-      </w:r>
-      <w:r>
-        <w:t xml:space="preserve"> </w:t>
-      </w:r>
-      <w:r>
-        <w:t xml:space="preserve">E por </w:t>
-      </w:r>
-      <w:r>
-        <w:t>último</w:t>
-      </w:r>
-      <w:r>
-        <w:t>, é relatado os resultados iniciais obtidos utilizando o modelo de intenções treinados para melhorar as recomendações.</w:t>
+        <w:t>recomendações.</w:t>
       </w:r>
       <w:r>
         <w:t xml:space="preserve"> </w:t>
@@ -8940,7 +8649,6 @@
       <w:r>
         <w:t xml:space="preserve">Nessa seção, é apresentado a especificação de um algoritmo que busca entender as intenções do usuário através dos títulos das </w:t>
       </w:r>
-      <w:proofErr w:type="gramStart"/>
       <w:r>
         <w:rPr>
           <w:i/>
@@ -8948,7 +8656,6 @@
         </w:rPr>
         <w:t>playlists</w:t>
       </w:r>
-      <w:proofErr w:type="gramEnd"/>
       <w:r>
         <w:t xml:space="preserve"> </w:t>
       </w:r>
@@ -9054,7 +8761,6 @@
       <w:r>
         <w:t xml:space="preserve"> </w:t>
       </w:r>
-      <w:proofErr w:type="spellStart"/>
       <w:r>
         <w:rPr>
           <w:i/>
@@ -9062,7 +8768,6 @@
         </w:rPr>
         <w:t>sklearn</w:t>
       </w:r>
-      <w:proofErr w:type="spellEnd"/>
       <w:r>
         <w:t>)</w:t>
       </w:r>
@@ -9114,7 +8819,6 @@
       <w:r>
         <w:t xml:space="preserve"> em cima das </w:t>
       </w:r>
-      <w:proofErr w:type="gramStart"/>
       <w:r>
         <w:rPr>
           <w:i/>
@@ -9122,7 +8826,6 @@
         </w:rPr>
         <w:t>playlists</w:t>
       </w:r>
-      <w:proofErr w:type="gramEnd"/>
       <w:r>
         <w:t xml:space="preserve"> dispostas do </w:t>
       </w:r>
@@ -9168,7 +8871,6 @@
       <w:r>
         <w:t xml:space="preserve"> (buscas por </w:t>
       </w:r>
-      <w:proofErr w:type="gramStart"/>
       <w:r>
         <w:rPr>
           <w:i/>
@@ -9176,7 +8878,6 @@
         </w:rPr>
         <w:t>playlists</w:t>
       </w:r>
-      <w:proofErr w:type="gramEnd"/>
       <w:r>
         <w:t>)</w:t>
       </w:r>
@@ -9228,7 +8929,6 @@
       <w:r>
         <w:t xml:space="preserve">nas buscas por </w:t>
       </w:r>
-      <w:proofErr w:type="gramStart"/>
       <w:r>
         <w:rPr>
           <w:i/>
@@ -9236,7 +8936,6 @@
         </w:rPr>
         <w:t>playlists</w:t>
       </w:r>
-      <w:proofErr w:type="gramEnd"/>
       <w:r>
         <w:t>,</w:t>
       </w:r>
@@ -9272,7 +8971,6 @@
         <w:ind w:left="1713" w:hanging="862"/>
       </w:pPr>
       <w:r>
-        <w:lastRenderedPageBreak/>
         <w:t>Foi avaliado o nível de satisfação do usuário com a música recomendada?</w:t>
       </w:r>
     </w:p>
@@ -9303,10 +9001,10 @@
     </w:p>
     <w:p>
       <w:r>
+        <w:lastRenderedPageBreak/>
         <w:tab/>
         <w:t xml:space="preserve">Para validar as recomendações do sistema, foi realizado uma comparação com o RecSys do Spotify (SPTF) e o criado no artigo revisado (AIR). Nessa comparação foi pedido ao usuário para avaliar as duas </w:t>
       </w:r>
-      <w:proofErr w:type="gramStart"/>
       <w:r>
         <w:rPr>
           <w:i/>
@@ -9314,11 +9012,9 @@
         </w:rPr>
         <w:t>playlists</w:t>
       </w:r>
-      <w:proofErr w:type="gramEnd"/>
       <w:r>
         <w:t xml:space="preserve"> geradas pelos sistemas. As </w:t>
       </w:r>
-      <w:proofErr w:type="gramStart"/>
       <w:r>
         <w:rPr>
           <w:i/>
@@ -9326,7 +9022,6 @@
         </w:rPr>
         <w:t>playlists</w:t>
       </w:r>
-      <w:proofErr w:type="gramEnd"/>
       <w:r>
         <w:t xml:space="preserve"> geradas automaticamente para cada uma das 10 atividades foram agrupadas. Depois foram avaliadas por 1-3 avaliadores humanos. A avaliação </w:t>
       </w:r>
@@ -9336,7 +9031,6 @@
       <w:r>
         <w:t xml:space="preserve"> validar o quanto a </w:t>
       </w:r>
-      <w:proofErr w:type="gramStart"/>
       <w:r>
         <w:rPr>
           <w:i/>
@@ -9344,7 +9038,6 @@
         </w:rPr>
         <w:t>playlist</w:t>
       </w:r>
-      <w:proofErr w:type="gramEnd"/>
       <w:r>
         <w:t xml:space="preserve"> se enquadrava na atividade estipulada.</w:t>
       </w:r>
@@ -9369,11 +9062,9 @@
       <w:r>
         <w:t xml:space="preserve"> </w:t>
       </w:r>
-      <w:proofErr w:type="spellStart"/>
       <w:r>
         <w:t>Kendallτ</w:t>
       </w:r>
-      <w:proofErr w:type="spellEnd"/>
       <w:r>
         <w:t xml:space="preserve">, </w:t>
       </w:r>
@@ -9383,11 +9074,9 @@
       <w:r>
         <w:t xml:space="preserve"> e </w:t>
       </w:r>
-      <w:proofErr w:type="spellStart"/>
       <w:r>
         <w:t>nMMR</w:t>
       </w:r>
-      <w:proofErr w:type="spellEnd"/>
       <w:r>
         <w:t>.</w:t>
       </w:r>
@@ -9438,16 +9127,16 @@
           <w:lang w:val="en-US"/>
         </w:rPr>
       </w:pPr>
-      <w:bookmarkStart w:id="37" w:name="_Ref40822320"/>
-      <w:bookmarkStart w:id="38" w:name="_Toc41243259"/>
+      <w:bookmarkStart w:id="36" w:name="_Ref40822320"/>
+      <w:bookmarkStart w:id="37" w:name="_Toc41243259"/>
       <w:r>
         <w:rPr>
           <w:lang w:val="en-US"/>
         </w:rPr>
         <w:t>Quantitative Study of Music Listening Behavior in a Smartphone Context</w:t>
       </w:r>
+      <w:bookmarkEnd w:id="36"/>
       <w:bookmarkEnd w:id="37"/>
-      <w:bookmarkEnd w:id="38"/>
     </w:p>
     <w:p>
       <w:r>
@@ -9545,23 +9234,26 @@
     </w:p>
     <w:p>
       <w:r>
+        <w:tab/>
+      </w:r>
+      <w:r>
+        <w:t>Cada pergunta</w:t>
+      </w:r>
+      <w:r>
+        <w:t xml:space="preserve"> investiga diferentes interações entre os fatores musicais, pessoais e situacionais da audição musical</w:t>
+      </w:r>
+      <w:r>
+        <w:t xml:space="preserve">. Especificamente é considerado um conjunto fechado de 8 tipos de atividades, onde é relacionado a dados diários obtidos pelos </w:t>
+      </w:r>
+      <w:r>
+        <w:t>usuários</w:t>
+      </w:r>
+      <w:r>
+        <w:t xml:space="preserve"> durante um período de </w:t>
+      </w:r>
+      <w:r>
         <w:lastRenderedPageBreak/>
-        <w:tab/>
-      </w:r>
-      <w:r>
-        <w:t>Cada pergunta</w:t>
-      </w:r>
-      <w:r>
-        <w:t xml:space="preserve"> investiga diferentes interações entre os fatores musicais, pessoais e situacionais da audição musical</w:t>
-      </w:r>
-      <w:r>
-        <w:t xml:space="preserve">. Especificamente é considerado um conjunto fechado de 8 tipos de atividades, onde é relacionado a dados diários obtidos pelos </w:t>
-      </w:r>
-      <w:r>
-        <w:t>usuários</w:t>
-      </w:r>
-      <w:r>
-        <w:t xml:space="preserve"> durante um período de 3 semanas.</w:t>
+        <w:t>3 semanas.</w:t>
       </w:r>
       <w:r>
         <w:t xml:space="preserve"> </w:t>
@@ -10001,11 +9693,7 @@
         <w:t>)</w:t>
       </w:r>
       <w:r>
-        <w:t xml:space="preserve">, mais </w:t>
-      </w:r>
-      <w:r>
-        <w:lastRenderedPageBreak/>
-        <w:t xml:space="preserve">especificamente o método </w:t>
+        <w:t xml:space="preserve">, mais especificamente o método </w:t>
       </w:r>
       <w:r>
         <w:rPr>
@@ -10055,6 +9743,7 @@
     </w:p>
     <w:p>
       <w:r>
+        <w:lastRenderedPageBreak/>
         <w:tab/>
       </w:r>
       <w:r>
@@ -10355,7 +10044,6 @@
     </w:p>
     <w:p>
       <w:r>
-        <w:lastRenderedPageBreak/>
         <w:tab/>
       </w:r>
       <w:r>
@@ -10407,6 +10095,7 @@
         <w:rPr>
           <w:noProof/>
         </w:rPr>
+        <w:lastRenderedPageBreak/>
         <w:drawing>
           <wp:inline distT="0" distB="0" distL="0" distR="0" wp14:anchorId="60197C58" wp14:editId="53E7BE21">
             <wp:extent cx="5486400" cy="3200400"/>
@@ -10556,11 +10245,11 @@
       <w:r>
         <w:t xml:space="preserve"> A base foi obtida através do aplicativo desenvolvido nesse trabalho, ela </w:t>
       </w:r>
-      <w:bookmarkStart w:id="39" w:name="OLE_LINK1"/>
+      <w:bookmarkStart w:id="38" w:name="OLE_LINK1"/>
       <w:r>
         <w:t>continha</w:t>
       </w:r>
-      <w:bookmarkEnd w:id="39"/>
+      <w:bookmarkEnd w:id="38"/>
       <w:r>
         <w:t xml:space="preserve"> 48 usuários, que a partir de uma filtragem dos dados efetuada, passou para 19 nas respostas das questões.</w:t>
       </w:r>
@@ -10575,27 +10264,27 @@
         <w:ind w:left="1713" w:hanging="862"/>
       </w:pPr>
       <w:r>
+        <w:t>Tiveram outros resultados apresentados? Quais?</w:t>
+      </w:r>
+    </w:p>
+    <w:p>
+      <w:r>
+        <w:tab/>
+      </w:r>
+      <w:r>
+        <w:t>Não tiveram outros resultados apresentados.</w:t>
+      </w:r>
+    </w:p>
+    <w:p>
+      <w:pPr>
+        <w:pStyle w:val="Ttulo2"/>
+      </w:pPr>
+      <w:bookmarkStart w:id="39" w:name="_Toc41243260"/>
+      <w:r>
         <w:lastRenderedPageBreak/>
-        <w:t>Tiveram outros resultados apresentados? Quais?</w:t>
-      </w:r>
-    </w:p>
-    <w:p>
-      <w:r>
-        <w:tab/>
-      </w:r>
-      <w:r>
-        <w:t>Não tiveram outros resultados apresentados.</w:t>
-      </w:r>
-    </w:p>
-    <w:p>
-      <w:pPr>
-        <w:pStyle w:val="Ttulo2"/>
-      </w:pPr>
-      <w:bookmarkStart w:id="40" w:name="_Toc41243260"/>
-      <w:r>
         <w:t>Tabela com tecnicas</w:t>
       </w:r>
-      <w:bookmarkEnd w:id="40"/>
+      <w:bookmarkEnd w:id="39"/>
     </w:p>
     <w:p>
       <w:r>
@@ -10609,14 +10298,9 @@
         <w:keepNext/>
         <w:jc w:val="center"/>
       </w:pPr>
-      <w:bookmarkStart w:id="41" w:name="_Toc41243154"/>
-      <w:proofErr w:type="spellStart"/>
-      <w:r>
-        <w:t>Table</w:t>
-      </w:r>
-      <w:proofErr w:type="spellEnd"/>
-      <w:r>
-        <w:t xml:space="preserve"> </w:t>
+      <w:bookmarkStart w:id="40" w:name="_Toc41243154"/>
+      <w:r>
+        <w:t xml:space="preserve">Table </w:t>
       </w:r>
       <w:r>
         <w:fldChar w:fldCharType="begin"/>
@@ -10645,7 +10329,7 @@
       <w:r>
         <w:t>(próprio, 2020)</w:t>
       </w:r>
-      <w:bookmarkEnd w:id="41"/>
+      <w:bookmarkEnd w:id="40"/>
       <w:r>
         <w:t xml:space="preserve"> </w:t>
       </w:r>
@@ -10941,11 +10625,7 @@
               <w:t>como o</w:t>
             </w:r>
             <w:r>
-              <w:t xml:space="preserve"> sistema chegou em tal </w:t>
-            </w:r>
-            <w:r>
-              <w:lastRenderedPageBreak/>
-              <w:t xml:space="preserve">recomendação ao </w:t>
+              <w:t xml:space="preserve"> sistema chegou em tal recomendação ao </w:t>
             </w:r>
             <w:r>
               <w:t>usuário?</w:t>
@@ -10961,7 +10641,6 @@
               <w:rPr>
                 <w:rFonts w:ascii="Segoe UI Emoji" w:hAnsi="Segoe UI Emoji" w:cs="Segoe UI Emoji"/>
               </w:rPr>
-              <w:lastRenderedPageBreak/>
               <w:t>✔</w:t>
             </w:r>
           </w:p>
@@ -11017,6 +10696,7 @@
               <w:t xml:space="preserve">Utiliza do contexto </w:t>
             </w:r>
             <w:r>
+              <w:lastRenderedPageBreak/>
               <w:t>comportamental</w:t>
             </w:r>
             <w:r>
@@ -11038,6 +10718,7 @@
               <w:rPr>
                 <w:rFonts w:ascii="Segoe UI Emoji" w:hAnsi="Segoe UI Emoji" w:cs="Segoe UI Emoji"/>
               </w:rPr>
+              <w:lastRenderedPageBreak/>
               <w:t>✔</w:t>
             </w:r>
           </w:p>
@@ -11243,11 +10924,27 @@
       <w:pPr>
         <w:pStyle w:val="Ttulo1"/>
       </w:pPr>
-      <w:bookmarkStart w:id="42" w:name="_Toc41243261"/>
+      <w:bookmarkStart w:id="41" w:name="_Toc41243261"/>
       <w:r>
         <w:lastRenderedPageBreak/>
         <w:t>Modelagem do que será feito</w:t>
       </w:r>
+      <w:bookmarkEnd w:id="41"/>
+    </w:p>
+    <w:p>
+      <w:r>
+        <w:t>Texto</w:t>
+      </w:r>
+    </w:p>
+    <w:p/>
+    <w:p>
+      <w:pPr>
+        <w:pStyle w:val="Ttulo2"/>
+      </w:pPr>
+      <w:bookmarkStart w:id="42" w:name="_Toc41243262"/>
+      <w:r>
+        <w:t>Contexto</w:t>
+      </w:r>
       <w:bookmarkEnd w:id="42"/>
     </w:p>
     <w:p>
@@ -11258,74 +10955,58 @@
     <w:p/>
     <w:p>
       <w:pPr>
+        <w:pStyle w:val="Ttulo3"/>
+      </w:pPr>
+      <w:bookmarkStart w:id="43" w:name="_Toc41243263"/>
+      <w:r>
+        <w:t>O que é o contexto comportamental?</w:t>
+      </w:r>
+      <w:bookmarkEnd w:id="43"/>
+    </w:p>
+    <w:p>
+      <w:r>
+        <w:t>Texto</w:t>
+      </w:r>
+    </w:p>
+    <w:p>
+      <w:pPr>
+        <w:pStyle w:val="Ttulo3"/>
+      </w:pPr>
+      <w:bookmarkStart w:id="44" w:name="_Toc41243264"/>
+      <w:r>
+        <w:t>O que é o contexto ambiente?</w:t>
+      </w:r>
+      <w:bookmarkEnd w:id="44"/>
+    </w:p>
+    <w:p>
+      <w:r>
+        <w:t>Texto</w:t>
+      </w:r>
+    </w:p>
+    <w:p>
+      <w:pPr>
+        <w:pStyle w:val="Ttulo3"/>
+      </w:pPr>
+      <w:bookmarkStart w:id="45" w:name="_Toc41243265"/>
+      <w:r>
+        <w:t>Como será obtido os contextos?</w:t>
+      </w:r>
+      <w:bookmarkEnd w:id="45"/>
+    </w:p>
+    <w:p>
+      <w:r>
+        <w:t>Texto</w:t>
+      </w:r>
+    </w:p>
+    <w:p>
+      <w:pPr>
         <w:pStyle w:val="Ttulo2"/>
       </w:pPr>
-      <w:bookmarkStart w:id="43" w:name="_Toc41243262"/>
-      <w:r>
-        <w:t>Contexto</w:t>
-      </w:r>
-      <w:bookmarkEnd w:id="43"/>
-    </w:p>
-    <w:p>
-      <w:r>
-        <w:t>Texto</w:t>
-      </w:r>
-    </w:p>
-    <w:p/>
-    <w:p>
-      <w:pPr>
-        <w:pStyle w:val="Ttulo3"/>
-      </w:pPr>
-      <w:bookmarkStart w:id="44" w:name="_Toc41243263"/>
-      <w:r>
-        <w:t>O que é o contexto comportamental?</w:t>
-      </w:r>
-      <w:bookmarkEnd w:id="44"/>
-    </w:p>
-    <w:p>
-      <w:r>
-        <w:t>Texto</w:t>
-      </w:r>
-    </w:p>
-    <w:p>
-      <w:pPr>
-        <w:pStyle w:val="Ttulo3"/>
-      </w:pPr>
-      <w:bookmarkStart w:id="45" w:name="_Toc41243264"/>
-      <w:r>
-        <w:t>O que é o contexto ambiente?</w:t>
-      </w:r>
-      <w:bookmarkEnd w:id="45"/>
-    </w:p>
-    <w:p>
-      <w:r>
-        <w:t>Texto</w:t>
-      </w:r>
-    </w:p>
-    <w:p>
-      <w:pPr>
-        <w:pStyle w:val="Ttulo3"/>
-      </w:pPr>
-      <w:bookmarkStart w:id="46" w:name="_Toc41243265"/>
-      <w:r>
-        <w:t>Como será obtido os contextos?</w:t>
+      <w:bookmarkStart w:id="46" w:name="_Toc41243266"/>
+      <w:r>
+        <w:t>Arquitetura do sistema</w:t>
       </w:r>
       <w:bookmarkEnd w:id="46"/>
-    </w:p>
-    <w:p>
-      <w:r>
-        <w:t>Texto</w:t>
-      </w:r>
-    </w:p>
-    <w:p>
-      <w:pPr>
-        <w:pStyle w:val="Ttulo2"/>
-      </w:pPr>
-      <w:bookmarkStart w:id="47" w:name="_Toc41243266"/>
-      <w:r>
-        <w:t>Arquitetura do sistema</w:t>
-      </w:r>
-      <w:bookmarkEnd w:id="47"/>
     </w:p>
     <w:p>
       <w:r>
@@ -11348,27 +11029,19 @@
       <w:pPr>
         <w:pStyle w:val="Ttulo1"/>
       </w:pPr>
-      <w:bookmarkStart w:id="48" w:name="_Toc41243267"/>
+      <w:bookmarkStart w:id="47" w:name="_Toc41243267"/>
       <w:r>
         <w:lastRenderedPageBreak/>
         <w:t>CONCLUSÃO</w:t>
       </w:r>
-      <w:bookmarkEnd w:id="48"/>
+      <w:bookmarkEnd w:id="47"/>
     </w:p>
     <w:p>
       <w:r>
         <w:tab/>
       </w:r>
       <w:r>
-        <w:t xml:space="preserve">Pode-se afirmar que está havendo em Porto Alegre uma situação paradoxal. Ao mesmo tempo em que se percebe um avanço no cumprimento das diretrizes norteadoras do Sistema Único de Saúde, tais como, a integralidade da atenção à saúde (preventivo e curativo), a universalidade da cobertura e do atendimento, a gratuidade e a descentralização das ações e serviços, verifica-se também a </w:t>
-      </w:r>
-      <w:proofErr w:type="spellStart"/>
-      <w:r>
-        <w:t>obstaculização</w:t>
-      </w:r>
-      <w:proofErr w:type="spellEnd"/>
-      <w:r>
-        <w:t xml:space="preserve"> permanente do processo em função da insuficiência de recursos. Ao mesmo tempo em que são repassadas novas atribuições e poderes ao município de Porto Alegre, não há o repasse de recursos financeiros na mesma proporção para fazer frente ao processo de municipalização. Além disso, as negociações para se aumentar os recursos financeiros sempre ocorrem de maneira conflitiva, principalmente entre o Estado e o Município. Desse modo, o melhor andamento do processo de municipalização em Porto Alegre fica na dependência da contrapartida de recursos do Estado e da União.</w:t>
+        <w:t>Pode-se afirmar que está havendo em Porto Alegre uma situação paradoxal. Ao mesmo tempo em que se percebe um avanço no cumprimento das diretrizes norteadoras do Sistema Único de Saúde, tais como, a integralidade da atenção à saúde (preventivo e curativo), a universalidade da cobertura e do atendimento, a gratuidade e a descentralização das ações e serviços, verifica-se também a obstaculização permanente do processo em função da insuficiência de recursos. Ao mesmo tempo em que são repassadas novas atribuições e poderes ao município de Porto Alegre, não há o repasse de recursos financeiros na mesma proporção para fazer frente ao processo de municipalização. Além disso, as negociações para se aumentar os recursos financeiros sempre ocorrem de maneira conflitiva, principalmente entre o Estado e o Município. Desse modo, o melhor andamento do processo de municipalização em Porto Alegre fica na dependência da contrapartida de recursos do Estado e da União.</w:t>
       </w:r>
     </w:p>
     <w:p>
@@ -11389,15 +11062,7 @@
         <w:pStyle w:val="Comentrio-retirar"/>
       </w:pPr>
       <w:r>
-        <w:t xml:space="preserve">PAGINAÇÃO: Segundo o livro do prof. Cléber </w:t>
-      </w:r>
-      <w:proofErr w:type="spellStart"/>
-      <w:r>
-        <w:t>Prodanov</w:t>
-      </w:r>
-      <w:proofErr w:type="spellEnd"/>
-      <w:r>
-        <w:t>, as folhas do trabalho são contadas a partir da folha de rosto (não contamos a capa), mas nem todas receberão um número. Contamos, mas não numeramos, então, a folha de rosto, o resumo, o abstract, as listas</w:t>
+        <w:t>PAGINAÇÃO: Segundo o livro do prof. Cléber Prodanov, as folhas do trabalho são contadas a partir da folha de rosto (não contamos a capa), mas nem todas receberão um número. Contamos, mas não numeramos, então, a folha de rosto, o resumo, o abstract, as listas</w:t>
       </w:r>
       <w:r>
         <w:t xml:space="preserve"> e</w:t>
@@ -11431,12 +11096,12 @@
       <w:pPr>
         <w:pStyle w:val="Ttulo1-semnumerao"/>
       </w:pPr>
-      <w:bookmarkStart w:id="49" w:name="_Toc41243268"/>
+      <w:bookmarkStart w:id="48" w:name="_Toc41243268"/>
       <w:r>
         <w:lastRenderedPageBreak/>
         <w:t>Referências Bibliográficas</w:t>
       </w:r>
-      <w:bookmarkEnd w:id="49"/>
+      <w:bookmarkEnd w:id="48"/>
     </w:p>
     <w:p>
       <w:pPr>
@@ -27364,7 +27029,7 @@
 </file>
 
 <file path=customXml/itemProps1.xml><?xml version="1.0" encoding="utf-8"?>
-<ds:datastoreItem xmlns:ds="http://schemas.openxmlformats.org/officeDocument/2006/customXml" ds:itemID="{6F09AE7C-A316-4A33-9116-8F2763F37056}">
+<ds:datastoreItem xmlns:ds="http://schemas.openxmlformats.org/officeDocument/2006/customXml" ds:itemID="{B1856941-4FFF-4CE6-AD5E-5C393CFA8B80}">
   <ds:schemaRefs>
     <ds:schemaRef ds:uri="http://schemas.openxmlformats.org/officeDocument/2006/bibliography"/>
   </ds:schemaRefs>

</xml_diff>

<commit_message>
adjust sumario e tabelas
</commit_message>
<xml_diff>
--- a/tcc-i/main.docx
+++ b/tcc-i/main.docx
@@ -569,7 +569,7 @@
       <w:r>
         <w:fldChar w:fldCharType="separate"/>
       </w:r>
-      <w:hyperlink w:anchor="_Toc41243219" w:history="1">
+      <w:hyperlink w:anchor="_Toc42024454" w:history="1">
         <w:r>
           <w:rPr>
             <w:rStyle w:val="Hyperlink"/>
@@ -592,7 +592,327 @@
           <w:rPr>
             <w:webHidden/>
           </w:rPr>
-          <w:instrText xml:space="preserve"> PAGEREF _Toc41243219 \h </w:instrText>
+          <w:instrText xml:space="preserve"> PAGEREF _Toc42024454 \h </w:instrText>
+        </w:r>
+        <w:r>
+          <w:rPr>
+            <w:webHidden/>
+          </w:rPr>
+        </w:r>
+        <w:r>
+          <w:rPr>
+            <w:webHidden/>
+          </w:rPr>
+          <w:fldChar w:fldCharType="separate"/>
+        </w:r>
+        <w:r>
+          <w:rPr>
+            <w:webHidden/>
+          </w:rPr>
+          <w:t>15</w:t>
+        </w:r>
+        <w:r>
+          <w:rPr>
+            <w:webHidden/>
+          </w:rPr>
+          <w:fldChar w:fldCharType="end"/>
+        </w:r>
+      </w:hyperlink>
+    </w:p>
+    <w:p>
+      <w:pPr>
+        <w:pStyle w:val="ndicedeilustraes"/>
+        <w:tabs>
+          <w:tab w:val="right" w:leader="dot" w:pos="9062"/>
+        </w:tabs>
+        <w:rPr>
+          <w:rFonts w:asciiTheme="minorHAnsi" w:eastAsiaTheme="minorEastAsia" w:hAnsiTheme="minorHAnsi" w:cstheme="minorBidi"/>
+          <w:color w:val="auto"/>
+          <w:sz w:val="22"/>
+          <w:szCs w:val="22"/>
+          <w:lang w:eastAsia="pt-BR"/>
+        </w:rPr>
+      </w:pPr>
+      <w:hyperlink w:anchor="_Toc42024455" w:history="1">
+        <w:r>
+          <w:rPr>
+            <w:rStyle w:val="Hyperlink"/>
+          </w:rPr>
+          <w:t>Figura 2 - Resultado de busca dos proceedings no motor de busca da ACM (próprio, 2020)</w:t>
+        </w:r>
+        <w:r>
+          <w:rPr>
+            <w:webHidden/>
+          </w:rPr>
+          <w:tab/>
+        </w:r>
+        <w:r>
+          <w:rPr>
+            <w:webHidden/>
+          </w:rPr>
+          <w:fldChar w:fldCharType="begin"/>
+        </w:r>
+        <w:r>
+          <w:rPr>
+            <w:webHidden/>
+          </w:rPr>
+          <w:instrText xml:space="preserve"> PAGEREF _Toc42024455 \h </w:instrText>
+        </w:r>
+        <w:r>
+          <w:rPr>
+            <w:webHidden/>
+          </w:rPr>
+        </w:r>
+        <w:r>
+          <w:rPr>
+            <w:webHidden/>
+          </w:rPr>
+          <w:fldChar w:fldCharType="separate"/>
+        </w:r>
+        <w:r>
+          <w:rPr>
+            <w:webHidden/>
+          </w:rPr>
+          <w:t>16</w:t>
+        </w:r>
+        <w:r>
+          <w:rPr>
+            <w:webHidden/>
+          </w:rPr>
+          <w:fldChar w:fldCharType="end"/>
+        </w:r>
+      </w:hyperlink>
+    </w:p>
+    <w:p>
+      <w:pPr>
+        <w:pStyle w:val="ndicedeilustraes"/>
+        <w:tabs>
+          <w:tab w:val="right" w:leader="dot" w:pos="9062"/>
+        </w:tabs>
+        <w:rPr>
+          <w:rFonts w:asciiTheme="minorHAnsi" w:eastAsiaTheme="minorEastAsia" w:hAnsiTheme="minorHAnsi" w:cstheme="minorBidi"/>
+          <w:color w:val="auto"/>
+          <w:sz w:val="22"/>
+          <w:szCs w:val="22"/>
+          <w:lang w:eastAsia="pt-BR"/>
+        </w:rPr>
+      </w:pPr>
+      <w:hyperlink w:anchor="_Toc42024456" w:history="1">
+        <w:r>
+          <w:rPr>
+            <w:rStyle w:val="Hyperlink"/>
+          </w:rPr>
+          <w:t>Figura 3 - Resultado de busca dos journals no motor de busca da ACM (próprio, 2020)</w:t>
+        </w:r>
+        <w:r>
+          <w:rPr>
+            <w:webHidden/>
+          </w:rPr>
+          <w:tab/>
+        </w:r>
+        <w:r>
+          <w:rPr>
+            <w:webHidden/>
+          </w:rPr>
+          <w:fldChar w:fldCharType="begin"/>
+        </w:r>
+        <w:r>
+          <w:rPr>
+            <w:webHidden/>
+          </w:rPr>
+          <w:instrText xml:space="preserve"> PAGEREF _Toc42024456 \h </w:instrText>
+        </w:r>
+        <w:r>
+          <w:rPr>
+            <w:webHidden/>
+          </w:rPr>
+        </w:r>
+        <w:r>
+          <w:rPr>
+            <w:webHidden/>
+          </w:rPr>
+          <w:fldChar w:fldCharType="separate"/>
+        </w:r>
+        <w:r>
+          <w:rPr>
+            <w:webHidden/>
+          </w:rPr>
+          <w:t>16</w:t>
+        </w:r>
+        <w:r>
+          <w:rPr>
+            <w:webHidden/>
+          </w:rPr>
+          <w:fldChar w:fldCharType="end"/>
+        </w:r>
+      </w:hyperlink>
+    </w:p>
+    <w:p>
+      <w:pPr>
+        <w:pStyle w:val="ndicedeilustraes"/>
+        <w:tabs>
+          <w:tab w:val="right" w:leader="dot" w:pos="9062"/>
+        </w:tabs>
+        <w:rPr>
+          <w:rFonts w:asciiTheme="minorHAnsi" w:eastAsiaTheme="minorEastAsia" w:hAnsiTheme="minorHAnsi" w:cstheme="minorBidi"/>
+          <w:color w:val="auto"/>
+          <w:sz w:val="22"/>
+          <w:szCs w:val="22"/>
+          <w:lang w:eastAsia="pt-BR"/>
+        </w:rPr>
+      </w:pPr>
+      <w:hyperlink w:anchor="_Toc42024457" w:history="1">
+        <w:r>
+          <w:rPr>
+            <w:rStyle w:val="Hyperlink"/>
+          </w:rPr>
+          <w:t>Figura 4 - Etapas realizadas para filtrar os trabalhos encontrados no motor de busca da ACM (próprio, 2020)</w:t>
+        </w:r>
+        <w:r>
+          <w:rPr>
+            <w:webHidden/>
+          </w:rPr>
+          <w:tab/>
+        </w:r>
+        <w:r>
+          <w:rPr>
+            <w:webHidden/>
+          </w:rPr>
+          <w:fldChar w:fldCharType="begin"/>
+        </w:r>
+        <w:r>
+          <w:rPr>
+            <w:webHidden/>
+          </w:rPr>
+          <w:instrText xml:space="preserve"> PAGEREF _Toc42024457 \h </w:instrText>
+        </w:r>
+        <w:r>
+          <w:rPr>
+            <w:webHidden/>
+          </w:rPr>
+        </w:r>
+        <w:r>
+          <w:rPr>
+            <w:webHidden/>
+          </w:rPr>
+          <w:fldChar w:fldCharType="separate"/>
+        </w:r>
+        <w:r>
+          <w:rPr>
+            <w:webHidden/>
+          </w:rPr>
+          <w:t>17</w:t>
+        </w:r>
+        <w:r>
+          <w:rPr>
+            <w:webHidden/>
+          </w:rPr>
+          <w:fldChar w:fldCharType="end"/>
+        </w:r>
+      </w:hyperlink>
+    </w:p>
+    <w:p>
+      <w:pPr>
+        <w:pStyle w:val="ndicedeilustraes"/>
+        <w:tabs>
+          <w:tab w:val="right" w:leader="dot" w:pos="9062"/>
+        </w:tabs>
+        <w:rPr>
+          <w:rFonts w:asciiTheme="minorHAnsi" w:eastAsiaTheme="minorEastAsia" w:hAnsiTheme="minorHAnsi" w:cstheme="minorBidi"/>
+          <w:color w:val="auto"/>
+          <w:sz w:val="22"/>
+          <w:szCs w:val="22"/>
+          <w:lang w:eastAsia="pt-BR"/>
+        </w:rPr>
+      </w:pPr>
+      <w:hyperlink w:anchor="_Toc42024458" w:history="1">
+        <w:r>
+          <w:rPr>
+            <w:rStyle w:val="Hyperlink"/>
+          </w:rPr>
+          <w:t>Figura 5 - Filtro em cima dos trabalhos selecionados através do resumo (próprio, 2020)</w:t>
+        </w:r>
+        <w:r>
+          <w:rPr>
+            <w:webHidden/>
+          </w:rPr>
+          <w:tab/>
+        </w:r>
+        <w:r>
+          <w:rPr>
+            <w:webHidden/>
+          </w:rPr>
+          <w:fldChar w:fldCharType="begin"/>
+        </w:r>
+        <w:r>
+          <w:rPr>
+            <w:webHidden/>
+          </w:rPr>
+          <w:instrText xml:space="preserve"> PAGEREF _Toc42024458 \h </w:instrText>
+        </w:r>
+        <w:r>
+          <w:rPr>
+            <w:webHidden/>
+          </w:rPr>
+        </w:r>
+        <w:r>
+          <w:rPr>
+            <w:webHidden/>
+          </w:rPr>
+          <w:fldChar w:fldCharType="separate"/>
+        </w:r>
+        <w:r>
+          <w:rPr>
+            <w:webHidden/>
+          </w:rPr>
+          <w:t>17</w:t>
+        </w:r>
+        <w:r>
+          <w:rPr>
+            <w:webHidden/>
+          </w:rPr>
+          <w:fldChar w:fldCharType="end"/>
+        </w:r>
+      </w:hyperlink>
+    </w:p>
+    <w:p>
+      <w:pPr>
+        <w:pStyle w:val="ndicedeilustraes"/>
+        <w:tabs>
+          <w:tab w:val="right" w:leader="dot" w:pos="9062"/>
+        </w:tabs>
+        <w:rPr>
+          <w:rFonts w:asciiTheme="minorHAnsi" w:eastAsiaTheme="minorEastAsia" w:hAnsiTheme="minorHAnsi" w:cstheme="minorBidi"/>
+          <w:color w:val="auto"/>
+          <w:sz w:val="22"/>
+          <w:szCs w:val="22"/>
+          <w:lang w:eastAsia="pt-BR"/>
+        </w:rPr>
+      </w:pPr>
+      <w:hyperlink w:anchor="_Toc42024459" w:history="1">
+        <w:r>
+          <w:rPr>
+            <w:rStyle w:val="Hyperlink"/>
+          </w:rPr>
+          <w:t>Figura 6 - Procedimento de filtro realizado baseado nos trabalhos encontrados no motor de busca da ACM (próprio, 2020)</w:t>
+        </w:r>
+        <w:r>
+          <w:rPr>
+            <w:webHidden/>
+          </w:rPr>
+          <w:tab/>
+        </w:r>
+        <w:r>
+          <w:rPr>
+            <w:webHidden/>
+          </w:rPr>
+          <w:fldChar w:fldCharType="begin"/>
+        </w:r>
+        <w:r>
+          <w:rPr>
+            <w:webHidden/>
+          </w:rPr>
+          <w:instrText xml:space="preserve"> PAGEREF _Toc42024459 \h </w:instrText>
         </w:r>
         <w:r>
           <w:rPr>
@@ -633,12 +953,12 @@
           <w:lang w:eastAsia="pt-BR"/>
         </w:rPr>
       </w:pPr>
-      <w:hyperlink w:anchor="_Toc41243220" w:history="1">
+      <w:hyperlink w:anchor="_Toc42024460" w:history="1">
         <w:r>
           <w:rPr>
             <w:rStyle w:val="Hyperlink"/>
           </w:rPr>
-          <w:t>Figura 2 - Resultado de busca dos proceedings no motor de busca da ACM (próprio, 2020)</w:t>
+          <w:t>Figura 7 Fatores da preferência musical (próprio, 2020)</w:t>
         </w:r>
         <w:r>
           <w:rPr>
@@ -656,7 +976,7 @@
           <w:rPr>
             <w:webHidden/>
           </w:rPr>
-          <w:instrText xml:space="preserve"> PAGEREF _Toc41243220 \h </w:instrText>
+          <w:instrText xml:space="preserve"> PAGEREF _Toc42024460 \h </w:instrText>
         </w:r>
         <w:r>
           <w:rPr>
@@ -673,7 +993,7 @@
           <w:rPr>
             <w:webHidden/>
           </w:rPr>
-          <w:t>19</w:t>
+          <w:t>27</w:t>
         </w:r>
         <w:r>
           <w:rPr>
@@ -685,6 +1005,23 @@
     </w:p>
     <w:p>
       <w:pPr>
+        <w:pStyle w:val="Rodap"/>
+      </w:pPr>
+      <w:r>
+        <w:fldChar w:fldCharType="end"/>
+      </w:r>
+    </w:p>
+    <w:p>
+      <w:pPr>
+        <w:pStyle w:val="Ttulo0"/>
+      </w:pPr>
+      <w:r>
+        <w:lastRenderedPageBreak/>
+        <w:t>Lista de Tabelas</w:t>
+      </w:r>
+    </w:p>
+    <w:p>
+      <w:pPr>
         <w:pStyle w:val="ndicedeilustraes"/>
         <w:tabs>
           <w:tab w:val="right" w:leader="dot" w:pos="9062"/>
@@ -697,279 +1034,6 @@
           <w:lang w:eastAsia="pt-BR"/>
         </w:rPr>
       </w:pPr>
-      <w:hyperlink w:anchor="_Toc41243221" w:history="1">
-        <w:r>
-          <w:rPr>
-            <w:rStyle w:val="Hyperlink"/>
-          </w:rPr>
-          <w:t>Figura 3 - Resultado de busca dos journals no motor de busca da ACM (próprio, 2020)</w:t>
-        </w:r>
-        <w:r>
-          <w:rPr>
-            <w:webHidden/>
-          </w:rPr>
-          <w:tab/>
-        </w:r>
-        <w:r>
-          <w:rPr>
-            <w:webHidden/>
-          </w:rPr>
-          <w:fldChar w:fldCharType="begin"/>
-        </w:r>
-        <w:r>
-          <w:rPr>
-            <w:webHidden/>
-          </w:rPr>
-          <w:instrText xml:space="preserve"> PAGEREF _Toc41243221 \h </w:instrText>
-        </w:r>
-        <w:r>
-          <w:rPr>
-            <w:webHidden/>
-          </w:rPr>
-        </w:r>
-        <w:r>
-          <w:rPr>
-            <w:webHidden/>
-          </w:rPr>
-          <w:fldChar w:fldCharType="separate"/>
-        </w:r>
-        <w:r>
-          <w:rPr>
-            <w:webHidden/>
-          </w:rPr>
-          <w:t>19</w:t>
-        </w:r>
-        <w:r>
-          <w:rPr>
-            <w:webHidden/>
-          </w:rPr>
-          <w:fldChar w:fldCharType="end"/>
-        </w:r>
-      </w:hyperlink>
-    </w:p>
-    <w:p>
-      <w:pPr>
-        <w:pStyle w:val="ndicedeilustraes"/>
-        <w:tabs>
-          <w:tab w:val="right" w:leader="dot" w:pos="9062"/>
-        </w:tabs>
-        <w:rPr>
-          <w:rFonts w:asciiTheme="minorHAnsi" w:eastAsiaTheme="minorEastAsia" w:hAnsiTheme="minorHAnsi" w:cstheme="minorBidi"/>
-          <w:color w:val="auto"/>
-          <w:sz w:val="22"/>
-          <w:szCs w:val="22"/>
-          <w:lang w:eastAsia="pt-BR"/>
-        </w:rPr>
-      </w:pPr>
-      <w:hyperlink w:anchor="_Toc41243222" w:history="1">
-        <w:r>
-          <w:rPr>
-            <w:rStyle w:val="Hyperlink"/>
-          </w:rPr>
-          <w:t>Figura 4 - Etapas realizadas para filtrar os trabalhos encontrados no motor de busca da ACM (próprio, 2020)</w:t>
-        </w:r>
-        <w:r>
-          <w:rPr>
-            <w:webHidden/>
-          </w:rPr>
-          <w:tab/>
-        </w:r>
-        <w:r>
-          <w:rPr>
-            <w:webHidden/>
-          </w:rPr>
-          <w:fldChar w:fldCharType="begin"/>
-        </w:r>
-        <w:r>
-          <w:rPr>
-            <w:webHidden/>
-          </w:rPr>
-          <w:instrText xml:space="preserve"> PAGEREF _Toc41243222 \h </w:instrText>
-        </w:r>
-        <w:r>
-          <w:rPr>
-            <w:webHidden/>
-          </w:rPr>
-        </w:r>
-        <w:r>
-          <w:rPr>
-            <w:webHidden/>
-          </w:rPr>
-          <w:fldChar w:fldCharType="separate"/>
-        </w:r>
-        <w:r>
-          <w:rPr>
-            <w:webHidden/>
-          </w:rPr>
-          <w:t>20</w:t>
-        </w:r>
-        <w:r>
-          <w:rPr>
-            <w:webHidden/>
-          </w:rPr>
-          <w:fldChar w:fldCharType="end"/>
-        </w:r>
-      </w:hyperlink>
-    </w:p>
-    <w:p>
-      <w:pPr>
-        <w:pStyle w:val="ndicedeilustraes"/>
-        <w:tabs>
-          <w:tab w:val="right" w:leader="dot" w:pos="9062"/>
-        </w:tabs>
-        <w:rPr>
-          <w:rFonts w:asciiTheme="minorHAnsi" w:eastAsiaTheme="minorEastAsia" w:hAnsiTheme="minorHAnsi" w:cstheme="minorBidi"/>
-          <w:color w:val="auto"/>
-          <w:sz w:val="22"/>
-          <w:szCs w:val="22"/>
-          <w:lang w:eastAsia="pt-BR"/>
-        </w:rPr>
-      </w:pPr>
-      <w:hyperlink w:anchor="_Toc41243223" w:history="1">
-        <w:r>
-          <w:rPr>
-            <w:rStyle w:val="Hyperlink"/>
-          </w:rPr>
-          <w:t>Figura 5 - Filtro em cima dos trabalhos selecionados através do resumo (próprio, 2020)</w:t>
-        </w:r>
-        <w:r>
-          <w:rPr>
-            <w:webHidden/>
-          </w:rPr>
-          <w:tab/>
-        </w:r>
-        <w:r>
-          <w:rPr>
-            <w:webHidden/>
-          </w:rPr>
-          <w:fldChar w:fldCharType="begin"/>
-        </w:r>
-        <w:r>
-          <w:rPr>
-            <w:webHidden/>
-          </w:rPr>
-          <w:instrText xml:space="preserve"> PAGEREF _Toc41243223 \h </w:instrText>
-        </w:r>
-        <w:r>
-          <w:rPr>
-            <w:webHidden/>
-          </w:rPr>
-        </w:r>
-        <w:r>
-          <w:rPr>
-            <w:webHidden/>
-          </w:rPr>
-          <w:fldChar w:fldCharType="separate"/>
-        </w:r>
-        <w:r>
-          <w:rPr>
-            <w:webHidden/>
-          </w:rPr>
-          <w:t>20</w:t>
-        </w:r>
-        <w:r>
-          <w:rPr>
-            <w:webHidden/>
-          </w:rPr>
-          <w:fldChar w:fldCharType="end"/>
-        </w:r>
-      </w:hyperlink>
-    </w:p>
-    <w:p>
-      <w:pPr>
-        <w:pStyle w:val="ndicedeilustraes"/>
-        <w:tabs>
-          <w:tab w:val="right" w:leader="dot" w:pos="9062"/>
-        </w:tabs>
-        <w:rPr>
-          <w:rFonts w:asciiTheme="minorHAnsi" w:eastAsiaTheme="minorEastAsia" w:hAnsiTheme="minorHAnsi" w:cstheme="minorBidi"/>
-          <w:color w:val="auto"/>
-          <w:sz w:val="22"/>
-          <w:szCs w:val="22"/>
-          <w:lang w:eastAsia="pt-BR"/>
-        </w:rPr>
-      </w:pPr>
-      <w:hyperlink w:anchor="_Toc41243224" w:history="1">
-        <w:r>
-          <w:rPr>
-            <w:rStyle w:val="Hyperlink"/>
-          </w:rPr>
-          <w:t>Figura 6 - Procedimento de filtro realizado baseado nos trabalhos encontrados no motor de busca da ACM (próprio, 2020)</w:t>
-        </w:r>
-        <w:r>
-          <w:rPr>
-            <w:webHidden/>
-          </w:rPr>
-          <w:tab/>
-        </w:r>
-        <w:r>
-          <w:rPr>
-            <w:webHidden/>
-          </w:rPr>
-          <w:fldChar w:fldCharType="begin"/>
-        </w:r>
-        <w:r>
-          <w:rPr>
-            <w:webHidden/>
-          </w:rPr>
-          <w:instrText xml:space="preserve"> PAGEREF _Toc41243224 \h </w:instrText>
-        </w:r>
-        <w:r>
-          <w:rPr>
-            <w:webHidden/>
-          </w:rPr>
-        </w:r>
-        <w:r>
-          <w:rPr>
-            <w:webHidden/>
-          </w:rPr>
-          <w:fldChar w:fldCharType="separate"/>
-        </w:r>
-        <w:r>
-          <w:rPr>
-            <w:webHidden/>
-          </w:rPr>
-          <w:t>21</w:t>
-        </w:r>
-        <w:r>
-          <w:rPr>
-            <w:webHidden/>
-          </w:rPr>
-          <w:fldChar w:fldCharType="end"/>
-        </w:r>
-      </w:hyperlink>
-    </w:p>
-    <w:p>
-      <w:pPr>
-        <w:pStyle w:val="Rodap"/>
-      </w:pPr>
-      <w:r>
-        <w:fldChar w:fldCharType="end"/>
-      </w:r>
-    </w:p>
-    <w:p>
-      <w:pPr>
-        <w:pStyle w:val="Ttulo0"/>
-      </w:pPr>
-      <w:r>
-        <w:lastRenderedPageBreak/>
-        <w:t>Lista de Tabelas</w:t>
-      </w:r>
-    </w:p>
-    <w:p>
-      <w:pPr>
-        <w:pStyle w:val="ndicedeilustraes"/>
-        <w:tabs>
-          <w:tab w:val="right" w:leader="dot" w:pos="9062"/>
-        </w:tabs>
-        <w:rPr>
-          <w:rFonts w:asciiTheme="minorHAnsi" w:eastAsiaTheme="minorEastAsia" w:hAnsiTheme="minorHAnsi" w:cstheme="minorBidi"/>
-          <w:color w:val="auto"/>
-          <w:sz w:val="22"/>
-          <w:szCs w:val="22"/>
-          <w:lang w:eastAsia="pt-BR"/>
-        </w:rPr>
-      </w:pPr>
       <w:r>
         <w:fldChar w:fldCharType="begin"/>
       </w:r>
@@ -979,7 +1043,7 @@
       <w:r>
         <w:fldChar w:fldCharType="separate"/>
       </w:r>
-      <w:hyperlink w:anchor="_Toc41243154" w:history="1">
+      <w:hyperlink w:anchor="_Toc42024448" w:history="1">
         <w:r>
           <w:rPr>
             <w:rStyle w:val="Hyperlink"/>
@@ -1002,7 +1066,7 @@
           <w:rPr>
             <w:webHidden/>
           </w:rPr>
-          <w:instrText xml:space="preserve"> PAGEREF _Toc41243154 \h </w:instrText>
+          <w:instrText xml:space="preserve"> PAGEREF _Toc42024448 \h </w:instrText>
         </w:r>
         <w:r>
           <w:rPr>
@@ -1019,7 +1083,7 @@
           <w:rPr>
             <w:webHidden/>
           </w:rPr>
-          <w:t>27</w:t>
+          <w:t>28</w:t>
         </w:r>
         <w:r>
           <w:rPr>
@@ -1883,7 +1947,7 @@
       <w:r>
         <w:fldChar w:fldCharType="separate"/>
       </w:r>
-      <w:hyperlink w:anchor="_Toc42024120" w:history="1">
+      <w:hyperlink w:anchor="_Toc42024430" w:history="1">
         <w:r>
           <w:rPr>
             <w:rStyle w:val="Hyperlink"/>
@@ -1931,7 +1995,7 @@
             <w:noProof/>
             <w:webHidden/>
           </w:rPr>
-          <w:instrText xml:space="preserve"> PAGEREF _Toc42024120 \h </w:instrText>
+          <w:instrText xml:space="preserve"> PAGEREF _Toc42024430 \h </w:instrText>
         </w:r>
         <w:r>
           <w:rPr>
@@ -1980,691 +2044,13 @@
           <w:lang w:eastAsia="pt-BR"/>
         </w:rPr>
       </w:pPr>
-      <w:hyperlink w:anchor="_Toc42024121" w:history="1">
+      <w:hyperlink w:anchor="_Toc42024431" w:history="1">
         <w:r>
           <w:rPr>
             <w:rStyle w:val="Hyperlink"/>
             <w:noProof/>
           </w:rPr>
           <w:t>2</w:t>
-        </w:r>
-        <w:r>
-          <w:rPr>
-            <w:rFonts w:asciiTheme="minorHAnsi" w:eastAsiaTheme="minorEastAsia" w:hAnsiTheme="minorHAnsi" w:cstheme="minorBidi"/>
-            <w:b w:val="0"/>
-            <w:iCs w:val="0"/>
-            <w:caps w:val="0"/>
-            <w:noProof/>
-            <w:color w:val="auto"/>
-            <w:sz w:val="22"/>
-            <w:szCs w:val="22"/>
-            <w:lang w:eastAsia="pt-BR"/>
-          </w:rPr>
-          <w:tab/>
-        </w:r>
-        <w:r>
-          <w:rPr>
-            <w:rStyle w:val="Hyperlink"/>
-            <w:noProof/>
-          </w:rPr>
-          <w:t>Sistemas de recomendação e contexto</w:t>
-        </w:r>
-        <w:r>
-          <w:rPr>
-            <w:noProof/>
-            <w:webHidden/>
-          </w:rPr>
-          <w:tab/>
-        </w:r>
-        <w:r>
-          <w:rPr>
-            <w:noProof/>
-            <w:webHidden/>
-          </w:rPr>
-          <w:fldChar w:fldCharType="begin"/>
-        </w:r>
-        <w:r>
-          <w:rPr>
-            <w:noProof/>
-            <w:webHidden/>
-          </w:rPr>
-          <w:instrText xml:space="preserve"> PAGEREF _Toc42024121 \h </w:instrText>
-        </w:r>
-        <w:r>
-          <w:rPr>
-            <w:noProof/>
-            <w:webHidden/>
-          </w:rPr>
-        </w:r>
-        <w:r>
-          <w:rPr>
-            <w:noProof/>
-            <w:webHidden/>
-          </w:rPr>
-          <w:fldChar w:fldCharType="separate"/>
-        </w:r>
-        <w:r>
-          <w:rPr>
-            <w:noProof/>
-            <w:webHidden/>
-          </w:rPr>
-          <w:t>14</w:t>
-        </w:r>
-        <w:r>
-          <w:rPr>
-            <w:noProof/>
-            <w:webHidden/>
-          </w:rPr>
-          <w:fldChar w:fldCharType="end"/>
-        </w:r>
-      </w:hyperlink>
-    </w:p>
-    <w:p>
-      <w:pPr>
-        <w:pStyle w:val="Sumrio2"/>
-        <w:tabs>
-          <w:tab w:val="left" w:pos="1248"/>
-          <w:tab w:val="right" w:leader="dot" w:pos="9062"/>
-        </w:tabs>
-        <w:rPr>
-          <w:rFonts w:asciiTheme="minorHAnsi" w:eastAsiaTheme="minorEastAsia" w:hAnsiTheme="minorHAnsi" w:cstheme="minorBidi"/>
-          <w:iCs w:val="0"/>
-          <w:color w:val="auto"/>
-          <w:sz w:val="22"/>
-          <w:szCs w:val="22"/>
-          <w:lang w:eastAsia="pt-BR"/>
-        </w:rPr>
-      </w:pPr>
-      <w:hyperlink w:anchor="_Toc42024122" w:history="1">
-        <w:r>
-          <w:rPr>
-            <w:rStyle w:val="Hyperlink"/>
-          </w:rPr>
-          <w:t>2.1</w:t>
-        </w:r>
-        <w:r>
-          <w:rPr>
-            <w:rFonts w:asciiTheme="minorHAnsi" w:eastAsiaTheme="minorEastAsia" w:hAnsiTheme="minorHAnsi" w:cstheme="minorBidi"/>
-            <w:iCs w:val="0"/>
-            <w:color w:val="auto"/>
-            <w:sz w:val="22"/>
-            <w:szCs w:val="22"/>
-            <w:lang w:eastAsia="pt-BR"/>
-          </w:rPr>
-          <w:tab/>
-        </w:r>
-        <w:r>
-          <w:rPr>
-            <w:rStyle w:val="Hyperlink"/>
-          </w:rPr>
-          <w:t>Tipos de sistemas de recomendação</w:t>
-        </w:r>
-        <w:r>
-          <w:rPr>
-            <w:webHidden/>
-          </w:rPr>
-          <w:tab/>
-        </w:r>
-        <w:r>
-          <w:rPr>
-            <w:webHidden/>
-          </w:rPr>
-          <w:fldChar w:fldCharType="begin"/>
-        </w:r>
-        <w:r>
-          <w:rPr>
-            <w:webHidden/>
-          </w:rPr>
-          <w:instrText xml:space="preserve"> PAGEREF _Toc42024122 \h </w:instrText>
-        </w:r>
-        <w:r>
-          <w:rPr>
-            <w:webHidden/>
-          </w:rPr>
-        </w:r>
-        <w:r>
-          <w:rPr>
-            <w:webHidden/>
-          </w:rPr>
-          <w:fldChar w:fldCharType="separate"/>
-        </w:r>
-        <w:r>
-          <w:rPr>
-            <w:webHidden/>
-          </w:rPr>
-          <w:t>14</w:t>
-        </w:r>
-        <w:r>
-          <w:rPr>
-            <w:webHidden/>
-          </w:rPr>
-          <w:fldChar w:fldCharType="end"/>
-        </w:r>
-      </w:hyperlink>
-    </w:p>
-    <w:p>
-      <w:pPr>
-        <w:pStyle w:val="Sumrio3"/>
-        <w:tabs>
-          <w:tab w:val="left" w:pos="1440"/>
-          <w:tab w:val="right" w:leader="dot" w:pos="9062"/>
-        </w:tabs>
-        <w:rPr>
-          <w:rFonts w:asciiTheme="minorHAnsi" w:eastAsiaTheme="minorEastAsia" w:hAnsiTheme="minorHAnsi" w:cstheme="minorBidi"/>
-          <w:iCs w:val="0"/>
-          <w:color w:val="auto"/>
-          <w:sz w:val="22"/>
-          <w:szCs w:val="22"/>
-          <w:lang w:eastAsia="pt-BR"/>
-        </w:rPr>
-      </w:pPr>
-      <w:hyperlink w:anchor="_Toc42024123" w:history="1">
-        <w:r>
-          <w:rPr>
-            <w:rStyle w:val="Hyperlink"/>
-          </w:rPr>
-          <w:t>2.1.1</w:t>
-        </w:r>
-        <w:r>
-          <w:rPr>
-            <w:rFonts w:asciiTheme="minorHAnsi" w:eastAsiaTheme="minorEastAsia" w:hAnsiTheme="minorHAnsi" w:cstheme="minorBidi"/>
-            <w:iCs w:val="0"/>
-            <w:color w:val="auto"/>
-            <w:sz w:val="22"/>
-            <w:szCs w:val="22"/>
-            <w:lang w:eastAsia="pt-BR"/>
-          </w:rPr>
-          <w:tab/>
-        </w:r>
-        <w:r>
-          <w:rPr>
-            <w:rStyle w:val="Hyperlink"/>
-          </w:rPr>
-          <w:t>Sistemas de recomendação baseado em conteúdo</w:t>
-        </w:r>
-        <w:r>
-          <w:rPr>
-            <w:webHidden/>
-          </w:rPr>
-          <w:tab/>
-        </w:r>
-        <w:r>
-          <w:rPr>
-            <w:webHidden/>
-          </w:rPr>
-          <w:fldChar w:fldCharType="begin"/>
-        </w:r>
-        <w:r>
-          <w:rPr>
-            <w:webHidden/>
-          </w:rPr>
-          <w:instrText xml:space="preserve"> PAGEREF _Toc42024123 \h </w:instrText>
-        </w:r>
-        <w:r>
-          <w:rPr>
-            <w:webHidden/>
-          </w:rPr>
-        </w:r>
-        <w:r>
-          <w:rPr>
-            <w:webHidden/>
-          </w:rPr>
-          <w:fldChar w:fldCharType="separate"/>
-        </w:r>
-        <w:r>
-          <w:rPr>
-            <w:webHidden/>
-          </w:rPr>
-          <w:t>14</w:t>
-        </w:r>
-        <w:r>
-          <w:rPr>
-            <w:webHidden/>
-          </w:rPr>
-          <w:fldChar w:fldCharType="end"/>
-        </w:r>
-      </w:hyperlink>
-    </w:p>
-    <w:p>
-      <w:pPr>
-        <w:pStyle w:val="Sumrio3"/>
-        <w:tabs>
-          <w:tab w:val="left" w:pos="1440"/>
-          <w:tab w:val="right" w:leader="dot" w:pos="9062"/>
-        </w:tabs>
-        <w:rPr>
-          <w:rFonts w:asciiTheme="minorHAnsi" w:eastAsiaTheme="minorEastAsia" w:hAnsiTheme="minorHAnsi" w:cstheme="minorBidi"/>
-          <w:iCs w:val="0"/>
-          <w:color w:val="auto"/>
-          <w:sz w:val="22"/>
-          <w:szCs w:val="22"/>
-          <w:lang w:eastAsia="pt-BR"/>
-        </w:rPr>
-      </w:pPr>
-      <w:hyperlink w:anchor="_Toc42024124" w:history="1">
-        <w:r>
-          <w:rPr>
-            <w:rStyle w:val="Hyperlink"/>
-          </w:rPr>
-          <w:t>2.1.2</w:t>
-        </w:r>
-        <w:r>
-          <w:rPr>
-            <w:rFonts w:asciiTheme="minorHAnsi" w:eastAsiaTheme="minorEastAsia" w:hAnsiTheme="minorHAnsi" w:cstheme="minorBidi"/>
-            <w:iCs w:val="0"/>
-            <w:color w:val="auto"/>
-            <w:sz w:val="22"/>
-            <w:szCs w:val="22"/>
-            <w:lang w:eastAsia="pt-BR"/>
-          </w:rPr>
-          <w:tab/>
-        </w:r>
-        <w:r>
-          <w:rPr>
-            <w:rStyle w:val="Hyperlink"/>
-          </w:rPr>
-          <w:t>Sistemas de recomendação colaborativo</w:t>
-        </w:r>
-        <w:r>
-          <w:rPr>
-            <w:webHidden/>
-          </w:rPr>
-          <w:tab/>
-        </w:r>
-        <w:r>
-          <w:rPr>
-            <w:webHidden/>
-          </w:rPr>
-          <w:fldChar w:fldCharType="begin"/>
-        </w:r>
-        <w:r>
-          <w:rPr>
-            <w:webHidden/>
-          </w:rPr>
-          <w:instrText xml:space="preserve"> PAGEREF _Toc42024124 \h </w:instrText>
-        </w:r>
-        <w:r>
-          <w:rPr>
-            <w:webHidden/>
-          </w:rPr>
-        </w:r>
-        <w:r>
-          <w:rPr>
-            <w:webHidden/>
-          </w:rPr>
-          <w:fldChar w:fldCharType="separate"/>
-        </w:r>
-        <w:r>
-          <w:rPr>
-            <w:webHidden/>
-          </w:rPr>
-          <w:t>14</w:t>
-        </w:r>
-        <w:r>
-          <w:rPr>
-            <w:webHidden/>
-          </w:rPr>
-          <w:fldChar w:fldCharType="end"/>
-        </w:r>
-      </w:hyperlink>
-    </w:p>
-    <w:p>
-      <w:pPr>
-        <w:pStyle w:val="Sumrio3"/>
-        <w:tabs>
-          <w:tab w:val="left" w:pos="1440"/>
-          <w:tab w:val="right" w:leader="dot" w:pos="9062"/>
-        </w:tabs>
-        <w:rPr>
-          <w:rFonts w:asciiTheme="minorHAnsi" w:eastAsiaTheme="minorEastAsia" w:hAnsiTheme="minorHAnsi" w:cstheme="minorBidi"/>
-          <w:iCs w:val="0"/>
-          <w:color w:val="auto"/>
-          <w:sz w:val="22"/>
-          <w:szCs w:val="22"/>
-          <w:lang w:eastAsia="pt-BR"/>
-        </w:rPr>
-      </w:pPr>
-      <w:hyperlink w:anchor="_Toc42024125" w:history="1">
-        <w:r>
-          <w:rPr>
-            <w:rStyle w:val="Hyperlink"/>
-          </w:rPr>
-          <w:t>2.1.3</w:t>
-        </w:r>
-        <w:r>
-          <w:rPr>
-            <w:rFonts w:asciiTheme="minorHAnsi" w:eastAsiaTheme="minorEastAsia" w:hAnsiTheme="minorHAnsi" w:cstheme="minorBidi"/>
-            <w:iCs w:val="0"/>
-            <w:color w:val="auto"/>
-            <w:sz w:val="22"/>
-            <w:szCs w:val="22"/>
-            <w:lang w:eastAsia="pt-BR"/>
-          </w:rPr>
-          <w:tab/>
-        </w:r>
-        <w:r>
-          <w:rPr>
-            <w:rStyle w:val="Hyperlink"/>
-          </w:rPr>
-          <w:t>Sistemas de recomendação baseado em aprendizado</w:t>
-        </w:r>
-        <w:r>
-          <w:rPr>
-            <w:webHidden/>
-          </w:rPr>
-          <w:tab/>
-        </w:r>
-        <w:r>
-          <w:rPr>
-            <w:webHidden/>
-          </w:rPr>
-          <w:fldChar w:fldCharType="begin"/>
-        </w:r>
-        <w:r>
-          <w:rPr>
-            <w:webHidden/>
-          </w:rPr>
-          <w:instrText xml:space="preserve"> PAGEREF _Toc42024125 \h </w:instrText>
-        </w:r>
-        <w:r>
-          <w:rPr>
-            <w:webHidden/>
-          </w:rPr>
-        </w:r>
-        <w:r>
-          <w:rPr>
-            <w:webHidden/>
-          </w:rPr>
-          <w:fldChar w:fldCharType="separate"/>
-        </w:r>
-        <w:r>
-          <w:rPr>
-            <w:webHidden/>
-          </w:rPr>
-          <w:t>14</w:t>
-        </w:r>
-        <w:r>
-          <w:rPr>
-            <w:webHidden/>
-          </w:rPr>
-          <w:fldChar w:fldCharType="end"/>
-        </w:r>
-      </w:hyperlink>
-    </w:p>
-    <w:p>
-      <w:pPr>
-        <w:pStyle w:val="Sumrio3"/>
-        <w:tabs>
-          <w:tab w:val="left" w:pos="1440"/>
-          <w:tab w:val="right" w:leader="dot" w:pos="9062"/>
-        </w:tabs>
-        <w:rPr>
-          <w:rFonts w:asciiTheme="minorHAnsi" w:eastAsiaTheme="minorEastAsia" w:hAnsiTheme="minorHAnsi" w:cstheme="minorBidi"/>
-          <w:iCs w:val="0"/>
-          <w:color w:val="auto"/>
-          <w:sz w:val="22"/>
-          <w:szCs w:val="22"/>
-          <w:lang w:eastAsia="pt-BR"/>
-        </w:rPr>
-      </w:pPr>
-      <w:hyperlink w:anchor="_Toc42024126" w:history="1">
-        <w:r>
-          <w:rPr>
-            <w:rStyle w:val="Hyperlink"/>
-          </w:rPr>
-          <w:t>2.1.4</w:t>
-        </w:r>
-        <w:r>
-          <w:rPr>
-            <w:rFonts w:asciiTheme="minorHAnsi" w:eastAsiaTheme="minorEastAsia" w:hAnsiTheme="minorHAnsi" w:cstheme="minorBidi"/>
-            <w:iCs w:val="0"/>
-            <w:color w:val="auto"/>
-            <w:sz w:val="22"/>
-            <w:szCs w:val="22"/>
-            <w:lang w:eastAsia="pt-BR"/>
-          </w:rPr>
-          <w:tab/>
-        </w:r>
-        <w:r>
-          <w:rPr>
-            <w:rStyle w:val="Hyperlink"/>
-          </w:rPr>
-          <w:t>Sistemas de recomendação híbridos</w:t>
-        </w:r>
-        <w:r>
-          <w:rPr>
-            <w:webHidden/>
-          </w:rPr>
-          <w:tab/>
-        </w:r>
-        <w:r>
-          <w:rPr>
-            <w:webHidden/>
-          </w:rPr>
-          <w:fldChar w:fldCharType="begin"/>
-        </w:r>
-        <w:r>
-          <w:rPr>
-            <w:webHidden/>
-          </w:rPr>
-          <w:instrText xml:space="preserve"> PAGEREF _Toc42024126 \h </w:instrText>
-        </w:r>
-        <w:r>
-          <w:rPr>
-            <w:webHidden/>
-          </w:rPr>
-        </w:r>
-        <w:r>
-          <w:rPr>
-            <w:webHidden/>
-          </w:rPr>
-          <w:fldChar w:fldCharType="separate"/>
-        </w:r>
-        <w:r>
-          <w:rPr>
-            <w:webHidden/>
-          </w:rPr>
-          <w:t>14</w:t>
-        </w:r>
-        <w:r>
-          <w:rPr>
-            <w:webHidden/>
-          </w:rPr>
-          <w:fldChar w:fldCharType="end"/>
-        </w:r>
-      </w:hyperlink>
-    </w:p>
-    <w:p>
-      <w:pPr>
-        <w:pStyle w:val="Sumrio2"/>
-        <w:tabs>
-          <w:tab w:val="left" w:pos="1248"/>
-          <w:tab w:val="right" w:leader="dot" w:pos="9062"/>
-        </w:tabs>
-        <w:rPr>
-          <w:rFonts w:asciiTheme="minorHAnsi" w:eastAsiaTheme="minorEastAsia" w:hAnsiTheme="minorHAnsi" w:cstheme="minorBidi"/>
-          <w:iCs w:val="0"/>
-          <w:color w:val="auto"/>
-          <w:sz w:val="22"/>
-          <w:szCs w:val="22"/>
-          <w:lang w:eastAsia="pt-BR"/>
-        </w:rPr>
-      </w:pPr>
-      <w:hyperlink w:anchor="_Toc42024127" w:history="1">
-        <w:r>
-          <w:rPr>
-            <w:rStyle w:val="Hyperlink"/>
-          </w:rPr>
-          <w:t>2.2</w:t>
-        </w:r>
-        <w:r>
-          <w:rPr>
-            <w:rFonts w:asciiTheme="minorHAnsi" w:eastAsiaTheme="minorEastAsia" w:hAnsiTheme="minorHAnsi" w:cstheme="minorBidi"/>
-            <w:iCs w:val="0"/>
-            <w:color w:val="auto"/>
-            <w:sz w:val="22"/>
-            <w:szCs w:val="22"/>
-            <w:lang w:eastAsia="pt-BR"/>
-          </w:rPr>
-          <w:tab/>
-        </w:r>
-        <w:r>
-          <w:rPr>
-            <w:rStyle w:val="Hyperlink"/>
-          </w:rPr>
-          <w:t>Algoritmos de sistemas de recomendação</w:t>
-        </w:r>
-        <w:r>
-          <w:rPr>
-            <w:webHidden/>
-          </w:rPr>
-          <w:tab/>
-        </w:r>
-        <w:r>
-          <w:rPr>
-            <w:webHidden/>
-          </w:rPr>
-          <w:fldChar w:fldCharType="begin"/>
-        </w:r>
-        <w:r>
-          <w:rPr>
-            <w:webHidden/>
-          </w:rPr>
-          <w:instrText xml:space="preserve"> PAGEREF _Toc42024127 \h </w:instrText>
-        </w:r>
-        <w:r>
-          <w:rPr>
-            <w:webHidden/>
-          </w:rPr>
-        </w:r>
-        <w:r>
-          <w:rPr>
-            <w:webHidden/>
-          </w:rPr>
-          <w:fldChar w:fldCharType="separate"/>
-        </w:r>
-        <w:r>
-          <w:rPr>
-            <w:webHidden/>
-          </w:rPr>
-          <w:t>15</w:t>
-        </w:r>
-        <w:r>
-          <w:rPr>
-            <w:webHidden/>
-          </w:rPr>
-          <w:fldChar w:fldCharType="end"/>
-        </w:r>
-      </w:hyperlink>
-    </w:p>
-    <w:p>
-      <w:pPr>
-        <w:pStyle w:val="Sumrio2"/>
-        <w:tabs>
-          <w:tab w:val="left" w:pos="1248"/>
-          <w:tab w:val="right" w:leader="dot" w:pos="9062"/>
-        </w:tabs>
-        <w:rPr>
-          <w:rFonts w:asciiTheme="minorHAnsi" w:eastAsiaTheme="minorEastAsia" w:hAnsiTheme="minorHAnsi" w:cstheme="minorBidi"/>
-          <w:iCs w:val="0"/>
-          <w:color w:val="auto"/>
-          <w:sz w:val="22"/>
-          <w:szCs w:val="22"/>
-          <w:lang w:eastAsia="pt-BR"/>
-        </w:rPr>
-      </w:pPr>
-      <w:hyperlink w:anchor="_Toc42024128" w:history="1">
-        <w:r>
-          <w:rPr>
-            <w:rStyle w:val="Hyperlink"/>
-          </w:rPr>
-          <w:t>2.3</w:t>
-        </w:r>
-        <w:r>
-          <w:rPr>
-            <w:rFonts w:asciiTheme="minorHAnsi" w:eastAsiaTheme="minorEastAsia" w:hAnsiTheme="minorHAnsi" w:cstheme="minorBidi"/>
-            <w:iCs w:val="0"/>
-            <w:color w:val="auto"/>
-            <w:sz w:val="22"/>
-            <w:szCs w:val="22"/>
-            <w:lang w:eastAsia="pt-BR"/>
-          </w:rPr>
-          <w:tab/>
-        </w:r>
-        <w:r>
-          <w:rPr>
-            <w:rStyle w:val="Hyperlink"/>
-          </w:rPr>
-          <w:t>Técnicas para avaliar OS RESULTADOS de um RecSys</w:t>
-        </w:r>
-        <w:r>
-          <w:rPr>
-            <w:webHidden/>
-          </w:rPr>
-          <w:tab/>
-        </w:r>
-        <w:r>
-          <w:rPr>
-            <w:webHidden/>
-          </w:rPr>
-          <w:fldChar w:fldCharType="begin"/>
-        </w:r>
-        <w:r>
-          <w:rPr>
-            <w:webHidden/>
-          </w:rPr>
-          <w:instrText xml:space="preserve"> PAGEREF _Toc42024128 \h </w:instrText>
-        </w:r>
-        <w:r>
-          <w:rPr>
-            <w:webHidden/>
-          </w:rPr>
-        </w:r>
-        <w:r>
-          <w:rPr>
-            <w:webHidden/>
-          </w:rPr>
-          <w:fldChar w:fldCharType="separate"/>
-        </w:r>
-        <w:r>
-          <w:rPr>
-            <w:webHidden/>
-          </w:rPr>
-          <w:t>15</w:t>
-        </w:r>
-        <w:r>
-          <w:rPr>
-            <w:webHidden/>
-          </w:rPr>
-          <w:fldChar w:fldCharType="end"/>
-        </w:r>
-      </w:hyperlink>
-    </w:p>
-    <w:p>
-      <w:pPr>
-        <w:pStyle w:val="Sumrio1"/>
-        <w:tabs>
-          <w:tab w:val="right" w:leader="dot" w:pos="9062"/>
-        </w:tabs>
-        <w:rPr>
-          <w:rFonts w:asciiTheme="minorHAnsi" w:eastAsiaTheme="minorEastAsia" w:hAnsiTheme="minorHAnsi" w:cstheme="minorBidi"/>
-          <w:b w:val="0"/>
-          <w:iCs w:val="0"/>
-          <w:caps w:val="0"/>
-          <w:noProof/>
-          <w:color w:val="auto"/>
-          <w:sz w:val="22"/>
-          <w:szCs w:val="22"/>
-          <w:lang w:eastAsia="pt-BR"/>
-        </w:rPr>
-      </w:pPr>
-      <w:hyperlink w:anchor="_Toc42024129" w:history="1">
-        <w:r>
-          <w:rPr>
-            <w:rStyle w:val="Hyperlink"/>
-            <w:noProof/>
-          </w:rPr>
-          <w:t>3</w:t>
         </w:r>
         <w:r>
           <w:rPr>
@@ -2706,7 +2092,7 @@
             <w:noProof/>
             <w:webHidden/>
           </w:rPr>
-          <w:instrText xml:space="preserve"> PAGEREF _Toc42024129 \h </w:instrText>
+          <w:instrText xml:space="preserve"> PAGEREF _Toc42024431 \h </w:instrText>
         </w:r>
         <w:r>
           <w:rPr>
@@ -2726,7 +2112,7 @@
             <w:noProof/>
             <w:webHidden/>
           </w:rPr>
-          <w:t>16</w:t>
+          <w:t>14</w:t>
         </w:r>
         <w:r>
           <w:rPr>
@@ -2753,12 +2139,12 @@
           <w:lang w:eastAsia="pt-BR"/>
         </w:rPr>
       </w:pPr>
-      <w:hyperlink w:anchor="_Toc42024130" w:history="1">
+      <w:hyperlink w:anchor="_Toc42024432" w:history="1">
         <w:r>
           <w:rPr>
             <w:rStyle w:val="Hyperlink"/>
           </w:rPr>
-          <w:t>3.1</w:t>
+          <w:t>2.1</w:t>
         </w:r>
         <w:r>
           <w:rPr>
@@ -2793,7 +2179,7 @@
           <w:rPr>
             <w:webHidden/>
           </w:rPr>
-          <w:instrText xml:space="preserve"> PAGEREF _Toc42024130 \h </w:instrText>
+          <w:instrText xml:space="preserve"> PAGEREF _Toc42024432 \h </w:instrText>
         </w:r>
         <w:r>
           <w:rPr>
@@ -2810,7 +2196,7 @@
           <w:rPr>
             <w:webHidden/>
           </w:rPr>
-          <w:t>16</w:t>
+          <w:t>14</w:t>
         </w:r>
         <w:r>
           <w:rPr>
@@ -2836,12 +2222,12 @@
           <w:lang w:eastAsia="pt-BR"/>
         </w:rPr>
       </w:pPr>
-      <w:hyperlink w:anchor="_Toc42024131" w:history="1">
+      <w:hyperlink w:anchor="_Toc42024433" w:history="1">
         <w:r>
           <w:rPr>
             <w:rStyle w:val="Hyperlink"/>
           </w:rPr>
-          <w:t>3.2</w:t>
+          <w:t>2.2</w:t>
         </w:r>
         <w:r>
           <w:rPr>
@@ -2876,7 +2262,7 @@
           <w:rPr>
             <w:webHidden/>
           </w:rPr>
-          <w:instrText xml:space="preserve"> PAGEREF _Toc42024131 \h </w:instrText>
+          <w:instrText xml:space="preserve"> PAGEREF _Toc42024433 \h </w:instrText>
         </w:r>
         <w:r>
           <w:rPr>
@@ -2893,7 +2279,7 @@
           <w:rPr>
             <w:webHidden/>
           </w:rPr>
-          <w:t>17</w:t>
+          <w:t>15</w:t>
         </w:r>
         <w:r>
           <w:rPr>
@@ -2919,12 +2305,12 @@
           <w:lang w:eastAsia="pt-BR"/>
         </w:rPr>
       </w:pPr>
-      <w:hyperlink w:anchor="_Toc42024132" w:history="1">
+      <w:hyperlink w:anchor="_Toc42024434" w:history="1">
         <w:r>
           <w:rPr>
             <w:rStyle w:val="Hyperlink"/>
           </w:rPr>
-          <w:t>3.3</w:t>
+          <w:t>2.3</w:t>
         </w:r>
         <w:r>
           <w:rPr>
@@ -2959,7 +2345,7 @@
           <w:rPr>
             <w:webHidden/>
           </w:rPr>
-          <w:instrText xml:space="preserve"> PAGEREF _Toc42024132 \h </w:instrText>
+          <w:instrText xml:space="preserve"> PAGEREF _Toc42024434 \h </w:instrText>
         </w:r>
         <w:r>
           <w:rPr>
@@ -2976,7 +2362,7 @@
           <w:rPr>
             <w:webHidden/>
           </w:rPr>
-          <w:t>19</w:t>
+          <w:t>17</w:t>
         </w:r>
         <w:r>
           <w:rPr>
@@ -3002,12 +2388,12 @@
           <w:lang w:eastAsia="pt-BR"/>
         </w:rPr>
       </w:pPr>
-      <w:hyperlink w:anchor="_Toc42024133" w:history="1">
+      <w:hyperlink w:anchor="_Toc42024435" w:history="1">
         <w:r>
           <w:rPr>
             <w:rStyle w:val="Hyperlink"/>
           </w:rPr>
-          <w:t>3.3.1</w:t>
+          <w:t>2.3.1</w:t>
         </w:r>
         <w:r>
           <w:rPr>
@@ -3043,7 +2429,7 @@
           <w:rPr>
             <w:webHidden/>
           </w:rPr>
-          <w:instrText xml:space="preserve"> PAGEREF _Toc42024133 \h </w:instrText>
+          <w:instrText xml:space="preserve"> PAGEREF _Toc42024435 \h </w:instrText>
         </w:r>
         <w:r>
           <w:rPr>
@@ -3060,7 +2446,7 @@
           <w:rPr>
             <w:webHidden/>
           </w:rPr>
-          <w:t>21</w:t>
+          <w:t>19</w:t>
         </w:r>
         <w:r>
           <w:rPr>
@@ -3086,12 +2472,12 @@
           <w:lang w:eastAsia="pt-BR"/>
         </w:rPr>
       </w:pPr>
-      <w:hyperlink w:anchor="_Toc42024134" w:history="1">
+      <w:hyperlink w:anchor="_Toc42024436" w:history="1">
         <w:r>
           <w:rPr>
             <w:rStyle w:val="Hyperlink"/>
           </w:rPr>
-          <w:t>3.3.2</w:t>
+          <w:t>2.3.2</w:t>
         </w:r>
         <w:r>
           <w:rPr>
@@ -3127,7 +2513,7 @@
           <w:rPr>
             <w:webHidden/>
           </w:rPr>
-          <w:instrText xml:space="preserve"> PAGEREF _Toc42024134 \h </w:instrText>
+          <w:instrText xml:space="preserve"> PAGEREF _Toc42024436 \h </w:instrText>
         </w:r>
         <w:r>
           <w:rPr>
@@ -3144,7 +2530,7 @@
           <w:rPr>
             <w:webHidden/>
           </w:rPr>
-          <w:t>22</w:t>
+          <w:t>20</w:t>
         </w:r>
         <w:r>
           <w:rPr>
@@ -3170,12 +2556,12 @@
           <w:lang w:eastAsia="pt-BR"/>
         </w:rPr>
       </w:pPr>
-      <w:hyperlink w:anchor="_Toc42024135" w:history="1">
+      <w:hyperlink w:anchor="_Toc42024437" w:history="1">
         <w:r>
           <w:rPr>
             <w:rStyle w:val="Hyperlink"/>
           </w:rPr>
-          <w:t>3.3.3</w:t>
+          <w:t>2.3.3</w:t>
         </w:r>
         <w:r>
           <w:rPr>
@@ -3211,7 +2597,7 @@
           <w:rPr>
             <w:webHidden/>
           </w:rPr>
-          <w:instrText xml:space="preserve"> PAGEREF _Toc42024135 \h </w:instrText>
+          <w:instrText xml:space="preserve"> PAGEREF _Toc42024437 \h </w:instrText>
         </w:r>
         <w:r>
           <w:rPr>
@@ -3228,7 +2614,7 @@
           <w:rPr>
             <w:webHidden/>
           </w:rPr>
-          <w:t>24</w:t>
+          <w:t>22</w:t>
         </w:r>
         <w:r>
           <w:rPr>
@@ -3254,12 +2640,12 @@
           <w:lang w:eastAsia="pt-BR"/>
         </w:rPr>
       </w:pPr>
-      <w:hyperlink w:anchor="_Toc42024136" w:history="1">
+      <w:hyperlink w:anchor="_Toc42024438" w:history="1">
         <w:r>
           <w:rPr>
             <w:rStyle w:val="Hyperlink"/>
           </w:rPr>
-          <w:t>3.3.4</w:t>
+          <w:t>2.3.4</w:t>
         </w:r>
         <w:r>
           <w:rPr>
@@ -3295,7 +2681,7 @@
           <w:rPr>
             <w:webHidden/>
           </w:rPr>
-          <w:instrText xml:space="preserve"> PAGEREF _Toc42024136 \h </w:instrText>
+          <w:instrText xml:space="preserve"> PAGEREF _Toc42024438 \h </w:instrText>
         </w:r>
         <w:r>
           <w:rPr>
@@ -3312,7 +2698,7 @@
           <w:rPr>
             <w:webHidden/>
           </w:rPr>
-          <w:t>26</w:t>
+          <w:t>24</w:t>
         </w:r>
         <w:r>
           <w:rPr>
@@ -3338,12 +2724,12 @@
           <w:lang w:eastAsia="pt-BR"/>
         </w:rPr>
       </w:pPr>
-      <w:hyperlink w:anchor="_Toc42024137" w:history="1">
+      <w:hyperlink w:anchor="_Toc42024439" w:history="1">
         <w:r>
           <w:rPr>
             <w:rStyle w:val="Hyperlink"/>
           </w:rPr>
-          <w:t>3.4</w:t>
+          <w:t>2.4</w:t>
         </w:r>
         <w:r>
           <w:rPr>
@@ -3378,7 +2764,7 @@
           <w:rPr>
             <w:webHidden/>
           </w:rPr>
-          <w:instrText xml:space="preserve"> PAGEREF _Toc42024137 \h </w:instrText>
+          <w:instrText xml:space="preserve"> PAGEREF _Toc42024439 \h </w:instrText>
         </w:r>
         <w:r>
           <w:rPr>
@@ -3395,7 +2781,7 @@
           <w:rPr>
             <w:webHidden/>
           </w:rPr>
-          <w:t>30</w:t>
+          <w:t>28</w:t>
         </w:r>
         <w:r>
           <w:rPr>
@@ -3423,13 +2809,13 @@
           <w:lang w:eastAsia="pt-BR"/>
         </w:rPr>
       </w:pPr>
-      <w:hyperlink w:anchor="_Toc42024138" w:history="1">
+      <w:hyperlink w:anchor="_Toc42024440" w:history="1">
         <w:r>
           <w:rPr>
             <w:rStyle w:val="Hyperlink"/>
             <w:noProof/>
           </w:rPr>
-          <w:t>4</w:t>
+          <w:t>3</w:t>
         </w:r>
         <w:r>
           <w:rPr>
@@ -3471,7 +2857,7 @@
             <w:noProof/>
             <w:webHidden/>
           </w:rPr>
-          <w:instrText xml:space="preserve"> PAGEREF _Toc42024138 \h </w:instrText>
+          <w:instrText xml:space="preserve"> PAGEREF _Toc42024440 \h </w:instrText>
         </w:r>
         <w:r>
           <w:rPr>
@@ -3491,7 +2877,7 @@
             <w:noProof/>
             <w:webHidden/>
           </w:rPr>
-          <w:t>32</w:t>
+          <w:t>30</w:t>
         </w:r>
         <w:r>
           <w:rPr>
@@ -3518,12 +2904,12 @@
           <w:lang w:eastAsia="pt-BR"/>
         </w:rPr>
       </w:pPr>
-      <w:hyperlink w:anchor="_Toc42024139" w:history="1">
+      <w:hyperlink w:anchor="_Toc42024441" w:history="1">
         <w:r>
           <w:rPr>
             <w:rStyle w:val="Hyperlink"/>
           </w:rPr>
-          <w:t>4.1</w:t>
+          <w:t>3.1</w:t>
         </w:r>
         <w:r>
           <w:rPr>
@@ -3558,7 +2944,7 @@
           <w:rPr>
             <w:webHidden/>
           </w:rPr>
-          <w:instrText xml:space="preserve"> PAGEREF _Toc42024139 \h </w:instrText>
+          <w:instrText xml:space="preserve"> PAGEREF _Toc42024441 \h </w:instrText>
         </w:r>
         <w:r>
           <w:rPr>
@@ -3575,7 +2961,7 @@
           <w:rPr>
             <w:webHidden/>
           </w:rPr>
-          <w:t>32</w:t>
+          <w:t>30</w:t>
         </w:r>
         <w:r>
           <w:rPr>
@@ -3601,12 +2987,12 @@
           <w:lang w:eastAsia="pt-BR"/>
         </w:rPr>
       </w:pPr>
-      <w:hyperlink w:anchor="_Toc42024140" w:history="1">
+      <w:hyperlink w:anchor="_Toc42024442" w:history="1">
         <w:r>
           <w:rPr>
             <w:rStyle w:val="Hyperlink"/>
           </w:rPr>
-          <w:t>4.1.1</w:t>
+          <w:t>3.1.1</w:t>
         </w:r>
         <w:r>
           <w:rPr>
@@ -3641,7 +3027,7 @@
           <w:rPr>
             <w:webHidden/>
           </w:rPr>
-          <w:instrText xml:space="preserve"> PAGEREF _Toc42024140 \h </w:instrText>
+          <w:instrText xml:space="preserve"> PAGEREF _Toc42024442 \h </w:instrText>
         </w:r>
         <w:r>
           <w:rPr>
@@ -3658,7 +3044,7 @@
           <w:rPr>
             <w:webHidden/>
           </w:rPr>
-          <w:t>32</w:t>
+          <w:t>30</w:t>
         </w:r>
         <w:r>
           <w:rPr>
@@ -3684,12 +3070,12 @@
           <w:lang w:eastAsia="pt-BR"/>
         </w:rPr>
       </w:pPr>
-      <w:hyperlink w:anchor="_Toc42024141" w:history="1">
+      <w:hyperlink w:anchor="_Toc42024443" w:history="1">
         <w:r>
           <w:rPr>
             <w:rStyle w:val="Hyperlink"/>
           </w:rPr>
-          <w:t>4.1.2</w:t>
+          <w:t>3.1.2</w:t>
         </w:r>
         <w:r>
           <w:rPr>
@@ -3724,7 +3110,7 @@
           <w:rPr>
             <w:webHidden/>
           </w:rPr>
-          <w:instrText xml:space="preserve"> PAGEREF _Toc42024141 \h </w:instrText>
+          <w:instrText xml:space="preserve"> PAGEREF _Toc42024443 \h </w:instrText>
         </w:r>
         <w:r>
           <w:rPr>
@@ -3741,7 +3127,7 @@
           <w:rPr>
             <w:webHidden/>
           </w:rPr>
-          <w:t>32</w:t>
+          <w:t>30</w:t>
         </w:r>
         <w:r>
           <w:rPr>
@@ -3767,12 +3153,12 @@
           <w:lang w:eastAsia="pt-BR"/>
         </w:rPr>
       </w:pPr>
-      <w:hyperlink w:anchor="_Toc42024142" w:history="1">
+      <w:hyperlink w:anchor="_Toc42024444" w:history="1">
         <w:r>
           <w:rPr>
             <w:rStyle w:val="Hyperlink"/>
           </w:rPr>
-          <w:t>4.1.3</w:t>
+          <w:t>3.1.3</w:t>
         </w:r>
         <w:r>
           <w:rPr>
@@ -3807,7 +3193,7 @@
           <w:rPr>
             <w:webHidden/>
           </w:rPr>
-          <w:instrText xml:space="preserve"> PAGEREF _Toc42024142 \h </w:instrText>
+          <w:instrText xml:space="preserve"> PAGEREF _Toc42024444 \h </w:instrText>
         </w:r>
         <w:r>
           <w:rPr>
@@ -3824,7 +3210,7 @@
           <w:rPr>
             <w:webHidden/>
           </w:rPr>
-          <w:t>32</w:t>
+          <w:t>30</w:t>
         </w:r>
         <w:r>
           <w:rPr>
@@ -3850,12 +3236,12 @@
           <w:lang w:eastAsia="pt-BR"/>
         </w:rPr>
       </w:pPr>
-      <w:hyperlink w:anchor="_Toc42024143" w:history="1">
+      <w:hyperlink w:anchor="_Toc42024445" w:history="1">
         <w:r>
           <w:rPr>
             <w:rStyle w:val="Hyperlink"/>
           </w:rPr>
-          <w:t>4.2</w:t>
+          <w:t>3.2</w:t>
         </w:r>
         <w:r>
           <w:rPr>
@@ -3890,7 +3276,7 @@
           <w:rPr>
             <w:webHidden/>
           </w:rPr>
-          <w:instrText xml:space="preserve"> PAGEREF _Toc42024143 \h </w:instrText>
+          <w:instrText xml:space="preserve"> PAGEREF _Toc42024445 \h </w:instrText>
         </w:r>
         <w:r>
           <w:rPr>
@@ -3907,7 +3293,7 @@
           <w:rPr>
             <w:webHidden/>
           </w:rPr>
-          <w:t>32</w:t>
+          <w:t>30</w:t>
         </w:r>
         <w:r>
           <w:rPr>
@@ -3935,13 +3321,13 @@
           <w:lang w:eastAsia="pt-BR"/>
         </w:rPr>
       </w:pPr>
-      <w:hyperlink w:anchor="_Toc42024144" w:history="1">
+      <w:hyperlink w:anchor="_Toc42024446" w:history="1">
         <w:r>
           <w:rPr>
             <w:rStyle w:val="Hyperlink"/>
             <w:noProof/>
           </w:rPr>
-          <w:t>5</w:t>
+          <w:t>4</w:t>
         </w:r>
         <w:r>
           <w:rPr>
@@ -3983,7 +3369,7 @@
             <w:noProof/>
             <w:webHidden/>
           </w:rPr>
-          <w:instrText xml:space="preserve"> PAGEREF _Toc42024144 \h </w:instrText>
+          <w:instrText xml:space="preserve"> PAGEREF _Toc42024446 \h </w:instrText>
         </w:r>
         <w:r>
           <w:rPr>
@@ -4003,7 +3389,7 @@
             <w:noProof/>
             <w:webHidden/>
           </w:rPr>
-          <w:t>33</w:t>
+          <w:t>31</w:t>
         </w:r>
         <w:r>
           <w:rPr>
@@ -4032,7 +3418,7 @@
           <w:lang w:eastAsia="pt-BR"/>
         </w:rPr>
       </w:pPr>
-      <w:hyperlink w:anchor="_Toc42024145" w:history="1">
+      <w:hyperlink w:anchor="_Toc42024447" w:history="1">
         <w:r>
           <w:rPr>
             <w:rStyle w:val="Hyperlink"/>
@@ -4059,7 +3445,7 @@
             <w:noProof/>
             <w:webHidden/>
           </w:rPr>
-          <w:instrText xml:space="preserve"> PAGEREF _Toc42024145 \h </w:instrText>
+          <w:instrText xml:space="preserve"> PAGEREF _Toc42024447 \h </w:instrText>
         </w:r>
         <w:r>
           <w:rPr>
@@ -4079,7 +3465,7 @@
             <w:noProof/>
             <w:webHidden/>
           </w:rPr>
-          <w:t>34</w:t>
+          <w:t>32</w:t>
         </w:r>
         <w:r>
           <w:rPr>
@@ -4112,7 +3498,7 @@
         <w:pStyle w:val="Ttulo1"/>
       </w:pPr>
       <w:bookmarkStart w:id="0" w:name="_Toc53928594"/>
-      <w:bookmarkStart w:id="1" w:name="_Toc42024120"/>
+      <w:bookmarkStart w:id="1" w:name="_Toc42024430"/>
       <w:r>
         <w:lastRenderedPageBreak/>
         <w:t>Introdução</w:t>
@@ -4747,7 +4133,7 @@
       <w:pPr>
         <w:pStyle w:val="Ttulo1"/>
       </w:pPr>
-      <w:bookmarkStart w:id="2" w:name="_Toc42024129"/>
+      <w:bookmarkStart w:id="2" w:name="_Toc42024431"/>
       <w:r>
         <w:lastRenderedPageBreak/>
         <w:t>Trabalhos relacionados</w:t>
@@ -4781,7 +4167,7 @@
       <w:pPr>
         <w:pStyle w:val="Ttulo2"/>
       </w:pPr>
-      <w:bookmarkStart w:id="3" w:name="_Toc42024130"/>
+      <w:bookmarkStart w:id="3" w:name="_Toc42024432"/>
       <w:r>
         <w:t>O protocolo d</w:t>
       </w:r>
@@ -5364,7 +4750,7 @@
       <w:pPr>
         <w:pStyle w:val="Ttulo2"/>
       </w:pPr>
-      <w:bookmarkStart w:id="4" w:name="_Toc42024131"/>
+      <w:bookmarkStart w:id="4" w:name="_Toc42024433"/>
       <w:r>
         <w:t>PROCURA NOS MOTORES DE BUSCA</w:t>
       </w:r>
@@ -5422,7 +4808,7 @@
       </w:pPr>
       <w:bookmarkStart w:id="5" w:name="_Ref40822595"/>
       <w:bookmarkStart w:id="6" w:name="_Ref40822554"/>
-      <w:bookmarkStart w:id="7" w:name="_Toc41243219"/>
+      <w:bookmarkStart w:id="7" w:name="_Toc42024454"/>
       <w:r>
         <w:t xml:space="preserve">Figura </w:t>
       </w:r>
@@ -5713,7 +5099,7 @@
         <w:jc w:val="center"/>
       </w:pPr>
       <w:bookmarkStart w:id="8" w:name="_Ref40822631"/>
-      <w:bookmarkStart w:id="9" w:name="_Toc41243220"/>
+      <w:bookmarkStart w:id="9" w:name="_Toc42024455"/>
       <w:r>
         <w:t xml:space="preserve">Figura </w:t>
       </w:r>
@@ -5899,7 +5285,7 @@
         <w:jc w:val="center"/>
       </w:pPr>
       <w:bookmarkStart w:id="10" w:name="_Ref40822641"/>
-      <w:bookmarkStart w:id="11" w:name="_Toc41243221"/>
+      <w:bookmarkStart w:id="11" w:name="_Toc42024456"/>
       <w:r>
         <w:t xml:space="preserve">Figura </w:t>
       </w:r>
@@ -5997,7 +5383,7 @@
       <w:pPr>
         <w:pStyle w:val="Ttulo2"/>
       </w:pPr>
-      <w:bookmarkStart w:id="12" w:name="_Toc42024132"/>
+      <w:bookmarkStart w:id="12" w:name="_Toc42024434"/>
       <w:r>
         <w:lastRenderedPageBreak/>
         <w:t>Os trabalhos</w:t>
@@ -6099,7 +5485,7 @@
       </w:pPr>
       <w:bookmarkStart w:id="13" w:name="_Ref40822414"/>
       <w:bookmarkStart w:id="14" w:name="_Ref40817235"/>
-      <w:bookmarkStart w:id="15" w:name="_Toc41243222"/>
+      <w:bookmarkStart w:id="15" w:name="_Toc42024457"/>
       <w:r>
         <w:t xml:space="preserve">Figura </w:t>
       </w:r>
@@ -6250,7 +5636,7 @@
       </w:pPr>
       <w:bookmarkStart w:id="16" w:name="_Ref40822493"/>
       <w:bookmarkStart w:id="17" w:name="_Ref40822087"/>
-      <w:bookmarkStart w:id="18" w:name="_Toc41243223"/>
+      <w:bookmarkStart w:id="18" w:name="_Toc42024458"/>
       <w:r>
         <w:t xml:space="preserve">Figura </w:t>
       </w:r>
@@ -6397,7 +5783,7 @@
       </w:pPr>
       <w:bookmarkStart w:id="19" w:name="_Ref40822509"/>
       <w:bookmarkStart w:id="20" w:name="_Ref40821926"/>
-      <w:bookmarkStart w:id="21" w:name="_Toc41243224"/>
+      <w:bookmarkStart w:id="21" w:name="_Toc42024459"/>
       <w:r>
         <w:t xml:space="preserve">Figura </w:t>
       </w:r>
@@ -6874,7 +6260,7 @@
         </w:rPr>
       </w:pPr>
       <w:bookmarkStart w:id="22" w:name="_Ref40822269"/>
-      <w:bookmarkStart w:id="23" w:name="_Toc42024133"/>
+      <w:bookmarkStart w:id="23" w:name="_Toc42024435"/>
       <w:r>
         <w:rPr>
           <w:lang w:val="en-US"/>
@@ -7310,7 +6696,7 @@
         </w:rPr>
       </w:pPr>
       <w:bookmarkStart w:id="24" w:name="_Ref40822303"/>
-      <w:bookmarkStart w:id="25" w:name="_Toc42024134"/>
+      <w:bookmarkStart w:id="25" w:name="_Toc42024436"/>
       <w:r>
         <w:rPr>
           <w:lang w:val="en-US"/>
@@ -8315,7 +7701,7 @@
           <w:lang w:val="en-US"/>
         </w:rPr>
       </w:pPr>
-      <w:bookmarkStart w:id="27" w:name="_Toc42024135"/>
+      <w:bookmarkStart w:id="27" w:name="_Toc42024437"/>
       <w:r>
         <w:rPr>
           <w:lang w:val="en-US"/>
@@ -8359,7 +7745,6 @@
       <w:r>
         <w:t xml:space="preserve"> a partir das descrições das </w:t>
       </w:r>
-      <w:proofErr w:type="gramStart"/>
       <w:r>
         <w:rPr>
           <w:i/>
@@ -8367,14 +7752,12 @@
         </w:rPr>
         <w:t>playlists</w:t>
       </w:r>
-      <w:proofErr w:type="gramEnd"/>
       <w:r>
         <w:t>.</w:t>
       </w:r>
       <w:r>
         <w:t xml:space="preserve"> A partir desse estudo, é gerado </w:t>
       </w:r>
-      <w:proofErr w:type="gramStart"/>
       <w:r>
         <w:rPr>
           <w:i/>
@@ -8382,7 +7765,6 @@
         </w:rPr>
         <w:t>playlists</w:t>
       </w:r>
-      <w:proofErr w:type="gramEnd"/>
       <w:r>
         <w:t xml:space="preserve"> especificas para cada atividade relacionada as intenções dos </w:t>
       </w:r>
@@ -8425,7 +7807,6 @@
       <w:r>
         <w:t xml:space="preserve"> suas melhores </w:t>
       </w:r>
-      <w:proofErr w:type="gramStart"/>
       <w:r>
         <w:rPr>
           <w:i/>
@@ -8433,7 +7814,6 @@
         </w:rPr>
         <w:t>playlist</w:t>
       </w:r>
-      <w:proofErr w:type="gramEnd"/>
       <w:r>
         <w:t xml:space="preserve"> relacionados a busca, </w:t>
       </w:r>
@@ -8591,7 +7971,6 @@
       <w:r>
         <w:t xml:space="preserve">Nessa seção, é apresentado a especificação de um algoritmo que busca entender as intenções do usuário através dos títulos das </w:t>
       </w:r>
-      <w:proofErr w:type="gramStart"/>
       <w:r>
         <w:rPr>
           <w:i/>
@@ -8599,7 +7978,6 @@
         </w:rPr>
         <w:t>playlists</w:t>
       </w:r>
-      <w:proofErr w:type="gramEnd"/>
       <w:r>
         <w:t xml:space="preserve"> </w:t>
       </w:r>
@@ -8839,7 +8217,6 @@
       <w:r>
         <w:t xml:space="preserve"> em cima das </w:t>
       </w:r>
-      <w:proofErr w:type="gramStart"/>
       <w:r>
         <w:rPr>
           <w:i/>
@@ -8847,7 +8224,6 @@
         </w:rPr>
         <w:t>playlists</w:t>
       </w:r>
-      <w:proofErr w:type="gramEnd"/>
       <w:r>
         <w:t xml:space="preserve"> dispostas do </w:t>
       </w:r>
@@ -8893,7 +8269,6 @@
       <w:r>
         <w:t xml:space="preserve"> (buscas por </w:t>
       </w:r>
-      <w:proofErr w:type="gramStart"/>
       <w:r>
         <w:rPr>
           <w:i/>
@@ -8901,7 +8276,6 @@
         </w:rPr>
         <w:t>playlists</w:t>
       </w:r>
-      <w:proofErr w:type="gramEnd"/>
       <w:r>
         <w:t>)</w:t>
       </w:r>
@@ -8953,7 +8327,6 @@
       <w:r>
         <w:t xml:space="preserve">nas buscas por </w:t>
       </w:r>
-      <w:proofErr w:type="gramStart"/>
       <w:r>
         <w:rPr>
           <w:i/>
@@ -8961,7 +8334,6 @@
         </w:rPr>
         <w:t>playlists</w:t>
       </w:r>
-      <w:proofErr w:type="gramEnd"/>
       <w:r>
         <w:t>,</w:t>
       </w:r>
@@ -9031,7 +8403,6 @@
         <w:tab/>
         <w:t xml:space="preserve">Para validar as recomendações do sistema, foi realizado uma comparação com o RecSys do Spotify (SPTF) e o criado no artigo revisado (AIR). Nessa comparação foi pedido ao usuário para avaliar as duas </w:t>
       </w:r>
-      <w:proofErr w:type="gramStart"/>
       <w:r>
         <w:rPr>
           <w:i/>
@@ -9039,11 +8410,9 @@
         </w:rPr>
         <w:t>playlists</w:t>
       </w:r>
-      <w:proofErr w:type="gramEnd"/>
       <w:r>
         <w:t xml:space="preserve"> geradas pelos sistemas. As </w:t>
       </w:r>
-      <w:proofErr w:type="gramStart"/>
       <w:r>
         <w:rPr>
           <w:i/>
@@ -9051,7 +8420,6 @@
         </w:rPr>
         <w:t>playlists</w:t>
       </w:r>
-      <w:proofErr w:type="gramEnd"/>
       <w:r>
         <w:t xml:space="preserve"> geradas automaticamente para cada uma das 10 atividades foram agrupadas. Depois foram avaliadas por 1-3 avaliadores humanos. A avaliação </w:t>
       </w:r>
@@ -9061,7 +8429,6 @@
       <w:r>
         <w:t xml:space="preserve"> validar o quanto a </w:t>
       </w:r>
-      <w:proofErr w:type="gramStart"/>
       <w:r>
         <w:rPr>
           <w:i/>
@@ -9069,7 +8436,6 @@
         </w:rPr>
         <w:t>playlist</w:t>
       </w:r>
-      <w:proofErr w:type="gramEnd"/>
       <w:r>
         <w:t xml:space="preserve"> se enquadrava na atividade estipulada.</w:t>
       </w:r>
@@ -9164,7 +8530,7 @@
         </w:rPr>
       </w:pPr>
       <w:bookmarkStart w:id="28" w:name="_Ref40822320"/>
-      <w:bookmarkStart w:id="29" w:name="_Toc42024136"/>
+      <w:bookmarkStart w:id="29" w:name="_Toc42024438"/>
       <w:r>
         <w:rPr>
           <w:lang w:val="en-US"/>
@@ -10430,6 +9796,7 @@
         <w:pStyle w:val="Legenda"/>
         <w:jc w:val="center"/>
       </w:pPr>
+      <w:bookmarkStart w:id="30" w:name="_Toc42024460"/>
       <w:r>
         <w:t xml:space="preserve">Figura </w:t>
       </w:r>
@@ -10447,6 +9814,7 @@
       <w:r>
         <w:t>(próprio, 2020)</w:t>
       </w:r>
+      <w:bookmarkEnd w:id="30"/>
     </w:p>
     <w:p>
       <w:pPr>
@@ -10543,11 +9911,11 @@
       <w:r>
         <w:t xml:space="preserve"> A base foi obtida através do aplicativo desenvolvido nesse trabalho, ela </w:t>
       </w:r>
-      <w:bookmarkStart w:id="30" w:name="OLE_LINK1"/>
+      <w:bookmarkStart w:id="31" w:name="OLE_LINK1"/>
       <w:r>
         <w:t>continha</w:t>
       </w:r>
-      <w:bookmarkEnd w:id="30"/>
+      <w:bookmarkEnd w:id="31"/>
       <w:r>
         <w:t xml:space="preserve"> 48 usuários, que a partir de uma filtragem dos dados efetuada, passou para 19 nas respostas das questões.</w:t>
       </w:r>
@@ -10577,12 +9945,12 @@
       <w:pPr>
         <w:pStyle w:val="Ttulo2"/>
       </w:pPr>
-      <w:bookmarkStart w:id="31" w:name="_Toc42024137"/>
+      <w:bookmarkStart w:id="32" w:name="_Toc42024439"/>
       <w:r>
         <w:lastRenderedPageBreak/>
         <w:t>Tabela com tecnicas</w:t>
       </w:r>
-      <w:bookmarkEnd w:id="31"/>
+      <w:bookmarkEnd w:id="32"/>
     </w:p>
     <w:p>
       <w:r>
@@ -10607,7 +9975,13 @@
         <w:t>d</w:t>
       </w:r>
       <w:r>
-        <w:t>elas, visando chegar em algum resultado.</w:t>
+        <w:t xml:space="preserve">elas, visando </w:t>
+      </w:r>
+      <w:r>
+        <w:t>facilitar a visão das funcionalidades entre as revisões feitas</w:t>
+      </w:r>
+      <w:r>
+        <w:t>.</w:t>
       </w:r>
     </w:p>
     <w:p>
@@ -10616,7 +9990,7 @@
         <w:keepNext/>
         <w:jc w:val="center"/>
       </w:pPr>
-      <w:bookmarkStart w:id="32" w:name="_Toc41243154"/>
+      <w:bookmarkStart w:id="33" w:name="_Toc42024448"/>
       <w:proofErr w:type="spellStart"/>
       <w:r>
         <w:t>Table</w:t>
@@ -10642,7 +10016,7 @@
       <w:r>
         <w:t>(próprio, 2020)</w:t>
       </w:r>
-      <w:bookmarkEnd w:id="32"/>
+      <w:bookmarkEnd w:id="33"/>
       <w:r>
         <w:t xml:space="preserve"> </w:t>
       </w:r>
@@ -11404,12 +10778,12 @@
       <w:pPr>
         <w:pStyle w:val="Ttulo1"/>
       </w:pPr>
-      <w:bookmarkStart w:id="33" w:name="_Toc42024138"/>
+      <w:bookmarkStart w:id="34" w:name="_Toc42024440"/>
       <w:r>
         <w:lastRenderedPageBreak/>
         <w:t>Modelagem do que será feito</w:t>
       </w:r>
-      <w:bookmarkEnd w:id="33"/>
+      <w:bookmarkEnd w:id="34"/>
     </w:p>
     <w:p>
       <w:r>
@@ -11421,11 +10795,11 @@
       <w:pPr>
         <w:pStyle w:val="Ttulo2"/>
       </w:pPr>
-      <w:bookmarkStart w:id="34" w:name="_Toc42024139"/>
+      <w:bookmarkStart w:id="35" w:name="_Toc42024441"/>
       <w:r>
         <w:t>Contexto</w:t>
       </w:r>
-      <w:bookmarkEnd w:id="34"/>
+      <w:bookmarkEnd w:id="35"/>
     </w:p>
     <w:p>
       <w:r>
@@ -11437,11 +10811,11 @@
       <w:pPr>
         <w:pStyle w:val="Ttulo3"/>
       </w:pPr>
-      <w:bookmarkStart w:id="35" w:name="_Toc42024140"/>
+      <w:bookmarkStart w:id="36" w:name="_Toc42024442"/>
       <w:r>
         <w:t>O que é o contexto comportamental?</w:t>
       </w:r>
-      <w:bookmarkEnd w:id="35"/>
+      <w:bookmarkEnd w:id="36"/>
     </w:p>
     <w:p>
       <w:r>
@@ -11452,11 +10826,11 @@
       <w:pPr>
         <w:pStyle w:val="Ttulo3"/>
       </w:pPr>
-      <w:bookmarkStart w:id="36" w:name="_Toc42024141"/>
+      <w:bookmarkStart w:id="37" w:name="_Toc42024443"/>
       <w:r>
         <w:t>O que é o contexto ambiente?</w:t>
       </w:r>
-      <w:bookmarkEnd w:id="36"/>
+      <w:bookmarkEnd w:id="37"/>
     </w:p>
     <w:p>
       <w:r>
@@ -11467,11 +10841,11 @@
       <w:pPr>
         <w:pStyle w:val="Ttulo3"/>
       </w:pPr>
-      <w:bookmarkStart w:id="37" w:name="_Toc42024142"/>
+      <w:bookmarkStart w:id="38" w:name="_Toc42024444"/>
       <w:r>
         <w:t>Como será obtido os contextos?</w:t>
       </w:r>
-      <w:bookmarkEnd w:id="37"/>
+      <w:bookmarkEnd w:id="38"/>
     </w:p>
     <w:p>
       <w:r>
@@ -11482,11 +10856,11 @@
       <w:pPr>
         <w:pStyle w:val="Ttulo2"/>
       </w:pPr>
-      <w:bookmarkStart w:id="38" w:name="_Toc42024143"/>
+      <w:bookmarkStart w:id="39" w:name="_Toc42024445"/>
       <w:r>
         <w:t>Arquitetura do sistema</w:t>
       </w:r>
-      <w:bookmarkEnd w:id="38"/>
+      <w:bookmarkEnd w:id="39"/>
     </w:p>
     <w:p>
       <w:r>
@@ -11509,12 +10883,12 @@
       <w:pPr>
         <w:pStyle w:val="Ttulo1"/>
       </w:pPr>
-      <w:bookmarkStart w:id="39" w:name="_Toc42024144"/>
+      <w:bookmarkStart w:id="40" w:name="_Toc42024446"/>
       <w:r>
         <w:lastRenderedPageBreak/>
         <w:t>CONCLUSÃO</w:t>
       </w:r>
-      <w:bookmarkEnd w:id="39"/>
+      <w:bookmarkEnd w:id="40"/>
     </w:p>
     <w:p>
       <w:r>
@@ -11592,12 +10966,12 @@
       <w:pPr>
         <w:pStyle w:val="Ttulo1-semnumerao"/>
       </w:pPr>
-      <w:bookmarkStart w:id="40" w:name="_Toc42024145"/>
+      <w:bookmarkStart w:id="41" w:name="_Toc42024447"/>
       <w:r>
         <w:lastRenderedPageBreak/>
         <w:t>Referências Bibliográficas</w:t>
       </w:r>
-      <w:bookmarkEnd w:id="40"/>
+      <w:bookmarkEnd w:id="41"/>
     </w:p>
     <w:p>
       <w:pPr>
@@ -27559,7 +26933,7 @@
 </file>
 
 <file path=customXml/itemProps1.xml><?xml version="1.0" encoding="utf-8"?>
-<ds:datastoreItem xmlns:ds="http://schemas.openxmlformats.org/officeDocument/2006/customXml" ds:itemID="{B456C974-4264-4DD5-AE1F-5DA6CAA48180}">
+<ds:datastoreItem xmlns:ds="http://schemas.openxmlformats.org/officeDocument/2006/customXml" ds:itemID="{CD32EE86-7BA4-459B-91B8-7CD437D1AAF5}">
   <ds:schemaRefs>
     <ds:schemaRef ds:uri="http://schemas.openxmlformats.org/officeDocument/2006/bibliography"/>
   </ds:schemaRefs>

</xml_diff>

<commit_message>
revisão orientador, removido trabalho 2.3.1.1 😢
</commit_message>
<xml_diff>
--- a/tcc-i/main.docx
+++ b/tcc-i/main.docx
@@ -470,16 +470,11 @@
         <w:pStyle w:val="TextodoResumo"/>
       </w:pPr>
       <w:r>
-        <w:t xml:space="preserve">Sabe-se que as pessoas têm dificuldades em lidar com um grande volume de informações, e com a internet e a evolução da tecnologia houve aumento da quantidade disponível, trazendo a necessidade de os sistemas evoluírem suas recomendações, surgindo os RecSys. Esses sistemas são utilizados em diversos tipos de aplicações como vendas, seleção de um filme </w:t>
-      </w:r>
-      <w:proofErr w:type="gramStart"/>
-      <w:r>
-        <w:t xml:space="preserve">e </w:t>
+        <w:t xml:space="preserve">Sabe-se que as pessoas têm dificuldades em lidar com um grande volume de informações, e com a internet e a evolução da tecnologia houve aumento da quantidade disponível, trazendo a necessidade de os sistemas evoluírem suas recomendações, surgindo os RecSys. Esses sistemas são utilizados em diversos tipos de aplicações como vendas, seleção de um filme e </w:t>
       </w:r>
       <w:r>
         <w:t>também</w:t>
       </w:r>
-      <w:proofErr w:type="gramEnd"/>
       <w:r>
         <w:t xml:space="preserve"> na </w:t>
       </w:r>
@@ -6252,73 +6247,17 @@
         <w:tab/>
       </w:r>
       <w:r>
-        <w:t xml:space="preserve">Visando melhorar as recomendações musicais, este trabalho realiza um estudo sobre o contexto em que o usuário está vivendo, por meio de análises da evolução da diversidade, </w:t>
+        <w:t>F</w:t>
+      </w:r>
+      <w:r>
+        <w:t xml:space="preserve">oi realizado a revisão do trabalho e então </w:t>
+      </w:r>
+      <w:r>
+        <w:t xml:space="preserve">verificado que o trabalho não apresenta dados e técnicas suficientes para serem consideradas nesse trabalho. Pois todas as </w:t>
       </w:r>
       <w:r>
         <w:lastRenderedPageBreak/>
-        <w:t>do tempo e do caminho percorrido pelo usuário. Semelhante aos estudos sobre e-commerce apresentados, onde o nível de diversidade precisa ser alto no início da seção de navegação e tende a diminuir gradualmente conforme a seção é encerrada.</w:t>
-      </w:r>
-    </w:p>
-    <w:p>
-      <w:r>
-        <w:tab/>
-        <w:t xml:space="preserve">Nesse trabalho foi apresentado um modelo chamado DANCE, para monitorar e explorar a evolução da diversidade ao longo do tempo. No modelo foi desenvolvido o conceito de contexto implícito, o qual ficou definido como </w:t>
-      </w:r>
-      <w:proofErr w:type="spellStart"/>
-      <w:r>
-        <w:t>caracteristicas</w:t>
-      </w:r>
-      <w:proofErr w:type="spellEnd"/>
-      <w:r>
-        <w:t xml:space="preserve"> comuns compartilhadas aos itens consultados durante uma certa </w:t>
-      </w:r>
-      <w:proofErr w:type="spellStart"/>
-      <w:r>
-        <w:t>faxa</w:t>
-      </w:r>
-      <w:proofErr w:type="spellEnd"/>
-      <w:r>
-        <w:t xml:space="preserve"> de tempo. Foi definido também como a oposição do contexto explicito, o qual é definido como uma situação dentre os fatores conhecidos. O contexto </w:t>
-      </w:r>
-      <w:proofErr w:type="spellStart"/>
-      <w:r>
-        <w:t>implicito</w:t>
-      </w:r>
-      <w:proofErr w:type="spellEnd"/>
-      <w:r>
-        <w:t>, se refere a uma sequência de itens, enquanto o explicito, inclui informações adicionais do usuário.</w:t>
-      </w:r>
-    </w:p>
-    <w:p>
-      <w:r>
-        <w:tab/>
-        <w:t xml:space="preserve">A principal métrica utilizada nesse trabalho foi a diversidade. A qual pode ser obtida através de diversos tipos de dados (numéricos, binários, texto, intervalos, ...), desde que seja possível calcular a semelhança entre dois dados desse mesmo tipo. Através da diversidade, é obtido o contexto implícito do usuário. </w:t>
-      </w:r>
-    </w:p>
-    <w:p>
-      <w:r>
-        <w:tab/>
-        <w:t xml:space="preserve">O modelo é capaz de detectar as mudanças de contexto comportamental, a partir das consultas do usuário, e cada subsequência de itens consultados entre duas mudanças de contexto correspondem ao contexto implícito. E com a obtenção do contexto é realizado a recomendação ao usuário. O modelo do trabalho, não é apresentado o uso do contexto de ambiente, é utilizado somente o </w:t>
-      </w:r>
-      <w:proofErr w:type="spellStart"/>
-      <w:r>
-        <w:t>ip</w:t>
-      </w:r>
-      <w:proofErr w:type="spellEnd"/>
-      <w:r>
-        <w:t xml:space="preserve"> do usuário, mas não está claro se é utilizado como uma representação da posição geográfica onde o usuário se encontra.</w:t>
-      </w:r>
-    </w:p>
-    <w:p>
-      <w:r>
-        <w:tab/>
-        <w:t>Não foi realizada nenhuma aplicação para obter a base de treinamento desse trabalho. Foi utilizada uma base pronta que continha mais de 200.000 representações dos acessos de usuários em um sistema. Essa base foi utilizada para validar a habilidade do modelo apresentado de obter o contexto implícito através dos dados de acesso.</w:t>
-      </w:r>
-    </w:p>
-    <w:p>
-      <w:r>
-        <w:tab/>
-        <w:t>Ao final da revisão do artigo foi verificado que o trabalho não apresenta dados e técnicas suficientes para serem consideradas nesse trabalho. Pois todas as informações do sistema desenvolvido estão em outros artigos citados por esse. Então dado a falta de informações apresentadas nesse trabalho, não serão respondidas as questões pré-estabelecidas anteriormente.</w:t>
+        <w:t>informações do sistema desenvolvido estão em outros artigos citados por esse. Então dado a falta de informações apresentadas nesse trabalho, não serão respondidas as questões pré-estabelecidas anteriormente.</w:t>
       </w:r>
     </w:p>
     <w:p>
@@ -6362,11 +6301,7 @@
         <w:t xml:space="preserve"> Para</w:t>
       </w:r>
       <w:r>
-        <w:t xml:space="preserve"> isso, foi desenvolvido uma aplicação, onde a preferência do </w:t>
-      </w:r>
-      <w:r>
-        <w:lastRenderedPageBreak/>
-        <w:t xml:space="preserve">usuário </w:t>
+        <w:t xml:space="preserve"> isso, foi desenvolvido uma aplicação, onde a preferência do usuário </w:t>
       </w:r>
       <w:r>
         <w:t>é</w:t>
@@ -6627,7 +6562,11 @@
         <w:t xml:space="preserve"> </w:t>
       </w:r>
       <w:r>
-        <w:t>dado a principal base de predição, que foi,</w:t>
+        <w:t xml:space="preserve">dado a </w:t>
+      </w:r>
+      <w:r>
+        <w:lastRenderedPageBreak/>
+        <w:t>principal base de predição, que foi,</w:t>
       </w:r>
       <w:r>
         <w:t xml:space="preserve"> o</w:t>
@@ -6710,11 +6649,7 @@
         <w:t>.</w:t>
       </w:r>
       <w:r>
-        <w:t xml:space="preserve"> Isso é, quanto maior a </w:t>
-      </w:r>
-      <w:r>
-        <w:lastRenderedPageBreak/>
-        <w:t xml:space="preserve">diferença entre as </w:t>
+        <w:t xml:space="preserve"> Isso é, quanto maior a diferença entre as </w:t>
       </w:r>
       <w:r>
         <w:t xml:space="preserve">duas </w:t>
@@ -7036,7 +6971,11 @@
         <w:t xml:space="preserve"> Cada usuário devia ouvir ao menos 10 segundos de cada música</w:t>
       </w:r>
       <w:r>
-        <w:t xml:space="preserve"> em par apresentada</w:t>
+        <w:t xml:space="preserve"> em par </w:t>
+      </w:r>
+      <w:r>
+        <w:lastRenderedPageBreak/>
+        <w:t>apresentada</w:t>
       </w:r>
       <w:r>
         <w:t xml:space="preserve"> e ao finalizar, poderia escolher qual </w:t>
@@ -7228,7 +7167,6 @@
         <w:rPr>
           <w:i/>
         </w:rPr>
-        <w:lastRenderedPageBreak/>
         <w:t>scores</w:t>
       </w:r>
       <w:r>
@@ -7349,28 +7287,24 @@
       <w:r>
         <w:t xml:space="preserve"> a partir das descrições das </w:t>
       </w:r>
-      <w:proofErr w:type="gramStart"/>
       <w:r>
         <w:rPr>
           <w:i/>
         </w:rPr>
         <w:t>playlists</w:t>
       </w:r>
-      <w:proofErr w:type="gramEnd"/>
       <w:r>
         <w:t>.</w:t>
       </w:r>
       <w:r>
         <w:t xml:space="preserve"> A partir desse estudo, é gerado </w:t>
       </w:r>
-      <w:proofErr w:type="gramStart"/>
       <w:r>
         <w:rPr>
           <w:i/>
         </w:rPr>
         <w:t>playlists</w:t>
       </w:r>
-      <w:proofErr w:type="gramEnd"/>
       <w:r>
         <w:t xml:space="preserve"> especificas para cada atividade relacionada as intenções dos </w:t>
       </w:r>
@@ -7413,14 +7347,12 @@
       <w:r>
         <w:t xml:space="preserve"> suas melhores </w:t>
       </w:r>
-      <w:proofErr w:type="gramStart"/>
       <w:r>
         <w:rPr>
           <w:i/>
         </w:rPr>
         <w:t>playlist</w:t>
       </w:r>
-      <w:proofErr w:type="gramEnd"/>
       <w:r>
         <w:t xml:space="preserve"> relacionados a busca, </w:t>
       </w:r>
@@ -7428,7 +7360,11 @@
         <w:t>delas</w:t>
       </w:r>
       <w:r>
-        <w:t xml:space="preserve"> é obtido as top 10 </w:t>
+        <w:t xml:space="preserve"> é obtido as top </w:t>
+      </w:r>
+      <w:r>
+        <w:lastRenderedPageBreak/>
+        <w:t xml:space="preserve">10 </w:t>
       </w:r>
       <w:r>
         <w:t>músicas</w:t>
@@ -7516,11 +7452,7 @@
         <w:t xml:space="preserve">demonstra </w:t>
       </w:r>
       <w:r>
-        <w:t xml:space="preserve">melhorias promissoras na </w:t>
-      </w:r>
-      <w:r>
-        <w:lastRenderedPageBreak/>
-        <w:t xml:space="preserve">recomendação de </w:t>
+        <w:t xml:space="preserve">melhorias promissoras na recomendação de </w:t>
       </w:r>
       <w:r>
         <w:t>músicas</w:t>
@@ -7566,16 +7498,18 @@
         <w:t xml:space="preserve"> </w:t>
       </w:r>
       <w:r>
-        <w:t xml:space="preserve">Nessa seção, é apresentado a especificação de um algoritmo que busca entender as intenções do usuário através dos títulos das </w:t>
-      </w:r>
-      <w:proofErr w:type="gramStart"/>
+        <w:t xml:space="preserve">Nessa seção, é apresentado a especificação de um algoritmo que busca entender as intenções do usuário </w:t>
+      </w:r>
+      <w:r>
+        <w:lastRenderedPageBreak/>
+        <w:t xml:space="preserve">através dos títulos das </w:t>
+      </w:r>
       <w:r>
         <w:rPr>
           <w:i/>
         </w:rPr>
         <w:t>playlists</w:t>
       </w:r>
-      <w:proofErr w:type="gramEnd"/>
       <w:r>
         <w:t xml:space="preserve"> </w:t>
       </w:r>
@@ -7795,14 +7729,12 @@
       <w:r>
         <w:t xml:space="preserve"> em cima das </w:t>
       </w:r>
-      <w:proofErr w:type="gramStart"/>
       <w:r>
         <w:rPr>
           <w:i/>
         </w:rPr>
         <w:t>playlists</w:t>
       </w:r>
-      <w:proofErr w:type="gramEnd"/>
       <w:r>
         <w:t xml:space="preserve"> dispostas do </w:t>
       </w:r>
@@ -7843,14 +7775,12 @@
       <w:r>
         <w:t xml:space="preserve"> (buscas por </w:t>
       </w:r>
-      <w:proofErr w:type="gramStart"/>
       <w:r>
         <w:rPr>
           <w:i/>
         </w:rPr>
         <w:t>playlists</w:t>
       </w:r>
-      <w:proofErr w:type="gramEnd"/>
       <w:r>
         <w:t>)</w:t>
       </w:r>
@@ -7897,14 +7827,12 @@
       <w:r>
         <w:t xml:space="preserve">nas buscas por </w:t>
       </w:r>
-      <w:proofErr w:type="gramStart"/>
       <w:r>
         <w:rPr>
           <w:i/>
         </w:rPr>
         <w:t>playlists</w:t>
       </w:r>
-      <w:proofErr w:type="gramEnd"/>
       <w:r>
         <w:t>,</w:t>
       </w:r>
@@ -7918,11 +7846,7 @@
         <w:t>usuário</w:t>
       </w:r>
       <w:r>
-        <w:t xml:space="preserve"> </w:t>
-      </w:r>
-      <w:r>
-        <w:lastRenderedPageBreak/>
-        <w:t>não pode ajudar na definição do contexto.</w:t>
+        <w:t xml:space="preserve"> não pode ajudar na definição do contexto.</w:t>
       </w:r>
       <w:r>
         <w:t xml:space="preserve"> Não é apresentado ao </w:t>
@@ -7967,27 +7891,27 @@
         <w:tab/>
         <w:t xml:space="preserve">Para validar as recomendações do sistema, foi realizado uma comparação com o RecSys do Spotify (SPTF) e o criado no artigo revisado (AIR). Nessa comparação foi pedido ao usuário para avaliar as duas </w:t>
       </w:r>
-      <w:proofErr w:type="gramStart"/>
       <w:r>
         <w:rPr>
           <w:i/>
         </w:rPr>
         <w:t>playlists</w:t>
       </w:r>
-      <w:proofErr w:type="gramEnd"/>
       <w:r>
         <w:t xml:space="preserve"> geradas pelos sistemas. As </w:t>
       </w:r>
-      <w:proofErr w:type="gramStart"/>
       <w:r>
         <w:rPr>
           <w:i/>
         </w:rPr>
         <w:t>playlists</w:t>
       </w:r>
-      <w:proofErr w:type="gramEnd"/>
-      <w:r>
-        <w:t xml:space="preserve"> geradas automaticamente para cada uma das 10 atividades foram agrupadas. Depois foram avaliadas por 1-3 avaliadores humanos. A avaliação </w:t>
+      <w:r>
+        <w:t xml:space="preserve"> geradas automaticamente para cada uma das 10 atividades foram agrupadas. Depois foram avaliadas </w:t>
+      </w:r>
+      <w:r>
+        <w:lastRenderedPageBreak/>
+        <w:t xml:space="preserve">por 1-3 avaliadores humanos. A avaliação </w:t>
       </w:r>
       <w:r>
         <w:t>tem como objetivo</w:t>
@@ -7995,14 +7919,12 @@
       <w:r>
         <w:t xml:space="preserve"> validar o quanto a </w:t>
       </w:r>
-      <w:proofErr w:type="gramStart"/>
       <w:r>
         <w:rPr>
           <w:i/>
         </w:rPr>
         <w:t>playlist</w:t>
       </w:r>
-      <w:proofErr w:type="gramEnd"/>
       <w:r>
         <w:t xml:space="preserve"> se enquadrava na atividade estipulada.</w:t>
       </w:r>
@@ -8122,11 +8044,7 @@
         <w:t>, o qual foi</w:t>
       </w:r>
       <w:r>
-        <w:t xml:space="preserve"> desenvolvido </w:t>
-      </w:r>
-      <w:r>
-        <w:lastRenderedPageBreak/>
-        <w:t xml:space="preserve">para reproduzir </w:t>
+        <w:t xml:space="preserve"> desenvolvido para reproduzir </w:t>
       </w:r>
       <w:r>
         <w:t>músicas</w:t>
@@ -8210,7 +8128,11 @@
         <w:t>usuários</w:t>
       </w:r>
       <w:r>
-        <w:t xml:space="preserve"> durante um período de 3 semanas.</w:t>
+        <w:t xml:space="preserve"> durante um </w:t>
+      </w:r>
+      <w:r>
+        <w:lastRenderedPageBreak/>
+        <w:t>período de 3 semanas.</w:t>
       </w:r>
       <w:r>
         <w:t xml:space="preserve"> </w:t>
@@ -8356,11 +8278,7 @@
         <w:t xml:space="preserve">. </w:t>
       </w:r>
       <w:r>
-        <w:t xml:space="preserve">Antes de iniciar essa </w:t>
-      </w:r>
-      <w:r>
-        <w:lastRenderedPageBreak/>
-        <w:t>class</w:t>
+        <w:t>Antes de iniciar essa class</w:t>
       </w:r>
       <w:r>
         <w:t>i</w:t>
@@ -8751,7 +8669,11 @@
         <w:t>)</w:t>
       </w:r>
       <w:r>
-        <w:t xml:space="preserve">, mais especificamente o método </w:t>
+        <w:t xml:space="preserve">, mais </w:t>
+      </w:r>
+      <w:r>
+        <w:lastRenderedPageBreak/>
+        <w:t xml:space="preserve">especificamente o método </w:t>
       </w:r>
       <w:proofErr w:type="spellStart"/>
       <w:r>
@@ -9034,11 +8956,7 @@
         <w:t>, e s</w:t>
       </w:r>
       <w:r>
-        <w:t xml:space="preserve">emelhante a classificação dos dados musicais </w:t>
-      </w:r>
-      <w:r>
-        <w:lastRenderedPageBreak/>
-        <w:t xml:space="preserve">com o contexto, para classificar as atividades dos </w:t>
+        <w:t xml:space="preserve">emelhante a classificação dos dados musicais com o contexto, para classificar as atividades dos </w:t>
       </w:r>
       <w:r>
         <w:t>usuários</w:t>
@@ -10251,15 +10169,7 @@
     </w:p>
     <w:p>
       <w:r>
-        <w:t xml:space="preserve">- </w:t>
-      </w:r>
-      <w:proofErr w:type="gramStart"/>
-      <w:r>
-        <w:t>como</w:t>
-      </w:r>
-      <w:proofErr w:type="gramEnd"/>
-      <w:r>
-        <w:t xml:space="preserve"> é possível capturar as ações do usuário e </w:t>
+        <w:t xml:space="preserve">- como é possível capturar as ações do usuário e </w:t>
       </w:r>
       <w:r>
         <w:t>classifica-las</w:t>
@@ -10276,28 +10186,12 @@
     </w:p>
     <w:p>
       <w:r>
-        <w:t xml:space="preserve">- </w:t>
-      </w:r>
-      <w:proofErr w:type="gramStart"/>
-      <w:r>
-        <w:t>como</w:t>
-      </w:r>
-      <w:proofErr w:type="gramEnd"/>
-      <w:r>
-        <w:t xml:space="preserve"> é possível validar se as ações do usuário condiz com o contexto?</w:t>
+        <w:t>- como é possível validar se as ações do usuário condiz com o contexto?</w:t>
       </w:r>
     </w:p>
     <w:p>
       <w:r>
-        <w:t xml:space="preserve">- </w:t>
-      </w:r>
-      <w:proofErr w:type="gramStart"/>
-      <w:r>
-        <w:t>como</w:t>
-      </w:r>
-      <w:proofErr w:type="gramEnd"/>
-      <w:r>
-        <w:t xml:space="preserve"> </w:t>
+        <w:t xml:space="preserve">- como </w:t>
       </w:r>
       <w:r>
         <w:t>é possível relacionar</w:t>
@@ -10320,15 +10214,7 @@
     </w:p>
     <w:p>
       <w:r>
-        <w:t xml:space="preserve">- </w:t>
-      </w:r>
-      <w:proofErr w:type="gramStart"/>
-      <w:r>
-        <w:t>como</w:t>
-      </w:r>
-      <w:proofErr w:type="gramEnd"/>
-      <w:r>
-        <w:t xml:space="preserve"> é possível classificar o</w:t>
+        <w:t>- como é possível classificar o</w:t>
       </w:r>
       <w:r>
         <w:t xml:space="preserve"> contexto</w:t>
@@ -10347,13 +10233,8 @@
       <w:r>
         <w:t xml:space="preserve">- </w:t>
       </w:r>
-      <w:proofErr w:type="gramStart"/>
-      <w:r>
-        <w:t>como</w:t>
-      </w:r>
-      <w:proofErr w:type="gramEnd"/>
-      <w:r>
-        <w:t xml:space="preserve"> é possível recomendar novas </w:t>
+      <w:r>
+        <w:t xml:space="preserve">como é possível recomendar novas </w:t>
       </w:r>
       <w:proofErr w:type="spellStart"/>
       <w:r>
@@ -10751,43 +10632,23 @@
     </w:p>
     <w:p>
       <w:r>
-        <w:t xml:space="preserve">- </w:t>
-      </w:r>
-      <w:proofErr w:type="gramStart"/>
-      <w:r>
-        <w:t>localização</w:t>
-      </w:r>
-      <w:proofErr w:type="gramEnd"/>
+        <w:t>- localização</w:t>
+      </w:r>
     </w:p>
     <w:p>
       <w:r>
-        <w:t xml:space="preserve">- </w:t>
-      </w:r>
-      <w:proofErr w:type="gramStart"/>
-      <w:r>
-        <w:t>ações</w:t>
-      </w:r>
-      <w:proofErr w:type="gramEnd"/>
+        <w:t>- ações</w:t>
+      </w:r>
     </w:p>
     <w:p>
       <w:r>
-        <w:t xml:space="preserve">- </w:t>
-      </w:r>
-      <w:proofErr w:type="gramStart"/>
-      <w:r>
-        <w:t>tempo</w:t>
-      </w:r>
-      <w:proofErr w:type="gramEnd"/>
+        <w:t>- tempo</w:t>
+      </w:r>
     </w:p>
     <w:p>
       <w:r>
-        <w:t xml:space="preserve">- </w:t>
-      </w:r>
-      <w:proofErr w:type="gramStart"/>
-      <w:r>
-        <w:t>clima</w:t>
-      </w:r>
-      <w:proofErr w:type="gramEnd"/>
+        <w:t>- clima</w:t>
+      </w:r>
     </w:p>
     <w:p>
       <w:r>
@@ -10796,33 +10657,18 @@
     </w:p>
     <w:p>
       <w:r>
-        <w:t xml:space="preserve">- </w:t>
-      </w:r>
-      <w:proofErr w:type="gramStart"/>
-      <w:r>
-        <w:t>localização</w:t>
-      </w:r>
-      <w:proofErr w:type="gramEnd"/>
+        <w:t>- localização</w:t>
+      </w:r>
     </w:p>
     <w:p>
       <w:r>
-        <w:t xml:space="preserve">- </w:t>
-      </w:r>
-      <w:proofErr w:type="gramStart"/>
-      <w:r>
-        <w:t>humor</w:t>
-      </w:r>
-      <w:proofErr w:type="gramEnd"/>
+        <w:t>- humor</w:t>
+      </w:r>
     </w:p>
     <w:p>
       <w:r>
-        <w:t xml:space="preserve">- </w:t>
-      </w:r>
-      <w:proofErr w:type="gramStart"/>
-      <w:r>
-        <w:t>atividade</w:t>
-      </w:r>
-      <w:proofErr w:type="gramEnd"/>
+        <w:t>- atividade</w:t>
+      </w:r>
     </w:p>
     <w:p/>
     <w:p>

</xml_diff>

<commit_message>
add final das intenções
</commit_message>
<xml_diff>
--- a/tcc-i/main.docx
+++ b/tcc-i/main.docx
@@ -6051,20 +6051,6 @@
         <w:pStyle w:val="Listas1"/>
       </w:pPr>
       <w:r>
-        <w:t xml:space="preserve">Foi avaliado o nível de </w:t>
-      </w:r>
-      <w:r>
-        <w:t>satisfação</w:t>
-      </w:r>
-      <w:r>
-        <w:t xml:space="preserve"> do usuário com a música recomendada?</w:t>
-      </w:r>
-    </w:p>
-    <w:p>
-      <w:pPr>
-        <w:pStyle w:val="Listas1"/>
-      </w:pPr>
-      <w:r>
         <w:t>A recomendação atingiu as expectativas do usuário?</w:t>
       </w:r>
     </w:p>
@@ -6180,11 +6166,11 @@
         <w:t xml:space="preserve">oi realizado a revisão do trabalho e então </w:t>
       </w:r>
       <w:r>
-        <w:t xml:space="preserve">verificado que o trabalho não apresenta dados e técnicas suficientes para serem consideradas nesse trabalho. Pois todas as informações </w:t>
+        <w:t xml:space="preserve">verificado que o trabalho não apresenta dados e técnicas suficientes para serem consideradas nesse trabalho. Pois todas as informações do sistema desenvolvido estão em outros artigos citados por esse. Então dado a falta de </w:t>
       </w:r>
       <w:r>
         <w:lastRenderedPageBreak/>
-        <w:t>do sistema desenvolvido estão em outros artigos citados por esse. Então dado a falta de informações apresentadas nesse trabalho, não serão respondidas as questões pré-estabelecidas anteriormente.</w:t>
+        <w:t>informações apresentadas nesse trabalho, não serão respondidas as questões pré-estabelecidas anteriormente.</w:t>
       </w:r>
     </w:p>
     <w:p>
@@ -7008,27 +6994,7 @@
     <w:p>
       <w:r>
         <w:tab/>
-        <w:t xml:space="preserve">A preferência do usuário foi obtida através da observação do seu comportamento em cima da aplicação. Cada usuário devia ouvir ao menos 10 segundos de cada música em par </w:t>
-      </w:r>
-      <w:r>
-        <w:lastRenderedPageBreak/>
-        <w:t>apresentada e ao finalizar, poderia escolher qual música era mais adequada para se ouvir no ambiente pré-estabelecido que era seu trabalho.</w:t>
-      </w:r>
-    </w:p>
-    <w:p>
-      <w:pPr>
-        <w:pStyle w:val="Ttulo4"/>
-      </w:pPr>
-      <w:r>
-        <w:t>Foi avaliado o nível de satisfação do usuário com a música recomendada?</w:t>
-      </w:r>
-    </w:p>
-    <w:p>
-      <w:r>
-        <w:tab/>
-      </w:r>
-      <w:r>
-        <w:t>Não foi avaliado o nível de satisfação dos usuários.</w:t>
+        <w:t>A preferência do usuário foi obtida através da observação do seu comportamento em cima da aplicação. Cada usuário devia ouvir ao menos 10 segundos de cada música em par apresentada e ao finalizar, poderia escolher qual música era mais adequada para se ouvir no ambiente pré-estabelecido que era seu trabalho.</w:t>
       </w:r>
     </w:p>
     <w:p>
@@ -7141,6 +7107,7 @@
         <w:rPr>
           <w:i/>
         </w:rPr>
+        <w:lastRenderedPageBreak/>
         <w:t>measure</w:t>
       </w:r>
       <w:proofErr w:type="spellEnd"/>
@@ -7582,7 +7549,6 @@
           <w:i/>
           <w:iCs w:val="0"/>
         </w:rPr>
-        <w:lastRenderedPageBreak/>
         <w:t>scores</w:t>
       </w:r>
       <w:r>
@@ -7735,7 +7701,11 @@
         <w:t xml:space="preserve"> modelo</w:t>
       </w:r>
       <w:r>
-        <w:t xml:space="preserve"> apresentado</w:t>
+        <w:t xml:space="preserve"> </w:t>
+      </w:r>
+      <w:r>
+        <w:lastRenderedPageBreak/>
+        <w:t>apresentado</w:t>
       </w:r>
       <w:r>
         <w:t xml:space="preserve"> </w:t>
@@ -8171,11 +8141,7 @@
         <w:t>está</w:t>
       </w:r>
       <w:r>
-        <w:t xml:space="preserve"> </w:t>
-      </w:r>
-      <w:r>
-        <w:lastRenderedPageBreak/>
-        <w:t>executando.</w:t>
+        <w:t xml:space="preserve"> executando.</w:t>
       </w:r>
       <w:r>
         <w:t xml:space="preserve"> O principal atributo utilizado </w:t>
@@ -8306,39 +8272,23 @@
         <w:pStyle w:val="Ttulo4"/>
       </w:pPr>
       <w:r>
-        <w:t>Foi avaliado o nível de satisfação do usuário com a música recomendada?</w:t>
+        <w:t>A recomendação atingiu as expectativas do usuário?</w:t>
       </w:r>
     </w:p>
     <w:p>
       <w:r>
         <w:tab/>
-        <w:t>Não foi avaliado o nível de satisfação dos usuários</w:t>
-      </w:r>
-      <w:r>
-        <w:t xml:space="preserve"> referente a música recomendada</w:t>
-      </w:r>
-      <w:r>
-        <w:t>.</w:t>
-      </w:r>
-    </w:p>
-    <w:p>
-      <w:pPr>
-        <w:pStyle w:val="Ttulo4"/>
-      </w:pPr>
-      <w:r>
-        <w:t>A recomendação atingiu as expectativas do usuário?</w:t>
-      </w:r>
-    </w:p>
-    <w:p>
-      <w:r>
-        <w:tab/>
         <w:t>Para validar as recomendações do sistema, foi realizad</w:t>
       </w:r>
       <w:r>
         <w:t>a</w:t>
       </w:r>
       <w:r>
-        <w:t xml:space="preserve"> uma comparação com o RecSys do Spotify (SPTF) e o criado no artigo revisado (AIR). Nessa comparação foi pedido ao usuário para avaliar as duas </w:t>
+        <w:t xml:space="preserve"> uma comparação com o RecSys do Spotify (SPTF) e o criado no artigo revisado (AIR). Nessa comparação foi pedido </w:t>
+      </w:r>
+      <w:r>
+        <w:lastRenderedPageBreak/>
+        <w:t xml:space="preserve">ao usuário para avaliar as duas </w:t>
       </w:r>
       <w:proofErr w:type="gramStart"/>
       <w:r>
@@ -8398,27 +8348,105 @@
         <w:t>, elas são:</w:t>
       </w:r>
       <w:r>
+        <w:t xml:space="preserve"> (i)</w:t>
+      </w:r>
+      <w:r>
         <w:t xml:space="preserve"> </w:t>
       </w:r>
+      <w:r>
+        <w:t xml:space="preserve">coeficiente de correlação de </w:t>
+      </w:r>
       <w:proofErr w:type="spellStart"/>
       <w:r>
         <w:t>Kendallτ</w:t>
       </w:r>
       <w:proofErr w:type="spellEnd"/>
       <w:r>
-        <w:t xml:space="preserve">, </w:t>
+        <w:t>; (</w:t>
+      </w:r>
+      <w:proofErr w:type="spellStart"/>
+      <w:r>
+        <w:t>ii</w:t>
+      </w:r>
+      <w:proofErr w:type="spellEnd"/>
+      <w:r>
+        <w:t>)</w:t>
+      </w:r>
+      <w:r>
+        <w:t xml:space="preserve"> </w:t>
       </w:r>
       <w:r>
         <w:t>τ-AP</w:t>
       </w:r>
       <w:r>
-        <w:t xml:space="preserve"> e </w:t>
+        <w:t xml:space="preserve"> para calcular a </w:t>
+      </w:r>
+      <w:r>
+        <w:t>relevância</w:t>
+      </w:r>
+      <w:r>
+        <w:t xml:space="preserve"> das recomendações</w:t>
+      </w:r>
+      <w:r>
+        <w:t>; (</w:t>
       </w:r>
       <w:proofErr w:type="spellStart"/>
       <w:r>
+        <w:t>iii</w:t>
+      </w:r>
+      <w:proofErr w:type="spellEnd"/>
+      <w:r>
+        <w:t xml:space="preserve">) </w:t>
+      </w:r>
+      <w:r>
+        <w:t xml:space="preserve">uma variação do </w:t>
+      </w:r>
+      <w:proofErr w:type="spellStart"/>
+      <w:r>
+        <w:rPr>
+          <w:i/>
+          <w:iCs w:val="0"/>
+        </w:rPr>
+        <w:t>Mean</w:t>
+      </w:r>
+      <w:proofErr w:type="spellEnd"/>
+      <w:r>
+        <w:rPr>
+          <w:i/>
+          <w:iCs w:val="0"/>
+        </w:rPr>
+        <w:t xml:space="preserve"> </w:t>
+      </w:r>
+      <w:proofErr w:type="spellStart"/>
+      <w:r>
+        <w:rPr>
+          <w:i/>
+          <w:iCs w:val="0"/>
+        </w:rPr>
+        <w:t>Reciprocal</w:t>
+      </w:r>
+      <w:proofErr w:type="spellEnd"/>
+      <w:r>
+        <w:rPr>
+          <w:i/>
+          <w:iCs w:val="0"/>
+        </w:rPr>
+        <w:t xml:space="preserve"> Rank</w:t>
+      </w:r>
+      <w:r>
+        <w:t xml:space="preserve"> </w:t>
+      </w:r>
+      <w:r>
+        <w:t>(</w:t>
+      </w:r>
+      <w:proofErr w:type="spellStart"/>
+      <w:r>
         <w:t>nMMR</w:t>
       </w:r>
       <w:proofErr w:type="spellEnd"/>
+      <w:r>
+        <w:t>)</w:t>
+      </w:r>
       <w:r>
         <w:t>.</w:t>
       </w:r>
@@ -8504,11 +8532,7 @@
         <w:t>, o qual foi</w:t>
       </w:r>
       <w:r>
-        <w:t xml:space="preserve"> desenvolvido para </w:t>
-      </w:r>
-      <w:r>
-        <w:lastRenderedPageBreak/>
-        <w:t xml:space="preserve">reproduzir </w:t>
+        <w:t xml:space="preserve"> desenvolvido para reproduzir </w:t>
       </w:r>
       <w:r>
         <w:t>músicas</w:t>
@@ -8653,7 +8677,11 @@
         <w:t>usuários</w:t>
       </w:r>
       <w:r>
-        <w:t xml:space="preserve"> durante um período de 3 semanas.</w:t>
+        <w:t xml:space="preserve"> durante um </w:t>
+      </w:r>
+      <w:r>
+        <w:lastRenderedPageBreak/>
+        <w:t>período de 3 semanas.</w:t>
       </w:r>
       <w:r>
         <w:t xml:space="preserve"> </w:t>
@@ -8935,11 +8963,7 @@
         <w:t xml:space="preserve"> </w:t>
       </w:r>
       <w:r>
-        <w:t xml:space="preserve">algoritmos </w:t>
-      </w:r>
-      <w:r>
-        <w:lastRenderedPageBreak/>
-        <w:t>considerados</w:t>
+        <w:t>algoritmos considerados</w:t>
       </w:r>
       <w:r>
         <w:t xml:space="preserve"> para essa classificação foram o</w:t>
@@ -9284,7 +9308,11 @@
         <w:t>)</w:t>
       </w:r>
       <w:r>
-        <w:t xml:space="preserve">, mais especificamente o método </w:t>
+        <w:t xml:space="preserve">, mais </w:t>
+      </w:r>
+      <w:r>
+        <w:lastRenderedPageBreak/>
+        <w:t xml:space="preserve">especificamente o método </w:t>
       </w:r>
       <w:proofErr w:type="spellStart"/>
       <w:r>
@@ -10021,22 +10049,6 @@
       </w:r>
       <w:r>
         <w:t>.</w:t>
-      </w:r>
-    </w:p>
-    <w:p>
-      <w:pPr>
-        <w:pStyle w:val="Ttulo4"/>
-      </w:pPr>
-      <w:r>
-        <w:t>Foi avaliado o nível de satisfação do usuário com a música recomendada?</w:t>
-      </w:r>
-    </w:p>
-    <w:p>
-      <w:r>
-        <w:tab/>
-      </w:r>
-      <w:r>
-        <w:t>O artigo revisado não desenvolveu um sistema de recomendação.</w:t>
       </w:r>
     </w:p>
     <w:p>

</xml_diff>

<commit_message>
add contexto de ambiente
</commit_message>
<xml_diff>
--- a/tcc-i/main.docx
+++ b/tcc-i/main.docx
@@ -12470,26 +12470,20 @@
         <w:tab/>
       </w:r>
       <w:r>
-        <w:t>Texto</w:t>
-      </w:r>
-    </w:p>
-    <w:p/>
-    <w:p>
-      <w:r>
-        <w:t>Será</w:t>
-      </w:r>
-      <w:r>
-        <w:t xml:space="preserve"> utilizado:</w:t>
-      </w:r>
-    </w:p>
-    <w:p>
-      <w:r>
-        <w:t>Localização</w:t>
-      </w:r>
-    </w:p>
-    <w:p>
-      <w:r>
-        <w:t>clima</w:t>
+        <w:t xml:space="preserve">Com essa definição, foi estudado sensores e </w:t>
+      </w:r>
+      <w:r>
+        <w:t>informações</w:t>
+      </w:r>
+      <w:r>
+        <w:t xml:space="preserve"> que pudessem representar essas condições.</w:t>
+      </w:r>
+      <w:r>
+        <w:t xml:space="preserve"> E desse estudo, foi encontrado 3 possíveis contextos que podem ser </w:t>
+      </w:r>
+      <w:r>
+        <w:lastRenderedPageBreak/>
+        <w:t>representados na aplicação, que são: Localização; Clima; Reprodução musical em grupo / individual.</w:t>
       </w:r>
     </w:p>
     <w:p>
@@ -12551,7 +12545,31 @@
         <w:t>,</w:t>
       </w:r>
       <w:r>
-        <w:t xml:space="preserve"> pode ser obtida através das possíveis ações a serem executadas pelo usuário demonstradas na Figura 10</w:t>
+        <w:t xml:space="preserve"> pode ser obtida através das possíveis ações a serem executadas pelo usuário demonstradas na</w:t>
+      </w:r>
+      <w:r>
+        <w:t xml:space="preserve"> </w:t>
+      </w:r>
+      <w:r>
+        <w:fldChar w:fldCharType="begin"/>
+      </w:r>
+      <w:r>
+        <w:instrText xml:space="preserve"> REF _Ref42447458 \h </w:instrText>
+      </w:r>
+      <w:r>
+        <w:fldChar w:fldCharType="separate"/>
+      </w:r>
+      <w:r>
+        <w:t xml:space="preserve">Figura </w:t>
+      </w:r>
+      <w:r>
+        <w:rPr>
+          <w:noProof/>
+        </w:rPr>
+        <w:t>10</w:t>
+      </w:r>
+      <w:r>
+        <w:fldChar w:fldCharType="end"/>
       </w:r>
       <w:r>
         <w:t>.</w:t>
@@ -12609,6 +12627,7 @@
       <w:pPr>
         <w:pStyle w:val="Legenda"/>
       </w:pPr>
+      <w:bookmarkStart w:id="38" w:name="_Ref42447458"/>
       <w:r>
         <w:t xml:space="preserve">Figura </w:t>
       </w:r>
@@ -12620,6 +12639,7 @@
           <w:t>10</w:t>
         </w:r>
       </w:fldSimple>
+      <w:bookmarkEnd w:id="38"/>
       <w:r>
         <w:t xml:space="preserve"> </w:t>
       </w:r>
@@ -12689,7 +12709,6 @@
     </w:p>
     <w:p>
       <w:r>
-        <w:lastRenderedPageBreak/>
         <w:t>- atividade</w:t>
       </w:r>
     </w:p>
@@ -12698,11 +12717,11 @@
       <w:pPr>
         <w:pStyle w:val="Ttulo2"/>
       </w:pPr>
-      <w:bookmarkStart w:id="38" w:name="_Toc42382794"/>
+      <w:bookmarkStart w:id="39" w:name="_Toc42382794"/>
       <w:r>
         <w:t>Arquitetura do sistema</w:t>
       </w:r>
-      <w:bookmarkEnd w:id="38"/>
+      <w:bookmarkEnd w:id="39"/>
     </w:p>
     <w:p>
       <w:r>
@@ -12715,6 +12734,7 @@
         <w:rPr>
           <w:noProof/>
         </w:rPr>
+        <w:lastRenderedPageBreak/>
         <w:drawing>
           <wp:inline distT="0" distB="0" distL="0" distR="0" wp14:anchorId="5DFBBC3E" wp14:editId="76CA7A82">
             <wp:extent cx="5486400" cy="2166258"/>
@@ -12757,11 +12777,11 @@
       <w:r>
         <w:t xml:space="preserve"> </w:t>
       </w:r>
-      <w:bookmarkStart w:id="39" w:name="_Hlk42442745"/>
+      <w:bookmarkStart w:id="40" w:name="_Hlk42442745"/>
       <w:r>
         <w:t>(próprio, 2020)</w:t>
       </w:r>
-      <w:bookmarkEnd w:id="39"/>
+      <w:bookmarkEnd w:id="40"/>
     </w:p>
     <w:p>
       <w:pPr>
@@ -12785,7 +12805,7 @@
         <w:t xml:space="preserve"> registrado suas ações, através de eventos disponíveis em seus componentes</w:t>
       </w:r>
       <w:r>
-        <w:t>, é demonstrados na Figura 12</w:t>
+        <w:t>, é demonstrado na Figura 12</w:t>
       </w:r>
       <w:r>
         <w:t xml:space="preserve"> o processo para realizar esse registro</w:t>
@@ -12883,7 +12903,6 @@
     </w:p>
     <w:p>
       <w:r>
-        <w:lastRenderedPageBreak/>
         <w:tab/>
         <w:t>Texto</w:t>
       </w:r>
@@ -12910,6 +12929,7 @@
         <w:pStyle w:val="Ttulo3"/>
       </w:pPr>
       <w:r>
+        <w:lastRenderedPageBreak/>
         <w:t>C</w:t>
       </w:r>
       <w:r>
@@ -12957,12 +12977,12 @@
       <w:pPr>
         <w:pStyle w:val="Ttulo1"/>
       </w:pPr>
-      <w:bookmarkStart w:id="40" w:name="_Toc42382795"/>
+      <w:bookmarkStart w:id="41" w:name="_Toc42382795"/>
       <w:r>
         <w:lastRenderedPageBreak/>
         <w:t>CONCLUSÃO</w:t>
       </w:r>
-      <w:bookmarkEnd w:id="40"/>
+      <w:bookmarkEnd w:id="41"/>
     </w:p>
     <w:p>
       <w:r>
@@ -13074,12 +13094,12 @@
       <w:pPr>
         <w:pStyle w:val="Ttulo1-semnumerao"/>
       </w:pPr>
-      <w:bookmarkStart w:id="41" w:name="_Toc42382796"/>
+      <w:bookmarkStart w:id="42" w:name="_Toc42382796"/>
       <w:r>
         <w:lastRenderedPageBreak/>
         <w:t>Referências Bibliográficas</w:t>
       </w:r>
-      <w:bookmarkEnd w:id="41"/>
+      <w:bookmarkEnd w:id="42"/>
     </w:p>
     <w:p>
       <w:pPr>

</xml_diff>

<commit_message>
add validação das ações
</commit_message>
<xml_diff>
--- a/tcc-i/main.docx
+++ b/tcc-i/main.docx
@@ -12543,7 +12543,10 @@
         </m:r>
       </m:oMath>
       <w:r>
-        <w:t xml:space="preserve"> musicas</w:t>
+        <w:t xml:space="preserve"> </w:t>
+      </w:r>
+      <w:r>
+        <w:t>músicas</w:t>
       </w:r>
     </w:p>
     <w:p>
@@ -13255,11 +13258,7 @@
     </w:p>
     <w:p>
       <w:pPr>
-        <w:pStyle w:val="PargrafodaLista"/>
-        <w:numPr>
-          <w:ilvl w:val="0"/>
-          <w:numId w:val="43"/>
-        </w:numPr>
+        <w:pStyle w:val="Listas1"/>
       </w:pPr>
       <w:r>
         <w:t xml:space="preserve">Você acredita que as recomendações musicais realizadas </w:t>
@@ -13273,11 +13272,7 @@
     </w:p>
     <w:p>
       <w:pPr>
-        <w:pStyle w:val="PargrafodaLista"/>
-        <w:numPr>
-          <w:ilvl w:val="0"/>
-          <w:numId w:val="43"/>
-        </w:numPr>
+        <w:pStyle w:val="Listas1"/>
       </w:pPr>
       <w:r>
         <w:t xml:space="preserve">Você acredita que </w:t>
@@ -13294,11 +13289,7 @@
     </w:p>
     <w:p>
       <w:pPr>
-        <w:pStyle w:val="PargrafodaLista"/>
-        <w:numPr>
-          <w:ilvl w:val="0"/>
-          <w:numId w:val="43"/>
-        </w:numPr>
+        <w:pStyle w:val="Listas1"/>
       </w:pPr>
       <w:r>
         <w:t>Em q</w:t>
@@ -13321,11 +13312,7 @@
     </w:p>
     <w:p>
       <w:pPr>
-        <w:pStyle w:val="PargrafodaLista"/>
-        <w:numPr>
-          <w:ilvl w:val="0"/>
-          <w:numId w:val="43"/>
-        </w:numPr>
+        <w:pStyle w:val="Listas1"/>
       </w:pPr>
       <w:r>
         <w:t>Em quais lugares costuma ouvir músicas?</w:t>
@@ -13333,11 +13320,7 @@
     </w:p>
     <w:p>
       <w:pPr>
-        <w:pStyle w:val="PargrafodaLista"/>
-        <w:numPr>
-          <w:ilvl w:val="0"/>
-          <w:numId w:val="43"/>
-        </w:numPr>
+        <w:pStyle w:val="Listas1"/>
       </w:pPr>
       <w:r>
         <w:t xml:space="preserve">Com quais humores você costuma ouvir </w:t>
@@ -13351,11 +13334,7 @@
     </w:p>
     <w:p>
       <w:pPr>
-        <w:pStyle w:val="PargrafodaLista"/>
-        <w:numPr>
-          <w:ilvl w:val="0"/>
-          <w:numId w:val="43"/>
-        </w:numPr>
+        <w:pStyle w:val="Listas1"/>
       </w:pPr>
       <w:r>
         <w:t xml:space="preserve">Das condições abaixo, quais acredita que deva influenciar mais na </w:t>
@@ -13453,13 +13432,10 @@
     </w:p>
     <w:p>
       <w:pPr>
-        <w:pStyle w:val="PargrafodaLista"/>
-        <w:numPr>
-          <w:ilvl w:val="0"/>
-          <w:numId w:val="43"/>
-        </w:numPr>
-      </w:pPr>
-      <w:r>
+        <w:pStyle w:val="Listas1"/>
+      </w:pPr>
+      <w:r>
+        <w:lastRenderedPageBreak/>
         <w:t xml:space="preserve">Das </w:t>
       </w:r>
       <w:r>
@@ -13487,7 +13463,10 @@
         </w:numPr>
       </w:pPr>
       <w:r>
-        <w:t>Pausar / Tocar musica</w:t>
+        <w:t xml:space="preserve">Pausar / Tocar </w:t>
+      </w:r>
+      <w:r>
+        <w:t>música</w:t>
       </w:r>
     </w:p>
     <w:p>
@@ -13499,7 +13478,10 @@
         </w:numPr>
       </w:pPr>
       <w:r>
-        <w:t>Passar / Voltar N musicas</w:t>
+        <w:t xml:space="preserve">Passar / Voltar N </w:t>
+      </w:r>
+      <w:r>
+        <w:t>músicas</w:t>
       </w:r>
     </w:p>
     <w:p>
@@ -13511,7 +13493,6 @@
         </w:numPr>
       </w:pPr>
       <w:r>
-        <w:lastRenderedPageBreak/>
         <w:t>Aumentar / Abaixar volume</w:t>
       </w:r>
     </w:p>
@@ -13554,34 +13535,41 @@
         </w:numPr>
       </w:pPr>
       <w:r>
-        <w:t>Definir tempo da musica</w:t>
+        <w:t xml:space="preserve">Definir tempo da </w:t>
+      </w:r>
+      <w:r>
+        <w:t>música</w:t>
       </w:r>
     </w:p>
     <w:p>
       <w:pPr>
         <w:pStyle w:val="PargrafodaLista"/>
         <w:numPr>
-          <w:ilvl w:val="0"/>
+          <w:ilvl w:val="1"/>
           <w:numId w:val="43"/>
         </w:numPr>
       </w:pPr>
       <w:r>
-        <w:t xml:space="preserve">As </w:t>
-      </w:r>
-      <w:r>
-        <w:t>músicas</w:t>
-      </w:r>
-      <w:r>
-        <w:t xml:space="preserve"> que você escuta sozinho, são diferentes das que escuta com os amigos?</w:t>
+        <w:t>Outra</w:t>
       </w:r>
     </w:p>
     <w:p>
       <w:pPr>
-        <w:pStyle w:val="PargrafodaLista"/>
-        <w:numPr>
-          <w:ilvl w:val="0"/>
-          <w:numId w:val="43"/>
-        </w:numPr>
+        <w:pStyle w:val="Listas1"/>
+      </w:pPr>
+      <w:r>
+        <w:t xml:space="preserve">As </w:t>
+      </w:r>
+      <w:r>
+        <w:t>músicas</w:t>
+      </w:r>
+      <w:r>
+        <w:t xml:space="preserve"> que você escuta sozinho, são diferentes das que escuta com os amigos?</w:t>
+      </w:r>
+    </w:p>
+    <w:p>
+      <w:pPr>
+        <w:pStyle w:val="Listas1"/>
       </w:pPr>
       <w:commentRangeStart w:id="43"/>
       <w:r>
@@ -13603,11 +13591,7 @@
     </w:p>
     <w:p>
       <w:pPr>
-        <w:pStyle w:val="PargrafodaLista"/>
-        <w:numPr>
-          <w:ilvl w:val="0"/>
-          <w:numId w:val="43"/>
-        </w:numPr>
+        <w:pStyle w:val="Listas1"/>
       </w:pPr>
       <w:r>
         <w:t xml:space="preserve">Quais são </w:t>
@@ -13630,11 +13614,7 @@
     </w:p>
     <w:p>
       <w:pPr>
-        <w:pStyle w:val="PargrafodaLista"/>
-        <w:numPr>
-          <w:ilvl w:val="0"/>
-          <w:numId w:val="43"/>
-        </w:numPr>
+        <w:pStyle w:val="Listas1"/>
       </w:pPr>
       <w:r>
         <w:t>Gostaria de participar de uma pesquisa que visa melhorar a recomendação musical?</w:t>
@@ -13642,11 +13622,7 @@
     </w:p>
     <w:p>
       <w:pPr>
-        <w:pStyle w:val="PargrafodaLista"/>
-        <w:numPr>
-          <w:ilvl w:val="0"/>
-          <w:numId w:val="43"/>
-        </w:numPr>
+        <w:pStyle w:val="Listas1"/>
       </w:pPr>
       <w:r>
         <w:t>Dicas e sugestões?</w:t>
@@ -13657,7 +13633,19 @@
         <w:pStyle w:val="Ttulo3"/>
       </w:pPr>
       <w:r>
-        <w:t>Como o trabalho vai capturar as ações do usuário e classificá-las como contexto?</w:t>
+        <w:t>Como o trabalho vai capturar as ações do usuário</w:t>
+      </w:r>
+      <w:r>
+        <w:t xml:space="preserve"> e </w:t>
+      </w:r>
+      <w:r>
+        <w:t>enviá-las</w:t>
+      </w:r>
+      <w:r>
+        <w:t xml:space="preserve"> ao sistema</w:t>
+      </w:r>
+      <w:r>
+        <w:t>?</w:t>
       </w:r>
     </w:p>
     <w:p>
@@ -13771,6 +13759,7 @@
         <w:pStyle w:val="Ttulo3"/>
       </w:pPr>
       <w:r>
+        <w:lastRenderedPageBreak/>
         <w:t xml:space="preserve">Como o trabalho vai validar se </w:t>
       </w:r>
       <w:r>
@@ -13783,21 +13772,157 @@
     <w:p>
       <w:r>
         <w:tab/>
-        <w:t>Texto</w:t>
+      </w:r>
+      <w:r>
+        <w:t>As ações do usuário</w:t>
+      </w:r>
+      <w:r>
+        <w:t xml:space="preserve"> são o que irão</w:t>
+      </w:r>
+      <w:r>
+        <w:t xml:space="preserve"> demonstrar o gosto do usuário</w:t>
+      </w:r>
+      <w:r>
+        <w:t>,</w:t>
+      </w:r>
+      <w:r>
+        <w:t xml:space="preserve"> em cima das </w:t>
+      </w:r>
+      <w:r>
+        <w:t>músicas</w:t>
+      </w:r>
+      <w:r>
+        <w:t xml:space="preserve"> recomendadas. </w:t>
+      </w:r>
+      <w:r>
+        <w:t xml:space="preserve">A partir </w:t>
+      </w:r>
+      <w:r>
+        <w:t>do questionário</w:t>
+      </w:r>
+      <w:r>
+        <w:t xml:space="preserve"> realizad</w:t>
+      </w:r>
+      <w:r>
+        <w:t>o</w:t>
+      </w:r>
+      <w:r>
+        <w:t>, será possível entender</w:t>
+      </w:r>
+      <w:r>
+        <w:t xml:space="preserve"> melhor os usuários que irão utilizar a aplicação desenvolvida.</w:t>
+      </w:r>
+      <w:r>
+        <w:t xml:space="preserve"> E com isso, </w:t>
+      </w:r>
+      <w:r>
+        <w:t xml:space="preserve">desenvolver a avaliação da </w:t>
+      </w:r>
+      <w:r>
+        <w:t>importância</w:t>
+      </w:r>
+      <w:r>
+        <w:t xml:space="preserve"> de uma ação em cima do contexto. </w:t>
       </w:r>
     </w:p>
     <w:p>
-      <w:pPr>
-        <w:pStyle w:val="Ttulo3"/>
-      </w:pPr>
-      <w:r>
-        <w:t>C</w:t>
-      </w:r>
-      <w:r>
-        <w:t>omo o trabalho vai relacionar as músicas que o usuário gosta aos contextos?</w:t>
+      <w:r>
+        <w:rPr>
+          <w:noProof/>
+        </w:rPr>
+        <w:drawing>
+          <wp:inline distT="0" distB="0" distL="0" distR="0" wp14:anchorId="44B28233" wp14:editId="7F045B6A">
+            <wp:extent cx="5760720" cy="1471295"/>
+            <wp:effectExtent l="0" t="0" r="0" b="0"/>
+            <wp:docPr id="15" name="Imagem 15" descr="https://www.draw.io/?open=G1dyaagzgXcSN6kipAXEccoFrPgTvvjhUs&amp;local-data=%7B%22type%22%3A%22Drive%22%2C%22id%22%3A%221dyaagzgXcSN6kipAXEccoFrPgTvvjhUs%22%2C%22lastModifiedDate%22%3A%222020-06-08T00%3A09%3A10.073Z%22%2C%22pageId%22%3A%22Su-HV9_zTKp8CvkJRCf5%22%2C%22layers%22%3A%5B0%5D%7D"/>
+            <wp:cNvGraphicFramePr>
+              <a:graphicFrameLocks xmlns:a="http://schemas.openxmlformats.org/drawingml/2006/main" noChangeAspect="1"/>
+            </wp:cNvGraphicFramePr>
+            <a:graphic xmlns:a="http://schemas.openxmlformats.org/drawingml/2006/main">
+              <a:graphicData uri="http://schemas.openxmlformats.org/drawingml/2006/picture">
+                <pic:pic xmlns:pic="http://schemas.openxmlformats.org/drawingml/2006/picture">
+                  <pic:nvPicPr>
+                    <pic:cNvPr id="15" name=""/>
+                    <pic:cNvPicPr/>
+                  </pic:nvPicPr>
+                  <pic:blipFill>
+                    <a:blip r:embed="rId47" cstate="print">
+                      <a:extLst>
+                        <a:ext uri="{28A0092B-C50C-407E-A947-70E740481C1C}">
+                          <a14:useLocalDpi xmlns:a14="http://schemas.microsoft.com/office/drawing/2010/main" val="0"/>
+                        </a:ext>
+                      </a:extLst>
+                    </a:blip>
+                    <a:stretch>
+                      <a:fillRect/>
+                    </a:stretch>
+                  </pic:blipFill>
+                  <pic:spPr>
+                    <a:xfrm>
+                      <a:off x="0" y="0"/>
+                      <a:ext cx="5760720" cy="1471295"/>
+                    </a:xfrm>
+                    <a:prstGeom prst="rect">
+                      <a:avLst/>
+                    </a:prstGeom>
+                  </pic:spPr>
+                </pic:pic>
+              </a:graphicData>
+            </a:graphic>
+          </wp:inline>
+        </w:drawing>
       </w:r>
     </w:p>
     <w:p>
+      <w:pPr>
+        <w:pStyle w:val="Legenda"/>
+      </w:pPr>
+      <w:r>
+        <w:t xml:space="preserve">Figura </w:t>
+      </w:r>
+      <w:r>
+        <w:fldChar w:fldCharType="begin"/>
+      </w:r>
+      <w:r>
+        <w:instrText xml:space="preserve"> SEQ Figura \* ARABIC </w:instrText>
+      </w:r>
+      <w:r>
+        <w:fldChar w:fldCharType="separate"/>
+      </w:r>
+      <w:r>
+        <w:rPr>
+          <w:noProof/>
+        </w:rPr>
+        <w:t>13</w:t>
+      </w:r>
+      <w:r>
+        <w:fldChar w:fldCharType="end"/>
+      </w:r>
+      <w:r>
+        <w:t xml:space="preserve"> Fluxo feito para avaliar se as a</w:t>
+      </w:r>
+      <w:r>
+        <w:t>ções condizem com o contexto</w:t>
+      </w:r>
+      <w:r>
+        <w:t xml:space="preserve"> </w:t>
+      </w:r>
+      <w:r>
+        <w:t>(próprio, 2020)</w:t>
+      </w:r>
+    </w:p>
+    <w:p>
+      <w:pPr>
+        <w:pStyle w:val="Ttulo3"/>
+      </w:pPr>
+      <w:r>
+        <w:t>C</w:t>
+      </w:r>
+      <w:r>
+        <w:t>omo o trabalho vai relacionar as músicas que o usuário gosta aos contextos?</w:t>
+      </w:r>
+    </w:p>
+    <w:p>
       <w:r>
         <w:tab/>
         <w:t>Texto</w:t>
@@ -13808,7 +13933,6 @@
         <w:pStyle w:val="Ttulo3"/>
       </w:pPr>
       <w:r>
-        <w:lastRenderedPageBreak/>
         <w:t>C</w:t>
       </w:r>
       <w:r>
@@ -13960,8 +14084,8 @@
     <w:p>
       <w:pPr>
         <w:sectPr>
-          <w:headerReference w:type="default" r:id="rId47"/>
-          <w:headerReference w:type="first" r:id="rId48"/>
+          <w:headerReference w:type="default" r:id="rId48"/>
+          <w:headerReference w:type="first" r:id="rId49"/>
           <w:pgSz w:w="11907" w:h="16840" w:code="9"/>
           <w:pgMar w:top="1701" w:right="1134" w:bottom="1134" w:left="1701" w:header="851" w:footer="720" w:gutter="0"/>
           <w:cols w:space="720"/>
@@ -14548,7 +14672,7 @@
     <w:p/>
     <w:p/>
     <w:sectPr>
-      <w:headerReference w:type="even" r:id="rId49"/>
+      <w:headerReference w:type="even" r:id="rId50"/>
       <w:pgSz w:w="11907" w:h="16840" w:code="9"/>
       <w:pgMar w:top="1701" w:right="1134" w:bottom="1134" w:left="1701" w:header="851" w:footer="720" w:gutter="0"/>
       <w:cols w:space="720"/>
@@ -39703,7 +39827,7 @@
 
 <file path=word/webextensions/taskpanes.xml><?xml version="1.0" encoding="utf-8"?>
 <wetp:taskpanes xmlns:wetp="http://schemas.microsoft.com/office/webextensions/taskpanes/2010/11">
-  <wetp:taskpane dockstate="right" visibility="0" width="438" row="7">
+  <wetp:taskpane dockstate="right" visibility="0" width="438" row="8">
     <wetp:webextensionref xmlns:r="http://schemas.openxmlformats.org/officeDocument/2006/relationships" r:id="rId1"/>
   </wetp:taskpane>
 </wetp:taskpanes>

</xml_diff>

<commit_message>
add revisões do orientados
</commit_message>
<xml_diff>
--- a/tcc-i/main.docx
+++ b/tcc-i/main.docx
@@ -447,16 +447,11 @@
         <w:pStyle w:val="TextodoResumo"/>
       </w:pPr>
       <w:r>
-        <w:t xml:space="preserve">Sabe-se que as pessoas têm dificuldades em lidar com um grande volume de informações, e com a internet e a evolução da tecnologia houve aumento da quantidade disponível, trazendo a necessidade de os sistemas evoluírem suas recomendações, surgindo os RecSys. Esses sistemas são utilizados em diversos tipos de aplicações como vendas, seleção de um filme </w:t>
-      </w:r>
-      <w:proofErr w:type="gramStart"/>
-      <w:r>
-        <w:t xml:space="preserve">e </w:t>
+        <w:t xml:space="preserve">Sabe-se que as pessoas têm dificuldades em lidar com um grande volume de informações, e com a internet e a evolução da tecnologia houve aumento da quantidade disponível, trazendo a necessidade de os sistemas evoluírem suas recomendações, surgindo os RecSys. Esses sistemas são utilizados em diversos tipos de aplicações como vendas, seleção de um filme e </w:t>
       </w:r>
       <w:r>
         <w:t>também</w:t>
       </w:r>
-      <w:proofErr w:type="gramEnd"/>
       <w:r>
         <w:t xml:space="preserve"> na </w:t>
       </w:r>
@@ -479,19 +474,11 @@
       <w:pPr>
         <w:pStyle w:val="Palavras-chave"/>
       </w:pPr>
-      <w:proofErr w:type="spellStart"/>
       <w:r>
         <w:rPr>
           <w:lang w:val="en-US"/>
         </w:rPr>
-        <w:t>Palavras-chave</w:t>
-      </w:r>
-      <w:proofErr w:type="spellEnd"/>
-      <w:r>
-        <w:rPr>
-          <w:lang w:val="en-US"/>
-        </w:rPr>
-        <w:t>:</w:t>
+        <w:t>Palavras-chave:</w:t>
       </w:r>
       <w:r>
         <w:rPr>
@@ -3356,13 +3343,8 @@
       <w:r>
         <w:t xml:space="preserve">Sistemas de recomendação (RecSys - </w:t>
       </w:r>
-      <w:proofErr w:type="spellStart"/>
-      <w:r>
-        <w:t>Recommender</w:t>
-      </w:r>
-      <w:proofErr w:type="spellEnd"/>
-      <w:r>
-        <w:t xml:space="preserve"> Systems</w:t>
+      <w:r>
+        <w:t>Recommender Systems</w:t>
       </w:r>
       <w:r>
         <w:t xml:space="preserve">) são implementações de softwares e técnicas, que apresentam sugestões de itens que seriam de uso de um usuário. As sugestões são de acordo com vários processos de decisão, como, que item comprar, que música escutar ou que notícia ler. No geral, sistemas de recomendação servem para dois propósitos diferentes. Eles podem ser utilizados para estimular os usuários a fazer alguma coisa como comprar livros ou assistir algum filme. Em contrapartida, os sistemas de recomendação podem ser utilizados para lidar com a sobrecarga de informações, selecionando os melhores itens de uma base maior </w:t>
@@ -3522,11 +3504,9 @@
       <w:r>
         <w:t xml:space="preserve">Os RecSys têm evoluído muito desde o seu surgimento, isso acontece dado o interesse acadêmico e comercial sobre a área, além dos benefícios que ela pode trazer. Um caso famoso dos sistemas de recomendação foi o Netflix </w:t>
       </w:r>
-      <w:proofErr w:type="spellStart"/>
       <w:r>
         <w:t>Prize</w:t>
       </w:r>
-      <w:proofErr w:type="spellEnd"/>
       <w:r>
         <w:t>, uma competição feita pela Netflix, que ofereceu um milhão a quem melhorasse o algoritmo de recomendação de seu sistema em 10%. A competição iniciou em 2006 e demorou 3 anos para alguém conseguir resolver o problema deles de maneira satisfatória. Nesse caso o vencedor utilizou um modelo híbrido de RecSys</w:t>
       </w:r>
@@ -4172,11 +4152,9 @@
           <w:numId w:val="33"/>
         </w:numPr>
       </w:pPr>
-      <w:proofErr w:type="spellStart"/>
       <w:r>
         <w:t>Context-aware</w:t>
       </w:r>
-      <w:proofErr w:type="spellEnd"/>
       <w:r>
         <w:t xml:space="preserve"> (TODO: COLOCAR SIGNIFICADO)</w:t>
       </w:r>
@@ -4265,14 +4243,12 @@
       <w:r>
         <w:t xml:space="preserve"> uma </w:t>
       </w:r>
-      <w:proofErr w:type="spellStart"/>
       <w:r>
         <w:rPr>
           <w:i/>
         </w:rPr>
         <w:t>string</w:t>
       </w:r>
-      <w:proofErr w:type="spellEnd"/>
       <w:r>
         <w:t xml:space="preserve"> de busca para </w:t>
       </w:r>
@@ -4343,14 +4319,12 @@
       <w:r>
         <w:t xml:space="preserve"> </w:t>
       </w:r>
-      <w:proofErr w:type="spellStart"/>
       <w:r>
         <w:rPr>
           <w:i/>
         </w:rPr>
         <w:t>string</w:t>
       </w:r>
-      <w:proofErr w:type="spellEnd"/>
       <w:r>
         <w:t xml:space="preserve"> de busca</w:t>
       </w:r>
@@ -4678,14 +4652,12 @@
       <w:r>
         <w:t xml:space="preserve"> a </w:t>
       </w:r>
-      <w:proofErr w:type="spellStart"/>
       <w:r>
         <w:rPr>
           <w:i/>
         </w:rPr>
         <w:t>string</w:t>
       </w:r>
-      <w:proofErr w:type="spellEnd"/>
       <w:r>
         <w:t xml:space="preserve"> de busca pré</w:t>
       </w:r>
@@ -4797,14 +4769,12 @@
       <w:r>
         <w:t xml:space="preserve"> relacionados a </w:t>
       </w:r>
-      <w:proofErr w:type="spellStart"/>
       <w:r>
         <w:rPr>
           <w:i/>
         </w:rPr>
         <w:t>string</w:t>
       </w:r>
-      <w:proofErr w:type="spellEnd"/>
       <w:r>
         <w:t xml:space="preserve"> de busca</w:t>
       </w:r>
@@ -4992,25 +4962,21 @@
       <w:r>
         <w:t xml:space="preserve"> os tipos de publicações aceitas para </w:t>
       </w:r>
-      <w:proofErr w:type="spellStart"/>
       <w:r>
         <w:rPr>
           <w:i/>
         </w:rPr>
         <w:t>proceedings</w:t>
       </w:r>
-      <w:proofErr w:type="spellEnd"/>
       <w:r>
         <w:t xml:space="preserve"> e </w:t>
       </w:r>
-      <w:proofErr w:type="spellStart"/>
       <w:r>
         <w:rPr>
           <w:i/>
         </w:rPr>
         <w:t>journals</w:t>
       </w:r>
-      <w:proofErr w:type="spellEnd"/>
       <w:r>
         <w:t xml:space="preserve">. </w:t>
       </w:r>
@@ -5117,15 +5083,7 @@
         <w:t xml:space="preserve"> -</w:t>
       </w:r>
       <w:r>
-        <w:t xml:space="preserve"> Resultado de busca dos </w:t>
-      </w:r>
-      <w:proofErr w:type="spellStart"/>
-      <w:r>
-        <w:t>proceedings</w:t>
-      </w:r>
-      <w:proofErr w:type="spellEnd"/>
-      <w:r>
-        <w:t xml:space="preserve"> no motor de busca da ACM (próprio, 2020)</w:t>
+        <w:t xml:space="preserve"> Resultado de busca dos proceedings no motor de busca da ACM (próprio, 2020)</w:t>
       </w:r>
       <w:bookmarkEnd w:id="9"/>
     </w:p>
@@ -5278,11 +5236,9 @@
       <w:r>
         <w:t xml:space="preserve">Resultado de busca dos </w:t>
       </w:r>
-      <w:proofErr w:type="spellStart"/>
       <w:r>
         <w:t>journals</w:t>
       </w:r>
-      <w:proofErr w:type="spellEnd"/>
       <w:r>
         <w:t xml:space="preserve"> no motor de busca da ACM (próprio, 2020)</w:t>
       </w:r>
@@ -5327,14 +5283,12 @@
       <w:r>
         <w:t xml:space="preserve"> a partir da </w:t>
       </w:r>
-      <w:proofErr w:type="spellStart"/>
       <w:r>
         <w:rPr>
           <w:i/>
         </w:rPr>
         <w:t>string</w:t>
       </w:r>
-      <w:proofErr w:type="spellEnd"/>
       <w:r>
         <w:t xml:space="preserve"> de busca foram encontrados 8</w:t>
       </w:r>
@@ -5344,7 +5298,6 @@
       <w:r>
         <w:t xml:space="preserve"> trabalhos, sendo eles: 23 do tipo </w:t>
       </w:r>
-      <w:proofErr w:type="spellStart"/>
       <w:r>
         <w:rPr>
           <w:i/>
@@ -5363,7 +5316,6 @@
         </w:rPr>
         <w:t>rnal</w:t>
       </w:r>
-      <w:proofErr w:type="spellEnd"/>
       <w:r>
         <w:t xml:space="preserve"> </w:t>
       </w:r>
@@ -5376,14 +5328,12 @@
       <w:r>
         <w:t xml:space="preserve"> do tipo </w:t>
       </w:r>
-      <w:proofErr w:type="spellStart"/>
       <w:r>
         <w:rPr>
           <w:i/>
         </w:rPr>
         <w:t>proceeding</w:t>
       </w:r>
-      <w:proofErr w:type="spellEnd"/>
       <w:r>
         <w:t>.</w:t>
       </w:r>
@@ -5534,15 +5484,7 @@
         <w:tab/>
       </w:r>
       <w:r>
-        <w:t xml:space="preserve">Baseado no conhecimento obtido dos trabalhos na segunda etapa, foi </w:t>
-      </w:r>
-      <w:proofErr w:type="spellStart"/>
-      <w:r>
-        <w:t>realizadoa</w:t>
-      </w:r>
-      <w:proofErr w:type="spellEnd"/>
-      <w:r>
-        <w:t xml:space="preserve"> uma classificação deles em 4 tipos, que são: Trabalhos que possuem relação com o foco de pesquisa da revisão; Trabalhos que utilizam dos RecSys e contexto, mas que visam recomendar outros temas além da música como notícias, filmes e, produtos; Trabalhos que utilizam dos RecSys e contexto, mas que não abordam a recomendação musical; Trabalhos que utilizam dos RecSys musicais, mas que não utilizam o contexto nas recomendações. Foi apresentado na forma de </w:t>
+        <w:t xml:space="preserve">Baseado no conhecimento obtido dos trabalhos na segunda etapa, foi realizadoa uma classificação deles em 4 tipos, que são: Trabalhos que possuem relação com o foco de pesquisa da revisão; Trabalhos que utilizam dos RecSys e contexto, mas que visam recomendar outros temas além da música como notícias, filmes e, produtos; Trabalhos que utilizam dos RecSys e contexto, mas que não abordam a recomendação musical; Trabalhos que utilizam dos RecSys musicais, mas que não utilizam o contexto nas recomendações. Foi apresentado na forma de </w:t>
       </w:r>
       <w:r>
         <w:lastRenderedPageBreak/>
@@ -6122,14 +6064,53 @@
         <w:t>F</w:t>
       </w:r>
       <w:r>
-        <w:t xml:space="preserve">oi realizado a revisão do trabalho e então </w:t>
-      </w:r>
-      <w:r>
-        <w:t xml:space="preserve">verificado que o trabalho não apresenta dados e técnicas suficientes para serem consideradas nesse trabalho. Pois todas as informações do sistema desenvolvido estão em outros artigos citados por esse. Então dado a falta de </w:t>
+        <w:t>oi realizad</w:t>
+      </w:r>
+      <w:r>
+        <w:t>a</w:t>
+      </w:r>
+      <w:r>
+        <w:t xml:space="preserve"> a revisão do trabalho e então </w:t>
+      </w:r>
+      <w:r>
+        <w:t xml:space="preserve">verificado que </w:t>
+      </w:r>
+      <w:r>
+        <w:t>ele</w:t>
+      </w:r>
+      <w:r>
+        <w:t xml:space="preserve"> não apresenta dados e técnicas suficientes para serem consideradas ness</w:t>
+      </w:r>
+      <w:r>
+        <w:t>a</w:t>
+      </w:r>
+      <w:r>
+        <w:t xml:space="preserve"> </w:t>
+      </w:r>
+      <w:r>
+        <w:t>pesquisa</w:t>
+      </w:r>
+      <w:r>
+        <w:t>,</w:t>
+      </w:r>
+      <w:r>
+        <w:t xml:space="preserve"> </w:t>
+      </w:r>
+      <w:r>
+        <w:t>p</w:t>
+      </w:r>
+      <w:r>
+        <w:t xml:space="preserve">ois todas as informações do </w:t>
       </w:r>
       <w:r>
         <w:lastRenderedPageBreak/>
-        <w:t>informações apresentadas nesse trabalho, não serão respondidas as questões pré-estabelecidas anteriormente.</w:t>
+        <w:t xml:space="preserve">sistema desenvolvido estão em outros artigos citados por esse. </w:t>
+      </w:r>
+      <w:r>
+        <w:t>Dada</w:t>
+      </w:r>
+      <w:r>
+        <w:t xml:space="preserve"> a falta de informações apresentadas nesse trabalho, não serão respondidas as questões pré-estabelecidas anteriormente.</w:t>
       </w:r>
     </w:p>
     <w:p>
@@ -6230,11 +6211,9 @@
       <w:r>
         <w:t>as expressões faciais gravadas através de uma câmera; (</w:t>
       </w:r>
-      <w:proofErr w:type="spellStart"/>
       <w:r>
         <w:t>ii</w:t>
       </w:r>
-      <w:proofErr w:type="spellEnd"/>
       <w:r>
         <w:t>)</w:t>
       </w:r>
@@ -6390,15 +6369,7 @@
         <w:t xml:space="preserve"> </w:t>
       </w:r>
       <w:r>
-        <w:t>(</w:t>
-      </w:r>
-      <w:proofErr w:type="spellStart"/>
-      <w:r>
-        <w:t>ii</w:t>
-      </w:r>
-      <w:proofErr w:type="spellEnd"/>
-      <w:r>
-        <w:t>)</w:t>
+        <w:t>(ii)</w:t>
       </w:r>
       <w:r>
         <w:t xml:space="preserve"> </w:t>
@@ -6517,19 +6488,11 @@
       <w:r>
         <w:t xml:space="preserve"> os algoritmos </w:t>
       </w:r>
-      <w:proofErr w:type="spellStart"/>
       <w:r>
         <w:rPr>
           <w:i/>
         </w:rPr>
-        <w:t>Random</w:t>
-      </w:r>
-      <w:proofErr w:type="spellEnd"/>
-      <w:r>
-        <w:rPr>
-          <w:i/>
-        </w:rPr>
-        <w:t xml:space="preserve"> </w:t>
+        <w:t xml:space="preserve">Random </w:t>
       </w:r>
       <w:r>
         <w:rPr>
@@ -6546,28 +6509,12 @@
       <w:r>
         <w:t xml:space="preserve"> e </w:t>
       </w:r>
-      <w:proofErr w:type="spellStart"/>
       <w:r>
         <w:rPr>
           <w:i/>
         </w:rPr>
-        <w:t>Gradient</w:t>
-      </w:r>
-      <w:proofErr w:type="spellEnd"/>
-      <w:r>
-        <w:rPr>
-          <w:i/>
-        </w:rPr>
-        <w:t xml:space="preserve"> </w:t>
-      </w:r>
-      <w:proofErr w:type="spellStart"/>
-      <w:r>
-        <w:rPr>
-          <w:i/>
-        </w:rPr>
-        <w:t>Boosting</w:t>
-      </w:r>
-      <w:proofErr w:type="spellEnd"/>
+        <w:t>Gradient Boosting</w:t>
+      </w:r>
       <w:r>
         <w:t xml:space="preserve"> por apresentarem os melhores resultados.</w:t>
       </w:r>
@@ -6634,164 +6581,98 @@
       <w:r>
         <w:t xml:space="preserve"> </w:t>
       </w:r>
-      <w:proofErr w:type="spellStart"/>
       <w:r>
         <w:rPr>
           <w:i/>
         </w:rPr>
-        <w:t>Spearman’s</w:t>
-      </w:r>
-      <w:proofErr w:type="spellEnd"/>
+        <w:t>Spearman’s Rank Correlation Coefficient</w:t>
+      </w:r>
+      <w:r>
+        <w:t xml:space="preserve"> entre as diferentes durações (distribuições não normais)</w:t>
+      </w:r>
+      <w:r>
+        <w:t>.</w:t>
+      </w:r>
+      <w:r>
+        <w:t xml:space="preserve"> Isso é, quanto maior a diferença entre as </w:t>
+      </w:r>
+      <w:r>
+        <w:t xml:space="preserve">duas </w:t>
+      </w:r>
+      <w:r>
+        <w:t>músicas</w:t>
+      </w:r>
+      <w:r>
+        <w:t xml:space="preserve">, maior a probabilidade </w:t>
+      </w:r>
+      <w:r>
+        <w:t>de o</w:t>
+      </w:r>
+      <w:r>
+        <w:t xml:space="preserve"> </w:t>
+      </w:r>
+      <w:r>
+        <w:t>usuário</w:t>
+      </w:r>
+      <w:r>
+        <w:t xml:space="preserve"> ter gostado da </w:t>
+      </w:r>
+      <w:r>
+        <w:t>música</w:t>
+      </w:r>
+      <w:r>
+        <w:t xml:space="preserve"> que ele </w:t>
+      </w:r>
+      <w:r>
+        <w:t xml:space="preserve">escutou </w:t>
+      </w:r>
+      <w:r>
+        <w:t>por mais tempo.</w:t>
+      </w:r>
+    </w:p>
+    <w:p>
+      <w:r>
+        <w:tab/>
+      </w:r>
+      <w:r>
+        <w:t>P</w:t>
+      </w:r>
+      <w:r>
+        <w:t>ara</w:t>
+      </w:r>
+      <w:r>
+        <w:t xml:space="preserve"> obter os resultados, f</w:t>
+      </w:r>
+      <w:r>
+        <w:t>oi realizad</w:t>
+      </w:r>
+      <w:r>
+        <w:t>a</w:t>
+      </w:r>
+      <w:r>
+        <w:t xml:space="preserve"> a comparação da precisão das preferências de predição do</w:t>
+      </w:r>
+      <w:r>
+        <w:t>s</w:t>
+      </w:r>
+      <w:r>
+        <w:t xml:space="preserve"> modelo</w:t>
+      </w:r>
+      <w:r>
+        <w:t>s bases</w:t>
+      </w:r>
+      <w:r>
+        <w:t xml:space="preserve"> utilizand</w:t>
+      </w:r>
+      <w:r>
+        <w:t xml:space="preserve">o </w:t>
+      </w:r>
       <w:r>
         <w:rPr>
           <w:i/>
         </w:rPr>
-        <w:t xml:space="preserve"> Rank </w:t>
-      </w:r>
-      <w:proofErr w:type="spellStart"/>
-      <w:r>
-        <w:rPr>
-          <w:i/>
-        </w:rPr>
-        <w:t>Correlation</w:t>
-      </w:r>
-      <w:proofErr w:type="spellEnd"/>
-      <w:r>
-        <w:rPr>
-          <w:i/>
-        </w:rPr>
-        <w:t xml:space="preserve"> </w:t>
-      </w:r>
-      <w:proofErr w:type="spellStart"/>
-      <w:r>
-        <w:rPr>
-          <w:i/>
-        </w:rPr>
-        <w:t>Coefficient</w:t>
-      </w:r>
-      <w:proofErr w:type="spellEnd"/>
-      <w:r>
-        <w:t xml:space="preserve"> entre as diferentes durações (distribuições não normais)</w:t>
-      </w:r>
-      <w:r>
-        <w:t>.</w:t>
-      </w:r>
-      <w:r>
-        <w:t xml:space="preserve"> Isso é, quanto maior a diferença entre as </w:t>
-      </w:r>
-      <w:r>
-        <w:t xml:space="preserve">duas </w:t>
-      </w:r>
-      <w:r>
-        <w:t>músicas</w:t>
-      </w:r>
-      <w:r>
-        <w:t xml:space="preserve">, maior a probabilidade </w:t>
-      </w:r>
-      <w:r>
-        <w:t>de o</w:t>
-      </w:r>
-      <w:r>
-        <w:t xml:space="preserve"> </w:t>
-      </w:r>
-      <w:r>
-        <w:t>usuário</w:t>
-      </w:r>
-      <w:r>
-        <w:t xml:space="preserve"> ter gostado da </w:t>
-      </w:r>
-      <w:r>
-        <w:t>música</w:t>
-      </w:r>
-      <w:r>
-        <w:t xml:space="preserve"> que ele </w:t>
-      </w:r>
-      <w:r>
-        <w:t xml:space="preserve">escutou </w:t>
-      </w:r>
-      <w:r>
-        <w:t>por mais tempo.</w:t>
-      </w:r>
-    </w:p>
-    <w:p>
-      <w:r>
-        <w:tab/>
-      </w:r>
-      <w:r>
-        <w:t>P</w:t>
-      </w:r>
-      <w:r>
-        <w:t>ara</w:t>
-      </w:r>
-      <w:r>
-        <w:t xml:space="preserve"> obter os resultados, f</w:t>
-      </w:r>
-      <w:r>
-        <w:t>oi realizad</w:t>
-      </w:r>
-      <w:r>
-        <w:t>a</w:t>
-      </w:r>
-      <w:r>
-        <w:t xml:space="preserve"> a comparação da precisão das preferências de predição do</w:t>
-      </w:r>
-      <w:r>
-        <w:t>s</w:t>
-      </w:r>
-      <w:r>
-        <w:t xml:space="preserve"> modelo</w:t>
-      </w:r>
-      <w:r>
-        <w:t>s bases</w:t>
-      </w:r>
-      <w:r>
-        <w:t xml:space="preserve"> utilizand</w:t>
-      </w:r>
-      <w:r>
-        <w:t xml:space="preserve">o </w:t>
-      </w:r>
-      <w:r>
-        <w:rPr>
-          <w:i/>
-        </w:rPr>
-        <w:t xml:space="preserve">Root </w:t>
-      </w:r>
-      <w:proofErr w:type="spellStart"/>
-      <w:r>
-        <w:rPr>
-          <w:i/>
-        </w:rPr>
-        <w:t>Mean</w:t>
-      </w:r>
-      <w:proofErr w:type="spellEnd"/>
-      <w:r>
-        <w:rPr>
-          <w:i/>
-        </w:rPr>
-        <w:t xml:space="preserve"> </w:t>
-      </w:r>
-      <w:proofErr w:type="spellStart"/>
-      <w:r>
-        <w:rPr>
-          <w:i/>
-        </w:rPr>
-        <w:t>Squared</w:t>
-      </w:r>
-      <w:proofErr w:type="spellEnd"/>
-      <w:r>
-        <w:rPr>
-          <w:i/>
-        </w:rPr>
-        <w:t xml:space="preserve"> </w:t>
-      </w:r>
-      <w:proofErr w:type="spellStart"/>
-      <w:r>
-        <w:rPr>
-          <w:i/>
-        </w:rPr>
-        <w:t>Error</w:t>
-      </w:r>
-      <w:proofErr w:type="spellEnd"/>
+        <w:t>Root Mean Squared Error</w:t>
+      </w:r>
       <w:r>
         <w:t xml:space="preserve"> (RMSE), </w:t>
       </w:r>
@@ -6816,14 +6697,12 @@
         </w:rPr>
         <w:t>F-</w:t>
       </w:r>
-      <w:proofErr w:type="spellStart"/>
       <w:r>
         <w:rPr>
           <w:i/>
         </w:rPr>
         <w:t>measure</w:t>
       </w:r>
-      <w:proofErr w:type="spellEnd"/>
       <w:r>
         <w:t xml:space="preserve"> </w:t>
       </w:r>
@@ -6997,44 +6876,8 @@
         <w:rPr>
           <w:i/>
         </w:rPr>
-        <w:t xml:space="preserve">Root </w:t>
-      </w:r>
-      <w:proofErr w:type="spellStart"/>
-      <w:r>
-        <w:rPr>
-          <w:i/>
-        </w:rPr>
-        <w:t>Mean</w:t>
-      </w:r>
-      <w:proofErr w:type="spellEnd"/>
-      <w:r>
-        <w:rPr>
-          <w:i/>
-        </w:rPr>
-        <w:t xml:space="preserve"> </w:t>
-      </w:r>
-      <w:proofErr w:type="spellStart"/>
-      <w:r>
-        <w:rPr>
-          <w:i/>
-        </w:rPr>
-        <w:t>Squared</w:t>
-      </w:r>
-      <w:proofErr w:type="spellEnd"/>
-      <w:r>
-        <w:rPr>
-          <w:i/>
-        </w:rPr>
-        <w:t xml:space="preserve"> </w:t>
-      </w:r>
-      <w:proofErr w:type="spellStart"/>
-      <w:r>
-        <w:rPr>
-          <w:i/>
-        </w:rPr>
-        <w:t>Error</w:t>
-      </w:r>
-      <w:proofErr w:type="spellEnd"/>
+        <w:t>Root Mean Squared Error</w:t>
+      </w:r>
       <w:r>
         <w:t xml:space="preserve"> (RMSE), </w:t>
       </w:r>
@@ -7059,7 +6902,6 @@
         </w:rPr>
         <w:t>F-</w:t>
       </w:r>
-      <w:proofErr w:type="spellStart"/>
       <w:r>
         <w:rPr>
           <w:i/>
@@ -7067,7 +6909,6 @@
         <w:lastRenderedPageBreak/>
         <w:t>measure</w:t>
       </w:r>
-      <w:proofErr w:type="spellEnd"/>
       <w:r>
         <w:t xml:space="preserve"> </w:t>
       </w:r>
@@ -7096,16 +6937,8 @@
         <w:rPr>
           <w:i/>
         </w:rPr>
-        <w:t>F-</w:t>
-      </w:r>
-      <w:proofErr w:type="spellStart"/>
-      <w:r>
-        <w:rPr>
-          <w:i/>
-        </w:rPr>
-        <w:t>measure</w:t>
-      </w:r>
-      <w:proofErr w:type="spellEnd"/>
+        <w:t>F-measure</w:t>
+      </w:r>
       <w:r>
         <w:t xml:space="preserve"> fo</w:t>
       </w:r>
@@ -7267,14 +7100,12 @@
       <w:r>
         <w:t xml:space="preserve"> das </w:t>
       </w:r>
-      <w:proofErr w:type="gramStart"/>
       <w:r>
         <w:rPr>
           <w:i/>
         </w:rPr>
         <w:t>playlists</w:t>
       </w:r>
-      <w:proofErr w:type="gramEnd"/>
       <w:r>
         <w:t xml:space="preserve"> reproduzidas</w:t>
       </w:r>
@@ -7332,14 +7163,12 @@
       <w:r>
         <w:t xml:space="preserve"> </w:t>
       </w:r>
-      <w:proofErr w:type="gramStart"/>
       <w:r>
         <w:rPr>
           <w:i/>
         </w:rPr>
         <w:t>playlists</w:t>
       </w:r>
-      <w:proofErr w:type="gramEnd"/>
       <w:r>
         <w:t xml:space="preserve"> especificas para cada atividade relacionada </w:t>
       </w:r>
@@ -7414,42 +7243,12 @@
       <w:r>
         <w:t xml:space="preserve">chamado </w:t>
       </w:r>
-      <w:proofErr w:type="spellStart"/>
       <w:r>
         <w:rPr>
           <w:i/>
         </w:rPr>
-        <w:t>Activity-aware</w:t>
-      </w:r>
-      <w:proofErr w:type="spellEnd"/>
-      <w:r>
-        <w:rPr>
-          <w:i/>
-        </w:rPr>
-        <w:t xml:space="preserve"> </w:t>
-      </w:r>
-      <w:proofErr w:type="spellStart"/>
-      <w:r>
-        <w:rPr>
-          <w:i/>
-        </w:rPr>
-        <w:t>Intent</w:t>
-      </w:r>
-      <w:proofErr w:type="spellEnd"/>
-      <w:r>
-        <w:rPr>
-          <w:i/>
-        </w:rPr>
-        <w:t xml:space="preserve"> </w:t>
-      </w:r>
-      <w:proofErr w:type="spellStart"/>
-      <w:r>
-        <w:rPr>
-          <w:i/>
-        </w:rPr>
-        <w:t>Recommendation</w:t>
-      </w:r>
-      <w:proofErr w:type="spellEnd"/>
+        <w:t>Activity-aware Intent Recommendation</w:t>
+      </w:r>
       <w:r>
         <w:t xml:space="preserve"> (</w:t>
       </w:r>
@@ -7566,15 +7365,7 @@
         <w:t xml:space="preserve"> </w:t>
       </w:r>
       <w:r>
-        <w:t>(</w:t>
-      </w:r>
-      <w:proofErr w:type="spellStart"/>
-      <w:r>
-        <w:t>ii</w:t>
-      </w:r>
-      <w:proofErr w:type="spellEnd"/>
-      <w:r>
-        <w:t>)</w:t>
+        <w:t>(ii)</w:t>
       </w:r>
       <w:r>
         <w:t xml:space="preserve"> é realizado </w:t>
@@ -7607,15 +7398,7 @@
         <w:t xml:space="preserve">; </w:t>
       </w:r>
       <w:r>
-        <w:t>(</w:t>
-      </w:r>
-      <w:proofErr w:type="spellStart"/>
-      <w:r>
-        <w:t>iii</w:t>
-      </w:r>
-      <w:proofErr w:type="spellEnd"/>
-      <w:r>
-        <w:t>)</w:t>
+        <w:t>(iii)</w:t>
       </w:r>
       <w:r>
         <w:t xml:space="preserve"> </w:t>
@@ -7721,14 +7504,12 @@
       <w:r>
         <w:t xml:space="preserve"> a especificação de um algoritmo que busca entender as intenções do usuário através dos títulos das </w:t>
       </w:r>
-      <w:proofErr w:type="gramStart"/>
       <w:r>
         <w:rPr>
           <w:i/>
         </w:rPr>
         <w:t>playlists</w:t>
       </w:r>
-      <w:proofErr w:type="gramEnd"/>
       <w:r>
         <w:t xml:space="preserve"> </w:t>
       </w:r>
@@ -7770,56 +7551,24 @@
       <w:r>
         <w:t xml:space="preserve"> diversos tipos de algoritmos de </w:t>
       </w:r>
-      <w:proofErr w:type="spellStart"/>
       <w:r>
         <w:rPr>
           <w:i/>
         </w:rPr>
-        <w:t>machine</w:t>
-      </w:r>
-      <w:proofErr w:type="spellEnd"/>
+        <w:t>machine learning</w:t>
+      </w:r>
+      <w:r>
+        <w:t xml:space="preserve"> como:</w:t>
+      </w:r>
+      <w:r>
+        <w:t xml:space="preserve"> </w:t>
+      </w:r>
       <w:r>
         <w:rPr>
           <w:i/>
         </w:rPr>
-        <w:t xml:space="preserve"> </w:t>
-      </w:r>
-      <w:proofErr w:type="spellStart"/>
-      <w:r>
-        <w:rPr>
-          <w:i/>
-        </w:rPr>
-        <w:t>learning</w:t>
-      </w:r>
-      <w:proofErr w:type="spellEnd"/>
-      <w:r>
-        <w:t xml:space="preserve"> como:</w:t>
-      </w:r>
-      <w:r>
-        <w:t xml:space="preserve"> </w:t>
-      </w:r>
-      <w:proofErr w:type="spellStart"/>
-      <w:r>
-        <w:rPr>
-          <w:i/>
-        </w:rPr>
-        <w:t>Logistic</w:t>
-      </w:r>
-      <w:proofErr w:type="spellEnd"/>
-      <w:r>
-        <w:rPr>
-          <w:i/>
-        </w:rPr>
-        <w:t xml:space="preserve"> </w:t>
-      </w:r>
-      <w:proofErr w:type="spellStart"/>
-      <w:r>
-        <w:rPr>
-          <w:i/>
-        </w:rPr>
-        <w:t>Regression</w:t>
-      </w:r>
-      <w:proofErr w:type="spellEnd"/>
+        <w:t>Logistic Regression</w:t>
+      </w:r>
       <w:r>
         <w:t xml:space="preserve">, </w:t>
       </w:r>
@@ -7835,7 +7584,6 @@
         </w:rPr>
         <w:t xml:space="preserve">oth </w:t>
       </w:r>
-      <w:proofErr w:type="spellStart"/>
       <w:r>
         <w:rPr>
           <w:i/>
@@ -7848,7 +7596,6 @@
         </w:rPr>
         <w:t>uzzy</w:t>
       </w:r>
-      <w:proofErr w:type="spellEnd"/>
       <w:r>
         <w:t xml:space="preserve"> e </w:t>
       </w:r>
@@ -7859,34 +7606,17 @@
         <w:rPr>
           <w:i/>
         </w:rPr>
-        <w:t xml:space="preserve">ard </w:t>
-      </w:r>
-      <w:proofErr w:type="spellStart"/>
+        <w:t>ard Clustering</w:t>
+      </w:r>
+      <w:r>
+        <w:t xml:space="preserve">, mas os melhores resultados foram obtidos utilizando o </w:t>
+      </w:r>
       <w:r>
         <w:rPr>
           <w:i/>
         </w:rPr>
-        <w:t>Clustering</w:t>
-      </w:r>
-      <w:proofErr w:type="spellEnd"/>
-      <w:r>
-        <w:t xml:space="preserve">, mas os melhores resultados foram obtidos utilizando o </w:t>
-      </w:r>
-      <w:proofErr w:type="spellStart"/>
-      <w:r>
-        <w:rPr>
-          <w:i/>
-        </w:rPr>
-        <w:t>Random</w:t>
-      </w:r>
-      <w:proofErr w:type="spellEnd"/>
-      <w:r>
-        <w:rPr>
-          <w:i/>
-        </w:rPr>
-        <w:t xml:space="preserve"> Forest </w:t>
-      </w:r>
-      <w:proofErr w:type="spellStart"/>
+        <w:t xml:space="preserve">Random Forest </w:t>
+      </w:r>
       <w:r>
         <w:rPr>
           <w:i/>
@@ -7899,7 +7629,6 @@
         </w:rPr>
         <w:t>lassifier</w:t>
       </w:r>
-      <w:proofErr w:type="spellEnd"/>
       <w:r>
         <w:t xml:space="preserve"> (</w:t>
       </w:r>
@@ -7967,14 +7696,12 @@
       <w:r>
         <w:t xml:space="preserve"> em cima das </w:t>
       </w:r>
-      <w:proofErr w:type="gramStart"/>
       <w:r>
         <w:rPr>
           <w:i/>
         </w:rPr>
         <w:t>playlists</w:t>
       </w:r>
-      <w:proofErr w:type="gramEnd"/>
       <w:r>
         <w:t xml:space="preserve"> dispostas do </w:t>
       </w:r>
@@ -8060,14 +7787,12 @@
       <w:r>
         <w:t xml:space="preserve"> ao procurar por uma </w:t>
       </w:r>
-      <w:proofErr w:type="gramStart"/>
       <w:r>
         <w:rPr>
           <w:i/>
         </w:rPr>
         <w:t>playlist</w:t>
       </w:r>
-      <w:proofErr w:type="gramEnd"/>
       <w:r>
         <w:t xml:space="preserve"> </w:t>
       </w:r>
@@ -8110,14 +7835,12 @@
       <w:r>
         <w:t xml:space="preserve"> </w:t>
       </w:r>
-      <w:proofErr w:type="gramStart"/>
       <w:r>
         <w:rPr>
           <w:i/>
         </w:rPr>
         <w:t>playlist</w:t>
       </w:r>
-      <w:proofErr w:type="gramEnd"/>
       <w:r>
         <w:t xml:space="preserve"> </w:t>
       </w:r>
@@ -8170,14 +7893,12 @@
       <w:r>
         <w:t xml:space="preserve">nas buscas por </w:t>
       </w:r>
-      <w:proofErr w:type="gramStart"/>
       <w:r>
         <w:rPr>
           <w:i/>
         </w:rPr>
         <w:t>playlists</w:t>
       </w:r>
-      <w:proofErr w:type="gramEnd"/>
       <w:r>
         <w:t xml:space="preserve"> e</w:t>
       </w:r>
@@ -8238,25 +7959,21 @@
       <w:r>
         <w:t xml:space="preserve"> uma comparação com o RecSys do Spotify (SPTF) e o criado no artigo revisado (AIR). Nessa comparação foi pedido ao usuário para avaliar as duas </w:t>
       </w:r>
-      <w:proofErr w:type="gramStart"/>
       <w:r>
         <w:rPr>
           <w:i/>
         </w:rPr>
         <w:t>playlists</w:t>
       </w:r>
-      <w:proofErr w:type="gramEnd"/>
       <w:r>
         <w:t xml:space="preserve"> geradas pelos sistemas. As </w:t>
       </w:r>
-      <w:proofErr w:type="gramStart"/>
       <w:r>
         <w:rPr>
           <w:i/>
         </w:rPr>
         <w:t>playlists</w:t>
       </w:r>
-      <w:proofErr w:type="gramEnd"/>
       <w:r>
         <w:t xml:space="preserve"> geradas automaticamente para cada uma das 10 atividades foram agrupadas. Depois foram avaliadas por 1-3 avaliadores humanos. A avaliação </w:t>
       </w:r>
@@ -8266,14 +7983,12 @@
       <w:r>
         <w:t xml:space="preserve"> validar o quanto a </w:t>
       </w:r>
-      <w:proofErr w:type="gramStart"/>
       <w:r>
         <w:rPr>
           <w:i/>
         </w:rPr>
         <w:t>playlist</w:t>
       </w:r>
-      <w:proofErr w:type="gramEnd"/>
       <w:r>
         <w:t xml:space="preserve"> se enquadrava na atividade estipulada.</w:t>
       </w:r>
@@ -8301,21 +8016,11 @@
       <w:r>
         <w:t xml:space="preserve"> coeficiente de correlação de </w:t>
       </w:r>
-      <w:proofErr w:type="spellStart"/>
       <w:r>
         <w:t>Kendallτ</w:t>
       </w:r>
-      <w:proofErr w:type="spellEnd"/>
-      <w:r>
-        <w:t>; (</w:t>
-      </w:r>
-      <w:proofErr w:type="spellStart"/>
-      <w:r>
-        <w:t>ii</w:t>
-      </w:r>
-      <w:proofErr w:type="spellEnd"/>
-      <w:r>
-        <w:t>)</w:t>
+      <w:r>
+        <w:t>; (ii)</w:t>
       </w:r>
       <w:r>
         <w:t xml:space="preserve"> </w:t>
@@ -8333,58 +8038,26 @@
         <w:t xml:space="preserve"> das recomendações</w:t>
       </w:r>
       <w:r>
-        <w:t>; (</w:t>
-      </w:r>
-      <w:proofErr w:type="spellStart"/>
-      <w:r>
-        <w:t>iii</w:t>
-      </w:r>
-      <w:proofErr w:type="spellEnd"/>
-      <w:r>
-        <w:t xml:space="preserve">) </w:t>
+        <w:t xml:space="preserve">; (iii) </w:t>
       </w:r>
       <w:r>
         <w:t xml:space="preserve">uma variação do </w:t>
       </w:r>
-      <w:proofErr w:type="spellStart"/>
       <w:r>
         <w:rPr>
           <w:i/>
         </w:rPr>
-        <w:t>Mean</w:t>
-      </w:r>
-      <w:proofErr w:type="spellEnd"/>
-      <w:r>
-        <w:rPr>
-          <w:i/>
-        </w:rPr>
+        <w:t>Mean Reciprocal Rank</w:t>
+      </w:r>
+      <w:r>
         <w:t xml:space="preserve"> </w:t>
       </w:r>
-      <w:proofErr w:type="spellStart"/>
-      <w:r>
-        <w:rPr>
-          <w:i/>
-        </w:rPr>
-        <w:t>Reciprocal</w:t>
-      </w:r>
-      <w:proofErr w:type="spellEnd"/>
-      <w:r>
-        <w:rPr>
-          <w:i/>
-        </w:rPr>
-        <w:t xml:space="preserve"> Rank</w:t>
-      </w:r>
-      <w:r>
-        <w:t xml:space="preserve"> </w:t>
-      </w:r>
       <w:r>
         <w:t>(</w:t>
       </w:r>
-      <w:proofErr w:type="spellStart"/>
       <w:r>
         <w:t>nMMR</w:t>
       </w:r>
-      <w:proofErr w:type="spellEnd"/>
       <w:r>
         <w:t>)</w:t>
       </w:r>
@@ -8774,14 +8447,12 @@
       <w:r>
         <w:t xml:space="preserve">Essa seção do trabalho teve como principal objetivo classificar (utilizando </w:t>
       </w:r>
-      <w:proofErr w:type="spellStart"/>
       <w:r>
         <w:rPr>
           <w:i/>
         </w:rPr>
         <w:t>auto-tagging</w:t>
       </w:r>
-      <w:proofErr w:type="spellEnd"/>
       <w:r>
         <w:t xml:space="preserve">) a relação das </w:t>
       </w:r>
@@ -8850,14 +8521,12 @@
       <w:r>
         <w:t xml:space="preserve"> criação das </w:t>
       </w:r>
-      <w:proofErr w:type="spellStart"/>
       <w:r>
         <w:rPr>
           <w:i/>
         </w:rPr>
         <w:t>tags</w:t>
       </w:r>
-      <w:proofErr w:type="spellEnd"/>
       <w:r>
         <w:t xml:space="preserve"> do teste</w:t>
       </w:r>
@@ -8926,108 +8595,62 @@
         <w:rPr>
           <w:i/>
         </w:rPr>
-        <w:t xml:space="preserve">radial </w:t>
-      </w:r>
-      <w:proofErr w:type="spellStart"/>
+        <w:t>radial basis function</w:t>
+      </w:r>
+      <w:r>
+        <w:t xml:space="preserve"> (RBF) e </w:t>
+      </w:r>
       <w:r>
         <w:rPr>
           <w:i/>
         </w:rPr>
-        <w:t>basis</w:t>
-      </w:r>
-      <w:proofErr w:type="spellEnd"/>
+        <w:t>support vector machine</w:t>
+      </w:r>
+      <w:r>
+        <w:t xml:space="preserve"> (SVM).</w:t>
+      </w:r>
+      <w:r>
+        <w:t xml:space="preserve"> Dado os problemas com dados negativos nas classificações bin</w:t>
+      </w:r>
+      <w:r>
+        <w:t>á</w:t>
+      </w:r>
+      <w:r>
+        <w:t>rias, foi utilizad</w:t>
+      </w:r>
+      <w:r>
+        <w:t>a</w:t>
+      </w:r>
+      <w:r>
+        <w:t xml:space="preserve"> a técnica </w:t>
+      </w:r>
+      <w:r>
+        <w:rPr>
+          <w:i/>
+        </w:rPr>
+        <w:t>EasyEnsemble</w:t>
+      </w:r>
       <w:r>
         <w:rPr>
           <w:i/>
         </w:rPr>
         <w:t xml:space="preserve"> </w:t>
       </w:r>
-      <w:proofErr w:type="spellStart"/>
+      <w:r>
+        <w:t xml:space="preserve">(mais especificamente </w:t>
+      </w:r>
+      <w:r>
+        <w:t>a</w:t>
+      </w:r>
+      <w:r>
+        <w:t xml:space="preserve"> </w:t>
+      </w:r>
       <w:r>
         <w:rPr>
           <w:i/>
         </w:rPr>
-        <w:t>function</w:t>
-      </w:r>
-      <w:proofErr w:type="spellEnd"/>
-      <w:r>
-        <w:t xml:space="preserve"> (RBF) e </w:t>
-      </w:r>
-      <w:proofErr w:type="spellStart"/>
-      <w:r>
-        <w:rPr>
-          <w:i/>
-        </w:rPr>
-        <w:t>support</w:t>
-      </w:r>
-      <w:proofErr w:type="spellEnd"/>
-      <w:r>
-        <w:rPr>
-          <w:i/>
-        </w:rPr>
-        <w:t xml:space="preserve"> vector </w:t>
-      </w:r>
-      <w:proofErr w:type="spellStart"/>
-      <w:r>
-        <w:rPr>
-          <w:i/>
-        </w:rPr>
-        <w:t>machine</w:t>
-      </w:r>
-      <w:proofErr w:type="spellEnd"/>
-      <w:r>
-        <w:t xml:space="preserve"> (SVM).</w:t>
-      </w:r>
-      <w:r>
-        <w:t xml:space="preserve"> Dado os problemas com dados negativos nas classificações bin</w:t>
-      </w:r>
-      <w:r>
-        <w:t>á</w:t>
-      </w:r>
-      <w:r>
-        <w:t>rias, foi utilizad</w:t>
-      </w:r>
-      <w:r>
-        <w:t>a</w:t>
-      </w:r>
-      <w:r>
-        <w:t xml:space="preserve"> a técnica </w:t>
-      </w:r>
-      <w:r>
-        <w:rPr>
-          <w:i/>
-        </w:rPr>
-        <w:t>EasyEnsemble</w:t>
-      </w:r>
-      <w:r>
-        <w:rPr>
-          <w:i/>
-        </w:rPr>
-        <w:t xml:space="preserve"> </w:t>
-      </w:r>
-      <w:r>
-        <w:t xml:space="preserve">(mais especificamente </w:t>
-      </w:r>
-      <w:r>
-        <w:t>a</w:t>
-      </w:r>
-      <w:r>
-        <w:t xml:space="preserve"> </w:t>
-      </w:r>
-      <w:r>
-        <w:rPr>
-          <w:i/>
-        </w:rPr>
-        <w:t xml:space="preserve">Beta </w:t>
-      </w:r>
-      <w:proofErr w:type="spellStart"/>
-      <w:r>
-        <w:rPr>
-          <w:i/>
-        </w:rPr>
-        <w:t>weights</w:t>
-      </w:r>
-      <w:proofErr w:type="spellEnd"/>
+        <w:t>Beta weights</w:t>
+      </w:r>
       <w:r>
         <w:t>)</w:t>
       </w:r>
@@ -9048,802 +8671,564 @@
       <w:r>
         <w:t xml:space="preserve"> para medir a precisão das </w:t>
       </w:r>
-      <w:proofErr w:type="spellStart"/>
       <w:r>
         <w:rPr>
           <w:i/>
         </w:rPr>
         <w:t>tags</w:t>
       </w:r>
-      <w:proofErr w:type="spellEnd"/>
       <w:r>
         <w:t xml:space="preserve"> criadas, foi utilizado o </w:t>
       </w:r>
-      <w:proofErr w:type="spellStart"/>
       <w:r>
         <w:rPr>
           <w:i/>
         </w:rPr>
-        <w:t>operating</w:t>
-      </w:r>
-      <w:proofErr w:type="spellEnd"/>
+        <w:t>operating characteristic curve</w:t>
+      </w:r>
+      <w:r>
+        <w:t xml:space="preserve"> (AUC)</w:t>
+      </w:r>
+      <w:r>
+        <w:t>,</w:t>
+      </w:r>
+      <w:r>
+        <w:t xml:space="preserve"> mais especificamente o </w:t>
+      </w:r>
       <w:r>
         <w:rPr>
           <w:i/>
         </w:rPr>
+        <w:t>Pearson’s linear correlation coefficient</w:t>
+      </w:r>
+      <w:r>
+        <w:t>.</w:t>
+      </w:r>
+      <w:r>
         <w:t xml:space="preserve"> </w:t>
       </w:r>
-      <w:proofErr w:type="spellStart"/>
+      <w:r>
+        <w:t xml:space="preserve">Buscando auxiliar a visualização da </w:t>
+      </w:r>
+      <w:r>
+        <w:t>valência</w:t>
+      </w:r>
+      <w:r>
+        <w:t>-excitação das emoções no espaço, foi utilizad</w:t>
+      </w:r>
+      <w:r>
+        <w:t>a</w:t>
+      </w:r>
+      <w:r>
+        <w:t xml:space="preserve"> a técnica de </w:t>
+      </w:r>
       <w:r>
         <w:rPr>
           <w:i/>
         </w:rPr>
-        <w:t>characteristic</w:t>
-      </w:r>
-      <w:proofErr w:type="spellEnd"/>
+        <w:t>Affective Norm for English Words</w:t>
+      </w:r>
+      <w:r>
+        <w:t xml:space="preserve"> (ANEW)</w:t>
+      </w:r>
+      <w:r>
+        <w:t>.</w:t>
+      </w:r>
+      <w:r>
+        <w:t xml:space="preserve"> E no fim, para </w:t>
+      </w:r>
+      <w:r>
+        <w:t>computar a associação entre as músicas e as emoções</w:t>
+      </w:r>
+      <w:r>
+        <w:t xml:space="preserve">, foi feito </w:t>
+      </w:r>
+      <w:r>
+        <w:t>uso do GPR (</w:t>
+      </w:r>
       <w:r>
         <w:rPr>
           <w:i/>
         </w:rPr>
-        <w:t xml:space="preserve"> curve</w:t>
-      </w:r>
-      <w:r>
-        <w:t xml:space="preserve"> (AUC)</w:t>
-      </w:r>
-      <w:r>
-        <w:t>,</w:t>
-      </w:r>
-      <w:r>
-        <w:t xml:space="preserve"> mais especificamente o </w:t>
-      </w:r>
-      <w:proofErr w:type="spellStart"/>
+        <w:t xml:space="preserve">Gaussian </w:t>
+      </w:r>
       <w:r>
         <w:rPr>
           <w:i/>
         </w:rPr>
-        <w:t>Pearson’s</w:t>
-      </w:r>
-      <w:proofErr w:type="spellEnd"/>
+        <w:t>P</w:t>
+      </w:r>
       <w:r>
         <w:rPr>
           <w:i/>
         </w:rPr>
-        <w:t xml:space="preserve"> linear </w:t>
-      </w:r>
-      <w:proofErr w:type="spellStart"/>
+        <w:t xml:space="preserve">rocess </w:t>
+      </w:r>
       <w:r>
         <w:rPr>
           <w:i/>
         </w:rPr>
-        <w:t>correlation</w:t>
-      </w:r>
-      <w:proofErr w:type="spellEnd"/>
+        <w:t>R</w:t>
+      </w:r>
       <w:r>
         <w:rPr>
           <w:i/>
         </w:rPr>
+        <w:t>egression</w:t>
+      </w:r>
+      <w:r>
+        <w:t>)</w:t>
+      </w:r>
+      <w:r>
+        <w:t xml:space="preserve">, mais especificamente o método </w:t>
+      </w:r>
+      <w:r>
+        <w:rPr>
+          <w:i/>
+        </w:rPr>
+        <w:t>isotropic rational quadratic covariance kernel</w:t>
+      </w:r>
+      <w:r>
         <w:t xml:space="preserve"> </w:t>
       </w:r>
-      <w:proofErr w:type="spellStart"/>
+      <w:r>
+        <w:t>implementado pel</w:t>
+      </w:r>
+      <w:r>
+        <w:t xml:space="preserve">o </w:t>
+      </w:r>
+      <w:r>
+        <w:rPr>
+          <w:i/>
+        </w:rPr>
+        <w:t>toolkit</w:t>
+      </w:r>
+      <w:r>
+        <w:t xml:space="preserve"> </w:t>
+      </w:r>
+      <w:r>
+        <w:rPr>
+          <w:i/>
+        </w:rPr>
+        <w:t xml:space="preserve">Gaussian </w:t>
+      </w:r>
+      <w:r>
+        <w:rPr>
+          <w:i/>
+        </w:rPr>
+        <w:t>P</w:t>
+      </w:r>
+      <w:r>
+        <w:rPr>
+          <w:i/>
+        </w:rPr>
+        <w:t xml:space="preserve">rocess for </w:t>
+      </w:r>
+      <w:r>
+        <w:rPr>
+          <w:i/>
+        </w:rPr>
+        <w:t>M</w:t>
+      </w:r>
+      <w:r>
+        <w:rPr>
+          <w:i/>
+        </w:rPr>
+        <w:t xml:space="preserve">achine </w:t>
+      </w:r>
+      <w:r>
+        <w:rPr>
+          <w:i/>
+        </w:rPr>
+        <w:t>L</w:t>
+      </w:r>
+      <w:r>
+        <w:rPr>
+          <w:i/>
+        </w:rPr>
+        <w:t>earning</w:t>
+      </w:r>
+      <w:r>
+        <w:t xml:space="preserve"> (GPML)</w:t>
+      </w:r>
+      <w:r>
+        <w:t>.</w:t>
+      </w:r>
+    </w:p>
+    <w:p>
+      <w:r>
+        <w:tab/>
+      </w:r>
+      <w:r>
+        <w:t>Como a experi</w:t>
+      </w:r>
+      <w:r>
+        <w:t>ê</w:t>
+      </w:r>
+      <w:r>
+        <w:t>ncia da música é multidimensional, o artigo revisado busca</w:t>
+      </w:r>
+      <w:r>
+        <w:t xml:space="preserve"> extrair os atributos das </w:t>
+      </w:r>
+      <w:r>
+        <w:t>músicas</w:t>
+      </w:r>
+      <w:r>
+        <w:t xml:space="preserve">, </w:t>
+      </w:r>
+      <w:r>
+        <w:t xml:space="preserve">e </w:t>
+      </w:r>
+      <w:r>
+        <w:t>visa</w:t>
+      </w:r>
+      <w:r>
+        <w:t xml:space="preserve"> auxiliar o processo de classificação, </w:t>
+      </w:r>
+      <w:r>
+        <w:t>foram</w:t>
+      </w:r>
+      <w:r>
+        <w:t xml:space="preserve"> utilizado</w:t>
+      </w:r>
+      <w:r>
+        <w:t>s</w:t>
+      </w:r>
+      <w:r>
+        <w:t xml:space="preserve"> o </w:t>
+      </w:r>
+      <w:r>
+        <w:rPr>
+          <w:i/>
+        </w:rPr>
+        <w:t>MIRtoolbox</w:t>
+      </w:r>
+      <w:r>
+        <w:t xml:space="preserve"> e o </w:t>
+      </w:r>
+      <w:r>
+        <w:rPr>
+          <w:i/>
+        </w:rPr>
+        <w:t>PsySound toolbox</w:t>
+      </w:r>
+      <w:r>
+        <w:rPr>
+          <w:i/>
+        </w:rPr>
+        <w:t>,</w:t>
+      </w:r>
+      <w:r>
+        <w:t xml:space="preserve"> os quais conseguem extrair os </w:t>
+      </w:r>
+      <w:r>
+        <w:t>atributos</w:t>
+      </w:r>
+      <w:r>
+        <w:t xml:space="preserve"> musicais</w:t>
+      </w:r>
+      <w:r>
+        <w:t>.</w:t>
+      </w:r>
+    </w:p>
+    <w:p>
+      <w:pPr>
+        <w:pStyle w:val="Listas1"/>
+      </w:pPr>
+      <w:r>
+        <w:t xml:space="preserve">Em que medida podemos prever a atividade de um usuário a partir dos dados do sensor coletados dos </w:t>
+      </w:r>
+      <w:r>
+        <w:rPr>
+          <w:i/>
+        </w:rPr>
+        <w:t>smartphones</w:t>
+      </w:r>
+      <w:r>
+        <w:t xml:space="preserve"> em um contexto</w:t>
+      </w:r>
+      <w:r>
+        <w:t xml:space="preserve"> de um ouvinte musical da </w:t>
+      </w:r>
+      <w:r>
+        <w:t>vida real</w:t>
+      </w:r>
+      <w:r>
+        <w:t>?</w:t>
+      </w:r>
+    </w:p>
+    <w:p>
+      <w:r>
+        <w:tab/>
+      </w:r>
+      <w:r>
+        <w:t>O principal objetivo dessa seção do trabalho foi</w:t>
+      </w:r>
+      <w:r>
+        <w:t xml:space="preserve"> classificar as atividade</w:t>
+      </w:r>
+      <w:r>
+        <w:t>s</w:t>
+      </w:r>
+      <w:r>
+        <w:t xml:space="preserve"> dos usuários (</w:t>
+      </w:r>
+      <w:r>
+        <w:rPr>
+          <w:i/>
+        </w:rPr>
+        <w:t>user-activity</w:t>
+      </w:r>
+      <w:r>
+        <w:t>) e relacionar as 8 atividades definidas com os dados obtidos dos sensores.</w:t>
+      </w:r>
+      <w:r>
+        <w:t xml:space="preserve"> </w:t>
+      </w:r>
+      <w:r>
+        <w:t>Foram considerados os mesmos 19 usuários obtidos na filtragem apresentada na seção anterior.</w:t>
+      </w:r>
+    </w:p>
+    <w:p>
+      <w:r>
+        <w:tab/>
+      </w:r>
+      <w:r>
+        <w:t>A partir do aplicativo desenvolvido, foi possível obter os dados dos sensores</w:t>
+      </w:r>
+      <w:r>
+        <w:t xml:space="preserve"> utilizando o </w:t>
+      </w:r>
+      <w:r>
+        <w:rPr>
+          <w:i/>
+        </w:rPr>
+        <w:t>Funf Open Sensing Framework</w:t>
+      </w:r>
+      <w:r>
+        <w:t>, e s</w:t>
+      </w:r>
+      <w:r>
+        <w:t xml:space="preserve">emelhante a classificação dos dados musicais com o contexto, para classificar as atividades dos </w:t>
+      </w:r>
+      <w:r>
+        <w:t>usuários</w:t>
+      </w:r>
+      <w:r>
+        <w:t xml:space="preserve"> com os sensores fo</w:t>
+      </w:r>
+      <w:r>
+        <w:t>ram</w:t>
+      </w:r>
+      <w:r>
+        <w:t xml:space="preserve"> utilizad</w:t>
+      </w:r>
+      <w:r>
+        <w:t>as</w:t>
+      </w:r>
+      <w:r>
+        <w:t xml:space="preserve"> </w:t>
+      </w:r>
+      <w:r>
+        <w:t>as técnicas de</w:t>
+      </w:r>
+      <w:r>
+        <w:t xml:space="preserve"> </w:t>
+      </w:r>
+      <w:r>
+        <w:t xml:space="preserve">RBF e </w:t>
+      </w:r>
+      <w:r>
+        <w:t>SV</w:t>
+      </w:r>
+      <w:r>
+        <w:t>M</w:t>
+      </w:r>
+      <w:r>
+        <w:t>.</w:t>
+      </w:r>
+    </w:p>
+    <w:p>
+      <w:pPr>
+        <w:pStyle w:val="Listas1"/>
+      </w:pPr>
+      <w:r>
+        <w:t>Como fatores pessoais se correlacionam com a previsibilidade do uso de músicas e da atividade do usuário para diferentes usuários</w:t>
+      </w:r>
+      <w:r>
+        <w:t>?</w:t>
+      </w:r>
+    </w:p>
+    <w:p>
+      <w:r>
+        <w:tab/>
+      </w:r>
+      <w:r>
+        <w:t>Com</w:t>
+      </w:r>
+      <w:r>
+        <w:t xml:space="preserve"> os resultados obtidos nas seções anteriores, essa seção busca determinar quais fatores do </w:t>
+      </w:r>
+      <w:r>
+        <w:t>usuário</w:t>
+      </w:r>
+      <w:r>
+        <w:t xml:space="preserve"> são forte indicadores </w:t>
+      </w:r>
+      <w:r>
+        <w:t xml:space="preserve">de desempenho </w:t>
+      </w:r>
+      <w:r>
+        <w:t>das duas tarefas.</w:t>
+      </w:r>
+      <w:r>
+        <w:t xml:space="preserve"> Foram considerados os mesmos 19 usuários obtidos na filtragem apresentada na seção anterior.</w:t>
+      </w:r>
+      <w:r>
+        <w:t xml:space="preserve"> </w:t>
+      </w:r>
+    </w:p>
+    <w:p>
+      <w:r>
+        <w:tab/>
+      </w:r>
+      <w:r>
+        <w:t>Antes dos usuários passarem a utilizar o sistema, fo</w:t>
+      </w:r>
+      <w:r>
+        <w:t>ram</w:t>
+      </w:r>
+      <w:r>
+        <w:t xml:space="preserve"> realizad</w:t>
+      </w:r>
+      <w:r>
+        <w:t>as</w:t>
+      </w:r>
+      <w:r>
+        <w:t xml:space="preserve"> algumas perguntas a</w:t>
+      </w:r>
+      <w:r>
+        <w:t xml:space="preserve"> eles</w:t>
+      </w:r>
+      <w:r>
+        <w:t>, validando e obtendo informações pr</w:t>
+      </w:r>
+      <w:r>
+        <w:t>é</w:t>
+      </w:r>
+      <w:r>
+        <w:t>vias deles.</w:t>
+      </w:r>
+      <w:r>
+        <w:t xml:space="preserve"> Nessa seção foi utilizado o </w:t>
+      </w:r>
+      <w:r>
+        <w:rPr>
+          <w:i/>
+        </w:rPr>
+        <w:t xml:space="preserve">Pearson’s </w:t>
+      </w:r>
+      <w:r>
+        <w:rPr>
+          <w:i/>
+        </w:rPr>
+        <w:lastRenderedPageBreak/>
+        <w:t xml:space="preserve">linear correlation </w:t>
+      </w:r>
       <w:r>
         <w:rPr>
           <w:i/>
         </w:rPr>
         <w:t>coefficient</w:t>
       </w:r>
-      <w:proofErr w:type="spellEnd"/>
-      <w:r>
-        <w:t>.</w:t>
-      </w:r>
-      <w:r>
-        <w:t xml:space="preserve"> </w:t>
-      </w:r>
-      <w:r>
-        <w:t xml:space="preserve">Buscando auxiliar a visualização da </w:t>
-      </w:r>
-      <w:r>
-        <w:t>valência</w:t>
-      </w:r>
-      <w:r>
-        <w:t>-excitação das emoções no espaço, foi utilizad</w:t>
-      </w:r>
-      <w:r>
-        <w:t>a</w:t>
-      </w:r>
-      <w:r>
-        <w:t xml:space="preserve"> a técnica de </w:t>
-      </w:r>
-      <w:proofErr w:type="spellStart"/>
-      <w:r>
-        <w:rPr>
-          <w:i/>
-        </w:rPr>
-        <w:t>Affective</w:t>
-      </w:r>
-      <w:proofErr w:type="spellEnd"/>
-      <w:r>
-        <w:rPr>
-          <w:i/>
-        </w:rPr>
-        <w:t xml:space="preserve"> Norm for </w:t>
-      </w:r>
-      <w:proofErr w:type="spellStart"/>
-      <w:r>
-        <w:rPr>
-          <w:i/>
-        </w:rPr>
-        <w:t>English</w:t>
-      </w:r>
-      <w:proofErr w:type="spellEnd"/>
-      <w:r>
-        <w:rPr>
-          <w:i/>
-        </w:rPr>
-        <w:t xml:space="preserve"> </w:t>
-      </w:r>
-      <w:proofErr w:type="spellStart"/>
-      <w:r>
-        <w:rPr>
-          <w:i/>
-        </w:rPr>
-        <w:t>Words</w:t>
-      </w:r>
-      <w:proofErr w:type="spellEnd"/>
-      <w:r>
-        <w:t xml:space="preserve"> (ANEW)</w:t>
-      </w:r>
-      <w:r>
-        <w:t>.</w:t>
-      </w:r>
-      <w:r>
-        <w:t xml:space="preserve"> E no fim, para </w:t>
-      </w:r>
-      <w:r>
-        <w:t>computar a associação entre as músicas e as emoções</w:t>
-      </w:r>
-      <w:r>
-        <w:t xml:space="preserve">, foi feito </w:t>
-      </w:r>
-      <w:r>
-        <w:t>uso do GPR (</w:t>
-      </w:r>
-      <w:proofErr w:type="spellStart"/>
-      <w:r>
-        <w:rPr>
-          <w:i/>
-        </w:rPr>
-        <w:t>Gaussian</w:t>
-      </w:r>
-      <w:proofErr w:type="spellEnd"/>
-      <w:r>
-        <w:rPr>
-          <w:i/>
-        </w:rPr>
-        <w:t xml:space="preserve"> </w:t>
-      </w:r>
-      <w:proofErr w:type="spellStart"/>
-      <w:r>
-        <w:rPr>
-          <w:i/>
-        </w:rPr>
-        <w:t>P</w:t>
-      </w:r>
-      <w:r>
-        <w:rPr>
-          <w:i/>
-        </w:rPr>
-        <w:t>rocess</w:t>
-      </w:r>
-      <w:proofErr w:type="spellEnd"/>
-      <w:r>
-        <w:rPr>
-          <w:i/>
-        </w:rPr>
-        <w:t xml:space="preserve"> </w:t>
-      </w:r>
-      <w:proofErr w:type="spellStart"/>
-      <w:r>
-        <w:rPr>
-          <w:i/>
-        </w:rPr>
-        <w:t>R</w:t>
-      </w:r>
-      <w:r>
-        <w:rPr>
-          <w:i/>
-        </w:rPr>
-        <w:t>egression</w:t>
-      </w:r>
-      <w:proofErr w:type="spellEnd"/>
-      <w:r>
-        <w:t>)</w:t>
-      </w:r>
-      <w:r>
-        <w:t xml:space="preserve">, mais especificamente o método </w:t>
-      </w:r>
-      <w:proofErr w:type="spellStart"/>
-      <w:r>
-        <w:rPr>
-          <w:i/>
-        </w:rPr>
-        <w:t>isotropic</w:t>
-      </w:r>
-      <w:proofErr w:type="spellEnd"/>
-      <w:r>
-        <w:rPr>
-          <w:i/>
-        </w:rPr>
-        <w:t xml:space="preserve"> </w:t>
-      </w:r>
-      <w:proofErr w:type="spellStart"/>
-      <w:r>
-        <w:rPr>
-          <w:i/>
-        </w:rPr>
-        <w:t>rational</w:t>
-      </w:r>
-      <w:proofErr w:type="spellEnd"/>
-      <w:r>
-        <w:rPr>
-          <w:i/>
-        </w:rPr>
-        <w:t xml:space="preserve"> </w:t>
-      </w:r>
-      <w:proofErr w:type="spellStart"/>
-      <w:r>
-        <w:rPr>
-          <w:i/>
-        </w:rPr>
-        <w:t>quadratic</w:t>
-      </w:r>
-      <w:proofErr w:type="spellEnd"/>
-      <w:r>
-        <w:rPr>
-          <w:i/>
-        </w:rPr>
-        <w:t xml:space="preserve"> </w:t>
-      </w:r>
-      <w:proofErr w:type="spellStart"/>
-      <w:r>
-        <w:rPr>
-          <w:i/>
-        </w:rPr>
-        <w:t>covariance</w:t>
-      </w:r>
-      <w:proofErr w:type="spellEnd"/>
-      <w:r>
-        <w:rPr>
-          <w:i/>
-        </w:rPr>
-        <w:t xml:space="preserve"> kernel</w:t>
-      </w:r>
-      <w:r>
-        <w:t xml:space="preserve"> </w:t>
-      </w:r>
-      <w:r>
-        <w:t>implementado pel</w:t>
-      </w:r>
-      <w:r>
-        <w:t xml:space="preserve">o </w:t>
-      </w:r>
-      <w:r>
-        <w:rPr>
-          <w:i/>
-        </w:rPr>
-        <w:t>toolkit</w:t>
-      </w:r>
-      <w:r>
-        <w:t xml:space="preserve"> </w:t>
-      </w:r>
-      <w:proofErr w:type="spellStart"/>
-      <w:r>
-        <w:rPr>
-          <w:i/>
-        </w:rPr>
-        <w:t>Gaussian</w:t>
-      </w:r>
-      <w:proofErr w:type="spellEnd"/>
-      <w:r>
-        <w:rPr>
-          <w:i/>
-        </w:rPr>
-        <w:t xml:space="preserve"> </w:t>
-      </w:r>
-      <w:proofErr w:type="spellStart"/>
-      <w:r>
-        <w:rPr>
-          <w:i/>
-        </w:rPr>
-        <w:t>P</w:t>
-      </w:r>
-      <w:r>
-        <w:rPr>
-          <w:i/>
-        </w:rPr>
-        <w:t>rocess</w:t>
-      </w:r>
-      <w:proofErr w:type="spellEnd"/>
-      <w:r>
-        <w:rPr>
-          <w:i/>
-        </w:rPr>
-        <w:t xml:space="preserve"> for </w:t>
-      </w:r>
-      <w:proofErr w:type="spellStart"/>
-      <w:r>
-        <w:rPr>
-          <w:i/>
-        </w:rPr>
-        <w:t>M</w:t>
-      </w:r>
-      <w:r>
-        <w:rPr>
-          <w:i/>
-        </w:rPr>
-        <w:t>achine</w:t>
-      </w:r>
-      <w:proofErr w:type="spellEnd"/>
-      <w:r>
-        <w:rPr>
-          <w:i/>
-        </w:rPr>
-        <w:t xml:space="preserve"> </w:t>
-      </w:r>
-      <w:r>
-        <w:rPr>
-          <w:i/>
-        </w:rPr>
-        <w:t>L</w:t>
-      </w:r>
-      <w:r>
-        <w:rPr>
-          <w:i/>
-        </w:rPr>
-        <w:t>earning</w:t>
-      </w:r>
-      <w:r>
-        <w:t xml:space="preserve"> (GPML)</w:t>
+      <w:r>
+        <w:t xml:space="preserve"> e AUC para determinar quais fatores dos usuários são indicadores de desempenho</w:t>
+      </w:r>
+      <w:r>
+        <w:t xml:space="preserve"> das duas tarefas</w:t>
       </w:r>
       <w:r>
         <w:t>.</w:t>
       </w:r>
     </w:p>
     <w:p>
-      <w:r>
-        <w:tab/>
-      </w:r>
-      <w:r>
-        <w:t>Como a experi</w:t>
-      </w:r>
-      <w:r>
-        <w:t>ê</w:t>
-      </w:r>
-      <w:r>
-        <w:t>ncia da música é multidimensional, o artigo revisado busca</w:t>
-      </w:r>
-      <w:r>
-        <w:t xml:space="preserve"> extrair os atributos das </w:t>
-      </w:r>
-      <w:r>
-        <w:t>músicas</w:t>
-      </w:r>
-      <w:r>
-        <w:t xml:space="preserve">, </w:t>
-      </w:r>
-      <w:r>
-        <w:t xml:space="preserve">e </w:t>
-      </w:r>
-      <w:r>
-        <w:t>visa</w:t>
-      </w:r>
-      <w:r>
-        <w:t xml:space="preserve"> auxiliar o processo de classificação, </w:t>
-      </w:r>
-      <w:r>
-        <w:t>foram</w:t>
-      </w:r>
-      <w:r>
-        <w:t xml:space="preserve"> utilizado</w:t>
-      </w:r>
-      <w:r>
-        <w:t>s</w:t>
-      </w:r>
-      <w:r>
-        <w:t xml:space="preserve"> o </w:t>
-      </w:r>
-      <w:r>
-        <w:rPr>
-          <w:i/>
-        </w:rPr>
-        <w:t>MIRtoolbox</w:t>
-      </w:r>
-      <w:r>
-        <w:t xml:space="preserve"> e o </w:t>
-      </w:r>
-      <w:r>
-        <w:rPr>
-          <w:i/>
-        </w:rPr>
-        <w:t>PsySound toolbox</w:t>
-      </w:r>
-      <w:r>
-        <w:rPr>
-          <w:i/>
-        </w:rPr>
-        <w:t>,</w:t>
-      </w:r>
-      <w:r>
-        <w:t xml:space="preserve"> os quais conseguem extrair os </w:t>
-      </w:r>
-      <w:r>
-        <w:t>atributos</w:t>
-      </w:r>
-      <w:r>
-        <w:t xml:space="preserve"> musicais</w:t>
-      </w:r>
-      <w:r>
-        <w:t>.</w:t>
+      <w:pPr>
+        <w:pStyle w:val="Ttulo4"/>
+      </w:pPr>
+      <w:r>
+        <w:t>Qual a base de treinamento e teste?</w:t>
       </w:r>
     </w:p>
     <w:p>
-      <w:pPr>
-        <w:pStyle w:val="Listas1"/>
-      </w:pPr>
-      <w:r>
-        <w:t xml:space="preserve">Em que medida podemos prever a atividade de um usuário a partir dos dados do sensor coletados dos </w:t>
-      </w:r>
-      <w:r>
-        <w:rPr>
-          <w:i/>
-        </w:rPr>
-        <w:t>smartphones</w:t>
-      </w:r>
-      <w:r>
-        <w:t xml:space="preserve"> em um contexto</w:t>
-      </w:r>
-      <w:r>
-        <w:t xml:space="preserve"> de um ouvinte musical da </w:t>
-      </w:r>
-      <w:r>
-        <w:t>vida real</w:t>
-      </w:r>
-      <w:r>
-        <w:t>?</w:t>
-      </w:r>
-    </w:p>
-    <w:p>
       <w:r>
         <w:tab/>
       </w:r>
       <w:r>
-        <w:t>O principal objetivo dessa seção do trabalho foi</w:t>
-      </w:r>
-      <w:r>
-        <w:t xml:space="preserve"> classificar as atividade</w:t>
+        <w:t>A partir do aplicativo desenvolvid</w:t>
+      </w:r>
+      <w:r>
+        <w:t>o</w:t>
+      </w:r>
+      <w:r>
+        <w:t>, fo</w:t>
+      </w:r>
+      <w:r>
+        <w:t>ram</w:t>
+      </w:r>
+      <w:r>
+        <w:t xml:space="preserve"> gerad</w:t>
+      </w:r>
+      <w:r>
+        <w:t xml:space="preserve">as </w:t>
+      </w:r>
+      <w:r>
+        <w:t>uma base de treinamento e teste. Ela</w:t>
       </w:r>
       <w:r>
         <w:t>s</w:t>
       </w:r>
       <w:r>
-        <w:t xml:space="preserve"> dos usuários (</w:t>
-      </w:r>
-      <w:r>
-        <w:rPr>
-          <w:i/>
-        </w:rPr>
-        <w:t>user-</w:t>
-      </w:r>
-      <w:proofErr w:type="spellStart"/>
-      <w:r>
-        <w:rPr>
-          <w:i/>
-        </w:rPr>
-        <w:t>activity</w:t>
-      </w:r>
-      <w:proofErr w:type="spellEnd"/>
-      <w:r>
-        <w:t>) e relacionar as 8 atividades definidas com os dados obtidos dos sensores.</w:t>
+        <w:t xml:space="preserve"> fo</w:t>
+      </w:r>
+      <w:r>
+        <w:t>ram</w:t>
+      </w:r>
+      <w:r>
+        <w:t xml:space="preserve"> dividida</w:t>
+      </w:r>
+      <w:r>
+        <w:t>s</w:t>
+      </w:r>
+      <w:r>
+        <w:t xml:space="preserve"> em 3 partes, sendo elas: </w:t>
+      </w:r>
+      <w:r>
+        <w:t xml:space="preserve">(i) </w:t>
+      </w:r>
+      <w:r>
+        <w:t xml:space="preserve">relação </w:t>
+      </w:r>
+      <w:r>
+        <w:t>música</w:t>
+      </w:r>
+      <w:r>
+        <w:t xml:space="preserve"> x contexto</w:t>
+      </w:r>
+      <w:r>
+        <w:t>; (ii)</w:t>
+      </w:r>
+      <w:r>
+        <w:t xml:space="preserve"> relação dos sensores x atividades</w:t>
+      </w:r>
+      <w:r>
+        <w:t>;</w:t>
       </w:r>
       <w:r>
         <w:t xml:space="preserve"> </w:t>
       </w:r>
       <w:r>
-        <w:t>Foram considerados os mesmos 19 usuários obtidos na filtragem apresentada na seção anterior.</w:t>
-      </w:r>
-    </w:p>
-    <w:p>
-      <w:r>
-        <w:tab/>
-      </w:r>
-      <w:r>
-        <w:t>A partir do aplicativo desenvolvido, foi possível obter os dados dos sensores</w:t>
-      </w:r>
-      <w:r>
-        <w:t xml:space="preserve"> utilizando o </w:t>
-      </w:r>
-      <w:r>
-        <w:rPr>
-          <w:i/>
-        </w:rPr>
-        <w:t xml:space="preserve">Funf Open </w:t>
-      </w:r>
-      <w:proofErr w:type="spellStart"/>
-      <w:r>
-        <w:rPr>
-          <w:i/>
-        </w:rPr>
-        <w:t>Sensing</w:t>
-      </w:r>
-      <w:proofErr w:type="spellEnd"/>
-      <w:r>
-        <w:rPr>
-          <w:i/>
-        </w:rPr>
-        <w:t xml:space="preserve"> Framework</w:t>
-      </w:r>
-      <w:r>
-        <w:t>, e s</w:t>
-      </w:r>
-      <w:r>
-        <w:t xml:space="preserve">emelhante a classificação dos dados musicais com o contexto, para classificar as atividades dos </w:t>
-      </w:r>
-      <w:r>
-        <w:t>usuários</w:t>
-      </w:r>
-      <w:r>
-        <w:t xml:space="preserve"> com os sensores fo</w:t>
-      </w:r>
-      <w:r>
-        <w:t>ram</w:t>
-      </w:r>
-      <w:r>
-        <w:t xml:space="preserve"> utilizad</w:t>
-      </w:r>
-      <w:r>
-        <w:t>as</w:t>
-      </w:r>
-      <w:r>
-        <w:t xml:space="preserve"> </w:t>
-      </w:r>
-      <w:r>
-        <w:t>as técnicas de</w:t>
-      </w:r>
-      <w:r>
-        <w:t xml:space="preserve"> </w:t>
-      </w:r>
-      <w:r>
-        <w:t xml:space="preserve">RBF e </w:t>
-      </w:r>
-      <w:r>
-        <w:t>SV</w:t>
-      </w:r>
-      <w:r>
-        <w:t>M</w:t>
-      </w:r>
-      <w:r>
-        <w:t>.</w:t>
-      </w:r>
-    </w:p>
-    <w:p>
-      <w:pPr>
-        <w:pStyle w:val="Listas1"/>
-      </w:pPr>
-      <w:r>
-        <w:t>Como fatores pessoais se correlacionam com a previsibilidade do uso de músicas e da atividade do usuário para diferentes usuários</w:t>
-      </w:r>
-      <w:r>
-        <w:t>?</w:t>
-      </w:r>
-    </w:p>
-    <w:p>
-      <w:r>
-        <w:tab/>
-      </w:r>
-      <w:r>
-        <w:t>Com</w:t>
-      </w:r>
-      <w:r>
-        <w:t xml:space="preserve"> os resultados obtidos nas seções anteriores, essa seção busca determinar quais fatores do </w:t>
-      </w:r>
-      <w:r>
-        <w:t>usuário</w:t>
-      </w:r>
-      <w:r>
-        <w:t xml:space="preserve"> são forte indicadores </w:t>
-      </w:r>
-      <w:r>
-        <w:t xml:space="preserve">de desempenho </w:t>
-      </w:r>
-      <w:r>
-        <w:t>das duas tarefas.</w:t>
-      </w:r>
-      <w:r>
-        <w:t xml:space="preserve"> Foram considerados os mesmos 19 usuários obtidos na filtragem apresentada na seção anterior.</w:t>
-      </w:r>
-      <w:r>
-        <w:t xml:space="preserve"> </w:t>
-      </w:r>
-    </w:p>
-    <w:p>
-      <w:r>
-        <w:tab/>
-      </w:r>
-      <w:r>
-        <w:t>Antes dos usuários passarem a utilizar o sistema, fo</w:t>
-      </w:r>
-      <w:r>
-        <w:t>ram</w:t>
-      </w:r>
-      <w:r>
-        <w:t xml:space="preserve"> realizad</w:t>
-      </w:r>
-      <w:r>
-        <w:t>as</w:t>
-      </w:r>
-      <w:r>
-        <w:t xml:space="preserve"> algumas perguntas a</w:t>
-      </w:r>
-      <w:r>
-        <w:t xml:space="preserve"> eles</w:t>
-      </w:r>
-      <w:r>
-        <w:t>, validando e obtendo informações pr</w:t>
-      </w:r>
-      <w:r>
-        <w:t>é</w:t>
-      </w:r>
-      <w:r>
-        <w:t>vias deles.</w:t>
-      </w:r>
-      <w:r>
-        <w:t xml:space="preserve"> Nessa seção foi utilizado o </w:t>
-      </w:r>
-      <w:proofErr w:type="spellStart"/>
-      <w:r>
-        <w:rPr>
-          <w:i/>
-        </w:rPr>
-        <w:t>Pearson’s</w:t>
-      </w:r>
-      <w:proofErr w:type="spellEnd"/>
-      <w:r>
-        <w:rPr>
-          <w:i/>
-        </w:rPr>
-        <w:t xml:space="preserve"> </w:t>
-      </w:r>
-      <w:r>
-        <w:rPr>
-          <w:i/>
-        </w:rPr>
-        <w:lastRenderedPageBreak/>
-        <w:t xml:space="preserve">linear </w:t>
-      </w:r>
-      <w:proofErr w:type="spellStart"/>
-      <w:r>
-        <w:rPr>
-          <w:i/>
-        </w:rPr>
-        <w:t>correlation</w:t>
-      </w:r>
-      <w:proofErr w:type="spellEnd"/>
-      <w:r>
-        <w:rPr>
-          <w:i/>
-        </w:rPr>
-        <w:t xml:space="preserve"> </w:t>
-      </w:r>
-      <w:proofErr w:type="spellStart"/>
-      <w:r>
-        <w:rPr>
-          <w:i/>
-        </w:rPr>
-        <w:t>coefficient</w:t>
-      </w:r>
-      <w:proofErr w:type="spellEnd"/>
-      <w:r>
-        <w:t xml:space="preserve"> e AUC para determinar quais fatores dos usuários são indicadores de desempenho</w:t>
-      </w:r>
-      <w:r>
-        <w:t xml:space="preserve"> das duas tarefas</w:t>
-      </w:r>
-      <w:r>
-        <w:t>.</w:t>
-      </w:r>
-    </w:p>
-    <w:p>
-      <w:pPr>
-        <w:pStyle w:val="Ttulo4"/>
-      </w:pPr>
-      <w:r>
-        <w:t>Qual a base de treinamento e teste?</w:t>
-      </w:r>
-    </w:p>
-    <w:p>
-      <w:r>
-        <w:tab/>
-      </w:r>
-      <w:r>
-        <w:t>A partir do aplicativo desenvolvid</w:t>
-      </w:r>
-      <w:r>
-        <w:t>o</w:t>
-      </w:r>
-      <w:r>
-        <w:t>, fo</w:t>
-      </w:r>
-      <w:r>
-        <w:t>ram</w:t>
-      </w:r>
-      <w:r>
-        <w:t xml:space="preserve"> gerad</w:t>
-      </w:r>
-      <w:r>
-        <w:t xml:space="preserve">as </w:t>
-      </w:r>
-      <w:r>
-        <w:t>uma base de treinamento e teste. Ela</w:t>
-      </w:r>
-      <w:r>
-        <w:t>s</w:t>
-      </w:r>
-      <w:r>
-        <w:t xml:space="preserve"> fo</w:t>
-      </w:r>
-      <w:r>
-        <w:t>ram</w:t>
-      </w:r>
-      <w:r>
-        <w:t xml:space="preserve"> dividida</w:t>
-      </w:r>
-      <w:r>
-        <w:t>s</w:t>
-      </w:r>
-      <w:r>
-        <w:t xml:space="preserve"> em 3 partes, sendo elas: </w:t>
-      </w:r>
-      <w:r>
-        <w:t xml:space="preserve">(i) </w:t>
-      </w:r>
-      <w:r>
-        <w:t xml:space="preserve">relação </w:t>
-      </w:r>
-      <w:r>
-        <w:t>música</w:t>
-      </w:r>
-      <w:r>
-        <w:t xml:space="preserve"> x contexto</w:t>
-      </w:r>
-      <w:r>
-        <w:t>; (</w:t>
-      </w:r>
-      <w:proofErr w:type="spellStart"/>
-      <w:r>
-        <w:t>ii</w:t>
-      </w:r>
-      <w:proofErr w:type="spellEnd"/>
-      <w:r>
-        <w:t>)</w:t>
-      </w:r>
-      <w:r>
-        <w:t xml:space="preserve"> relação dos sensores x atividades</w:t>
-      </w:r>
-      <w:r>
-        <w:t>;</w:t>
-      </w:r>
-      <w:r>
-        <w:t xml:space="preserve"> </w:t>
-      </w:r>
-      <w:r>
-        <w:t>(</w:t>
-      </w:r>
-      <w:proofErr w:type="spellStart"/>
-      <w:r>
-        <w:t>iii</w:t>
-      </w:r>
-      <w:proofErr w:type="spellEnd"/>
-      <w:r>
-        <w:t xml:space="preserve">) e </w:t>
+        <w:t xml:space="preserve">(iii) e </w:t>
       </w:r>
       <w:r>
         <w:t xml:space="preserve">por </w:t>
@@ -10148,15 +9533,7 @@
         <w:t xml:space="preserve"> </w:t>
       </w:r>
       <w:r>
-        <w:t>caso possua; (</w:t>
-      </w:r>
-      <w:proofErr w:type="spellStart"/>
-      <w:r>
-        <w:t>ii</w:t>
-      </w:r>
-      <w:proofErr w:type="spellEnd"/>
-      <w:r>
-        <w:t>)</w:t>
+        <w:t>caso possua; (ii)</w:t>
       </w:r>
       <w:r>
         <w:rPr>
@@ -10165,15 +9542,7 @@
         <w:t>❌</w:t>
       </w:r>
       <w:r>
-        <w:t xml:space="preserve"> caso não possua; (</w:t>
-      </w:r>
-      <w:proofErr w:type="spellStart"/>
-      <w:r>
-        <w:t>iii</w:t>
-      </w:r>
-      <w:proofErr w:type="spellEnd"/>
-      <w:r>
-        <w:t>)</w:t>
+        <w:t xml:space="preserve"> caso não possua; (iii)</w:t>
       </w:r>
       <w:r>
         <w:rPr>
@@ -10792,33 +10161,11 @@
             <w:r>
               <w:t xml:space="preserve"> </w:t>
             </w:r>
-            <w:proofErr w:type="spellStart"/>
             <w:r>
               <w:rPr>
                 <w:i/>
               </w:rPr>
-              <w:t>operating</w:t>
-            </w:r>
-            <w:proofErr w:type="spellEnd"/>
-            <w:r>
-              <w:rPr>
-                <w:i/>
-              </w:rPr>
-              <w:t xml:space="preserve"> </w:t>
-            </w:r>
-            <w:proofErr w:type="spellStart"/>
-            <w:r>
-              <w:rPr>
-                <w:i/>
-              </w:rPr>
-              <w:t>characteristic</w:t>
-            </w:r>
-            <w:proofErr w:type="spellEnd"/>
-            <w:r>
-              <w:rPr>
-                <w:i/>
-              </w:rPr>
-              <w:t xml:space="preserve"> curve</w:t>
+              <w:t>operating characteristic curve</w:t>
             </w:r>
             <w:r>
               <w:t xml:space="preserve"> (AUC)</w:t>
@@ -10894,21 +10241,7 @@
               <w:rPr>
                 <w:i/>
               </w:rPr>
-              <w:t>F-</w:t>
-            </w:r>
-            <w:proofErr w:type="spellStart"/>
-            <w:r>
-              <w:rPr>
-                <w:i/>
-              </w:rPr>
-              <w:t>measure</w:t>
-            </w:r>
-            <w:proofErr w:type="spellEnd"/>
-            <w:r>
-              <w:rPr>
-                <w:i/>
-              </w:rPr>
-              <w:t>?</w:t>
+              <w:t>F-measure?</w:t>
             </w:r>
           </w:p>
         </w:tc>
@@ -10976,20 +10309,12 @@
                 <w:lang w:val="en-US"/>
               </w:rPr>
             </w:pPr>
-            <w:proofErr w:type="spellStart"/>
             <w:r>
               <w:rPr>
                 <w:lang w:val="en-US"/>
               </w:rPr>
               <w:lastRenderedPageBreak/>
-              <w:t>Utiliza</w:t>
-            </w:r>
-            <w:proofErr w:type="spellEnd"/>
-            <w:r>
-              <w:rPr>
-                <w:lang w:val="en-US"/>
-              </w:rPr>
-              <w:t xml:space="preserve"> do </w:t>
+              <w:t xml:space="preserve">Utiliza do </w:t>
             </w:r>
             <w:r>
               <w:rPr>
@@ -11089,33 +10414,11 @@
             <w:r>
               <w:t xml:space="preserve"> </w:t>
             </w:r>
-            <w:proofErr w:type="spellStart"/>
             <w:r>
               <w:rPr>
                 <w:i/>
               </w:rPr>
-              <w:t>Mean</w:t>
-            </w:r>
-            <w:proofErr w:type="spellEnd"/>
-            <w:r>
-              <w:rPr>
-                <w:i/>
-              </w:rPr>
-              <w:t xml:space="preserve"> </w:t>
-            </w:r>
-            <w:proofErr w:type="spellStart"/>
-            <w:r>
-              <w:rPr>
-                <w:i/>
-              </w:rPr>
-              <w:t>Reciprocal</w:t>
-            </w:r>
-            <w:proofErr w:type="spellEnd"/>
-            <w:r>
-              <w:rPr>
-                <w:i/>
-              </w:rPr>
-              <w:t xml:space="preserve"> Rank?</w:t>
+              <w:t>Mean Reciprocal Rank?</w:t>
             </w:r>
           </w:p>
         </w:tc>
@@ -11257,28 +10560,12 @@
             <w:r>
               <w:t xml:space="preserve"> </w:t>
             </w:r>
-            <w:proofErr w:type="spellStart"/>
             <w:r>
               <w:rPr>
                 <w:i/>
               </w:rPr>
-              <w:t>support</w:t>
+              <w:t>support vector machine</w:t>
             </w:r>
-            <w:proofErr w:type="spellEnd"/>
-            <w:r>
-              <w:rPr>
-                <w:i/>
-              </w:rPr>
-              <w:t xml:space="preserve"> vector </w:t>
-            </w:r>
-            <w:proofErr w:type="spellStart"/>
-            <w:r>
-              <w:rPr>
-                <w:i/>
-              </w:rPr>
-              <w:t>machine</w:t>
-            </w:r>
-            <w:proofErr w:type="spellEnd"/>
             <w:r>
               <w:t xml:space="preserve"> (SVM)</w:t>
             </w:r>
@@ -11353,30 +10640,8 @@
               <w:rPr>
                 <w:i/>
               </w:rPr>
-              <w:t xml:space="preserve">radial </w:t>
+              <w:t>radial basis function</w:t>
             </w:r>
-            <w:proofErr w:type="spellStart"/>
-            <w:r>
-              <w:rPr>
-                <w:i/>
-              </w:rPr>
-              <w:t>basis</w:t>
-            </w:r>
-            <w:proofErr w:type="spellEnd"/>
-            <w:r>
-              <w:rPr>
-                <w:i/>
-              </w:rPr>
-              <w:t xml:space="preserve"> </w:t>
-            </w:r>
-            <w:proofErr w:type="spellStart"/>
-            <w:r>
-              <w:rPr>
-                <w:i/>
-              </w:rPr>
-              <w:t>function</w:t>
-            </w:r>
-            <w:proofErr w:type="spellEnd"/>
             <w:r>
               <w:t xml:space="preserve"> (RBF)</w:t>
             </w:r>
@@ -11450,19 +10715,11 @@
             <w:r>
               <w:t xml:space="preserve">Utiliza o algoritmo </w:t>
             </w:r>
-            <w:proofErr w:type="spellStart"/>
             <w:r>
               <w:rPr>
                 <w:i/>
               </w:rPr>
-              <w:t>Random</w:t>
-            </w:r>
-            <w:proofErr w:type="spellEnd"/>
-            <w:r>
-              <w:rPr>
-                <w:i/>
-              </w:rPr>
-              <w:t xml:space="preserve"> Forest</w:t>
+              <w:t>Random Forest</w:t>
             </w:r>
             <w:r>
               <w:t xml:space="preserve"> para </w:t>
@@ -11540,28 +10797,12 @@
             <w:r>
               <w:t xml:space="preserve">Utiliza o algoritmo </w:t>
             </w:r>
-            <w:proofErr w:type="spellStart"/>
             <w:r>
               <w:rPr>
                 <w:i/>
               </w:rPr>
-              <w:t>Gradient</w:t>
+              <w:t>Gradient Boosting</w:t>
             </w:r>
-            <w:proofErr w:type="spellEnd"/>
-            <w:r>
-              <w:rPr>
-                <w:i/>
-              </w:rPr>
-              <w:t xml:space="preserve"> </w:t>
-            </w:r>
-            <w:proofErr w:type="spellStart"/>
-            <w:r>
-              <w:rPr>
-                <w:i/>
-              </w:rPr>
-              <w:t>Boosting</w:t>
-            </w:r>
-            <w:proofErr w:type="spellEnd"/>
             <w:r>
               <w:t xml:space="preserve"> para </w:t>
             </w:r>
@@ -11727,7 +10968,34 @@
         <w:t xml:space="preserve"> </w:t>
       </w:r>
       <w:r>
-        <w:t>Nas últimas linhas, foram colocados pontos de interrogação, devido ao trabalho estar em desenvolvimento e não</w:t>
+        <w:t xml:space="preserve">Na última </w:t>
+      </w:r>
+      <w:r>
+        <w:t xml:space="preserve">coluna do </w:t>
+      </w:r>
+      <w:r>
+        <w:fldChar w:fldCharType="begin"/>
+      </w:r>
+      <w:r>
+        <w:instrText xml:space="preserve"> REF _Ref42381546 \h </w:instrText>
+      </w:r>
+      <w:r>
+        <w:fldChar w:fldCharType="separate"/>
+      </w:r>
+      <w:r>
+        <w:t xml:space="preserve">Quadro </w:t>
+      </w:r>
+      <w:r>
+        <w:rPr>
+          <w:noProof/>
+        </w:rPr>
+        <w:t>1</w:t>
+      </w:r>
+      <w:r>
+        <w:fldChar w:fldCharType="end"/>
+      </w:r>
+      <w:r>
+        <w:t xml:space="preserve"> foram colocados pontos de interrogação, devido ao trabalho estar em desenvolvimento e não</w:t>
       </w:r>
       <w:r>
         <w:t xml:space="preserve"> se ter conhecimento </w:t>
@@ -11763,21 +11031,17 @@
       </w:pPr>
       <w:r>
         <w:tab/>
-        <w:t xml:space="preserve">Após a revisão dos 4 trabalhos, foi identificado que nenhum deles apresentou o algoritmo utilizado na recomendação. Foram apresentados algoritmos de classificação (SVM, RBF, </w:t>
-      </w:r>
-      <w:proofErr w:type="spellStart"/>
+        <w:t xml:space="preserve">Após a revisão dos 4 trabalhos, foi identificado que nenhum deles apresentou o algoritmo utilizado na recomendação. Foram apresentados algoritmos de classificação (SVM, </w:t>
+      </w:r>
+      <w:r>
+        <w:lastRenderedPageBreak/>
+        <w:t xml:space="preserve">RBF, </w:t>
+      </w:r>
       <w:r>
         <w:rPr>
           <w:i/>
         </w:rPr>
-        <w:t>Random</w:t>
-      </w:r>
-      <w:proofErr w:type="spellEnd"/>
-      <w:r>
-        <w:rPr>
-          <w:i/>
-        </w:rPr>
-        <w:t xml:space="preserve"> Forest</w:t>
+        <w:t>Random Forest</w:t>
       </w:r>
       <w:r>
         <w:rPr>
@@ -11796,49 +11060,8 @@
           <w:i/>
           <w:iCs w:val="0"/>
         </w:rPr>
-        <w:t xml:space="preserve">Root </w:t>
-      </w:r>
-      <w:proofErr w:type="spellStart"/>
-      <w:r>
-        <w:rPr>
-          <w:i/>
-          <w:iCs w:val="0"/>
-        </w:rPr>
-        <w:t>Mean</w:t>
-      </w:r>
-      <w:proofErr w:type="spellEnd"/>
-      <w:r>
-        <w:rPr>
-          <w:i/>
-          <w:iCs w:val="0"/>
-        </w:rPr>
-        <w:t xml:space="preserve"> </w:t>
-      </w:r>
-      <w:proofErr w:type="spellStart"/>
-      <w:r>
-        <w:rPr>
-          <w:i/>
-          <w:iCs w:val="0"/>
-        </w:rPr>
-        <w:t>Squared</w:t>
-      </w:r>
-      <w:proofErr w:type="spellEnd"/>
-      <w:r>
-        <w:rPr>
-          <w:i/>
-          <w:iCs w:val="0"/>
-        </w:rPr>
-        <w:t xml:space="preserve"> </w:t>
-      </w:r>
-      <w:proofErr w:type="spellStart"/>
-      <w:r>
-        <w:rPr>
-          <w:i/>
-          <w:iCs w:val="0"/>
-        </w:rPr>
-        <w:t>Error</w:t>
-      </w:r>
-      <w:proofErr w:type="spellEnd"/>
+        <w:t>Root Mean Squared Error</w:t>
+      </w:r>
       <w:r>
         <w:rPr>
           <w:i/>
@@ -11846,81 +11069,114 @@
         </w:rPr>
         <w:t xml:space="preserve">, </w:t>
       </w:r>
-      <w:proofErr w:type="spellStart"/>
       <w:r>
         <w:rPr>
           <w:i/>
         </w:rPr>
-        <w:t>Mean</w:t>
-      </w:r>
-      <w:proofErr w:type="spellEnd"/>
+        <w:t>Mean Reciprocal Rank</w:t>
+      </w:r>
+      <w:r>
+        <w:rPr>
+          <w:iCs w:val="0"/>
+        </w:rPr>
+        <w:t>, ...)</w:t>
+      </w:r>
+      <w:r>
+        <w:rPr>
+          <w:iCs w:val="0"/>
+        </w:rPr>
+        <w:t xml:space="preserve">, porem em nenhum momento foi apresentado algoritmos de recomendação como </w:t>
+      </w:r>
+      <w:r>
+        <w:rPr>
+          <w:iCs w:val="0"/>
+        </w:rPr>
+        <w:t xml:space="preserve">algoritmos de </w:t>
+      </w:r>
+      <w:r>
+        <w:rPr>
+          <w:i/>
+        </w:rPr>
+        <w:t>matrix factorization</w:t>
+      </w:r>
+      <w:r>
+        <w:rPr>
+          <w:iCs w:val="0"/>
+        </w:rPr>
+        <w:t xml:space="preserve"> </w:t>
+      </w:r>
+      <w:r>
+        <w:rPr>
+          <w:iCs w:val="0"/>
+        </w:rPr>
+        <w:t>(</w:t>
+      </w:r>
+      <w:r>
+        <w:rPr>
+          <w:iCs w:val="0"/>
+        </w:rPr>
+        <w:t>SVD</w:t>
+      </w:r>
+      <w:r>
+        <w:rPr>
+          <w:iCs w:val="0"/>
+        </w:rPr>
+        <w:t xml:space="preserve">, </w:t>
+      </w:r>
+      <w:r>
+        <w:rPr>
+          <w:i/>
+        </w:rPr>
+        <w:t>Neighbourhood</w:t>
+      </w:r>
+      <w:r>
+        <w:rPr>
+          <w:iCs w:val="0"/>
+        </w:rPr>
+        <w:t xml:space="preserve"> SVD</w:t>
+      </w:r>
+      <w:r>
+        <w:rPr>
+          <w:iCs w:val="0"/>
+        </w:rPr>
+        <w:t xml:space="preserve">, </w:t>
+      </w:r>
+      <w:r>
+        <w:rPr>
+          <w:i/>
+        </w:rPr>
+        <w:t xml:space="preserve">Deep-Learning </w:t>
+      </w:r>
+      <w:r>
+        <w:rPr>
+          <w:iCs w:val="0"/>
+        </w:rPr>
+        <w:t>MF</w:t>
+      </w:r>
+      <w:r>
+        <w:rPr>
+          <w:iCs w:val="0"/>
+        </w:rPr>
+        <w:t>, ...</w:t>
+      </w:r>
+      <w:r>
+        <w:rPr>
+          <w:iCs w:val="0"/>
+        </w:rPr>
+        <w:t xml:space="preserve">) ou algoritmos de </w:t>
+      </w:r>
+      <w:r>
+        <w:rPr>
+          <w:i/>
+        </w:rPr>
+        <w:t>tensor factorization</w:t>
+      </w:r>
       <w:r>
         <w:rPr>
           <w:i/>
         </w:rPr>
         <w:t xml:space="preserve"> </w:t>
       </w:r>
-      <w:proofErr w:type="spellStart"/>
-      <w:r>
-        <w:rPr>
-          <w:i/>
-        </w:rPr>
-        <w:lastRenderedPageBreak/>
-        <w:t>Reciprocal</w:t>
-      </w:r>
-      <w:proofErr w:type="spellEnd"/>
-      <w:r>
-        <w:rPr>
-          <w:i/>
-        </w:rPr>
-        <w:t xml:space="preserve"> Rank</w:t>
-      </w:r>
-      <w:r>
-        <w:rPr>
-          <w:iCs w:val="0"/>
-        </w:rPr>
-        <w:t>, ...)</w:t>
-      </w:r>
-      <w:r>
-        <w:rPr>
-          <w:iCs w:val="0"/>
-        </w:rPr>
-        <w:t xml:space="preserve">, porem em nenhum momento foi apresentado algoritmos de recomendação como </w:t>
-      </w:r>
-      <w:r>
-        <w:rPr>
-          <w:iCs w:val="0"/>
-        </w:rPr>
-        <w:t xml:space="preserve">algoritmos de </w:t>
-      </w:r>
-      <w:proofErr w:type="spellStart"/>
-      <w:r>
-        <w:rPr>
-          <w:i/>
-        </w:rPr>
-        <w:t>matrix</w:t>
-      </w:r>
-      <w:proofErr w:type="spellEnd"/>
-      <w:r>
-        <w:rPr>
-          <w:i/>
-        </w:rPr>
-        <w:t xml:space="preserve"> </w:t>
-      </w:r>
-      <w:proofErr w:type="spellStart"/>
-      <w:r>
-        <w:rPr>
-          <w:i/>
-        </w:rPr>
-        <w:t>factorization</w:t>
-      </w:r>
-      <w:proofErr w:type="spellEnd"/>
-      <w:r>
-        <w:rPr>
-          <w:iCs w:val="0"/>
-        </w:rPr>
-        <w:t xml:space="preserve"> </w:t>
-      </w:r>
       <w:r>
         <w:rPr>
           <w:iCs w:val="0"/>
@@ -11929,9 +11185,9 @@
       </w:r>
       <w:r>
         <w:rPr>
-          <w:iCs w:val="0"/>
+          <w:i/>
         </w:rPr>
-        <w:t>SVD</w:t>
+        <w:t>Tensor Decomposition</w:t>
       </w:r>
       <w:r>
         <w:rPr>
@@ -11939,126 +11195,12 @@
         </w:rPr>
         <w:t xml:space="preserve">, </w:t>
       </w:r>
-      <w:proofErr w:type="spellStart"/>
       <w:r>
         <w:rPr>
           <w:i/>
         </w:rPr>
-        <w:t>Neighbourhood</w:t>
-      </w:r>
-      <w:proofErr w:type="spellEnd"/>
-      <w:r>
-        <w:rPr>
-          <w:iCs w:val="0"/>
-        </w:rPr>
-        <w:t xml:space="preserve"> SVD</w:t>
-      </w:r>
-      <w:r>
-        <w:rPr>
-          <w:iCs w:val="0"/>
-        </w:rPr>
-        <w:t xml:space="preserve">, </w:t>
-      </w:r>
-      <w:proofErr w:type="spellStart"/>
-      <w:r>
-        <w:rPr>
-          <w:i/>
-        </w:rPr>
-        <w:t>Deep</w:t>
-      </w:r>
-      <w:proofErr w:type="spellEnd"/>
-      <w:r>
-        <w:rPr>
-          <w:i/>
-        </w:rPr>
-        <w:t xml:space="preserve">-Learning </w:t>
-      </w:r>
-      <w:r>
-        <w:rPr>
-          <w:iCs w:val="0"/>
-        </w:rPr>
-        <w:t>MF</w:t>
-      </w:r>
-      <w:r>
-        <w:rPr>
-          <w:iCs w:val="0"/>
-        </w:rPr>
-        <w:t>, ...</w:t>
-      </w:r>
-      <w:r>
-        <w:rPr>
-          <w:iCs w:val="0"/>
-        </w:rPr>
-        <w:t xml:space="preserve">) ou algoritmos de </w:t>
-      </w:r>
-      <w:r>
-        <w:rPr>
-          <w:i/>
-        </w:rPr>
-        <w:t xml:space="preserve">tensor </w:t>
-      </w:r>
-      <w:proofErr w:type="spellStart"/>
-      <w:r>
-        <w:rPr>
-          <w:i/>
-        </w:rPr>
-        <w:t>factorization</w:t>
-      </w:r>
-      <w:proofErr w:type="spellEnd"/>
-      <w:r>
-        <w:rPr>
-          <w:i/>
-        </w:rPr>
-        <w:t xml:space="preserve"> </w:t>
-      </w:r>
-      <w:r>
-        <w:rPr>
-          <w:iCs w:val="0"/>
-        </w:rPr>
-        <w:t>(</w:t>
-      </w:r>
-      <w:r>
-        <w:rPr>
-          <w:i/>
-        </w:rPr>
-        <w:t xml:space="preserve">Tensor </w:t>
-      </w:r>
-      <w:proofErr w:type="spellStart"/>
-      <w:r>
-        <w:rPr>
-          <w:i/>
-        </w:rPr>
-        <w:t>Decomposition</w:t>
-      </w:r>
-      <w:proofErr w:type="spellEnd"/>
-      <w:r>
-        <w:rPr>
-          <w:iCs w:val="0"/>
-        </w:rPr>
-        <w:t xml:space="preserve">, </w:t>
-      </w:r>
-      <w:proofErr w:type="spellStart"/>
-      <w:r>
-        <w:rPr>
-          <w:i/>
-        </w:rPr>
-        <w:t>Nonnegative</w:t>
-      </w:r>
-      <w:proofErr w:type="spellEnd"/>
-      <w:r>
-        <w:rPr>
-          <w:i/>
-        </w:rPr>
-        <w:t xml:space="preserve"> Tensor </w:t>
-      </w:r>
-      <w:proofErr w:type="spellStart"/>
-      <w:r>
-        <w:rPr>
-          <w:i/>
-        </w:rPr>
-        <w:t>Factorization</w:t>
-      </w:r>
-      <w:proofErr w:type="spellEnd"/>
+        <w:t>Nonnegative Tensor Factorization</w:t>
+      </w:r>
       <w:r>
         <w:rPr>
           <w:iCs w:val="0"/>
@@ -12889,14 +12031,7 @@
     <w:p>
       <w:r>
         <w:tab/>
-      </w:r>
-      <w:proofErr w:type="gramStart"/>
-      <w:r>
-        <w:t>Os contexto</w:t>
-      </w:r>
-      <w:proofErr w:type="gramEnd"/>
-      <w:r>
-        <w:t xml:space="preserve"> do sistemas serão obtidos</w:t>
+        <w:t>Os contexto do sistemas serão obtidos</w:t>
       </w:r>
       <w:r>
         <w:t>,</w:t>
@@ -13050,21 +12185,13 @@
         <w:t xml:space="preserve"> </w:t>
       </w:r>
       <w:r>
-        <w:t xml:space="preserve">Lista de ações que auxiliarão o entendimento do contexto de ambiente e comportamento do usuário do </w:t>
-      </w:r>
-      <w:proofErr w:type="gramStart"/>
-      <w:r>
-        <w:t>aplicação</w:t>
+        <w:t>Lista de ações que auxiliarão o entendimento do contexto de ambiente e comportamento do usuário do aplicação</w:t>
       </w:r>
       <w:r>
         <w:t xml:space="preserve">  </w:t>
       </w:r>
       <w:r>
-        <w:t>(</w:t>
-      </w:r>
-      <w:proofErr w:type="gramEnd"/>
-      <w:r>
-        <w:t>próprio, 2020)</w:t>
+        <w:t>(próprio, 2020)</w:t>
       </w:r>
     </w:p>
     <w:p>
@@ -13436,15 +12563,7 @@
         <w:tab/>
       </w:r>
       <w:r>
-        <w:t xml:space="preserve">Para validar o modelo de sistema de recomendação, será desenvolvido uma aplicação, a qual </w:t>
-      </w:r>
-      <w:proofErr w:type="gramStart"/>
-      <w:r>
-        <w:t>ira</w:t>
-      </w:r>
-      <w:proofErr w:type="gramEnd"/>
-      <w:r>
-        <w:t xml:space="preserve"> ser distribuída aos usuários</w:t>
+        <w:t>Para validar o modelo de sistema de recomendação, será desenvolvido uma aplicação, a qual ira ser distribuída aos usuários</w:t>
       </w:r>
       <w:r>
         <w:t>,</w:t>
@@ -14311,15 +13430,7 @@
         <w:t xml:space="preserve"> </w:t>
       </w:r>
       <w:r>
-        <w:t xml:space="preserve">apresenta o processo do sistema desde o momento que </w:t>
-      </w:r>
-      <w:proofErr w:type="spellStart"/>
-      <w:r>
-        <w:t>ira</w:t>
-      </w:r>
-      <w:proofErr w:type="spellEnd"/>
-      <w:r>
-        <w:t xml:space="preserve"> receber as ações e o contexto atual do usuário, até sua última etapa que é retornar ao app com a informação se </w:t>
+        <w:t xml:space="preserve">apresenta o processo do sistema desde o momento que ira receber as ações e o contexto atual do usuário, até sua última etapa que é retornar ao app com a informação se </w:t>
       </w:r>
       <w:r>
         <w:lastRenderedPageBreak/>
@@ -14419,15 +13530,7 @@
         <w:t>será apresentado uma tela perguntando se há divergências no contexto da vida real e do entendido pelo sistema.</w:t>
       </w:r>
       <w:r>
-        <w:t xml:space="preserve"> Essa tela </w:t>
-      </w:r>
-      <w:proofErr w:type="gramStart"/>
-      <w:r>
-        <w:t>ira</w:t>
-      </w:r>
-      <w:proofErr w:type="gramEnd"/>
-      <w:r>
-        <w:t xml:space="preserve"> confirmar se </w:t>
+        <w:t xml:space="preserve"> Essa tela ira confirmar se </w:t>
       </w:r>
       <w:r>
         <w:t>os</w:t>
@@ -14613,21 +13716,12 @@
       <w:r>
         <w:t xml:space="preserve">(SVM, RBF, </w:t>
       </w:r>
-      <w:proofErr w:type="spellStart"/>
       <w:r>
         <w:rPr>
           <w:i/>
           <w:iCs w:val="0"/>
         </w:rPr>
-        <w:t>Random</w:t>
-      </w:r>
-      <w:proofErr w:type="spellEnd"/>
-      <w:r>
-        <w:rPr>
-          <w:i/>
-          <w:iCs w:val="0"/>
-        </w:rPr>
-        <w:t xml:space="preserve"> </w:t>
+        <w:t xml:space="preserve">Random </w:t>
       </w:r>
       <w:r>
         <w:rPr>
@@ -14643,7 +13737,6 @@
       <w:r>
         <w:t xml:space="preserve">, e somente então, será realizado a recomendação musical, através dos algoritmos de </w:t>
       </w:r>
-      <w:proofErr w:type="spellStart"/>
       <w:r>
         <w:rPr>
           <w:i/>
@@ -14651,7 +13744,6 @@
         </w:rPr>
         <w:t>matrix</w:t>
       </w:r>
-      <w:proofErr w:type="spellEnd"/>
       <w:r>
         <w:t xml:space="preserve"> e </w:t>
       </w:r>
@@ -14660,17 +13752,8 @@
           <w:i/>
           <w:iCs w:val="0"/>
         </w:rPr>
-        <w:t xml:space="preserve">tensor </w:t>
-      </w:r>
-      <w:proofErr w:type="spellStart"/>
-      <w:r>
-        <w:rPr>
-          <w:i/>
-          <w:iCs w:val="0"/>
-        </w:rPr>
-        <w:t>factorization</w:t>
-      </w:r>
-      <w:proofErr w:type="spellEnd"/>
+        <w:t>tensor factorization</w:t>
+      </w:r>
       <w:r>
         <w:t xml:space="preserve"> (</w:t>
       </w:r>

</xml_diff>

<commit_message>
add more questions and format
</commit_message>
<xml_diff>
--- a/tcc-i/main.docx
+++ b/tcc-i/main.docx
@@ -447,11 +447,16 @@
         <w:pStyle w:val="TextodoResumo"/>
       </w:pPr>
       <w:r>
-        <w:t xml:space="preserve">Sabe-se que as pessoas têm dificuldades em lidar com um grande volume de informações, e com a internet e a evolução da tecnologia houve aumento da quantidade disponível, trazendo a necessidade de os sistemas evoluírem suas recomendações, surgindo os RecSys. Esses sistemas são utilizados em diversos tipos de aplicações como vendas, seleção de um filme e </w:t>
+        <w:t xml:space="preserve">Sabe-se que as pessoas têm dificuldades em lidar com um grande volume de informações, e com a internet e a evolução da tecnologia houve aumento da quantidade disponível, trazendo a necessidade de os sistemas evoluírem suas recomendações, surgindo os RecSys. Esses sistemas são utilizados em diversos tipos de aplicações como vendas, seleção de um filme </w:t>
+      </w:r>
+      <w:proofErr w:type="gramStart"/>
+      <w:r>
+        <w:t xml:space="preserve">e </w:t>
       </w:r>
       <w:r>
         <w:t>também</w:t>
       </w:r>
+      <w:proofErr w:type="gramEnd"/>
       <w:r>
         <w:t xml:space="preserve"> na </w:t>
       </w:r>
@@ -474,11 +479,19 @@
       <w:pPr>
         <w:pStyle w:val="Palavras-chave"/>
       </w:pPr>
+      <w:proofErr w:type="spellStart"/>
       <w:r>
         <w:rPr>
           <w:lang w:val="en-US"/>
         </w:rPr>
-        <w:t>Palavras-chave:</w:t>
+        <w:t>Palavras-chave</w:t>
+      </w:r>
+      <w:proofErr w:type="spellEnd"/>
+      <w:r>
+        <w:rPr>
+          <w:lang w:val="en-US"/>
+        </w:rPr>
+        <w:t>:</w:t>
       </w:r>
       <w:r>
         <w:rPr>
@@ -3446,8 +3459,13 @@
       <w:r>
         <w:t xml:space="preserve">Sistemas de recomendação (RecSys - </w:t>
       </w:r>
-      <w:r>
-        <w:t>Recommender Systems</w:t>
+      <w:proofErr w:type="spellStart"/>
+      <w:r>
+        <w:t>Recommender</w:t>
+      </w:r>
+      <w:proofErr w:type="spellEnd"/>
+      <w:r>
+        <w:t xml:space="preserve"> Systems</w:t>
       </w:r>
       <w:r>
         <w:t xml:space="preserve">) são implementações de softwares e técnicas, que apresentam sugestões de itens que seriam de uso de um usuário. As sugestões são de acordo com vários processos de decisão, como, que item comprar, que música escutar ou que notícia ler. No geral, sistemas de recomendação servem para dois propósitos diferentes. Eles podem ser utilizados para estimular os usuários a fazer alguma coisa como comprar livros ou assistir algum filme. Em contrapartida, os sistemas de recomendação podem ser utilizados para lidar com a sobrecarga de informações, selecionando os melhores itens de uma base maior </w:t>
@@ -3607,9 +3625,11 @@
       <w:r>
         <w:t xml:space="preserve">Os RecSys têm evoluído muito desde o seu surgimento, isso acontece dado o interesse acadêmico e comercial sobre a área, além dos benefícios que ela pode trazer. Um caso famoso dos sistemas de recomendação foi o Netflix </w:t>
       </w:r>
+      <w:proofErr w:type="spellStart"/>
       <w:r>
         <w:t>Prize</w:t>
       </w:r>
+      <w:proofErr w:type="spellEnd"/>
       <w:r>
         <w:t>, uma competição feita pela Netflix, que ofereceu um milhão a quem melhorasse o algoritmo de recomendação de seu sistema em 10%. A competição iniciou em 2006 e demorou 3 anos para alguém conseguir resolver o problema deles de maneira satisfatória. Nesse caso o vencedor utilizou um modelo híbrido de RecSys</w:t>
       </w:r>
@@ -4255,9 +4275,11 @@
           <w:numId w:val="33"/>
         </w:numPr>
       </w:pPr>
+      <w:proofErr w:type="spellStart"/>
       <w:r>
         <w:t>Context-aware</w:t>
       </w:r>
+      <w:proofErr w:type="spellEnd"/>
       <w:r>
         <w:t xml:space="preserve"> (</w:t>
       </w:r>
@@ -4352,12 +4374,14 @@
       <w:r>
         <w:t xml:space="preserve"> uma </w:t>
       </w:r>
+      <w:proofErr w:type="spellStart"/>
       <w:r>
         <w:rPr>
           <w:i/>
         </w:rPr>
         <w:t>string</w:t>
       </w:r>
+      <w:proofErr w:type="spellEnd"/>
       <w:r>
         <w:t xml:space="preserve"> de busca para </w:t>
       </w:r>
@@ -4428,12 +4452,14 @@
       <w:r>
         <w:t xml:space="preserve"> </w:t>
       </w:r>
+      <w:proofErr w:type="spellStart"/>
       <w:r>
         <w:rPr>
           <w:i/>
         </w:rPr>
         <w:t>string</w:t>
       </w:r>
+      <w:proofErr w:type="spellEnd"/>
       <w:r>
         <w:t xml:space="preserve"> de busca</w:t>
       </w:r>
@@ -4761,12 +4787,14 @@
       <w:r>
         <w:t xml:space="preserve"> a </w:t>
       </w:r>
+      <w:proofErr w:type="spellStart"/>
       <w:r>
         <w:rPr>
           <w:i/>
         </w:rPr>
         <w:t>string</w:t>
       </w:r>
+      <w:proofErr w:type="spellEnd"/>
       <w:r>
         <w:t xml:space="preserve"> de busca pré</w:t>
       </w:r>
@@ -4878,12 +4906,14 @@
       <w:r>
         <w:t xml:space="preserve"> relacionados a </w:t>
       </w:r>
+      <w:proofErr w:type="spellStart"/>
       <w:r>
         <w:rPr>
           <w:i/>
         </w:rPr>
         <w:t>string</w:t>
       </w:r>
+      <w:proofErr w:type="spellEnd"/>
       <w:r>
         <w:t xml:space="preserve"> de busca</w:t>
       </w:r>
@@ -5071,21 +5101,25 @@
       <w:r>
         <w:t xml:space="preserve"> os tipos de publicações aceitas para </w:t>
       </w:r>
+      <w:proofErr w:type="spellStart"/>
       <w:r>
         <w:rPr>
           <w:i/>
         </w:rPr>
         <w:t>proceedings</w:t>
       </w:r>
+      <w:proofErr w:type="spellEnd"/>
       <w:r>
         <w:t xml:space="preserve"> e </w:t>
       </w:r>
+      <w:proofErr w:type="spellStart"/>
       <w:r>
         <w:rPr>
           <w:i/>
         </w:rPr>
         <w:t>journals</w:t>
       </w:r>
+      <w:proofErr w:type="spellEnd"/>
       <w:r>
         <w:t xml:space="preserve">. </w:t>
       </w:r>
@@ -5192,7 +5226,15 @@
         <w:t xml:space="preserve"> -</w:t>
       </w:r>
       <w:r>
-        <w:t xml:space="preserve"> Resultado de busca dos proceedings no motor de busca da ACM (próprio, 2020)</w:t>
+        <w:t xml:space="preserve"> Resultado de busca dos </w:t>
+      </w:r>
+      <w:proofErr w:type="spellStart"/>
+      <w:r>
+        <w:t>proceedings</w:t>
+      </w:r>
+      <w:proofErr w:type="spellEnd"/>
+      <w:r>
+        <w:t xml:space="preserve"> no motor de busca da ACM (próprio, 2020)</w:t>
       </w:r>
       <w:bookmarkEnd w:id="9"/>
     </w:p>
@@ -5345,9 +5387,11 @@
       <w:r>
         <w:t xml:space="preserve">Resultado de busca dos </w:t>
       </w:r>
+      <w:proofErr w:type="spellStart"/>
       <w:r>
         <w:t>journals</w:t>
       </w:r>
+      <w:proofErr w:type="spellEnd"/>
       <w:r>
         <w:t xml:space="preserve"> no motor de busca da ACM (próprio, 2020)</w:t>
       </w:r>
@@ -5392,12 +5436,14 @@
       <w:r>
         <w:t xml:space="preserve"> a partir da </w:t>
       </w:r>
+      <w:proofErr w:type="spellStart"/>
       <w:r>
         <w:rPr>
           <w:i/>
         </w:rPr>
         <w:t>string</w:t>
       </w:r>
+      <w:proofErr w:type="spellEnd"/>
       <w:r>
         <w:t xml:space="preserve"> de busca foram encontrados 8</w:t>
       </w:r>
@@ -5407,6 +5453,7 @@
       <w:r>
         <w:t xml:space="preserve"> trabalhos, sendo eles: 23 do tipo </w:t>
       </w:r>
+      <w:proofErr w:type="spellStart"/>
       <w:r>
         <w:rPr>
           <w:i/>
@@ -5425,6 +5472,7 @@
         </w:rPr>
         <w:t>rnal</w:t>
       </w:r>
+      <w:proofErr w:type="spellEnd"/>
       <w:r>
         <w:t xml:space="preserve"> </w:t>
       </w:r>
@@ -5437,12 +5485,14 @@
       <w:r>
         <w:t xml:space="preserve"> do tipo </w:t>
       </w:r>
+      <w:proofErr w:type="spellStart"/>
       <w:r>
         <w:rPr>
           <w:i/>
         </w:rPr>
         <w:t>proceeding</w:t>
       </w:r>
+      <w:proofErr w:type="spellEnd"/>
       <w:r>
         <w:t>.</w:t>
       </w:r>
@@ -5593,7 +5643,15 @@
         <w:tab/>
       </w:r>
       <w:r>
-        <w:t xml:space="preserve">Baseado no conhecimento obtido dos trabalhos na segunda etapa, foi realizadoa uma classificação deles em 4 tipos, que são: Trabalhos que possuem relação com o foco de pesquisa da revisão; Trabalhos que utilizam dos RecSys e contexto, mas que visam recomendar outros temas além da música como notícias, filmes e, produtos; Trabalhos que utilizam dos RecSys e contexto, mas que não abordam a recomendação musical; Trabalhos que utilizam dos RecSys musicais, mas que não utilizam o contexto nas recomendações. Foi apresentado na forma de </w:t>
+        <w:t xml:space="preserve">Baseado no conhecimento obtido dos trabalhos na segunda etapa, foi </w:t>
+      </w:r>
+      <w:proofErr w:type="spellStart"/>
+      <w:r>
+        <w:t>realizadoa</w:t>
+      </w:r>
+      <w:proofErr w:type="spellEnd"/>
+      <w:r>
+        <w:t xml:space="preserve"> uma classificação deles em 4 tipos, que são: Trabalhos que possuem relação com o foco de pesquisa da revisão; Trabalhos que utilizam dos RecSys e contexto, mas que visam recomendar outros temas além da música como notícias, filmes e, produtos; Trabalhos que utilizam dos RecSys e contexto, mas que não abordam a recomendação musical; Trabalhos que utilizam dos RecSys musicais, mas que não utilizam o contexto nas recomendações. Foi apresentado na forma de </w:t>
       </w:r>
       <w:r>
         <w:lastRenderedPageBreak/>
@@ -6320,9 +6378,11 @@
       <w:r>
         <w:t>as expressões faciais gravadas através de uma câmera; (</w:t>
       </w:r>
+      <w:proofErr w:type="spellStart"/>
       <w:r>
         <w:t>ii</w:t>
       </w:r>
+      <w:proofErr w:type="spellEnd"/>
       <w:r>
         <w:t>)</w:t>
       </w:r>
@@ -6478,7 +6538,15 @@
         <w:t xml:space="preserve"> </w:t>
       </w:r>
       <w:r>
-        <w:t>(ii)</w:t>
+        <w:t>(</w:t>
+      </w:r>
+      <w:proofErr w:type="spellStart"/>
+      <w:r>
+        <w:t>ii</w:t>
+      </w:r>
+      <w:proofErr w:type="spellEnd"/>
+      <w:r>
+        <w:t>)</w:t>
       </w:r>
       <w:r>
         <w:t xml:space="preserve"> </w:t>
@@ -6597,11 +6665,19 @@
       <w:r>
         <w:t xml:space="preserve"> os algoritmos </w:t>
       </w:r>
+      <w:proofErr w:type="spellStart"/>
       <w:r>
         <w:rPr>
           <w:i/>
         </w:rPr>
-        <w:t xml:space="preserve">Random </w:t>
+        <w:t>Random</w:t>
+      </w:r>
+      <w:proofErr w:type="spellEnd"/>
+      <w:r>
+        <w:rPr>
+          <w:i/>
+        </w:rPr>
+        <w:t xml:space="preserve"> </w:t>
       </w:r>
       <w:r>
         <w:rPr>
@@ -6618,12 +6694,28 @@
       <w:r>
         <w:t xml:space="preserve"> e </w:t>
       </w:r>
+      <w:proofErr w:type="spellStart"/>
       <w:r>
         <w:rPr>
           <w:i/>
         </w:rPr>
-        <w:t>Gradient Boosting</w:t>
-      </w:r>
+        <w:t>Gradient</w:t>
+      </w:r>
+      <w:proofErr w:type="spellEnd"/>
+      <w:r>
+        <w:rPr>
+          <w:i/>
+        </w:rPr>
+        <w:t xml:space="preserve"> </w:t>
+      </w:r>
+      <w:proofErr w:type="spellStart"/>
+      <w:r>
+        <w:rPr>
+          <w:i/>
+        </w:rPr>
+        <w:t>Boosting</w:t>
+      </w:r>
+      <w:proofErr w:type="spellEnd"/>
       <w:r>
         <w:t xml:space="preserve"> por apresentarem os melhores resultados.</w:t>
       </w:r>
@@ -6690,98 +6782,164 @@
       <w:r>
         <w:t xml:space="preserve"> </w:t>
       </w:r>
+      <w:proofErr w:type="spellStart"/>
       <w:r>
         <w:rPr>
           <w:i/>
         </w:rPr>
-        <w:t>Spearman’s Rank Correlation Coefficient</w:t>
-      </w:r>
-      <w:r>
-        <w:t xml:space="preserve"> entre as diferentes durações (distribuições não normais)</w:t>
-      </w:r>
-      <w:r>
-        <w:t>.</w:t>
-      </w:r>
-      <w:r>
-        <w:t xml:space="preserve"> Isso é, quanto maior a diferença entre as </w:t>
-      </w:r>
-      <w:r>
-        <w:t xml:space="preserve">duas </w:t>
-      </w:r>
-      <w:r>
-        <w:t>músicas</w:t>
-      </w:r>
-      <w:r>
-        <w:t xml:space="preserve">, maior a probabilidade </w:t>
-      </w:r>
-      <w:r>
-        <w:t>de o</w:t>
-      </w:r>
-      <w:r>
-        <w:t xml:space="preserve"> </w:t>
-      </w:r>
-      <w:r>
-        <w:t>usuário</w:t>
-      </w:r>
-      <w:r>
-        <w:t xml:space="preserve"> ter gostado da </w:t>
-      </w:r>
-      <w:r>
-        <w:t>música</w:t>
-      </w:r>
-      <w:r>
-        <w:t xml:space="preserve"> que ele </w:t>
-      </w:r>
-      <w:r>
-        <w:t xml:space="preserve">escutou </w:t>
-      </w:r>
-      <w:r>
-        <w:t>por mais tempo.</w:t>
-      </w:r>
-    </w:p>
-    <w:p>
-      <w:r>
-        <w:tab/>
-      </w:r>
-      <w:r>
-        <w:t>P</w:t>
-      </w:r>
-      <w:r>
-        <w:t>ara</w:t>
-      </w:r>
-      <w:r>
-        <w:t xml:space="preserve"> obter os resultados, f</w:t>
-      </w:r>
-      <w:r>
-        <w:t>oi realizad</w:t>
-      </w:r>
-      <w:r>
-        <w:t>a</w:t>
-      </w:r>
-      <w:r>
-        <w:t xml:space="preserve"> a comparação da precisão das preferências de predição do</w:t>
-      </w:r>
-      <w:r>
-        <w:t>s</w:t>
-      </w:r>
-      <w:r>
-        <w:t xml:space="preserve"> modelo</w:t>
-      </w:r>
-      <w:r>
-        <w:t>s bases</w:t>
-      </w:r>
-      <w:r>
-        <w:t xml:space="preserve"> utilizand</w:t>
-      </w:r>
-      <w:r>
-        <w:t xml:space="preserve">o </w:t>
-      </w:r>
+        <w:t>Spearman’s</w:t>
+      </w:r>
+      <w:proofErr w:type="spellEnd"/>
       <w:r>
         <w:rPr>
           <w:i/>
         </w:rPr>
-        <w:t>Root Mean Squared Error</w:t>
-      </w:r>
+        <w:t xml:space="preserve"> Rank </w:t>
+      </w:r>
+      <w:proofErr w:type="spellStart"/>
+      <w:r>
+        <w:rPr>
+          <w:i/>
+        </w:rPr>
+        <w:t>Correlation</w:t>
+      </w:r>
+      <w:proofErr w:type="spellEnd"/>
+      <w:r>
+        <w:rPr>
+          <w:i/>
+        </w:rPr>
+        <w:t xml:space="preserve"> </w:t>
+      </w:r>
+      <w:proofErr w:type="spellStart"/>
+      <w:r>
+        <w:rPr>
+          <w:i/>
+        </w:rPr>
+        <w:t>Coefficient</w:t>
+      </w:r>
+      <w:proofErr w:type="spellEnd"/>
+      <w:r>
+        <w:t xml:space="preserve"> entre as diferentes durações (distribuições não normais)</w:t>
+      </w:r>
+      <w:r>
+        <w:t>.</w:t>
+      </w:r>
+      <w:r>
+        <w:t xml:space="preserve"> Isso é, quanto maior a diferença entre as </w:t>
+      </w:r>
+      <w:r>
+        <w:t xml:space="preserve">duas </w:t>
+      </w:r>
+      <w:r>
+        <w:t>músicas</w:t>
+      </w:r>
+      <w:r>
+        <w:t xml:space="preserve">, maior a probabilidade </w:t>
+      </w:r>
+      <w:r>
+        <w:t>de o</w:t>
+      </w:r>
+      <w:r>
+        <w:t xml:space="preserve"> </w:t>
+      </w:r>
+      <w:r>
+        <w:t>usuário</w:t>
+      </w:r>
+      <w:r>
+        <w:t xml:space="preserve"> ter gostado da </w:t>
+      </w:r>
+      <w:r>
+        <w:t>música</w:t>
+      </w:r>
+      <w:r>
+        <w:t xml:space="preserve"> que ele </w:t>
+      </w:r>
+      <w:r>
+        <w:t xml:space="preserve">escutou </w:t>
+      </w:r>
+      <w:r>
+        <w:t>por mais tempo.</w:t>
+      </w:r>
+    </w:p>
+    <w:p>
+      <w:r>
+        <w:tab/>
+      </w:r>
+      <w:r>
+        <w:t>P</w:t>
+      </w:r>
+      <w:r>
+        <w:t>ara</w:t>
+      </w:r>
+      <w:r>
+        <w:t xml:space="preserve"> obter os resultados, f</w:t>
+      </w:r>
+      <w:r>
+        <w:t>oi realizad</w:t>
+      </w:r>
+      <w:r>
+        <w:t>a</w:t>
+      </w:r>
+      <w:r>
+        <w:t xml:space="preserve"> a comparação da precisão das preferências de predição do</w:t>
+      </w:r>
+      <w:r>
+        <w:t>s</w:t>
+      </w:r>
+      <w:r>
+        <w:t xml:space="preserve"> modelo</w:t>
+      </w:r>
+      <w:r>
+        <w:t>s bases</w:t>
+      </w:r>
+      <w:r>
+        <w:t xml:space="preserve"> utilizand</w:t>
+      </w:r>
+      <w:r>
+        <w:t xml:space="preserve">o </w:t>
+      </w:r>
+      <w:r>
+        <w:rPr>
+          <w:i/>
+        </w:rPr>
+        <w:t xml:space="preserve">Root </w:t>
+      </w:r>
+      <w:proofErr w:type="spellStart"/>
+      <w:r>
+        <w:rPr>
+          <w:i/>
+        </w:rPr>
+        <w:t>Mean</w:t>
+      </w:r>
+      <w:proofErr w:type="spellEnd"/>
+      <w:r>
+        <w:rPr>
+          <w:i/>
+        </w:rPr>
+        <w:t xml:space="preserve"> </w:t>
+      </w:r>
+      <w:proofErr w:type="spellStart"/>
+      <w:r>
+        <w:rPr>
+          <w:i/>
+        </w:rPr>
+        <w:t>Squared</w:t>
+      </w:r>
+      <w:proofErr w:type="spellEnd"/>
+      <w:r>
+        <w:rPr>
+          <w:i/>
+        </w:rPr>
+        <w:t xml:space="preserve"> </w:t>
+      </w:r>
+      <w:proofErr w:type="spellStart"/>
+      <w:r>
+        <w:rPr>
+          <w:i/>
+        </w:rPr>
+        <w:t>Error</w:t>
+      </w:r>
+      <w:proofErr w:type="spellEnd"/>
       <w:r>
         <w:t xml:space="preserve"> (RMSE), </w:t>
       </w:r>
@@ -6806,12 +6964,14 @@
         </w:rPr>
         <w:t>F-</w:t>
       </w:r>
+      <w:proofErr w:type="spellStart"/>
       <w:r>
         <w:rPr>
           <w:i/>
         </w:rPr>
         <w:t>measure</w:t>
       </w:r>
+      <w:proofErr w:type="spellEnd"/>
       <w:r>
         <w:t xml:space="preserve"> </w:t>
       </w:r>
@@ -6985,8 +7145,44 @@
         <w:rPr>
           <w:i/>
         </w:rPr>
-        <w:t>Root Mean Squared Error</w:t>
-      </w:r>
+        <w:t xml:space="preserve">Root </w:t>
+      </w:r>
+      <w:proofErr w:type="spellStart"/>
+      <w:r>
+        <w:rPr>
+          <w:i/>
+        </w:rPr>
+        <w:t>Mean</w:t>
+      </w:r>
+      <w:proofErr w:type="spellEnd"/>
+      <w:r>
+        <w:rPr>
+          <w:i/>
+        </w:rPr>
+        <w:t xml:space="preserve"> </w:t>
+      </w:r>
+      <w:proofErr w:type="spellStart"/>
+      <w:r>
+        <w:rPr>
+          <w:i/>
+        </w:rPr>
+        <w:t>Squared</w:t>
+      </w:r>
+      <w:proofErr w:type="spellEnd"/>
+      <w:r>
+        <w:rPr>
+          <w:i/>
+        </w:rPr>
+        <w:t xml:space="preserve"> </w:t>
+      </w:r>
+      <w:proofErr w:type="spellStart"/>
+      <w:r>
+        <w:rPr>
+          <w:i/>
+        </w:rPr>
+        <w:t>Error</w:t>
+      </w:r>
+      <w:proofErr w:type="spellEnd"/>
       <w:r>
         <w:t xml:space="preserve"> (RMSE), </w:t>
       </w:r>
@@ -7011,6 +7207,7 @@
         </w:rPr>
         <w:t>F-</w:t>
       </w:r>
+      <w:proofErr w:type="spellStart"/>
       <w:r>
         <w:rPr>
           <w:i/>
@@ -7018,6 +7215,7 @@
         <w:lastRenderedPageBreak/>
         <w:t>measure</w:t>
       </w:r>
+      <w:proofErr w:type="spellEnd"/>
       <w:r>
         <w:t xml:space="preserve"> </w:t>
       </w:r>
@@ -7046,8 +7244,16 @@
         <w:rPr>
           <w:i/>
         </w:rPr>
-        <w:t>F-measure</w:t>
-      </w:r>
+        <w:t>F-</w:t>
+      </w:r>
+      <w:proofErr w:type="spellStart"/>
+      <w:r>
+        <w:rPr>
+          <w:i/>
+        </w:rPr>
+        <w:t>measure</w:t>
+      </w:r>
+      <w:proofErr w:type="spellEnd"/>
       <w:r>
         <w:t xml:space="preserve"> fo</w:t>
       </w:r>
@@ -7209,12 +7415,14 @@
       <w:r>
         <w:t xml:space="preserve"> das </w:t>
       </w:r>
+      <w:proofErr w:type="gramStart"/>
       <w:r>
         <w:rPr>
           <w:i/>
         </w:rPr>
         <w:t>playlists</w:t>
       </w:r>
+      <w:proofErr w:type="gramEnd"/>
       <w:r>
         <w:t xml:space="preserve"> reproduzidas</w:t>
       </w:r>
@@ -7272,12 +7480,14 @@
       <w:r>
         <w:t xml:space="preserve"> </w:t>
       </w:r>
+      <w:proofErr w:type="gramStart"/>
       <w:r>
         <w:rPr>
           <w:i/>
         </w:rPr>
         <w:t>playlists</w:t>
       </w:r>
+      <w:proofErr w:type="gramEnd"/>
       <w:r>
         <w:t xml:space="preserve"> especificas para cada atividade relacionada </w:t>
       </w:r>
@@ -7352,12 +7562,42 @@
       <w:r>
         <w:t xml:space="preserve">chamado </w:t>
       </w:r>
+      <w:proofErr w:type="spellStart"/>
       <w:r>
         <w:rPr>
           <w:i/>
         </w:rPr>
-        <w:t>Activity-aware Intent Recommendation</w:t>
-      </w:r>
+        <w:t>Activity-aware</w:t>
+      </w:r>
+      <w:proofErr w:type="spellEnd"/>
+      <w:r>
+        <w:rPr>
+          <w:i/>
+        </w:rPr>
+        <w:t xml:space="preserve"> </w:t>
+      </w:r>
+      <w:proofErr w:type="spellStart"/>
+      <w:r>
+        <w:rPr>
+          <w:i/>
+        </w:rPr>
+        <w:t>Intent</w:t>
+      </w:r>
+      <w:proofErr w:type="spellEnd"/>
+      <w:r>
+        <w:rPr>
+          <w:i/>
+        </w:rPr>
+        <w:t xml:space="preserve"> </w:t>
+      </w:r>
+      <w:proofErr w:type="spellStart"/>
+      <w:r>
+        <w:rPr>
+          <w:i/>
+        </w:rPr>
+        <w:t>Recommendation</w:t>
+      </w:r>
+      <w:proofErr w:type="spellEnd"/>
       <w:r>
         <w:t xml:space="preserve"> (</w:t>
       </w:r>
@@ -7474,7 +7714,15 @@
         <w:t xml:space="preserve"> </w:t>
       </w:r>
       <w:r>
-        <w:t>(ii)</w:t>
+        <w:t>(</w:t>
+      </w:r>
+      <w:proofErr w:type="spellStart"/>
+      <w:r>
+        <w:t>ii</w:t>
+      </w:r>
+      <w:proofErr w:type="spellEnd"/>
+      <w:r>
+        <w:t>)</w:t>
       </w:r>
       <w:r>
         <w:t xml:space="preserve"> é realizado </w:t>
@@ -7507,7 +7755,15 @@
         <w:t xml:space="preserve">; </w:t>
       </w:r>
       <w:r>
-        <w:t>(iii)</w:t>
+        <w:t>(</w:t>
+      </w:r>
+      <w:proofErr w:type="spellStart"/>
+      <w:r>
+        <w:t>iii</w:t>
+      </w:r>
+      <w:proofErr w:type="spellEnd"/>
+      <w:r>
+        <w:t>)</w:t>
       </w:r>
       <w:r>
         <w:t xml:space="preserve"> </w:t>
@@ -7613,12 +7869,14 @@
       <w:r>
         <w:t xml:space="preserve"> a especificação de um algoritmo que busca entender as intenções do usuário através dos títulos das </w:t>
       </w:r>
+      <w:proofErr w:type="gramStart"/>
       <w:r>
         <w:rPr>
           <w:i/>
         </w:rPr>
         <w:t>playlists</w:t>
       </w:r>
+      <w:proofErr w:type="gramEnd"/>
       <w:r>
         <w:t xml:space="preserve"> </w:t>
       </w:r>
@@ -7660,24 +7918,56 @@
       <w:r>
         <w:t xml:space="preserve"> diversos tipos de algoritmos de </w:t>
       </w:r>
+      <w:proofErr w:type="spellStart"/>
       <w:r>
         <w:rPr>
           <w:i/>
         </w:rPr>
-        <w:t>machine learning</w:t>
-      </w:r>
-      <w:r>
-        <w:t xml:space="preserve"> como:</w:t>
-      </w:r>
-      <w:r>
-        <w:t xml:space="preserve"> </w:t>
-      </w:r>
+        <w:t>machine</w:t>
+      </w:r>
+      <w:proofErr w:type="spellEnd"/>
       <w:r>
         <w:rPr>
           <w:i/>
         </w:rPr>
-        <w:t>Logistic Regression</w:t>
-      </w:r>
+        <w:t xml:space="preserve"> </w:t>
+      </w:r>
+      <w:proofErr w:type="spellStart"/>
+      <w:r>
+        <w:rPr>
+          <w:i/>
+        </w:rPr>
+        <w:t>learning</w:t>
+      </w:r>
+      <w:proofErr w:type="spellEnd"/>
+      <w:r>
+        <w:t xml:space="preserve"> como:</w:t>
+      </w:r>
+      <w:r>
+        <w:t xml:space="preserve"> </w:t>
+      </w:r>
+      <w:proofErr w:type="spellStart"/>
+      <w:r>
+        <w:rPr>
+          <w:i/>
+        </w:rPr>
+        <w:t>Logistic</w:t>
+      </w:r>
+      <w:proofErr w:type="spellEnd"/>
+      <w:r>
+        <w:rPr>
+          <w:i/>
+        </w:rPr>
+        <w:t xml:space="preserve"> </w:t>
+      </w:r>
+      <w:proofErr w:type="spellStart"/>
+      <w:r>
+        <w:rPr>
+          <w:i/>
+        </w:rPr>
+        <w:t>Regression</w:t>
+      </w:r>
+      <w:proofErr w:type="spellEnd"/>
       <w:r>
         <w:t xml:space="preserve">, </w:t>
       </w:r>
@@ -7693,6 +7983,7 @@
         </w:rPr>
         <w:t xml:space="preserve">oth </w:t>
       </w:r>
+      <w:proofErr w:type="spellStart"/>
       <w:r>
         <w:rPr>
           <w:i/>
@@ -7705,6 +7996,7 @@
         </w:rPr>
         <w:t>uzzy</w:t>
       </w:r>
+      <w:proofErr w:type="spellEnd"/>
       <w:r>
         <w:t xml:space="preserve"> e </w:t>
       </w:r>
@@ -7715,17 +8007,34 @@
         <w:rPr>
           <w:i/>
         </w:rPr>
-        <w:t>ard Clustering</w:t>
-      </w:r>
-      <w:r>
-        <w:t xml:space="preserve">, mas os melhores resultados foram obtidos utilizando o </w:t>
-      </w:r>
+        <w:t xml:space="preserve">ard </w:t>
+      </w:r>
+      <w:proofErr w:type="spellStart"/>
       <w:r>
         <w:rPr>
           <w:i/>
         </w:rPr>
-        <w:t xml:space="preserve">Random Forest </w:t>
-      </w:r>
+        <w:t>Clustering</w:t>
+      </w:r>
+      <w:proofErr w:type="spellEnd"/>
+      <w:r>
+        <w:t xml:space="preserve">, mas os melhores resultados foram obtidos utilizando o </w:t>
+      </w:r>
+      <w:proofErr w:type="spellStart"/>
+      <w:r>
+        <w:rPr>
+          <w:i/>
+        </w:rPr>
+        <w:t>Random</w:t>
+      </w:r>
+      <w:proofErr w:type="spellEnd"/>
+      <w:r>
+        <w:rPr>
+          <w:i/>
+        </w:rPr>
+        <w:t xml:space="preserve"> Forest </w:t>
+      </w:r>
+      <w:proofErr w:type="spellStart"/>
       <w:r>
         <w:rPr>
           <w:i/>
@@ -7738,6 +8047,7 @@
         </w:rPr>
         <w:t>lassifier</w:t>
       </w:r>
+      <w:proofErr w:type="spellEnd"/>
       <w:r>
         <w:t xml:space="preserve"> (</w:t>
       </w:r>
@@ -7805,12 +8115,14 @@
       <w:r>
         <w:t xml:space="preserve"> em cima das </w:t>
       </w:r>
+      <w:proofErr w:type="gramStart"/>
       <w:r>
         <w:rPr>
           <w:i/>
         </w:rPr>
         <w:t>playlists</w:t>
       </w:r>
+      <w:proofErr w:type="gramEnd"/>
       <w:r>
         <w:t xml:space="preserve"> dispostas do </w:t>
       </w:r>
@@ -7896,12 +8208,14 @@
       <w:r>
         <w:t xml:space="preserve"> ao procurar por uma </w:t>
       </w:r>
+      <w:proofErr w:type="gramStart"/>
       <w:r>
         <w:rPr>
           <w:i/>
         </w:rPr>
         <w:t>playlist</w:t>
       </w:r>
+      <w:proofErr w:type="gramEnd"/>
       <w:r>
         <w:t xml:space="preserve"> </w:t>
       </w:r>
@@ -7944,12 +8258,14 @@
       <w:r>
         <w:t xml:space="preserve"> </w:t>
       </w:r>
+      <w:proofErr w:type="gramStart"/>
       <w:r>
         <w:rPr>
           <w:i/>
         </w:rPr>
         <w:t>playlist</w:t>
       </w:r>
+      <w:proofErr w:type="gramEnd"/>
       <w:r>
         <w:t xml:space="preserve"> </w:t>
       </w:r>
@@ -8002,12 +8318,14 @@
       <w:r>
         <w:t xml:space="preserve">nas buscas por </w:t>
       </w:r>
+      <w:proofErr w:type="gramStart"/>
       <w:r>
         <w:rPr>
           <w:i/>
         </w:rPr>
         <w:t>playlists</w:t>
       </w:r>
+      <w:proofErr w:type="gramEnd"/>
       <w:r>
         <w:t xml:space="preserve"> e</w:t>
       </w:r>
@@ -8068,21 +8386,25 @@
       <w:r>
         <w:t xml:space="preserve"> uma comparação com o RecSys do Spotify (SPTF) e o criado no artigo revisado (AIR). Nessa comparação foi pedido ao usuário para avaliar as duas </w:t>
       </w:r>
+      <w:proofErr w:type="gramStart"/>
       <w:r>
         <w:rPr>
           <w:i/>
         </w:rPr>
         <w:t>playlists</w:t>
       </w:r>
+      <w:proofErr w:type="gramEnd"/>
       <w:r>
         <w:t xml:space="preserve"> geradas pelos sistemas. As </w:t>
       </w:r>
+      <w:proofErr w:type="gramStart"/>
       <w:r>
         <w:rPr>
           <w:i/>
         </w:rPr>
         <w:t>playlists</w:t>
       </w:r>
+      <w:proofErr w:type="gramEnd"/>
       <w:r>
         <w:t xml:space="preserve"> geradas automaticamente para cada uma das 10 atividades foram agrupadas. Depois foram avaliadas por 1-3 avaliadores humanos. A avaliação </w:t>
       </w:r>
@@ -8092,12 +8414,14 @@
       <w:r>
         <w:t xml:space="preserve"> validar o quanto a </w:t>
       </w:r>
+      <w:proofErr w:type="gramStart"/>
       <w:r>
         <w:rPr>
           <w:i/>
         </w:rPr>
         <w:t>playlist</w:t>
       </w:r>
+      <w:proofErr w:type="gramEnd"/>
       <w:r>
         <w:t xml:space="preserve"> se enquadrava na atividade estipulada.</w:t>
       </w:r>
@@ -8125,11 +8449,21 @@
       <w:r>
         <w:t xml:space="preserve"> coeficiente de correlação de </w:t>
       </w:r>
+      <w:proofErr w:type="spellStart"/>
       <w:r>
         <w:t>Kendallτ</w:t>
       </w:r>
-      <w:r>
-        <w:t>; (ii)</w:t>
+      <w:proofErr w:type="spellEnd"/>
+      <w:r>
+        <w:t>; (</w:t>
+      </w:r>
+      <w:proofErr w:type="spellStart"/>
+      <w:r>
+        <w:t>ii</w:t>
+      </w:r>
+      <w:proofErr w:type="spellEnd"/>
+      <w:r>
+        <w:t>)</w:t>
       </w:r>
       <w:r>
         <w:t xml:space="preserve"> </w:t>
@@ -8147,26 +8481,58 @@
         <w:t xml:space="preserve"> das recomendações</w:t>
       </w:r>
       <w:r>
-        <w:t xml:space="preserve">; (iii) </w:t>
+        <w:t>; (</w:t>
+      </w:r>
+      <w:proofErr w:type="spellStart"/>
+      <w:r>
+        <w:t>iii</w:t>
+      </w:r>
+      <w:proofErr w:type="spellEnd"/>
+      <w:r>
+        <w:t xml:space="preserve">) </w:t>
       </w:r>
       <w:r>
         <w:t xml:space="preserve">uma variação do </w:t>
       </w:r>
+      <w:proofErr w:type="spellStart"/>
       <w:r>
         <w:rPr>
           <w:i/>
         </w:rPr>
-        <w:t>Mean Reciprocal Rank</w:t>
-      </w:r>
-      <w:r>
+        <w:t>Mean</w:t>
+      </w:r>
+      <w:proofErr w:type="spellEnd"/>
+      <w:r>
+        <w:rPr>
+          <w:i/>
+        </w:rPr>
         <w:t xml:space="preserve"> </w:t>
       </w:r>
+      <w:proofErr w:type="spellStart"/>
+      <w:r>
+        <w:rPr>
+          <w:i/>
+        </w:rPr>
+        <w:t>Reciprocal</w:t>
+      </w:r>
+      <w:proofErr w:type="spellEnd"/>
+      <w:r>
+        <w:rPr>
+          <w:i/>
+        </w:rPr>
+        <w:t xml:space="preserve"> Rank</w:t>
+      </w:r>
+      <w:r>
+        <w:t xml:space="preserve"> </w:t>
+      </w:r>
       <w:r>
         <w:t>(</w:t>
       </w:r>
+      <w:proofErr w:type="spellStart"/>
       <w:r>
         <w:t>nMMR</w:t>
       </w:r>
+      <w:proofErr w:type="spellEnd"/>
       <w:r>
         <w:t>)</w:t>
       </w:r>
@@ -8556,12 +8922,14 @@
       <w:r>
         <w:t xml:space="preserve">Essa seção do trabalho teve como principal objetivo classificar (utilizando </w:t>
       </w:r>
+      <w:proofErr w:type="spellStart"/>
       <w:r>
         <w:rPr>
           <w:i/>
         </w:rPr>
         <w:t>auto-tagging</w:t>
       </w:r>
+      <w:proofErr w:type="spellEnd"/>
       <w:r>
         <w:t xml:space="preserve">) a relação das </w:t>
       </w:r>
@@ -8630,12 +8998,14 @@
       <w:r>
         <w:t xml:space="preserve"> criação das </w:t>
       </w:r>
+      <w:proofErr w:type="spellStart"/>
       <w:r>
         <w:rPr>
           <w:i/>
         </w:rPr>
         <w:t>tags</w:t>
       </w:r>
+      <w:proofErr w:type="spellEnd"/>
       <w:r>
         <w:t xml:space="preserve"> do teste</w:t>
       </w:r>
@@ -8704,17 +9074,55 @@
         <w:rPr>
           <w:i/>
         </w:rPr>
-        <w:t>radial basis function</w:t>
-      </w:r>
-      <w:r>
-        <w:t xml:space="preserve"> (RBF) e </w:t>
-      </w:r>
+        <w:t xml:space="preserve">radial </w:t>
+      </w:r>
+      <w:proofErr w:type="spellStart"/>
       <w:r>
         <w:rPr>
           <w:i/>
         </w:rPr>
-        <w:t>support vector machine</w:t>
-      </w:r>
+        <w:t>basis</w:t>
+      </w:r>
+      <w:proofErr w:type="spellEnd"/>
+      <w:r>
+        <w:rPr>
+          <w:i/>
+        </w:rPr>
+        <w:t xml:space="preserve"> </w:t>
+      </w:r>
+      <w:proofErr w:type="spellStart"/>
+      <w:r>
+        <w:rPr>
+          <w:i/>
+        </w:rPr>
+        <w:t>function</w:t>
+      </w:r>
+      <w:proofErr w:type="spellEnd"/>
+      <w:r>
+        <w:t xml:space="preserve"> (RBF) e </w:t>
+      </w:r>
+      <w:proofErr w:type="spellStart"/>
+      <w:r>
+        <w:rPr>
+          <w:i/>
+        </w:rPr>
+        <w:t>support</w:t>
+      </w:r>
+      <w:proofErr w:type="spellEnd"/>
+      <w:r>
+        <w:rPr>
+          <w:i/>
+        </w:rPr>
+        <w:t xml:space="preserve"> vector </w:t>
+      </w:r>
+      <w:proofErr w:type="spellStart"/>
+      <w:r>
+        <w:rPr>
+          <w:i/>
+        </w:rPr>
+        <w:t>machine</w:t>
+      </w:r>
+      <w:proofErr w:type="spellEnd"/>
       <w:r>
         <w:t xml:space="preserve"> (SVM).</w:t>
       </w:r>
@@ -8758,8 +9166,16 @@
         <w:rPr>
           <w:i/>
         </w:rPr>
-        <w:t>Beta weights</w:t>
-      </w:r>
+        <w:t xml:space="preserve">Beta </w:t>
+      </w:r>
+      <w:proofErr w:type="spellStart"/>
+      <w:r>
+        <w:rPr>
+          <w:i/>
+        </w:rPr>
+        <w:t>weights</w:t>
+      </w:r>
+      <w:proofErr w:type="spellEnd"/>
       <w:r>
         <w:t>)</w:t>
       </w:r>
@@ -8780,87 +9196,180 @@
       <w:r>
         <w:t xml:space="preserve"> para medir a precisão das </w:t>
       </w:r>
+      <w:proofErr w:type="spellStart"/>
       <w:r>
         <w:rPr>
           <w:i/>
         </w:rPr>
         <w:t>tags</w:t>
       </w:r>
+      <w:proofErr w:type="spellEnd"/>
       <w:r>
         <w:t xml:space="preserve"> criadas, foi utilizado o </w:t>
       </w:r>
+      <w:proofErr w:type="spellStart"/>
       <w:r>
         <w:rPr>
           <w:i/>
         </w:rPr>
-        <w:t>operating characteristic curve</w:t>
-      </w:r>
-      <w:r>
-        <w:t xml:space="preserve"> (AUC)</w:t>
-      </w:r>
-      <w:r>
-        <w:t>,</w:t>
-      </w:r>
-      <w:r>
-        <w:t xml:space="preserve"> mais especificamente o </w:t>
-      </w:r>
+        <w:t>operating</w:t>
+      </w:r>
+      <w:proofErr w:type="spellEnd"/>
       <w:r>
         <w:rPr>
           <w:i/>
         </w:rPr>
-        <w:t>Pearson’s linear correlation coefficient</w:t>
-      </w:r>
-      <w:r>
-        <w:t>.</w:t>
-      </w:r>
-      <w:r>
         <w:t xml:space="preserve"> </w:t>
       </w:r>
-      <w:r>
-        <w:t xml:space="preserve">Buscando auxiliar a visualização da </w:t>
-      </w:r>
-      <w:r>
-        <w:t>valência</w:t>
-      </w:r>
-      <w:r>
-        <w:t>-excitação das emoções no espaço, foi utilizad</w:t>
-      </w:r>
-      <w:r>
-        <w:t>a</w:t>
-      </w:r>
-      <w:r>
-        <w:t xml:space="preserve"> a técnica de </w:t>
-      </w:r>
+      <w:proofErr w:type="spellStart"/>
       <w:r>
         <w:rPr>
           <w:i/>
         </w:rPr>
-        <w:t>Affective Norm for English Words</w:t>
-      </w:r>
-      <w:r>
-        <w:t xml:space="preserve"> (ANEW)</w:t>
-      </w:r>
-      <w:r>
-        <w:t>.</w:t>
-      </w:r>
-      <w:r>
-        <w:t xml:space="preserve"> E no fim, para </w:t>
-      </w:r>
-      <w:r>
-        <w:t>computar a associação entre as músicas e as emoções</w:t>
-      </w:r>
-      <w:r>
-        <w:t xml:space="preserve">, foi feito </w:t>
-      </w:r>
-      <w:r>
-        <w:t>uso do GPR (</w:t>
-      </w:r>
+        <w:t>characteristic</w:t>
+      </w:r>
+      <w:proofErr w:type="spellEnd"/>
       <w:r>
         <w:rPr>
           <w:i/>
         </w:rPr>
-        <w:t xml:space="preserve">Gaussian </w:t>
-      </w:r>
+        <w:t xml:space="preserve"> curve</w:t>
+      </w:r>
+      <w:r>
+        <w:t xml:space="preserve"> (AUC)</w:t>
+      </w:r>
+      <w:r>
+        <w:t>,</w:t>
+      </w:r>
+      <w:r>
+        <w:t xml:space="preserve"> mais especificamente o </w:t>
+      </w:r>
+      <w:proofErr w:type="spellStart"/>
+      <w:r>
+        <w:rPr>
+          <w:i/>
+        </w:rPr>
+        <w:t>Pearson’s</w:t>
+      </w:r>
+      <w:proofErr w:type="spellEnd"/>
+      <w:r>
+        <w:rPr>
+          <w:i/>
+        </w:rPr>
+        <w:t xml:space="preserve"> linear </w:t>
+      </w:r>
+      <w:proofErr w:type="spellStart"/>
+      <w:r>
+        <w:rPr>
+          <w:i/>
+        </w:rPr>
+        <w:t>correlation</w:t>
+      </w:r>
+      <w:proofErr w:type="spellEnd"/>
+      <w:r>
+        <w:rPr>
+          <w:i/>
+        </w:rPr>
+        <w:t xml:space="preserve"> </w:t>
+      </w:r>
+      <w:proofErr w:type="spellStart"/>
+      <w:r>
+        <w:rPr>
+          <w:i/>
+        </w:rPr>
+        <w:t>coefficient</w:t>
+      </w:r>
+      <w:proofErr w:type="spellEnd"/>
+      <w:r>
+        <w:t>.</w:t>
+      </w:r>
+      <w:r>
+        <w:t xml:space="preserve"> </w:t>
+      </w:r>
+      <w:r>
+        <w:t xml:space="preserve">Buscando auxiliar a visualização da </w:t>
+      </w:r>
+      <w:r>
+        <w:t>valência</w:t>
+      </w:r>
+      <w:r>
+        <w:t>-excitação das emoções no espaço, foi utilizad</w:t>
+      </w:r>
+      <w:r>
+        <w:t>a</w:t>
+      </w:r>
+      <w:r>
+        <w:t xml:space="preserve"> a técnica de </w:t>
+      </w:r>
+      <w:proofErr w:type="spellStart"/>
+      <w:r>
+        <w:rPr>
+          <w:i/>
+        </w:rPr>
+        <w:t>Affective</w:t>
+      </w:r>
+      <w:proofErr w:type="spellEnd"/>
+      <w:r>
+        <w:rPr>
+          <w:i/>
+        </w:rPr>
+        <w:t xml:space="preserve"> Norm for </w:t>
+      </w:r>
+      <w:proofErr w:type="spellStart"/>
+      <w:r>
+        <w:rPr>
+          <w:i/>
+        </w:rPr>
+        <w:t>English</w:t>
+      </w:r>
+      <w:proofErr w:type="spellEnd"/>
+      <w:r>
+        <w:rPr>
+          <w:i/>
+        </w:rPr>
+        <w:t xml:space="preserve"> </w:t>
+      </w:r>
+      <w:proofErr w:type="spellStart"/>
+      <w:r>
+        <w:rPr>
+          <w:i/>
+        </w:rPr>
+        <w:t>Words</w:t>
+      </w:r>
+      <w:proofErr w:type="spellEnd"/>
+      <w:r>
+        <w:t xml:space="preserve"> (ANEW)</w:t>
+      </w:r>
+      <w:r>
+        <w:t>.</w:t>
+      </w:r>
+      <w:r>
+        <w:t xml:space="preserve"> E no fim, para </w:t>
+      </w:r>
+      <w:r>
+        <w:t>computar a associação entre as músicas e as emoções</w:t>
+      </w:r>
+      <w:r>
+        <w:t xml:space="preserve">, foi feito </w:t>
+      </w:r>
+      <w:r>
+        <w:t>uso do GPR (</w:t>
+      </w:r>
+      <w:proofErr w:type="spellStart"/>
+      <w:r>
+        <w:rPr>
+          <w:i/>
+        </w:rPr>
+        <w:t>Gaussian</w:t>
+      </w:r>
+      <w:proofErr w:type="spellEnd"/>
+      <w:r>
+        <w:rPr>
+          <w:i/>
+        </w:rPr>
+        <w:t xml:space="preserve"> </w:t>
+      </w:r>
+      <w:proofErr w:type="spellStart"/>
       <w:r>
         <w:rPr>
           <w:i/>
@@ -8871,8 +9380,16 @@
         <w:rPr>
           <w:i/>
         </w:rPr>
-        <w:t xml:space="preserve">rocess </w:t>
-      </w:r>
+        <w:t>rocess</w:t>
+      </w:r>
+      <w:proofErr w:type="spellEnd"/>
+      <w:r>
+        <w:rPr>
+          <w:i/>
+        </w:rPr>
+        <w:t xml:space="preserve"> </w:t>
+      </w:r>
+      <w:proofErr w:type="spellStart"/>
       <w:r>
         <w:rPr>
           <w:i/>
@@ -8885,17 +9402,68 @@
         </w:rPr>
         <w:t>egression</w:t>
       </w:r>
+      <w:proofErr w:type="spellEnd"/>
       <w:r>
         <w:t>)</w:t>
       </w:r>
       <w:r>
         <w:t xml:space="preserve">, mais especificamente o método </w:t>
       </w:r>
+      <w:proofErr w:type="spellStart"/>
       <w:r>
         <w:rPr>
           <w:i/>
         </w:rPr>
-        <w:t>isotropic rational quadratic covariance kernel</w:t>
+        <w:t>isotropic</w:t>
+      </w:r>
+      <w:proofErr w:type="spellEnd"/>
+      <w:r>
+        <w:rPr>
+          <w:i/>
+        </w:rPr>
+        <w:t xml:space="preserve"> </w:t>
+      </w:r>
+      <w:proofErr w:type="spellStart"/>
+      <w:r>
+        <w:rPr>
+          <w:i/>
+        </w:rPr>
+        <w:t>rational</w:t>
+      </w:r>
+      <w:proofErr w:type="spellEnd"/>
+      <w:r>
+        <w:rPr>
+          <w:i/>
+        </w:rPr>
+        <w:t xml:space="preserve"> </w:t>
+      </w:r>
+      <w:proofErr w:type="spellStart"/>
+      <w:r>
+        <w:rPr>
+          <w:i/>
+        </w:rPr>
+        <w:t>quadratic</w:t>
+      </w:r>
+      <w:proofErr w:type="spellEnd"/>
+      <w:r>
+        <w:rPr>
+          <w:i/>
+        </w:rPr>
+        <w:t xml:space="preserve"> </w:t>
+      </w:r>
+      <w:proofErr w:type="spellStart"/>
+      <w:r>
+        <w:rPr>
+          <w:i/>
+        </w:rPr>
+        <w:t>covariance</w:t>
+      </w:r>
+      <w:proofErr w:type="spellEnd"/>
+      <w:r>
+        <w:rPr>
+          <w:i/>
+        </w:rPr>
+        <w:t xml:space="preserve"> kernel</w:t>
       </w:r>
       <w:r>
         <w:t xml:space="preserve"> </w:t>
@@ -8915,12 +9483,21 @@
       <w:r>
         <w:t xml:space="preserve"> </w:t>
       </w:r>
+      <w:proofErr w:type="spellStart"/>
       <w:r>
         <w:rPr>
           <w:i/>
         </w:rPr>
-        <w:t xml:space="preserve">Gaussian </w:t>
-      </w:r>
+        <w:t>Gaussian</w:t>
+      </w:r>
+      <w:proofErr w:type="spellEnd"/>
+      <w:r>
+        <w:rPr>
+          <w:i/>
+        </w:rPr>
+        <w:t xml:space="preserve"> </w:t>
+      </w:r>
+      <w:proofErr w:type="spellStart"/>
       <w:r>
         <w:rPr>
           <w:i/>
@@ -8931,8 +9508,16 @@
         <w:rPr>
           <w:i/>
         </w:rPr>
-        <w:t xml:space="preserve">rocess for </w:t>
-      </w:r>
+        <w:t>rocess</w:t>
+      </w:r>
+      <w:proofErr w:type="spellEnd"/>
+      <w:r>
+        <w:rPr>
+          <w:i/>
+        </w:rPr>
+        <w:t xml:space="preserve"> for </w:t>
+      </w:r>
+      <w:proofErr w:type="spellStart"/>
       <w:r>
         <w:rPr>
           <w:i/>
@@ -8943,7 +9528,14 @@
         <w:rPr>
           <w:i/>
         </w:rPr>
-        <w:t xml:space="preserve">achine </w:t>
+        <w:t>achine</w:t>
+      </w:r>
+      <w:proofErr w:type="spellEnd"/>
+      <w:r>
+        <w:rPr>
+          <w:i/>
+        </w:rPr>
+        <w:t xml:space="preserve"> </w:t>
       </w:r>
       <w:r>
         <w:rPr>
@@ -9087,86 +9679,24 @@
         <w:rPr>
           <w:i/>
         </w:rPr>
-        <w:t>user-activity</w:t>
-      </w:r>
-      <w:r>
-        <w:t>) e relacionar as 8 atividades definidas com os dados obtidos dos sensores.</w:t>
-      </w:r>
-      <w:r>
-        <w:t xml:space="preserve"> </w:t>
-      </w:r>
-      <w:r>
-        <w:t>Foram considerados os mesmos 19 usuários obtidos na filtragem apresentada na seção anterior.</w:t>
-      </w:r>
-    </w:p>
-    <w:p>
-      <w:r>
-        <w:tab/>
-      </w:r>
-      <w:r>
-        <w:t>A partir do aplicativo desenvolvido, foi possível obter os dados dos sensores</w:t>
-      </w:r>
-      <w:r>
-        <w:t xml:space="preserve"> utilizando o </w:t>
-      </w:r>
+        <w:t>user-</w:t>
+      </w:r>
+      <w:proofErr w:type="spellStart"/>
       <w:r>
         <w:rPr>
           <w:i/>
         </w:rPr>
-        <w:t>Funf Open Sensing Framework</w:t>
-      </w:r>
-      <w:r>
-        <w:t>, e s</w:t>
-      </w:r>
-      <w:r>
-        <w:t xml:space="preserve">emelhante a classificação dos dados musicais com o contexto, para classificar as atividades dos </w:t>
-      </w:r>
-      <w:r>
-        <w:t>usuários</w:t>
-      </w:r>
-      <w:r>
-        <w:t xml:space="preserve"> com os sensores fo</w:t>
-      </w:r>
-      <w:r>
-        <w:t>ram</w:t>
-      </w:r>
-      <w:r>
-        <w:t xml:space="preserve"> utilizad</w:t>
-      </w:r>
-      <w:r>
-        <w:t>as</w:t>
+        <w:t>activity</w:t>
+      </w:r>
+      <w:proofErr w:type="spellEnd"/>
+      <w:r>
+        <w:t>) e relacionar as 8 atividades definidas com os dados obtidos dos sensores.</w:t>
       </w:r>
       <w:r>
         <w:t xml:space="preserve"> </w:t>
       </w:r>
       <w:r>
-        <w:t>as técnicas de</w:t>
-      </w:r>
-      <w:r>
-        <w:t xml:space="preserve"> </w:t>
-      </w:r>
-      <w:r>
-        <w:t xml:space="preserve">RBF e </w:t>
-      </w:r>
-      <w:r>
-        <w:t>SV</w:t>
-      </w:r>
-      <w:r>
-        <w:t>M</w:t>
-      </w:r>
-      <w:r>
-        <w:t>.</w:t>
-      </w:r>
-    </w:p>
-    <w:p>
-      <w:pPr>
-        <w:pStyle w:val="Listas1"/>
-      </w:pPr>
-      <w:r>
-        <w:t>Como fatores pessoais se correlacionam com a previsibilidade do uso de músicas e da atividade do usuário para diferentes usuários</w:t>
-      </w:r>
-      <w:r>
-        <w:t>?</w:t>
+        <w:t>Foram considerados os mesmos 19 usuários obtidos na filtragem apresentada na seção anterior.</w:t>
       </w:r>
     </w:p>
     <w:p>
@@ -9174,83 +9704,191 @@
         <w:tab/>
       </w:r>
       <w:r>
-        <w:t>Com</w:t>
-      </w:r>
-      <w:r>
-        <w:t xml:space="preserve"> os resultados obtidos nas seções anteriores, essa seção busca determinar quais fatores do </w:t>
-      </w:r>
-      <w:r>
-        <w:t>usuário</w:t>
-      </w:r>
-      <w:r>
-        <w:t xml:space="preserve"> são forte indicadores </w:t>
-      </w:r>
-      <w:r>
-        <w:t xml:space="preserve">de desempenho </w:t>
-      </w:r>
-      <w:r>
-        <w:t>das duas tarefas.</w:t>
-      </w:r>
-      <w:r>
-        <w:t xml:space="preserve"> Foram considerados os mesmos 19 usuários obtidos na filtragem apresentada na seção anterior.</w:t>
-      </w:r>
-      <w:r>
-        <w:t xml:space="preserve"> </w:t>
-      </w:r>
-    </w:p>
-    <w:p>
-      <w:r>
-        <w:tab/>
-      </w:r>
-      <w:r>
-        <w:t>Antes dos usuários passarem a utilizar o sistema, fo</w:t>
-      </w:r>
-      <w:r>
-        <w:t>ram</w:t>
-      </w:r>
-      <w:r>
-        <w:t xml:space="preserve"> realizad</w:t>
-      </w:r>
-      <w:r>
-        <w:t>as</w:t>
-      </w:r>
-      <w:r>
-        <w:t xml:space="preserve"> algumas perguntas a</w:t>
-      </w:r>
-      <w:r>
-        <w:t xml:space="preserve"> eles</w:t>
-      </w:r>
-      <w:r>
-        <w:t>, validando e obtendo informações pr</w:t>
-      </w:r>
-      <w:r>
-        <w:t>é</w:t>
-      </w:r>
-      <w:r>
-        <w:t>vias deles.</w:t>
-      </w:r>
-      <w:r>
-        <w:t xml:space="preserve"> Nessa seção foi utilizado o </w:t>
+        <w:t>A partir do aplicativo desenvolvido, foi possível obter os dados dos sensores</w:t>
+      </w:r>
+      <w:r>
+        <w:t xml:space="preserve"> utilizando o </w:t>
       </w:r>
       <w:r>
         <w:rPr>
           <w:i/>
         </w:rPr>
-        <w:t xml:space="preserve">Pearson’s </w:t>
+        <w:t xml:space="preserve">Funf Open </w:t>
+      </w:r>
+      <w:proofErr w:type="spellStart"/>
+      <w:r>
+        <w:rPr>
+          <w:i/>
+        </w:rPr>
+        <w:t>Sensing</w:t>
+      </w:r>
+      <w:proofErr w:type="spellEnd"/>
+      <w:r>
+        <w:rPr>
+          <w:i/>
+        </w:rPr>
+        <w:t xml:space="preserve"> Framework</w:t>
+      </w:r>
+      <w:r>
+        <w:t>, e s</w:t>
+      </w:r>
+      <w:r>
+        <w:t xml:space="preserve">emelhante a classificação dos dados musicais com o contexto, para classificar as atividades dos </w:t>
+      </w:r>
+      <w:r>
+        <w:t>usuários</w:t>
+      </w:r>
+      <w:r>
+        <w:t xml:space="preserve"> com os sensores fo</w:t>
+      </w:r>
+      <w:r>
+        <w:t>ram</w:t>
+      </w:r>
+      <w:r>
+        <w:t xml:space="preserve"> utilizad</w:t>
+      </w:r>
+      <w:r>
+        <w:t>as</w:t>
+      </w:r>
+      <w:r>
+        <w:t xml:space="preserve"> </w:t>
+      </w:r>
+      <w:r>
+        <w:t>as técnicas de</w:t>
+      </w:r>
+      <w:r>
+        <w:t xml:space="preserve"> </w:t>
+      </w:r>
+      <w:r>
+        <w:t xml:space="preserve">RBF e </w:t>
+      </w:r>
+      <w:r>
+        <w:t>SV</w:t>
+      </w:r>
+      <w:r>
+        <w:t>M</w:t>
+      </w:r>
+      <w:r>
+        <w:t>.</w:t>
+      </w:r>
+    </w:p>
+    <w:p>
+      <w:pPr>
+        <w:pStyle w:val="Listas1"/>
+      </w:pPr>
+      <w:r>
+        <w:t>Como fatores pessoais se correlacionam com a previsibilidade do uso de músicas e da atividade do usuário para diferentes usuários</w:t>
+      </w:r>
+      <w:r>
+        <w:t>?</w:t>
+      </w:r>
+    </w:p>
+    <w:p>
+      <w:r>
+        <w:tab/>
+      </w:r>
+      <w:r>
+        <w:t>Com</w:t>
+      </w:r>
+      <w:r>
+        <w:t xml:space="preserve"> os resultados obtidos nas seções anteriores, essa seção busca determinar quais fatores do </w:t>
+      </w:r>
+      <w:r>
+        <w:t>usuário</w:t>
+      </w:r>
+      <w:r>
+        <w:t xml:space="preserve"> são forte indicadores </w:t>
+      </w:r>
+      <w:r>
+        <w:t xml:space="preserve">de desempenho </w:t>
+      </w:r>
+      <w:r>
+        <w:t>das duas tarefas.</w:t>
+      </w:r>
+      <w:r>
+        <w:t xml:space="preserve"> Foram considerados os mesmos 19 usuários obtidos na filtragem apresentada na seção anterior.</w:t>
+      </w:r>
+      <w:r>
+        <w:t xml:space="preserve"> </w:t>
+      </w:r>
+    </w:p>
+    <w:p>
+      <w:r>
+        <w:tab/>
+      </w:r>
+      <w:r>
+        <w:t>Antes dos usuários passarem a utilizar o sistema, fo</w:t>
+      </w:r>
+      <w:r>
+        <w:t>ram</w:t>
+      </w:r>
+      <w:r>
+        <w:t xml:space="preserve"> realizad</w:t>
+      </w:r>
+      <w:r>
+        <w:t>as</w:t>
+      </w:r>
+      <w:r>
+        <w:t xml:space="preserve"> algumas perguntas a</w:t>
+      </w:r>
+      <w:r>
+        <w:t xml:space="preserve"> eles</w:t>
+      </w:r>
+      <w:r>
+        <w:t>, validando e obtendo informações pr</w:t>
+      </w:r>
+      <w:r>
+        <w:t>é</w:t>
+      </w:r>
+      <w:r>
+        <w:t>vias deles.</w:t>
+      </w:r>
+      <w:r>
+        <w:t xml:space="preserve"> Nessa seção foi utilizado o </w:t>
+      </w:r>
+      <w:proofErr w:type="spellStart"/>
+      <w:r>
+        <w:rPr>
+          <w:i/>
+        </w:rPr>
+        <w:t>Pearson’s</w:t>
+      </w:r>
+      <w:proofErr w:type="spellEnd"/>
+      <w:r>
+        <w:rPr>
+          <w:i/>
+        </w:rPr>
+        <w:t xml:space="preserve"> </w:t>
       </w:r>
       <w:r>
         <w:rPr>
           <w:i/>
         </w:rPr>
         <w:lastRenderedPageBreak/>
-        <w:t xml:space="preserve">linear correlation </w:t>
-      </w:r>
+        <w:t xml:space="preserve">linear </w:t>
+      </w:r>
+      <w:proofErr w:type="spellStart"/>
+      <w:r>
+        <w:rPr>
+          <w:i/>
+        </w:rPr>
+        <w:t>correlation</w:t>
+      </w:r>
+      <w:proofErr w:type="spellEnd"/>
+      <w:r>
+        <w:rPr>
+          <w:i/>
+        </w:rPr>
+        <w:t xml:space="preserve"> </w:t>
+      </w:r>
+      <w:proofErr w:type="spellStart"/>
       <w:r>
         <w:rPr>
           <w:i/>
         </w:rPr>
         <w:t>coefficient</w:t>
       </w:r>
+      <w:proofErr w:type="spellEnd"/>
       <w:r>
         <w:t xml:space="preserve"> e AUC para determinar quais fatores dos usuários são indicadores de desempenho</w:t>
       </w:r>
@@ -9325,7 +9963,15 @@
         <w:t xml:space="preserve"> x contexto</w:t>
       </w:r>
       <w:r>
-        <w:t>; (ii)</w:t>
+        <w:t>; (</w:t>
+      </w:r>
+      <w:proofErr w:type="spellStart"/>
+      <w:r>
+        <w:t>ii</w:t>
+      </w:r>
+      <w:proofErr w:type="spellEnd"/>
+      <w:r>
+        <w:t>)</w:t>
       </w:r>
       <w:r>
         <w:t xml:space="preserve"> relação dos sensores x atividades</w:t>
@@ -9337,7 +9983,15 @@
         <w:t xml:space="preserve"> </w:t>
       </w:r>
       <w:r>
-        <w:t xml:space="preserve">(iii) e </w:t>
+        <w:t>(</w:t>
+      </w:r>
+      <w:proofErr w:type="spellStart"/>
+      <w:r>
+        <w:t>iii</w:t>
+      </w:r>
+      <w:proofErr w:type="spellEnd"/>
+      <w:r>
+        <w:t xml:space="preserve">) e </w:t>
       </w:r>
       <w:r>
         <w:t xml:space="preserve">por </w:t>
@@ -9642,7 +10296,15 @@
         <w:t xml:space="preserve"> </w:t>
       </w:r>
       <w:r>
-        <w:t>caso possua; (ii)</w:t>
+        <w:t>caso possua; (</w:t>
+      </w:r>
+      <w:proofErr w:type="spellStart"/>
+      <w:r>
+        <w:t>ii</w:t>
+      </w:r>
+      <w:proofErr w:type="spellEnd"/>
+      <w:r>
+        <w:t>)</w:t>
       </w:r>
       <w:r>
         <w:rPr>
@@ -9651,7 +10313,15 @@
         <w:t>❌</w:t>
       </w:r>
       <w:r>
-        <w:t xml:space="preserve"> caso não possua; (iii)</w:t>
+        <w:t xml:space="preserve"> caso não possua; (</w:t>
+      </w:r>
+      <w:proofErr w:type="spellStart"/>
+      <w:r>
+        <w:t>iii</w:t>
+      </w:r>
+      <w:proofErr w:type="spellEnd"/>
+      <w:r>
+        <w:t>)</w:t>
       </w:r>
       <w:r>
         <w:rPr>
@@ -10270,11 +10940,33 @@
             <w:r>
               <w:t xml:space="preserve"> </w:t>
             </w:r>
+            <w:proofErr w:type="spellStart"/>
             <w:r>
               <w:rPr>
                 <w:i/>
               </w:rPr>
-              <w:t>operating characteristic curve</w:t>
+              <w:t>operating</w:t>
+            </w:r>
+            <w:proofErr w:type="spellEnd"/>
+            <w:r>
+              <w:rPr>
+                <w:i/>
+              </w:rPr>
+              <w:t xml:space="preserve"> </w:t>
+            </w:r>
+            <w:proofErr w:type="spellStart"/>
+            <w:r>
+              <w:rPr>
+                <w:i/>
+              </w:rPr>
+              <w:t>characteristic</w:t>
+            </w:r>
+            <w:proofErr w:type="spellEnd"/>
+            <w:r>
+              <w:rPr>
+                <w:i/>
+              </w:rPr>
+              <w:t xml:space="preserve"> curve</w:t>
             </w:r>
             <w:r>
               <w:t xml:space="preserve"> (AUC)</w:t>
@@ -10350,7 +11042,21 @@
               <w:rPr>
                 <w:i/>
               </w:rPr>
-              <w:t>F-measure?</w:t>
+              <w:t>F-</w:t>
+            </w:r>
+            <w:proofErr w:type="spellStart"/>
+            <w:r>
+              <w:rPr>
+                <w:i/>
+              </w:rPr>
+              <w:t>measure</w:t>
+            </w:r>
+            <w:proofErr w:type="spellEnd"/>
+            <w:r>
+              <w:rPr>
+                <w:i/>
+              </w:rPr>
+              <w:t>?</w:t>
             </w:r>
           </w:p>
         </w:tc>
@@ -10418,12 +11124,20 @@
                 <w:lang w:val="en-US"/>
               </w:rPr>
             </w:pPr>
+            <w:proofErr w:type="spellStart"/>
             <w:r>
               <w:rPr>
                 <w:lang w:val="en-US"/>
               </w:rPr>
               <w:lastRenderedPageBreak/>
-              <w:t xml:space="preserve">Utiliza do </w:t>
+              <w:t>Utiliza</w:t>
+            </w:r>
+            <w:proofErr w:type="spellEnd"/>
+            <w:r>
+              <w:rPr>
+                <w:lang w:val="en-US"/>
+              </w:rPr>
+              <w:t xml:space="preserve"> do </w:t>
             </w:r>
             <w:r>
               <w:rPr>
@@ -10523,11 +11237,33 @@
             <w:r>
               <w:t xml:space="preserve"> </w:t>
             </w:r>
+            <w:proofErr w:type="spellStart"/>
             <w:r>
               <w:rPr>
                 <w:i/>
               </w:rPr>
-              <w:t>Mean Reciprocal Rank?</w:t>
+              <w:t>Mean</w:t>
+            </w:r>
+            <w:proofErr w:type="spellEnd"/>
+            <w:r>
+              <w:rPr>
+                <w:i/>
+              </w:rPr>
+              <w:t xml:space="preserve"> </w:t>
+            </w:r>
+            <w:proofErr w:type="spellStart"/>
+            <w:r>
+              <w:rPr>
+                <w:i/>
+              </w:rPr>
+              <w:t>Reciprocal</w:t>
+            </w:r>
+            <w:proofErr w:type="spellEnd"/>
+            <w:r>
+              <w:rPr>
+                <w:i/>
+              </w:rPr>
+              <w:t xml:space="preserve"> Rank?</w:t>
             </w:r>
           </w:p>
         </w:tc>
@@ -10669,12 +11405,28 @@
             <w:r>
               <w:t xml:space="preserve"> </w:t>
             </w:r>
+            <w:proofErr w:type="spellStart"/>
             <w:r>
               <w:rPr>
                 <w:i/>
               </w:rPr>
-              <w:t>support vector machine</w:t>
+              <w:t>support</w:t>
             </w:r>
+            <w:proofErr w:type="spellEnd"/>
+            <w:r>
+              <w:rPr>
+                <w:i/>
+              </w:rPr>
+              <w:t xml:space="preserve"> vector </w:t>
+            </w:r>
+            <w:proofErr w:type="spellStart"/>
+            <w:r>
+              <w:rPr>
+                <w:i/>
+              </w:rPr>
+              <w:t>machine</w:t>
+            </w:r>
+            <w:proofErr w:type="spellEnd"/>
             <w:r>
               <w:t xml:space="preserve"> (SVM)</w:t>
             </w:r>
@@ -10749,8 +11501,30 @@
               <w:rPr>
                 <w:i/>
               </w:rPr>
-              <w:t>radial basis function</w:t>
+              <w:t xml:space="preserve">radial </w:t>
             </w:r>
+            <w:proofErr w:type="spellStart"/>
+            <w:r>
+              <w:rPr>
+                <w:i/>
+              </w:rPr>
+              <w:t>basis</w:t>
+            </w:r>
+            <w:proofErr w:type="spellEnd"/>
+            <w:r>
+              <w:rPr>
+                <w:i/>
+              </w:rPr>
+              <w:t xml:space="preserve"> </w:t>
+            </w:r>
+            <w:proofErr w:type="spellStart"/>
+            <w:r>
+              <w:rPr>
+                <w:i/>
+              </w:rPr>
+              <w:t>function</w:t>
+            </w:r>
+            <w:proofErr w:type="spellEnd"/>
             <w:r>
               <w:t xml:space="preserve"> (RBF)</w:t>
             </w:r>
@@ -10824,11 +11598,19 @@
             <w:r>
               <w:t xml:space="preserve">Utiliza o algoritmo </w:t>
             </w:r>
+            <w:proofErr w:type="spellStart"/>
             <w:r>
               <w:rPr>
                 <w:i/>
               </w:rPr>
-              <w:t>Random Forest</w:t>
+              <w:t>Random</w:t>
+            </w:r>
+            <w:proofErr w:type="spellEnd"/>
+            <w:r>
+              <w:rPr>
+                <w:i/>
+              </w:rPr>
+              <w:t xml:space="preserve"> Forest</w:t>
             </w:r>
             <w:r>
               <w:t xml:space="preserve"> para </w:t>
@@ -10906,12 +11688,28 @@
             <w:r>
               <w:t xml:space="preserve">Utiliza o algoritmo </w:t>
             </w:r>
+            <w:proofErr w:type="spellStart"/>
             <w:r>
               <w:rPr>
                 <w:i/>
               </w:rPr>
-              <w:t>Gradient Boosting</w:t>
+              <w:t>Gradient</w:t>
             </w:r>
+            <w:proofErr w:type="spellEnd"/>
+            <w:r>
+              <w:rPr>
+                <w:i/>
+              </w:rPr>
+              <w:t xml:space="preserve"> </w:t>
+            </w:r>
+            <w:proofErr w:type="spellStart"/>
+            <w:r>
+              <w:rPr>
+                <w:i/>
+              </w:rPr>
+              <w:t>Boosting</w:t>
+            </w:r>
+            <w:proofErr w:type="spellEnd"/>
             <w:r>
               <w:t xml:space="preserve"> para </w:t>
             </w:r>
@@ -11146,11 +11944,19 @@
         <w:lastRenderedPageBreak/>
         <w:t xml:space="preserve">RBF, </w:t>
       </w:r>
+      <w:proofErr w:type="spellStart"/>
       <w:r>
         <w:rPr>
           <w:i/>
         </w:rPr>
-        <w:t>Random Forest</w:t>
+        <w:t>Random</w:t>
+      </w:r>
+      <w:proofErr w:type="spellEnd"/>
+      <w:r>
+        <w:rPr>
+          <w:i/>
+        </w:rPr>
+        <w:t xml:space="preserve"> Forest</w:t>
       </w:r>
       <w:r>
         <w:rPr>
@@ -11169,8 +11975,49 @@
           <w:i/>
           <w:iCs w:val="0"/>
         </w:rPr>
-        <w:t>Root Mean Squared Error</w:t>
-      </w:r>
+        <w:t xml:space="preserve">Root </w:t>
+      </w:r>
+      <w:proofErr w:type="spellStart"/>
+      <w:r>
+        <w:rPr>
+          <w:i/>
+          <w:iCs w:val="0"/>
+        </w:rPr>
+        <w:t>Mean</w:t>
+      </w:r>
+      <w:proofErr w:type="spellEnd"/>
+      <w:r>
+        <w:rPr>
+          <w:i/>
+          <w:iCs w:val="0"/>
+        </w:rPr>
+        <w:t xml:space="preserve"> </w:t>
+      </w:r>
+      <w:proofErr w:type="spellStart"/>
+      <w:r>
+        <w:rPr>
+          <w:i/>
+          <w:iCs w:val="0"/>
+        </w:rPr>
+        <w:t>Squared</w:t>
+      </w:r>
+      <w:proofErr w:type="spellEnd"/>
+      <w:r>
+        <w:rPr>
+          <w:i/>
+          <w:iCs w:val="0"/>
+        </w:rPr>
+        <w:t xml:space="preserve"> </w:t>
+      </w:r>
+      <w:proofErr w:type="spellStart"/>
+      <w:r>
+        <w:rPr>
+          <w:i/>
+          <w:iCs w:val="0"/>
+        </w:rPr>
+        <w:t>Error</w:t>
+      </w:r>
+      <w:proofErr w:type="spellEnd"/>
       <w:r>
         <w:rPr>
           <w:i/>
@@ -11178,11 +12025,33 @@
         </w:rPr>
         <w:t xml:space="preserve">, </w:t>
       </w:r>
+      <w:proofErr w:type="spellStart"/>
       <w:r>
         <w:rPr>
           <w:i/>
         </w:rPr>
-        <w:t>Mean Reciprocal Rank</w:t>
+        <w:t>Mean</w:t>
+      </w:r>
+      <w:proofErr w:type="spellEnd"/>
+      <w:r>
+        <w:rPr>
+          <w:i/>
+        </w:rPr>
+        <w:t xml:space="preserve"> </w:t>
+      </w:r>
+      <w:proofErr w:type="spellStart"/>
+      <w:r>
+        <w:rPr>
+          <w:i/>
+        </w:rPr>
+        <w:t>Reciprocal</w:t>
+      </w:r>
+      <w:proofErr w:type="spellEnd"/>
+      <w:r>
+        <w:rPr>
+          <w:i/>
+        </w:rPr>
+        <w:t xml:space="preserve"> Rank</w:t>
       </w:r>
       <w:r>
         <w:rPr>
@@ -11202,12 +12071,28 @@
         </w:rPr>
         <w:t xml:space="preserve">algoritmos de </w:t>
       </w:r>
+      <w:proofErr w:type="spellStart"/>
       <w:r>
         <w:rPr>
           <w:i/>
         </w:rPr>
-        <w:t>matrix factorization</w:t>
-      </w:r>
+        <w:t>matrix</w:t>
+      </w:r>
+      <w:proofErr w:type="spellEnd"/>
+      <w:r>
+        <w:rPr>
+          <w:i/>
+        </w:rPr>
+        <w:t xml:space="preserve"> </w:t>
+      </w:r>
+      <w:proofErr w:type="spellStart"/>
+      <w:r>
+        <w:rPr>
+          <w:i/>
+        </w:rPr>
+        <w:t>factorization</w:t>
+      </w:r>
+      <w:proofErr w:type="spellEnd"/>
       <w:r>
         <w:rPr>
           <w:iCs w:val="0"/>
@@ -11232,12 +12117,14 @@
         </w:rPr>
         <w:t xml:space="preserve">, </w:t>
       </w:r>
+      <w:proofErr w:type="spellStart"/>
       <w:r>
         <w:rPr>
           <w:i/>
         </w:rPr>
         <w:t>Neighbourhood</w:t>
       </w:r>
+      <w:proofErr w:type="spellEnd"/>
       <w:r>
         <w:rPr>
           <w:iCs w:val="0"/>
@@ -11250,11 +12137,19 @@
         </w:rPr>
         <w:t xml:space="preserve">, </w:t>
       </w:r>
+      <w:proofErr w:type="spellStart"/>
       <w:r>
         <w:rPr>
           <w:i/>
         </w:rPr>
-        <w:t xml:space="preserve">Deep-Learning </w:t>
+        <w:t>Deep</w:t>
+      </w:r>
+      <w:proofErr w:type="spellEnd"/>
+      <w:r>
+        <w:rPr>
+          <w:i/>
+        </w:rPr>
+        <w:t xml:space="preserve">-Learning </w:t>
       </w:r>
       <w:r>
         <w:rPr>
@@ -11278,8 +12173,16 @@
         <w:rPr>
           <w:i/>
         </w:rPr>
-        <w:t>tensor factorization</w:t>
-      </w:r>
+        <w:t xml:space="preserve">tensor </w:t>
+      </w:r>
+      <w:proofErr w:type="spellStart"/>
+      <w:r>
+        <w:rPr>
+          <w:i/>
+        </w:rPr>
+        <w:t>factorization</w:t>
+      </w:r>
+      <w:proofErr w:type="spellEnd"/>
       <w:r>
         <w:rPr>
           <w:i/>
@@ -11296,20 +12199,44 @@
         <w:rPr>
           <w:i/>
         </w:rPr>
-        <w:t>Tensor Decomposition</w:t>
-      </w:r>
+        <w:t xml:space="preserve">Tensor </w:t>
+      </w:r>
+      <w:proofErr w:type="spellStart"/>
+      <w:r>
+        <w:rPr>
+          <w:i/>
+        </w:rPr>
+        <w:t>Decomposition</w:t>
+      </w:r>
+      <w:proofErr w:type="spellEnd"/>
       <w:r>
         <w:rPr>
           <w:iCs w:val="0"/>
         </w:rPr>
         <w:t xml:space="preserve">, </w:t>
       </w:r>
+      <w:proofErr w:type="spellStart"/>
       <w:r>
         <w:rPr>
           <w:i/>
         </w:rPr>
-        <w:t>Nonnegative Tensor Factorization</w:t>
-      </w:r>
+        <w:t>Nonnegative</w:t>
+      </w:r>
+      <w:proofErr w:type="spellEnd"/>
+      <w:r>
+        <w:rPr>
+          <w:i/>
+        </w:rPr>
+        <w:t xml:space="preserve"> Tensor </w:t>
+      </w:r>
+      <w:proofErr w:type="spellStart"/>
+      <w:r>
+        <w:rPr>
+          <w:i/>
+        </w:rPr>
+        <w:t>Factorization</w:t>
+      </w:r>
+      <w:proofErr w:type="spellEnd"/>
       <w:r>
         <w:rPr>
           <w:iCs w:val="0"/>
@@ -11551,19 +12478,37 @@
       <w:r>
         <w:t xml:space="preserve"> (</w:t>
       </w:r>
+      <w:proofErr w:type="spellStart"/>
       <w:r>
         <w:rPr>
           <w:i/>
           <w:iCs w:val="0"/>
         </w:rPr>
-        <w:t xml:space="preserve">Dynamic </w:t>
-      </w:r>
+        <w:t>Dynamic</w:t>
+      </w:r>
+      <w:proofErr w:type="spellEnd"/>
       <w:r>
         <w:rPr>
           <w:i/>
           <w:iCs w:val="0"/>
         </w:rPr>
-        <w:t xml:space="preserve">and </w:t>
+        <w:t xml:space="preserve"> </w:t>
+      </w:r>
+      <w:proofErr w:type="spellStart"/>
+      <w:r>
+        <w:rPr>
+          <w:i/>
+          <w:iCs w:val="0"/>
+        </w:rPr>
+        <w:t>and</w:t>
+      </w:r>
+      <w:proofErr w:type="spellEnd"/>
+      <w:r>
+        <w:rPr>
+          <w:i/>
+          <w:iCs w:val="0"/>
+        </w:rPr>
+        <w:t xml:space="preserve"> </w:t>
       </w:r>
       <w:r>
         <w:rPr>
@@ -11577,8 +12522,33 @@
           <w:i/>
           <w:iCs w:val="0"/>
         </w:rPr>
-        <w:t xml:space="preserve"> Recommendations of</w:t>
-      </w:r>
+        <w:t xml:space="preserve"> </w:t>
+      </w:r>
+      <w:proofErr w:type="spellStart"/>
+      <w:r>
+        <w:rPr>
+          <w:i/>
+          <w:iCs w:val="0"/>
+        </w:rPr>
+        <w:t>Recommendations</w:t>
+      </w:r>
+      <w:proofErr w:type="spellEnd"/>
+      <w:r>
+        <w:rPr>
+          <w:i/>
+          <w:iCs w:val="0"/>
+        </w:rPr>
+        <w:t xml:space="preserve"> </w:t>
+      </w:r>
+      <w:proofErr w:type="spellStart"/>
+      <w:r>
+        <w:rPr>
+          <w:i/>
+          <w:iCs w:val="0"/>
+        </w:rPr>
+        <w:t>of</w:t>
+      </w:r>
+      <w:proofErr w:type="spellEnd"/>
       <w:r>
         <w:rPr>
           <w:i/>
@@ -12261,7 +13231,15 @@
         <w:t>Os contextos</w:t>
       </w:r>
       <w:r>
-        <w:t xml:space="preserve"> do sistemas serão obtidos</w:t>
+        <w:t xml:space="preserve"> </w:t>
+      </w:r>
+      <w:proofErr w:type="gramStart"/>
+      <w:r>
+        <w:t>do sistemas</w:t>
+      </w:r>
+      <w:proofErr w:type="gramEnd"/>
+      <w:r>
+        <w:t xml:space="preserve"> serão obtidos</w:t>
       </w:r>
       <w:r>
         <w:t>,</w:t>
@@ -12418,11 +13396,16 @@
         <w:t xml:space="preserve"> </w:t>
       </w:r>
       <w:r>
-        <w:t xml:space="preserve">Lista de ações que auxiliarão o entendimento do contexto de ambiente e comportamento do usuário do </w:t>
+        <w:t xml:space="preserve">Lista de ações que auxiliarão o entendimento do contexto de ambiente e comportamento do usuário </w:t>
+      </w:r>
+      <w:proofErr w:type="gramStart"/>
+      <w:r>
+        <w:t xml:space="preserve">do </w:t>
       </w:r>
       <w:r>
         <w:t>aplicação</w:t>
       </w:r>
+      <w:proofErr w:type="gramEnd"/>
       <w:r>
         <w:t xml:space="preserve"> (</w:t>
       </w:r>
@@ -12875,9 +13858,9 @@
           <w:noProof/>
         </w:rPr>
         <w:drawing>
-          <wp:inline distT="0" distB="0" distL="0" distR="0" wp14:anchorId="5DFBBC3E" wp14:editId="4EB6D217">
+          <wp:inline distT="0" distB="0" distL="0" distR="0" wp14:anchorId="5DFBBC3E" wp14:editId="7EC067BC">
             <wp:extent cx="5486400" cy="2166258"/>
-            <wp:effectExtent l="19050" t="0" r="38100" b="0"/>
+            <wp:effectExtent l="19050" t="0" r="19050" b="0"/>
             <wp:docPr id="11" name="Diagrama 11"/>
             <wp:cNvGraphicFramePr/>
             <a:graphic xmlns:a="http://schemas.openxmlformats.org/drawingml/2006/main">
@@ -12973,10 +13956,96 @@
         </w:numPr>
       </w:pPr>
       <w:r>
-        <w:t>Você acredita que as recomendações musicais realizadas via software poderiam ser melhoradas?</w:t>
-      </w:r>
-      <w:r>
-        <w:t xml:space="preserve"> </w:t>
+        <w:t>Qual o Player de música você utiliza atualmente</w:t>
+      </w:r>
+      <w:r>
+        <w:t>?</w:t>
+      </w:r>
+    </w:p>
+    <w:p>
+      <w:pPr>
+        <w:pStyle w:val="PargrafodaLista"/>
+        <w:numPr>
+          <w:ilvl w:val="1"/>
+          <w:numId w:val="46"/>
+        </w:numPr>
+      </w:pPr>
+      <w:r>
+        <w:t>Spotify</w:t>
+      </w:r>
+    </w:p>
+    <w:p>
+      <w:pPr>
+        <w:pStyle w:val="PargrafodaLista"/>
+        <w:numPr>
+          <w:ilvl w:val="1"/>
+          <w:numId w:val="46"/>
+        </w:numPr>
+      </w:pPr>
+      <w:proofErr w:type="spellStart"/>
+      <w:r>
+        <w:t>Deezer</w:t>
+      </w:r>
+      <w:proofErr w:type="spellEnd"/>
+    </w:p>
+    <w:p>
+      <w:pPr>
+        <w:pStyle w:val="PargrafodaLista"/>
+        <w:numPr>
+          <w:ilvl w:val="1"/>
+          <w:numId w:val="46"/>
+        </w:numPr>
+      </w:pPr>
+      <w:r>
+        <w:t>Youtube Music</w:t>
+      </w:r>
+    </w:p>
+    <w:p>
+      <w:pPr>
+        <w:pStyle w:val="PargrafodaLista"/>
+        <w:numPr>
+          <w:ilvl w:val="1"/>
+          <w:numId w:val="46"/>
+        </w:numPr>
+      </w:pPr>
+      <w:r>
+        <w:t>TIDAL</w:t>
+      </w:r>
+    </w:p>
+    <w:p>
+      <w:pPr>
+        <w:pStyle w:val="PargrafodaLista"/>
+        <w:numPr>
+          <w:ilvl w:val="1"/>
+          <w:numId w:val="46"/>
+        </w:numPr>
+      </w:pPr>
+      <w:r>
+        <w:t>Apple Music</w:t>
+      </w:r>
+    </w:p>
+    <w:p>
+      <w:pPr>
+        <w:pStyle w:val="PargrafodaLista"/>
+        <w:numPr>
+          <w:ilvl w:val="1"/>
+          <w:numId w:val="46"/>
+        </w:numPr>
+      </w:pPr>
+      <w:r>
+        <w:t>Google Play Music</w:t>
+      </w:r>
+    </w:p>
+    <w:p>
+      <w:pPr>
+        <w:pStyle w:val="PargrafodaLista"/>
+        <w:numPr>
+          <w:ilvl w:val="1"/>
+          <w:numId w:val="46"/>
+        </w:numPr>
+      </w:pPr>
+      <w:r>
+        <w:t>Outro</w:t>
       </w:r>
     </w:p>
     <w:p>
@@ -12988,10 +14057,7 @@
         </w:numPr>
       </w:pPr>
       <w:r>
-        <w:t>Você acredita que o contexto poderia melhorar essas recomendações?</w:t>
-      </w:r>
-      <w:r>
-        <w:t xml:space="preserve"> </w:t>
+        <w:t>Você utiliza o Spotify?</w:t>
       </w:r>
     </w:p>
     <w:p>
@@ -13003,6 +14069,36 @@
         </w:numPr>
       </w:pPr>
       <w:r>
+        <w:t>Você acredita que as recomendações musicais realizadas via software poderiam ser melhoradas?</w:t>
+      </w:r>
+      <w:r>
+        <w:t xml:space="preserve"> </w:t>
+      </w:r>
+    </w:p>
+    <w:p>
+      <w:pPr>
+        <w:pStyle w:val="Listas1"/>
+        <w:numPr>
+          <w:ilvl w:val="0"/>
+          <w:numId w:val="46"/>
+        </w:numPr>
+      </w:pPr>
+      <w:r>
+        <w:t>Você acredita que o contexto poderia melhorar essas recomendações?</w:t>
+      </w:r>
+      <w:r>
+        <w:t xml:space="preserve"> </w:t>
+      </w:r>
+    </w:p>
+    <w:p>
+      <w:pPr>
+        <w:pStyle w:val="Listas1"/>
+        <w:numPr>
+          <w:ilvl w:val="0"/>
+          <w:numId w:val="46"/>
+        </w:numPr>
+      </w:pPr>
+      <w:r>
         <w:t>Em quais atividades costuma ouvir música?</w:t>
       </w:r>
     </w:p>
@@ -13039,6 +14135,7 @@
         </w:numPr>
       </w:pPr>
       <w:r>
+        <w:lastRenderedPageBreak/>
         <w:t>Comendo</w:t>
       </w:r>
     </w:p>
@@ -13171,7 +14268,6 @@
         </w:numPr>
       </w:pPr>
       <w:r>
-        <w:lastRenderedPageBreak/>
         <w:t>Treinando</w:t>
       </w:r>
     </w:p>
@@ -13418,6 +14514,7 @@
         </w:numPr>
       </w:pPr>
       <w:r>
+        <w:lastRenderedPageBreak/>
         <w:t>Assustado</w:t>
       </w:r>
     </w:p>
@@ -13550,7 +14647,6 @@
         </w:numPr>
       </w:pPr>
       <w:r>
-        <w:lastRenderedPageBreak/>
         <w:t>Inseguro</w:t>
       </w:r>
     </w:p>
@@ -13773,13 +14869,8 @@
         </w:numPr>
       </w:pPr>
       <w:r>
-        <w:t xml:space="preserve">Das ações abaixo, quais acredita que deva demonstrar mais o desgosto ou gosto de uma </w:t>
-      </w:r>
-      <w:r>
-        <w:t>música</w:t>
-      </w:r>
-      <w:r>
-        <w:t>?</w:t>
+        <w:lastRenderedPageBreak/>
+        <w:t>Das ações abaixo, quais acredita que deva demonstrar mais o quanto aprecia ou deprecia uma música?</w:t>
       </w:r>
     </w:p>
     <w:p>
@@ -13907,13 +14998,7 @@
         </w:numPr>
       </w:pPr>
       <w:r>
-        <w:t xml:space="preserve">Quanto tempo por dia você dedica para escutar </w:t>
-      </w:r>
-      <w:r>
-        <w:t>música</w:t>
-      </w:r>
-      <w:r>
-        <w:t>?</w:t>
+        <w:t>Quanto tempo por semana você dedica para escutar música?</w:t>
       </w:r>
     </w:p>
     <w:p>
@@ -13925,7 +15010,6 @@
         </w:numPr>
       </w:pPr>
       <w:r>
-        <w:lastRenderedPageBreak/>
         <w:t>menos que 5 horas</w:t>
       </w:r>
     </w:p>
@@ -14169,6 +15253,7 @@
         </w:numPr>
       </w:pPr>
       <w:r>
+        <w:lastRenderedPageBreak/>
         <w:t>Reggae</w:t>
       </w:r>
     </w:p>
@@ -14204,9 +15289,11 @@
           <w:numId w:val="46"/>
         </w:numPr>
       </w:pPr>
+      <w:proofErr w:type="spellStart"/>
       <w:r>
         <w:t>Soundtrack</w:t>
       </w:r>
+      <w:proofErr w:type="spellEnd"/>
     </w:p>
     <w:p>
       <w:pPr>
@@ -14280,7 +15367,6 @@
     </w:p>
     <w:p>
       <w:r>
-        <w:lastRenderedPageBreak/>
         <w:tab/>
       </w:r>
       <w:r>
@@ -14481,7 +15567,11 @@
         <w:t>, será possível entender</w:t>
       </w:r>
       <w:r>
-        <w:t xml:space="preserve"> melhor os usuários que irão utilizar a aplicação desenvolvida.</w:t>
+        <w:t xml:space="preserve"> </w:t>
+      </w:r>
+      <w:r>
+        <w:lastRenderedPageBreak/>
+        <w:t>melhor os usuários que irão utilizar a aplicação desenvolvida.</w:t>
       </w:r>
       <w:r>
         <w:t xml:space="preserve"> E com isso, </w:t>
@@ -14617,11 +15707,15 @@
         <w:t xml:space="preserve"> </w:t>
       </w:r>
       <w:r>
-        <w:t xml:space="preserve">apresenta o processo do sistema desde o momento que ira receber as ações e o contexto atual do usuário, até sua última etapa que é retornar ao app com a informação se </w:t>
-      </w:r>
-      <w:r>
-        <w:lastRenderedPageBreak/>
-        <w:t xml:space="preserve">as ações do usuário estão indicando para o sistema que sua interpretação do contexto </w:t>
+        <w:t xml:space="preserve">apresenta o processo do sistema desde o momento que </w:t>
+      </w:r>
+      <w:proofErr w:type="spellStart"/>
+      <w:r>
+        <w:t>ira</w:t>
+      </w:r>
+      <w:proofErr w:type="spellEnd"/>
+      <w:r>
+        <w:t xml:space="preserve"> receber as ações e o contexto atual do usuário, até sua última etapa que é retornar ao app com a informação se as ações do usuário estão indicando para o sistema que sua interpretação do contexto </w:t>
       </w:r>
       <w:r>
         <w:t>está</w:t>
@@ -14714,10 +15808,22 @@
         <w:t xml:space="preserve">Quando o sistema entender, que as ações do usuário não condizem com o contexto atual, </w:t>
       </w:r>
       <w:r>
-        <w:t>será apresentado uma tela perguntando se há divergências no contexto da vida real e do entendido pelo sistema.</w:t>
-      </w:r>
-      <w:r>
-        <w:t xml:space="preserve"> Essa tela ira confirmar se </w:t>
+        <w:t xml:space="preserve">será apresentado uma tela perguntando se há </w:t>
+      </w:r>
+      <w:r>
+        <w:lastRenderedPageBreak/>
+        <w:t>divergências no contexto da vida real e do entendido pelo sistema.</w:t>
+      </w:r>
+      <w:r>
+        <w:t xml:space="preserve"> Essa tela </w:t>
+      </w:r>
+      <w:proofErr w:type="gramStart"/>
+      <w:r>
+        <w:t>ira</w:t>
+      </w:r>
+      <w:proofErr w:type="gramEnd"/>
+      <w:r>
+        <w:t xml:space="preserve"> confirmar se </w:t>
       </w:r>
       <w:r>
         <w:t>os</w:t>
@@ -14903,20 +16009,21 @@
       <w:r>
         <w:t xml:space="preserve">(SVM, RBF, </w:t>
       </w:r>
+      <w:proofErr w:type="spellStart"/>
       <w:r>
         <w:rPr>
           <w:i/>
           <w:iCs w:val="0"/>
         </w:rPr>
-        <w:t xml:space="preserve">Random </w:t>
-      </w:r>
+        <w:t>Random</w:t>
+      </w:r>
+      <w:proofErr w:type="spellEnd"/>
       <w:r>
         <w:rPr>
           <w:i/>
           <w:iCs w:val="0"/>
         </w:rPr>
-        <w:lastRenderedPageBreak/>
-        <w:t>Forest</w:t>
+        <w:t xml:space="preserve"> Forest</w:t>
       </w:r>
       <w:r>
         <w:t>, ...)</w:t>
@@ -14924,6 +16031,7 @@
       <w:r>
         <w:t xml:space="preserve">, e somente então, será realizado a recomendação musical, através dos algoritmos de </w:t>
       </w:r>
+      <w:proofErr w:type="spellStart"/>
       <w:r>
         <w:rPr>
           <w:i/>
@@ -14931,6 +16039,7 @@
         </w:rPr>
         <w:t>matrix</w:t>
       </w:r>
+      <w:proofErr w:type="spellEnd"/>
       <w:r>
         <w:t xml:space="preserve"> e </w:t>
       </w:r>
@@ -14939,8 +16048,17 @@
           <w:i/>
           <w:iCs w:val="0"/>
         </w:rPr>
-        <w:t>tensor factorization</w:t>
-      </w:r>
+        <w:t xml:space="preserve">tensor </w:t>
+      </w:r>
+      <w:proofErr w:type="spellStart"/>
+      <w:r>
+        <w:rPr>
+          <w:i/>
+          <w:iCs w:val="0"/>
+        </w:rPr>
+        <w:t>factorization</w:t>
+      </w:r>
+      <w:proofErr w:type="spellEnd"/>
       <w:r>
         <w:t xml:space="preserve"> (</w:t>
       </w:r>
@@ -15052,6 +16170,7 @@
         <w:t xml:space="preserve"> avaliado os n melhores scores e inseridos na lista de reprodução </w:t>
       </w:r>
       <w:r>
+        <w:lastRenderedPageBreak/>
         <w:t>atual da aplicação</w:t>
       </w:r>
       <w:r>
@@ -15123,8 +16242,49 @@
           <w:i/>
           <w:iCs w:val="0"/>
         </w:rPr>
-        <w:t>Root Mean Squared Error</w:t>
-      </w:r>
+        <w:t xml:space="preserve">Root </w:t>
+      </w:r>
+      <w:proofErr w:type="spellStart"/>
+      <w:r>
+        <w:rPr>
+          <w:i/>
+          <w:iCs w:val="0"/>
+        </w:rPr>
+        <w:t>Mean</w:t>
+      </w:r>
+      <w:proofErr w:type="spellEnd"/>
+      <w:r>
+        <w:rPr>
+          <w:i/>
+          <w:iCs w:val="0"/>
+        </w:rPr>
+        <w:t xml:space="preserve"> </w:t>
+      </w:r>
+      <w:proofErr w:type="spellStart"/>
+      <w:r>
+        <w:rPr>
+          <w:i/>
+          <w:iCs w:val="0"/>
+        </w:rPr>
+        <w:t>Squared</w:t>
+      </w:r>
+      <w:proofErr w:type="spellEnd"/>
+      <w:r>
+        <w:rPr>
+          <w:i/>
+          <w:iCs w:val="0"/>
+        </w:rPr>
+        <w:t xml:space="preserve"> </w:t>
+      </w:r>
+      <w:proofErr w:type="spellStart"/>
+      <w:r>
+        <w:rPr>
+          <w:i/>
+          <w:iCs w:val="0"/>
+        </w:rPr>
+        <w:t>Error</w:t>
+      </w:r>
+      <w:proofErr w:type="spellEnd"/>
       <w:r>
         <w:rPr>
           <w:i/>
@@ -15132,11 +16292,33 @@
         </w:rPr>
         <w:t xml:space="preserve">, </w:t>
       </w:r>
+      <w:proofErr w:type="spellStart"/>
       <w:r>
         <w:rPr>
           <w:i/>
         </w:rPr>
-        <w:t>Mean Reciprocal Rank</w:t>
+        <w:t>Mean</w:t>
+      </w:r>
+      <w:proofErr w:type="spellEnd"/>
+      <w:r>
+        <w:rPr>
+          <w:i/>
+        </w:rPr>
+        <w:t xml:space="preserve"> </w:t>
+      </w:r>
+      <w:proofErr w:type="spellStart"/>
+      <w:r>
+        <w:rPr>
+          <w:i/>
+        </w:rPr>
+        <w:t>Reciprocal</w:t>
+      </w:r>
+      <w:proofErr w:type="spellEnd"/>
+      <w:r>
+        <w:rPr>
+          <w:i/>
+        </w:rPr>
+        <w:t xml:space="preserve"> Rank</w:t>
       </w:r>
       <w:r>
         <w:rPr>
@@ -15223,11 +16405,7 @@
         <w:t>A aplicação desenvolvida é capaz de salvar as ações dos usuários no aplicativo, e diversas outras informações relacionadas a ele.</w:t>
       </w:r>
       <w:r>
-        <w:t xml:space="preserve"> Desses dados, será gerado uma base de teste, a </w:t>
-      </w:r>
-      <w:r>
-        <w:lastRenderedPageBreak/>
-        <w:t xml:space="preserve">qual </w:t>
+        <w:t xml:space="preserve"> Desses dados, será gerado uma base de teste, a qual </w:t>
       </w:r>
       <w:r>
         <w:t>será</w:t>
@@ -21470,15 +22648,16 @@
     <w:next w:val="Normal"/>
     <w:unhideWhenUsed/>
     <w:qFormat/>
-    <w:rsid w:val="00331C3E"/>
+    <w:rsid w:val="00D50931"/>
     <w:pPr>
       <w:spacing w:after="200" w:line="240" w:lineRule="auto"/>
+      <w:jc w:val="center"/>
     </w:pPr>
     <w:rPr>
-      <w:i/>
+      <w:b/>
       <w:iCs w:val="0"/>
-      <w:color w:val="44546A" w:themeColor="text2"/>
-      <w:sz w:val="18"/>
+      <w:color w:val="000000" w:themeColor="text1"/>
+      <w:sz w:val="20"/>
       <w:szCs w:val="18"/>
     </w:rPr>
   </w:style>
@@ -29503,6 +30682,50 @@
       <dgm:prSet/>
       <dgm:spPr/>
     </dgm:pt>
+    <dgm:pt modelId="{6DCACD45-C4E2-45E6-BB88-CFD5BC9F79FF}">
+      <dgm:prSet/>
+      <dgm:spPr/>
+      <dgm:t>
+        <a:bodyPr/>
+        <a:lstStyle/>
+        <a:p>
+          <a:r>
+            <a:rPr lang="pt-BR"/>
+            <a:t>Integração do sistema com a aplicação</a:t>
+          </a:r>
+        </a:p>
+      </dgm:t>
+    </dgm:pt>
+    <dgm:pt modelId="{10B35401-305B-4BC6-9C01-8849F319AE9F}" type="parTrans" cxnId="{A1180E77-A14D-4F67-AC5F-F1656F7F5054}">
+      <dgm:prSet/>
+      <dgm:spPr/>
+    </dgm:pt>
+    <dgm:pt modelId="{CB34FFD1-49C8-4EA0-85E3-7AFD42A2A624}" type="sibTrans" cxnId="{A1180E77-A14D-4F67-AC5F-F1656F7F5054}">
+      <dgm:prSet/>
+      <dgm:spPr/>
+    </dgm:pt>
+    <dgm:pt modelId="{EF2740CF-B4BB-4BCC-9C37-69912D3EB63C}">
+      <dgm:prSet/>
+      <dgm:spPr/>
+      <dgm:t>
+        <a:bodyPr/>
+        <a:lstStyle/>
+        <a:p>
+          <a:r>
+            <a:rPr lang="pt-BR"/>
+            <a:t>Analise dos resultados</a:t>
+          </a:r>
+        </a:p>
+      </dgm:t>
+    </dgm:pt>
+    <dgm:pt modelId="{BCC07FA8-1DBD-4743-B264-DB70091704DB}" type="parTrans" cxnId="{505CCF84-9689-449B-A7C4-0B8A1E8217E7}">
+      <dgm:prSet/>
+      <dgm:spPr/>
+    </dgm:pt>
+    <dgm:pt modelId="{6989D012-32A4-44A4-932D-96A7EADEDF8C}" type="sibTrans" cxnId="{505CCF84-9689-449B-A7C4-0B8A1E8217E7}">
+      <dgm:prSet/>
+      <dgm:spPr/>
+    </dgm:pt>
     <dgm:pt modelId="{094628BC-51A2-4596-BEFE-6A97EB01051F}" type="pres">
       <dgm:prSet presAssocID="{095AF1AF-7463-48B5-B691-5C37E5AB4B6B}" presName="Name0" presStyleCnt="0">
         <dgm:presLayoutVars>
@@ -29514,7 +30737,7 @@
       <dgm:spPr/>
     </dgm:pt>
     <dgm:pt modelId="{82EC3A84-A7A9-42CA-A151-DABEF42302FC}" type="pres">
-      <dgm:prSet presAssocID="{64C3978B-5630-4DEA-9FFD-FA43E376C770}" presName="parTxOnly" presStyleLbl="node1" presStyleIdx="0" presStyleCnt="6">
+      <dgm:prSet presAssocID="{64C3978B-5630-4DEA-9FFD-FA43E376C770}" presName="parTxOnly" presStyleLbl="node1" presStyleIdx="0" presStyleCnt="8">
         <dgm:presLayoutVars>
           <dgm:chMax val="0"/>
           <dgm:chPref val="0"/>
@@ -29528,7 +30751,7 @@
       <dgm:spPr/>
     </dgm:pt>
     <dgm:pt modelId="{EDB0A293-C6CF-4E2C-BDC0-61CC9AFA1115}" type="pres">
-      <dgm:prSet presAssocID="{CE0C2BEF-22F1-4E3D-9BA0-10C1E7B872E6}" presName="parTxOnly" presStyleLbl="node1" presStyleIdx="1" presStyleCnt="6">
+      <dgm:prSet presAssocID="{CE0C2BEF-22F1-4E3D-9BA0-10C1E7B872E6}" presName="parTxOnly" presStyleLbl="node1" presStyleIdx="1" presStyleCnt="8">
         <dgm:presLayoutVars>
           <dgm:chMax val="0"/>
           <dgm:chPref val="0"/>
@@ -29542,7 +30765,7 @@
       <dgm:spPr/>
     </dgm:pt>
     <dgm:pt modelId="{271594A2-71AE-449F-A4F2-2E65E1FC54E7}" type="pres">
-      <dgm:prSet presAssocID="{D5DC1E2A-8024-4552-B5FF-E67572DD754C}" presName="parTxOnly" presStyleLbl="node1" presStyleIdx="2" presStyleCnt="6">
+      <dgm:prSet presAssocID="{D5DC1E2A-8024-4552-B5FF-E67572DD754C}" presName="parTxOnly" presStyleLbl="node1" presStyleIdx="2" presStyleCnt="8">
         <dgm:presLayoutVars>
           <dgm:chMax val="0"/>
           <dgm:chPref val="0"/>
@@ -29556,7 +30779,7 @@
       <dgm:spPr/>
     </dgm:pt>
     <dgm:pt modelId="{A86B10A2-BFBC-4DD3-829D-493BE6B60964}" type="pres">
-      <dgm:prSet presAssocID="{0470335A-5DA0-4243-84CB-478D4D39BB1F}" presName="parTxOnly" presStyleLbl="node1" presStyleIdx="3" presStyleCnt="6">
+      <dgm:prSet presAssocID="{0470335A-5DA0-4243-84CB-478D4D39BB1F}" presName="parTxOnly" presStyleLbl="node1" presStyleIdx="3" presStyleCnt="8">
         <dgm:presLayoutVars>
           <dgm:chMax val="0"/>
           <dgm:chPref val="0"/>
@@ -29570,7 +30793,7 @@
       <dgm:spPr/>
     </dgm:pt>
     <dgm:pt modelId="{12C11F26-687A-4192-B377-11C6C27E06CC}" type="pres">
-      <dgm:prSet presAssocID="{B6C3A918-182D-4926-ADD6-47C72A4F1863}" presName="parTxOnly" presStyleLbl="node1" presStyleIdx="4" presStyleCnt="6">
+      <dgm:prSet presAssocID="{B6C3A918-182D-4926-ADD6-47C72A4F1863}" presName="parTxOnly" presStyleLbl="node1" presStyleIdx="4" presStyleCnt="8">
         <dgm:presLayoutVars>
           <dgm:chMax val="0"/>
           <dgm:chPref val="0"/>
@@ -29584,7 +30807,35 @@
       <dgm:spPr/>
     </dgm:pt>
     <dgm:pt modelId="{30105DDB-336A-4C1F-B025-8E7136B491A8}" type="pres">
-      <dgm:prSet presAssocID="{CC5FF41E-B660-4347-97DA-9E9CD2601988}" presName="parTxOnly" presStyleLbl="node1" presStyleIdx="5" presStyleCnt="6">
+      <dgm:prSet presAssocID="{CC5FF41E-B660-4347-97DA-9E9CD2601988}" presName="parTxOnly" presStyleLbl="node1" presStyleIdx="5" presStyleCnt="8">
+        <dgm:presLayoutVars>
+          <dgm:chMax val="0"/>
+          <dgm:chPref val="0"/>
+          <dgm:bulletEnabled val="1"/>
+        </dgm:presLayoutVars>
+      </dgm:prSet>
+      <dgm:spPr/>
+    </dgm:pt>
+    <dgm:pt modelId="{76A7C0A3-DFBB-4C77-8A8D-2E04AB36CA3B}" type="pres">
+      <dgm:prSet presAssocID="{6B413DBF-0088-4EB8-98AE-ABFAAEC19E07}" presName="parTxOnlySpace" presStyleCnt="0"/>
+      <dgm:spPr/>
+    </dgm:pt>
+    <dgm:pt modelId="{1F19AAD7-C474-477C-8778-F8B2F96BF27A}" type="pres">
+      <dgm:prSet presAssocID="{6DCACD45-C4E2-45E6-BB88-CFD5BC9F79FF}" presName="parTxOnly" presStyleLbl="node1" presStyleIdx="6" presStyleCnt="8">
+        <dgm:presLayoutVars>
+          <dgm:chMax val="0"/>
+          <dgm:chPref val="0"/>
+          <dgm:bulletEnabled val="1"/>
+        </dgm:presLayoutVars>
+      </dgm:prSet>
+      <dgm:spPr/>
+    </dgm:pt>
+    <dgm:pt modelId="{488956E9-6138-4F19-9D68-65B566879D6F}" type="pres">
+      <dgm:prSet presAssocID="{CB34FFD1-49C8-4EA0-85E3-7AFD42A2A624}" presName="parTxOnlySpace" presStyleCnt="0"/>
+      <dgm:spPr/>
+    </dgm:pt>
+    <dgm:pt modelId="{98E0C41C-843B-47E7-952C-CF197CD8A3C8}" type="pres">
+      <dgm:prSet presAssocID="{EF2740CF-B4BB-4BCC-9C37-69912D3EB63C}" presName="parTxOnly" presStyleLbl="node1" presStyleIdx="7" presStyleCnt="8">
         <dgm:presLayoutVars>
           <dgm:chMax val="0"/>
           <dgm:chPref val="0"/>
@@ -29596,10 +30847,13 @@
   </dgm:ptLst>
   <dgm:cxnLst>
     <dgm:cxn modelId="{4904D507-7D3B-4319-AB8D-1141F2FF111B}" srcId="{095AF1AF-7463-48B5-B691-5C37E5AB4B6B}" destId="{0470335A-5DA0-4243-84CB-478D4D39BB1F}" srcOrd="3" destOrd="0" parTransId="{8F95CF1F-93BC-4621-9003-A4B935751CF1}" sibTransId="{A2AECC58-2F04-45D6-8DDB-694DAE3EB697}"/>
+    <dgm:cxn modelId="{97133016-D070-49DA-8867-780BBEC9369C}" type="presOf" srcId="{6DCACD45-C4E2-45E6-BB88-CFD5BC9F79FF}" destId="{1F19AAD7-C474-477C-8778-F8B2F96BF27A}" srcOrd="0" destOrd="0" presId="urn:microsoft.com/office/officeart/2005/8/layout/chevron1"/>
     <dgm:cxn modelId="{6ADF6616-4738-4A42-8A08-72C56262E495}" type="presOf" srcId="{CE0C2BEF-22F1-4E3D-9BA0-10C1E7B872E6}" destId="{EDB0A293-C6CF-4E2C-BDC0-61CC9AFA1115}" srcOrd="0" destOrd="0" presId="urn:microsoft.com/office/officeart/2005/8/layout/chevron1"/>
     <dgm:cxn modelId="{1AA32520-5C32-49CC-ABD3-3FB379085F41}" srcId="{095AF1AF-7463-48B5-B691-5C37E5AB4B6B}" destId="{64C3978B-5630-4DEA-9FFD-FA43E376C770}" srcOrd="0" destOrd="0" parTransId="{B5112079-90B9-4F92-93A4-24DD6E9119AC}" sibTransId="{5235EA07-B0F8-4316-B500-01DEB660B11B}"/>
     <dgm:cxn modelId="{1B625E68-4D95-494F-A427-0A0F28EE5D9F}" type="presOf" srcId="{D5DC1E2A-8024-4552-B5FF-E67572DD754C}" destId="{271594A2-71AE-449F-A4F2-2E65E1FC54E7}" srcOrd="0" destOrd="0" presId="urn:microsoft.com/office/officeart/2005/8/layout/chevron1"/>
     <dgm:cxn modelId="{22AAF24B-286E-48B7-B61C-4E7BE69229FD}" type="presOf" srcId="{095AF1AF-7463-48B5-B691-5C37E5AB4B6B}" destId="{094628BC-51A2-4596-BEFE-6A97EB01051F}" srcOrd="0" destOrd="0" presId="urn:microsoft.com/office/officeart/2005/8/layout/chevron1"/>
+    <dgm:cxn modelId="{A1180E77-A14D-4F67-AC5F-F1656F7F5054}" srcId="{095AF1AF-7463-48B5-B691-5C37E5AB4B6B}" destId="{6DCACD45-C4E2-45E6-BB88-CFD5BC9F79FF}" srcOrd="6" destOrd="0" parTransId="{10B35401-305B-4BC6-9C01-8849F319AE9F}" sibTransId="{CB34FFD1-49C8-4EA0-85E3-7AFD42A2A624}"/>
+    <dgm:cxn modelId="{505CCF84-9689-449B-A7C4-0B8A1E8217E7}" srcId="{095AF1AF-7463-48B5-B691-5C37E5AB4B6B}" destId="{EF2740CF-B4BB-4BCC-9C37-69912D3EB63C}" srcOrd="7" destOrd="0" parTransId="{BCC07FA8-1DBD-4743-B264-DB70091704DB}" sibTransId="{6989D012-32A4-44A4-932D-96A7EADEDF8C}"/>
     <dgm:cxn modelId="{52E637A1-DA01-4D9C-83C9-C9346E68EDE1}" type="presOf" srcId="{CC5FF41E-B660-4347-97DA-9E9CD2601988}" destId="{30105DDB-336A-4C1F-B025-8E7136B491A8}" srcOrd="0" destOrd="0" presId="urn:microsoft.com/office/officeart/2005/8/layout/chevron1"/>
     <dgm:cxn modelId="{FFFB8EA5-24A2-421B-9CEB-338FFE00B24B}" srcId="{095AF1AF-7463-48B5-B691-5C37E5AB4B6B}" destId="{D5DC1E2A-8024-4552-B5FF-E67572DD754C}" srcOrd="2" destOrd="0" parTransId="{705C0524-E193-4561-9F57-D4C7666C28F1}" sibTransId="{A3D5D729-4330-4CEB-A62C-2297777C1499}"/>
     <dgm:cxn modelId="{3FD303BA-571C-4C52-A451-BC2418D0C761}" type="presOf" srcId="{0470335A-5DA0-4243-84CB-478D4D39BB1F}" destId="{A86B10A2-BFBC-4DD3-829D-493BE6B60964}" srcOrd="0" destOrd="0" presId="urn:microsoft.com/office/officeart/2005/8/layout/chevron1"/>
@@ -29608,6 +30862,7 @@
     <dgm:cxn modelId="{A7F3C3C9-EA84-4C35-B0AE-16962631D941}" srcId="{095AF1AF-7463-48B5-B691-5C37E5AB4B6B}" destId="{CE0C2BEF-22F1-4E3D-9BA0-10C1E7B872E6}" srcOrd="1" destOrd="0" parTransId="{BE7561AF-88CF-4D49-A4C7-530557971DDD}" sibTransId="{08F5370E-27A9-480F-8A05-C221C1826509}"/>
     <dgm:cxn modelId="{8EC3C9F2-B311-48D0-8ED5-00582FC2F8AD}" srcId="{095AF1AF-7463-48B5-B691-5C37E5AB4B6B}" destId="{B6C3A918-182D-4926-ADD6-47C72A4F1863}" srcOrd="4" destOrd="0" parTransId="{E46429C5-7115-492E-B0CF-2EAD74826DAE}" sibTransId="{1FF91B5B-7668-41C6-BE57-48D9AF4E489F}"/>
     <dgm:cxn modelId="{1145B0F5-8344-494B-B320-CC3E46173217}" type="presOf" srcId="{B6C3A918-182D-4926-ADD6-47C72A4F1863}" destId="{12C11F26-687A-4192-B377-11C6C27E06CC}" srcOrd="0" destOrd="0" presId="urn:microsoft.com/office/officeart/2005/8/layout/chevron1"/>
+    <dgm:cxn modelId="{E678FBFF-2917-4CD7-9A8F-CF38ADDE0BD1}" type="presOf" srcId="{EF2740CF-B4BB-4BCC-9C37-69912D3EB63C}" destId="{98E0C41C-843B-47E7-952C-CF197CD8A3C8}" srcOrd="0" destOrd="0" presId="urn:microsoft.com/office/officeart/2005/8/layout/chevron1"/>
     <dgm:cxn modelId="{1F56EF55-2A3C-4444-A8E2-89C36D9DA5EF}" type="presParOf" srcId="{094628BC-51A2-4596-BEFE-6A97EB01051F}" destId="{82EC3A84-A7A9-42CA-A151-DABEF42302FC}" srcOrd="0" destOrd="0" presId="urn:microsoft.com/office/officeart/2005/8/layout/chevron1"/>
     <dgm:cxn modelId="{CA402DF7-EAAE-4BEE-8434-7BD1919920E7}" type="presParOf" srcId="{094628BC-51A2-4596-BEFE-6A97EB01051F}" destId="{960D55DD-9042-4858-9355-A6B8448BB76D}" srcOrd="1" destOrd="0" presId="urn:microsoft.com/office/officeart/2005/8/layout/chevron1"/>
     <dgm:cxn modelId="{62EA4B46-BD63-4E95-AA4A-D07FC9916DED}" type="presParOf" srcId="{094628BC-51A2-4596-BEFE-6A97EB01051F}" destId="{EDB0A293-C6CF-4E2C-BDC0-61CC9AFA1115}" srcOrd="2" destOrd="0" presId="urn:microsoft.com/office/officeart/2005/8/layout/chevron1"/>
@@ -29619,6 +30874,10 @@
     <dgm:cxn modelId="{6257DF79-9F51-43E5-B3CE-EBC6EB92858C}" type="presParOf" srcId="{094628BC-51A2-4596-BEFE-6A97EB01051F}" destId="{12C11F26-687A-4192-B377-11C6C27E06CC}" srcOrd="8" destOrd="0" presId="urn:microsoft.com/office/officeart/2005/8/layout/chevron1"/>
     <dgm:cxn modelId="{F63AE271-B55B-458C-976F-A153796EE6A8}" type="presParOf" srcId="{094628BC-51A2-4596-BEFE-6A97EB01051F}" destId="{B84989E6-39C9-4292-AE23-BE3ADA2E3BB6}" srcOrd="9" destOrd="0" presId="urn:microsoft.com/office/officeart/2005/8/layout/chevron1"/>
     <dgm:cxn modelId="{A0D11E26-89EE-412A-89EF-73FF72433908}" type="presParOf" srcId="{094628BC-51A2-4596-BEFE-6A97EB01051F}" destId="{30105DDB-336A-4C1F-B025-8E7136B491A8}" srcOrd="10" destOrd="0" presId="urn:microsoft.com/office/officeart/2005/8/layout/chevron1"/>
+    <dgm:cxn modelId="{3F533A93-8423-42E3-9B4E-A0CB470D6CC7}" type="presParOf" srcId="{094628BC-51A2-4596-BEFE-6A97EB01051F}" destId="{76A7C0A3-DFBB-4C77-8A8D-2E04AB36CA3B}" srcOrd="11" destOrd="0" presId="urn:microsoft.com/office/officeart/2005/8/layout/chevron1"/>
+    <dgm:cxn modelId="{B157FAD7-1A4B-4163-8E3A-2685B4525736}" type="presParOf" srcId="{094628BC-51A2-4596-BEFE-6A97EB01051F}" destId="{1F19AAD7-C474-477C-8778-F8B2F96BF27A}" srcOrd="12" destOrd="0" presId="urn:microsoft.com/office/officeart/2005/8/layout/chevron1"/>
+    <dgm:cxn modelId="{B58EADD9-AB00-4522-84B3-FB995CBC7183}" type="presParOf" srcId="{094628BC-51A2-4596-BEFE-6A97EB01051F}" destId="{488956E9-6138-4F19-9D68-65B566879D6F}" srcOrd="13" destOrd="0" presId="urn:microsoft.com/office/officeart/2005/8/layout/chevron1"/>
+    <dgm:cxn modelId="{FD564791-EF19-4A0C-B09C-34F03DBE40F5}" type="presParOf" srcId="{094628BC-51A2-4596-BEFE-6A97EB01051F}" destId="{98E0C41C-843B-47E7-952C-CF197CD8A3C8}" srcOrd="14" destOrd="0" presId="urn:microsoft.com/office/officeart/2005/8/layout/chevron1"/>
   </dgm:cxnLst>
   <dgm:bg/>
   <dgm:whole/>
@@ -32602,8 +33861,8 @@
       </dsp:nvSpPr>
       <dsp:spPr>
         <a:xfrm>
-          <a:off x="2678" y="883818"/>
-          <a:ext cx="996553" cy="398621"/>
+          <a:off x="468" y="932842"/>
+          <a:ext cx="751433" cy="300573"/>
         </a:xfrm>
         <a:prstGeom prst="chevron">
           <a:avLst/>
@@ -32645,12 +33904,12 @@
         </a:fontRef>
       </dsp:style>
       <dsp:txBody>
-        <a:bodyPr spcFirstLastPara="0" vert="horz" wrap="square" lIns="24003" tIns="8001" rIns="8001" bIns="8001" numCol="1" spcCol="1270" anchor="ctr" anchorCtr="0">
+        <a:bodyPr spcFirstLastPara="0" vert="horz" wrap="square" lIns="20003" tIns="6668" rIns="6668" bIns="6668" numCol="1" spcCol="1270" anchor="ctr" anchorCtr="0">
           <a:noAutofit/>
         </a:bodyPr>
         <a:lstStyle/>
         <a:p>
-          <a:pPr marL="0" lvl="0" indent="0" algn="ctr" defTabSz="266700">
+          <a:pPr marL="0" lvl="0" indent="0" algn="ctr" defTabSz="222250">
             <a:lnSpc>
               <a:spcPct val="90000"/>
             </a:lnSpc>
@@ -32663,14 +33922,14 @@
             <a:buNone/>
           </a:pPr>
           <a:r>
-            <a:rPr lang="pt-BR" sz="600" kern="1200"/>
+            <a:rPr lang="pt-BR" sz="500" kern="1200"/>
             <a:t>Questionário</a:t>
           </a:r>
         </a:p>
       </dsp:txBody>
       <dsp:txXfrm>
-        <a:off x="201989" y="883818"/>
-        <a:ext cx="597932" cy="398621"/>
+        <a:off x="150755" y="932842"/>
+        <a:ext cx="450860" cy="300573"/>
       </dsp:txXfrm>
     </dsp:sp>
     <dsp:sp modelId="{EDB0A293-C6CF-4E2C-BDC0-61CC9AFA1115}">
@@ -32680,8 +33939,8 @@
       </dsp:nvSpPr>
       <dsp:spPr>
         <a:xfrm>
-          <a:off x="899576" y="883818"/>
-          <a:ext cx="996553" cy="398621"/>
+          <a:off x="676758" y="932842"/>
+          <a:ext cx="751433" cy="300573"/>
         </a:xfrm>
         <a:prstGeom prst="chevron">
           <a:avLst/>
@@ -32723,12 +33982,12 @@
         </a:fontRef>
       </dsp:style>
       <dsp:txBody>
-        <a:bodyPr spcFirstLastPara="0" vert="horz" wrap="square" lIns="24003" tIns="8001" rIns="8001" bIns="8001" numCol="1" spcCol="1270" anchor="ctr" anchorCtr="0">
+        <a:bodyPr spcFirstLastPara="0" vert="horz" wrap="square" lIns="20003" tIns="6668" rIns="6668" bIns="6668" numCol="1" spcCol="1270" anchor="ctr" anchorCtr="0">
           <a:noAutofit/>
         </a:bodyPr>
         <a:lstStyle/>
         <a:p>
-          <a:pPr marL="0" lvl="0" indent="0" algn="ctr" defTabSz="266700">
+          <a:pPr marL="0" lvl="0" indent="0" algn="ctr" defTabSz="222250">
             <a:lnSpc>
               <a:spcPct val="90000"/>
             </a:lnSpc>
@@ -32741,14 +34000,14 @@
             <a:buNone/>
           </a:pPr>
           <a:r>
-            <a:rPr lang="pt-BR" sz="600" kern="1200"/>
+            <a:rPr lang="pt-BR" sz="500" kern="1200"/>
             <a:t>Distribuição do aplicativo</a:t>
           </a:r>
         </a:p>
       </dsp:txBody>
       <dsp:txXfrm>
-        <a:off x="1098887" y="883818"/>
-        <a:ext cx="597932" cy="398621"/>
+        <a:off x="827045" y="932842"/>
+        <a:ext cx="450860" cy="300573"/>
       </dsp:txXfrm>
     </dsp:sp>
     <dsp:sp modelId="{271594A2-71AE-449F-A4F2-2E65E1FC54E7}">
@@ -32758,8 +34017,8 @@
       </dsp:nvSpPr>
       <dsp:spPr>
         <a:xfrm>
-          <a:off x="1796474" y="883818"/>
-          <a:ext cx="996553" cy="398621"/>
+          <a:off x="1353048" y="932842"/>
+          <a:ext cx="751433" cy="300573"/>
         </a:xfrm>
         <a:prstGeom prst="chevron">
           <a:avLst/>
@@ -32801,12 +34060,12 @@
         </a:fontRef>
       </dsp:style>
       <dsp:txBody>
-        <a:bodyPr spcFirstLastPara="0" vert="horz" wrap="square" lIns="24003" tIns="8001" rIns="8001" bIns="8001" numCol="1" spcCol="1270" anchor="ctr" anchorCtr="0">
+        <a:bodyPr spcFirstLastPara="0" vert="horz" wrap="square" lIns="20003" tIns="6668" rIns="6668" bIns="6668" numCol="1" spcCol="1270" anchor="ctr" anchorCtr="0">
           <a:noAutofit/>
         </a:bodyPr>
         <a:lstStyle/>
         <a:p>
-          <a:pPr marL="0" lvl="0" indent="0" algn="ctr" defTabSz="266700">
+          <a:pPr marL="0" lvl="0" indent="0" algn="ctr" defTabSz="222250">
             <a:lnSpc>
               <a:spcPct val="90000"/>
             </a:lnSpc>
@@ -32819,14 +34078,14 @@
             <a:buNone/>
           </a:pPr>
           <a:r>
-            <a:rPr lang="pt-BR" sz="600" kern="1200"/>
+            <a:rPr lang="pt-BR" sz="500" kern="1200"/>
             <a:t>Captura da base de dados</a:t>
           </a:r>
         </a:p>
       </dsp:txBody>
       <dsp:txXfrm>
-        <a:off x="1995785" y="883818"/>
-        <a:ext cx="597932" cy="398621"/>
+        <a:off x="1503335" y="932842"/>
+        <a:ext cx="450860" cy="300573"/>
       </dsp:txXfrm>
     </dsp:sp>
     <dsp:sp modelId="{A86B10A2-BFBC-4DD3-829D-493BE6B60964}">
@@ -32836,8 +34095,8 @@
       </dsp:nvSpPr>
       <dsp:spPr>
         <a:xfrm>
-          <a:off x="2693372" y="883818"/>
-          <a:ext cx="996553" cy="398621"/>
+          <a:off x="2029338" y="932842"/>
+          <a:ext cx="751433" cy="300573"/>
         </a:xfrm>
         <a:prstGeom prst="chevron">
           <a:avLst/>
@@ -32879,12 +34138,12 @@
         </a:fontRef>
       </dsp:style>
       <dsp:txBody>
-        <a:bodyPr spcFirstLastPara="0" vert="horz" wrap="square" lIns="24003" tIns="8001" rIns="8001" bIns="8001" numCol="1" spcCol="1270" anchor="ctr" anchorCtr="0">
+        <a:bodyPr spcFirstLastPara="0" vert="horz" wrap="square" lIns="20003" tIns="6668" rIns="6668" bIns="6668" numCol="1" spcCol="1270" anchor="ctr" anchorCtr="0">
           <a:noAutofit/>
         </a:bodyPr>
         <a:lstStyle/>
         <a:p>
-          <a:pPr marL="0" lvl="0" indent="0" algn="ctr" defTabSz="266700">
+          <a:pPr marL="0" lvl="0" indent="0" algn="ctr" defTabSz="222250">
             <a:lnSpc>
               <a:spcPct val="90000"/>
             </a:lnSpc>
@@ -32897,14 +34156,14 @@
             <a:buNone/>
           </a:pPr>
           <a:r>
-            <a:rPr lang="pt-BR" sz="600" kern="1200"/>
+            <a:rPr lang="pt-BR" sz="500" kern="1200"/>
             <a:t>Análise dos dados</a:t>
           </a:r>
         </a:p>
       </dsp:txBody>
       <dsp:txXfrm>
-        <a:off x="2892683" y="883818"/>
-        <a:ext cx="597932" cy="398621"/>
+        <a:off x="2179625" y="932842"/>
+        <a:ext cx="450860" cy="300573"/>
       </dsp:txXfrm>
     </dsp:sp>
     <dsp:sp modelId="{12C11F26-687A-4192-B377-11C6C27E06CC}">
@@ -32914,8 +34173,8 @@
       </dsp:nvSpPr>
       <dsp:spPr>
         <a:xfrm>
-          <a:off x="3590270" y="883818"/>
-          <a:ext cx="996553" cy="398621"/>
+          <a:off x="2705628" y="932842"/>
+          <a:ext cx="751433" cy="300573"/>
         </a:xfrm>
         <a:prstGeom prst="chevron">
           <a:avLst/>
@@ -32957,12 +34216,12 @@
         </a:fontRef>
       </dsp:style>
       <dsp:txBody>
-        <a:bodyPr spcFirstLastPara="0" vert="horz" wrap="square" lIns="24003" tIns="8001" rIns="8001" bIns="8001" numCol="1" spcCol="1270" anchor="ctr" anchorCtr="0">
+        <a:bodyPr spcFirstLastPara="0" vert="horz" wrap="square" lIns="20003" tIns="6668" rIns="6668" bIns="6668" numCol="1" spcCol="1270" anchor="ctr" anchorCtr="0">
           <a:noAutofit/>
         </a:bodyPr>
         <a:lstStyle/>
         <a:p>
-          <a:pPr marL="0" lvl="0" indent="0" algn="ctr" defTabSz="266700">
+          <a:pPr marL="0" lvl="0" indent="0" algn="ctr" defTabSz="222250">
             <a:lnSpc>
               <a:spcPct val="90000"/>
             </a:lnSpc>
@@ -32975,14 +34234,14 @@
             <a:buNone/>
           </a:pPr>
           <a:r>
-            <a:rPr lang="pt-BR" sz="600" kern="1200"/>
+            <a:rPr lang="pt-BR" sz="500" kern="1200"/>
             <a:t>Definição das técnicas</a:t>
           </a:r>
         </a:p>
       </dsp:txBody>
       <dsp:txXfrm>
-        <a:off x="3789581" y="883818"/>
-        <a:ext cx="597932" cy="398621"/>
+        <a:off x="2855915" y="932842"/>
+        <a:ext cx="450860" cy="300573"/>
       </dsp:txXfrm>
     </dsp:sp>
     <dsp:sp modelId="{30105DDB-336A-4C1F-B025-8E7136B491A8}">
@@ -32992,8 +34251,8 @@
       </dsp:nvSpPr>
       <dsp:spPr>
         <a:xfrm>
-          <a:off x="4487167" y="883818"/>
-          <a:ext cx="996553" cy="398621"/>
+          <a:off x="3381918" y="932842"/>
+          <a:ext cx="751433" cy="300573"/>
         </a:xfrm>
         <a:prstGeom prst="chevron">
           <a:avLst/>
@@ -33035,12 +34294,12 @@
         </a:fontRef>
       </dsp:style>
       <dsp:txBody>
-        <a:bodyPr spcFirstLastPara="0" vert="horz" wrap="square" lIns="24003" tIns="8001" rIns="8001" bIns="8001" numCol="1" spcCol="1270" anchor="ctr" anchorCtr="0">
+        <a:bodyPr spcFirstLastPara="0" vert="horz" wrap="square" lIns="20003" tIns="6668" rIns="6668" bIns="6668" numCol="1" spcCol="1270" anchor="ctr" anchorCtr="0">
           <a:noAutofit/>
         </a:bodyPr>
         <a:lstStyle/>
         <a:p>
-          <a:pPr marL="0" lvl="0" indent="0" algn="ctr" defTabSz="266700">
+          <a:pPr marL="0" lvl="0" indent="0" algn="ctr" defTabSz="222250">
             <a:lnSpc>
               <a:spcPct val="90000"/>
             </a:lnSpc>
@@ -33053,14 +34312,170 @@
             <a:buNone/>
           </a:pPr>
           <a:r>
-            <a:rPr lang="pt-BR" sz="600" kern="1200"/>
+            <a:rPr lang="pt-BR" sz="500" kern="1200"/>
             <a:t>Desenvolvimento do sistema de recomendação</a:t>
           </a:r>
         </a:p>
       </dsp:txBody>
       <dsp:txXfrm>
-        <a:off x="4686478" y="883818"/>
-        <a:ext cx="597932" cy="398621"/>
+        <a:off x="3532205" y="932842"/>
+        <a:ext cx="450860" cy="300573"/>
+      </dsp:txXfrm>
+    </dsp:sp>
+    <dsp:sp modelId="{1F19AAD7-C474-477C-8778-F8B2F96BF27A}">
+      <dsp:nvSpPr>
+        <dsp:cNvPr id="0" name=""/>
+        <dsp:cNvSpPr/>
+      </dsp:nvSpPr>
+      <dsp:spPr>
+        <a:xfrm>
+          <a:off x="4058208" y="932842"/>
+          <a:ext cx="751433" cy="300573"/>
+        </a:xfrm>
+        <a:prstGeom prst="chevron">
+          <a:avLst/>
+        </a:prstGeom>
+        <a:solidFill>
+          <a:schemeClr val="accent1">
+            <a:hueOff val="0"/>
+            <a:satOff val="0"/>
+            <a:lumOff val="0"/>
+            <a:alphaOff val="0"/>
+          </a:schemeClr>
+        </a:solidFill>
+        <a:ln w="12700" cap="flat" cmpd="sng" algn="ctr">
+          <a:solidFill>
+            <a:schemeClr val="lt1">
+              <a:hueOff val="0"/>
+              <a:satOff val="0"/>
+              <a:lumOff val="0"/>
+              <a:alphaOff val="0"/>
+            </a:schemeClr>
+          </a:solidFill>
+          <a:prstDash val="solid"/>
+          <a:miter lim="800000"/>
+        </a:ln>
+        <a:effectLst/>
+      </dsp:spPr>
+      <dsp:style>
+        <a:lnRef idx="2">
+          <a:scrgbClr r="0" g="0" b="0"/>
+        </a:lnRef>
+        <a:fillRef idx="1">
+          <a:scrgbClr r="0" g="0" b="0"/>
+        </a:fillRef>
+        <a:effectRef idx="0">
+          <a:scrgbClr r="0" g="0" b="0"/>
+        </a:effectRef>
+        <a:fontRef idx="minor">
+          <a:schemeClr val="lt1"/>
+        </a:fontRef>
+      </dsp:style>
+      <dsp:txBody>
+        <a:bodyPr spcFirstLastPara="0" vert="horz" wrap="square" lIns="20003" tIns="6668" rIns="6668" bIns="6668" numCol="1" spcCol="1270" anchor="ctr" anchorCtr="0">
+          <a:noAutofit/>
+        </a:bodyPr>
+        <a:lstStyle/>
+        <a:p>
+          <a:pPr marL="0" lvl="0" indent="0" algn="ctr" defTabSz="222250">
+            <a:lnSpc>
+              <a:spcPct val="90000"/>
+            </a:lnSpc>
+            <a:spcBef>
+              <a:spcPct val="0"/>
+            </a:spcBef>
+            <a:spcAft>
+              <a:spcPct val="35000"/>
+            </a:spcAft>
+            <a:buNone/>
+          </a:pPr>
+          <a:r>
+            <a:rPr lang="pt-BR" sz="500" kern="1200"/>
+            <a:t>Integração do sistema com a aplicação</a:t>
+          </a:r>
+        </a:p>
+      </dsp:txBody>
+      <dsp:txXfrm>
+        <a:off x="4208495" y="932842"/>
+        <a:ext cx="450860" cy="300573"/>
+      </dsp:txXfrm>
+    </dsp:sp>
+    <dsp:sp modelId="{98E0C41C-843B-47E7-952C-CF197CD8A3C8}">
+      <dsp:nvSpPr>
+        <dsp:cNvPr id="0" name=""/>
+        <dsp:cNvSpPr/>
+      </dsp:nvSpPr>
+      <dsp:spPr>
+        <a:xfrm>
+          <a:off x="4734497" y="932842"/>
+          <a:ext cx="751433" cy="300573"/>
+        </a:xfrm>
+        <a:prstGeom prst="chevron">
+          <a:avLst/>
+        </a:prstGeom>
+        <a:solidFill>
+          <a:schemeClr val="accent1">
+            <a:hueOff val="0"/>
+            <a:satOff val="0"/>
+            <a:lumOff val="0"/>
+            <a:alphaOff val="0"/>
+          </a:schemeClr>
+        </a:solidFill>
+        <a:ln w="12700" cap="flat" cmpd="sng" algn="ctr">
+          <a:solidFill>
+            <a:schemeClr val="lt1">
+              <a:hueOff val="0"/>
+              <a:satOff val="0"/>
+              <a:lumOff val="0"/>
+              <a:alphaOff val="0"/>
+            </a:schemeClr>
+          </a:solidFill>
+          <a:prstDash val="solid"/>
+          <a:miter lim="800000"/>
+        </a:ln>
+        <a:effectLst/>
+      </dsp:spPr>
+      <dsp:style>
+        <a:lnRef idx="2">
+          <a:scrgbClr r="0" g="0" b="0"/>
+        </a:lnRef>
+        <a:fillRef idx="1">
+          <a:scrgbClr r="0" g="0" b="0"/>
+        </a:fillRef>
+        <a:effectRef idx="0">
+          <a:scrgbClr r="0" g="0" b="0"/>
+        </a:effectRef>
+        <a:fontRef idx="minor">
+          <a:schemeClr val="lt1"/>
+        </a:fontRef>
+      </dsp:style>
+      <dsp:txBody>
+        <a:bodyPr spcFirstLastPara="0" vert="horz" wrap="square" lIns="20003" tIns="6668" rIns="6668" bIns="6668" numCol="1" spcCol="1270" anchor="ctr" anchorCtr="0">
+          <a:noAutofit/>
+        </a:bodyPr>
+        <a:lstStyle/>
+        <a:p>
+          <a:pPr marL="0" lvl="0" indent="0" algn="ctr" defTabSz="222250">
+            <a:lnSpc>
+              <a:spcPct val="90000"/>
+            </a:lnSpc>
+            <a:spcBef>
+              <a:spcPct val="0"/>
+            </a:spcBef>
+            <a:spcAft>
+              <a:spcPct val="35000"/>
+            </a:spcAft>
+            <a:buNone/>
+          </a:pPr>
+          <a:r>
+            <a:rPr lang="pt-BR" sz="500" kern="1200"/>
+            <a:t>Analise dos resultados</a:t>
+          </a:r>
+        </a:p>
+      </dsp:txBody>
+      <dsp:txXfrm>
+        <a:off x="4884784" y="932842"/>
+        <a:ext cx="450860" cy="300573"/>
       </dsp:txXfrm>
     </dsp:sp>
   </dsp:spTree>

</xml_diff>

<commit_message>
add test with python
</commit_message>
<xml_diff>
--- a/tcc-i/main.docx
+++ b/tcc-i/main.docx
@@ -15722,14 +15722,27 @@
       <w:r>
         <w:t xml:space="preserve">Quadro </w:t>
       </w:r>
-      <w:fldSimple w:instr=" SEQ Quadro \* ARABIC ">
-        <w:r>
-          <w:rPr>
-            <w:noProof/>
-          </w:rPr>
-          <w:t>2</w:t>
-        </w:r>
-      </w:fldSimple>
+      <w:r>
+        <w:fldChar w:fldCharType="begin"/>
+      </w:r>
+      <w:r>
+        <w:instrText xml:space="preserve"> SEQ Quadro \* ARABIC </w:instrText>
+      </w:r>
+      <w:r>
+        <w:fldChar w:fldCharType="separate"/>
+      </w:r>
+      <w:r>
+        <w:rPr>
+          <w:noProof/>
+        </w:rPr>
+        <w:t>2</w:t>
+      </w:r>
+      <w:r>
+        <w:rPr>
+          <w:noProof/>
+        </w:rPr>
+        <w:fldChar w:fldCharType="end"/>
+      </w:r>
       <w:bookmarkEnd w:id="80"/>
       <w:r>
         <w:t xml:space="preserve"> </w:t>
@@ -16356,11 +16369,9 @@
       <w:r>
         <w:t xml:space="preserve">enviando o questionário para 5 pessoas, as quais tinham a responsabilidade de analisar as perguntas e avaliar a dificuldade de entendimento de cada uma das perguntas. Isso foi feito para garantir que o </w:t>
       </w:r>
-      <w:proofErr w:type="spellStart"/>
-      <w:r>
-        <w:t>publico</w:t>
-      </w:r>
-      <w:proofErr w:type="spellEnd"/>
+      <w:r>
+        <w:t>público</w:t>
+      </w:r>
       <w:r>
         <w:t xml:space="preserve"> que receberia o </w:t>
       </w:r>

</xml_diff>

<commit_message>
trocar musica por genero
</commit_message>
<xml_diff>
--- a/tcc-i/main.docx
+++ b/tcc-i/main.docx
@@ -17815,10 +17815,7 @@
         <w:fldChar w:fldCharType="end"/>
       </w:r>
       <w:r>
-        <w:t xml:space="preserve"> Lista de ações possíveis nos eventos</w:t>
-      </w:r>
-      <w:r>
-        <w:t xml:space="preserve"> </w:t>
+        <w:t xml:space="preserve"> Lista de ações possíveis nos eventos </w:t>
       </w:r>
       <w:r>
         <w:t>(próprio, 2020)</w:t>
@@ -18693,7 +18690,37 @@
     </w:p>
     <w:p>
       <w:r>
-        <w:t>...</w:t>
+        <w:tab/>
+      </w:r>
+      <w:r>
+        <w:t>Na</w:t>
+      </w:r>
+      <w:r>
+        <w:t xml:space="preserve"> segunda etapa “Separa Contexto”, representada na fig19, é realizado a quebra dos eventos de cada usuário </w:t>
+      </w:r>
+      <w:r>
+        <w:t xml:space="preserve">por </w:t>
+      </w:r>
+      <w:r>
+        <w:t>seus contextos</w:t>
+      </w:r>
+      <w:r>
+        <w:t>.</w:t>
+      </w:r>
+      <w:r>
+        <w:t xml:space="preserve"> Criando assim, uma relação de cada contexto, com as </w:t>
+      </w:r>
+      <w:r>
+        <w:t>músicas</w:t>
+      </w:r>
+      <w:r>
+        <w:t xml:space="preserve"> </w:t>
+      </w:r>
+      <w:r>
+        <w:t>reproduzidas</w:t>
+      </w:r>
+      <w:r>
+        <w:t>, que é representado na fig20.</w:t>
       </w:r>
     </w:p>
     <w:p>
@@ -18780,8 +18807,39 @@
       </w:r>
     </w:p>
     <w:p>
-      <w:r>
-        <w:t>...</w:t>
+      <w:pPr>
+        <w:ind w:firstLine="708"/>
+      </w:pPr>
+      <w:r>
+        <w:t xml:space="preserve">Na fig21 é representada a etapa “Separa contexto das </w:t>
+      </w:r>
+      <w:r>
+        <w:t>músicas”, pois na reprodução das músicas, é gerado os eventos separadamente</w:t>
+      </w:r>
+      <w:r>
+        <w:t xml:space="preserve">, e nessa etapa, é criado uma relação da música </w:t>
+      </w:r>
+      <w:r>
+        <w:lastRenderedPageBreak/>
+        <w:t>escutada, com os eventos registrados</w:t>
+      </w:r>
+      <w:r>
+        <w:t>, gerando no fim, uma tabela</w:t>
+      </w:r>
+      <w:r>
+        <w:t xml:space="preserve"> semelhante a fig22</w:t>
+      </w:r>
+      <w:r>
+        <w:t xml:space="preserve"> das </w:t>
+      </w:r>
+      <w:r>
+        <w:t>músicas</w:t>
+      </w:r>
+      <w:r>
+        <w:t xml:space="preserve"> e seus contextos</w:t>
+      </w:r>
+      <w:r>
+        <w:t>.</w:t>
       </w:r>
     </w:p>
     <w:p>
@@ -18790,9 +18848,9 @@
           <w:noProof/>
         </w:rPr>
         <w:drawing>
-          <wp:inline distT="0" distB="0" distL="0" distR="0" wp14:anchorId="0D3E1FDB" wp14:editId="5643AAB9">
-            <wp:extent cx="3438525" cy="3152775"/>
-            <wp:effectExtent l="0" t="0" r="9525" b="9525"/>
+          <wp:inline distT="0" distB="0" distL="0" distR="0" wp14:anchorId="0D3E1FDB" wp14:editId="01011BE0">
+            <wp:extent cx="2809036" cy="2575598"/>
+            <wp:effectExtent l="0" t="0" r="0" b="0"/>
             <wp:docPr id="20" name="Imagem 20" descr="Tela de computador com texto preto sobre fundo branco&#10;&#10;Descrição gerada automaticamente"/>
             <wp:cNvGraphicFramePr>
               <a:graphicFrameLocks xmlns:a="http://schemas.openxmlformats.org/drawingml/2006/main" noChangeAspect="1"/>
@@ -18819,7 +18877,7 @@
                   <pic:spPr>
                     <a:xfrm>
                       <a:off x="0" y="0"/>
-                      <a:ext cx="3438525" cy="3152775"/>
+                      <a:ext cx="2812741" cy="2578995"/>
                     </a:xfrm>
                     <a:prstGeom prst="rect">
                       <a:avLst/>
@@ -18895,8 +18953,158 @@
       </w:r>
     </w:p>
     <w:p>
-      <w:r>
-        <w:t>...</w:t>
+      <w:pPr>
+        <w:rPr>
+          <w:b/>
+          <w:bCs/>
+        </w:rPr>
+      </w:pPr>
+      <w:r>
+        <w:tab/>
+        <w:t xml:space="preserve">Para criar essa relação é realizado um loop em cima dos eventos de cada contexto, e criado uma lista chamada </w:t>
+      </w:r>
+      <w:r>
+        <w:rPr>
+          <w:i/>
+          <w:iCs w:val="0"/>
+        </w:rPr>
+        <w:t>musicTable</w:t>
+      </w:r>
+      <w:r>
+        <w:t>,</w:t>
+      </w:r>
+      <w:r>
+        <w:t xml:space="preserve"> a qual é preenchida com os </w:t>
+      </w:r>
+      <w:r>
+        <w:t>seguintes valores</w:t>
+      </w:r>
+      <w:r>
+        <w:t>:</w:t>
+      </w:r>
+      <w:r>
+        <w:t xml:space="preserve"> </w:t>
+      </w:r>
+      <w:r>
+        <w:rPr>
+          <w:i/>
+          <w:iCs w:val="0"/>
+        </w:rPr>
+        <w:t>uri</w:t>
+      </w:r>
+      <w:r>
+        <w:t xml:space="preserve">, </w:t>
+      </w:r>
+      <w:r>
+        <w:rPr>
+          <w:i/>
+          <w:iCs w:val="0"/>
+        </w:rPr>
+        <w:t>like</w:t>
+      </w:r>
+      <w:r>
+        <w:t xml:space="preserve">, </w:t>
+      </w:r>
+      <w:r>
+        <w:rPr>
+          <w:i/>
+          <w:iCs w:val="0"/>
+        </w:rPr>
+        <w:t>hate</w:t>
+      </w:r>
+      <w:r>
+        <w:t xml:space="preserve"> e</w:t>
+      </w:r>
+      <w:r>
+        <w:t xml:space="preserve"> </w:t>
+      </w:r>
+      <w:r>
+        <w:rPr>
+          <w:i/>
+          <w:iCs w:val="0"/>
+        </w:rPr>
+        <w:t>restart</w:t>
+      </w:r>
+      <w:r>
+        <w:t xml:space="preserve"> relacionados ao contexto da </w:t>
+      </w:r>
+      <w:r>
+        <w:t>música</w:t>
+      </w:r>
+      <w:r>
+        <w:t xml:space="preserve"> e</w:t>
+      </w:r>
+      <w:r>
+        <w:t xml:space="preserve"> </w:t>
+      </w:r>
+      <w:r>
+        <w:rPr>
+          <w:i/>
+          <w:iCs w:val="0"/>
+        </w:rPr>
+        <w:t>feeling</w:t>
+      </w:r>
+      <w:r>
+        <w:t xml:space="preserve">, </w:t>
+      </w:r>
+      <w:r>
+        <w:rPr>
+          <w:i/>
+          <w:iCs w:val="0"/>
+        </w:rPr>
+        <w:t>activity</w:t>
+      </w:r>
+      <w:r>
+        <w:t xml:space="preserve"> e </w:t>
+      </w:r>
+      <w:r>
+        <w:rPr>
+          <w:i/>
+          <w:iCs w:val="0"/>
+        </w:rPr>
+        <w:t>location</w:t>
+      </w:r>
+      <w:r>
+        <w:t xml:space="preserve"> relacionados ao contexto do usuário.</w:t>
+      </w:r>
+      <w:r>
+        <w:t xml:space="preserve"> Os contextos </w:t>
+      </w:r>
+      <w:r>
+        <w:rPr>
+          <w:i/>
+          <w:iCs w:val="0"/>
+        </w:rPr>
+        <w:t>like</w:t>
+      </w:r>
+      <w:r>
+        <w:t xml:space="preserve">, </w:t>
+      </w:r>
+      <w:r>
+        <w:rPr>
+          <w:i/>
+          <w:iCs w:val="0"/>
+        </w:rPr>
+        <w:t>hate</w:t>
+      </w:r>
+      <w:r>
+        <w:t xml:space="preserve"> e </w:t>
+      </w:r>
+      <w:r>
+        <w:rPr>
+          <w:i/>
+          <w:iCs w:val="0"/>
+        </w:rPr>
+        <w:t>restart</w:t>
+      </w:r>
+      <w:r>
+        <w:t xml:space="preserve"> são representados pelo </w:t>
+      </w:r>
+      <w:r>
+        <w:t>número</w:t>
+      </w:r>
+      <w:r>
+        <w:t xml:space="preserve"> de vezes que cada um aconteceu durante a reprodução.</w:t>
       </w:r>
     </w:p>
     <w:p>
@@ -18904,7 +19112,6 @@
         <w:rPr>
           <w:noProof/>
         </w:rPr>
-        <w:lastRenderedPageBreak/>
         <w:drawing>
           <wp:inline distT="0" distB="0" distL="0" distR="0" wp14:anchorId="52809662" wp14:editId="3353CD3B">
             <wp:extent cx="3438525" cy="1057275"/>
@@ -19003,7 +19210,58 @@
     </w:p>
     <w:p>
       <w:r>
-        <w:t>...</w:t>
+        <w:tab/>
+        <w:t>Nas</w:t>
+      </w:r>
+      <w:r>
+        <w:t xml:space="preserve"> próximas duas etapas “</w:t>
+      </w:r>
+      <w:r>
+        <w:t>busca informações das músicas</w:t>
+      </w:r>
+      <w:r>
+        <w:t>” e “</w:t>
+      </w:r>
+      <w:r>
+        <w:t>busca informações dos artistas (gênero)</w:t>
+      </w:r>
+      <w:r>
+        <w:t>”</w:t>
+      </w:r>
+      <w:r>
+        <w:t xml:space="preserve">, é realizado uma busca nas API’s do Spotify, utilizando os uris da </w:t>
+      </w:r>
+      <w:r>
+        <w:t>música</w:t>
+      </w:r>
+      <w:r>
+        <w:t xml:space="preserve"> e artistas,</w:t>
+      </w:r>
+      <w:r>
+        <w:t xml:space="preserve"> para no fim obter os gêneros musicais.</w:t>
+      </w:r>
+      <w:r>
+        <w:t xml:space="preserve"> Devido a uma limitação do Spotify, essa busca </w:t>
+      </w:r>
+      <w:r>
+        <w:lastRenderedPageBreak/>
+        <w:t>é realizada de 50 em 50 uris</w:t>
+      </w:r>
+      <w:r>
+        <w:t>.</w:t>
+      </w:r>
+      <w:r>
+        <w:t xml:space="preserve"> O resultado dessas buscas é um dicionário chamado </w:t>
+      </w:r>
+      <w:r>
+        <w:rPr>
+          <w:i/>
+          <w:iCs w:val="0"/>
+        </w:rPr>
+        <w:t>artistsMap</w:t>
+      </w:r>
+      <w:r>
+        <w:t xml:space="preserve"> que possui a relação dos uris com os dados de cada artista.</w:t>
       </w:r>
     </w:p>
     <w:p>
@@ -19102,15 +19360,88 @@
       </w:r>
     </w:p>
     <w:p>
-      <w:pPr>
+      <w:r>
         <w:rPr>
           <w:lang w:val="en-US"/>
         </w:rPr>
-      </w:pPr>
-      <w:r>
+        <w:tab/>
+      </w:r>
+      <w:r>
+        <w:t xml:space="preserve">Após a busca dos dados ao Spotify, foi obtido </w:t>
+      </w:r>
+      <w:r>
+        <w:t>a lista dos</w:t>
+      </w:r>
+      <w:r>
+        <w:t xml:space="preserve"> gênero</w:t>
+      </w:r>
+      <w:r>
+        <w:t>s</w:t>
+      </w:r>
+      <w:r>
+        <w:t xml:space="preserve"> das músicas através dos artistas, </w:t>
+      </w:r>
+      <w:r>
+        <w:t>e então adicionado</w:t>
+      </w:r>
+      <w:r>
+        <w:t>s</w:t>
+      </w:r>
+      <w:r>
+        <w:t xml:space="preserve"> à lista de músicas </w:t>
+      </w:r>
+      <w:r>
+        <w:rPr>
+          <w:i/>
+          <w:iCs w:val="0"/>
+        </w:rPr>
+        <w:t>musicTable</w:t>
+      </w:r>
+      <w:r>
+        <w:t xml:space="preserve"> representada na Figura 22</w:t>
+      </w:r>
+      <w:r>
+        <w:t>.</w:t>
+      </w:r>
+      <w:r>
+        <w:t xml:space="preserve"> Foi </w:t>
+      </w:r>
+      <w:r>
+        <w:lastRenderedPageBreak/>
+        <w:t xml:space="preserve">separado </w:t>
+      </w:r>
+      <w:r>
+        <w:t xml:space="preserve">os </w:t>
+      </w:r>
+      <w:r>
+        <w:t>gêneros um por linha</w:t>
+      </w:r>
+      <w:r>
+        <w:t xml:space="preserve"> e no fim, removido a música, pois ela iria atrapalhar o resultado do algoritmo.</w:t>
+      </w:r>
+    </w:p>
+    <w:p>
+      <w:r>
+        <w:t>Tratar contextos duplicado</w:t>
+      </w:r>
+    </w:p>
+    <w:p>
+      <w:r>
+        <w:t>Preparar classes para o KNN</w:t>
+      </w:r>
+    </w:p>
+    <w:p/>
+    <w:p/>
+    <w:p>
+      <w:pPr>
         <w:rPr>
           <w:lang w:val="en-US"/>
         </w:rPr>
+      </w:pPr>
+      <w:r>
+        <w:rPr>
+          <w:lang w:val="en-US"/>
+        </w:rPr>
         <w:t xml:space="preserve">Falar sobre </w:t>
       </w:r>
       <w:r>
@@ -19196,7 +19527,6 @@
         <w:rPr>
           <w:noProof/>
         </w:rPr>
-        <w:lastRenderedPageBreak/>
         <w:drawing>
           <wp:inline distT="0" distB="0" distL="0" distR="0" wp14:anchorId="556C4CE3" wp14:editId="62967FB2">
             <wp:extent cx="5760720" cy="3051810"/>
@@ -19294,7 +19624,11 @@
         <w:t>o</w:t>
       </w:r>
       <w:r>
-        <w:t xml:space="preserve"> qual possibilita o preenchimento do humor, atividades e localização atual do usuário.</w:t>
+        <w:t xml:space="preserve"> qual possibilita o preenchimento do humor, atividades e localização </w:t>
+      </w:r>
+      <w:r>
+        <w:lastRenderedPageBreak/>
+        <w:t>atual do usuário.</w:t>
       </w:r>
       <w:r>
         <w:t xml:space="preserve"> Essas informações serão salvas e relacionadas as próximas </w:t>
@@ -19439,11 +19773,7 @@
         <w:t>DCRM</w:t>
       </w:r>
       <w:r>
-        <w:t xml:space="preserve">, o qual será utilizado no futuro para o envio de um convite </w:t>
-      </w:r>
-      <w:r>
-        <w:lastRenderedPageBreak/>
-        <w:t>para utilizar a aplicação desenvolvida</w:t>
+        <w:t>, o qual será utilizado no futuro para o envio de um convite para utilizar a aplicação desenvolvida</w:t>
       </w:r>
       <w:r>
         <w:t xml:space="preserve"> e 3) Apurar dados do questionário para ser</w:t>

</xml_diff>

<commit_message>
add trabalhos futuros e correções pt
</commit_message>
<xml_diff>
--- a/tcc-i/main.docx
+++ b/tcc-i/main.docx
@@ -7282,7 +7282,13 @@
         <w:t>softwares</w:t>
       </w:r>
       <w:r>
-        <w:t xml:space="preserve"> e técnicas, que apresentam sugestões de itens que seriam de uso de um usuário. As sugestões são de acordo com vários processos de decisão, como, que item comprar, que música escutar ou que notícia ler. No geral, sistemas de recomendação servem para dois propósitos diferentes: (i) podem ser utilizados para estimular os usuários a fazer alguma coisa como comprar livros ou assistir algum filme ou (ii) os sistemas de recomendação podem ser utilizados para lidar com a sobrecarga de informações, selecionando os melhores itens de uma base maior </w:t>
+        <w:t xml:space="preserve"> e técnicas, que apresentam sugestões de itens que seriam de uso de um usuário. As sugestões são de acordo com vários processos de decisão, como, que item comprar, que música escutar ou que notícia ler. No geral, sistemas de recomendação servem para dois propósitos diferentes: (i) podem ser utilizados para estimular os usuários a fazer alg</w:t>
+      </w:r>
+      <w:r>
+        <w:t xml:space="preserve">o, </w:t>
+      </w:r>
+      <w:r>
+        <w:t xml:space="preserve">como comprar livros ou assistir algum filme ou (ii) utilizados para lidar com a sobrecarga de informações, selecionando os melhores itens de uma base maior </w:t>
       </w:r>
       <w:r>
         <w:fldChar w:fldCharType="begin" w:fldLock="1"/>
@@ -7355,48 +7361,48 @@
         <w:rPr>
           <w:i/>
         </w:rPr>
+        <w:t>user profile</w:t>
+      </w:r>
+      <w:r>
+        <w:t xml:space="preserve">, que por exemplo, contém as preferências dele. A existência de um </w:t>
+      </w:r>
+      <w:r>
+        <w:rPr>
+          <w:i/>
+        </w:rPr>
+        <w:t>user model</w:t>
+      </w:r>
+      <w:r>
+        <w:t xml:space="preserve"> é essencial para qualquer sistema de recomendação </w:t>
+      </w:r>
+      <w:r>
+        <w:fldChar w:fldCharType="begin" w:fldLock="1"/>
+      </w:r>
+      <w:r>
+        <w:instrText>ADDIN CSL_CITATION {"citationItems":[{"id":"ITEM-1","itemData":{"ISBN":"978-0-521-49336-9","author":[{"dropping-particle":"","family":"Dietmar","given":"Jannach","non-dropping-particle":"","parse-names":false,"suffix":""},{"dropping-particle":"","family":"Zanker","given":"Markus","non-dropping-particle":"","parse-names":false,"suffix":""},{"dropping-particle":"","family":"Felfernig","given":"Alexander","non-dropping-particle":"","parse-names":false,"suffix":""},{"dropping-particle":"","family":"Friedrich","given":"Gerhard","non-dropping-particle":"","parse-names":false,"suffix":""}],"container-title":"Cambridge University Press","id":"ITEM-1","issued":{"date-parts":[["2010"]]},"number-of-pages":"352","title":"Recommendation system -An Introduction","type":"book","volume":"91"},"uris":["http://www.mendeley.com/documents/?uuid=098b206d-9e6f-4d49-b028-21ec5fd137f2"]}],"mendeley":{"formattedCitation":"(DIETMAR et al., 2010)","plainTextFormattedCitation":"(DIETMAR et al., 2010)","previouslyFormattedCitation":"(DIETMAR et al., 2010)"},"properties":{"noteIndex":0},"schema":"https://github.com/citation-style-language/schema/raw/master/csl-citation.json"}</w:instrText>
+      </w:r>
+      <w:r>
+        <w:fldChar w:fldCharType="separate"/>
+      </w:r>
+      <w:r>
+        <w:rPr>
+          <w:noProof/>
+        </w:rPr>
+        <w:t>(DIETMAR et al., 2010)</w:t>
+      </w:r>
+      <w:r>
+        <w:fldChar w:fldCharType="end"/>
+      </w:r>
+      <w:r>
+        <w:t>.</w:t>
+      </w:r>
+    </w:p>
+    <w:p>
+      <w:pPr>
+        <w:pStyle w:val="TextodoTrabalho"/>
+      </w:pPr>
+      <w:r>
         <w:lastRenderedPageBreak/>
-        <w:t>user profile</w:t>
-      </w:r>
-      <w:r>
-        <w:t xml:space="preserve">, que por exemplo, contém as preferências dele. A existência de um </w:t>
-      </w:r>
-      <w:r>
-        <w:rPr>
-          <w:i/>
-        </w:rPr>
-        <w:t>user model</w:t>
-      </w:r>
-      <w:r>
-        <w:t xml:space="preserve"> é essencial para qualquer sistema de recomendação </w:t>
-      </w:r>
-      <w:r>
-        <w:fldChar w:fldCharType="begin" w:fldLock="1"/>
-      </w:r>
-      <w:r>
-        <w:instrText>ADDIN CSL_CITATION {"citationItems":[{"id":"ITEM-1","itemData":{"ISBN":"978-0-521-49336-9","author":[{"dropping-particle":"","family":"Dietmar","given":"Jannach","non-dropping-particle":"","parse-names":false,"suffix":""},{"dropping-particle":"","family":"Zanker","given":"Markus","non-dropping-particle":"","parse-names":false,"suffix":""},{"dropping-particle":"","family":"Felfernig","given":"Alexander","non-dropping-particle":"","parse-names":false,"suffix":""},{"dropping-particle":"","family":"Friedrich","given":"Gerhard","non-dropping-particle":"","parse-names":false,"suffix":""}],"container-title":"Cambridge University Press","id":"ITEM-1","issued":{"date-parts":[["2010"]]},"number-of-pages":"352","title":"Recommendation system -An Introduction","type":"book","volume":"91"},"uris":["http://www.mendeley.com/documents/?uuid=098b206d-9e6f-4d49-b028-21ec5fd137f2"]}],"mendeley":{"formattedCitation":"(DIETMAR et al., 2010)","plainTextFormattedCitation":"(DIETMAR et al., 2010)","previouslyFormattedCitation":"(DIETMAR et al., 2010)"},"properties":{"noteIndex":0},"schema":"https://github.com/citation-style-language/schema/raw/master/csl-citation.json"}</w:instrText>
-      </w:r>
-      <w:r>
-        <w:fldChar w:fldCharType="separate"/>
-      </w:r>
-      <w:r>
-        <w:rPr>
-          <w:noProof/>
-        </w:rPr>
-        <w:t>(DIETMAR et al., 2010)</w:t>
-      </w:r>
-      <w:r>
-        <w:fldChar w:fldCharType="end"/>
-      </w:r>
-      <w:r>
-        <w:t>.</w:t>
-      </w:r>
-    </w:p>
-    <w:p>
-      <w:pPr>
-        <w:pStyle w:val="TextodoTrabalho"/>
-      </w:pPr>
-      <w:r>
         <w:t xml:space="preserve">Os sistemas de recomendação iniciaram com a "Usenet" da Duke University, na década de 70, um sistema com uma distribuição global que buscava divulgar novas notícias postadas e classificadas pelos seus usuários. Em 1985, iniciaram-se as recomendações baseadas em conteúdo, a partir de uma arquitetura para sistemas de informação de larga escala. A Xerox teve sua grande participação em 1992, desenvolvendo o primeiro sistema (Tapestry) designado a realizar a filtragem colaborativa. Em 1997, foi desenvolvido o primeiro sistema de recomendação de filmes chamado Movielens. Até que em 2000, a Pandora iniciou o projeto genoma musical, onde a recomendação passou a ser utilizada para facilitar as escolhas de um usuário entre as diversas músicas existentes na época </w:t>
       </w:r>
       <w:r>
@@ -7565,17 +7571,46 @@
         <w:t>é</w:t>
       </w:r>
       <w:r>
-        <w:t xml:space="preserve">dia, então, o sistema pode registrar essa ação e </w:t>
-      </w:r>
+        <w:t xml:space="preserve">dia, então, o sistema pode registrar essa ação e futuramente recomendar outros filmes desse mesmo gênero. </w:t>
+      </w:r>
+      <w:r>
+        <w:fldChar w:fldCharType="begin" w:fldLock="1"/>
+      </w:r>
+      <w:r>
+        <w:instrText>ADDIN CSL_CITATION {"citationItems":[{"id":"ITEM-1","itemData":{"DOI":"10.1007/978-0-387-85820-3","ISBN":"9780387858203","abstract":"The collaborative filtering (CF) approach to recommenders has recently enjoyed much interest and progress. The fact that it played a central role within the recently completed Netflix competition has contributed to its popularity. This chapter surveys the recent progress in the field. Matrix factorization techniques, which became a first choice for implementing CF, are described together with recent innovations. We also describe several extensions that bring competitive accuracy into neighborhood methods, which used to dominate the field. The chapter demonstrates how to utilize temporal models and implicit feedback to extend models accuracy. In passing, we include detailed descriptions of some the central methods developed for tackling the challenge of the Netflix Prize competition.","author":[{"dropping-particle":"","family":"Ricci","given":"Francesco","non-dropping-particle":"","parse-names":false,"suffix":""},{"dropping-particle":"","family":"Rokach","given":"Lior","non-dropping-particle":"","parse-names":false,"suffix":""},{"dropping-particle":"","family":"Shapira","given":"Bracha","non-dropping-particle":"","parse-names":false,"suffix":""}],"container-title":"Recommender Systems Handbook","id":"ITEM-1","issued":{"date-parts":[["2011"]]},"number-of-pages":"1-35","title":"Recommender Systems Handbook","type":"book"},"uris":["http://www.mendeley.com/documents/?uuid=6eb9d720-929d-4e08-ae2a-647b1a220c60"]}],"mendeley":{"formattedCitation":"(RICCI; ROKACH; SHAPIRA, 2011)","plainTextFormattedCitation":"(RICCI; ROKACH; SHAPIRA, 2011)","previouslyFormattedCitation":"(RICCI; ROKACH; SHAPIRA, 2011)"},"properties":{"noteIndex":0},"schema":"https://github.com/citation-style-language/schema/raw/master/csl-citation.json"}</w:instrText>
+      </w:r>
+      <w:r>
+        <w:fldChar w:fldCharType="separate"/>
+      </w:r>
+      <w:r>
+        <w:rPr>
+          <w:noProof/>
+        </w:rPr>
+        <w:t>(RICCI; ROKACH; SHAPIRA, 2011)</w:t>
+      </w:r>
+      <w:r>
+        <w:fldChar w:fldCharType="end"/>
+      </w:r>
+    </w:p>
+    <w:p>
       <w:r>
         <w:lastRenderedPageBreak/>
-        <w:t xml:space="preserve">futuramente recomendar outros filmes desse mesmo gênero. </w:t>
+        <w:tab/>
+      </w:r>
+      <w:r>
+        <w:t xml:space="preserve">A recomendação colaborativa parte da ideia de que se os usuários compartilharam dos mesmos interesses no passado, eles irão continuar tendo os mesmos interesses no futuro. Por exemplo, os usuários A e B tem um histórico de compras bem semelhante e o usuário A comprou um novo livro que o usuário B nem chegou a ver, nesse tipo de recomendação, a ideia </w:t>
+      </w:r>
+      <w:r>
+        <w:t>é</w:t>
+      </w:r>
+      <w:r>
+        <w:t xml:space="preserve"> que o sistema sugira este livro para o usuário B </w:t>
       </w:r>
       <w:r>
         <w:fldChar w:fldCharType="begin" w:fldLock="1"/>
       </w:r>
       <w:r>
-        <w:instrText>ADDIN CSL_CITATION {"citationItems":[{"id":"ITEM-1","itemData":{"DOI":"10.1007/978-0-387-85820-3","ISBN":"9780387858203","abstract":"The collaborative filtering (CF) approach to recommenders has recently enjoyed much interest and progress. The fact that it played a central role within the recently completed Netflix competition has contributed to its popularity. This chapter surveys the recent progress in the field. Matrix factorization techniques, which became a first choice for implementing CF, are described together with recent innovations. We also describe several extensions that bring competitive accuracy into neighborhood methods, which used to dominate the field. The chapter demonstrates how to utilize temporal models and implicit feedback to extend models accuracy. In passing, we include detailed descriptions of some the central methods developed for tackling the challenge of the Netflix Prize competition.","author":[{"dropping-particle":"","family":"Ricci","given":"Francesco","non-dropping-particle":"","parse-names":false,"suffix":""},{"dropping-particle":"","family":"Rokach","given":"Lior","non-dropping-particle":"","parse-names":false,"suffix":""},{"dropping-particle":"","family":"Shapira","given":"Bracha","non-dropping-particle":"","parse-names":false,"suffix":""}],"container-title":"Recommender Systems Handbook","id":"ITEM-1","issued":{"date-parts":[["2011"]]},"number-of-pages":"1-35","title":"Recommender Systems Handbook","type":"book"},"uris":["http://www.mendeley.com/documents/?uuid=6eb9d720-929d-4e08-ae2a-647b1a220c60"]}],"mendeley":{"formattedCitation":"(RICCI; ROKACH; SHAPIRA, 2011)","plainTextFormattedCitation":"(RICCI; ROKACH; SHAPIRA, 2011)","previouslyFormattedCitation":"(RICCI; ROKACH; SHAPIRA, 2011)"},"properties":{"noteIndex":0},"schema":"https://github.com/citation-style-language/schema/raw/master/csl-citation.json"}</w:instrText>
+        <w:instrText>ADDIN CSL_CITATION {"citationItems":[{"id":"ITEM-1","itemData":{"ISBN":"978-0-521-49336-9","author":[{"dropping-particle":"","family":"Dietmar","given":"Jannach","non-dropping-particle":"","parse-names":false,"suffix":""},{"dropping-particle":"","family":"Zanker","given":"Markus","non-dropping-particle":"","parse-names":false,"suffix":""},{"dropping-particle":"","family":"Felfernig","given":"Alexander","non-dropping-particle":"","parse-names":false,"suffix":""},{"dropping-particle":"","family":"Friedrich","given":"Gerhard","non-dropping-particle":"","parse-names":false,"suffix":""}],"container-title":"Cambridge University Press","id":"ITEM-1","issued":{"date-parts":[["2010"]]},"number-of-pages":"352","title":"Recommendation system -An Introduction","type":"book","volume":"91"},"uris":["http://www.mendeley.com/documents/?uuid=098b206d-9e6f-4d49-b028-21ec5fd137f2"]}],"mendeley":{"formattedCitation":"(DIETMAR et al., 2010)","plainTextFormattedCitation":"(DIETMAR et al., 2010)","previouslyFormattedCitation":"(DIETMAR et al., 2010)"},"properties":{"noteIndex":0},"schema":"https://github.com/citation-style-language/schema/raw/master/csl-citation.json"}</w:instrText>
       </w:r>
       <w:r>
         <w:fldChar w:fldCharType="separate"/>
@@ -7584,24 +7619,42 @@
         <w:rPr>
           <w:noProof/>
         </w:rPr>
-        <w:t>(RICCI; ROKACH; SHAPIRA, 2011)</w:t>
+        <w:t>(DIETMAR et al., 2010)</w:t>
       </w:r>
       <w:r>
         <w:fldChar w:fldCharType="end"/>
       </w:r>
+      <w:r>
+        <w:t>.</w:t>
+      </w:r>
     </w:p>
     <w:p>
       <w:r>
         <w:tab/>
       </w:r>
       <w:r>
-        <w:t xml:space="preserve">A recomendação colaborativa parte da ideia de que se os usuários compartilharam dos mesmos interesses no passado, eles irão continuar tendo os mesmos interesses no futuro. Por exemplo, os usuários A e B tem um histórico de compras bem semelhante e o usuário A comprou um novo livro que o usuário B nem chegou a ver, nesse tipo de recomendação, a ideia </w:t>
+        <w:t xml:space="preserve">Diferente da recomendação colaborativa ou baseada em conteúdo, a recomendação baseada em aprendizado não consegue depender somente do histórico de compra de um usuário, </w:t>
       </w:r>
       <w:r>
         <w:t>é</w:t>
       </w:r>
       <w:r>
-        <w:t xml:space="preserve"> que o sistema sugira este livro para o usuário B </w:t>
+        <w:t xml:space="preserve"> necessário um conteúdo mais estruturado e detalhado para uma recomendação</w:t>
+      </w:r>
+      <w:r>
+        <w:t>,</w:t>
+      </w:r>
+      <w:r>
+        <w:t xml:space="preserve"> </w:t>
+      </w:r>
+      <w:r>
+        <w:t>é</w:t>
+      </w:r>
+      <w:r>
+        <w:t xml:space="preserve"> utilizado um conteúdo adicional fornecido manualmente (conteúdo recente ao produto e usuário)</w:t>
+      </w:r>
+      <w:r>
+        <w:t xml:space="preserve"> </w:t>
       </w:r>
       <w:r>
         <w:fldChar w:fldCharType="begin" w:fldLock="1"/>
@@ -7626,38 +7679,85 @@
       </w:r>
     </w:p>
     <w:p>
-      <w:r>
-        <w:tab/>
-      </w:r>
-      <w:r>
-        <w:t xml:space="preserve">Diferente da recomendação colaborativa ou baseada em conteúdo, a recomendação baseada em aprendizado não consegue depender somente do histórico de compra de um usuário, </w:t>
+      <w:pPr>
+        <w:pStyle w:val="TextodoTrabalho"/>
+      </w:pPr>
+      <w:r>
+        <w:t xml:space="preserve">E por último, e não menos importante, </w:t>
+      </w:r>
+      <w:r>
+        <w:fldChar w:fldCharType="begin" w:fldLock="1"/>
+      </w:r>
+      <w:r>
+        <w:instrText>ADDIN CSL_CITATION {"citationItems":[{"id":"ITEM-1","itemData":{"ISBN":"978-0-521-49336-9","author":[{"dropping-particle":"","family":"Dietmar","given":"Jannach","non-dropping-particle":"","parse-names":false,"suffix":""},{"dropping-particle":"","family":"Zanker","given":"Markus","non-dropping-particle":"","parse-names":false,"suffix":""},{"dropping-particle":"","family":"Felfernig","given":"Alexander","non-dropping-particle":"","parse-names":false,"suffix":""},{"dropping-particle":"","family":"Friedrich","given":"Gerhard","non-dropping-particle":"","parse-names":false,"suffix":""}],"container-title":"Cambridge University Press","id":"ITEM-1","issued":{"date-parts":[["2010"]]},"number-of-pages":"352","title":"Recommendation system -An Introduction","type":"book","volume":"91"},"uris":["http://www.mendeley.com/documents/?uuid=098b206d-9e6f-4d49-b028-21ec5fd137f2"]}],"mendeley":{"formattedCitation":"(DIETMAR et al., 2010)","manualFormatting":"DIETMAR et al. (2010)","plainTextFormattedCitation":"(DIETMAR et al., 2010)","previouslyFormattedCitation":"(DIETMAR et al., 2010)"},"properties":{"noteIndex":0},"schema":"https://github.com/citation-style-language/schema/raw/master/csl-citation.json"}</w:instrText>
+      </w:r>
+      <w:r>
+        <w:fldChar w:fldCharType="separate"/>
+      </w:r>
+      <w:r>
+        <w:rPr>
+          <w:noProof/>
+        </w:rPr>
+        <w:t xml:space="preserve">DIETMAR et al. </w:t>
+      </w:r>
+      <w:r>
+        <w:rPr>
+          <w:noProof/>
+        </w:rPr>
+        <w:t>(</w:t>
+      </w:r>
+      <w:r>
+        <w:rPr>
+          <w:noProof/>
+        </w:rPr>
+        <w:t>2010)</w:t>
+      </w:r>
+      <w:r>
+        <w:fldChar w:fldCharType="end"/>
+      </w:r>
+      <w:r>
+        <w:t xml:space="preserve"> </w:t>
+      </w:r>
+      <w:r>
+        <w:t>traz</w:t>
+      </w:r>
+      <w:r>
+        <w:t>em</w:t>
+      </w:r>
+      <w:r>
+        <w:t xml:space="preserve"> em sua obra o modelo híbrido de recomendação, onde a ideia </w:t>
       </w:r>
       <w:r>
         <w:t>é</w:t>
       </w:r>
       <w:r>
-        <w:t xml:space="preserve"> necessário um conteúdo mais estruturado e detalhado para ser gerad</w:t>
-      </w:r>
-      <w:r>
-        <w:t>a</w:t>
-      </w:r>
-      <w:r>
-        <w:t xml:space="preserve"> uma recomendação, geralmente nesse tipo, </w:t>
-      </w:r>
-      <w:r>
-        <w:t>é</w:t>
-      </w:r>
-      <w:r>
-        <w:t xml:space="preserve"> utilizado um conteúdo adicional fornecido manualmente (conteúdo recente ao produto e usuário)</w:t>
+        <w:t xml:space="preserve"> combinar as diferentes técnicas, buscando gerar uma boa e mais assertiva recomendação.</w:t>
       </w:r>
       <w:r>
         <w:t xml:space="preserve"> </w:t>
       </w:r>
+    </w:p>
+    <w:p>
+      <w:pPr>
+        <w:pStyle w:val="TextodoTrabalho"/>
+      </w:pPr>
+      <w:r>
+        <w:t xml:space="preserve">Esses sistemas têm ajudado muito na venda de produtos online. No entanto, um dos segmentos de mercado que apresentaram problemas, foram as vendas de álbum ou faixas musicais online. Elas possibilitam às pessoas baixarem ou receberem as faixas a partir de compras em lojas virtuais, porém o preço de cada faixa ainda era muito caro, o que fazia com que muitos usuários optassem pela pirataria. Desta forma, surgiu uma nova maneira de anunciar os “produtos musicais” online, o </w:t>
+      </w:r>
+      <w:r>
+        <w:rPr>
+          <w:i/>
+        </w:rPr>
+        <w:t>streaming</w:t>
+      </w:r>
+      <w:r>
+        <w:t xml:space="preserve"> musical </w:t>
+      </w:r>
       <w:r>
         <w:fldChar w:fldCharType="begin" w:fldLock="1"/>
       </w:r>
       <w:r>
-        <w:instrText>ADDIN CSL_CITATION {"citationItems":[{"id":"ITEM-1","itemData":{"ISBN":"978-0-521-49336-9","author":[{"dropping-particle":"","family":"Dietmar","given":"Jannach","non-dropping-particle":"","parse-names":false,"suffix":""},{"dropping-particle":"","family":"Zanker","given":"Markus","non-dropping-particle":"","parse-names":false,"suffix":""},{"dropping-particle":"","family":"Felfernig","given":"Alexander","non-dropping-particle":"","parse-names":false,"suffix":""},{"dropping-particle":"","family":"Friedrich","given":"Gerhard","non-dropping-particle":"","parse-names":false,"suffix":""}],"container-title":"Cambridge University Press","id":"ITEM-1","issued":{"date-parts":[["2010"]]},"number-of-pages":"352","title":"Recommendation system -An Introduction","type":"book","volume":"91"},"uris":["http://www.mendeley.com/documents/?uuid=098b206d-9e6f-4d49-b028-21ec5fd137f2"]}],"mendeley":{"formattedCitation":"(DIETMAR et al., 2010)","plainTextFormattedCitation":"(DIETMAR et al., 2010)","previouslyFormattedCitation":"(DIETMAR et al., 2010)"},"properties":{"noteIndex":0},"schema":"https://github.com/citation-style-language/schema/raw/master/csl-citation.json"}</w:instrText>
+        <w:instrText>ADDIN CSL_CITATION {"citationItems":[{"id":"ITEM-1","itemData":{"DOI":"10.1016/j.jretconser.2016.06.007","ISSN":"09696989","abstract":"Among young consumers, music streaming can be perceived as a substitute for music piracy. However, streaming can provide a venue for discovering and listening to new releases, and then, gaining access to these new tracks illegally. The objective of this study is to determine if music streaming acts as a buffer (substitute) or enabler (complement) of piracy. Using a logit model, we found that streaming complements piracy, providing evidence that these two modes of music consumption will coexist in the market. In addition, we found that social and peer behavior, risk perceptions, and consumption time online are elements contributing to music piracy.","author":[{"dropping-particle":"","family":"Borja","given":"Karla","non-dropping-particle":"","parse-names":false,"suffix":""},{"dropping-particle":"","family":"Dieringer","given":"Suzanne","non-dropping-particle":"","parse-names":false,"suffix":""}],"container-title":"Journal of Retailing and Consumer Services","id":"ITEM-1","issued":{"date-parts":[["2016"]]},"page":"86-95","publisher":"Elsevier","title":"Streaming or stealing? The complementary features between music streaming and music piracy","type":"article-journal","volume":"32"},"uris":["http://www.mendeley.com/documents/?uuid=95b3eba8-2a2a-4c3d-b44b-090cf4aefe5b"]}],"mendeley":{"formattedCitation":"(BORJA; DIERINGER, 2016)","plainTextFormattedCitation":"(BORJA; DIERINGER, 2016)","previouslyFormattedCitation":"(BORJA; DIERINGER, 2016)"},"properties":{"noteIndex":0},"schema":"https://github.com/citation-style-language/schema/raw/master/csl-citation.json"}</w:instrText>
       </w:r>
       <w:r>
         <w:fldChar w:fldCharType="separate"/>
@@ -7666,7 +7766,7 @@
         <w:rPr>
           <w:noProof/>
         </w:rPr>
-        <w:t>(DIETMAR et al., 2010)</w:t>
+        <w:t>(BORJA; DIERINGER, 2016)</w:t>
       </w:r>
       <w:r>
         <w:fldChar w:fldCharType="end"/>
@@ -7680,13 +7780,37 @@
         <w:pStyle w:val="TextodoTrabalho"/>
       </w:pPr>
       <w:r>
-        <w:t xml:space="preserve">E por último, e não menos importante, </w:t>
+        <w:t xml:space="preserve">O mercado musical tem evoluído muito desde seu início. No começo, seu consumo </w:t>
+      </w:r>
+      <w:r>
+        <w:t>aumentou</w:t>
+      </w:r>
+      <w:r>
+        <w:t xml:space="preserve"> cada vez mais com a evolução das tecnologias e internet. Com o </w:t>
+      </w:r>
+      <w:r>
+        <w:rPr>
+          <w:i/>
+        </w:rPr>
+        <w:t>streaming</w:t>
+      </w:r>
+      <w:r>
+        <w:t xml:space="preserve"> musical, as pessoas passaram a consumir mais os sistemas de </w:t>
+      </w:r>
+      <w:r>
+        <w:rPr>
+          <w:i/>
+        </w:rPr>
+        <w:t>streaming</w:t>
+      </w:r>
+      <w:r>
+        <w:t xml:space="preserve">, diminuindo o consumo de pirataria online </w:t>
       </w:r>
       <w:r>
         <w:fldChar w:fldCharType="begin" w:fldLock="1"/>
       </w:r>
       <w:r>
-        <w:instrText>ADDIN CSL_CITATION {"citationItems":[{"id":"ITEM-1","itemData":{"ISBN":"978-0-521-49336-9","author":[{"dropping-particle":"","family":"Dietmar","given":"Jannach","non-dropping-particle":"","parse-names":false,"suffix":""},{"dropping-particle":"","family":"Zanker","given":"Markus","non-dropping-particle":"","parse-names":false,"suffix":""},{"dropping-particle":"","family":"Felfernig","given":"Alexander","non-dropping-particle":"","parse-names":false,"suffix":""},{"dropping-particle":"","family":"Friedrich","given":"Gerhard","non-dropping-particle":"","parse-names":false,"suffix":""}],"container-title":"Cambridge University Press","id":"ITEM-1","issued":{"date-parts":[["2010"]]},"number-of-pages":"352","title":"Recommendation system -An Introduction","type":"book","volume":"91"},"uris":["http://www.mendeley.com/documents/?uuid=098b206d-9e6f-4d49-b028-21ec5fd137f2"]}],"mendeley":{"formattedCitation":"(DIETMAR et al., 2010)","manualFormatting":"DIETMAR et al. (2010)","plainTextFormattedCitation":"(DIETMAR et al., 2010)","previouslyFormattedCitation":"(DIETMAR et al., 2010)"},"properties":{"noteIndex":0},"schema":"https://github.com/citation-style-language/schema/raw/master/csl-citation.json"}</w:instrText>
+        <w:instrText>ADDIN CSL_CITATION {"citationItems":[{"id":"ITEM-1","itemData":{"DOI":"10.7551/mitpress/10932.001.0001","ISBN":"9780262038904","author":[{"dropping-particle":"","family":"Eriksson","given":"Maria","non-dropping-particle":"","parse-names":false,"suffix":""},{"dropping-particle":"","family":"Fleischer","given":"Rasmus","non-dropping-particle":"","parse-names":false,"suffix":""},{"dropping-particle":"","family":"Johansson","given":"Anna","non-dropping-particle":"","parse-names":false,"suffix":""},{"dropping-particle":"","family":"Snickars","given":"Pelle","non-dropping-particle":"","parse-names":false,"suffix":""},{"dropping-particle":"","family":"Vonderau","given":"Patrick","non-dropping-particle":"","parse-names":false,"suffix":""}],"container-title":"Spotify Teardown","id":"ITEM-1","issued":{"date-parts":[["2019"]]},"publisher":"MIT Press","title":"Spotify Teardown","type":"book"},"uris":["http://www.mendeley.com/documents/?uuid=1873ebce-14eb-4bd9-a44f-2cfb5e0c77cb"]}],"mendeley":{"formattedCitation":"(ERIKSSON et al., 2019)","plainTextFormattedCitation":"(ERIKSSON et al., 2019)","previouslyFormattedCitation":"(ERIKSSON et al., 2019)"},"properties":{"noteIndex":0},"schema":"https://github.com/citation-style-language/schema/raw/master/csl-citation.json"}</w:instrText>
       </w:r>
       <w:r>
         <w:fldChar w:fldCharType="separate"/>
@@ -7695,43 +7819,99 @@
         <w:rPr>
           <w:noProof/>
         </w:rPr>
-        <w:t xml:space="preserve">DIETMAR et al. </w:t>
+        <w:t>(ERIKSSON et al., 2019)</w:t>
+      </w:r>
+      <w:r>
+        <w:fldChar w:fldCharType="end"/>
+      </w:r>
+      <w:r>
+        <w:t xml:space="preserve">. Em 2018 o lucro global da indústria musical cresceu 9,7%. Nesse crescimento, o </w:t>
+      </w:r>
+      <w:r>
+        <w:rPr>
+          <w:i/>
+        </w:rPr>
+        <w:t>streaming</w:t>
+      </w:r>
+      <w:r>
+        <w:t xml:space="preserve"> pago possui boa parte dele com 34% do total </w:t>
+      </w:r>
+      <w:r>
+        <w:fldChar w:fldCharType="begin" w:fldLock="1"/>
+      </w:r>
+      <w:r>
+        <w:instrText>ADDIN CSL_CITATION {"citationItems":[{"id":"ITEM-1","itemData":{"URL":"https://www.ifpi.org/news/IFPI-GLOBAL-MUSIC-REPORT-2019","author":[{"dropping-particle":"","family":"IFPI","given":"","non-dropping-particle":"","parse-names":false,"suffix":""}],"id":"ITEM-1","issued":{"date-parts":[["2019"]]},"title":"IFPI Global Music Report 2019","type":"webpage"},"uris":["http://www.mendeley.com/documents/?uuid=e0bf8f9e-fdd2-4c99-bece-3cf12ca2685d"]}],"mendeley":{"formattedCitation":"(IFPI, 2019)","plainTextFormattedCitation":"(IFPI, 2019)","previouslyFormattedCitation":"(IFPI, 2019)"},"properties":{"noteIndex":0},"schema":"https://github.com/citation-style-language/schema/raw/master/csl-citation.json"}</w:instrText>
+      </w:r>
+      <w:r>
+        <w:fldChar w:fldCharType="separate"/>
       </w:r>
       <w:r>
         <w:rPr>
           <w:noProof/>
         </w:rPr>
-        <w:t>(</w:t>
+        <w:t>(IFPI, 2019)</w:t>
+      </w:r>
+      <w:r>
+        <w:fldChar w:fldCharType="end"/>
+      </w:r>
+      <w:r>
+        <w:t>.</w:t>
+      </w:r>
+    </w:p>
+    <w:p>
+      <w:pPr>
+        <w:pStyle w:val="TextodoTrabalho"/>
+      </w:pPr>
+      <w:r>
+        <w:t xml:space="preserve">Os sistemas de </w:t>
+      </w:r>
+      <w:r>
+        <w:rPr>
+          <w:i/>
+        </w:rPr>
+        <w:t>streaming</w:t>
+      </w:r>
+      <w:r>
+        <w:t xml:space="preserve"> são um tipo de mecanismo de processamento de dados projetado com um conjunto de dados infinitos em mente </w:t>
+      </w:r>
+      <w:r>
+        <w:fldChar w:fldCharType="begin" w:fldLock="1"/>
+      </w:r>
+      <w:r>
+        <w:instrText>ADDIN CSL_CITATION {"citationItems":[{"id":"ITEM-1","itemData":{"ISBN":"9781491983874","abstract":"&lt;p&gt;Streaming data is a big deal in big data these days. As more and more businesses seek to tame the massive unbounded data sets that pervade our world, streaming systems have finally reached a level of maturity sufficient for mainstream adoption. With this practical guide, data engineers, data scientists, and developers will learn how to work with streaming data in a conceptual and platform-agnostic way.&lt;/p&gt;&lt;p&gt;Expanded from Tyler Akidau's popular blog posts \"Streaming 101\" and \"Streaming 102\", this book takes you from an introductory level to a nuanced understanding of the what, where, when, and how of processing real-time data streams. You'll also dive deep into watermarks and exactly-once processing with co-authors Slava Chernyak and Reuven Lax.&lt;/p&gt;&lt;p&gt;You'll explore:&lt;/p&gt;&lt;li&gt;How streaming and batch data processing patterns compare&lt;/li&gt;&lt;li&gt;The core principles and concepts behind robust out-of-order data processing&lt;/li&gt;&lt;li&gt;How watermarks track progress and completeness in infinite...","author":[{"dropping-particle":"","family":"Niwa","given":"H.","non-dropping-particle":"","parse-names":false,"suffix":""}],"container-title":"Development","id":"ITEM-1","issue":"4","issued":{"date-parts":[["2018"]]},"number-of-pages":"635-646","publisher":"O'Reilly Media","title":"Streaming Systems","type":"book","volume":"134"},"uris":["http://www.mendeley.com/documents/?uuid=26fb153d-338a-4985-a9a6-36bf45c96ac4"]}],"mendeley":{"formattedCitation":"(NIWA, 2018)","plainTextFormattedCitation":"(NIWA, 2018)","previouslyFormattedCitation":"(NIWA, 2018)"},"properties":{"noteIndex":0},"schema":"https://github.com/citation-style-language/schema/raw/master/csl-citation.json"}</w:instrText>
+      </w:r>
+      <w:r>
+        <w:fldChar w:fldCharType="separate"/>
       </w:r>
       <w:r>
         <w:rPr>
           <w:noProof/>
         </w:rPr>
-        <w:t>2010)</w:t>
+        <w:t>(NIWA, 2018)</w:t>
       </w:r>
       <w:r>
         <w:fldChar w:fldCharType="end"/>
       </w:r>
       <w:r>
-        <w:t xml:space="preserve"> </w:t>
-      </w:r>
-      <w:r>
-        <w:t>traz</w:t>
-      </w:r>
-      <w:r>
-        <w:t>em</w:t>
-      </w:r>
-      <w:r>
-        <w:t xml:space="preserve"> em sua obra o modelo híbrido de recomendação, onde a ideia </w:t>
-      </w:r>
-      <w:r>
-        <w:t>é</w:t>
-      </w:r>
-      <w:r>
-        <w:t xml:space="preserve"> combinar as diferentes técnicas, buscando gerar uma boa e mais assertiva recomendação.</w:t>
-      </w:r>
-      <w:r>
-        <w:t xml:space="preserve"> </w:t>
+        <w:t xml:space="preserve">. Esse mecanismo pode ser desenvolvido para processar muitos tipos de mídia, tais como vídeos, fotos e áudio. Nesse trabalho será utilizado o </w:t>
+      </w:r>
+      <w:r>
+        <w:rPr>
+          <w:i/>
+        </w:rPr>
+        <w:t>streaming</w:t>
+      </w:r>
+      <w:r>
+        <w:t xml:space="preserve"> de áudio, mais especificamente, o </w:t>
+      </w:r>
+      <w:r>
+        <w:rPr>
+          <w:i/>
+        </w:rPr>
+        <w:t>streaming</w:t>
+      </w:r>
+      <w:r>
+        <w:t xml:space="preserve"> disponível nas APIs da ferramenta Spotify.</w:t>
       </w:r>
     </w:p>
     <w:p>
@@ -7739,7 +7919,7 @@
         <w:pStyle w:val="TextodoTrabalho"/>
       </w:pPr>
       <w:r>
-        <w:t xml:space="preserve">Esses sistemas têm ajudado muito na venda de produtos online. No entanto, um dos segmentos de mercado que apresentaram problemas, foram as vendas de álbum ou faixas musicais online. Elas possibilitam às pessoas baixarem ou receberem as faixas a partir de compras em lojas virtuais, porém o preço de cada faixa ainda era muito caro, o que fazia com que muitos usuários optassem pela pirataria. Desta forma, surgiu uma nova maneira de anunciar os “produtos musicais” online, o </w:t>
+        <w:t xml:space="preserve">Dentro dos sistemas de </w:t>
       </w:r>
       <w:r>
         <w:rPr>
@@ -7748,36 +7928,7 @@
         <w:t>streaming</w:t>
       </w:r>
       <w:r>
-        <w:t xml:space="preserve"> musical </w:t>
-      </w:r>
-      <w:r>
-        <w:fldChar w:fldCharType="begin" w:fldLock="1"/>
-      </w:r>
-      <w:r>
-        <w:instrText>ADDIN CSL_CITATION {"citationItems":[{"id":"ITEM-1","itemData":{"DOI":"10.1016/j.jretconser.2016.06.007","ISSN":"09696989","abstract":"Among young consumers, music streaming can be perceived as a substitute for music piracy. However, streaming can provide a venue for discovering and listening to new releases, and then, gaining access to these new tracks illegally. The objective of this study is to determine if music streaming acts as a buffer (substitute) or enabler (complement) of piracy. Using a logit model, we found that streaming complements piracy, providing evidence that these two modes of music consumption will coexist in the market. In addition, we found that social and peer behavior, risk perceptions, and consumption time online are elements contributing to music piracy.","author":[{"dropping-particle":"","family":"Borja","given":"Karla","non-dropping-particle":"","parse-names":false,"suffix":""},{"dropping-particle":"","family":"Dieringer","given":"Suzanne","non-dropping-particle":"","parse-names":false,"suffix":""}],"container-title":"Journal of Retailing and Consumer Services","id":"ITEM-1","issued":{"date-parts":[["2016"]]},"page":"86-95","publisher":"Elsevier","title":"Streaming or stealing? The complementary features between music streaming and music piracy","type":"article-journal","volume":"32"},"uris":["http://www.mendeley.com/documents/?uuid=95b3eba8-2a2a-4c3d-b44b-090cf4aefe5b"]}],"mendeley":{"formattedCitation":"(BORJA; DIERINGER, 2016)","plainTextFormattedCitation":"(BORJA; DIERINGER, 2016)","previouslyFormattedCitation":"(BORJA; DIERINGER, 2016)"},"properties":{"noteIndex":0},"schema":"https://github.com/citation-style-language/schema/raw/master/csl-citation.json"}</w:instrText>
-      </w:r>
-      <w:r>
-        <w:fldChar w:fldCharType="separate"/>
-      </w:r>
-      <w:r>
-        <w:rPr>
-          <w:noProof/>
-        </w:rPr>
-        <w:t>(BORJA; DIERINGER, 2016)</w:t>
-      </w:r>
-      <w:r>
-        <w:fldChar w:fldCharType="end"/>
-      </w:r>
-      <w:r>
-        <w:t>.</w:t>
-      </w:r>
-    </w:p>
-    <w:p>
-      <w:pPr>
-        <w:pStyle w:val="TextodoTrabalho"/>
-      </w:pPr>
-      <w:r>
-        <w:t xml:space="preserve">O mercado musical tem evoluído muito desde seu início. No começo, seu consumo foi aumentando cada vez mais com a evolução das tecnologias e internet. Com o </w:t>
+        <w:t xml:space="preserve">, existe o </w:t>
       </w:r>
       <w:r>
         <w:rPr>
@@ -7786,150 +7937,11 @@
         <w:t>streaming</w:t>
       </w:r>
       <w:r>
-        <w:t xml:space="preserve"> musical, as pessoas passaram a consumir mais os sistemas de </w:t>
-      </w:r>
-      <w:r>
-        <w:rPr>
-          <w:i/>
-        </w:rPr>
-        <w:t>streaming</w:t>
-      </w:r>
-      <w:r>
-        <w:t xml:space="preserve">, diminuindo o consumo de pirataria online </w:t>
-      </w:r>
-      <w:r>
-        <w:fldChar w:fldCharType="begin" w:fldLock="1"/>
-      </w:r>
-      <w:r>
-        <w:instrText>ADDIN CSL_CITATION {"citationItems":[{"id":"ITEM-1","itemData":{"DOI":"10.7551/mitpress/10932.001.0001","ISBN":"9780262038904","author":[{"dropping-particle":"","family":"Eriksson","given":"Maria","non-dropping-particle":"","parse-names":false,"suffix":""},{"dropping-particle":"","family":"Fleischer","given":"Rasmus","non-dropping-particle":"","parse-names":false,"suffix":""},{"dropping-particle":"","family":"Johansson","given":"Anna","non-dropping-particle":"","parse-names":false,"suffix":""},{"dropping-particle":"","family":"Snickars","given":"Pelle","non-dropping-particle":"","parse-names":false,"suffix":""},{"dropping-particle":"","family":"Vonderau","given":"Patrick","non-dropping-particle":"","parse-names":false,"suffix":""}],"container-title":"Spotify Teardown","id":"ITEM-1","issued":{"date-parts":[["2019"]]},"publisher":"MIT Press","title":"Spotify Teardown","type":"book"},"uris":["http://www.mendeley.com/documents/?uuid=1873ebce-14eb-4bd9-a44f-2cfb5e0c77cb"]}],"mendeley":{"formattedCitation":"(ERIKSSON et al., 2019)","plainTextFormattedCitation":"(ERIKSSON et al., 2019)","previouslyFormattedCitation":"(ERIKSSON et al., 2019)"},"properties":{"noteIndex":0},"schema":"https://github.com/citation-style-language/schema/raw/master/csl-citation.json"}</w:instrText>
-      </w:r>
-      <w:r>
-        <w:fldChar w:fldCharType="separate"/>
-      </w:r>
-      <w:r>
-        <w:rPr>
-          <w:noProof/>
-        </w:rPr>
-        <w:t>(ERIKSSON et al., 2019)</w:t>
-      </w:r>
-      <w:r>
-        <w:fldChar w:fldCharType="end"/>
-      </w:r>
-      <w:r>
-        <w:t xml:space="preserve">. Em 2018 o lucro global da indústria musical cresceu 9,7%. Nesse crescimento, o </w:t>
-      </w:r>
-      <w:r>
-        <w:rPr>
-          <w:i/>
-        </w:rPr>
-        <w:t>streaming</w:t>
-      </w:r>
-      <w:r>
-        <w:t xml:space="preserve"> pago possui boa parte dele com 34% do total </w:t>
-      </w:r>
-      <w:r>
-        <w:fldChar w:fldCharType="begin" w:fldLock="1"/>
-      </w:r>
-      <w:r>
-        <w:instrText>ADDIN CSL_CITATION {"citationItems":[{"id":"ITEM-1","itemData":{"URL":"https://www.ifpi.org/news/IFPI-GLOBAL-MUSIC-REPORT-2019","author":[{"dropping-particle":"","family":"IFPI","given":"","non-dropping-particle":"","parse-names":false,"suffix":""}],"id":"ITEM-1","issued":{"date-parts":[["2019"]]},"title":"IFPI Global Music Report 2019","type":"webpage"},"uris":["http://www.mendeley.com/documents/?uuid=e0bf8f9e-fdd2-4c99-bece-3cf12ca2685d"]}],"mendeley":{"formattedCitation":"(IFPI, 2019)","plainTextFormattedCitation":"(IFPI, 2019)","previouslyFormattedCitation":"(IFPI, 2019)"},"properties":{"noteIndex":0},"schema":"https://github.com/citation-style-language/schema/raw/master/csl-citation.json"}</w:instrText>
-      </w:r>
-      <w:r>
-        <w:fldChar w:fldCharType="separate"/>
-      </w:r>
-      <w:r>
-        <w:rPr>
-          <w:noProof/>
-        </w:rPr>
-        <w:t>(IFPI, 2019)</w:t>
-      </w:r>
-      <w:r>
-        <w:fldChar w:fldCharType="end"/>
-      </w:r>
-      <w:r>
-        <w:t>.</w:t>
-      </w:r>
-    </w:p>
-    <w:p>
-      <w:pPr>
-        <w:pStyle w:val="TextodoTrabalho"/>
-      </w:pPr>
-      <w:r>
-        <w:t xml:space="preserve">Os sistemas de </w:t>
-      </w:r>
-      <w:r>
-        <w:rPr>
-          <w:i/>
-        </w:rPr>
-        <w:t>streaming</w:t>
-      </w:r>
-      <w:r>
-        <w:t xml:space="preserve"> são um tipo de mecanismo de processamento de dados projetado com um conjunto de dados infinitos em mente </w:t>
-      </w:r>
-      <w:r>
-        <w:fldChar w:fldCharType="begin" w:fldLock="1"/>
-      </w:r>
-      <w:r>
-        <w:instrText>ADDIN CSL_CITATION {"citationItems":[{"id":"ITEM-1","itemData":{"ISBN":"9781491983874","abstract":"&lt;p&gt;Streaming data is a big deal in big data these days. As more and more businesses seek to tame the massive unbounded data sets that pervade our world, streaming systems have finally reached a level of maturity sufficient for mainstream adoption. With this practical guide, data engineers, data scientists, and developers will learn how to work with streaming data in a conceptual and platform-agnostic way.&lt;/p&gt;&lt;p&gt;Expanded from Tyler Akidau's popular blog posts \"Streaming 101\" and \"Streaming 102\", this book takes you from an introductory level to a nuanced understanding of the what, where, when, and how of processing real-time data streams. You'll also dive deep into watermarks and exactly-once processing with co-authors Slava Chernyak and Reuven Lax.&lt;/p&gt;&lt;p&gt;You'll explore:&lt;/p&gt;&lt;li&gt;How streaming and batch data processing patterns compare&lt;/li&gt;&lt;li&gt;The core principles and concepts behind robust out-of-order data processing&lt;/li&gt;&lt;li&gt;How watermarks track progress and completeness in infinite...","author":[{"dropping-particle":"","family":"Niwa","given":"H.","non-dropping-particle":"","parse-names":false,"suffix":""}],"container-title":"Development","id":"ITEM-1","issue":"4","issued":{"date-parts":[["2018"]]},"number-of-pages":"635-646","publisher":"O'Reilly Media","title":"Streaming Systems","type":"book","volume":"134"},"uris":["http://www.mendeley.com/documents/?uuid=26fb153d-338a-4985-a9a6-36bf45c96ac4"]}],"mendeley":{"formattedCitation":"(NIWA, 2018)","plainTextFormattedCitation":"(NIWA, 2018)","previouslyFormattedCitation":"(NIWA, 2018)"},"properties":{"noteIndex":0},"schema":"https://github.com/citation-style-language/schema/raw/master/csl-citation.json"}</w:instrText>
-      </w:r>
-      <w:r>
-        <w:fldChar w:fldCharType="separate"/>
-      </w:r>
-      <w:r>
-        <w:rPr>
-          <w:noProof/>
-        </w:rPr>
-        <w:t>(NIWA, 2018)</w:t>
-      </w:r>
-      <w:r>
-        <w:fldChar w:fldCharType="end"/>
-      </w:r>
-      <w:r>
-        <w:t xml:space="preserve">. Esse mecanismo pode ser desenvolvido para processar muitos tipos de mídia, tais como vídeos, fotos e áudio. Nesse trabalho será utilizado o </w:t>
-      </w:r>
-      <w:r>
-        <w:rPr>
-          <w:i/>
-        </w:rPr>
-        <w:t>streaming</w:t>
-      </w:r>
-      <w:r>
-        <w:t xml:space="preserve"> de áudio, mais especificamente, o </w:t>
-      </w:r>
-      <w:r>
-        <w:rPr>
-          <w:i/>
-        </w:rPr>
-        <w:t>streaming</w:t>
-      </w:r>
-      <w:r>
-        <w:t xml:space="preserve"> disponível nas APIs da ferramenta Spotify.</w:t>
-      </w:r>
-    </w:p>
-    <w:p>
-      <w:pPr>
-        <w:pStyle w:val="TextodoTrabalho"/>
-      </w:pPr>
+        <w:t xml:space="preserve"> de áudio que é semelhante a transmissão de rádio tradicional, exceto que é utilizada a internet para enviar e receber os </w:t>
+      </w:r>
       <w:r>
         <w:lastRenderedPageBreak/>
-        <w:t xml:space="preserve">Dentro dos sistemas de </w:t>
-      </w:r>
-      <w:r>
-        <w:rPr>
-          <w:i/>
-        </w:rPr>
-        <w:t>streaming</w:t>
-      </w:r>
-      <w:r>
-        <w:t xml:space="preserve">, existe o </w:t>
-      </w:r>
-      <w:r>
-        <w:rPr>
-          <w:i/>
-        </w:rPr>
-        <w:t>streaming</w:t>
-      </w:r>
-      <w:r>
-        <w:t xml:space="preserve"> de áudio que é semelhante a transmissão de rádio tradicional, exceto que é utilizada a internet para enviar e receber os áudios, ao invés de utilizar ondas aéreas. Assim como o ato de ligar um rádio, o </w:t>
+        <w:t xml:space="preserve">áudios, ao invés de utilizar ondas aéreas. Assim como o ato de ligar um rádio, o </w:t>
       </w:r>
       <w:r>
         <w:rPr>
@@ -8221,11 +8233,11 @@
         <w:t xml:space="preserve">, suas </w:t>
       </w:r>
       <w:r>
-        <w:t xml:space="preserve">técnicas e </w:t>
+        <w:t xml:space="preserve">técnicas e algoritmos. Com o estudo realizado e os registros de contextos definidos, foi utilizado da pesquisa experimental, para avaliar a base disponível através da aplicação liberada aos </w:t>
       </w:r>
       <w:r>
         <w:lastRenderedPageBreak/>
-        <w:t>algoritmos. Com o estudo realizado e os registros de contextos definidos, foi utilizado da pesquisa experimental, para avaliar a base disponível através da aplicação liberada aos usuários. Para realizá-lo, foi necessário um estudo de técnicas para avaliar os resultados de um RecSys.</w:t>
+        <w:t>usuários. Para realizá-lo, foi necessário um estudo de técnicas para avaliar os resultados de um RecSys.</w:t>
       </w:r>
     </w:p>
     <w:p>
@@ -8998,27 +9010,14 @@
       <w:r>
         <w:t xml:space="preserve">Figura </w:t>
       </w:r>
-      <w:r>
-        <w:fldChar w:fldCharType="begin"/>
-      </w:r>
-      <w:r>
-        <w:instrText xml:space="preserve"> SEQ Figura \* ARABIC </w:instrText>
-      </w:r>
-      <w:r>
-        <w:fldChar w:fldCharType="separate"/>
-      </w:r>
-      <w:r>
-        <w:rPr>
-          <w:noProof/>
-        </w:rPr>
-        <w:t>1</w:t>
-      </w:r>
-      <w:r>
-        <w:rPr>
-          <w:noProof/>
-        </w:rPr>
-        <w:fldChar w:fldCharType="end"/>
-      </w:r>
+      <w:fldSimple w:instr=" SEQ Figura \* ARABIC ">
+        <w:r>
+          <w:rPr>
+            <w:noProof/>
+          </w:rPr>
+          <w:t>1</w:t>
+        </w:r>
+      </w:fldSimple>
       <w:bookmarkEnd w:id="31"/>
       <w:r>
         <w:rPr>
@@ -9062,7 +9061,7 @@
             <v:path o:extrusionok="f" gradientshapeok="t" o:connecttype="rect"/>
             <o:lock v:ext="edit" aspectratio="t"/>
           </v:shapetype>
-          <v:shape id="Imagem 5" o:spid="_x0000_i4237" type="#_x0000_t75" alt="Tela de celular com publicação numa rede social&#10;&#10;&#10;&#10;Descrição gerada automaticamente" style="width:326.25pt;height:194.25pt;visibility:visible;mso-wrap-style:square;mso-width-percent:0;mso-height-percent:0;mso-width-percent:0;mso-height-percent:0">
+          <v:shape id="Imagem 5" o:spid="_x0000_i1025" type="#_x0000_t75" alt="Tela de celular com publicação numa rede social&#10;&#10;&#10;&#10;Descrição gerada automaticamente" style="width:326.25pt;height:194.25pt;visibility:visible;mso-wrap-style:square;mso-width-percent:0;mso-height-percent:0;mso-width-percent:0;mso-height-percent:0">
             <v:imagedata r:id="rId14" o:title="Tela de celular com publicação numa rede social&#10;&#10;&#10;&#10;Descrição gerada automaticamente"/>
           </v:shape>
         </w:pict>
@@ -9110,27 +9109,14 @@
         <w:lastRenderedPageBreak/>
         <w:t xml:space="preserve">Figura </w:t>
       </w:r>
-      <w:r>
-        <w:fldChar w:fldCharType="begin"/>
-      </w:r>
-      <w:r>
-        <w:instrText xml:space="preserve"> SEQ Figura \* ARABIC </w:instrText>
-      </w:r>
-      <w:r>
-        <w:fldChar w:fldCharType="separate"/>
-      </w:r>
-      <w:r>
-        <w:rPr>
-          <w:noProof/>
-        </w:rPr>
-        <w:t>2</w:t>
-      </w:r>
-      <w:r>
-        <w:rPr>
-          <w:noProof/>
-        </w:rPr>
-        <w:fldChar w:fldCharType="end"/>
-      </w:r>
+      <w:fldSimple w:instr=" SEQ Figura \* ARABIC ">
+        <w:r>
+          <w:rPr>
+            <w:noProof/>
+          </w:rPr>
+          <w:t>2</w:t>
+        </w:r>
+      </w:fldSimple>
       <w:bookmarkEnd w:id="37"/>
       <w:r>
         <w:t xml:space="preserve"> - Resultado de busca dos </w:t>
@@ -9159,7 +9145,7 @@
           <w:noProof/>
         </w:rPr>
         <w:pict w14:anchorId="5783CE4F">
-          <v:shape id="Imagem 4" o:spid="_x0000_i4238" type="#_x0000_t75" alt="Tela de computador com texto preto sobre fundo branco&#10;&#10;&#10;&#10;Descrição gerada automaticamente" style="width:378.75pt;height:201.75pt;visibility:visible;mso-wrap-style:square;mso-width-percent:0;mso-height-percent:0;mso-width-percent:0;mso-height-percent:0">
+          <v:shape id="Imagem 4" o:spid="_x0000_i1026" type="#_x0000_t75" alt="Tela de computador com texto preto sobre fundo branco&#10;&#10;&#10;&#10;Descrição gerada automaticamente" style="width:378.75pt;height:201.75pt;visibility:visible;mso-wrap-style:square;mso-width-percent:0;mso-height-percent:0;mso-width-percent:0;mso-height-percent:0">
             <v:imagedata r:id="rId15" o:title="Tela de computador com texto preto sobre fundo branco&#10;&#10;&#10;&#10;Descrição gerada automaticamente" cropbottom="3505f"/>
           </v:shape>
         </w:pict>
@@ -9213,27 +9199,14 @@
       <w:r>
         <w:t xml:space="preserve">Figura </w:t>
       </w:r>
-      <w:r>
-        <w:fldChar w:fldCharType="begin"/>
-      </w:r>
-      <w:r>
-        <w:instrText xml:space="preserve"> SEQ Figura \* ARABIC </w:instrText>
-      </w:r>
-      <w:r>
-        <w:fldChar w:fldCharType="separate"/>
-      </w:r>
-      <w:r>
-        <w:rPr>
-          <w:noProof/>
-        </w:rPr>
-        <w:t>3</w:t>
-      </w:r>
-      <w:r>
-        <w:rPr>
-          <w:noProof/>
-        </w:rPr>
-        <w:fldChar w:fldCharType="end"/>
-      </w:r>
+      <w:fldSimple w:instr=" SEQ Figura \* ARABIC ">
+        <w:r>
+          <w:rPr>
+            <w:noProof/>
+          </w:rPr>
+          <w:t>3</w:t>
+        </w:r>
+      </w:fldSimple>
       <w:bookmarkEnd w:id="39"/>
       <w:r>
         <w:t xml:space="preserve"> - Resultado de busca dos </w:t>
@@ -9262,7 +9235,7 @@
           <w:noProof/>
         </w:rPr>
         <w:pict w14:anchorId="2A86FEF4">
-          <v:shape id="Imagem 6" o:spid="_x0000_i4239" type="#_x0000_t75" alt="Tela de computador com texto preto sobre fundo branco&#10;&#10;&#10;&#10;Descrição gerada automaticamente" style="width:371.25pt;height:198.75pt;visibility:visible;mso-wrap-style:square;mso-width-percent:0;mso-height-percent:0;mso-width-percent:0;mso-height-percent:0">
+          <v:shape id="Imagem 6" o:spid="_x0000_i1027" type="#_x0000_t75" alt="Tela de computador com texto preto sobre fundo branco&#10;&#10;&#10;&#10;Descrição gerada automaticamente" style="width:371.25pt;height:198.75pt;visibility:visible;mso-wrap-style:square;mso-width-percent:0;mso-height-percent:0;mso-width-percent:0;mso-height-percent:0">
             <v:imagedata r:id="rId16" o:title="Tela de computador com texto preto sobre fundo branco&#10;&#10;&#10;&#10;Descrição gerada automaticamente" cropbottom="3231f"/>
           </v:shape>
         </w:pict>
@@ -9388,46 +9361,33 @@
       <w:r>
         <w:t xml:space="preserve">Figura </w:t>
       </w:r>
-      <w:r>
-        <w:fldChar w:fldCharType="begin"/>
-      </w:r>
-      <w:r>
-        <w:instrText xml:space="preserve"> SEQ Figura \* ARABIC </w:instrText>
-      </w:r>
-      <w:r>
-        <w:fldChar w:fldCharType="separate"/>
-      </w:r>
-      <w:r>
+      <w:fldSimple w:instr=" SEQ Figura \* ARABIC ">
+        <w:r>
+          <w:rPr>
+            <w:noProof/>
+          </w:rPr>
+          <w:t>4</w:t>
+        </w:r>
+      </w:fldSimple>
+      <w:bookmarkEnd w:id="44"/>
+      <w:r>
+        <w:t xml:space="preserve"> - Etapas realizadas para filtrar os trabalhos encontrados no motor de busca da ACM</w:t>
+      </w:r>
+      <w:bookmarkEnd w:id="45"/>
+    </w:p>
+    <w:p>
+      <w:pPr>
+        <w:pStyle w:val="Legenda"/>
         <w:rPr>
           <w:noProof/>
         </w:rPr>
-        <w:t>4</w:t>
-      </w:r>
+      </w:pPr>
       <w:r>
         <w:rPr>
           <w:noProof/>
         </w:rPr>
-        <w:fldChar w:fldCharType="end"/>
-      </w:r>
-      <w:bookmarkEnd w:id="44"/>
-      <w:r>
-        <w:t xml:space="preserve"> - Etapas realizadas para filtrar os trabalhos encontrados no motor de busca da ACM</w:t>
-      </w:r>
-      <w:bookmarkEnd w:id="45"/>
-    </w:p>
-    <w:p>
-      <w:pPr>
-        <w:pStyle w:val="Legenda"/>
-        <w:rPr>
-          <w:noProof/>
-        </w:rPr>
-      </w:pPr>
-      <w:r>
-        <w:rPr>
-          <w:noProof/>
-        </w:rPr>
         <w:pict w14:anchorId="5F0283CC">
-          <v:shape id="Diagrama 3" o:spid="_x0000_i4240" type="#_x0000_t75" style="width:442.5pt;height:126.75pt;visibility:visible" o:gfxdata="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">
+          <v:shape id="Diagrama 3" o:spid="_x0000_i1028" type="#_x0000_t75" style="width:442.5pt;height:126.75pt;visibility:visible" o:gfxdata="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">
             <v:imagedata r:id="rId17" o:title="" croptop="-17421f" cropbottom="-17836f"/>
             <o:lock v:ext="edit" aspectratio="f"/>
           </v:shape>
@@ -9513,49 +9473,33 @@
         <w:lastRenderedPageBreak/>
         <w:t xml:space="preserve">Figura </w:t>
       </w:r>
-      <w:r>
-        <w:fldChar w:fldCharType="begin"/>
-      </w:r>
-      <w:r>
-        <w:instrText xml:space="preserve"> SEQ Figura \* ARAB</w:instrText>
-      </w:r>
-      <w:r>
-        <w:instrText xml:space="preserve">IC </w:instrText>
-      </w:r>
-      <w:r>
-        <w:fldChar w:fldCharType="separate"/>
-      </w:r>
+      <w:fldSimple w:instr=" SEQ Figura \* ARABIC ">
+        <w:r>
+          <w:rPr>
+            <w:noProof/>
+          </w:rPr>
+          <w:t>5</w:t>
+        </w:r>
+      </w:fldSimple>
+      <w:r>
+        <w:t xml:space="preserve"> - Filtro em cima dos trabalhos selecionados através do resumo</w:t>
+      </w:r>
+      <w:bookmarkEnd w:id="48"/>
+    </w:p>
+    <w:p>
+      <w:pPr>
+        <w:pStyle w:val="Legenda"/>
+      </w:pPr>
       <w:r>
         <w:rPr>
           <w:noProof/>
         </w:rPr>
-        <w:t>5</w:t>
-      </w:r>
-      <w:r>
-        <w:rPr>
-          <w:noProof/>
-        </w:rPr>
-        <w:fldChar w:fldCharType="end"/>
-      </w:r>
-      <w:r>
-        <w:t xml:space="preserve"> - Filtro em cima dos trabalhos selecionados através do resumo</w:t>
-      </w:r>
-      <w:bookmarkEnd w:id="48"/>
-    </w:p>
-    <w:p>
-      <w:pPr>
-        <w:pStyle w:val="Legenda"/>
-      </w:pPr>
-      <w:r>
-        <w:rPr>
-          <w:noProof/>
-        </w:rPr>
         <w:object w:dxaOrig="7181" w:dyaOrig="4196" w14:anchorId="7E6AA6EA">
-          <v:shape id="Gráfico 7" o:spid="_x0000_i4241" type="#_x0000_t75" alt="" style="width:359.25pt;height:210pt;visibility:visible;mso-width-percent:0;mso-height-percent:0;mso-width-percent:0;mso-height-percent:0" o:ole="">
+          <v:shape id="Gráfico 7" o:spid="_x0000_i1029" type="#_x0000_t75" alt="" style="width:359.25pt;height:210pt;visibility:visible;mso-width-percent:0;mso-height-percent:0;mso-width-percent:0;mso-height-percent:0" o:ole="">
             <v:imagedata r:id="rId18" o:title=""/>
             <o:lock v:ext="edit" aspectratio="f"/>
           </v:shape>
-          <o:OLEObject Type="Embed" ProgID="Excel.Sheet.8" ShapeID="Gráfico 7" DrawAspect="Content" ObjectID="_1666444522" r:id="rId19">
+          <o:OLEObject Type="Embed" ProgID="Excel.Sheet.8" ShapeID="Gráfico 7" DrawAspect="Content" ObjectID="_1669049107" r:id="rId19">
             <o:FieldCodes>\s</o:FieldCodes>
           </o:OLEObject>
         </w:object>
@@ -9653,46 +9597,33 @@
       <w:r>
         <w:t xml:space="preserve">Figura </w:t>
       </w:r>
-      <w:r>
-        <w:fldChar w:fldCharType="begin"/>
-      </w:r>
-      <w:r>
-        <w:instrText xml:space="preserve"> SEQ Figura \* ARABIC </w:instrText>
-      </w:r>
-      <w:r>
-        <w:fldChar w:fldCharType="separate"/>
-      </w:r>
-      <w:r>
+      <w:fldSimple w:instr=" SEQ Figura \* ARABIC ">
+        <w:r>
+          <w:rPr>
+            <w:noProof/>
+          </w:rPr>
+          <w:t>6</w:t>
+        </w:r>
+      </w:fldSimple>
+      <w:bookmarkEnd w:id="54"/>
+      <w:r>
+        <w:t xml:space="preserve"> - Procedimento de filtro realizado baseado nos trabalhos encontrados no motor de busca da ACM</w:t>
+      </w:r>
+      <w:bookmarkEnd w:id="55"/>
+    </w:p>
+    <w:p>
+      <w:pPr>
+        <w:pStyle w:val="Legenda"/>
         <w:rPr>
           <w:noProof/>
         </w:rPr>
-        <w:t>6</w:t>
-      </w:r>
+      </w:pPr>
       <w:r>
         <w:rPr>
           <w:noProof/>
         </w:rPr>
-        <w:fldChar w:fldCharType="end"/>
-      </w:r>
-      <w:bookmarkEnd w:id="54"/>
-      <w:r>
-        <w:t xml:space="preserve"> - Procedimento de filtro realizado baseado nos trabalhos encontrados no motor de busca da ACM</w:t>
-      </w:r>
-      <w:bookmarkEnd w:id="55"/>
-    </w:p>
-    <w:p>
-      <w:pPr>
-        <w:pStyle w:val="Legenda"/>
-        <w:rPr>
-          <w:noProof/>
-        </w:rPr>
-      </w:pPr>
-      <w:r>
-        <w:rPr>
-          <w:noProof/>
-        </w:rPr>
         <w:pict w14:anchorId="01730421">
-          <v:shape id="Diagrama 2" o:spid="_x0000_i4242" type="#_x0000_t75" alt="Procedimento de filtro realizado baseado nos trabalhos encontrados no motor de busca da ACM" style="width:342pt;height:199.5pt;visibility:visible" o:gfxdata="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">
+          <v:shape id="Diagrama 2" o:spid="_x0000_i1030" type="#_x0000_t75" alt="Procedimento de filtro realizado baseado nos trabalhos encontrados no motor de busca da ACM" style="width:342pt;height:199.5pt;visibility:visible" o:gfxdata="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">
             <v:imagedata r:id="rId20" o:title="" cropleft="-.25" cropright="-.25"/>
             <o:lock v:ext="edit" aspectratio="f"/>
           </v:shape>
@@ -11598,45 +11529,32 @@
         <w:lastRenderedPageBreak/>
         <w:t xml:space="preserve">Figura </w:t>
       </w:r>
-      <w:r>
-        <w:fldChar w:fldCharType="begin"/>
-      </w:r>
-      <w:r>
-        <w:instrText xml:space="preserve"> SEQ Figura \* ARABIC </w:instrText>
-      </w:r>
-      <w:r>
-        <w:fldChar w:fldCharType="separate"/>
-      </w:r>
-      <w:r>
+      <w:fldSimple w:instr=" SEQ Figura \* ARABIC ">
+        <w:r>
+          <w:rPr>
+            <w:noProof/>
+          </w:rPr>
+          <w:t>7</w:t>
+        </w:r>
+      </w:fldSimple>
+      <w:r>
+        <w:t xml:space="preserve"> - Fatores da preferência musical</w:t>
+      </w:r>
+      <w:bookmarkEnd w:id="65"/>
+    </w:p>
+    <w:p>
+      <w:pPr>
+        <w:pStyle w:val="Legenda"/>
         <w:rPr>
           <w:noProof/>
         </w:rPr>
-        <w:t>7</w:t>
-      </w:r>
+      </w:pPr>
       <w:r>
         <w:rPr>
           <w:noProof/>
         </w:rPr>
-        <w:fldChar w:fldCharType="end"/>
-      </w:r>
-      <w:r>
-        <w:t xml:space="preserve"> - Fatores da preferência musical</w:t>
-      </w:r>
-      <w:bookmarkEnd w:id="65"/>
-    </w:p>
-    <w:p>
-      <w:pPr>
-        <w:pStyle w:val="Legenda"/>
-        <w:rPr>
-          <w:noProof/>
-        </w:rPr>
-      </w:pPr>
-      <w:r>
-        <w:rPr>
-          <w:noProof/>
-        </w:rPr>
         <w:pict w14:anchorId="13D57B84">
-          <v:shape id="Diagrama 10" o:spid="_x0000_i4243" type="#_x0000_t75" style="width:6in;height:254.25pt;visibility:visible" o:gfxdata="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">
+          <v:shape id="Diagrama 10" o:spid="_x0000_i1031" type="#_x0000_t75" style="width:6in;height:254.25pt;visibility:visible" o:gfxdata="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">
             <v:imagedata r:id="rId21" o:title="" cropleft="-9950f" cropright="-17952f"/>
             <o:lock v:ext="edit" aspectratio="f"/>
           </v:shape>
@@ -11776,27 +11694,14 @@
       <w:r>
         <w:t xml:space="preserve">Quadro </w:t>
       </w:r>
-      <w:r>
-        <w:fldChar w:fldCharType="begin"/>
-      </w:r>
-      <w:r>
-        <w:instrText xml:space="preserve"> SEQ Quadro \* ARABIC </w:instrText>
-      </w:r>
-      <w:r>
-        <w:fldChar w:fldCharType="separate"/>
-      </w:r>
-      <w:r>
-        <w:rPr>
-          <w:noProof/>
-        </w:rPr>
-        <w:t>1</w:t>
-      </w:r>
-      <w:r>
-        <w:rPr>
-          <w:noProof/>
-        </w:rPr>
-        <w:fldChar w:fldCharType="end"/>
-      </w:r>
+      <w:fldSimple w:instr=" SEQ Quadro \* ARABIC ">
+        <w:r>
+          <w:rPr>
+            <w:noProof/>
+          </w:rPr>
+          <w:t>1</w:t>
+        </w:r>
+      </w:fldSimple>
       <w:bookmarkEnd w:id="70"/>
       <w:r>
         <w:t xml:space="preserve"> - Relação das funcionalidades desenvolvidas em cada artigo revisado</w:t>
@@ -13552,43 +13457,30 @@
       <w:r>
         <w:t xml:space="preserve">Figura </w:t>
       </w:r>
-      <w:r>
-        <w:fldChar w:fldCharType="begin"/>
-      </w:r>
-      <w:r>
-        <w:instrText xml:space="preserve"> SEQ Figura \* ARABIC </w:instrText>
-      </w:r>
-      <w:r>
-        <w:fldChar w:fldCharType="separate"/>
-      </w:r>
+      <w:fldSimple w:instr=" SEQ Figura \* ARABIC ">
+        <w:r>
+          <w:rPr>
+            <w:noProof/>
+          </w:rPr>
+          <w:t>8</w:t>
+        </w:r>
+      </w:fldSimple>
+      <w:bookmarkEnd w:id="82"/>
+      <w:r>
+        <w:t xml:space="preserve"> - Etapas do desenvolvimento do sistema de recomendação musical</w:t>
+      </w:r>
+      <w:bookmarkEnd w:id="83"/>
+    </w:p>
+    <w:p>
+      <w:pPr>
+        <w:pStyle w:val="Legenda"/>
+      </w:pPr>
       <w:r>
         <w:rPr>
           <w:noProof/>
         </w:rPr>
-        <w:t>8</w:t>
-      </w:r>
-      <w:r>
-        <w:rPr>
-          <w:noProof/>
-        </w:rPr>
-        <w:fldChar w:fldCharType="end"/>
-      </w:r>
-      <w:bookmarkEnd w:id="82"/>
-      <w:r>
-        <w:t xml:space="preserve"> - Etapas do desenvolvimento do sistema de recomendação musical</w:t>
-      </w:r>
-      <w:bookmarkEnd w:id="83"/>
-    </w:p>
-    <w:p>
-      <w:pPr>
-        <w:pStyle w:val="Legenda"/>
-      </w:pPr>
-      <w:r>
-        <w:rPr>
-          <w:noProof/>
-        </w:rPr>
         <w:pict w14:anchorId="7019953A">
-          <v:shape id="Diagrama 11" o:spid="_x0000_i4244" type="#_x0000_t75" style="width:434.25pt;height:174pt;visibility:visible" o:gfxdata="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">
+          <v:shape id="Diagrama 11" o:spid="_x0000_i1032" type="#_x0000_t75" style="width:434.25pt;height:174pt;visibility:visible" o:gfxdata="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">
             <v:imagedata r:id="rId22" o:title=""/>
             <o:lock v:ext="edit" aspectratio="f"/>
           </v:shape>
@@ -13774,46 +13666,33 @@
       <w:r>
         <w:t xml:space="preserve">Figura </w:t>
       </w:r>
-      <w:r>
-        <w:fldChar w:fldCharType="begin"/>
-      </w:r>
-      <w:r>
-        <w:instrText xml:space="preserve"> SEQ Figura \* ARABIC </w:instrText>
-      </w:r>
-      <w:r>
-        <w:fldChar w:fldCharType="separate"/>
-      </w:r>
-      <w:r>
+      <w:fldSimple w:instr=" SEQ Figura \* ARABIC ">
+        <w:r>
+          <w:rPr>
+            <w:noProof/>
+          </w:rPr>
+          <w:t>9</w:t>
+        </w:r>
+      </w:fldSimple>
+      <w:bookmarkEnd w:id="88"/>
+      <w:r>
+        <w:t xml:space="preserve"> - Apresentação dos contextos estudados no trabalho</w:t>
+      </w:r>
+      <w:bookmarkEnd w:id="89"/>
+    </w:p>
+    <w:p>
+      <w:pPr>
+        <w:pStyle w:val="Legenda"/>
         <w:rPr>
           <w:noProof/>
         </w:rPr>
-        <w:t>9</w:t>
-      </w:r>
+      </w:pPr>
       <w:r>
         <w:rPr>
           <w:noProof/>
         </w:rPr>
-        <w:fldChar w:fldCharType="end"/>
-      </w:r>
-      <w:bookmarkEnd w:id="88"/>
-      <w:r>
-        <w:t xml:space="preserve"> - Apresentação dos contextos estudados no trabalho</w:t>
-      </w:r>
-      <w:bookmarkEnd w:id="89"/>
-    </w:p>
-    <w:p>
-      <w:pPr>
-        <w:pStyle w:val="Legenda"/>
-        <w:rPr>
-          <w:noProof/>
-        </w:rPr>
-      </w:pPr>
-      <w:r>
-        <w:rPr>
-          <w:noProof/>
-        </w:rPr>
         <w:pict w14:anchorId="25589392">
-          <v:shape id="Diagrama 8" o:spid="_x0000_i4245" type="#_x0000_t75" style="width:6in;height:203.25pt;visibility:visible" o:gfxdata="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">
+          <v:shape id="Diagrama 8" o:spid="_x0000_i1033" type="#_x0000_t75" style="width:6in;height:203.25pt;visibility:visible" o:gfxdata="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">
             <v:imagedata r:id="rId23" o:title="" croptop="-659f" cropbottom="-741f" cropleft="-35459f" cropright="-35775f"/>
             <o:lock v:ext="edit" aspectratio="f"/>
           </v:shape>
@@ -13945,7 +13824,7 @@
           <w:position w:val="-20"/>
         </w:rPr>
         <w:pict w14:anchorId="5212CD89">
-          <v:shape id="_x0000_i4246" type="#_x0000_t75" alt="" style="width:6.75pt;height:21pt;mso-width-percent:0;mso-height-percent:0;mso-width-percent:0;mso-height-percent:0" equationxml="&lt;?xml version=&quot;1.0&quot; encoding=&quot;UTF-8&quot; standalone=&quot;yes&quot;?&gt;&#10;&#10;&lt;?mso-application progid=&quot;Word.Document&quot;?&gt;&#10;&#10;&lt;w:wordDocument xmlns:aml=&quot;http://schemas.microsoft.com/aml/2001/core&quot; xmlns:wpc=&quot;http://schemas.microsoft.com/office/word/2010/wordprocessingCanvas&quot; xmlns:cx=&quot;http://schemas.microsoft.com/office/drawing/2014/chartex&quot; xmlns:cx1=&quot;http://schemas.microsoft.com/office/drawing/2015/9/8/chartex&quot; xmlns:cx2=&quot;http://schemas.microsoft.com/office/drawing/2015/10/21/chartex&quot; xmlns:cx3=&quot;http://schemas.microsoft.com/office/drawing/2016/5/9/chartex&quot; xmlns:cx4=&quot;http://schemas.microsoft.com/office/drawing/2016/5/10/chartex&quot; xmlns:cx5=&quot;http://schemas.microsoft.com/office/drawing/2016/5/11/chartex&quot; xmlns:cx6=&quot;http://schemas.microsoft.com/office/drawing/2016/5/12/chartex&quot; xmlns:cx7=&quot;http://schemas.microsoft.com/office/drawing/2016/5/13/chartex&quot; xmlns:cx8=&quot;http://schemas.microsoft.com/office/drawing/2016/5/14/chartex&quot; xmlns:dt=&quot;uuid:C2F41010-65B3-11d1-A29F-00AA00C14882&quot; xmlns:mc=&quot;http://schemas.openxmlformats.org/markup-compatibility/2006&quot; xmlns:aink=&quot;http://schemas.microsoft.com/office/drawing/2016/ink&quot; xmlns:am3d=&quot;http://schemas.microsoft.com/office/drawing/2017/model3d&quot; xmlns:o=&quot;urn:schemas-microsoft-com:office:office&quot; xmlns:m=&quot;http://schemas.openxmlformats.org/officeDocument/2006/math&quot; xmlns:v=&quot;urn:schemas-microsoft-com:vml&quot; xmlns:w10=&quot;urn:schemas-microsoft-com:office:word&quot; xmlns:w=&quot;http://schemas.microsoft.com/office/word/2003/wordml&quot; xmlns:wx=&quot;http://schemas.microsoft.com/office/word/2003/auxHint&quot; xmlns:wne=&quot;http://schemas.microsoft.com/office/word/2006/wordml&quot; xmlns:wsp=&quot;http://schemas.microsoft.com/office/word/2003/wordml/sp2&quot; xmlns:sl=&quot;http://schemas.microsoft.com/schemaLibrary/2003/core&quot; w:macrosPresent=&quot;no&quot; w:embeddedObjPresent=&quot;no&quot; w:ocxPresent=&quot;no&quot; xml:space=&quot;preserve&quot;&gt;&lt;w:ignoreSubtree w:val=&quot;http://schemas.microsoft.com/office/word/2003/wordml/sp2&quot;/&gt;&lt;o:DocumentProperties&gt;&lt;o:Version&gt;16&lt;/o:Version&gt;&lt;/o:DocumentProperties&gt;&lt;w:docPr&gt;&lt;w:view w:val=&quot;print&quot;/&gt;&lt;w:zoom w:percent=&quot;100&quot;/&gt;&lt;w:doNotEmbedSystemFonts/&gt;&lt;w:activeWritingStyle w:lang=&quot;PT-BR&quot; w:vendorID=&quot;64&quot; w:dllVersion=&quot;6&quot; w:nlCheck=&quot;on&quot; w:optionSet=&quot;0&quot;/&gt;&lt;w:activeWritingStyle w:lang=&quot;EN-US&quot; w:vendorID=&quot;64&quot; w:dllVersion=&quot;6&quot; w:nlCheck=&quot;on&quot; w:optionSet=&quot;0&quot;/&gt;&lt;w:activeWritingStyle w:lang=&quot;PT-BR&quot; w:vendorID=&quot;64&quot; w:dllVersion=&quot;0&quot; w:nlCheck=&quot;on&quot; w:optionSet=&quot;0&quot;/&gt;&lt;w:activeWritingStyle w:lang=&quot;EN-US&quot; w:vendorID=&quot;64&quot; w:dllVersion=&quot;0&quot; w:nlCheck=&quot;on&quot; w:optionSet=&quot;0&quot;/&gt;&lt;w:activeWritingStyle w:lang=&quot;EN-US&quot; w:vendorID=&quot;8&quot; w:dllVersion=&quot;513&quot; w:optionSet=&quot;1&quot;/&gt;&lt;w:activeWritingStyle w:lang=&quot;PT-BR&quot; w:vendorID=&quot;1&quot; w:dllVersion=&quot;513&quot; w:optionSet=&quot;1&quot;/&gt;&lt;w:stylePaneFormatFilter w:val=&quot;3F01&quot;/&gt;&lt;w:defaultTabStop w:val=&quot;708&quot;/&gt;&lt;w:hyphenationZone w:val=&quot;425&quot;/&gt;&lt;w:displayHorizontalDrawingGridEvery w:val=&quot;0&quot;/&gt;&lt;w:displayVerticalDrawingGridEvery w:val=&quot;0&quot;/&gt;&lt;w:useMarginsForDrawingGridOrigin/&gt;&lt;w:characterSpacingControl w:val=&quot;DontCompress&quot;/&gt;&lt;w:optimizeForBrowser/&gt;&lt;w:relyOnVML/&gt;&lt;w:allowPNG/&gt;&lt;w:validateAgainstSchema/&gt;&lt;w:saveInvalidXML w:val=&quot;off&quot;/&gt;&lt;w:ignoreMixedContent w:val=&quot;off&quot;/&gt;&lt;w:alwaysShowPlaceholderText w:val=&quot;off&quot;/&gt;&lt;w:compat&gt;&lt;w:breakWrappedTables/&gt;&lt;w:snapToGridInCell/&gt;&lt;w:wrapTextWithPunct/&gt;&lt;w:useAsianBreakRules/&gt;&lt;w:dontGrowAutofit/&gt;&lt;/w:compat&gt;&lt;w:docVars&gt;&lt;w:docVar w:name=&quot;ACTIVE&quot; w:val=&quot;TC.dot&quot;/&gt;&lt;w:docVar w:name=&quot;VTCASE&quot; w:val=&quot;4&quot;/&gt;&lt;w:docVar w:name=&quot;VTCommandPending&quot; w:val=&quot;NONE&quot;/&gt;&lt;w:docVar w:name=&quot;VTCurMacroFlags$&quot; w:val=&quot;NNNN&quot;/&gt;&lt;w:docVar w:name=&quot;VTINIT&quot; w:val=&quot;1&quot;/&gt;&lt;w:docVar w:name=&quot;VTypeCAPFlag$&quot; w:val=&quot;TRUE&quot;/&gt;&lt;w:docVar w:name=&quot;VTypeJoinDigitFlag$&quot; w:val=&quot;FALSE&quot;/&gt;&lt;w:docVar w:name=&quot;VTypeLCFlag$&quot; w:val=&quot;FALSE&quot;/&gt;&lt;w:docVar w:name=&quot;VTypeNoSpaceFlag$&quot; w:val=&quot;TRUE&quot;/&gt;&lt;w:docVar w:name=&quot;VTypeSpaceFlag$&quot; w:val=&quot;FALSE&quot;/&gt;&lt;w:docVar w:name=&quot;VTypeUCFlag$&quot; w:val=&quot;FALSE&quot;/&gt;&lt;/w:docVars&gt;&lt;wsp:rsids&gt;&lt;wsp:rsidRoot wsp:val=&quot;00E54DB7&quot;/&gt;&lt;wsp:rsid wsp:val=&quot;00002900&quot;/&gt;&lt;wsp:rsid wsp:val=&quot;00017C14&quot;/&gt;&lt;wsp:rsid wsp:val=&quot;000421F7&quot;/&gt;&lt;wsp:rsid wsp:val=&quot;00052433&quot;/&gt;&lt;wsp:rsid wsp:val=&quot;0006026D&quot;/&gt;&lt;wsp:rsid wsp:val=&quot;000822C6&quot;/&gt;&lt;wsp:rsid wsp:val=&quot;000964B3&quot;/&gt;&lt;wsp:rsid wsp:val=&quot;000C396C&quot;/&gt;&lt;wsp:rsid wsp:val=&quot;000C6345&quot;/&gt;&lt;wsp:rsid wsp:val=&quot;00117679&quot;/&gt;&lt;wsp:rsid wsp:val=&quot;00130BE8&quot;/&gt;&lt;wsp:rsid wsp:val=&quot;00161A09&quot;/&gt;&lt;wsp:rsid wsp:val=&quot;001659D1&quot;/&gt;&lt;wsp:rsid wsp:val=&quot;001717DB&quot;/&gt;&lt;wsp:rsid wsp:val=&quot;00171833&quot;/&gt;&lt;wsp:rsid wsp:val=&quot;0018103F&quot;/&gt;&lt;wsp:rsid wsp:val=&quot;001A59A5&quot;/&gt;&lt;wsp:rsid wsp:val=&quot;001B691C&quot;/&gt;&lt;wsp:rsid wsp:val=&quot;001C0465&quot;/&gt;&lt;wsp:rsid wsp:val=&quot;001F4A06&quot;/&gt;&lt;wsp:rsid wsp:val=&quot;00225C0B&quot;/&gt;&lt;wsp:rsid wsp:val=&quot;00233C3E&quot;/&gt;&lt;wsp:rsid wsp:val=&quot;00246CD2&quot;/&gt;&lt;wsp:rsid wsp:val=&quot;00253C53&quot;/&gt;&lt;wsp:rsid wsp:val=&quot;00266510&quot;/&gt;&lt;wsp:rsid wsp:val=&quot;00267AC7&quot;/&gt;&lt;wsp:rsid wsp:val=&quot;002771E2&quot;/&gt;&lt;wsp:rsid wsp:val=&quot;00297076&quot;/&gt;&lt;wsp:rsid wsp:val=&quot;00302815&quot;/&gt;&lt;wsp:rsid wsp:val=&quot;00302C79&quot;/&gt;&lt;wsp:rsid wsp:val=&quot;00307B26&quot;/&gt;&lt;wsp:rsid wsp:val=&quot;00365FA8&quot;/&gt;&lt;wsp:rsid wsp:val=&quot;0039137E&quot;/&gt;&lt;wsp:rsid wsp:val=&quot;003B51DE&quot;/&gt;&lt;wsp:rsid wsp:val=&quot;004150F1&quot;/&gt;&lt;wsp:rsid wsp:val=&quot;00433D11&quot;/&gt;&lt;wsp:rsid wsp:val=&quot;004713D0&quot;/&gt;&lt;wsp:rsid wsp:val=&quot;004A223B&quot;/&gt;&lt;wsp:rsid wsp:val=&quot;004B4715&quot;/&gt;&lt;wsp:rsid wsp:val=&quot;004D7509&quot;/&gt;&lt;wsp:rsid wsp:val=&quot;00573580&quot;/&gt;&lt;wsp:rsid wsp:val=&quot;00577C81&quot;/&gt;&lt;wsp:rsid wsp:val=&quot;005D67E6&quot;/&gt;&lt;wsp:rsid wsp:val=&quot;00604EB9&quot;/&gt;&lt;wsp:rsid wsp:val=&quot;00631CC1&quot;/&gt;&lt;wsp:rsid wsp:val=&quot;0066211E&quot;/&gt;&lt;wsp:rsid wsp:val=&quot;006C1E7D&quot;/&gt;&lt;wsp:rsid wsp:val=&quot;006F0F04&quot;/&gt;&lt;wsp:rsid wsp:val=&quot;006F4F2D&quot;/&gt;&lt;wsp:rsid wsp:val=&quot;0070432F&quot;/&gt;&lt;wsp:rsid wsp:val=&quot;007454FE&quot;/&gt;&lt;wsp:rsid wsp:val=&quot;00764ABE&quot;/&gt;&lt;wsp:rsid wsp:val=&quot;00766FBB&quot;/&gt;&lt;wsp:rsid wsp:val=&quot;007901B6&quot;/&gt;&lt;wsp:rsid wsp:val=&quot;007B75F7&quot;/&gt;&lt;wsp:rsid wsp:val=&quot;007E2AA8&quot;/&gt;&lt;wsp:rsid wsp:val=&quot;007E2D77&quot;/&gt;&lt;wsp:rsid wsp:val=&quot;007F00BA&quot;/&gt;&lt;wsp:rsid wsp:val=&quot;00826DC8&quot;/&gt;&lt;wsp:rsid wsp:val=&quot;0084337D&quot;/&gt;&lt;wsp:rsid wsp:val=&quot;0085627B&quot;/&gt;&lt;wsp:rsid wsp:val=&quot;008621D5&quot;/&gt;&lt;wsp:rsid wsp:val=&quot;008A4CC4&quot;/&gt;&lt;wsp:rsid wsp:val=&quot;008E4BA5&quot;/&gt;&lt;wsp:rsid wsp:val=&quot;008F2AE9&quot;/&gt;&lt;wsp:rsid wsp:val=&quot;00910C9E&quot;/&gt;&lt;wsp:rsid wsp:val=&quot;00933820&quot;/&gt;&lt;wsp:rsid wsp:val=&quot;009444DD&quot;/&gt;&lt;wsp:rsid wsp:val=&quot;00980B07&quot;/&gt;&lt;wsp:rsid wsp:val=&quot;00986C87&quot;/&gt;&lt;wsp:rsid wsp:val=&quot;009A6ED8&quot;/&gt;&lt;wsp:rsid wsp:val=&quot;009B0E6B&quot;/&gt;&lt;wsp:rsid wsp:val=&quot;009C26C8&quot;/&gt;&lt;wsp:rsid wsp:val=&quot;009C3085&quot;/&gt;&lt;wsp:rsid wsp:val=&quot;009F77DC&quot;/&gt;&lt;wsp:rsid wsp:val=&quot;00A111DE&quot;/&gt;&lt;wsp:rsid wsp:val=&quot;00A24B40&quot;/&gt;&lt;wsp:rsid wsp:val=&quot;00A3415D&quot;/&gt;&lt;wsp:rsid wsp:val=&quot;00A50B81&quot;/&gt;&lt;wsp:rsid wsp:val=&quot;00A5403F&quot;/&gt;&lt;wsp:rsid wsp:val=&quot;00A70FD7&quot;/&gt;&lt;wsp:rsid wsp:val=&quot;00A976A5&quot;/&gt;&lt;wsp:rsid wsp:val=&quot;00AC5D2E&quot;/&gt;&lt;wsp:rsid wsp:val=&quot;00AC6E07&quot;/&gt;&lt;wsp:rsid wsp:val=&quot;00B04A2D&quot;/&gt;&lt;wsp:rsid wsp:val=&quot;00B34139&quot;/&gt;&lt;wsp:rsid wsp:val=&quot;00B35EFA&quot;/&gt;&lt;wsp:rsid wsp:val=&quot;00B710E7&quot;/&gt;&lt;wsp:rsid wsp:val=&quot;00B9416A&quot;/&gt;&lt;wsp:rsid wsp:val=&quot;00BB2B89&quot;/&gt;&lt;wsp:rsid wsp:val=&quot;00BD0ECD&quot;/&gt;&lt;wsp:rsid wsp:val=&quot;00BF2696&quot;/&gt;&lt;wsp:rsid wsp:val=&quot;00BF6722&quot;/&gt;&lt;wsp:rsid wsp:val=&quot;00C408F3&quot;/&gt;&lt;wsp:rsid wsp:val=&quot;00C679D5&quot;/&gt;&lt;wsp:rsid wsp:val=&quot;00C71C42&quot;/&gt;&lt;wsp:rsid wsp:val=&quot;00D04942&quot;/&gt;&lt;wsp:rsid wsp:val=&quot;00D05D5A&quot;/&gt;&lt;wsp:rsid wsp:val=&quot;00D07ACB&quot;/&gt;&lt;wsp:rsid wsp:val=&quot;00D17147&quot;/&gt;&lt;wsp:rsid wsp:val=&quot;00D21DC1&quot;/&gt;&lt;wsp:rsid wsp:val=&quot;00D504D7&quot;/&gt;&lt;wsp:rsid wsp:val=&quot;00D671F1&quot;/&gt;&lt;wsp:rsid wsp:val=&quot;00DC1D1F&quot;/&gt;&lt;wsp:rsid wsp:val=&quot;00E02E2F&quot;/&gt;&lt;wsp:rsid wsp:val=&quot;00E17768&quot;/&gt;&lt;wsp:rsid wsp:val=&quot;00E54DB7&quot;/&gt;&lt;wsp:rsid wsp:val=&quot;00E83151&quot;/&gt;&lt;wsp:rsid wsp:val=&quot;00E9306B&quot;/&gt;&lt;wsp:rsid wsp:val=&quot;00EA14BD&quot;/&gt;&lt;wsp:rsid wsp:val=&quot;00ED2190&quot;/&gt;&lt;wsp:rsid wsp:val=&quot;00EF5CD4&quot;/&gt;&lt;wsp:rsid wsp:val=&quot;00F13211&quot;/&gt;&lt;wsp:rsid wsp:val=&quot;00F243EF&quot;/&gt;&lt;wsp:rsid wsp:val=&quot;00F34B49&quot;/&gt;&lt;wsp:rsid wsp:val=&quot;00F423A9&quot;/&gt;&lt;wsp:rsid wsp:val=&quot;00F4482C&quot;/&gt;&lt;wsp:rsid wsp:val=&quot;00FA13B1&quot;/&gt;&lt;wsp:rsid wsp:val=&quot;00FC687D&quot;/&gt;&lt;wsp:rsid wsp:val=&quot;00FE52BA&quot;/&gt;&lt;wsp:rsid wsp:val=&quot;00FF2CED&quot;/&gt;&lt;wsp:rsid wsp:val=&quot;00FF53B3&quot;/&gt;&lt;/wsp:rsids&gt;&lt;/w:docPr&gt;&lt;w:body&gt;&lt;wx:sect&gt;&lt;w:p wsp:rsidR=&quot;00000000&quot; wsp:rsidRDefault=&quot;00A70FD7&quot; wsp:rsidP=&quot;00A70FD7&quot;&gt;&lt;m:oMathPara&gt;&lt;m:oMath&gt;&lt;m:r&gt;&lt;w:rPr&gt;&lt;w:rFonts w:ascii=&quot;Cambria Math&quot; w:h-ansi=&quot;Cambria Math&quot;/&gt;&lt;wx:font wx:val=&quot;Cambria Math&quot;/&gt;&lt;w:i/&gt;&lt;/w:rPr&gt;&lt;m:t&gt;n&lt;/m:t&gt;&lt;/m:r&gt;&lt;/m:oMath&gt;&lt;/m:oMathPara&gt;&lt;/w:p&gt;&lt;w:sectPr wsp:rsidR=&quot;00000000&quot;&gt;&lt;w:pgSz w:w=&quot;12240&quot; w:h=&quot;15840&quot;/&gt;&lt;w:pgMar w:top=&quot;1417&quot; w:right=&quot;1701&quot; w:bottom=&quot;1417&quot; w:left=&quot;1701&quot; w:header=&quot;720&quot; w:footer=&quot;720&quot; w:gutter=&quot;0&quot;/&gt;&lt;w:cols w:space=&quot;720&quot;/&gt;&lt;/w:sectPr&gt;&lt;/wx:sect&gt;&lt;/w:body&gt;&lt;/w:wordDocument&gt;">
+          <v:shape id="_x0000_i1034" type="#_x0000_t75" alt="" style="width:6.75pt;height:21pt;mso-width-percent:0;mso-height-percent:0;mso-width-percent:0;mso-height-percent:0" equationxml="&lt;?xml version=&quot;1.0&quot; encoding=&quot;UTF-8&quot; standalone=&quot;yes&quot;?&gt;&#10;&#10;&lt;?mso-application progid=&quot;Word.Document&quot;?&gt;&#10;&#10;&lt;w:wordDocument xmlns:aml=&quot;http://schemas.microsoft.com/aml/2001/core&quot; xmlns:wpc=&quot;http://schemas.microsoft.com/office/word/2010/wordprocessingCanvas&quot; xmlns:cx=&quot;http://schemas.microsoft.com/office/drawing/2014/chartex&quot; xmlns:cx1=&quot;http://schemas.microsoft.com/office/drawing/2015/9/8/chartex&quot; xmlns:cx2=&quot;http://schemas.microsoft.com/office/drawing/2015/10/21/chartex&quot; xmlns:cx3=&quot;http://schemas.microsoft.com/office/drawing/2016/5/9/chartex&quot; xmlns:cx4=&quot;http://schemas.microsoft.com/office/drawing/2016/5/10/chartex&quot; xmlns:cx5=&quot;http://schemas.microsoft.com/office/drawing/2016/5/11/chartex&quot; xmlns:cx6=&quot;http://schemas.microsoft.com/office/drawing/2016/5/12/chartex&quot; xmlns:cx7=&quot;http://schemas.microsoft.com/office/drawing/2016/5/13/chartex&quot; xmlns:cx8=&quot;http://schemas.microsoft.com/office/drawing/2016/5/14/chartex&quot; xmlns:dt=&quot;uuid:C2F41010-65B3-11d1-A29F-00AA00C14882&quot; xmlns:mc=&quot;http://schemas.openxmlformats.org/markup-compatibility/2006&quot; xmlns:aink=&quot;http://schemas.microsoft.com/office/drawing/2016/ink&quot; xmlns:am3d=&quot;http://schemas.microsoft.com/office/drawing/2017/model3d&quot; xmlns:o=&quot;urn:schemas-microsoft-com:office:office&quot; xmlns:m=&quot;http://schemas.openxmlformats.org/officeDocument/2006/math&quot; xmlns:v=&quot;urn:schemas-microsoft-com:vml&quot; xmlns:w10=&quot;urn:schemas-microsoft-com:office:word&quot; xmlns:w=&quot;http://schemas.microsoft.com/office/word/2003/wordml&quot; xmlns:wx=&quot;http://schemas.microsoft.com/office/word/2003/auxHint&quot; xmlns:wne=&quot;http://schemas.microsoft.com/office/word/2006/wordml&quot; xmlns:wsp=&quot;http://schemas.microsoft.com/office/word/2003/wordml/sp2&quot; xmlns:sl=&quot;http://schemas.microsoft.com/schemaLibrary/2003/core&quot; w:macrosPresent=&quot;no&quot; w:embeddedObjPresent=&quot;no&quot; w:ocxPresent=&quot;no&quot; xml:space=&quot;preserve&quot;&gt;&lt;w:ignoreSubtree w:val=&quot;http://schemas.microsoft.com/office/word/2003/wordml/sp2&quot;/&gt;&lt;o:DocumentProperties&gt;&lt;o:Version&gt;16&lt;/o:Version&gt;&lt;/o:DocumentProperties&gt;&lt;w:docPr&gt;&lt;w:view w:val=&quot;print&quot;/&gt;&lt;w:zoom w:percent=&quot;100&quot;/&gt;&lt;w:doNotEmbedSystemFonts/&gt;&lt;w:activeWritingStyle w:lang=&quot;PT-BR&quot; w:vendorID=&quot;64&quot; w:dllVersion=&quot;6&quot; w:nlCheck=&quot;on&quot; w:optionSet=&quot;0&quot;/&gt;&lt;w:activeWritingStyle w:lang=&quot;EN-US&quot; w:vendorID=&quot;64&quot; w:dllVersion=&quot;6&quot; w:nlCheck=&quot;on&quot; w:optionSet=&quot;0&quot;/&gt;&lt;w:activeWritingStyle w:lang=&quot;PT-BR&quot; w:vendorID=&quot;64&quot; w:dllVersion=&quot;0&quot; w:nlCheck=&quot;on&quot; w:optionSet=&quot;0&quot;/&gt;&lt;w:activeWritingStyle w:lang=&quot;EN-US&quot; w:vendorID=&quot;64&quot; w:dllVersion=&quot;0&quot; w:nlCheck=&quot;on&quot; w:optionSet=&quot;0&quot;/&gt;&lt;w:activeWritingStyle w:lang=&quot;EN-US&quot; w:vendorID=&quot;8&quot; w:dllVersion=&quot;513&quot; w:optionSet=&quot;1&quot;/&gt;&lt;w:activeWritingStyle w:lang=&quot;PT-BR&quot; w:vendorID=&quot;1&quot; w:dllVersion=&quot;513&quot; w:optionSet=&quot;1&quot;/&gt;&lt;w:stylePaneFormatFilter w:val=&quot;3F01&quot;/&gt;&lt;w:defaultTabStop w:val=&quot;708&quot;/&gt;&lt;w:hyphenationZone w:val=&quot;425&quot;/&gt;&lt;w:displayHorizontalDrawingGridEvery w:val=&quot;0&quot;/&gt;&lt;w:displayVerticalDrawingGridEvery w:val=&quot;0&quot;/&gt;&lt;w:useMarginsForDrawingGridOrigin/&gt;&lt;w:characterSpacingControl w:val=&quot;DontCompress&quot;/&gt;&lt;w:optimizeForBrowser/&gt;&lt;w:relyOnVML/&gt;&lt;w:allowPNG/&gt;&lt;w:validateAgainstSchema/&gt;&lt;w:saveInvalidXML w:val=&quot;off&quot;/&gt;&lt;w:ignoreMixedContent w:val=&quot;off&quot;/&gt;&lt;w:alwaysShowPlaceholderText w:val=&quot;off&quot;/&gt;&lt;w:compat&gt;&lt;w:breakWrappedTables/&gt;&lt;w:snapToGridInCell/&gt;&lt;w:wrapTextWithPunct/&gt;&lt;w:useAsianBreakRules/&gt;&lt;w:dontGrowAutofit/&gt;&lt;/w:compat&gt;&lt;w:docVars&gt;&lt;w:docVar w:name=&quot;ACTIVE&quot; w:val=&quot;TC.dot&quot;/&gt;&lt;w:docVar w:name=&quot;VTCASE&quot; w:val=&quot;4&quot;/&gt;&lt;w:docVar w:name=&quot;VTCommandPending&quot; w:val=&quot;NONE&quot;/&gt;&lt;w:docVar w:name=&quot;VTCurMacroFlags$&quot; w:val=&quot;NNNN&quot;/&gt;&lt;w:docVar w:name=&quot;VTINIT&quot; w:val=&quot;1&quot;/&gt;&lt;w:docVar w:name=&quot;VTypeCAPFlag$&quot; w:val=&quot;TRUE&quot;/&gt;&lt;w:docVar w:name=&quot;VTypeJoinDigitFlag$&quot; w:val=&quot;FALSE&quot;/&gt;&lt;w:docVar w:name=&quot;VTypeLCFlag$&quot; w:val=&quot;FALSE&quot;/&gt;&lt;w:docVar w:name=&quot;VTypeNoSpaceFlag$&quot; w:val=&quot;TRUE&quot;/&gt;&lt;w:docVar w:name=&quot;VTypeSpaceFlag$&quot; w:val=&quot;FALSE&quot;/&gt;&lt;w:docVar w:name=&quot;VTypeUCFlag$&quot; w:val=&quot;FALSE&quot;/&gt;&lt;/w:docVars&gt;&lt;wsp:rsids&gt;&lt;wsp:rsidRoot wsp:val=&quot;00E54DB7&quot;/&gt;&lt;wsp:rsid wsp:val=&quot;00002900&quot;/&gt;&lt;wsp:rsid wsp:val=&quot;00017C14&quot;/&gt;&lt;wsp:rsid wsp:val=&quot;000421F7&quot;/&gt;&lt;wsp:rsid wsp:val=&quot;00052433&quot;/&gt;&lt;wsp:rsid wsp:val=&quot;0006026D&quot;/&gt;&lt;wsp:rsid wsp:val=&quot;000822C6&quot;/&gt;&lt;wsp:rsid wsp:val=&quot;000964B3&quot;/&gt;&lt;wsp:rsid wsp:val=&quot;000C396C&quot;/&gt;&lt;wsp:rsid wsp:val=&quot;000C6345&quot;/&gt;&lt;wsp:rsid wsp:val=&quot;00117679&quot;/&gt;&lt;wsp:rsid wsp:val=&quot;00130BE8&quot;/&gt;&lt;wsp:rsid wsp:val=&quot;00161A09&quot;/&gt;&lt;wsp:rsid wsp:val=&quot;001659D1&quot;/&gt;&lt;wsp:rsid wsp:val=&quot;001717DB&quot;/&gt;&lt;wsp:rsid wsp:val=&quot;00171833&quot;/&gt;&lt;wsp:rsid wsp:val=&quot;0018103F&quot;/&gt;&lt;wsp:rsid wsp:val=&quot;001A59A5&quot;/&gt;&lt;wsp:rsid wsp:val=&quot;001B691C&quot;/&gt;&lt;wsp:rsid wsp:val=&quot;001C0465&quot;/&gt;&lt;wsp:rsid wsp:val=&quot;001F4A06&quot;/&gt;&lt;wsp:rsid wsp:val=&quot;00225C0B&quot;/&gt;&lt;wsp:rsid wsp:val=&quot;00233C3E&quot;/&gt;&lt;wsp:rsid wsp:val=&quot;00246CD2&quot;/&gt;&lt;wsp:rsid wsp:val=&quot;00253C53&quot;/&gt;&lt;wsp:rsid wsp:val=&quot;00266510&quot;/&gt;&lt;wsp:rsid wsp:val=&quot;00267AC7&quot;/&gt;&lt;wsp:rsid wsp:val=&quot;002771E2&quot;/&gt;&lt;wsp:rsid wsp:val=&quot;00297076&quot;/&gt;&lt;wsp:rsid wsp:val=&quot;00302815&quot;/&gt;&lt;wsp:rsid wsp:val=&quot;00302C79&quot;/&gt;&lt;wsp:rsid wsp:val=&quot;00307B26&quot;/&gt;&lt;wsp:rsid wsp:val=&quot;00365FA8&quot;/&gt;&lt;wsp:rsid wsp:val=&quot;0039137E&quot;/&gt;&lt;wsp:rsid wsp:val=&quot;003B51DE&quot;/&gt;&lt;wsp:rsid wsp:val=&quot;004150F1&quot;/&gt;&lt;wsp:rsid wsp:val=&quot;00433D11&quot;/&gt;&lt;wsp:rsid wsp:val=&quot;004713D0&quot;/&gt;&lt;wsp:rsid wsp:val=&quot;004A223B&quot;/&gt;&lt;wsp:rsid wsp:val=&quot;004B4715&quot;/&gt;&lt;wsp:rsid wsp:val=&quot;004D7509&quot;/&gt;&lt;wsp:rsid wsp:val=&quot;00573580&quot;/&gt;&lt;wsp:rsid wsp:val=&quot;00577C81&quot;/&gt;&lt;wsp:rsid wsp:val=&quot;005D67E6&quot;/&gt;&lt;wsp:rsid wsp:val=&quot;00604EB9&quot;/&gt;&lt;wsp:rsid wsp:val=&quot;00631CC1&quot;/&gt;&lt;wsp:rsid wsp:val=&quot;0066211E&quot;/&gt;&lt;wsp:rsid wsp:val=&quot;006C1E7D&quot;/&gt;&lt;wsp:rsid wsp:val=&quot;006F0F04&quot;/&gt;&lt;wsp:rsid wsp:val=&quot;006F4F2D&quot;/&gt;&lt;wsp:rsid wsp:val=&quot;0070432F&quot;/&gt;&lt;wsp:rsid wsp:val=&quot;007454FE&quot;/&gt;&lt;wsp:rsid wsp:val=&quot;00764ABE&quot;/&gt;&lt;wsp:rsid wsp:val=&quot;00766FBB&quot;/&gt;&lt;wsp:rsid wsp:val=&quot;007901B6&quot;/&gt;&lt;wsp:rsid wsp:val=&quot;007B75F7&quot;/&gt;&lt;wsp:rsid wsp:val=&quot;007E2AA8&quot;/&gt;&lt;wsp:rsid wsp:val=&quot;007E2D77&quot;/&gt;&lt;wsp:rsid wsp:val=&quot;007F00BA&quot;/&gt;&lt;wsp:rsid wsp:val=&quot;00826DC8&quot;/&gt;&lt;wsp:rsid wsp:val=&quot;0084337D&quot;/&gt;&lt;wsp:rsid wsp:val=&quot;0085627B&quot;/&gt;&lt;wsp:rsid wsp:val=&quot;008621D5&quot;/&gt;&lt;wsp:rsid wsp:val=&quot;008A4CC4&quot;/&gt;&lt;wsp:rsid wsp:val=&quot;008E4BA5&quot;/&gt;&lt;wsp:rsid wsp:val=&quot;008F2AE9&quot;/&gt;&lt;wsp:rsid wsp:val=&quot;00910C9E&quot;/&gt;&lt;wsp:rsid wsp:val=&quot;00933820&quot;/&gt;&lt;wsp:rsid wsp:val=&quot;009444DD&quot;/&gt;&lt;wsp:rsid wsp:val=&quot;00980B07&quot;/&gt;&lt;wsp:rsid wsp:val=&quot;00986C87&quot;/&gt;&lt;wsp:rsid wsp:val=&quot;009A6ED8&quot;/&gt;&lt;wsp:rsid wsp:val=&quot;009B0E6B&quot;/&gt;&lt;wsp:rsid wsp:val=&quot;009C26C8&quot;/&gt;&lt;wsp:rsid wsp:val=&quot;009C3085&quot;/&gt;&lt;wsp:rsid wsp:val=&quot;009F77DC&quot;/&gt;&lt;wsp:rsid wsp:val=&quot;00A111DE&quot;/&gt;&lt;wsp:rsid wsp:val=&quot;00A24B40&quot;/&gt;&lt;wsp:rsid wsp:val=&quot;00A3415D&quot;/&gt;&lt;wsp:rsid wsp:val=&quot;00A50B81&quot;/&gt;&lt;wsp:rsid wsp:val=&quot;00A5403F&quot;/&gt;&lt;wsp:rsid wsp:val=&quot;00A70FD7&quot;/&gt;&lt;wsp:rsid wsp:val=&quot;00A976A5&quot;/&gt;&lt;wsp:rsid wsp:val=&quot;00AC5D2E&quot;/&gt;&lt;wsp:rsid wsp:val=&quot;00AC6E07&quot;/&gt;&lt;wsp:rsid wsp:val=&quot;00B04A2D&quot;/&gt;&lt;wsp:rsid wsp:val=&quot;00B34139&quot;/&gt;&lt;wsp:rsid wsp:val=&quot;00B35EFA&quot;/&gt;&lt;wsp:rsid wsp:val=&quot;00B710E7&quot;/&gt;&lt;wsp:rsid wsp:val=&quot;00B9416A&quot;/&gt;&lt;wsp:rsid wsp:val=&quot;00BB2B89&quot;/&gt;&lt;wsp:rsid wsp:val=&quot;00BD0ECD&quot;/&gt;&lt;wsp:rsid wsp:val=&quot;00BF2696&quot;/&gt;&lt;wsp:rsid wsp:val=&quot;00BF6722&quot;/&gt;&lt;wsp:rsid wsp:val=&quot;00C408F3&quot;/&gt;&lt;wsp:rsid wsp:val=&quot;00C679D5&quot;/&gt;&lt;wsp:rsid wsp:val=&quot;00C71C42&quot;/&gt;&lt;wsp:rsid wsp:val=&quot;00D04942&quot;/&gt;&lt;wsp:rsid wsp:val=&quot;00D05D5A&quot;/&gt;&lt;wsp:rsid wsp:val=&quot;00D07ACB&quot;/&gt;&lt;wsp:rsid wsp:val=&quot;00D17147&quot;/&gt;&lt;wsp:rsid wsp:val=&quot;00D21DC1&quot;/&gt;&lt;wsp:rsid wsp:val=&quot;00D504D7&quot;/&gt;&lt;wsp:rsid wsp:val=&quot;00D671F1&quot;/&gt;&lt;wsp:rsid wsp:val=&quot;00DC1D1F&quot;/&gt;&lt;wsp:rsid wsp:val=&quot;00E02E2F&quot;/&gt;&lt;wsp:rsid wsp:val=&quot;00E17768&quot;/&gt;&lt;wsp:rsid wsp:val=&quot;00E54DB7&quot;/&gt;&lt;wsp:rsid wsp:val=&quot;00E83151&quot;/&gt;&lt;wsp:rsid wsp:val=&quot;00E9306B&quot;/&gt;&lt;wsp:rsid wsp:val=&quot;00EA14BD&quot;/&gt;&lt;wsp:rsid wsp:val=&quot;00ED2190&quot;/&gt;&lt;wsp:rsid wsp:val=&quot;00EF5CD4&quot;/&gt;&lt;wsp:rsid wsp:val=&quot;00F13211&quot;/&gt;&lt;wsp:rsid wsp:val=&quot;00F243EF&quot;/&gt;&lt;wsp:rsid wsp:val=&quot;00F34B49&quot;/&gt;&lt;wsp:rsid wsp:val=&quot;00F423A9&quot;/&gt;&lt;wsp:rsid wsp:val=&quot;00F4482C&quot;/&gt;&lt;wsp:rsid wsp:val=&quot;00FA13B1&quot;/&gt;&lt;wsp:rsid wsp:val=&quot;00FC687D&quot;/&gt;&lt;wsp:rsid wsp:val=&quot;00FE52BA&quot;/&gt;&lt;wsp:rsid wsp:val=&quot;00FF2CED&quot;/&gt;&lt;wsp:rsid wsp:val=&quot;00FF53B3&quot;/&gt;&lt;/wsp:rsids&gt;&lt;/w:docPr&gt;&lt;w:body&gt;&lt;wx:sect&gt;&lt;w:p wsp:rsidR=&quot;00000000&quot; wsp:rsidRDefault=&quot;00A70FD7&quot; wsp:rsidP=&quot;00A70FD7&quot;&gt;&lt;m:oMathPara&gt;&lt;m:oMath&gt;&lt;m:r&gt;&lt;w:rPr&gt;&lt;w:rFonts w:ascii=&quot;Cambria Math&quot; w:h-ansi=&quot;Cambria Math&quot;/&gt;&lt;wx:font wx:val=&quot;Cambria Math&quot;/&gt;&lt;w:i/&gt;&lt;/w:rPr&gt;&lt;m:t&gt;n&lt;/m:t&gt;&lt;/m:r&gt;&lt;/m:oMath&gt;&lt;/m:oMathPara&gt;&lt;/w:p&gt;&lt;w:sectPr wsp:rsidR=&quot;00000000&quot;&gt;&lt;w:pgSz w:w=&quot;12240&quot; w:h=&quot;15840&quot;/&gt;&lt;w:pgMar w:top=&quot;1417&quot; w:right=&quot;1701&quot; w:bottom=&quot;1417&quot; w:left=&quot;1701&quot; w:header=&quot;720&quot; w:footer=&quot;720&quot; w:gutter=&quot;0&quot;/&gt;&lt;w:cols w:space=&quot;720&quot;/&gt;&lt;/w:sectPr&gt;&lt;/wx:sect&gt;&lt;/w:body&gt;&lt;/w:wordDocument&gt;">
             <v:imagedata r:id="rId24" o:title="" chromakey="white"/>
           </v:shape>
         </w:pict>
@@ -13962,7 +13841,7 @@
           <w:position w:val="-20"/>
         </w:rPr>
         <w:pict w14:anchorId="7097E063">
-          <v:shape id="_x0000_i4247" type="#_x0000_t75" alt="" style="width:6.75pt;height:21pt;mso-width-percent:0;mso-height-percent:0;mso-width-percent:0;mso-height-percent:0" equationxml="&lt;?xml version=&quot;1.0&quot; encoding=&quot;UTF-8&quot; standalone=&quot;yes&quot;?&gt;&#10;&#10;&lt;?mso-application progid=&quot;Word.Document&quot;?&gt;&#10;&#10;&lt;w:wordDocument xmlns:aml=&quot;http://schemas.microsoft.com/aml/2001/core&quot; xmlns:wpc=&quot;http://schemas.microsoft.com/office/word/2010/wordprocessingCanvas&quot; xmlns:cx=&quot;http://schemas.microsoft.com/office/drawing/2014/chartex&quot; xmlns:cx1=&quot;http://schemas.microsoft.com/office/drawing/2015/9/8/chartex&quot; xmlns:cx2=&quot;http://schemas.microsoft.com/office/drawing/2015/10/21/chartex&quot; xmlns:cx3=&quot;http://schemas.microsoft.com/office/drawing/2016/5/9/chartex&quot; xmlns:cx4=&quot;http://schemas.microsoft.com/office/drawing/2016/5/10/chartex&quot; xmlns:cx5=&quot;http://schemas.microsoft.com/office/drawing/2016/5/11/chartex&quot; xmlns:cx6=&quot;http://schemas.microsoft.com/office/drawing/2016/5/12/chartex&quot; xmlns:cx7=&quot;http://schemas.microsoft.com/office/drawing/2016/5/13/chartex&quot; xmlns:cx8=&quot;http://schemas.microsoft.com/office/drawing/2016/5/14/chartex&quot; xmlns:dt=&quot;uuid:C2F41010-65B3-11d1-A29F-00AA00C14882&quot; xmlns:mc=&quot;http://schemas.openxmlformats.org/markup-compatibility/2006&quot; xmlns:aink=&quot;http://schemas.microsoft.com/office/drawing/2016/ink&quot; xmlns:am3d=&quot;http://schemas.microsoft.com/office/drawing/2017/model3d&quot; xmlns:o=&quot;urn:schemas-microsoft-com:office:office&quot; xmlns:m=&quot;http://schemas.openxmlformats.org/officeDocument/2006/math&quot; xmlns:v=&quot;urn:schemas-microsoft-com:vml&quot; xmlns:w10=&quot;urn:schemas-microsoft-com:office:word&quot; xmlns:w=&quot;http://schemas.microsoft.com/office/word/2003/wordml&quot; xmlns:wx=&quot;http://schemas.microsoft.com/office/word/2003/auxHint&quot; xmlns:wne=&quot;http://schemas.microsoft.com/office/word/2006/wordml&quot; xmlns:wsp=&quot;http://schemas.microsoft.com/office/word/2003/wordml/sp2&quot; xmlns:sl=&quot;http://schemas.microsoft.com/schemaLibrary/2003/core&quot; w:macrosPresent=&quot;no&quot; w:embeddedObjPresent=&quot;no&quot; w:ocxPresent=&quot;no&quot; xml:space=&quot;preserve&quot;&gt;&lt;w:ignoreSubtree w:val=&quot;http://schemas.microsoft.com/office/word/2003/wordml/sp2&quot;/&gt;&lt;o:DocumentProperties&gt;&lt;o:Version&gt;16&lt;/o:Version&gt;&lt;/o:DocumentProperties&gt;&lt;w:docPr&gt;&lt;w:view w:val=&quot;print&quot;/&gt;&lt;w:zoom w:percent=&quot;100&quot;/&gt;&lt;w:doNotEmbedSystemFonts/&gt;&lt;w:activeWritingStyle w:lang=&quot;PT-BR&quot; w:vendorID=&quot;64&quot; w:dllVersion=&quot;6&quot; w:nlCheck=&quot;on&quot; w:optionSet=&quot;0&quot;/&gt;&lt;w:activeWritingStyle w:lang=&quot;EN-US&quot; w:vendorID=&quot;64&quot; w:dllVersion=&quot;6&quot; w:nlCheck=&quot;on&quot; w:optionSet=&quot;0&quot;/&gt;&lt;w:activeWritingStyle w:lang=&quot;PT-BR&quot; w:vendorID=&quot;64&quot; w:dllVersion=&quot;0&quot; w:nlCheck=&quot;on&quot; w:optionSet=&quot;0&quot;/&gt;&lt;w:activeWritingStyle w:lang=&quot;EN-US&quot; w:vendorID=&quot;64&quot; w:dllVersion=&quot;0&quot; w:nlCheck=&quot;on&quot; w:optionSet=&quot;0&quot;/&gt;&lt;w:activeWritingStyle w:lang=&quot;EN-US&quot; w:vendorID=&quot;8&quot; w:dllVersion=&quot;513&quot; w:optionSet=&quot;1&quot;/&gt;&lt;w:activeWritingStyle w:lang=&quot;PT-BR&quot; w:vendorID=&quot;1&quot; w:dllVersion=&quot;513&quot; w:optionSet=&quot;1&quot;/&gt;&lt;w:stylePaneFormatFilter w:val=&quot;3F01&quot;/&gt;&lt;w:defaultTabStop w:val=&quot;708&quot;/&gt;&lt;w:hyphenationZone w:val=&quot;425&quot;/&gt;&lt;w:displayHorizontalDrawingGridEvery w:val=&quot;0&quot;/&gt;&lt;w:displayVerticalDrawingGridEvery w:val=&quot;0&quot;/&gt;&lt;w:useMarginsForDrawingGridOrigin/&gt;&lt;w:characterSpacingControl w:val=&quot;DontCompress&quot;/&gt;&lt;w:optimizeForBrowser/&gt;&lt;w:relyOnVML/&gt;&lt;w:allowPNG/&gt;&lt;w:validateAgainstSchema/&gt;&lt;w:saveInvalidXML w:val=&quot;off&quot;/&gt;&lt;w:ignoreMixedContent w:val=&quot;off&quot;/&gt;&lt;w:alwaysShowPlaceholderText w:val=&quot;off&quot;/&gt;&lt;w:compat&gt;&lt;w:breakWrappedTables/&gt;&lt;w:snapToGridInCell/&gt;&lt;w:wrapTextWithPunct/&gt;&lt;w:useAsianBreakRules/&gt;&lt;w:dontGrowAutofit/&gt;&lt;/w:compat&gt;&lt;w:docVars&gt;&lt;w:docVar w:name=&quot;ACTIVE&quot; w:val=&quot;TC.dot&quot;/&gt;&lt;w:docVar w:name=&quot;VTCASE&quot; w:val=&quot;4&quot;/&gt;&lt;w:docVar w:name=&quot;VTCommandPending&quot; w:val=&quot;NONE&quot;/&gt;&lt;w:docVar w:name=&quot;VTCurMacroFlags$&quot; w:val=&quot;NNNN&quot;/&gt;&lt;w:docVar w:name=&quot;VTINIT&quot; w:val=&quot;1&quot;/&gt;&lt;w:docVar w:name=&quot;VTypeCAPFlag$&quot; w:val=&quot;TRUE&quot;/&gt;&lt;w:docVar w:name=&quot;VTypeJoinDigitFlag$&quot; w:val=&quot;FALSE&quot;/&gt;&lt;w:docVar w:name=&quot;VTypeLCFlag$&quot; w:val=&quot;FALSE&quot;/&gt;&lt;w:docVar w:name=&quot;VTypeNoSpaceFlag$&quot; w:val=&quot;TRUE&quot;/&gt;&lt;w:docVar w:name=&quot;VTypeSpaceFlag$&quot; w:val=&quot;FALSE&quot;/&gt;&lt;w:docVar w:name=&quot;VTypeUCFlag$&quot; w:val=&quot;FALSE&quot;/&gt;&lt;/w:docVars&gt;&lt;wsp:rsids&gt;&lt;wsp:rsidRoot wsp:val=&quot;00E54DB7&quot;/&gt;&lt;wsp:rsid wsp:val=&quot;00002900&quot;/&gt;&lt;wsp:rsid wsp:val=&quot;00017C14&quot;/&gt;&lt;wsp:rsid wsp:val=&quot;000421F7&quot;/&gt;&lt;wsp:rsid wsp:val=&quot;00052433&quot;/&gt;&lt;wsp:rsid wsp:val=&quot;0006026D&quot;/&gt;&lt;wsp:rsid wsp:val=&quot;000822C6&quot;/&gt;&lt;wsp:rsid wsp:val=&quot;000964B3&quot;/&gt;&lt;wsp:rsid wsp:val=&quot;000C396C&quot;/&gt;&lt;wsp:rsid wsp:val=&quot;000C6345&quot;/&gt;&lt;wsp:rsid wsp:val=&quot;00117679&quot;/&gt;&lt;wsp:rsid wsp:val=&quot;00130BE8&quot;/&gt;&lt;wsp:rsid wsp:val=&quot;00161A09&quot;/&gt;&lt;wsp:rsid wsp:val=&quot;001659D1&quot;/&gt;&lt;wsp:rsid wsp:val=&quot;001717DB&quot;/&gt;&lt;wsp:rsid wsp:val=&quot;00171833&quot;/&gt;&lt;wsp:rsid wsp:val=&quot;0018103F&quot;/&gt;&lt;wsp:rsid wsp:val=&quot;001A59A5&quot;/&gt;&lt;wsp:rsid wsp:val=&quot;001B691C&quot;/&gt;&lt;wsp:rsid wsp:val=&quot;001C0465&quot;/&gt;&lt;wsp:rsid wsp:val=&quot;001F4A06&quot;/&gt;&lt;wsp:rsid wsp:val=&quot;00225C0B&quot;/&gt;&lt;wsp:rsid wsp:val=&quot;00233C3E&quot;/&gt;&lt;wsp:rsid wsp:val=&quot;00246CD2&quot;/&gt;&lt;wsp:rsid wsp:val=&quot;00253C53&quot;/&gt;&lt;wsp:rsid wsp:val=&quot;00266510&quot;/&gt;&lt;wsp:rsid wsp:val=&quot;00267AC7&quot;/&gt;&lt;wsp:rsid wsp:val=&quot;002771E2&quot;/&gt;&lt;wsp:rsid wsp:val=&quot;00297076&quot;/&gt;&lt;wsp:rsid wsp:val=&quot;00302815&quot;/&gt;&lt;wsp:rsid wsp:val=&quot;00302C79&quot;/&gt;&lt;wsp:rsid wsp:val=&quot;00307B26&quot;/&gt;&lt;wsp:rsid wsp:val=&quot;00365FA8&quot;/&gt;&lt;wsp:rsid wsp:val=&quot;0039137E&quot;/&gt;&lt;wsp:rsid wsp:val=&quot;003B51DE&quot;/&gt;&lt;wsp:rsid wsp:val=&quot;004150F1&quot;/&gt;&lt;wsp:rsid wsp:val=&quot;00433D11&quot;/&gt;&lt;wsp:rsid wsp:val=&quot;004713D0&quot;/&gt;&lt;wsp:rsid wsp:val=&quot;004A223B&quot;/&gt;&lt;wsp:rsid wsp:val=&quot;004B4715&quot;/&gt;&lt;wsp:rsid wsp:val=&quot;004D7509&quot;/&gt;&lt;wsp:rsid wsp:val=&quot;00573580&quot;/&gt;&lt;wsp:rsid wsp:val=&quot;00577C81&quot;/&gt;&lt;wsp:rsid wsp:val=&quot;005D67E6&quot;/&gt;&lt;wsp:rsid wsp:val=&quot;00604EB9&quot;/&gt;&lt;wsp:rsid wsp:val=&quot;00631CC1&quot;/&gt;&lt;wsp:rsid wsp:val=&quot;0066211E&quot;/&gt;&lt;wsp:rsid wsp:val=&quot;006C1E7D&quot;/&gt;&lt;wsp:rsid wsp:val=&quot;006F0F04&quot;/&gt;&lt;wsp:rsid wsp:val=&quot;006F4F2D&quot;/&gt;&lt;wsp:rsid wsp:val=&quot;0070432F&quot;/&gt;&lt;wsp:rsid wsp:val=&quot;007454FE&quot;/&gt;&lt;wsp:rsid wsp:val=&quot;00764ABE&quot;/&gt;&lt;wsp:rsid wsp:val=&quot;00766FBB&quot;/&gt;&lt;wsp:rsid wsp:val=&quot;007901B6&quot;/&gt;&lt;wsp:rsid wsp:val=&quot;007B75F7&quot;/&gt;&lt;wsp:rsid wsp:val=&quot;007E2AA8&quot;/&gt;&lt;wsp:rsid wsp:val=&quot;007E2D77&quot;/&gt;&lt;wsp:rsid wsp:val=&quot;007F00BA&quot;/&gt;&lt;wsp:rsid wsp:val=&quot;00826DC8&quot;/&gt;&lt;wsp:rsid wsp:val=&quot;0084337D&quot;/&gt;&lt;wsp:rsid wsp:val=&quot;0085627B&quot;/&gt;&lt;wsp:rsid wsp:val=&quot;008621D5&quot;/&gt;&lt;wsp:rsid wsp:val=&quot;008A4CC4&quot;/&gt;&lt;wsp:rsid wsp:val=&quot;008E4BA5&quot;/&gt;&lt;wsp:rsid wsp:val=&quot;008F2AE9&quot;/&gt;&lt;wsp:rsid wsp:val=&quot;00910C9E&quot;/&gt;&lt;wsp:rsid wsp:val=&quot;00933820&quot;/&gt;&lt;wsp:rsid wsp:val=&quot;009444DD&quot;/&gt;&lt;wsp:rsid wsp:val=&quot;00980B07&quot;/&gt;&lt;wsp:rsid wsp:val=&quot;00986C87&quot;/&gt;&lt;wsp:rsid wsp:val=&quot;009A6ED8&quot;/&gt;&lt;wsp:rsid wsp:val=&quot;009B0E6B&quot;/&gt;&lt;wsp:rsid wsp:val=&quot;009C26C8&quot;/&gt;&lt;wsp:rsid wsp:val=&quot;009C3085&quot;/&gt;&lt;wsp:rsid wsp:val=&quot;009F77DC&quot;/&gt;&lt;wsp:rsid wsp:val=&quot;00A111DE&quot;/&gt;&lt;wsp:rsid wsp:val=&quot;00A24B40&quot;/&gt;&lt;wsp:rsid wsp:val=&quot;00A3415D&quot;/&gt;&lt;wsp:rsid wsp:val=&quot;00A50B81&quot;/&gt;&lt;wsp:rsid wsp:val=&quot;00A5403F&quot;/&gt;&lt;wsp:rsid wsp:val=&quot;00A70FD7&quot;/&gt;&lt;wsp:rsid wsp:val=&quot;00A976A5&quot;/&gt;&lt;wsp:rsid wsp:val=&quot;00AC5D2E&quot;/&gt;&lt;wsp:rsid wsp:val=&quot;00AC6E07&quot;/&gt;&lt;wsp:rsid wsp:val=&quot;00B04A2D&quot;/&gt;&lt;wsp:rsid wsp:val=&quot;00B34139&quot;/&gt;&lt;wsp:rsid wsp:val=&quot;00B35EFA&quot;/&gt;&lt;wsp:rsid wsp:val=&quot;00B710E7&quot;/&gt;&lt;wsp:rsid wsp:val=&quot;00B9416A&quot;/&gt;&lt;wsp:rsid wsp:val=&quot;00BB2B89&quot;/&gt;&lt;wsp:rsid wsp:val=&quot;00BD0ECD&quot;/&gt;&lt;wsp:rsid wsp:val=&quot;00BF2696&quot;/&gt;&lt;wsp:rsid wsp:val=&quot;00BF6722&quot;/&gt;&lt;wsp:rsid wsp:val=&quot;00C408F3&quot;/&gt;&lt;wsp:rsid wsp:val=&quot;00C679D5&quot;/&gt;&lt;wsp:rsid wsp:val=&quot;00C71C42&quot;/&gt;&lt;wsp:rsid wsp:val=&quot;00D04942&quot;/&gt;&lt;wsp:rsid wsp:val=&quot;00D05D5A&quot;/&gt;&lt;wsp:rsid wsp:val=&quot;00D07ACB&quot;/&gt;&lt;wsp:rsid wsp:val=&quot;00D17147&quot;/&gt;&lt;wsp:rsid wsp:val=&quot;00D21DC1&quot;/&gt;&lt;wsp:rsid wsp:val=&quot;00D504D7&quot;/&gt;&lt;wsp:rsid wsp:val=&quot;00D671F1&quot;/&gt;&lt;wsp:rsid wsp:val=&quot;00DC1D1F&quot;/&gt;&lt;wsp:rsid wsp:val=&quot;00E02E2F&quot;/&gt;&lt;wsp:rsid wsp:val=&quot;00E17768&quot;/&gt;&lt;wsp:rsid wsp:val=&quot;00E54DB7&quot;/&gt;&lt;wsp:rsid wsp:val=&quot;00E83151&quot;/&gt;&lt;wsp:rsid wsp:val=&quot;00E9306B&quot;/&gt;&lt;wsp:rsid wsp:val=&quot;00EA14BD&quot;/&gt;&lt;wsp:rsid wsp:val=&quot;00ED2190&quot;/&gt;&lt;wsp:rsid wsp:val=&quot;00EF5CD4&quot;/&gt;&lt;wsp:rsid wsp:val=&quot;00F13211&quot;/&gt;&lt;wsp:rsid wsp:val=&quot;00F243EF&quot;/&gt;&lt;wsp:rsid wsp:val=&quot;00F34B49&quot;/&gt;&lt;wsp:rsid wsp:val=&quot;00F423A9&quot;/&gt;&lt;wsp:rsid wsp:val=&quot;00F4482C&quot;/&gt;&lt;wsp:rsid wsp:val=&quot;00FA13B1&quot;/&gt;&lt;wsp:rsid wsp:val=&quot;00FC687D&quot;/&gt;&lt;wsp:rsid wsp:val=&quot;00FE52BA&quot;/&gt;&lt;wsp:rsid wsp:val=&quot;00FF2CED&quot;/&gt;&lt;wsp:rsid wsp:val=&quot;00FF53B3&quot;/&gt;&lt;/wsp:rsids&gt;&lt;/w:docPr&gt;&lt;w:body&gt;&lt;wx:sect&gt;&lt;w:p wsp:rsidR=&quot;00000000&quot; wsp:rsidRDefault=&quot;00A70FD7&quot; wsp:rsidP=&quot;00A70FD7&quot;&gt;&lt;m:oMathPara&gt;&lt;m:oMath&gt;&lt;m:r&gt;&lt;w:rPr&gt;&lt;w:rFonts w:ascii=&quot;Cambria Math&quot; w:h-ansi=&quot;Cambria Math&quot;/&gt;&lt;wx:font wx:val=&quot;Cambria Math&quot;/&gt;&lt;w:i/&gt;&lt;/w:rPr&gt;&lt;m:t&gt;n&lt;/m:t&gt;&lt;/m:r&gt;&lt;/m:oMath&gt;&lt;/m:oMathPara&gt;&lt;/w:p&gt;&lt;w:sectPr wsp:rsidR=&quot;00000000&quot;&gt;&lt;w:pgSz w:w=&quot;12240&quot; w:h=&quot;15840&quot;/&gt;&lt;w:pgMar w:top=&quot;1417&quot; w:right=&quot;1701&quot; w:bottom=&quot;1417&quot; w:left=&quot;1701&quot; w:header=&quot;720&quot; w:footer=&quot;720&quot; w:gutter=&quot;0&quot;/&gt;&lt;w:cols w:space=&quot;720&quot;/&gt;&lt;/w:sectPr&gt;&lt;/wx:sect&gt;&lt;/w:body&gt;&lt;/w:wordDocument&gt;">
+          <v:shape id="_x0000_i1035" type="#_x0000_t75" alt="" style="width:6.75pt;height:21pt;mso-width-percent:0;mso-height-percent:0;mso-width-percent:0;mso-height-percent:0" equationxml="&lt;?xml version=&quot;1.0&quot; encoding=&quot;UTF-8&quot; standalone=&quot;yes&quot;?&gt;&#10;&#10;&lt;?mso-application progid=&quot;Word.Document&quot;?&gt;&#10;&#10;&lt;w:wordDocument xmlns:aml=&quot;http://schemas.microsoft.com/aml/2001/core&quot; xmlns:wpc=&quot;http://schemas.microsoft.com/office/word/2010/wordprocessingCanvas&quot; xmlns:cx=&quot;http://schemas.microsoft.com/office/drawing/2014/chartex&quot; xmlns:cx1=&quot;http://schemas.microsoft.com/office/drawing/2015/9/8/chartex&quot; xmlns:cx2=&quot;http://schemas.microsoft.com/office/drawing/2015/10/21/chartex&quot; xmlns:cx3=&quot;http://schemas.microsoft.com/office/drawing/2016/5/9/chartex&quot; xmlns:cx4=&quot;http://schemas.microsoft.com/office/drawing/2016/5/10/chartex&quot; xmlns:cx5=&quot;http://schemas.microsoft.com/office/drawing/2016/5/11/chartex&quot; xmlns:cx6=&quot;http://schemas.microsoft.com/office/drawing/2016/5/12/chartex&quot; xmlns:cx7=&quot;http://schemas.microsoft.com/office/drawing/2016/5/13/chartex&quot; xmlns:cx8=&quot;http://schemas.microsoft.com/office/drawing/2016/5/14/chartex&quot; xmlns:dt=&quot;uuid:C2F41010-65B3-11d1-A29F-00AA00C14882&quot; xmlns:mc=&quot;http://schemas.openxmlformats.org/markup-compatibility/2006&quot; xmlns:aink=&quot;http://schemas.microsoft.com/office/drawing/2016/ink&quot; xmlns:am3d=&quot;http://schemas.microsoft.com/office/drawing/2017/model3d&quot; xmlns:o=&quot;urn:schemas-microsoft-com:office:office&quot; xmlns:m=&quot;http://schemas.openxmlformats.org/officeDocument/2006/math&quot; xmlns:v=&quot;urn:schemas-microsoft-com:vml&quot; xmlns:w10=&quot;urn:schemas-microsoft-com:office:word&quot; xmlns:w=&quot;http://schemas.microsoft.com/office/word/2003/wordml&quot; xmlns:wx=&quot;http://schemas.microsoft.com/office/word/2003/auxHint&quot; xmlns:wne=&quot;http://schemas.microsoft.com/office/word/2006/wordml&quot; xmlns:wsp=&quot;http://schemas.microsoft.com/office/word/2003/wordml/sp2&quot; xmlns:sl=&quot;http://schemas.microsoft.com/schemaLibrary/2003/core&quot; w:macrosPresent=&quot;no&quot; w:embeddedObjPresent=&quot;no&quot; w:ocxPresent=&quot;no&quot; xml:space=&quot;preserve&quot;&gt;&lt;w:ignoreSubtree w:val=&quot;http://schemas.microsoft.com/office/word/2003/wordml/sp2&quot;/&gt;&lt;o:DocumentProperties&gt;&lt;o:Version&gt;16&lt;/o:Version&gt;&lt;/o:DocumentProperties&gt;&lt;w:docPr&gt;&lt;w:view w:val=&quot;print&quot;/&gt;&lt;w:zoom w:percent=&quot;100&quot;/&gt;&lt;w:doNotEmbedSystemFonts/&gt;&lt;w:activeWritingStyle w:lang=&quot;PT-BR&quot; w:vendorID=&quot;64&quot; w:dllVersion=&quot;6&quot; w:nlCheck=&quot;on&quot; w:optionSet=&quot;0&quot;/&gt;&lt;w:activeWritingStyle w:lang=&quot;EN-US&quot; w:vendorID=&quot;64&quot; w:dllVersion=&quot;6&quot; w:nlCheck=&quot;on&quot; w:optionSet=&quot;0&quot;/&gt;&lt;w:activeWritingStyle w:lang=&quot;PT-BR&quot; w:vendorID=&quot;64&quot; w:dllVersion=&quot;0&quot; w:nlCheck=&quot;on&quot; w:optionSet=&quot;0&quot;/&gt;&lt;w:activeWritingStyle w:lang=&quot;EN-US&quot; w:vendorID=&quot;64&quot; w:dllVersion=&quot;0&quot; w:nlCheck=&quot;on&quot; w:optionSet=&quot;0&quot;/&gt;&lt;w:activeWritingStyle w:lang=&quot;EN-US&quot; w:vendorID=&quot;8&quot; w:dllVersion=&quot;513&quot; w:optionSet=&quot;1&quot;/&gt;&lt;w:activeWritingStyle w:lang=&quot;PT-BR&quot; w:vendorID=&quot;1&quot; w:dllVersion=&quot;513&quot; w:optionSet=&quot;1&quot;/&gt;&lt;w:stylePaneFormatFilter w:val=&quot;3F01&quot;/&gt;&lt;w:defaultTabStop w:val=&quot;708&quot;/&gt;&lt;w:hyphenationZone w:val=&quot;425&quot;/&gt;&lt;w:displayHorizontalDrawingGridEvery w:val=&quot;0&quot;/&gt;&lt;w:displayVerticalDrawingGridEvery w:val=&quot;0&quot;/&gt;&lt;w:useMarginsForDrawingGridOrigin/&gt;&lt;w:characterSpacingControl w:val=&quot;DontCompress&quot;/&gt;&lt;w:optimizeForBrowser/&gt;&lt;w:relyOnVML/&gt;&lt;w:allowPNG/&gt;&lt;w:validateAgainstSchema/&gt;&lt;w:saveInvalidXML w:val=&quot;off&quot;/&gt;&lt;w:ignoreMixedContent w:val=&quot;off&quot;/&gt;&lt;w:alwaysShowPlaceholderText w:val=&quot;off&quot;/&gt;&lt;w:compat&gt;&lt;w:breakWrappedTables/&gt;&lt;w:snapToGridInCell/&gt;&lt;w:wrapTextWithPunct/&gt;&lt;w:useAsianBreakRules/&gt;&lt;w:dontGrowAutofit/&gt;&lt;/w:compat&gt;&lt;w:docVars&gt;&lt;w:docVar w:name=&quot;ACTIVE&quot; w:val=&quot;TC.dot&quot;/&gt;&lt;w:docVar w:name=&quot;VTCASE&quot; w:val=&quot;4&quot;/&gt;&lt;w:docVar w:name=&quot;VTCommandPending&quot; w:val=&quot;NONE&quot;/&gt;&lt;w:docVar w:name=&quot;VTCurMacroFlags$&quot; w:val=&quot;NNNN&quot;/&gt;&lt;w:docVar w:name=&quot;VTINIT&quot; w:val=&quot;1&quot;/&gt;&lt;w:docVar w:name=&quot;VTypeCAPFlag$&quot; w:val=&quot;TRUE&quot;/&gt;&lt;w:docVar w:name=&quot;VTypeJoinDigitFlag$&quot; w:val=&quot;FALSE&quot;/&gt;&lt;w:docVar w:name=&quot;VTypeLCFlag$&quot; w:val=&quot;FALSE&quot;/&gt;&lt;w:docVar w:name=&quot;VTypeNoSpaceFlag$&quot; w:val=&quot;TRUE&quot;/&gt;&lt;w:docVar w:name=&quot;VTypeSpaceFlag$&quot; w:val=&quot;FALSE&quot;/&gt;&lt;w:docVar w:name=&quot;VTypeUCFlag$&quot; w:val=&quot;FALSE&quot;/&gt;&lt;/w:docVars&gt;&lt;wsp:rsids&gt;&lt;wsp:rsidRoot wsp:val=&quot;00E54DB7&quot;/&gt;&lt;wsp:rsid wsp:val=&quot;00002900&quot;/&gt;&lt;wsp:rsid wsp:val=&quot;00017C14&quot;/&gt;&lt;wsp:rsid wsp:val=&quot;000421F7&quot;/&gt;&lt;wsp:rsid wsp:val=&quot;00052433&quot;/&gt;&lt;wsp:rsid wsp:val=&quot;0006026D&quot;/&gt;&lt;wsp:rsid wsp:val=&quot;000822C6&quot;/&gt;&lt;wsp:rsid wsp:val=&quot;000964B3&quot;/&gt;&lt;wsp:rsid wsp:val=&quot;000C396C&quot;/&gt;&lt;wsp:rsid wsp:val=&quot;000C6345&quot;/&gt;&lt;wsp:rsid wsp:val=&quot;00117679&quot;/&gt;&lt;wsp:rsid wsp:val=&quot;00130BE8&quot;/&gt;&lt;wsp:rsid wsp:val=&quot;00161A09&quot;/&gt;&lt;wsp:rsid wsp:val=&quot;001659D1&quot;/&gt;&lt;wsp:rsid wsp:val=&quot;001717DB&quot;/&gt;&lt;wsp:rsid wsp:val=&quot;00171833&quot;/&gt;&lt;wsp:rsid wsp:val=&quot;0018103F&quot;/&gt;&lt;wsp:rsid wsp:val=&quot;001A59A5&quot;/&gt;&lt;wsp:rsid wsp:val=&quot;001B691C&quot;/&gt;&lt;wsp:rsid wsp:val=&quot;001C0465&quot;/&gt;&lt;wsp:rsid wsp:val=&quot;001F4A06&quot;/&gt;&lt;wsp:rsid wsp:val=&quot;00225C0B&quot;/&gt;&lt;wsp:rsid wsp:val=&quot;00233C3E&quot;/&gt;&lt;wsp:rsid wsp:val=&quot;00246CD2&quot;/&gt;&lt;wsp:rsid wsp:val=&quot;00253C53&quot;/&gt;&lt;wsp:rsid wsp:val=&quot;00266510&quot;/&gt;&lt;wsp:rsid wsp:val=&quot;00267AC7&quot;/&gt;&lt;wsp:rsid wsp:val=&quot;002771E2&quot;/&gt;&lt;wsp:rsid wsp:val=&quot;00297076&quot;/&gt;&lt;wsp:rsid wsp:val=&quot;00302815&quot;/&gt;&lt;wsp:rsid wsp:val=&quot;00302C79&quot;/&gt;&lt;wsp:rsid wsp:val=&quot;00307B26&quot;/&gt;&lt;wsp:rsid wsp:val=&quot;00365FA8&quot;/&gt;&lt;wsp:rsid wsp:val=&quot;0039137E&quot;/&gt;&lt;wsp:rsid wsp:val=&quot;003B51DE&quot;/&gt;&lt;wsp:rsid wsp:val=&quot;004150F1&quot;/&gt;&lt;wsp:rsid wsp:val=&quot;00433D11&quot;/&gt;&lt;wsp:rsid wsp:val=&quot;004713D0&quot;/&gt;&lt;wsp:rsid wsp:val=&quot;004A223B&quot;/&gt;&lt;wsp:rsid wsp:val=&quot;004B4715&quot;/&gt;&lt;wsp:rsid wsp:val=&quot;004D7509&quot;/&gt;&lt;wsp:rsid wsp:val=&quot;00573580&quot;/&gt;&lt;wsp:rsid wsp:val=&quot;00577C81&quot;/&gt;&lt;wsp:rsid wsp:val=&quot;005D67E6&quot;/&gt;&lt;wsp:rsid wsp:val=&quot;00604EB9&quot;/&gt;&lt;wsp:rsid wsp:val=&quot;00631CC1&quot;/&gt;&lt;wsp:rsid wsp:val=&quot;0066211E&quot;/&gt;&lt;wsp:rsid wsp:val=&quot;006C1E7D&quot;/&gt;&lt;wsp:rsid wsp:val=&quot;006F0F04&quot;/&gt;&lt;wsp:rsid wsp:val=&quot;006F4F2D&quot;/&gt;&lt;wsp:rsid wsp:val=&quot;0070432F&quot;/&gt;&lt;wsp:rsid wsp:val=&quot;007454FE&quot;/&gt;&lt;wsp:rsid wsp:val=&quot;00764ABE&quot;/&gt;&lt;wsp:rsid wsp:val=&quot;00766FBB&quot;/&gt;&lt;wsp:rsid wsp:val=&quot;007901B6&quot;/&gt;&lt;wsp:rsid wsp:val=&quot;007B75F7&quot;/&gt;&lt;wsp:rsid wsp:val=&quot;007E2AA8&quot;/&gt;&lt;wsp:rsid wsp:val=&quot;007E2D77&quot;/&gt;&lt;wsp:rsid wsp:val=&quot;007F00BA&quot;/&gt;&lt;wsp:rsid wsp:val=&quot;00826DC8&quot;/&gt;&lt;wsp:rsid wsp:val=&quot;0084337D&quot;/&gt;&lt;wsp:rsid wsp:val=&quot;0085627B&quot;/&gt;&lt;wsp:rsid wsp:val=&quot;008621D5&quot;/&gt;&lt;wsp:rsid wsp:val=&quot;008A4CC4&quot;/&gt;&lt;wsp:rsid wsp:val=&quot;008E4BA5&quot;/&gt;&lt;wsp:rsid wsp:val=&quot;008F2AE9&quot;/&gt;&lt;wsp:rsid wsp:val=&quot;00910C9E&quot;/&gt;&lt;wsp:rsid wsp:val=&quot;00933820&quot;/&gt;&lt;wsp:rsid wsp:val=&quot;009444DD&quot;/&gt;&lt;wsp:rsid wsp:val=&quot;00980B07&quot;/&gt;&lt;wsp:rsid wsp:val=&quot;00986C87&quot;/&gt;&lt;wsp:rsid wsp:val=&quot;009A6ED8&quot;/&gt;&lt;wsp:rsid wsp:val=&quot;009B0E6B&quot;/&gt;&lt;wsp:rsid wsp:val=&quot;009C26C8&quot;/&gt;&lt;wsp:rsid wsp:val=&quot;009C3085&quot;/&gt;&lt;wsp:rsid wsp:val=&quot;009F77DC&quot;/&gt;&lt;wsp:rsid wsp:val=&quot;00A111DE&quot;/&gt;&lt;wsp:rsid wsp:val=&quot;00A24B40&quot;/&gt;&lt;wsp:rsid wsp:val=&quot;00A3415D&quot;/&gt;&lt;wsp:rsid wsp:val=&quot;00A50B81&quot;/&gt;&lt;wsp:rsid wsp:val=&quot;00A5403F&quot;/&gt;&lt;wsp:rsid wsp:val=&quot;00A70FD7&quot;/&gt;&lt;wsp:rsid wsp:val=&quot;00A976A5&quot;/&gt;&lt;wsp:rsid wsp:val=&quot;00AC5D2E&quot;/&gt;&lt;wsp:rsid wsp:val=&quot;00AC6E07&quot;/&gt;&lt;wsp:rsid wsp:val=&quot;00B04A2D&quot;/&gt;&lt;wsp:rsid wsp:val=&quot;00B34139&quot;/&gt;&lt;wsp:rsid wsp:val=&quot;00B35EFA&quot;/&gt;&lt;wsp:rsid wsp:val=&quot;00B710E7&quot;/&gt;&lt;wsp:rsid wsp:val=&quot;00B9416A&quot;/&gt;&lt;wsp:rsid wsp:val=&quot;00BB2B89&quot;/&gt;&lt;wsp:rsid wsp:val=&quot;00BD0ECD&quot;/&gt;&lt;wsp:rsid wsp:val=&quot;00BF2696&quot;/&gt;&lt;wsp:rsid wsp:val=&quot;00BF6722&quot;/&gt;&lt;wsp:rsid wsp:val=&quot;00C408F3&quot;/&gt;&lt;wsp:rsid wsp:val=&quot;00C679D5&quot;/&gt;&lt;wsp:rsid wsp:val=&quot;00C71C42&quot;/&gt;&lt;wsp:rsid wsp:val=&quot;00D04942&quot;/&gt;&lt;wsp:rsid wsp:val=&quot;00D05D5A&quot;/&gt;&lt;wsp:rsid wsp:val=&quot;00D07ACB&quot;/&gt;&lt;wsp:rsid wsp:val=&quot;00D17147&quot;/&gt;&lt;wsp:rsid wsp:val=&quot;00D21DC1&quot;/&gt;&lt;wsp:rsid wsp:val=&quot;00D504D7&quot;/&gt;&lt;wsp:rsid wsp:val=&quot;00D671F1&quot;/&gt;&lt;wsp:rsid wsp:val=&quot;00DC1D1F&quot;/&gt;&lt;wsp:rsid wsp:val=&quot;00E02E2F&quot;/&gt;&lt;wsp:rsid wsp:val=&quot;00E17768&quot;/&gt;&lt;wsp:rsid wsp:val=&quot;00E54DB7&quot;/&gt;&lt;wsp:rsid wsp:val=&quot;00E83151&quot;/&gt;&lt;wsp:rsid wsp:val=&quot;00E9306B&quot;/&gt;&lt;wsp:rsid wsp:val=&quot;00EA14BD&quot;/&gt;&lt;wsp:rsid wsp:val=&quot;00ED2190&quot;/&gt;&lt;wsp:rsid wsp:val=&quot;00EF5CD4&quot;/&gt;&lt;wsp:rsid wsp:val=&quot;00F13211&quot;/&gt;&lt;wsp:rsid wsp:val=&quot;00F243EF&quot;/&gt;&lt;wsp:rsid wsp:val=&quot;00F34B49&quot;/&gt;&lt;wsp:rsid wsp:val=&quot;00F423A9&quot;/&gt;&lt;wsp:rsid wsp:val=&quot;00F4482C&quot;/&gt;&lt;wsp:rsid wsp:val=&quot;00FA13B1&quot;/&gt;&lt;wsp:rsid wsp:val=&quot;00FC687D&quot;/&gt;&lt;wsp:rsid wsp:val=&quot;00FE52BA&quot;/&gt;&lt;wsp:rsid wsp:val=&quot;00FF2CED&quot;/&gt;&lt;wsp:rsid wsp:val=&quot;00FF53B3&quot;/&gt;&lt;/wsp:rsids&gt;&lt;/w:docPr&gt;&lt;w:body&gt;&lt;wx:sect&gt;&lt;w:p wsp:rsidR=&quot;00000000&quot; wsp:rsidRDefault=&quot;00A70FD7&quot; wsp:rsidP=&quot;00A70FD7&quot;&gt;&lt;m:oMathPara&gt;&lt;m:oMath&gt;&lt;m:r&gt;&lt;w:rPr&gt;&lt;w:rFonts w:ascii=&quot;Cambria Math&quot; w:h-ansi=&quot;Cambria Math&quot;/&gt;&lt;wx:font wx:val=&quot;Cambria Math&quot;/&gt;&lt;w:i/&gt;&lt;/w:rPr&gt;&lt;m:t&gt;n&lt;/m:t&gt;&lt;/m:r&gt;&lt;/m:oMath&gt;&lt;/m:oMathPara&gt;&lt;/w:p&gt;&lt;w:sectPr wsp:rsidR=&quot;00000000&quot;&gt;&lt;w:pgSz w:w=&quot;12240&quot; w:h=&quot;15840&quot;/&gt;&lt;w:pgMar w:top=&quot;1417&quot; w:right=&quot;1701&quot; w:bottom=&quot;1417&quot; w:left=&quot;1701&quot; w:header=&quot;720&quot; w:footer=&quot;720&quot; w:gutter=&quot;0&quot;/&gt;&lt;w:cols w:space=&quot;720&quot;/&gt;&lt;/w:sectPr&gt;&lt;/wx:sect&gt;&lt;/w:body&gt;&lt;/w:wordDocument&gt;">
             <v:imagedata r:id="rId24" o:title="" chromakey="white"/>
           </v:shape>
         </w:pict>
@@ -14409,27 +14288,14 @@
       <w:r>
         <w:t xml:space="preserve">Quadro </w:t>
       </w:r>
-      <w:r>
-        <w:fldChar w:fldCharType="begin"/>
-      </w:r>
-      <w:r>
-        <w:instrText xml:space="preserve"> SEQ Quadro \* ARABIC </w:instrText>
-      </w:r>
-      <w:r>
-        <w:fldChar w:fldCharType="separate"/>
-      </w:r>
-      <w:r>
-        <w:rPr>
-          <w:noProof/>
-        </w:rPr>
-        <w:t>2</w:t>
-      </w:r>
-      <w:r>
-        <w:rPr>
-          <w:noProof/>
-        </w:rPr>
-        <w:fldChar w:fldCharType="end"/>
-      </w:r>
+      <w:fldSimple w:instr=" SEQ Quadro \* ARABIC ">
+        <w:r>
+          <w:rPr>
+            <w:noProof/>
+          </w:rPr>
+          <w:t>2</w:t>
+        </w:r>
+      </w:fldSimple>
       <w:bookmarkEnd w:id="113"/>
       <w:r>
         <w:t xml:space="preserve"> - Perguntas e respostas disponibilizadas a um certo público através dos formulários do Google.</w:t>
@@ -15235,27 +15101,14 @@
       <w:r>
         <w:t xml:space="preserve">Figura </w:t>
       </w:r>
-      <w:r>
-        <w:fldChar w:fldCharType="begin"/>
-      </w:r>
-      <w:r>
-        <w:instrText xml:space="preserve"> SEQ Figura \* ARABIC </w:instrText>
-      </w:r>
-      <w:r>
-        <w:fldChar w:fldCharType="separate"/>
-      </w:r>
-      <w:r>
-        <w:rPr>
-          <w:noProof/>
-        </w:rPr>
-        <w:t>10</w:t>
-      </w:r>
-      <w:r>
-        <w:rPr>
-          <w:noProof/>
-        </w:rPr>
-        <w:fldChar w:fldCharType="end"/>
-      </w:r>
+      <w:fldSimple w:instr=" SEQ Figura \* ARABIC ">
+        <w:r>
+          <w:rPr>
+            <w:noProof/>
+          </w:rPr>
+          <w:t>10</w:t>
+        </w:r>
+      </w:fldSimple>
       <w:bookmarkEnd w:id="124"/>
       <w:r>
         <w:t xml:space="preserve"> - </w:t>
@@ -15305,7 +15158,7 @@
                 <w:noProof/>
               </w:rPr>
               <w:pict w14:anchorId="31426774">
-                <v:shape id="Imagem 12" o:spid="_x0000_i4248" type="#_x0000_t75" alt="" style="width:141pt;height:327pt;visibility:visible;mso-wrap-style:square;mso-width-percent:0;mso-height-percent:0;mso-width-percent:0;mso-height-percent:0">
+                <v:shape id="Imagem 12" o:spid="_x0000_i1036" type="#_x0000_t75" alt="" style="width:141pt;height:327pt;visibility:visible;mso-wrap-style:square;mso-width-percent:0;mso-height-percent:0;mso-width-percent:0;mso-height-percent:0">
                   <v:imagedata r:id="rId25" o:title="" croptop="1993f" cropbottom="3111f"/>
                 </v:shape>
               </w:pict>
@@ -15326,7 +15179,7 @@
                 <w:noProof/>
               </w:rPr>
               <w:pict w14:anchorId="5B87A22F">
-                <v:shape id="Imagem 13" o:spid="_x0000_i4249" type="#_x0000_t75" alt="" style="width:166.5pt;height:327pt;visibility:visible;mso-wrap-style:square;mso-width-percent:0;mso-height-percent:0;mso-width-percent:0;mso-height-percent:0">
+                <v:shape id="Imagem 13" o:spid="_x0000_i1037" type="#_x0000_t75" alt="" style="width:166.5pt;height:327pt;visibility:visible;mso-wrap-style:square;mso-width-percent:0;mso-height-percent:0;mso-width-percent:0;mso-height-percent:0">
                   <v:imagedata r:id="rId26" o:title="" croptop="2353f" cropbottom="3566f"/>
                 </v:shape>
               </w:pict>
@@ -15491,27 +15344,14 @@
       <w:r>
         <w:t xml:space="preserve">Figura </w:t>
       </w:r>
-      <w:r>
-        <w:fldChar w:fldCharType="begin"/>
-      </w:r>
-      <w:r>
-        <w:instrText xml:space="preserve"> SEQ Figura \* ARABIC </w:instrText>
-      </w:r>
-      <w:r>
-        <w:fldChar w:fldCharType="separate"/>
-      </w:r>
-      <w:r>
-        <w:rPr>
-          <w:noProof/>
-        </w:rPr>
-        <w:t>11</w:t>
-      </w:r>
-      <w:r>
-        <w:rPr>
-          <w:noProof/>
-        </w:rPr>
-        <w:fldChar w:fldCharType="end"/>
-      </w:r>
+      <w:fldSimple w:instr=" SEQ Figura \* ARABIC ">
+        <w:r>
+          <w:rPr>
+            <w:noProof/>
+          </w:rPr>
+          <w:t>11</w:t>
+        </w:r>
+      </w:fldSimple>
       <w:bookmarkEnd w:id="129"/>
       <w:r>
         <w:t xml:space="preserve"> - </w:t>
@@ -15557,7 +15397,7 @@
                 <w:noProof/>
               </w:rPr>
               <w:pict w14:anchorId="4C7FAD87">
-                <v:shape id="Imagem 14" o:spid="_x0000_i4250" type="#_x0000_t75" alt="" style="width:168pt;height:330.75pt;visibility:visible;mso-wrap-style:square;mso-width-percent:0;mso-height-percent:0;mso-width-percent:0;mso-height-percent:0">
+                <v:shape id="Imagem 14" o:spid="_x0000_i1038" type="#_x0000_t75" alt="" style="width:168pt;height:330.75pt;visibility:visible;mso-wrap-style:square;mso-width-percent:0;mso-height-percent:0;mso-width-percent:0;mso-height-percent:0">
                   <v:imagedata r:id="rId27" o:title="" croptop="2232f" cropbottom="3641f"/>
                 </v:shape>
               </w:pict>
@@ -15575,7 +15415,7 @@
                 <w:noProof/>
               </w:rPr>
               <w:pict w14:anchorId="6A321E01">
-                <v:shape id="Imagem 15" o:spid="_x0000_i4251" type="#_x0000_t75" alt="" style="width:157.5pt;height:330.75pt;visibility:visible;mso-wrap-style:square;mso-width-percent:0;mso-height-percent:0;mso-width-percent:0;mso-height-percent:0">
+                <v:shape id="Imagem 15" o:spid="_x0000_i1039" type="#_x0000_t75" alt="" style="width:157.5pt;height:330.75pt;visibility:visible;mso-wrap-style:square;mso-width-percent:0;mso-height-percent:0;mso-width-percent:0;mso-height-percent:0">
                   <v:imagedata r:id="rId28" o:title="" croptop="2110f"/>
                 </v:shape>
               </w:pict>
@@ -15676,10 +15516,16 @@
         <w:fldChar w:fldCharType="end"/>
       </w:r>
       <w:r>
-        <w:t xml:space="preserve"> a esquerda </w:t>
-      </w:r>
-      <w:r>
-        <w:t>exibi a tela principal suscitada. Nela, é realizado toda a interação do usuário no período em que ele está ouvindo as músicas; as possíveis interações estão listadas abaixo.</w:t>
+        <w:t xml:space="preserve"> a esquerda</w:t>
+      </w:r>
+      <w:r>
+        <w:t xml:space="preserve"> apresenta</w:t>
+      </w:r>
+      <w:r>
+        <w:t xml:space="preserve"> </w:t>
+      </w:r>
+      <w:r>
+        <w:t>a tela principal suscitada. Nela, é realizado toda a interação do usuário no período em que ele está ouvindo as músicas; as possíveis interações estão listadas abaixo.</w:t>
       </w:r>
     </w:p>
     <w:p>
@@ -15786,27 +15632,14 @@
         <w:lastRenderedPageBreak/>
         <w:t xml:space="preserve">Figura </w:t>
       </w:r>
-      <w:r>
-        <w:fldChar w:fldCharType="begin"/>
-      </w:r>
-      <w:r>
-        <w:instrText xml:space="preserve"> SEQ Figura \* ARABIC </w:instrText>
-      </w:r>
-      <w:r>
-        <w:fldChar w:fldCharType="separate"/>
-      </w:r>
-      <w:r>
-        <w:rPr>
-          <w:noProof/>
-        </w:rPr>
-        <w:t>12</w:t>
-      </w:r>
-      <w:r>
-        <w:rPr>
-          <w:noProof/>
-        </w:rPr>
-        <w:fldChar w:fldCharType="end"/>
-      </w:r>
+      <w:fldSimple w:instr=" SEQ Figura \* ARABIC ">
+        <w:r>
+          <w:rPr>
+            <w:noProof/>
+          </w:rPr>
+          <w:t>12</w:t>
+        </w:r>
+      </w:fldSimple>
       <w:bookmarkEnd w:id="131"/>
       <w:r>
         <w:t xml:space="preserve"> - </w:t>
@@ -15866,7 +15699,7 @@
                 <w:noProof/>
               </w:rPr>
               <w:pict w14:anchorId="45BBCE32">
-                <v:shape id="Imagem 17" o:spid="_x0000_i4252" type="#_x0000_t75" alt="" style="width:210pt;height:456pt;visibility:visible;mso-wrap-style:square;mso-width-percent:0;mso-height-percent:0;mso-width-percent:0;mso-height-percent:0">
+                <v:shape id="Imagem 17" o:spid="_x0000_i1040" type="#_x0000_t75" alt="" style="width:210pt;height:456pt;visibility:visible;mso-wrap-style:square;mso-width-percent:0;mso-height-percent:0;mso-width-percent:0;mso-height-percent:0">
                   <v:imagedata r:id="rId29" o:title=""/>
                 </v:shape>
               </w:pict>
@@ -15890,7 +15723,7 @@
                 <w:noProof/>
               </w:rPr>
               <w:pict w14:anchorId="6CD9133A">
-                <v:shape id="Imagem 16" o:spid="_x0000_i4253" type="#_x0000_t75" alt="" style="width:216.75pt;height:453.75pt;visibility:visible;mso-wrap-style:square;mso-width-percent:0;mso-height-percent:0;mso-width-percent:0;mso-height-percent:0">
+                <v:shape id="Imagem 16" o:spid="_x0000_i1041" type="#_x0000_t75" alt="" style="width:216.75pt;height:453.75pt;visibility:visible;mso-wrap-style:square;mso-width-percent:0;mso-height-percent:0;mso-width-percent:0;mso-height-percent:0">
                   <v:imagedata r:id="rId30" o:title="" croptop="2273f" cropbottom="-21f"/>
                 </v:shape>
               </w:pict>
@@ -16250,49 +16083,36 @@
       <w:r>
         <w:t xml:space="preserve">Figura </w:t>
       </w:r>
-      <w:r>
-        <w:fldChar w:fldCharType="begin"/>
-      </w:r>
-      <w:r>
-        <w:instrText xml:space="preserve"> SEQ Figura \* ARABIC </w:instrText>
-      </w:r>
-      <w:r>
-        <w:fldChar w:fldCharType="separate"/>
+      <w:fldSimple w:instr=" SEQ Figura \* ARABIC ">
+        <w:r>
+          <w:rPr>
+            <w:noProof/>
+          </w:rPr>
+          <w:t>13</w:t>
+        </w:r>
+      </w:fldSimple>
+      <w:bookmarkEnd w:id="148"/>
+      <w:r>
+        <w:t xml:space="preserve"> - </w:t>
       </w:r>
       <w:r>
         <w:rPr>
           <w:noProof/>
         </w:rPr>
-        <w:t>13</w:t>
-      </w:r>
+        <w:t>Console do Realtime Database do Firebase</w:t>
+      </w:r>
+      <w:bookmarkEnd w:id="149"/>
+    </w:p>
+    <w:p>
+      <w:pPr>
+        <w:pStyle w:val="Legenda"/>
+      </w:pPr>
       <w:r>
         <w:rPr>
           <w:noProof/>
         </w:rPr>
-        <w:fldChar w:fldCharType="end"/>
-      </w:r>
-      <w:bookmarkEnd w:id="148"/>
-      <w:r>
-        <w:t xml:space="preserve"> - </w:t>
-      </w:r>
-      <w:r>
-        <w:rPr>
-          <w:noProof/>
-        </w:rPr>
-        <w:t>Console do Realtime Database do Firebase</w:t>
-      </w:r>
-      <w:bookmarkEnd w:id="149"/>
-    </w:p>
-    <w:p>
-      <w:pPr>
-        <w:pStyle w:val="Legenda"/>
-      </w:pPr>
-      <w:r>
-        <w:rPr>
-          <w:noProof/>
-        </w:rPr>
         <w:pict w14:anchorId="48A9DA46">
-          <v:shape id="Imagem 24" o:spid="_x0000_i4254" type="#_x0000_t75" alt="" style="width:453.75pt;height:222pt;visibility:visible;mso-wrap-style:square;mso-width-percent:0;mso-height-percent:0;mso-width-percent:0;mso-height-percent:0">
+          <v:shape id="Imagem 24" o:spid="_x0000_i1042" type="#_x0000_t75" alt="" style="width:453.75pt;height:222pt;visibility:visible;mso-wrap-style:square;mso-width-percent:0;mso-height-percent:0;mso-width-percent:0;mso-height-percent:0">
             <v:imagedata r:id="rId31" o:title=""/>
           </v:shape>
         </w:pict>
@@ -16489,52 +16309,36 @@
       <w:r>
         <w:t xml:space="preserve">Figura </w:t>
       </w:r>
-      <w:r>
-        <w:fldChar w:fldCharType="begin"/>
-      </w:r>
-      <w:r>
-        <w:instrText xml:space="preserve"> SE</w:instrText>
-      </w:r>
-      <w:r>
-        <w:instrText xml:space="preserve">Q Figura \* ARABIC </w:instrText>
-      </w:r>
-      <w:r>
-        <w:fldChar w:fldCharType="separate"/>
+      <w:fldSimple w:instr=" SEQ Figura \* ARABIC ">
+        <w:r>
+          <w:rPr>
+            <w:noProof/>
+          </w:rPr>
+          <w:t>14</w:t>
+        </w:r>
+      </w:fldSimple>
+      <w:bookmarkEnd w:id="157"/>
+      <w:r>
+        <w:t xml:space="preserve"> - </w:t>
       </w:r>
       <w:r>
         <w:rPr>
           <w:noProof/>
         </w:rPr>
-        <w:t>14</w:t>
-      </w:r>
+        <w:t>Representação gráfica da classificação do algoritmo KNN sobre um plano x1 e x2. No plano, os pontos amarelos são a representação da classe A, roxos classe B e vermelho é o ponto de teste</w:t>
+      </w:r>
+      <w:bookmarkEnd w:id="158"/>
+    </w:p>
+    <w:p>
+      <w:pPr>
+        <w:pStyle w:val="Legenda"/>
+      </w:pPr>
       <w:r>
         <w:rPr>
           <w:noProof/>
         </w:rPr>
-        <w:fldChar w:fldCharType="end"/>
-      </w:r>
-      <w:bookmarkEnd w:id="157"/>
-      <w:r>
-        <w:t xml:space="preserve"> - </w:t>
-      </w:r>
-      <w:r>
-        <w:rPr>
-          <w:noProof/>
-        </w:rPr>
-        <w:t>Representação gráfica da classificação do algoritmo KNN sobre um plano x1 e x2. No plano, os pontos amarelos são a representação da classe A, roxos classe B e vermelho é o ponto de teste</w:t>
-      </w:r>
-      <w:bookmarkEnd w:id="158"/>
-    </w:p>
-    <w:p>
-      <w:pPr>
-        <w:pStyle w:val="Legenda"/>
-      </w:pPr>
-      <w:r>
-        <w:rPr>
-          <w:noProof/>
-        </w:rPr>
         <w:pict w14:anchorId="5EDBE7D4">
-          <v:shape id="Imagem 9" o:spid="_x0000_i4255" type="#_x0000_t75" alt="Image for post" style="width:256.5pt;height:192pt;visibility:visible;mso-wrap-style:square;mso-width-percent:0;mso-height-percent:0;mso-width-percent:0;mso-height-percent:0">
+          <v:shape id="Imagem 9" o:spid="_x0000_i1043" type="#_x0000_t75" alt="Image for post" style="width:256.5pt;height:192pt;visibility:visible;mso-wrap-style:square;mso-width-percent:0;mso-height-percent:0;mso-width-percent:0;mso-height-percent:0">
             <v:imagedata r:id="rId32" o:title="Image for post"/>
           </v:shape>
         </w:pict>
@@ -16884,27 +16688,14 @@
       <w:r>
         <w:t xml:space="preserve">Quadro </w:t>
       </w:r>
-      <w:r>
-        <w:fldChar w:fldCharType="begin"/>
-      </w:r>
-      <w:r>
-        <w:instrText xml:space="preserve"> SEQ Quadro \* ARABIC </w:instrText>
-      </w:r>
-      <w:r>
-        <w:fldChar w:fldCharType="separate"/>
-      </w:r>
-      <w:r>
-        <w:rPr>
-          <w:noProof/>
-        </w:rPr>
-        <w:t>3</w:t>
-      </w:r>
-      <w:r>
-        <w:rPr>
-          <w:noProof/>
-        </w:rPr>
-        <w:fldChar w:fldCharType="end"/>
-      </w:r>
+      <w:fldSimple w:instr=" SEQ Quadro \* ARABIC ">
+        <w:r>
+          <w:rPr>
+            <w:noProof/>
+          </w:rPr>
+          <w:t>3</w:t>
+        </w:r>
+      </w:fldSimple>
       <w:bookmarkEnd w:id="164"/>
       <w:r>
         <w:t xml:space="preserve"> - </w:t>
@@ -17747,52 +17538,39 @@
       <w:r>
         <w:t xml:space="preserve">Figura </w:t>
       </w:r>
-      <w:r>
-        <w:fldChar w:fldCharType="begin"/>
-      </w:r>
-      <w:r>
-        <w:instrText xml:space="preserve"> SEQ Figura \* ARABIC </w:instrText>
-      </w:r>
-      <w:r>
-        <w:fldChar w:fldCharType="separate"/>
-      </w:r>
+      <w:fldSimple w:instr=" SEQ Figura \* ARABIC ">
+        <w:r>
+          <w:rPr>
+            <w:noProof/>
+          </w:rPr>
+          <w:t>15</w:t>
+        </w:r>
+      </w:fldSimple>
+      <w:bookmarkEnd w:id="169"/>
       <w:r>
         <w:rPr>
           <w:noProof/>
         </w:rPr>
-        <w:t>15</w:t>
+        <w:t xml:space="preserve"> - </w:t>
       </w:r>
       <w:r>
         <w:rPr>
           <w:noProof/>
         </w:rPr>
-        <w:fldChar w:fldCharType="end"/>
-      </w:r>
-      <w:bookmarkEnd w:id="169"/>
+        <w:t>Visão macro das etapas para transformar os eventos registrados no firebase na tabela que sera rodado o KNN</w:t>
+      </w:r>
+      <w:bookmarkEnd w:id="170"/>
+    </w:p>
+    <w:p>
+      <w:pPr>
+        <w:pStyle w:val="Legenda"/>
+      </w:pPr>
       <w:r>
         <w:rPr>
           <w:noProof/>
         </w:rPr>
-        <w:t xml:space="preserve"> - </w:t>
-      </w:r>
-      <w:r>
-        <w:rPr>
-          <w:noProof/>
-        </w:rPr>
-        <w:t>Visão macro das etapas para transformar os eventos registrados no firebase na tabela que sera rodado o KNN</w:t>
-      </w:r>
-      <w:bookmarkEnd w:id="170"/>
-    </w:p>
-    <w:p>
-      <w:pPr>
-        <w:pStyle w:val="Legenda"/>
-      </w:pPr>
-      <w:r>
-        <w:rPr>
-          <w:noProof/>
-        </w:rPr>
         <w:pict w14:anchorId="75149C55">
-          <v:shape id="Imagem 18" o:spid="_x0000_i4256" type="#_x0000_t75" alt="Diagrama&#10;&#10;&#10;&#10;Descrição gerada automaticamente" style="width:453pt;height:104.25pt;visibility:visible;mso-wrap-style:square;mso-width-percent:0;mso-height-percent:0;mso-width-percent:0;mso-height-percent:0">
+          <v:shape id="Imagem 18" o:spid="_x0000_i1044" type="#_x0000_t75" alt="Diagrama&#10;&#10;&#10;&#10;Descrição gerada automaticamente" style="width:453pt;height:104.25pt;visibility:visible;mso-wrap-style:square;mso-width-percent:0;mso-height-percent:0;mso-width-percent:0;mso-height-percent:0">
             <v:imagedata r:id="rId33" o:title="Diagrama&#10;&#10;&#10;&#10;Descrição gerada automaticamente"/>
           </v:shape>
         </w:pict>
@@ -17876,52 +17654,39 @@
         <w:lastRenderedPageBreak/>
         <w:t xml:space="preserve">Figura </w:t>
       </w:r>
-      <w:r>
-        <w:fldChar w:fldCharType="begin"/>
-      </w:r>
-      <w:r>
-        <w:instrText xml:space="preserve"> SEQ Figura \* ARABIC </w:instrText>
-      </w:r>
-      <w:r>
-        <w:fldChar w:fldCharType="separate"/>
-      </w:r>
+      <w:fldSimple w:instr=" SEQ Figura \* ARABIC ">
+        <w:r>
+          <w:rPr>
+            <w:noProof/>
+          </w:rPr>
+          <w:t>16</w:t>
+        </w:r>
+      </w:fldSimple>
+      <w:bookmarkEnd w:id="171"/>
       <w:r>
         <w:rPr>
           <w:noProof/>
         </w:rPr>
-        <w:t>16</w:t>
+        <w:t xml:space="preserve"> - </w:t>
       </w:r>
       <w:r>
         <w:rPr>
           <w:noProof/>
         </w:rPr>
-        <w:fldChar w:fldCharType="end"/>
-      </w:r>
-      <w:bookmarkEnd w:id="171"/>
+        <w:t>Representação dos eventos salvos no Firebase</w:t>
+      </w:r>
+      <w:bookmarkEnd w:id="172"/>
+    </w:p>
+    <w:p>
+      <w:pPr>
+        <w:pStyle w:val="Legenda"/>
+      </w:pPr>
       <w:r>
         <w:rPr>
           <w:noProof/>
         </w:rPr>
-        <w:t xml:space="preserve"> - </w:t>
-      </w:r>
-      <w:r>
-        <w:rPr>
-          <w:noProof/>
-        </w:rPr>
-        <w:t>Representação dos eventos salvos no Firebase</w:t>
-      </w:r>
-      <w:bookmarkEnd w:id="172"/>
-    </w:p>
-    <w:p>
-      <w:pPr>
-        <w:pStyle w:val="Legenda"/>
-      </w:pPr>
-      <w:r>
-        <w:rPr>
-          <w:noProof/>
-        </w:rPr>
         <w:pict w14:anchorId="0585FF0C">
-          <v:shape id="Imagem 19" o:spid="_x0000_i4257" type="#_x0000_t75" alt="Uma imagem contendo Interface gráfica do usuário&#10;&#10;&#10;&#10;Descrição gerada automaticamente" style="width:405.75pt;height:83.25pt;visibility:visible;mso-wrap-style:square;mso-width-percent:0;mso-height-percent:0;mso-width-percent:0;mso-height-percent:0">
+          <v:shape id="Imagem 19" o:spid="_x0000_i1045" type="#_x0000_t75" alt="Uma imagem contendo Interface gráfica do usuário&#10;&#10;&#10;&#10;Descrição gerada automaticamente" style="width:405.75pt;height:83.25pt;visibility:visible;mso-wrap-style:square;mso-width-percent:0;mso-height-percent:0;mso-width-percent:0;mso-height-percent:0">
             <v:imagedata r:id="rId34" o:title="Uma imagem contendo Interface gráfica do usuário&#10;&#10;&#10;&#10;Descrição gerada automaticamente"/>
           </v:shape>
         </w:pict>
@@ -18008,58 +17773,42 @@
       <w:r>
         <w:t xml:space="preserve">Figura </w:t>
       </w:r>
-      <w:r>
-        <w:fldChar w:fldCharType="begin"/>
-      </w:r>
-      <w:r>
-        <w:instrText xml:space="preserve"> SEQ</w:instrText>
-      </w:r>
-      <w:r>
-        <w:instrText xml:space="preserve"> Figura \* ARABIC </w:instrText>
-      </w:r>
-      <w:r>
-        <w:fldChar w:fldCharType="separate"/>
-      </w:r>
+      <w:fldSimple w:instr=" SEQ Figura \* ARABIC ">
+        <w:r>
+          <w:rPr>
+            <w:noProof/>
+          </w:rPr>
+          <w:t>17</w:t>
+        </w:r>
+      </w:fldSimple>
+      <w:bookmarkEnd w:id="173"/>
       <w:r>
         <w:rPr>
           <w:noProof/>
         </w:rPr>
-        <w:t>17</w:t>
+        <w:t xml:space="preserve"> - </w:t>
       </w:r>
       <w:r>
         <w:rPr>
           <w:noProof/>
         </w:rPr>
-        <w:fldChar w:fldCharType="end"/>
-      </w:r>
-      <w:bookmarkEnd w:id="173"/>
-      <w:r>
+        <w:t>Representação das listas geradas na etapa “Separa contexto”</w:t>
+      </w:r>
+      <w:bookmarkEnd w:id="174"/>
+    </w:p>
+    <w:p>
+      <w:pPr>
+        <w:pStyle w:val="Legenda"/>
         <w:rPr>
           <w:noProof/>
         </w:rPr>
-        <w:t xml:space="preserve"> - </w:t>
-      </w:r>
+      </w:pPr>
       <w:r>
         <w:rPr>
           <w:noProof/>
         </w:rPr>
-        <w:t>Representação das listas geradas na etapa “Separa contexto”</w:t>
-      </w:r>
-      <w:bookmarkEnd w:id="174"/>
-    </w:p>
-    <w:p>
-      <w:pPr>
-        <w:pStyle w:val="Legenda"/>
-        <w:rPr>
-          <w:noProof/>
-        </w:rPr>
-      </w:pPr>
-      <w:r>
-        <w:rPr>
-          <w:noProof/>
-        </w:rPr>
         <w:pict w14:anchorId="6D89FF58">
-          <v:shape id="Imagem 20" o:spid="_x0000_i4258" type="#_x0000_t75" alt="Tela de computador com texto preto sobre fundo branco&#10;&#10;&#10;&#10;Descrição gerada automaticamente" style="width:221.25pt;height:202.5pt;visibility:visible;mso-wrap-style:square;mso-width-percent:0;mso-height-percent:0;mso-width-percent:0;mso-height-percent:0">
+          <v:shape id="Imagem 20" o:spid="_x0000_i1046" type="#_x0000_t75" alt="Tela de computador com texto preto sobre fundo branco&#10;&#10;&#10;&#10;Descrição gerada automaticamente" style="width:221.25pt;height:202.5pt;visibility:visible;mso-wrap-style:square;mso-width-percent:0;mso-height-percent:0;mso-width-percent:0;mso-height-percent:0">
             <v:imagedata r:id="rId35" o:title="Tela de computador com texto preto sobre fundo branco&#10;&#10;&#10;&#10;Descrição gerada automaticamente"/>
           </v:shape>
         </w:pict>
@@ -18214,52 +17963,39 @@
         <w:lastRenderedPageBreak/>
         <w:t xml:space="preserve">Figura </w:t>
       </w:r>
-      <w:r>
-        <w:fldChar w:fldCharType="begin"/>
-      </w:r>
-      <w:r>
-        <w:instrText xml:space="preserve"> SEQ Figura \* ARABIC </w:instrText>
-      </w:r>
-      <w:r>
-        <w:fldChar w:fldCharType="separate"/>
+      <w:fldSimple w:instr=" SEQ Figura \* ARABIC ">
+        <w:r>
+          <w:rPr>
+            <w:noProof/>
+          </w:rPr>
+          <w:t>18</w:t>
+        </w:r>
+      </w:fldSimple>
+      <w:bookmarkEnd w:id="176"/>
+      <w:r>
+        <w:t xml:space="preserve"> - </w:t>
       </w:r>
       <w:r>
         <w:rPr>
           <w:noProof/>
         </w:rPr>
-        <w:t>18</w:t>
-      </w:r>
-      <w:r>
+        <w:t>Representação das listas geradas na etapa “separa contexto das músicas”</w:t>
+      </w:r>
+      <w:bookmarkEnd w:id="177"/>
+    </w:p>
+    <w:p>
+      <w:pPr>
+        <w:pStyle w:val="Legenda"/>
         <w:rPr>
           <w:noProof/>
         </w:rPr>
-        <w:fldChar w:fldCharType="end"/>
-      </w:r>
-      <w:bookmarkEnd w:id="176"/>
-      <w:r>
-        <w:t xml:space="preserve"> - </w:t>
-      </w:r>
+      </w:pPr>
       <w:r>
         <w:rPr>
           <w:noProof/>
         </w:rPr>
-        <w:t>Representação das listas geradas na etapa “separa contexto das músicas”</w:t>
-      </w:r>
-      <w:bookmarkEnd w:id="177"/>
-    </w:p>
-    <w:p>
-      <w:pPr>
-        <w:pStyle w:val="Legenda"/>
-        <w:rPr>
-          <w:noProof/>
-        </w:rPr>
-      </w:pPr>
-      <w:r>
-        <w:rPr>
-          <w:noProof/>
-        </w:rPr>
         <w:pict w14:anchorId="1016BF8E">
-          <v:shape id="Imagem 21" o:spid="_x0000_i4259" type="#_x0000_t75" alt="Diagrama&#10;&#10;&#10;&#10;Descrição gerada automaticamente" style="width:270.75pt;height:83.25pt;visibility:visible;mso-wrap-style:square;mso-width-percent:0;mso-height-percent:0;mso-width-percent:0;mso-height-percent:0">
+          <v:shape id="Imagem 21" o:spid="_x0000_i1047" type="#_x0000_t75" alt="Diagrama&#10;&#10;&#10;&#10;Descrição gerada automaticamente" style="width:270.75pt;height:83.25pt;visibility:visible;mso-wrap-style:square;mso-width-percent:0;mso-height-percent:0;mso-width-percent:0;mso-height-percent:0">
             <v:imagedata r:id="rId36" o:title="Diagrama&#10;&#10;&#10;&#10;Descrição gerada automaticamente"/>
           </v:shape>
         </w:pict>
@@ -18337,49 +18073,36 @@
       <w:r>
         <w:t xml:space="preserve">Figura </w:t>
       </w:r>
-      <w:r>
-        <w:fldChar w:fldCharType="begin"/>
-      </w:r>
-      <w:r>
-        <w:instrText xml:space="preserve"> SEQ Figura \* ARABIC </w:instrText>
-      </w:r>
-      <w:r>
-        <w:fldChar w:fldCharType="separate"/>
+      <w:fldSimple w:instr=" SEQ Figura \* ARABIC ">
+        <w:r>
+          <w:rPr>
+            <w:noProof/>
+          </w:rPr>
+          <w:t>19</w:t>
+        </w:r>
+      </w:fldSimple>
+      <w:bookmarkEnd w:id="178"/>
+      <w:r>
+        <w:t xml:space="preserve"> - </w:t>
       </w:r>
       <w:r>
         <w:rPr>
           <w:noProof/>
         </w:rPr>
-        <w:t>19</w:t>
-      </w:r>
+        <w:t>Representação da tabela na etapa “separa contexto das músicas”</w:t>
+      </w:r>
+      <w:bookmarkEnd w:id="179"/>
+    </w:p>
+    <w:p>
+      <w:pPr>
+        <w:pStyle w:val="Legenda"/>
+      </w:pPr>
       <w:r>
         <w:rPr>
           <w:noProof/>
         </w:rPr>
-        <w:fldChar w:fldCharType="end"/>
-      </w:r>
-      <w:bookmarkEnd w:id="178"/>
-      <w:r>
-        <w:t xml:space="preserve"> - </w:t>
-      </w:r>
-      <w:r>
-        <w:rPr>
-          <w:noProof/>
-        </w:rPr>
-        <w:t>Representação da tabela na etapa “separa contexto das músicas”</w:t>
-      </w:r>
-      <w:bookmarkEnd w:id="179"/>
-    </w:p>
-    <w:p>
-      <w:pPr>
-        <w:pStyle w:val="Legenda"/>
-      </w:pPr>
-      <w:r>
-        <w:rPr>
-          <w:noProof/>
-        </w:rPr>
         <w:pict w14:anchorId="733D20DC">
-          <v:shape id="Imagem 22" o:spid="_x0000_i4260" type="#_x0000_t75" alt="Tabela&#10;&#10;&#10;&#10;Descrição gerada automaticamente" style="width:453.75pt;height:219.75pt;visibility:visible;mso-wrap-style:square;mso-width-percent:0;mso-height-percent:0;mso-width-percent:0;mso-height-percent:0">
+          <v:shape id="Imagem 22" o:spid="_x0000_i1048" type="#_x0000_t75" alt="Tabela&#10;&#10;&#10;&#10;Descrição gerada automaticamente" style="width:453.75pt;height:219.75pt;visibility:visible;mso-wrap-style:square;mso-width-percent:0;mso-height-percent:0;mso-width-percent:0;mso-height-percent:0">
             <v:imagedata r:id="rId37" o:title="Tabela&#10;&#10;&#10;&#10;Descrição gerada automaticamente"/>
           </v:shape>
         </w:pict>
@@ -18531,27 +18254,14 @@
       <w:r>
         <w:t xml:space="preserve">Figura </w:t>
       </w:r>
-      <w:r>
-        <w:fldChar w:fldCharType="begin"/>
-      </w:r>
-      <w:r>
-        <w:instrText xml:space="preserve"> SEQ Figura \* ARABIC </w:instrText>
-      </w:r>
-      <w:r>
-        <w:fldChar w:fldCharType="separate"/>
-      </w:r>
-      <w:r>
-        <w:rPr>
-          <w:noProof/>
-        </w:rPr>
-        <w:t>20</w:t>
-      </w:r>
-      <w:r>
-        <w:rPr>
-          <w:noProof/>
-        </w:rPr>
-        <w:fldChar w:fldCharType="end"/>
-      </w:r>
+      <w:fldSimple w:instr=" SEQ Figura \* ARABIC ">
+        <w:r>
+          <w:rPr>
+            <w:noProof/>
+          </w:rPr>
+          <w:t>20</w:t>
+        </w:r>
+      </w:fldSimple>
       <w:bookmarkEnd w:id="181"/>
       <w:r>
         <w:t xml:space="preserve"> - </w:t>
@@ -18603,7 +18313,7 @@
           <w:noProof/>
         </w:rPr>
         <w:pict w14:anchorId="573846B7">
-          <v:shape id="Imagem 25" o:spid="_x0000_i4261" type="#_x0000_t75" alt="" style="width:453.75pt;height:143.25pt;visibility:visible;mso-wrap-style:square;mso-width-percent:0;mso-height-percent:0;mso-width-percent:0;mso-height-percent:0">
+          <v:shape id="Imagem 25" o:spid="_x0000_i1049" type="#_x0000_t75" alt="" style="width:453.75pt;height:143.25pt;visibility:visible;mso-wrap-style:square;mso-width-percent:0;mso-height-percent:0;mso-width-percent:0;mso-height-percent:0">
             <v:imagedata r:id="rId38" o:title=""/>
           </v:shape>
         </w:pict>
@@ -19085,49 +18795,36 @@
         <w:lastRenderedPageBreak/>
         <w:t xml:space="preserve">Figura </w:t>
       </w:r>
-      <w:r>
-        <w:fldChar w:fldCharType="begin"/>
-      </w:r>
-      <w:r>
-        <w:instrText xml:space="preserve"> SEQ Figura \* ARABIC </w:instrText>
-      </w:r>
-      <w:r>
-        <w:fldChar w:fldCharType="separate"/>
+      <w:fldSimple w:instr=" SEQ Figura \* ARABIC ">
+        <w:r>
+          <w:rPr>
+            <w:noProof/>
+          </w:rPr>
+          <w:t>21</w:t>
+        </w:r>
+      </w:fldSimple>
+      <w:bookmarkEnd w:id="192"/>
+      <w:r>
+        <w:t xml:space="preserve"> - </w:t>
       </w:r>
       <w:r>
         <w:rPr>
           <w:noProof/>
         </w:rPr>
-        <w:t>21</w:t>
-      </w:r>
+        <w:t>Visão macro do sistema LORS</w:t>
+      </w:r>
+      <w:bookmarkEnd w:id="193"/>
+    </w:p>
+    <w:p>
+      <w:pPr>
+        <w:pStyle w:val="Legenda"/>
+      </w:pPr>
       <w:r>
         <w:rPr>
           <w:noProof/>
         </w:rPr>
-        <w:fldChar w:fldCharType="end"/>
-      </w:r>
-      <w:bookmarkEnd w:id="192"/>
-      <w:r>
-        <w:t xml:space="preserve"> - </w:t>
-      </w:r>
-      <w:r>
-        <w:rPr>
-          <w:noProof/>
-        </w:rPr>
-        <w:t>Visão macro do sistema LORS</w:t>
-      </w:r>
-      <w:bookmarkEnd w:id="193"/>
-    </w:p>
-    <w:p>
-      <w:pPr>
-        <w:pStyle w:val="Legenda"/>
-      </w:pPr>
-      <w:r>
-        <w:rPr>
-          <w:noProof/>
-        </w:rPr>
         <w:pict w14:anchorId="2C6999D0">
-          <v:shape id="Imagem 32" o:spid="_x0000_i4262" type="#_x0000_t75" alt="" style="width:453pt;height:240pt;visibility:visible;mso-wrap-style:square;mso-width-percent:0;mso-height-percent:0;mso-width-percent:0;mso-height-percent:0">
+          <v:shape id="Imagem 32" o:spid="_x0000_i1050" type="#_x0000_t75" alt="" style="width:453pt;height:240pt;visibility:visible;mso-wrap-style:square;mso-width-percent:0;mso-height-percent:0;mso-width-percent:0;mso-height-percent:0">
             <v:imagedata r:id="rId39" o:title=""/>
           </v:shape>
         </w:pict>
@@ -19693,27 +19390,14 @@
       <w:r>
         <w:t xml:space="preserve">Quadro </w:t>
       </w:r>
-      <w:r>
-        <w:fldChar w:fldCharType="begin"/>
-      </w:r>
-      <w:r>
-        <w:instrText xml:space="preserve"> SEQ Quadro \* ARABIC </w:instrText>
-      </w:r>
-      <w:r>
-        <w:fldChar w:fldCharType="separate"/>
-      </w:r>
-      <w:r>
-        <w:rPr>
-          <w:noProof/>
-        </w:rPr>
-        <w:t>4</w:t>
-      </w:r>
-      <w:r>
-        <w:rPr>
-          <w:noProof/>
-        </w:rPr>
-        <w:fldChar w:fldCharType="end"/>
-      </w:r>
+      <w:fldSimple w:instr=" SEQ Quadro \* ARABIC ">
+        <w:r>
+          <w:rPr>
+            <w:noProof/>
+          </w:rPr>
+          <w:t>4</w:t>
+        </w:r>
+      </w:fldSimple>
       <w:bookmarkEnd w:id="209"/>
       <w:r>
         <w:t xml:space="preserve"> - </w:t>
@@ -20062,27 +19746,14 @@
       <w:r>
         <w:t xml:space="preserve">Figura </w:t>
       </w:r>
-      <w:r>
-        <w:fldChar w:fldCharType="begin"/>
-      </w:r>
-      <w:r>
-        <w:instrText xml:space="preserve"> SEQ Figura \* ARABIC </w:instrText>
-      </w:r>
-      <w:r>
-        <w:fldChar w:fldCharType="separate"/>
-      </w:r>
-      <w:r>
-        <w:rPr>
-          <w:noProof/>
-        </w:rPr>
-        <w:t>22</w:t>
-      </w:r>
-      <w:r>
-        <w:rPr>
-          <w:noProof/>
-        </w:rPr>
-        <w:fldChar w:fldCharType="end"/>
-      </w:r>
+      <w:fldSimple w:instr=" SEQ Figura \* ARABIC ">
+        <w:r>
+          <w:rPr>
+            <w:noProof/>
+          </w:rPr>
+          <w:t>22</w:t>
+        </w:r>
+      </w:fldSimple>
       <w:bookmarkEnd w:id="216"/>
       <w:r>
         <w:t xml:space="preserve"> – A direita, parte superior da t</w:t>
@@ -20149,7 +19820,7 @@
                 <w:noProof/>
               </w:rPr>
               <w:pict w14:anchorId="3722639C">
-                <v:shape id="Imagem 26" o:spid="_x0000_i4263" type="#_x0000_t75" alt="" style="width:105.75pt;height:243.75pt;visibility:visible;mso-wrap-style:square;mso-width-percent:0;mso-height-percent:0;mso-width-percent:0;mso-height-percent:0">
+                <v:shape id="Imagem 26" o:spid="_x0000_i1051" type="#_x0000_t75" alt="" style="width:105.75pt;height:243.75pt;visibility:visible;mso-wrap-style:square;mso-width-percent:0;mso-height-percent:0;mso-width-percent:0;mso-height-percent:0">
                   <v:imagedata r:id="rId40" o:title="" cropbottom="32256f"/>
                 </v:shape>
               </w:pict>
@@ -20167,7 +19838,7 @@
                 <w:noProof/>
               </w:rPr>
               <w:pict w14:anchorId="54585D93">
-                <v:shape id="_x0000_i4264" type="#_x0000_t75" alt="" style="width:105.75pt;height:236.25pt;visibility:visible;mso-wrap-style:square;mso-width-percent:0;mso-height-percent:0;mso-width-percent:0;mso-height-percent:0">
+                <v:shape id="_x0000_i1052" type="#_x0000_t75" alt="" style="width:105.75pt;height:236.25pt;visibility:visible;mso-wrap-style:square;mso-width-percent:0;mso-height-percent:0;mso-width-percent:0;mso-height-percent:0">
                   <v:imagedata r:id="rId40" o:title="" croptop="33280f"/>
                 </v:shape>
               </w:pict>
@@ -20338,27 +20009,14 @@
       <w:r>
         <w:t xml:space="preserve">Quadro </w:t>
       </w:r>
-      <w:r>
-        <w:fldChar w:fldCharType="begin"/>
-      </w:r>
-      <w:r>
-        <w:instrText xml:space="preserve"> SEQ Quadro \* ARABIC </w:instrText>
-      </w:r>
-      <w:r>
-        <w:fldChar w:fldCharType="separate"/>
-      </w:r>
-      <w:r>
-        <w:rPr>
-          <w:noProof/>
-        </w:rPr>
-        <w:t>5</w:t>
-      </w:r>
-      <w:r>
-        <w:rPr>
-          <w:noProof/>
-        </w:rPr>
-        <w:fldChar w:fldCharType="end"/>
-      </w:r>
+      <w:fldSimple w:instr=" SEQ Quadro \* ARABIC ">
+        <w:r>
+          <w:rPr>
+            <w:noProof/>
+          </w:rPr>
+          <w:t>5</w:t>
+        </w:r>
+      </w:fldSimple>
       <w:bookmarkEnd w:id="224"/>
       <w:r>
         <w:t xml:space="preserve"> - </w:t>
@@ -21972,127 +21630,28 @@
     <w:p>
       <w:pPr>
         <w:pStyle w:val="Legenda"/>
-        <w:rPr>
-          <w:b/>
-          <w:bCs/>
-        </w:rPr>
       </w:pPr>
       <w:r>
         <w:t>Fonte: Elaborado pelo autor (2020)</w:t>
       </w:r>
     </w:p>
     <w:p>
-      <w:r>
+      <w:pPr>
+        <w:rPr>
+          <w:lang w:eastAsia="en-US"/>
+        </w:rPr>
+      </w:pPr>
+      <w:r>
+        <w:rPr>
+          <w:lang w:eastAsia="en-US"/>
+        </w:rPr>
         <w:tab/>
       </w:r>
       <w:r>
-        <w:t>A matriz de confusão do usuário utilizado nos testes</w:t>
-      </w:r>
-      <w:r>
-        <w:t>,</w:t>
-      </w:r>
-      <w:r>
-        <w:t xml:space="preserve"> </w:t>
-      </w:r>
-      <w:r>
-        <w:t>está</w:t>
-      </w:r>
-      <w:r>
-        <w:t xml:space="preserve"> dispon</w:t>
-      </w:r>
-      <w:r>
-        <w:t>ível</w:t>
-      </w:r>
-      <w:r>
-        <w:t xml:space="preserve"> n</w:t>
-      </w:r>
-      <w:r>
-        <w:t xml:space="preserve">o </w:t>
-      </w:r>
-      <w:r>
-        <w:fldChar w:fldCharType="begin"/>
-      </w:r>
-      <w:r>
-        <w:instrText xml:space="preserve"> REF _Ref55798206 \h </w:instrText>
-      </w:r>
-      <w:r>
-        <w:fldChar w:fldCharType="separate"/>
-      </w:r>
-      <w:r>
-        <w:br w:type="page"/>
-      </w:r>
-      <w:r>
-        <w:lastRenderedPageBreak/>
-        <w:t xml:space="preserve">Quadro </w:t>
-      </w:r>
-      <w:r>
-        <w:rPr>
-          <w:noProof/>
-        </w:rPr>
-        <w:t>7</w:t>
-      </w:r>
-      <w:r>
-        <w:fldChar w:fldCharType="end"/>
-      </w:r>
-      <w:r>
-        <w:t xml:space="preserve">. Nela, é possível verificar que o </w:t>
-      </w:r>
-      <w:r>
-        <w:t>algoritmo</w:t>
-      </w:r>
-      <w:r>
-        <w:t xml:space="preserve"> somente obteve sucesso na recomendação da categoria de número 12. </w:t>
-      </w:r>
-      <w:r>
-        <w:t>A</w:t>
-      </w:r>
-      <w:r>
-        <w:t>contec</w:t>
-      </w:r>
-      <w:r>
-        <w:t>e</w:t>
-      </w:r>
-      <w:r>
-        <w:t xml:space="preserve"> devido ao curto período de uso da aplicação e ao gosto musical do usuário estar mais voltado aquele estilo musica</w:t>
-      </w:r>
-      <w:r>
-        <w:t>l</w:t>
-      </w:r>
-      <w:r>
-        <w:t>.</w:t>
-      </w:r>
-      <w:r>
-        <w:t xml:space="preserve"> Encontrada n</w:t>
-      </w:r>
-      <w:r>
-        <w:t>o</w:t>
-      </w:r>
-      <w:r>
-        <w:t xml:space="preserve"> </w:t>
-      </w:r>
-      <w:r>
-        <w:fldChar w:fldCharType="begin"/>
-      </w:r>
-      <w:r>
-        <w:instrText xml:space="preserve"> REF _Ref55798216 \h </w:instrText>
-      </w:r>
-      <w:r>
-        <w:fldChar w:fldCharType="separate"/>
-      </w:r>
-      <w:r>
-        <w:t xml:space="preserve">Quadro </w:t>
-      </w:r>
-      <w:r>
-        <w:rPr>
-          <w:noProof/>
-        </w:rPr>
-        <w:t>5</w:t>
-      </w:r>
-      <w:r>
-        <w:fldChar w:fldCharType="end"/>
-      </w:r>
-      <w:r>
-        <w:t>, ela apresenta a relação dos gêneros com as classes geradas para o KNN.</w:t>
+        <w:rPr>
+          <w:lang w:eastAsia="en-US"/>
+        </w:rPr>
+        <w:t>A matriz de confusão do usuário utilizado nos testes, está disponível no Quadro 7. Nela, é possível verificar que o algoritmo somente obteve sucesso na recomendação da categoria de número 12. Acontece devido ao curto período de uso da aplicação e ao gosto musical do usuário estar mais voltado aquele estilo musical. Encontrada no Quadro 5, ela apresenta a relação dos gêneros com as classes geradas para o KNN.</w:t>
       </w:r>
     </w:p>
     <w:p/>
@@ -22451,13 +22010,7 @@
         <w:t>country</w:t>
       </w:r>
       <w:r>
-        <w:t xml:space="preserve"> (classe 12). Pela análise, </w:t>
-      </w:r>
-      <w:r>
-        <w:t>o</w:t>
-      </w:r>
-      <w:r>
-        <w:t xml:space="preserve"> </w:t>
+        <w:t xml:space="preserve"> (classe 12). Pela análise, o </w:t>
       </w:r>
       <w:r>
         <w:fldChar w:fldCharType="begin"/>
@@ -22546,6 +22099,13 @@
       <w:r>
         <w:t xml:space="preserve"> ficou 0,62.</w:t>
       </w:r>
+    </w:p>
+    <w:p>
+      <w:pPr>
+        <w:rPr>
+          <w:lang w:eastAsia="en-US"/>
+        </w:rPr>
+      </w:pPr>
     </w:p>
     <w:p/>
     <w:p>
@@ -22561,27 +22121,14 @@
         <w:lastRenderedPageBreak/>
         <w:t xml:space="preserve">Quadro </w:t>
       </w:r>
-      <w:r>
-        <w:fldChar w:fldCharType="begin"/>
-      </w:r>
-      <w:r>
-        <w:instrText xml:space="preserve"> SEQ Quadro \* ARABIC </w:instrText>
-      </w:r>
-      <w:r>
-        <w:fldChar w:fldCharType="separate"/>
-      </w:r>
-      <w:r>
-        <w:rPr>
-          <w:noProof/>
-        </w:rPr>
-        <w:t>7</w:t>
-      </w:r>
-      <w:r>
-        <w:rPr>
-          <w:noProof/>
-        </w:rPr>
-        <w:fldChar w:fldCharType="end"/>
-      </w:r>
+      <w:fldSimple w:instr=" SEQ Quadro \* ARABIC ">
+        <w:r>
+          <w:rPr>
+            <w:noProof/>
+          </w:rPr>
+          <w:t>7</w:t>
+        </w:r>
+      </w:fldSimple>
       <w:bookmarkEnd w:id="233"/>
       <w:r>
         <w:t xml:space="preserve"> - </w:t>
@@ -38187,6 +37734,7 @@
         <w:pStyle w:val="Listas1"/>
       </w:pPr>
       <w:r>
+        <w:lastRenderedPageBreak/>
         <w:t>Desenvolver uma extensão mais simples para conectar ao Spotify, como uma extensão do Google Chrome</w:t>
       </w:r>
       <w:r>
@@ -38404,6 +37952,37 @@
       </w:r>
       <w:r>
         <w:t>algoritmo</w:t>
+      </w:r>
+      <w:r>
+        <w:t>;</w:t>
+      </w:r>
+    </w:p>
+    <w:p>
+      <w:pPr>
+        <w:pStyle w:val="Listas1"/>
+      </w:pPr>
+      <w:r>
+        <w:t xml:space="preserve">Utilizar outras características das </w:t>
+      </w:r>
+      <w:r>
+        <w:t>músicas</w:t>
+      </w:r>
+      <w:r>
+        <w:t>;</w:t>
+      </w:r>
+    </w:p>
+    <w:p>
+      <w:pPr>
+        <w:pStyle w:val="Listas1"/>
+      </w:pPr>
+      <w:r>
+        <w:t xml:space="preserve">Utilizar como contexto “grandes épocas” (carnaval, natal, </w:t>
+      </w:r>
+      <w:r>
+        <w:t>São João, ...</w:t>
+      </w:r>
+      <w:r>
+        <w:t>)</w:t>
       </w:r>
       <w:r>
         <w:t>.</w:t>
@@ -40143,10 +39722,10 @@
   <w15:commentEx w15:paraId="0A42554A" w15:done="0"/>
   <w15:commentEx w15:paraId="2DCEBD58" w15:done="0"/>
   <w15:commentEx w15:paraId="1408CC2F" w15:done="0"/>
-  <w15:commentEx w15:paraId="3647928D" w15:done="0"/>
-  <w15:commentEx w15:paraId="72CDEFEE" w15:done="0"/>
-  <w15:commentEx w15:paraId="617A6CF4" w15:done="0"/>
-  <w15:commentEx w15:paraId="30B2B145" w15:done="0"/>
+  <w15:commentEx w15:paraId="1D62B9C3" w15:done="0"/>
+  <w15:commentEx w15:paraId="6F7D38EA" w15:done="0"/>
+  <w15:commentEx w15:paraId="31FD695C" w15:done="0"/>
+  <w15:commentEx w15:paraId="61BFCE1B" w15:done="0"/>
   <w15:commentEx w15:paraId="0BBA5868" w15:done="0"/>
   <w15:commentEx w15:paraId="06DE32BA" w15:done="0"/>
   <w15:commentEx w15:paraId="154CABBE" w15:done="0"/>
@@ -40245,10 +39824,10 @@
   <w16cid:commentId w16cid:paraId="0A42554A" w16cid:durableId="234FEA1E"/>
   <w16cid:commentId w16cid:paraId="2DCEBD58" w16cid:durableId="2351CCC8"/>
   <w16cid:commentId w16cid:paraId="1408CC2F" w16cid:durableId="23528A5B"/>
-  <w16cid:commentId w16cid:paraId="3647928D" w16cid:durableId="234B1F61"/>
-  <w16cid:commentId w16cid:paraId="72CDEFEE" w16cid:durableId="234B1FAA"/>
-  <w16cid:commentId w16cid:paraId="617A6CF4" w16cid:durableId="234B1FB2"/>
-  <w16cid:commentId w16cid:paraId="30B2B145" w16cid:durableId="234B1F72"/>
+  <w16cid:commentId w16cid:paraId="1D62B9C3" w16cid:durableId="234B1F61"/>
+  <w16cid:commentId w16cid:paraId="6F7D38EA" w16cid:durableId="234B1FAA"/>
+  <w16cid:commentId w16cid:paraId="31FD695C" w16cid:durableId="234B1FB2"/>
+  <w16cid:commentId w16cid:paraId="61BFCE1B" w16cid:durableId="234B1F72"/>
   <w16cid:commentId w16cid:paraId="0BBA5868" w16cid:durableId="234FF1EF"/>
   <w16cid:commentId w16cid:paraId="06DE32BA" w16cid:durableId="234FF21F"/>
   <w16cid:commentId w16cid:paraId="154CABBE" w16cid:durableId="234FF289"/>
@@ -45419,6 +44998,34 @@
       <w:lang w:eastAsia="en-US"/>
     </w:rPr>
   </w:style>
+  <w:style w:type="paragraph" w:styleId="Subttulo">
+    <w:name w:val="Subtitle"/>
+    <w:basedOn w:val="Normal"/>
+    <w:next w:val="Normal"/>
+    <w:link w:val="SubttuloChar"/>
+    <w:qFormat/>
+    <w:rsid w:val="0054414A"/>
+    <w:pPr>
+      <w:spacing w:after="60"/>
+      <w:jc w:val="center"/>
+      <w:outlineLvl w:val="1"/>
+    </w:pPr>
+    <w:rPr>
+      <w:rFonts w:ascii="Calibri Light" w:hAnsi="Calibri Light"/>
+    </w:rPr>
+  </w:style>
+  <w:style w:type="character" w:customStyle="1" w:styleId="SubttuloChar">
+    <w:name w:val="Subtítulo Char"/>
+    <w:link w:val="Subttulo"/>
+    <w:rsid w:val="0054414A"/>
+    <w:rPr>
+      <w:rFonts w:ascii="Calibri Light" w:eastAsia="Times New Roman" w:hAnsi="Calibri Light" w:cs="Times New Roman"/>
+      <w:iCs/>
+      <w:color w:val="000000"/>
+      <w:sz w:val="24"/>
+      <w:szCs w:val="24"/>
+    </w:rPr>
+  </w:style>
 </w:styles>
 </file>
 

</xml_diff>

<commit_message>
mais sobre a aplicação
</commit_message>
<xml_diff>
--- a/tcc-i/main.docx
+++ b/tcc-i/main.docx
@@ -9267,7 +9267,7 @@
             <v:path o:extrusionok="f" gradientshapeok="t" o:connecttype="rect"/>
             <o:lock v:ext="edit" aspectratio="t"/>
           </v:shapetype>
-          <v:shape id="Imagem 5" o:spid="_x0000_i1025" type="#_x0000_t75" alt="Tela de celular com publicação numa rede social&#10;&#10;&#10;&#10;Descrição gerada automaticamente" style="width:326.25pt;height:194.25pt;visibility:visible;mso-wrap-style:square;mso-width-percent:0;mso-height-percent:0;mso-width-percent:0;mso-height-percent:0">
+          <v:shape id="Imagem 5" o:spid="_x0000_i1025" type="#_x0000_t75" alt="Tela de celular com publicação numa rede social&#10;&#10;&#10;&#10;Descrição gerada automaticamente" style="width:326.2pt;height:194.2pt;visibility:visible;mso-wrap-style:square;mso-width-percent:0;mso-height-percent:0;mso-width-percent:0;mso-height-percent:0">
             <v:imagedata r:id="rId14" o:title="Tela de celular com publicação numa rede social&#10;&#10;&#10;&#10;Descrição gerada automaticamente"/>
           </v:shape>
         </w:pict>
@@ -9353,7 +9353,7 @@
           <w:noProof/>
         </w:rPr>
         <w:pict w14:anchorId="5783CE4F">
-          <v:shape id="Imagem 4" o:spid="_x0000_i1026" type="#_x0000_t75" alt="Tela de computador com texto preto sobre fundo branco&#10;&#10;&#10;&#10;Descrição gerada automaticamente" style="width:378.75pt;height:201.75pt;visibility:visible;mso-wrap-style:square;mso-width-percent:0;mso-height-percent:0;mso-width-percent:0;mso-height-percent:0">
+          <v:shape id="Imagem 4" o:spid="_x0000_i1026" type="#_x0000_t75" alt="Tela de computador com texto preto sobre fundo branco&#10;&#10;&#10;&#10;Descrição gerada automaticamente" style="width:378.55pt;height:201.8pt;visibility:visible;mso-wrap-style:square;mso-width-percent:0;mso-height-percent:0;mso-width-percent:0;mso-height-percent:0">
             <v:imagedata r:id="rId15" o:title="Tela de computador com texto preto sobre fundo branco&#10;&#10;&#10;&#10;Descrição gerada automaticamente" cropbottom="3505f"/>
           </v:shape>
         </w:pict>
@@ -9449,7 +9449,7 @@
           <w:noProof/>
         </w:rPr>
         <w:pict w14:anchorId="2A86FEF4">
-          <v:shape id="Imagem 6" o:spid="_x0000_i1027" type="#_x0000_t75" alt="Tela de computador com texto preto sobre fundo branco&#10;&#10;&#10;&#10;Descrição gerada automaticamente" style="width:371.25pt;height:198.75pt;visibility:visible;mso-wrap-style:square;mso-width-percent:0;mso-height-percent:0;mso-width-percent:0;mso-height-percent:0">
+          <v:shape id="Imagem 6" o:spid="_x0000_i1027" type="#_x0000_t75" alt="Tela de computador com texto preto sobre fundo branco&#10;&#10;&#10;&#10;Descrição gerada automaticamente" style="width:371.45pt;height:198.55pt;visibility:visible;mso-wrap-style:square;mso-width-percent:0;mso-height-percent:0;mso-width-percent:0;mso-height-percent:0">
             <v:imagedata r:id="rId16" o:title="Tela de computador com texto preto sobre fundo branco&#10;&#10;&#10;&#10;Descrição gerada automaticamente" cropbottom="3231f"/>
           </v:shape>
         </w:pict>
@@ -9607,7 +9607,7 @@
           <w:noProof/>
         </w:rPr>
         <w:pict w14:anchorId="5F0283CC">
-          <v:shape id="Diagrama 3" o:spid="_x0000_i1028" type="#_x0000_t75" style="width:442.5pt;height:126.75pt;visibility:visible" o:gfxdata="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">
+          <v:shape id="Diagrama 3" o:spid="_x0000_i1028" type="#_x0000_t75" style="width:442.35pt;height:126.55pt;visibility:visible" o:gfxdata="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">
             <v:imagedata r:id="rId17" o:title="" croptop="-17421f" cropbottom="-17836f"/>
             <o:lock v:ext="edit" aspectratio="f"/>
           </v:shape>
@@ -9739,11 +9739,11 @@
           <w:noProof/>
         </w:rPr>
         <w:object w:dxaOrig="7181" w:dyaOrig="4196" w14:anchorId="7E6AA6EA">
-          <v:shape id="Gráfico 7" o:spid="_x0000_i1029" type="#_x0000_t75" alt="" style="width:359.25pt;height:210pt;visibility:visible;mso-width-percent:0;mso-height-percent:0;mso-width-percent:0;mso-height-percent:0" o:ole="">
+          <v:shape id="Gráfico 7" o:spid="_x0000_i1029" type="#_x0000_t75" alt="" style="width:359.45pt;height:210pt;visibility:visible;mso-width-percent:0;mso-height-percent:0;mso-width-percent:0;mso-height-percent:0" o:ole="">
             <v:imagedata r:id="rId18" o:title=""/>
             <o:lock v:ext="edit" aspectratio="f"/>
           </v:shape>
-          <o:OLEObject Type="Embed" ProgID="Excel.Sheet.8" ShapeID="Gráfico 7" DrawAspect="Content" ObjectID="_1669055595" r:id="rId19">
+          <o:OLEObject Type="Embed" ProgID="Excel.Sheet.8" ShapeID="Gráfico 7" DrawAspect="Content" ObjectID="_1669056947" r:id="rId19">
             <o:FieldCodes>\s</o:FieldCodes>
           </o:OLEObject>
         </w:object>
@@ -9867,7 +9867,7 @@
           <w:noProof/>
         </w:rPr>
         <w:pict w14:anchorId="01730421">
-          <v:shape id="Diagrama 2" o:spid="_x0000_i1030" type="#_x0000_t75" alt="Procedimento de filtro realizado baseado nos trabalhos encontrados no motor de busca da ACM" style="width:342pt;height:199.5pt;visibility:visible" o:gfxdata="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">
+          <v:shape id="Diagrama 2" o:spid="_x0000_i1030" type="#_x0000_t75" alt="Procedimento de filtro realizado baseado nos trabalhos encontrados no motor de busca da ACM" style="width:342pt;height:199.65pt;visibility:visible" o:gfxdata="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">
             <v:imagedata r:id="rId20" o:title="" cropleft="-.25" cropright="-.25"/>
             <o:lock v:ext="edit" aspectratio="f"/>
           </v:shape>
@@ -10893,21 +10893,25 @@
       <w:r>
         <w:t xml:space="preserve">O artigo apresenta técnicas e resultados que buscam estudar as intenções dos usuários ao buscar uma música para escutar, as quais são obtidas através do título e descrição das </w:t>
       </w:r>
+      <w:proofErr w:type="gramStart"/>
       <w:r>
         <w:rPr>
           <w:i/>
         </w:rPr>
         <w:t>playlists</w:t>
       </w:r>
+      <w:proofErr w:type="gramEnd"/>
       <w:r>
         <w:t xml:space="preserve"> reproduzidas. Para demonstrar as técnicas, foi realizado um estudo em cima da API do Spotify e Youtube. A partir desse estudo, são geradas </w:t>
       </w:r>
+      <w:proofErr w:type="gramStart"/>
       <w:r>
         <w:rPr>
           <w:i/>
         </w:rPr>
         <w:t>playlists</w:t>
       </w:r>
+      <w:proofErr w:type="gramEnd"/>
       <w:r>
         <w:t xml:space="preserve"> especificas para cada atividade relacionada às intenções dos usuários. E no fim é realizada uma avaliação comparativa dela com a gerada pelo método do Spotify (SPTF).</w:t>
       </w:r>
@@ -10990,7 +10994,15 @@
         <w:t>scores</w:t>
       </w:r>
       <w:r>
-        <w:t xml:space="preserve">, as quais são incluídas nas recomendações futuras para cada atividade (Dirigir, Trabalhar, Cozinhar, ...). </w:t>
+        <w:t xml:space="preserve">, as quais são incluídas nas recomendações futuras para cada atividade (Dirigir, Trabalhar, </w:t>
+      </w:r>
+      <w:proofErr w:type="gramStart"/>
+      <w:r>
+        <w:t>Cozinhar</w:t>
+      </w:r>
+      <w:proofErr w:type="gramEnd"/>
+      <w:r>
+        <w:t xml:space="preserve">, ...). </w:t>
       </w:r>
     </w:p>
     <w:p>
@@ -11039,12 +11051,14 @@
         <w:tab/>
         <w:t xml:space="preserve">Dado o escopo desse trabalho, serão apresentadas somente as técnicas utilizadas nas recomendações de áudio. O artigo apresenta a especificação de um algoritmo que busca entender as intenções do usuário através dos títulos das </w:t>
       </w:r>
+      <w:proofErr w:type="gramStart"/>
       <w:r>
         <w:rPr>
           <w:i/>
         </w:rPr>
         <w:t>playlists</w:t>
       </w:r>
+      <w:proofErr w:type="gramEnd"/>
       <w:r>
         <w:rPr>
           <w:i/>
@@ -11235,12 +11249,14 @@
         <w:tab/>
         <w:t xml:space="preserve">A base de intenções é montada a partir de testes realizados utilizando a API do Spotify em Python, em cima das </w:t>
       </w:r>
+      <w:proofErr w:type="gramStart"/>
       <w:r>
         <w:rPr>
           <w:i/>
         </w:rPr>
         <w:t>playlists</w:t>
       </w:r>
+      <w:proofErr w:type="gramEnd"/>
       <w:r>
         <w:t xml:space="preserve"> dispostas do usuário. Não é apresentada nenhuma aplicação desenvolvida para obter as bases.</w:t>
       </w:r>
@@ -11258,12 +11274,14 @@
         <w:tab/>
         <w:t xml:space="preserve">Esse trabalho não busca entender o contexto em si. Ele apenas busca entender uma de suas características, que são as intenções do usuário, ao procurar por uma </w:t>
       </w:r>
+      <w:proofErr w:type="gramStart"/>
       <w:r>
         <w:rPr>
           <w:i/>
         </w:rPr>
         <w:t>playlist</w:t>
       </w:r>
+      <w:proofErr w:type="gramEnd"/>
       <w:r>
         <w:t xml:space="preserve"> e, a partir das intenções obtidas, procura gerar </w:t>
       </w:r>
@@ -11276,12 +11294,14 @@
       <w:r>
         <w:t xml:space="preserve"> relacionadas às atividades que o usuário está executando. O principal atributo utilizado para predizer suas intenções é a descrição da </w:t>
       </w:r>
+      <w:proofErr w:type="gramStart"/>
       <w:r>
         <w:rPr>
           <w:i/>
         </w:rPr>
         <w:t>playlist</w:t>
       </w:r>
+      <w:proofErr w:type="gramEnd"/>
       <w:r>
         <w:t xml:space="preserve"> encontrada em sua busca.</w:t>
       </w:r>
@@ -11305,12 +11325,14 @@
       <w:r>
         <w:t xml:space="preserve">durante um período de teste, as intenções dos usuários nas buscas por </w:t>
       </w:r>
+      <w:proofErr w:type="gramStart"/>
       <w:r>
         <w:rPr>
           <w:i/>
         </w:rPr>
         <w:t>playlists</w:t>
       </w:r>
+      <w:proofErr w:type="gramEnd"/>
       <w:r>
         <w:t xml:space="preserve"> e, a partir delas, foi gerada uma </w:t>
       </w:r>
@@ -11337,30 +11359,36 @@
         <w:tab/>
         <w:t xml:space="preserve">Para validar as recomendações do sistema, foi realizada uma comparação com o RecSys do Spotify (SPTF) e o criado no artigo revisado (AIR). Nessa comparação foi pedido ao usuário para avaliar as duas </w:t>
       </w:r>
+      <w:proofErr w:type="gramStart"/>
       <w:r>
         <w:rPr>
           <w:i/>
         </w:rPr>
         <w:t>playlists</w:t>
       </w:r>
+      <w:proofErr w:type="gramEnd"/>
       <w:r>
         <w:t xml:space="preserve"> geradas pelos sistemas. As </w:t>
       </w:r>
+      <w:proofErr w:type="gramStart"/>
       <w:r>
         <w:rPr>
           <w:i/>
         </w:rPr>
         <w:t>playlists</w:t>
       </w:r>
+      <w:proofErr w:type="gramEnd"/>
       <w:r>
         <w:t xml:space="preserve"> geradas automaticamente para cada uma das 10 atividades foram agrupadas. Depois foram avaliadas por 1-3 avaliadores humanos. A avaliação tem como objetivo validar o quanto a </w:t>
       </w:r>
+      <w:proofErr w:type="gramStart"/>
       <w:r>
         <w:rPr>
           <w:i/>
         </w:rPr>
         <w:t>playlist</w:t>
       </w:r>
+      <w:proofErr w:type="gramEnd"/>
       <w:r>
         <w:t xml:space="preserve"> se enquadrava na atividade estipulada.</w:t>
       </w:r>
@@ -11443,7 +11471,11 @@
       </w:r>
       <w:proofErr w:type="spellEnd"/>
       <w:r>
-        <w:t xml:space="preserve">). Essas métricas são importantes para avaliar numericamente a qualidade de cada </w:t>
+        <w:t xml:space="preserve">). Essas métricas são importantes para avaliar numericamente a qualidade de </w:t>
+      </w:r>
+      <w:proofErr w:type="gramStart"/>
+      <w:r>
+        <w:t xml:space="preserve">cada </w:t>
       </w:r>
       <w:r>
         <w:rPr>
@@ -11451,6 +11483,7 @@
         </w:rPr>
         <w:t>playlist</w:t>
       </w:r>
+      <w:proofErr w:type="gramEnd"/>
       <w:r>
         <w:t xml:space="preserve"> recomendada. Não é apresentado o tamanho da base utilizada nesse artigo.</w:t>
       </w:r>
@@ -12392,7 +12425,7 @@
           <w:noProof/>
         </w:rPr>
         <w:pict w14:anchorId="13D57B84">
-          <v:shape id="Diagrama 10" o:spid="_x0000_i1031" type="#_x0000_t75" style="width:6in;height:254.25pt;visibility:visible" o:gfxdata="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">
+          <v:shape id="Diagrama 10" o:spid="_x0000_i1031" type="#_x0000_t75" style="width:6in;height:254.2pt;visibility:visible" o:gfxdata="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">
             <v:imagedata r:id="rId21" o:title="" cropleft="-9950f" cropright="-17952f"/>
             <o:lock v:ext="edit" aspectratio="f"/>
           </v:shape>
@@ -14102,7 +14135,15 @@
         <w:fldChar w:fldCharType="end"/>
       </w:r>
       <w:r>
-        <w:t xml:space="preserve">, na coluna da proposta desse trabalho, foi atualizada a partir das conclusões apresentadas na capitulo </w:t>
+        <w:t xml:space="preserve">, na coluna da proposta desse trabalho, foi atualizada a partir das conclusões apresentadas na </w:t>
+      </w:r>
+      <w:proofErr w:type="gramStart"/>
+      <w:r>
+        <w:t>capitulo</w:t>
+      </w:r>
+      <w:proofErr w:type="gramEnd"/>
+      <w:r>
+        <w:t xml:space="preserve"> </w:t>
       </w:r>
       <w:r>
         <w:fldChar w:fldCharType="begin"/>
@@ -14540,7 +14581,7 @@
           <w:noProof/>
         </w:rPr>
         <w:pict w14:anchorId="7019953A">
-          <v:shape id="Diagrama 11" o:spid="_x0000_i1032" type="#_x0000_t75" style="width:434.25pt;height:174pt;visibility:visible" o:gfxdata="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">
+          <v:shape id="Diagrama 11" o:spid="_x0000_i1032" type="#_x0000_t75" style="width:434.2pt;height:174pt;visibility:visible" o:gfxdata="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">
             <v:imagedata r:id="rId22" o:title=""/>
             <o:lock v:ext="edit" aspectratio="f"/>
           </v:shape>
@@ -14769,7 +14810,7 @@
           <w:noProof/>
         </w:rPr>
         <w:pict w14:anchorId="25589392">
-          <v:shape id="Diagrama 8" o:spid="_x0000_i1033" type="#_x0000_t75" style="width:6in;height:203.25pt;visibility:visible" o:gfxdata="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">
+          <v:shape id="Diagrama 8" o:spid="_x0000_i1033" type="#_x0000_t75" style="width:6in;height:203.45pt;visibility:visible" o:gfxdata="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">
             <v:imagedata r:id="rId23" o:title="" croptop="-659f" cropbottom="-741f" cropleft="-35459f" cropright="-35775f"/>
             <o:lock v:ext="edit" aspectratio="f"/>
           </v:shape>
@@ -14901,7 +14942,7 @@
           <w:position w:val="-20"/>
         </w:rPr>
         <w:pict w14:anchorId="5212CD89">
-          <v:shape id="_x0000_i1034" type="#_x0000_t75" alt="" style="width:6.75pt;height:21pt;mso-width-percent:0;mso-height-percent:0;mso-width-percent:0;mso-height-percent:0" equationxml="&lt;?xml version=&quot;1.0&quot; encoding=&quot;UTF-8&quot; standalone=&quot;yes&quot;?&gt;&#10;&#10;&lt;?mso-application progid=&quot;Word.Document&quot;?&gt;&#10;&#10;&lt;w:wordDocument xmlns:aml=&quot;http://schemas.microsoft.com/aml/2001/core&quot; xmlns:wpc=&quot;http://schemas.microsoft.com/office/word/2010/wordprocessingCanvas&quot; xmlns:cx=&quot;http://schemas.microsoft.com/office/drawing/2014/chartex&quot; xmlns:cx1=&quot;http://schemas.microsoft.com/office/drawing/2015/9/8/chartex&quot; xmlns:cx2=&quot;http://schemas.microsoft.com/office/drawing/2015/10/21/chartex&quot; xmlns:cx3=&quot;http://schemas.microsoft.com/office/drawing/2016/5/9/chartex&quot; xmlns:cx4=&quot;http://schemas.microsoft.com/office/drawing/2016/5/10/chartex&quot; xmlns:cx5=&quot;http://schemas.microsoft.com/office/drawing/2016/5/11/chartex&quot; xmlns:cx6=&quot;http://schemas.microsoft.com/office/drawing/2016/5/12/chartex&quot; xmlns:cx7=&quot;http://schemas.microsoft.com/office/drawing/2016/5/13/chartex&quot; xmlns:cx8=&quot;http://schemas.microsoft.com/office/drawing/2016/5/14/chartex&quot; xmlns:dt=&quot;uuid:C2F41010-65B3-11d1-A29F-00AA00C14882&quot; xmlns:mc=&quot;http://schemas.openxmlformats.org/markup-compatibility/2006&quot; xmlns:aink=&quot;http://schemas.microsoft.com/office/drawing/2016/ink&quot; xmlns:am3d=&quot;http://schemas.microsoft.com/office/drawing/2017/model3d&quot; xmlns:o=&quot;urn:schemas-microsoft-com:office:office&quot; xmlns:m=&quot;http://schemas.openxmlformats.org/officeDocument/2006/math&quot; xmlns:v=&quot;urn:schemas-microsoft-com:vml&quot; xmlns:w10=&quot;urn:schemas-microsoft-com:office:word&quot; xmlns:w=&quot;http://schemas.microsoft.com/office/word/2003/wordml&quot; xmlns:wx=&quot;http://schemas.microsoft.com/office/word/2003/auxHint&quot; xmlns:wne=&quot;http://schemas.microsoft.com/office/word/2006/wordml&quot; xmlns:wsp=&quot;http://schemas.microsoft.com/office/word/2003/wordml/sp2&quot; xmlns:sl=&quot;http://schemas.microsoft.com/schemaLibrary/2003/core&quot; w:macrosPresent=&quot;no&quot; w:embeddedObjPresent=&quot;no&quot; w:ocxPresent=&quot;no&quot; xml:space=&quot;preserve&quot;&gt;&lt;w:ignoreSubtree w:val=&quot;http://schemas.microsoft.com/office/word/2003/wordml/sp2&quot;/&gt;&lt;o:DocumentProperties&gt;&lt;o:Version&gt;16&lt;/o:Version&gt;&lt;/o:DocumentProperties&gt;&lt;w:docPr&gt;&lt;w:view w:val=&quot;print&quot;/&gt;&lt;w:zoom w:percent=&quot;100&quot;/&gt;&lt;w:doNotEmbedSystemFonts/&gt;&lt;w:activeWritingStyle w:lang=&quot;PT-BR&quot; w:vendorID=&quot;64&quot; w:dllVersion=&quot;6&quot; w:nlCheck=&quot;on&quot; w:optionSet=&quot;0&quot;/&gt;&lt;w:activeWritingStyle w:lang=&quot;EN-US&quot; w:vendorID=&quot;64&quot; w:dllVersion=&quot;6&quot; w:nlCheck=&quot;on&quot; w:optionSet=&quot;0&quot;/&gt;&lt;w:activeWritingStyle w:lang=&quot;PT-BR&quot; w:vendorID=&quot;64&quot; w:dllVersion=&quot;0&quot; w:nlCheck=&quot;on&quot; w:optionSet=&quot;0&quot;/&gt;&lt;w:activeWritingStyle w:lang=&quot;EN-US&quot; w:vendorID=&quot;64&quot; w:dllVersion=&quot;0&quot; w:nlCheck=&quot;on&quot; w:optionSet=&quot;0&quot;/&gt;&lt;w:activeWritingStyle w:lang=&quot;EN-US&quot; w:vendorID=&quot;8&quot; w:dllVersion=&quot;513&quot; w:optionSet=&quot;1&quot;/&gt;&lt;w:activeWritingStyle w:lang=&quot;PT-BR&quot; w:vendorID=&quot;1&quot; w:dllVersion=&quot;513&quot; w:optionSet=&quot;1&quot;/&gt;&lt;w:stylePaneFormatFilter w:val=&quot;3F01&quot;/&gt;&lt;w:defaultTabStop w:val=&quot;708&quot;/&gt;&lt;w:hyphenationZone w:val=&quot;425&quot;/&gt;&lt;w:displayHorizontalDrawingGridEvery w:val=&quot;0&quot;/&gt;&lt;w:displayVerticalDrawingGridEvery w:val=&quot;0&quot;/&gt;&lt;w:useMarginsForDrawingGridOrigin/&gt;&lt;w:characterSpacingControl w:val=&quot;DontCompress&quot;/&gt;&lt;w:optimizeForBrowser/&gt;&lt;w:relyOnVML/&gt;&lt;w:allowPNG/&gt;&lt;w:validateAgainstSchema/&gt;&lt;w:saveInvalidXML w:val=&quot;off&quot;/&gt;&lt;w:ignoreMixedContent w:val=&quot;off&quot;/&gt;&lt;w:alwaysShowPlaceholderText w:val=&quot;off&quot;/&gt;&lt;w:compat&gt;&lt;w:breakWrappedTables/&gt;&lt;w:snapToGridInCell/&gt;&lt;w:wrapTextWithPunct/&gt;&lt;w:useAsianBreakRules/&gt;&lt;w:dontGrowAutofit/&gt;&lt;/w:compat&gt;&lt;w:docVars&gt;&lt;w:docVar w:name=&quot;ACTIVE&quot; w:val=&quot;TC.dot&quot;/&gt;&lt;w:docVar w:name=&quot;VTCASE&quot; w:val=&quot;4&quot;/&gt;&lt;w:docVar w:name=&quot;VTCommandPending&quot; w:val=&quot;NONE&quot;/&gt;&lt;w:docVar w:name=&quot;VTCurMacroFlags$&quot; w:val=&quot;NNNN&quot;/&gt;&lt;w:docVar w:name=&quot;VTINIT&quot; w:val=&quot;1&quot;/&gt;&lt;w:docVar w:name=&quot;VTypeCAPFlag$&quot; w:val=&quot;TRUE&quot;/&gt;&lt;w:docVar w:name=&quot;VTypeJoinDigitFlag$&quot; w:val=&quot;FALSE&quot;/&gt;&lt;w:docVar w:name=&quot;VTypeLCFlag$&quot; w:val=&quot;FALSE&quot;/&gt;&lt;w:docVar w:name=&quot;VTypeNoSpaceFlag$&quot; w:val=&quot;TRUE&quot;/&gt;&lt;w:docVar w:name=&quot;VTypeSpaceFlag$&quot; w:val=&quot;FALSE&quot;/&gt;&lt;w:docVar w:name=&quot;VTypeUCFlag$&quot; w:val=&quot;FALSE&quot;/&gt;&lt;/w:docVars&gt;&lt;wsp:rsids&gt;&lt;wsp:rsidRoot wsp:val=&quot;00E54DB7&quot;/&gt;&lt;wsp:rsid wsp:val=&quot;00002900&quot;/&gt;&lt;wsp:rsid wsp:val=&quot;00017C14&quot;/&gt;&lt;wsp:rsid wsp:val=&quot;000421F7&quot;/&gt;&lt;wsp:rsid wsp:val=&quot;00052433&quot;/&gt;&lt;wsp:rsid wsp:val=&quot;0006026D&quot;/&gt;&lt;wsp:rsid wsp:val=&quot;000822C6&quot;/&gt;&lt;wsp:rsid wsp:val=&quot;000964B3&quot;/&gt;&lt;wsp:rsid wsp:val=&quot;000C396C&quot;/&gt;&lt;wsp:rsid wsp:val=&quot;000C6345&quot;/&gt;&lt;wsp:rsid wsp:val=&quot;00117679&quot;/&gt;&lt;wsp:rsid wsp:val=&quot;00130BE8&quot;/&gt;&lt;wsp:rsid wsp:val=&quot;00161A09&quot;/&gt;&lt;wsp:rsid wsp:val=&quot;001659D1&quot;/&gt;&lt;wsp:rsid wsp:val=&quot;001717DB&quot;/&gt;&lt;wsp:rsid wsp:val=&quot;00171833&quot;/&gt;&lt;wsp:rsid wsp:val=&quot;0018103F&quot;/&gt;&lt;wsp:rsid wsp:val=&quot;001A59A5&quot;/&gt;&lt;wsp:rsid wsp:val=&quot;001B691C&quot;/&gt;&lt;wsp:rsid wsp:val=&quot;001C0465&quot;/&gt;&lt;wsp:rsid wsp:val=&quot;001F4A06&quot;/&gt;&lt;wsp:rsid wsp:val=&quot;00225C0B&quot;/&gt;&lt;wsp:rsid wsp:val=&quot;00233C3E&quot;/&gt;&lt;wsp:rsid wsp:val=&quot;00246CD2&quot;/&gt;&lt;wsp:rsid wsp:val=&quot;00253C53&quot;/&gt;&lt;wsp:rsid wsp:val=&quot;00266510&quot;/&gt;&lt;wsp:rsid wsp:val=&quot;00267AC7&quot;/&gt;&lt;wsp:rsid wsp:val=&quot;002771E2&quot;/&gt;&lt;wsp:rsid wsp:val=&quot;00297076&quot;/&gt;&lt;wsp:rsid wsp:val=&quot;00302815&quot;/&gt;&lt;wsp:rsid wsp:val=&quot;00302C79&quot;/&gt;&lt;wsp:rsid wsp:val=&quot;00307B26&quot;/&gt;&lt;wsp:rsid wsp:val=&quot;00365FA8&quot;/&gt;&lt;wsp:rsid wsp:val=&quot;0039137E&quot;/&gt;&lt;wsp:rsid wsp:val=&quot;003B51DE&quot;/&gt;&lt;wsp:rsid wsp:val=&quot;004150F1&quot;/&gt;&lt;wsp:rsid wsp:val=&quot;00433D11&quot;/&gt;&lt;wsp:rsid wsp:val=&quot;004713D0&quot;/&gt;&lt;wsp:rsid wsp:val=&quot;004A223B&quot;/&gt;&lt;wsp:rsid wsp:val=&quot;004B4715&quot;/&gt;&lt;wsp:rsid wsp:val=&quot;004D7509&quot;/&gt;&lt;wsp:rsid wsp:val=&quot;00573580&quot;/&gt;&lt;wsp:rsid wsp:val=&quot;00577C81&quot;/&gt;&lt;wsp:rsid wsp:val=&quot;005D67E6&quot;/&gt;&lt;wsp:rsid wsp:val=&quot;00604EB9&quot;/&gt;&lt;wsp:rsid wsp:val=&quot;00631CC1&quot;/&gt;&lt;wsp:rsid wsp:val=&quot;0066211E&quot;/&gt;&lt;wsp:rsid wsp:val=&quot;006C1E7D&quot;/&gt;&lt;wsp:rsid wsp:val=&quot;006F0F04&quot;/&gt;&lt;wsp:rsid wsp:val=&quot;006F4F2D&quot;/&gt;&lt;wsp:rsid wsp:val=&quot;0070432F&quot;/&gt;&lt;wsp:rsid wsp:val=&quot;007454FE&quot;/&gt;&lt;wsp:rsid wsp:val=&quot;00764ABE&quot;/&gt;&lt;wsp:rsid wsp:val=&quot;00766FBB&quot;/&gt;&lt;wsp:rsid wsp:val=&quot;007901B6&quot;/&gt;&lt;wsp:rsid wsp:val=&quot;007B75F7&quot;/&gt;&lt;wsp:rsid wsp:val=&quot;007E2AA8&quot;/&gt;&lt;wsp:rsid wsp:val=&quot;007E2D77&quot;/&gt;&lt;wsp:rsid wsp:val=&quot;007F00BA&quot;/&gt;&lt;wsp:rsid wsp:val=&quot;00826DC8&quot;/&gt;&lt;wsp:rsid wsp:val=&quot;0084337D&quot;/&gt;&lt;wsp:rsid wsp:val=&quot;0085627B&quot;/&gt;&lt;wsp:rsid wsp:val=&quot;008621D5&quot;/&gt;&lt;wsp:rsid wsp:val=&quot;008A4CC4&quot;/&gt;&lt;wsp:rsid wsp:val=&quot;008E4BA5&quot;/&gt;&lt;wsp:rsid wsp:val=&quot;008F2AE9&quot;/&gt;&lt;wsp:rsid wsp:val=&quot;00910C9E&quot;/&gt;&lt;wsp:rsid wsp:val=&quot;00933820&quot;/&gt;&lt;wsp:rsid wsp:val=&quot;009444DD&quot;/&gt;&lt;wsp:rsid wsp:val=&quot;00980B07&quot;/&gt;&lt;wsp:rsid wsp:val=&quot;00986C87&quot;/&gt;&lt;wsp:rsid wsp:val=&quot;009A6ED8&quot;/&gt;&lt;wsp:rsid wsp:val=&quot;009B0E6B&quot;/&gt;&lt;wsp:rsid wsp:val=&quot;009C26C8&quot;/&gt;&lt;wsp:rsid wsp:val=&quot;009C3085&quot;/&gt;&lt;wsp:rsid wsp:val=&quot;009F77DC&quot;/&gt;&lt;wsp:rsid wsp:val=&quot;00A111DE&quot;/&gt;&lt;wsp:rsid wsp:val=&quot;00A24B40&quot;/&gt;&lt;wsp:rsid wsp:val=&quot;00A3415D&quot;/&gt;&lt;wsp:rsid wsp:val=&quot;00A50B81&quot;/&gt;&lt;wsp:rsid wsp:val=&quot;00A5403F&quot;/&gt;&lt;wsp:rsid wsp:val=&quot;00A70FD7&quot;/&gt;&lt;wsp:rsid wsp:val=&quot;00A976A5&quot;/&gt;&lt;wsp:rsid wsp:val=&quot;00AC5D2E&quot;/&gt;&lt;wsp:rsid wsp:val=&quot;00AC6E07&quot;/&gt;&lt;wsp:rsid wsp:val=&quot;00B04A2D&quot;/&gt;&lt;wsp:rsid wsp:val=&quot;00B34139&quot;/&gt;&lt;wsp:rsid wsp:val=&quot;00B35EFA&quot;/&gt;&lt;wsp:rsid wsp:val=&quot;00B710E7&quot;/&gt;&lt;wsp:rsid wsp:val=&quot;00B9416A&quot;/&gt;&lt;wsp:rsid wsp:val=&quot;00BB2B89&quot;/&gt;&lt;wsp:rsid wsp:val=&quot;00BD0ECD&quot;/&gt;&lt;wsp:rsid wsp:val=&quot;00BF2696&quot;/&gt;&lt;wsp:rsid wsp:val=&quot;00BF6722&quot;/&gt;&lt;wsp:rsid wsp:val=&quot;00C408F3&quot;/&gt;&lt;wsp:rsid wsp:val=&quot;00C679D5&quot;/&gt;&lt;wsp:rsid wsp:val=&quot;00C71C42&quot;/&gt;&lt;wsp:rsid wsp:val=&quot;00D04942&quot;/&gt;&lt;wsp:rsid wsp:val=&quot;00D05D5A&quot;/&gt;&lt;wsp:rsid wsp:val=&quot;00D07ACB&quot;/&gt;&lt;wsp:rsid wsp:val=&quot;00D17147&quot;/&gt;&lt;wsp:rsid wsp:val=&quot;00D21DC1&quot;/&gt;&lt;wsp:rsid wsp:val=&quot;00D504D7&quot;/&gt;&lt;wsp:rsid wsp:val=&quot;00D671F1&quot;/&gt;&lt;wsp:rsid wsp:val=&quot;00DC1D1F&quot;/&gt;&lt;wsp:rsid wsp:val=&quot;00E02E2F&quot;/&gt;&lt;wsp:rsid wsp:val=&quot;00E17768&quot;/&gt;&lt;wsp:rsid wsp:val=&quot;00E54DB7&quot;/&gt;&lt;wsp:rsid wsp:val=&quot;00E83151&quot;/&gt;&lt;wsp:rsid wsp:val=&quot;00E9306B&quot;/&gt;&lt;wsp:rsid wsp:val=&quot;00EA14BD&quot;/&gt;&lt;wsp:rsid wsp:val=&quot;00ED2190&quot;/&gt;&lt;wsp:rsid wsp:val=&quot;00EF5CD4&quot;/&gt;&lt;wsp:rsid wsp:val=&quot;00F13211&quot;/&gt;&lt;wsp:rsid wsp:val=&quot;00F243EF&quot;/&gt;&lt;wsp:rsid wsp:val=&quot;00F34B49&quot;/&gt;&lt;wsp:rsid wsp:val=&quot;00F423A9&quot;/&gt;&lt;wsp:rsid wsp:val=&quot;00F4482C&quot;/&gt;&lt;wsp:rsid wsp:val=&quot;00FA13B1&quot;/&gt;&lt;wsp:rsid wsp:val=&quot;00FC687D&quot;/&gt;&lt;wsp:rsid wsp:val=&quot;00FE52BA&quot;/&gt;&lt;wsp:rsid wsp:val=&quot;00FF2CED&quot;/&gt;&lt;wsp:rsid wsp:val=&quot;00FF53B3&quot;/&gt;&lt;/wsp:rsids&gt;&lt;/w:docPr&gt;&lt;w:body&gt;&lt;wx:sect&gt;&lt;w:p wsp:rsidR=&quot;00000000&quot; wsp:rsidRDefault=&quot;00A70FD7&quot; wsp:rsidP=&quot;00A70FD7&quot;&gt;&lt;m:oMathPara&gt;&lt;m:oMath&gt;&lt;m:r&gt;&lt;w:rPr&gt;&lt;w:rFonts w:ascii=&quot;Cambria Math&quot; w:h-ansi=&quot;Cambria Math&quot;/&gt;&lt;wx:font wx:val=&quot;Cambria Math&quot;/&gt;&lt;w:i/&gt;&lt;/w:rPr&gt;&lt;m:t&gt;n&lt;/m:t&gt;&lt;/m:r&gt;&lt;/m:oMath&gt;&lt;/m:oMathPara&gt;&lt;/w:p&gt;&lt;w:sectPr wsp:rsidR=&quot;00000000&quot;&gt;&lt;w:pgSz w:w=&quot;12240&quot; w:h=&quot;15840&quot;/&gt;&lt;w:pgMar w:top=&quot;1417&quot; w:right=&quot;1701&quot; w:bottom=&quot;1417&quot; w:left=&quot;1701&quot; w:header=&quot;720&quot; w:footer=&quot;720&quot; w:gutter=&quot;0&quot;/&gt;&lt;w:cols w:space=&quot;720&quot;/&gt;&lt;/w:sectPr&gt;&lt;/wx:sect&gt;&lt;/w:body&gt;&lt;/w:wordDocument&gt;">
+          <v:shape id="_x0000_i1034" type="#_x0000_t75" alt="" style="width:6.55pt;height:21.25pt;mso-width-percent:0;mso-height-percent:0;mso-width-percent:0;mso-height-percent:0" equationxml="&lt;?xml version=&quot;1.0&quot; encoding=&quot;UTF-8&quot; standalone=&quot;yes&quot;?&gt;&#10;&#10;&lt;?mso-application progid=&quot;Word.Document&quot;?&gt;&#10;&#10;&lt;w:wordDocument xmlns:aml=&quot;http://schemas.microsoft.com/aml/2001/core&quot; xmlns:wpc=&quot;http://schemas.microsoft.com/office/word/2010/wordprocessingCanvas&quot; xmlns:cx=&quot;http://schemas.microsoft.com/office/drawing/2014/chartex&quot; xmlns:cx1=&quot;http://schemas.microsoft.com/office/drawing/2015/9/8/chartex&quot; xmlns:cx2=&quot;http://schemas.microsoft.com/office/drawing/2015/10/21/chartex&quot; xmlns:cx3=&quot;http://schemas.microsoft.com/office/drawing/2016/5/9/chartex&quot; xmlns:cx4=&quot;http://schemas.microsoft.com/office/drawing/2016/5/10/chartex&quot; xmlns:cx5=&quot;http://schemas.microsoft.com/office/drawing/2016/5/11/chartex&quot; xmlns:cx6=&quot;http://schemas.microsoft.com/office/drawing/2016/5/12/chartex&quot; xmlns:cx7=&quot;http://schemas.microsoft.com/office/drawing/2016/5/13/chartex&quot; xmlns:cx8=&quot;http://schemas.microsoft.com/office/drawing/2016/5/14/chartex&quot; xmlns:dt=&quot;uuid:C2F41010-65B3-11d1-A29F-00AA00C14882&quot; xmlns:mc=&quot;http://schemas.openxmlformats.org/markup-compatibility/2006&quot; xmlns:aink=&quot;http://schemas.microsoft.com/office/drawing/2016/ink&quot; xmlns:am3d=&quot;http://schemas.microsoft.com/office/drawing/2017/model3d&quot; xmlns:o=&quot;urn:schemas-microsoft-com:office:office&quot; xmlns:m=&quot;http://schemas.openxmlformats.org/officeDocument/2006/math&quot; xmlns:v=&quot;urn:schemas-microsoft-com:vml&quot; xmlns:w10=&quot;urn:schemas-microsoft-com:office:word&quot; xmlns:w=&quot;http://schemas.microsoft.com/office/word/2003/wordml&quot; xmlns:wx=&quot;http://schemas.microsoft.com/office/word/2003/auxHint&quot; xmlns:wne=&quot;http://schemas.microsoft.com/office/word/2006/wordml&quot; xmlns:wsp=&quot;http://schemas.microsoft.com/office/word/2003/wordml/sp2&quot; xmlns:sl=&quot;http://schemas.microsoft.com/schemaLibrary/2003/core&quot; w:macrosPresent=&quot;no&quot; w:embeddedObjPresent=&quot;no&quot; w:ocxPresent=&quot;no&quot; xml:space=&quot;preserve&quot;&gt;&lt;w:ignoreSubtree w:val=&quot;http://schemas.microsoft.com/office/word/2003/wordml/sp2&quot;/&gt;&lt;o:DocumentProperties&gt;&lt;o:Version&gt;16&lt;/o:Version&gt;&lt;/o:DocumentProperties&gt;&lt;w:docPr&gt;&lt;w:view w:val=&quot;print&quot;/&gt;&lt;w:zoom w:percent=&quot;100&quot;/&gt;&lt;w:doNotEmbedSystemFonts/&gt;&lt;w:activeWritingStyle w:lang=&quot;PT-BR&quot; w:vendorID=&quot;64&quot; w:dllVersion=&quot;6&quot; w:nlCheck=&quot;on&quot; w:optionSet=&quot;0&quot;/&gt;&lt;w:activeWritingStyle w:lang=&quot;EN-US&quot; w:vendorID=&quot;64&quot; w:dllVersion=&quot;6&quot; w:nlCheck=&quot;on&quot; w:optionSet=&quot;0&quot;/&gt;&lt;w:activeWritingStyle w:lang=&quot;PT-BR&quot; w:vendorID=&quot;64&quot; w:dllVersion=&quot;0&quot; w:nlCheck=&quot;on&quot; w:optionSet=&quot;0&quot;/&gt;&lt;w:activeWritingStyle w:lang=&quot;EN-US&quot; w:vendorID=&quot;64&quot; w:dllVersion=&quot;0&quot; w:nlCheck=&quot;on&quot; w:optionSet=&quot;0&quot;/&gt;&lt;w:activeWritingStyle w:lang=&quot;EN-US&quot; w:vendorID=&quot;8&quot; w:dllVersion=&quot;513&quot; w:optionSet=&quot;1&quot;/&gt;&lt;w:activeWritingStyle w:lang=&quot;PT-BR&quot; w:vendorID=&quot;1&quot; w:dllVersion=&quot;513&quot; w:optionSet=&quot;1&quot;/&gt;&lt;w:stylePaneFormatFilter w:val=&quot;3F01&quot;/&gt;&lt;w:defaultTabStop w:val=&quot;708&quot;/&gt;&lt;w:hyphenationZone w:val=&quot;425&quot;/&gt;&lt;w:displayHorizontalDrawingGridEvery w:val=&quot;0&quot;/&gt;&lt;w:displayVerticalDrawingGridEvery w:val=&quot;0&quot;/&gt;&lt;w:useMarginsForDrawingGridOrigin/&gt;&lt;w:characterSpacingControl w:val=&quot;DontCompress&quot;/&gt;&lt;w:optimizeForBrowser/&gt;&lt;w:relyOnVML/&gt;&lt;w:allowPNG/&gt;&lt;w:validateAgainstSchema/&gt;&lt;w:saveInvalidXML w:val=&quot;off&quot;/&gt;&lt;w:ignoreMixedContent w:val=&quot;off&quot;/&gt;&lt;w:alwaysShowPlaceholderText w:val=&quot;off&quot;/&gt;&lt;w:compat&gt;&lt;w:breakWrappedTables/&gt;&lt;w:snapToGridInCell/&gt;&lt;w:wrapTextWithPunct/&gt;&lt;w:useAsianBreakRules/&gt;&lt;w:dontGrowAutofit/&gt;&lt;/w:compat&gt;&lt;w:docVars&gt;&lt;w:docVar w:name=&quot;ACTIVE&quot; w:val=&quot;TC.dot&quot;/&gt;&lt;w:docVar w:name=&quot;VTCASE&quot; w:val=&quot;4&quot;/&gt;&lt;w:docVar w:name=&quot;VTCommandPending&quot; w:val=&quot;NONE&quot;/&gt;&lt;w:docVar w:name=&quot;VTCurMacroFlags$&quot; w:val=&quot;NNNN&quot;/&gt;&lt;w:docVar w:name=&quot;VTINIT&quot; w:val=&quot;1&quot;/&gt;&lt;w:docVar w:name=&quot;VTypeCAPFlag$&quot; w:val=&quot;TRUE&quot;/&gt;&lt;w:docVar w:name=&quot;VTypeJoinDigitFlag$&quot; w:val=&quot;FALSE&quot;/&gt;&lt;w:docVar w:name=&quot;VTypeLCFlag$&quot; w:val=&quot;FALSE&quot;/&gt;&lt;w:docVar w:name=&quot;VTypeNoSpaceFlag$&quot; w:val=&quot;TRUE&quot;/&gt;&lt;w:docVar w:name=&quot;VTypeSpaceFlag$&quot; w:val=&quot;FALSE&quot;/&gt;&lt;w:docVar w:name=&quot;VTypeUCFlag$&quot; w:val=&quot;FALSE&quot;/&gt;&lt;/w:docVars&gt;&lt;wsp:rsids&gt;&lt;wsp:rsidRoot wsp:val=&quot;00E54DB7&quot;/&gt;&lt;wsp:rsid wsp:val=&quot;00002900&quot;/&gt;&lt;wsp:rsid wsp:val=&quot;00017C14&quot;/&gt;&lt;wsp:rsid wsp:val=&quot;000421F7&quot;/&gt;&lt;wsp:rsid wsp:val=&quot;00052433&quot;/&gt;&lt;wsp:rsid wsp:val=&quot;0006026D&quot;/&gt;&lt;wsp:rsid wsp:val=&quot;000822C6&quot;/&gt;&lt;wsp:rsid wsp:val=&quot;000964B3&quot;/&gt;&lt;wsp:rsid wsp:val=&quot;000C396C&quot;/&gt;&lt;wsp:rsid wsp:val=&quot;000C6345&quot;/&gt;&lt;wsp:rsid wsp:val=&quot;00117679&quot;/&gt;&lt;wsp:rsid wsp:val=&quot;00130BE8&quot;/&gt;&lt;wsp:rsid wsp:val=&quot;00161A09&quot;/&gt;&lt;wsp:rsid wsp:val=&quot;001659D1&quot;/&gt;&lt;wsp:rsid wsp:val=&quot;001717DB&quot;/&gt;&lt;wsp:rsid wsp:val=&quot;00171833&quot;/&gt;&lt;wsp:rsid wsp:val=&quot;0018103F&quot;/&gt;&lt;wsp:rsid wsp:val=&quot;001A59A5&quot;/&gt;&lt;wsp:rsid wsp:val=&quot;001B691C&quot;/&gt;&lt;wsp:rsid wsp:val=&quot;001C0465&quot;/&gt;&lt;wsp:rsid wsp:val=&quot;001F4A06&quot;/&gt;&lt;wsp:rsid wsp:val=&quot;00225C0B&quot;/&gt;&lt;wsp:rsid wsp:val=&quot;00233C3E&quot;/&gt;&lt;wsp:rsid wsp:val=&quot;00246CD2&quot;/&gt;&lt;wsp:rsid wsp:val=&quot;00253C53&quot;/&gt;&lt;wsp:rsid wsp:val=&quot;00266510&quot;/&gt;&lt;wsp:rsid wsp:val=&quot;00267AC7&quot;/&gt;&lt;wsp:rsid wsp:val=&quot;002771E2&quot;/&gt;&lt;wsp:rsid wsp:val=&quot;00297076&quot;/&gt;&lt;wsp:rsid wsp:val=&quot;00302815&quot;/&gt;&lt;wsp:rsid wsp:val=&quot;00302C79&quot;/&gt;&lt;wsp:rsid wsp:val=&quot;00307B26&quot;/&gt;&lt;wsp:rsid wsp:val=&quot;00365FA8&quot;/&gt;&lt;wsp:rsid wsp:val=&quot;0039137E&quot;/&gt;&lt;wsp:rsid wsp:val=&quot;003B51DE&quot;/&gt;&lt;wsp:rsid wsp:val=&quot;004150F1&quot;/&gt;&lt;wsp:rsid wsp:val=&quot;00433D11&quot;/&gt;&lt;wsp:rsid wsp:val=&quot;004713D0&quot;/&gt;&lt;wsp:rsid wsp:val=&quot;004A223B&quot;/&gt;&lt;wsp:rsid wsp:val=&quot;004B4715&quot;/&gt;&lt;wsp:rsid wsp:val=&quot;004D7509&quot;/&gt;&lt;wsp:rsid wsp:val=&quot;00573580&quot;/&gt;&lt;wsp:rsid wsp:val=&quot;00577C81&quot;/&gt;&lt;wsp:rsid wsp:val=&quot;005D67E6&quot;/&gt;&lt;wsp:rsid wsp:val=&quot;00604EB9&quot;/&gt;&lt;wsp:rsid wsp:val=&quot;00631CC1&quot;/&gt;&lt;wsp:rsid wsp:val=&quot;0066211E&quot;/&gt;&lt;wsp:rsid wsp:val=&quot;006C1E7D&quot;/&gt;&lt;wsp:rsid wsp:val=&quot;006F0F04&quot;/&gt;&lt;wsp:rsid wsp:val=&quot;006F4F2D&quot;/&gt;&lt;wsp:rsid wsp:val=&quot;0070432F&quot;/&gt;&lt;wsp:rsid wsp:val=&quot;007454FE&quot;/&gt;&lt;wsp:rsid wsp:val=&quot;00764ABE&quot;/&gt;&lt;wsp:rsid wsp:val=&quot;00766FBB&quot;/&gt;&lt;wsp:rsid wsp:val=&quot;007901B6&quot;/&gt;&lt;wsp:rsid wsp:val=&quot;007B75F7&quot;/&gt;&lt;wsp:rsid wsp:val=&quot;007E2AA8&quot;/&gt;&lt;wsp:rsid wsp:val=&quot;007E2D77&quot;/&gt;&lt;wsp:rsid wsp:val=&quot;007F00BA&quot;/&gt;&lt;wsp:rsid wsp:val=&quot;00826DC8&quot;/&gt;&lt;wsp:rsid wsp:val=&quot;0084337D&quot;/&gt;&lt;wsp:rsid wsp:val=&quot;0085627B&quot;/&gt;&lt;wsp:rsid wsp:val=&quot;008621D5&quot;/&gt;&lt;wsp:rsid wsp:val=&quot;008A4CC4&quot;/&gt;&lt;wsp:rsid wsp:val=&quot;008E4BA5&quot;/&gt;&lt;wsp:rsid wsp:val=&quot;008F2AE9&quot;/&gt;&lt;wsp:rsid wsp:val=&quot;00910C9E&quot;/&gt;&lt;wsp:rsid wsp:val=&quot;00933820&quot;/&gt;&lt;wsp:rsid wsp:val=&quot;009444DD&quot;/&gt;&lt;wsp:rsid wsp:val=&quot;00980B07&quot;/&gt;&lt;wsp:rsid wsp:val=&quot;00986C87&quot;/&gt;&lt;wsp:rsid wsp:val=&quot;009A6ED8&quot;/&gt;&lt;wsp:rsid wsp:val=&quot;009B0E6B&quot;/&gt;&lt;wsp:rsid wsp:val=&quot;009C26C8&quot;/&gt;&lt;wsp:rsid wsp:val=&quot;009C3085&quot;/&gt;&lt;wsp:rsid wsp:val=&quot;009F77DC&quot;/&gt;&lt;wsp:rsid wsp:val=&quot;00A111DE&quot;/&gt;&lt;wsp:rsid wsp:val=&quot;00A24B40&quot;/&gt;&lt;wsp:rsid wsp:val=&quot;00A3415D&quot;/&gt;&lt;wsp:rsid wsp:val=&quot;00A50B81&quot;/&gt;&lt;wsp:rsid wsp:val=&quot;00A5403F&quot;/&gt;&lt;wsp:rsid wsp:val=&quot;00A70FD7&quot;/&gt;&lt;wsp:rsid wsp:val=&quot;00A976A5&quot;/&gt;&lt;wsp:rsid wsp:val=&quot;00AC5D2E&quot;/&gt;&lt;wsp:rsid wsp:val=&quot;00AC6E07&quot;/&gt;&lt;wsp:rsid wsp:val=&quot;00B04A2D&quot;/&gt;&lt;wsp:rsid wsp:val=&quot;00B34139&quot;/&gt;&lt;wsp:rsid wsp:val=&quot;00B35EFA&quot;/&gt;&lt;wsp:rsid wsp:val=&quot;00B710E7&quot;/&gt;&lt;wsp:rsid wsp:val=&quot;00B9416A&quot;/&gt;&lt;wsp:rsid wsp:val=&quot;00BB2B89&quot;/&gt;&lt;wsp:rsid wsp:val=&quot;00BD0ECD&quot;/&gt;&lt;wsp:rsid wsp:val=&quot;00BF2696&quot;/&gt;&lt;wsp:rsid wsp:val=&quot;00BF6722&quot;/&gt;&lt;wsp:rsid wsp:val=&quot;00C408F3&quot;/&gt;&lt;wsp:rsid wsp:val=&quot;00C679D5&quot;/&gt;&lt;wsp:rsid wsp:val=&quot;00C71C42&quot;/&gt;&lt;wsp:rsid wsp:val=&quot;00D04942&quot;/&gt;&lt;wsp:rsid wsp:val=&quot;00D05D5A&quot;/&gt;&lt;wsp:rsid wsp:val=&quot;00D07ACB&quot;/&gt;&lt;wsp:rsid wsp:val=&quot;00D17147&quot;/&gt;&lt;wsp:rsid wsp:val=&quot;00D21DC1&quot;/&gt;&lt;wsp:rsid wsp:val=&quot;00D504D7&quot;/&gt;&lt;wsp:rsid wsp:val=&quot;00D671F1&quot;/&gt;&lt;wsp:rsid wsp:val=&quot;00DC1D1F&quot;/&gt;&lt;wsp:rsid wsp:val=&quot;00E02E2F&quot;/&gt;&lt;wsp:rsid wsp:val=&quot;00E17768&quot;/&gt;&lt;wsp:rsid wsp:val=&quot;00E54DB7&quot;/&gt;&lt;wsp:rsid wsp:val=&quot;00E83151&quot;/&gt;&lt;wsp:rsid wsp:val=&quot;00E9306B&quot;/&gt;&lt;wsp:rsid wsp:val=&quot;00EA14BD&quot;/&gt;&lt;wsp:rsid wsp:val=&quot;00ED2190&quot;/&gt;&lt;wsp:rsid wsp:val=&quot;00EF5CD4&quot;/&gt;&lt;wsp:rsid wsp:val=&quot;00F13211&quot;/&gt;&lt;wsp:rsid wsp:val=&quot;00F243EF&quot;/&gt;&lt;wsp:rsid wsp:val=&quot;00F34B49&quot;/&gt;&lt;wsp:rsid wsp:val=&quot;00F423A9&quot;/&gt;&lt;wsp:rsid wsp:val=&quot;00F4482C&quot;/&gt;&lt;wsp:rsid wsp:val=&quot;00FA13B1&quot;/&gt;&lt;wsp:rsid wsp:val=&quot;00FC687D&quot;/&gt;&lt;wsp:rsid wsp:val=&quot;00FE52BA&quot;/&gt;&lt;wsp:rsid wsp:val=&quot;00FF2CED&quot;/&gt;&lt;wsp:rsid wsp:val=&quot;00FF53B3&quot;/&gt;&lt;/wsp:rsids&gt;&lt;/w:docPr&gt;&lt;w:body&gt;&lt;wx:sect&gt;&lt;w:p wsp:rsidR=&quot;00000000&quot; wsp:rsidRDefault=&quot;00A70FD7&quot; wsp:rsidP=&quot;00A70FD7&quot;&gt;&lt;m:oMathPara&gt;&lt;m:oMath&gt;&lt;m:r&gt;&lt;w:rPr&gt;&lt;w:rFonts w:ascii=&quot;Cambria Math&quot; w:h-ansi=&quot;Cambria Math&quot;/&gt;&lt;wx:font wx:val=&quot;Cambria Math&quot;/&gt;&lt;w:i/&gt;&lt;/w:rPr&gt;&lt;m:t&gt;n&lt;/m:t&gt;&lt;/m:r&gt;&lt;/m:oMath&gt;&lt;/m:oMathPara&gt;&lt;/w:p&gt;&lt;w:sectPr wsp:rsidR=&quot;00000000&quot;&gt;&lt;w:pgSz w:w=&quot;12240&quot; w:h=&quot;15840&quot;/&gt;&lt;w:pgMar w:top=&quot;1417&quot; w:right=&quot;1701&quot; w:bottom=&quot;1417&quot; w:left=&quot;1701&quot; w:header=&quot;720&quot; w:footer=&quot;720&quot; w:gutter=&quot;0&quot;/&gt;&lt;w:cols w:space=&quot;720&quot;/&gt;&lt;/w:sectPr&gt;&lt;/wx:sect&gt;&lt;/w:body&gt;&lt;/w:wordDocument&gt;">
             <v:imagedata r:id="rId24" o:title="" chromakey="white"/>
           </v:shape>
         </w:pict>
@@ -14918,7 +14959,7 @@
           <w:position w:val="-20"/>
         </w:rPr>
         <w:pict w14:anchorId="7097E063">
-          <v:shape id="_x0000_i1035" type="#_x0000_t75" alt="" style="width:6.75pt;height:21pt;mso-width-percent:0;mso-height-percent:0;mso-width-percent:0;mso-height-percent:0" equationxml="&lt;?xml version=&quot;1.0&quot; encoding=&quot;UTF-8&quot; standalone=&quot;yes&quot;?&gt;&#10;&#10;&lt;?mso-application progid=&quot;Word.Document&quot;?&gt;&#10;&#10;&lt;w:wordDocument xmlns:aml=&quot;http://schemas.microsoft.com/aml/2001/core&quot; xmlns:wpc=&quot;http://schemas.microsoft.com/office/word/2010/wordprocessingCanvas&quot; xmlns:cx=&quot;http://schemas.microsoft.com/office/drawing/2014/chartex&quot; xmlns:cx1=&quot;http://schemas.microsoft.com/office/drawing/2015/9/8/chartex&quot; xmlns:cx2=&quot;http://schemas.microsoft.com/office/drawing/2015/10/21/chartex&quot; xmlns:cx3=&quot;http://schemas.microsoft.com/office/drawing/2016/5/9/chartex&quot; xmlns:cx4=&quot;http://schemas.microsoft.com/office/drawing/2016/5/10/chartex&quot; xmlns:cx5=&quot;http://schemas.microsoft.com/office/drawing/2016/5/11/chartex&quot; xmlns:cx6=&quot;http://schemas.microsoft.com/office/drawing/2016/5/12/chartex&quot; xmlns:cx7=&quot;http://schemas.microsoft.com/office/drawing/2016/5/13/chartex&quot; xmlns:cx8=&quot;http://schemas.microsoft.com/office/drawing/2016/5/14/chartex&quot; xmlns:dt=&quot;uuid:C2F41010-65B3-11d1-A29F-00AA00C14882&quot; xmlns:mc=&quot;http://schemas.openxmlformats.org/markup-compatibility/2006&quot; xmlns:aink=&quot;http://schemas.microsoft.com/office/drawing/2016/ink&quot; xmlns:am3d=&quot;http://schemas.microsoft.com/office/drawing/2017/model3d&quot; xmlns:o=&quot;urn:schemas-microsoft-com:office:office&quot; xmlns:m=&quot;http://schemas.openxmlformats.org/officeDocument/2006/math&quot; xmlns:v=&quot;urn:schemas-microsoft-com:vml&quot; xmlns:w10=&quot;urn:schemas-microsoft-com:office:word&quot; xmlns:w=&quot;http://schemas.microsoft.com/office/word/2003/wordml&quot; xmlns:wx=&quot;http://schemas.microsoft.com/office/word/2003/auxHint&quot; xmlns:wne=&quot;http://schemas.microsoft.com/office/word/2006/wordml&quot; xmlns:wsp=&quot;http://schemas.microsoft.com/office/word/2003/wordml/sp2&quot; xmlns:sl=&quot;http://schemas.microsoft.com/schemaLibrary/2003/core&quot; w:macrosPresent=&quot;no&quot; w:embeddedObjPresent=&quot;no&quot; w:ocxPresent=&quot;no&quot; xml:space=&quot;preserve&quot;&gt;&lt;w:ignoreSubtree w:val=&quot;http://schemas.microsoft.com/office/word/2003/wordml/sp2&quot;/&gt;&lt;o:DocumentProperties&gt;&lt;o:Version&gt;16&lt;/o:Version&gt;&lt;/o:DocumentProperties&gt;&lt;w:docPr&gt;&lt;w:view w:val=&quot;print&quot;/&gt;&lt;w:zoom w:percent=&quot;100&quot;/&gt;&lt;w:doNotEmbedSystemFonts/&gt;&lt;w:activeWritingStyle w:lang=&quot;PT-BR&quot; w:vendorID=&quot;64&quot; w:dllVersion=&quot;6&quot; w:nlCheck=&quot;on&quot; w:optionSet=&quot;0&quot;/&gt;&lt;w:activeWritingStyle w:lang=&quot;EN-US&quot; w:vendorID=&quot;64&quot; w:dllVersion=&quot;6&quot; w:nlCheck=&quot;on&quot; w:optionSet=&quot;0&quot;/&gt;&lt;w:activeWritingStyle w:lang=&quot;PT-BR&quot; w:vendorID=&quot;64&quot; w:dllVersion=&quot;0&quot; w:nlCheck=&quot;on&quot; w:optionSet=&quot;0&quot;/&gt;&lt;w:activeWritingStyle w:lang=&quot;EN-US&quot; w:vendorID=&quot;64&quot; w:dllVersion=&quot;0&quot; w:nlCheck=&quot;on&quot; w:optionSet=&quot;0&quot;/&gt;&lt;w:activeWritingStyle w:lang=&quot;EN-US&quot; w:vendorID=&quot;8&quot; w:dllVersion=&quot;513&quot; w:optionSet=&quot;1&quot;/&gt;&lt;w:activeWritingStyle w:lang=&quot;PT-BR&quot; w:vendorID=&quot;1&quot; w:dllVersion=&quot;513&quot; w:optionSet=&quot;1&quot;/&gt;&lt;w:stylePaneFormatFilter w:val=&quot;3F01&quot;/&gt;&lt;w:defaultTabStop w:val=&quot;708&quot;/&gt;&lt;w:hyphenationZone w:val=&quot;425&quot;/&gt;&lt;w:displayHorizontalDrawingGridEvery w:val=&quot;0&quot;/&gt;&lt;w:displayVerticalDrawingGridEvery w:val=&quot;0&quot;/&gt;&lt;w:useMarginsForDrawingGridOrigin/&gt;&lt;w:characterSpacingControl w:val=&quot;DontCompress&quot;/&gt;&lt;w:optimizeForBrowser/&gt;&lt;w:relyOnVML/&gt;&lt;w:allowPNG/&gt;&lt;w:validateAgainstSchema/&gt;&lt;w:saveInvalidXML w:val=&quot;off&quot;/&gt;&lt;w:ignoreMixedContent w:val=&quot;off&quot;/&gt;&lt;w:alwaysShowPlaceholderText w:val=&quot;off&quot;/&gt;&lt;w:compat&gt;&lt;w:breakWrappedTables/&gt;&lt;w:snapToGridInCell/&gt;&lt;w:wrapTextWithPunct/&gt;&lt;w:useAsianBreakRules/&gt;&lt;w:dontGrowAutofit/&gt;&lt;/w:compat&gt;&lt;w:docVars&gt;&lt;w:docVar w:name=&quot;ACTIVE&quot; w:val=&quot;TC.dot&quot;/&gt;&lt;w:docVar w:name=&quot;VTCASE&quot; w:val=&quot;4&quot;/&gt;&lt;w:docVar w:name=&quot;VTCommandPending&quot; w:val=&quot;NONE&quot;/&gt;&lt;w:docVar w:name=&quot;VTCurMacroFlags$&quot; w:val=&quot;NNNN&quot;/&gt;&lt;w:docVar w:name=&quot;VTINIT&quot; w:val=&quot;1&quot;/&gt;&lt;w:docVar w:name=&quot;VTypeCAPFlag$&quot; w:val=&quot;TRUE&quot;/&gt;&lt;w:docVar w:name=&quot;VTypeJoinDigitFlag$&quot; w:val=&quot;FALSE&quot;/&gt;&lt;w:docVar w:name=&quot;VTypeLCFlag$&quot; w:val=&quot;FALSE&quot;/&gt;&lt;w:docVar w:name=&quot;VTypeNoSpaceFlag$&quot; w:val=&quot;TRUE&quot;/&gt;&lt;w:docVar w:name=&quot;VTypeSpaceFlag$&quot; w:val=&quot;FALSE&quot;/&gt;&lt;w:docVar w:name=&quot;VTypeUCFlag$&quot; w:val=&quot;FALSE&quot;/&gt;&lt;/w:docVars&gt;&lt;wsp:rsids&gt;&lt;wsp:rsidRoot wsp:val=&quot;00E54DB7&quot;/&gt;&lt;wsp:rsid wsp:val=&quot;00002900&quot;/&gt;&lt;wsp:rsid wsp:val=&quot;00017C14&quot;/&gt;&lt;wsp:rsid wsp:val=&quot;000421F7&quot;/&gt;&lt;wsp:rsid wsp:val=&quot;00052433&quot;/&gt;&lt;wsp:rsid wsp:val=&quot;0006026D&quot;/&gt;&lt;wsp:rsid wsp:val=&quot;000822C6&quot;/&gt;&lt;wsp:rsid wsp:val=&quot;000964B3&quot;/&gt;&lt;wsp:rsid wsp:val=&quot;000C396C&quot;/&gt;&lt;wsp:rsid wsp:val=&quot;000C6345&quot;/&gt;&lt;wsp:rsid wsp:val=&quot;00117679&quot;/&gt;&lt;wsp:rsid wsp:val=&quot;00130BE8&quot;/&gt;&lt;wsp:rsid wsp:val=&quot;00161A09&quot;/&gt;&lt;wsp:rsid wsp:val=&quot;001659D1&quot;/&gt;&lt;wsp:rsid wsp:val=&quot;001717DB&quot;/&gt;&lt;wsp:rsid wsp:val=&quot;00171833&quot;/&gt;&lt;wsp:rsid wsp:val=&quot;0018103F&quot;/&gt;&lt;wsp:rsid wsp:val=&quot;001A59A5&quot;/&gt;&lt;wsp:rsid wsp:val=&quot;001B691C&quot;/&gt;&lt;wsp:rsid wsp:val=&quot;001C0465&quot;/&gt;&lt;wsp:rsid wsp:val=&quot;001F4A06&quot;/&gt;&lt;wsp:rsid wsp:val=&quot;00225C0B&quot;/&gt;&lt;wsp:rsid wsp:val=&quot;00233C3E&quot;/&gt;&lt;wsp:rsid wsp:val=&quot;00246CD2&quot;/&gt;&lt;wsp:rsid wsp:val=&quot;00253C53&quot;/&gt;&lt;wsp:rsid wsp:val=&quot;00266510&quot;/&gt;&lt;wsp:rsid wsp:val=&quot;00267AC7&quot;/&gt;&lt;wsp:rsid wsp:val=&quot;002771E2&quot;/&gt;&lt;wsp:rsid wsp:val=&quot;00297076&quot;/&gt;&lt;wsp:rsid wsp:val=&quot;00302815&quot;/&gt;&lt;wsp:rsid wsp:val=&quot;00302C79&quot;/&gt;&lt;wsp:rsid wsp:val=&quot;00307B26&quot;/&gt;&lt;wsp:rsid wsp:val=&quot;00365FA8&quot;/&gt;&lt;wsp:rsid wsp:val=&quot;0039137E&quot;/&gt;&lt;wsp:rsid wsp:val=&quot;003B51DE&quot;/&gt;&lt;wsp:rsid wsp:val=&quot;004150F1&quot;/&gt;&lt;wsp:rsid wsp:val=&quot;00433D11&quot;/&gt;&lt;wsp:rsid wsp:val=&quot;004713D0&quot;/&gt;&lt;wsp:rsid wsp:val=&quot;004A223B&quot;/&gt;&lt;wsp:rsid wsp:val=&quot;004B4715&quot;/&gt;&lt;wsp:rsid wsp:val=&quot;004D7509&quot;/&gt;&lt;wsp:rsid wsp:val=&quot;00573580&quot;/&gt;&lt;wsp:rsid wsp:val=&quot;00577C81&quot;/&gt;&lt;wsp:rsid wsp:val=&quot;005D67E6&quot;/&gt;&lt;wsp:rsid wsp:val=&quot;00604EB9&quot;/&gt;&lt;wsp:rsid wsp:val=&quot;00631CC1&quot;/&gt;&lt;wsp:rsid wsp:val=&quot;0066211E&quot;/&gt;&lt;wsp:rsid wsp:val=&quot;006C1E7D&quot;/&gt;&lt;wsp:rsid wsp:val=&quot;006F0F04&quot;/&gt;&lt;wsp:rsid wsp:val=&quot;006F4F2D&quot;/&gt;&lt;wsp:rsid wsp:val=&quot;0070432F&quot;/&gt;&lt;wsp:rsid wsp:val=&quot;007454FE&quot;/&gt;&lt;wsp:rsid wsp:val=&quot;00764ABE&quot;/&gt;&lt;wsp:rsid wsp:val=&quot;00766FBB&quot;/&gt;&lt;wsp:rsid wsp:val=&quot;007901B6&quot;/&gt;&lt;wsp:rsid wsp:val=&quot;007B75F7&quot;/&gt;&lt;wsp:rsid wsp:val=&quot;007E2AA8&quot;/&gt;&lt;wsp:rsid wsp:val=&quot;007E2D77&quot;/&gt;&lt;wsp:rsid wsp:val=&quot;007F00BA&quot;/&gt;&lt;wsp:rsid wsp:val=&quot;00826DC8&quot;/&gt;&lt;wsp:rsid wsp:val=&quot;0084337D&quot;/&gt;&lt;wsp:rsid wsp:val=&quot;0085627B&quot;/&gt;&lt;wsp:rsid wsp:val=&quot;008621D5&quot;/&gt;&lt;wsp:rsid wsp:val=&quot;008A4CC4&quot;/&gt;&lt;wsp:rsid wsp:val=&quot;008E4BA5&quot;/&gt;&lt;wsp:rsid wsp:val=&quot;008F2AE9&quot;/&gt;&lt;wsp:rsid wsp:val=&quot;00910C9E&quot;/&gt;&lt;wsp:rsid wsp:val=&quot;00933820&quot;/&gt;&lt;wsp:rsid wsp:val=&quot;009444DD&quot;/&gt;&lt;wsp:rsid wsp:val=&quot;00980B07&quot;/&gt;&lt;wsp:rsid wsp:val=&quot;00986C87&quot;/&gt;&lt;wsp:rsid wsp:val=&quot;009A6ED8&quot;/&gt;&lt;wsp:rsid wsp:val=&quot;009B0E6B&quot;/&gt;&lt;wsp:rsid wsp:val=&quot;009C26C8&quot;/&gt;&lt;wsp:rsid wsp:val=&quot;009C3085&quot;/&gt;&lt;wsp:rsid wsp:val=&quot;009F77DC&quot;/&gt;&lt;wsp:rsid wsp:val=&quot;00A111DE&quot;/&gt;&lt;wsp:rsid wsp:val=&quot;00A24B40&quot;/&gt;&lt;wsp:rsid wsp:val=&quot;00A3415D&quot;/&gt;&lt;wsp:rsid wsp:val=&quot;00A50B81&quot;/&gt;&lt;wsp:rsid wsp:val=&quot;00A5403F&quot;/&gt;&lt;wsp:rsid wsp:val=&quot;00A70FD7&quot;/&gt;&lt;wsp:rsid wsp:val=&quot;00A976A5&quot;/&gt;&lt;wsp:rsid wsp:val=&quot;00AC5D2E&quot;/&gt;&lt;wsp:rsid wsp:val=&quot;00AC6E07&quot;/&gt;&lt;wsp:rsid wsp:val=&quot;00B04A2D&quot;/&gt;&lt;wsp:rsid wsp:val=&quot;00B34139&quot;/&gt;&lt;wsp:rsid wsp:val=&quot;00B35EFA&quot;/&gt;&lt;wsp:rsid wsp:val=&quot;00B710E7&quot;/&gt;&lt;wsp:rsid wsp:val=&quot;00B9416A&quot;/&gt;&lt;wsp:rsid wsp:val=&quot;00BB2B89&quot;/&gt;&lt;wsp:rsid wsp:val=&quot;00BD0ECD&quot;/&gt;&lt;wsp:rsid wsp:val=&quot;00BF2696&quot;/&gt;&lt;wsp:rsid wsp:val=&quot;00BF6722&quot;/&gt;&lt;wsp:rsid wsp:val=&quot;00C408F3&quot;/&gt;&lt;wsp:rsid wsp:val=&quot;00C679D5&quot;/&gt;&lt;wsp:rsid wsp:val=&quot;00C71C42&quot;/&gt;&lt;wsp:rsid wsp:val=&quot;00D04942&quot;/&gt;&lt;wsp:rsid wsp:val=&quot;00D05D5A&quot;/&gt;&lt;wsp:rsid wsp:val=&quot;00D07ACB&quot;/&gt;&lt;wsp:rsid wsp:val=&quot;00D17147&quot;/&gt;&lt;wsp:rsid wsp:val=&quot;00D21DC1&quot;/&gt;&lt;wsp:rsid wsp:val=&quot;00D504D7&quot;/&gt;&lt;wsp:rsid wsp:val=&quot;00D671F1&quot;/&gt;&lt;wsp:rsid wsp:val=&quot;00DC1D1F&quot;/&gt;&lt;wsp:rsid wsp:val=&quot;00E02E2F&quot;/&gt;&lt;wsp:rsid wsp:val=&quot;00E17768&quot;/&gt;&lt;wsp:rsid wsp:val=&quot;00E54DB7&quot;/&gt;&lt;wsp:rsid wsp:val=&quot;00E83151&quot;/&gt;&lt;wsp:rsid wsp:val=&quot;00E9306B&quot;/&gt;&lt;wsp:rsid wsp:val=&quot;00EA14BD&quot;/&gt;&lt;wsp:rsid wsp:val=&quot;00ED2190&quot;/&gt;&lt;wsp:rsid wsp:val=&quot;00EF5CD4&quot;/&gt;&lt;wsp:rsid wsp:val=&quot;00F13211&quot;/&gt;&lt;wsp:rsid wsp:val=&quot;00F243EF&quot;/&gt;&lt;wsp:rsid wsp:val=&quot;00F34B49&quot;/&gt;&lt;wsp:rsid wsp:val=&quot;00F423A9&quot;/&gt;&lt;wsp:rsid wsp:val=&quot;00F4482C&quot;/&gt;&lt;wsp:rsid wsp:val=&quot;00FA13B1&quot;/&gt;&lt;wsp:rsid wsp:val=&quot;00FC687D&quot;/&gt;&lt;wsp:rsid wsp:val=&quot;00FE52BA&quot;/&gt;&lt;wsp:rsid wsp:val=&quot;00FF2CED&quot;/&gt;&lt;wsp:rsid wsp:val=&quot;00FF53B3&quot;/&gt;&lt;/wsp:rsids&gt;&lt;/w:docPr&gt;&lt;w:body&gt;&lt;wx:sect&gt;&lt;w:p wsp:rsidR=&quot;00000000&quot; wsp:rsidRDefault=&quot;00A70FD7&quot; wsp:rsidP=&quot;00A70FD7&quot;&gt;&lt;m:oMathPara&gt;&lt;m:oMath&gt;&lt;m:r&gt;&lt;w:rPr&gt;&lt;w:rFonts w:ascii=&quot;Cambria Math&quot; w:h-ansi=&quot;Cambria Math&quot;/&gt;&lt;wx:font wx:val=&quot;Cambria Math&quot;/&gt;&lt;w:i/&gt;&lt;/w:rPr&gt;&lt;m:t&gt;n&lt;/m:t&gt;&lt;/m:r&gt;&lt;/m:oMath&gt;&lt;/m:oMathPara&gt;&lt;/w:p&gt;&lt;w:sectPr wsp:rsidR=&quot;00000000&quot;&gt;&lt;w:pgSz w:w=&quot;12240&quot; w:h=&quot;15840&quot;/&gt;&lt;w:pgMar w:top=&quot;1417&quot; w:right=&quot;1701&quot; w:bottom=&quot;1417&quot; w:left=&quot;1701&quot; w:header=&quot;720&quot; w:footer=&quot;720&quot; w:gutter=&quot;0&quot;/&gt;&lt;w:cols w:space=&quot;720&quot;/&gt;&lt;/w:sectPr&gt;&lt;/wx:sect&gt;&lt;/w:body&gt;&lt;/w:wordDocument&gt;">
+          <v:shape id="_x0000_i1035" type="#_x0000_t75" alt="" style="width:6.55pt;height:21.25pt;mso-width-percent:0;mso-height-percent:0;mso-width-percent:0;mso-height-percent:0" equationxml="&lt;?xml version=&quot;1.0&quot; encoding=&quot;UTF-8&quot; standalone=&quot;yes&quot;?&gt;&#10;&#10;&lt;?mso-application progid=&quot;Word.Document&quot;?&gt;&#10;&#10;&lt;w:wordDocument xmlns:aml=&quot;http://schemas.microsoft.com/aml/2001/core&quot; xmlns:wpc=&quot;http://schemas.microsoft.com/office/word/2010/wordprocessingCanvas&quot; xmlns:cx=&quot;http://schemas.microsoft.com/office/drawing/2014/chartex&quot; xmlns:cx1=&quot;http://schemas.microsoft.com/office/drawing/2015/9/8/chartex&quot; xmlns:cx2=&quot;http://schemas.microsoft.com/office/drawing/2015/10/21/chartex&quot; xmlns:cx3=&quot;http://schemas.microsoft.com/office/drawing/2016/5/9/chartex&quot; xmlns:cx4=&quot;http://schemas.microsoft.com/office/drawing/2016/5/10/chartex&quot; xmlns:cx5=&quot;http://schemas.microsoft.com/office/drawing/2016/5/11/chartex&quot; xmlns:cx6=&quot;http://schemas.microsoft.com/office/drawing/2016/5/12/chartex&quot; xmlns:cx7=&quot;http://schemas.microsoft.com/office/drawing/2016/5/13/chartex&quot; xmlns:cx8=&quot;http://schemas.microsoft.com/office/drawing/2016/5/14/chartex&quot; xmlns:dt=&quot;uuid:C2F41010-65B3-11d1-A29F-00AA00C14882&quot; xmlns:mc=&quot;http://schemas.openxmlformats.org/markup-compatibility/2006&quot; xmlns:aink=&quot;http://schemas.microsoft.com/office/drawing/2016/ink&quot; xmlns:am3d=&quot;http://schemas.microsoft.com/office/drawing/2017/model3d&quot; xmlns:o=&quot;urn:schemas-microsoft-com:office:office&quot; xmlns:m=&quot;http://schemas.openxmlformats.org/officeDocument/2006/math&quot; xmlns:v=&quot;urn:schemas-microsoft-com:vml&quot; xmlns:w10=&quot;urn:schemas-microsoft-com:office:word&quot; xmlns:w=&quot;http://schemas.microsoft.com/office/word/2003/wordml&quot; xmlns:wx=&quot;http://schemas.microsoft.com/office/word/2003/auxHint&quot; xmlns:wne=&quot;http://schemas.microsoft.com/office/word/2006/wordml&quot; xmlns:wsp=&quot;http://schemas.microsoft.com/office/word/2003/wordml/sp2&quot; xmlns:sl=&quot;http://schemas.microsoft.com/schemaLibrary/2003/core&quot; w:macrosPresent=&quot;no&quot; w:embeddedObjPresent=&quot;no&quot; w:ocxPresent=&quot;no&quot; xml:space=&quot;preserve&quot;&gt;&lt;w:ignoreSubtree w:val=&quot;http://schemas.microsoft.com/office/word/2003/wordml/sp2&quot;/&gt;&lt;o:DocumentProperties&gt;&lt;o:Version&gt;16&lt;/o:Version&gt;&lt;/o:DocumentProperties&gt;&lt;w:docPr&gt;&lt;w:view w:val=&quot;print&quot;/&gt;&lt;w:zoom w:percent=&quot;100&quot;/&gt;&lt;w:doNotEmbedSystemFonts/&gt;&lt;w:activeWritingStyle w:lang=&quot;PT-BR&quot; w:vendorID=&quot;64&quot; w:dllVersion=&quot;6&quot; w:nlCheck=&quot;on&quot; w:optionSet=&quot;0&quot;/&gt;&lt;w:activeWritingStyle w:lang=&quot;EN-US&quot; w:vendorID=&quot;64&quot; w:dllVersion=&quot;6&quot; w:nlCheck=&quot;on&quot; w:optionSet=&quot;0&quot;/&gt;&lt;w:activeWritingStyle w:lang=&quot;PT-BR&quot; w:vendorID=&quot;64&quot; w:dllVersion=&quot;0&quot; w:nlCheck=&quot;on&quot; w:optionSet=&quot;0&quot;/&gt;&lt;w:activeWritingStyle w:lang=&quot;EN-US&quot; w:vendorID=&quot;64&quot; w:dllVersion=&quot;0&quot; w:nlCheck=&quot;on&quot; w:optionSet=&quot;0&quot;/&gt;&lt;w:activeWritingStyle w:lang=&quot;EN-US&quot; w:vendorID=&quot;8&quot; w:dllVersion=&quot;513&quot; w:optionSet=&quot;1&quot;/&gt;&lt;w:activeWritingStyle w:lang=&quot;PT-BR&quot; w:vendorID=&quot;1&quot; w:dllVersion=&quot;513&quot; w:optionSet=&quot;1&quot;/&gt;&lt;w:stylePaneFormatFilter w:val=&quot;3F01&quot;/&gt;&lt;w:defaultTabStop w:val=&quot;708&quot;/&gt;&lt;w:hyphenationZone w:val=&quot;425&quot;/&gt;&lt;w:displayHorizontalDrawingGridEvery w:val=&quot;0&quot;/&gt;&lt;w:displayVerticalDrawingGridEvery w:val=&quot;0&quot;/&gt;&lt;w:useMarginsForDrawingGridOrigin/&gt;&lt;w:characterSpacingControl w:val=&quot;DontCompress&quot;/&gt;&lt;w:optimizeForBrowser/&gt;&lt;w:relyOnVML/&gt;&lt;w:allowPNG/&gt;&lt;w:validateAgainstSchema/&gt;&lt;w:saveInvalidXML w:val=&quot;off&quot;/&gt;&lt;w:ignoreMixedContent w:val=&quot;off&quot;/&gt;&lt;w:alwaysShowPlaceholderText w:val=&quot;off&quot;/&gt;&lt;w:compat&gt;&lt;w:breakWrappedTables/&gt;&lt;w:snapToGridInCell/&gt;&lt;w:wrapTextWithPunct/&gt;&lt;w:useAsianBreakRules/&gt;&lt;w:dontGrowAutofit/&gt;&lt;/w:compat&gt;&lt;w:docVars&gt;&lt;w:docVar w:name=&quot;ACTIVE&quot; w:val=&quot;TC.dot&quot;/&gt;&lt;w:docVar w:name=&quot;VTCASE&quot; w:val=&quot;4&quot;/&gt;&lt;w:docVar w:name=&quot;VTCommandPending&quot; w:val=&quot;NONE&quot;/&gt;&lt;w:docVar w:name=&quot;VTCurMacroFlags$&quot; w:val=&quot;NNNN&quot;/&gt;&lt;w:docVar w:name=&quot;VTINIT&quot; w:val=&quot;1&quot;/&gt;&lt;w:docVar w:name=&quot;VTypeCAPFlag$&quot; w:val=&quot;TRUE&quot;/&gt;&lt;w:docVar w:name=&quot;VTypeJoinDigitFlag$&quot; w:val=&quot;FALSE&quot;/&gt;&lt;w:docVar w:name=&quot;VTypeLCFlag$&quot; w:val=&quot;FALSE&quot;/&gt;&lt;w:docVar w:name=&quot;VTypeNoSpaceFlag$&quot; w:val=&quot;TRUE&quot;/&gt;&lt;w:docVar w:name=&quot;VTypeSpaceFlag$&quot; w:val=&quot;FALSE&quot;/&gt;&lt;w:docVar w:name=&quot;VTypeUCFlag$&quot; w:val=&quot;FALSE&quot;/&gt;&lt;/w:docVars&gt;&lt;wsp:rsids&gt;&lt;wsp:rsidRoot wsp:val=&quot;00E54DB7&quot;/&gt;&lt;wsp:rsid wsp:val=&quot;00002900&quot;/&gt;&lt;wsp:rsid wsp:val=&quot;00017C14&quot;/&gt;&lt;wsp:rsid wsp:val=&quot;000421F7&quot;/&gt;&lt;wsp:rsid wsp:val=&quot;00052433&quot;/&gt;&lt;wsp:rsid wsp:val=&quot;0006026D&quot;/&gt;&lt;wsp:rsid wsp:val=&quot;000822C6&quot;/&gt;&lt;wsp:rsid wsp:val=&quot;000964B3&quot;/&gt;&lt;wsp:rsid wsp:val=&quot;000C396C&quot;/&gt;&lt;wsp:rsid wsp:val=&quot;000C6345&quot;/&gt;&lt;wsp:rsid wsp:val=&quot;00117679&quot;/&gt;&lt;wsp:rsid wsp:val=&quot;00130BE8&quot;/&gt;&lt;wsp:rsid wsp:val=&quot;00161A09&quot;/&gt;&lt;wsp:rsid wsp:val=&quot;001659D1&quot;/&gt;&lt;wsp:rsid wsp:val=&quot;001717DB&quot;/&gt;&lt;wsp:rsid wsp:val=&quot;00171833&quot;/&gt;&lt;wsp:rsid wsp:val=&quot;0018103F&quot;/&gt;&lt;wsp:rsid wsp:val=&quot;001A59A5&quot;/&gt;&lt;wsp:rsid wsp:val=&quot;001B691C&quot;/&gt;&lt;wsp:rsid wsp:val=&quot;001C0465&quot;/&gt;&lt;wsp:rsid wsp:val=&quot;001F4A06&quot;/&gt;&lt;wsp:rsid wsp:val=&quot;00225C0B&quot;/&gt;&lt;wsp:rsid wsp:val=&quot;00233C3E&quot;/&gt;&lt;wsp:rsid wsp:val=&quot;00246CD2&quot;/&gt;&lt;wsp:rsid wsp:val=&quot;00253C53&quot;/&gt;&lt;wsp:rsid wsp:val=&quot;00266510&quot;/&gt;&lt;wsp:rsid wsp:val=&quot;00267AC7&quot;/&gt;&lt;wsp:rsid wsp:val=&quot;002771E2&quot;/&gt;&lt;wsp:rsid wsp:val=&quot;00297076&quot;/&gt;&lt;wsp:rsid wsp:val=&quot;00302815&quot;/&gt;&lt;wsp:rsid wsp:val=&quot;00302C79&quot;/&gt;&lt;wsp:rsid wsp:val=&quot;00307B26&quot;/&gt;&lt;wsp:rsid wsp:val=&quot;00365FA8&quot;/&gt;&lt;wsp:rsid wsp:val=&quot;0039137E&quot;/&gt;&lt;wsp:rsid wsp:val=&quot;003B51DE&quot;/&gt;&lt;wsp:rsid wsp:val=&quot;004150F1&quot;/&gt;&lt;wsp:rsid wsp:val=&quot;00433D11&quot;/&gt;&lt;wsp:rsid wsp:val=&quot;004713D0&quot;/&gt;&lt;wsp:rsid wsp:val=&quot;004A223B&quot;/&gt;&lt;wsp:rsid wsp:val=&quot;004B4715&quot;/&gt;&lt;wsp:rsid wsp:val=&quot;004D7509&quot;/&gt;&lt;wsp:rsid wsp:val=&quot;00573580&quot;/&gt;&lt;wsp:rsid wsp:val=&quot;00577C81&quot;/&gt;&lt;wsp:rsid wsp:val=&quot;005D67E6&quot;/&gt;&lt;wsp:rsid wsp:val=&quot;00604EB9&quot;/&gt;&lt;wsp:rsid wsp:val=&quot;00631CC1&quot;/&gt;&lt;wsp:rsid wsp:val=&quot;0066211E&quot;/&gt;&lt;wsp:rsid wsp:val=&quot;006C1E7D&quot;/&gt;&lt;wsp:rsid wsp:val=&quot;006F0F04&quot;/&gt;&lt;wsp:rsid wsp:val=&quot;006F4F2D&quot;/&gt;&lt;wsp:rsid wsp:val=&quot;0070432F&quot;/&gt;&lt;wsp:rsid wsp:val=&quot;007454FE&quot;/&gt;&lt;wsp:rsid wsp:val=&quot;00764ABE&quot;/&gt;&lt;wsp:rsid wsp:val=&quot;00766FBB&quot;/&gt;&lt;wsp:rsid wsp:val=&quot;007901B6&quot;/&gt;&lt;wsp:rsid wsp:val=&quot;007B75F7&quot;/&gt;&lt;wsp:rsid wsp:val=&quot;007E2AA8&quot;/&gt;&lt;wsp:rsid wsp:val=&quot;007E2D77&quot;/&gt;&lt;wsp:rsid wsp:val=&quot;007F00BA&quot;/&gt;&lt;wsp:rsid wsp:val=&quot;00826DC8&quot;/&gt;&lt;wsp:rsid wsp:val=&quot;0084337D&quot;/&gt;&lt;wsp:rsid wsp:val=&quot;0085627B&quot;/&gt;&lt;wsp:rsid wsp:val=&quot;008621D5&quot;/&gt;&lt;wsp:rsid wsp:val=&quot;008A4CC4&quot;/&gt;&lt;wsp:rsid wsp:val=&quot;008E4BA5&quot;/&gt;&lt;wsp:rsid wsp:val=&quot;008F2AE9&quot;/&gt;&lt;wsp:rsid wsp:val=&quot;00910C9E&quot;/&gt;&lt;wsp:rsid wsp:val=&quot;00933820&quot;/&gt;&lt;wsp:rsid wsp:val=&quot;009444DD&quot;/&gt;&lt;wsp:rsid wsp:val=&quot;00980B07&quot;/&gt;&lt;wsp:rsid wsp:val=&quot;00986C87&quot;/&gt;&lt;wsp:rsid wsp:val=&quot;009A6ED8&quot;/&gt;&lt;wsp:rsid wsp:val=&quot;009B0E6B&quot;/&gt;&lt;wsp:rsid wsp:val=&quot;009C26C8&quot;/&gt;&lt;wsp:rsid wsp:val=&quot;009C3085&quot;/&gt;&lt;wsp:rsid wsp:val=&quot;009F77DC&quot;/&gt;&lt;wsp:rsid wsp:val=&quot;00A111DE&quot;/&gt;&lt;wsp:rsid wsp:val=&quot;00A24B40&quot;/&gt;&lt;wsp:rsid wsp:val=&quot;00A3415D&quot;/&gt;&lt;wsp:rsid wsp:val=&quot;00A50B81&quot;/&gt;&lt;wsp:rsid wsp:val=&quot;00A5403F&quot;/&gt;&lt;wsp:rsid wsp:val=&quot;00A70FD7&quot;/&gt;&lt;wsp:rsid wsp:val=&quot;00A976A5&quot;/&gt;&lt;wsp:rsid wsp:val=&quot;00AC5D2E&quot;/&gt;&lt;wsp:rsid wsp:val=&quot;00AC6E07&quot;/&gt;&lt;wsp:rsid wsp:val=&quot;00B04A2D&quot;/&gt;&lt;wsp:rsid wsp:val=&quot;00B34139&quot;/&gt;&lt;wsp:rsid wsp:val=&quot;00B35EFA&quot;/&gt;&lt;wsp:rsid wsp:val=&quot;00B710E7&quot;/&gt;&lt;wsp:rsid wsp:val=&quot;00B9416A&quot;/&gt;&lt;wsp:rsid wsp:val=&quot;00BB2B89&quot;/&gt;&lt;wsp:rsid wsp:val=&quot;00BD0ECD&quot;/&gt;&lt;wsp:rsid wsp:val=&quot;00BF2696&quot;/&gt;&lt;wsp:rsid wsp:val=&quot;00BF6722&quot;/&gt;&lt;wsp:rsid wsp:val=&quot;00C408F3&quot;/&gt;&lt;wsp:rsid wsp:val=&quot;00C679D5&quot;/&gt;&lt;wsp:rsid wsp:val=&quot;00C71C42&quot;/&gt;&lt;wsp:rsid wsp:val=&quot;00D04942&quot;/&gt;&lt;wsp:rsid wsp:val=&quot;00D05D5A&quot;/&gt;&lt;wsp:rsid wsp:val=&quot;00D07ACB&quot;/&gt;&lt;wsp:rsid wsp:val=&quot;00D17147&quot;/&gt;&lt;wsp:rsid wsp:val=&quot;00D21DC1&quot;/&gt;&lt;wsp:rsid wsp:val=&quot;00D504D7&quot;/&gt;&lt;wsp:rsid wsp:val=&quot;00D671F1&quot;/&gt;&lt;wsp:rsid wsp:val=&quot;00DC1D1F&quot;/&gt;&lt;wsp:rsid wsp:val=&quot;00E02E2F&quot;/&gt;&lt;wsp:rsid wsp:val=&quot;00E17768&quot;/&gt;&lt;wsp:rsid wsp:val=&quot;00E54DB7&quot;/&gt;&lt;wsp:rsid wsp:val=&quot;00E83151&quot;/&gt;&lt;wsp:rsid wsp:val=&quot;00E9306B&quot;/&gt;&lt;wsp:rsid wsp:val=&quot;00EA14BD&quot;/&gt;&lt;wsp:rsid wsp:val=&quot;00ED2190&quot;/&gt;&lt;wsp:rsid wsp:val=&quot;00EF5CD4&quot;/&gt;&lt;wsp:rsid wsp:val=&quot;00F13211&quot;/&gt;&lt;wsp:rsid wsp:val=&quot;00F243EF&quot;/&gt;&lt;wsp:rsid wsp:val=&quot;00F34B49&quot;/&gt;&lt;wsp:rsid wsp:val=&quot;00F423A9&quot;/&gt;&lt;wsp:rsid wsp:val=&quot;00F4482C&quot;/&gt;&lt;wsp:rsid wsp:val=&quot;00FA13B1&quot;/&gt;&lt;wsp:rsid wsp:val=&quot;00FC687D&quot;/&gt;&lt;wsp:rsid wsp:val=&quot;00FE52BA&quot;/&gt;&lt;wsp:rsid wsp:val=&quot;00FF2CED&quot;/&gt;&lt;wsp:rsid wsp:val=&quot;00FF53B3&quot;/&gt;&lt;/wsp:rsids&gt;&lt;/w:docPr&gt;&lt;w:body&gt;&lt;wx:sect&gt;&lt;w:p wsp:rsidR=&quot;00000000&quot; wsp:rsidRDefault=&quot;00A70FD7&quot; wsp:rsidP=&quot;00A70FD7&quot;&gt;&lt;m:oMathPara&gt;&lt;m:oMath&gt;&lt;m:r&gt;&lt;w:rPr&gt;&lt;w:rFonts w:ascii=&quot;Cambria Math&quot; w:h-ansi=&quot;Cambria Math&quot;/&gt;&lt;wx:font wx:val=&quot;Cambria Math&quot;/&gt;&lt;w:i/&gt;&lt;/w:rPr&gt;&lt;m:t&gt;n&lt;/m:t&gt;&lt;/m:r&gt;&lt;/m:oMath&gt;&lt;/m:oMathPara&gt;&lt;/w:p&gt;&lt;w:sectPr wsp:rsidR=&quot;00000000&quot;&gt;&lt;w:pgSz w:w=&quot;12240&quot; w:h=&quot;15840&quot;/&gt;&lt;w:pgMar w:top=&quot;1417&quot; w:right=&quot;1701&quot; w:bottom=&quot;1417&quot; w:left=&quot;1701&quot; w:header=&quot;720&quot; w:footer=&quot;720&quot; w:gutter=&quot;0&quot;/&gt;&lt;w:cols w:space=&quot;720&quot;/&gt;&lt;/w:sectPr&gt;&lt;/wx:sect&gt;&lt;/w:body&gt;&lt;/w:wordDocument&gt;">
             <v:imagedata r:id="rId24" o:title="" chromakey="white"/>
           </v:shape>
         </w:pict>
@@ -15608,7 +15649,15 @@
           </w:tcPr>
           <w:p>
             <w:r>
-              <w:t>Acordando, Assistindo a filmes / séries / novelas, Comendo, Correndo, Dirigindo, Estudando, Jogando, Lazer, Lendo, Indo dormir, Passeando, Praticando exercícios, Trabalhando, Treinando, Outro, qual?</w:t>
+              <w:t xml:space="preserve">Acordando, Assistindo a filmes / séries / novelas, Comendo, Correndo, Dirigindo, Estudando, Jogando, Lazer, Lendo, Indo dormir, Passeando, </w:t>
+            </w:r>
+            <w:proofErr w:type="gramStart"/>
+            <w:r>
+              <w:t>Praticando</w:t>
+            </w:r>
+            <w:proofErr w:type="gramEnd"/>
+            <w:r>
+              <w:t xml:space="preserve"> exercícios, Trabalhando, Treinando, Outro, qual?</w:t>
             </w:r>
           </w:p>
         </w:tc>
@@ -15643,7 +15692,15 @@
           <w:p>
             <w:r>
               <w:lastRenderedPageBreak/>
-              <w:t xml:space="preserve">Academia, Bar, Biblioteca, Casa, Com os </w:t>
+              <w:t xml:space="preserve">Academia, Bar, Biblioteca, Casa, </w:t>
+            </w:r>
+            <w:proofErr w:type="gramStart"/>
+            <w:r>
+              <w:t>Com</w:t>
+            </w:r>
+            <w:proofErr w:type="gramEnd"/>
+            <w:r>
+              <w:t xml:space="preserve"> os </w:t>
             </w:r>
             <w:r>
               <w:lastRenderedPageBreak/>
@@ -15681,7 +15738,15 @@
               <w:t xml:space="preserve">Aborrecido, Alegre, Amoroso, Ansioso, Apavorado, Assustado, </w:t>
             </w:r>
             <w:r>
-              <w:t>Constrangido, Culpado, Deprimido, Desapontado, Excitado, Envergonhado, Em pânico, Feliz, Frustrado, Furioso, Inseguro, Irado, Irritado, Humilhado, Magoado, Nervoso, Orgulhoso, Triste, Zangado, Outro, qual?</w:t>
+              <w:t xml:space="preserve">Constrangido, Culpado, Deprimido, Desapontado, Excitado, Envergonhado, </w:t>
+            </w:r>
+            <w:proofErr w:type="gramStart"/>
+            <w:r>
+              <w:t>Em</w:t>
+            </w:r>
+            <w:proofErr w:type="gramEnd"/>
+            <w:r>
+              <w:t xml:space="preserve"> pânico, Feliz, Frustrado, Furioso, Inseguro, Irado, Irritado, Humilhado, Magoado, Nervoso, Orgulhoso, Triste, Zangado, Outro, qual?</w:t>
             </w:r>
           </w:p>
         </w:tc>
@@ -15741,7 +15806,15 @@
           </w:tcPr>
           <w:p>
             <w:r>
-              <w:t>Abrir / Fechar o app, Aumentar / Abaixar volume, Definir tempo da música, Escolher música / artista / gênero, Pausar / Tocar música, Passar / Voltar n músicas, Outra, qual?</w:t>
+              <w:t xml:space="preserve">Abrir / Fechar o app, Aumentar / Abaixar volume, </w:t>
+            </w:r>
+            <w:proofErr w:type="gramStart"/>
+            <w:r>
+              <w:t>Definir</w:t>
+            </w:r>
+            <w:proofErr w:type="gramEnd"/>
+            <w:r>
+              <w:t xml:space="preserve"> tempo da música, Escolher música / artista / gênero, Pausar / Tocar música, Passar / Voltar n músicas, Outra, qual?</w:t>
             </w:r>
           </w:p>
         </w:tc>
@@ -15839,8 +15912,13 @@
             </w:r>
             <w:proofErr w:type="spellEnd"/>
             <w:r>
-              <w:t>, Vocal</w:t>
-            </w:r>
+              <w:t xml:space="preserve">, </w:t>
+            </w:r>
+            <w:proofErr w:type="gramStart"/>
+            <w:r>
+              <w:t>Vocal</w:t>
+            </w:r>
+            <w:proofErr w:type="gramEnd"/>
           </w:p>
           <w:p/>
         </w:tc>
@@ -16241,6 +16319,76 @@
       </w:r>
       <w:r>
         <w:t xml:space="preserve"> </w:t>
+      </w:r>
+      <w:r>
+        <w:t>Para utilizá-la</w:t>
+      </w:r>
+      <w:r>
+        <w:t xml:space="preserve">, o usuário </w:t>
+      </w:r>
+      <w:r>
+        <w:t>poderia</w:t>
+      </w:r>
+      <w:r>
+        <w:t xml:space="preserve"> escolher suas músicas n</w:t>
+      </w:r>
+      <w:r>
+        <w:t>a aplicação do Spotify</w:t>
+      </w:r>
+      <w:r>
+        <w:t xml:space="preserve">, </w:t>
+      </w:r>
+      <w:r>
+        <w:t>adicioná-las</w:t>
+      </w:r>
+      <w:r>
+        <w:t xml:space="preserve"> a lista de reprodução e então ela </w:t>
+      </w:r>
+      <w:r>
+        <w:t>tocá-la</w:t>
+      </w:r>
+      <w:r>
+        <w:t>s</w:t>
+      </w:r>
+      <w:r>
+        <w:t xml:space="preserve"> na aplicação</w:t>
+      </w:r>
+      <w:r>
+        <w:t>.</w:t>
+      </w:r>
+      <w:r>
+        <w:t xml:space="preserve"> </w:t>
+      </w:r>
+      <w:r>
+        <w:t>O</w:t>
+      </w:r>
+      <w:r>
+        <w:t xml:space="preserve">nde é salvo </w:t>
+      </w:r>
+      <w:r>
+        <w:t xml:space="preserve">os eventos do </w:t>
+      </w:r>
+      <w:r>
+        <w:rPr>
+          <w:i/>
+          <w:iCs w:val="0"/>
+        </w:rPr>
+        <w:t>player</w:t>
+      </w:r>
+      <w:r>
+        <w:t xml:space="preserve">, gosto e desgosto da </w:t>
+      </w:r>
+      <w:r>
+        <w:t>música</w:t>
+      </w:r>
+      <w:r>
+        <w:t xml:space="preserve"> </w:t>
+      </w:r>
+      <w:r>
+        <w:t>em reprodução</w:t>
+      </w:r>
+      <w:r>
+        <w:t>.</w:t>
       </w:r>
     </w:p>
     <w:p/>
@@ -16310,7 +16458,7 @@
                 <w:noProof/>
               </w:rPr>
               <w:pict w14:anchorId="31426774">
-                <v:shape id="Imagem 12" o:spid="_x0000_i1036" type="#_x0000_t75" alt="" style="width:141pt;height:327pt;visibility:visible;mso-wrap-style:square;mso-width-percent:0;mso-height-percent:0;mso-width-percent:0;mso-height-percent:0">
+                <v:shape id="Imagem 12" o:spid="_x0000_i1036" type="#_x0000_t75" alt="" style="width:141.25pt;height:326.75pt;visibility:visible;mso-wrap-style:square;mso-width-percent:0;mso-height-percent:0;mso-width-percent:0;mso-height-percent:0">
                   <v:imagedata r:id="rId25" o:title="" croptop="1993f" cropbottom="3111f"/>
                 </v:shape>
               </w:pict>
@@ -16331,7 +16479,7 @@
                 <w:noProof/>
               </w:rPr>
               <w:pict w14:anchorId="5B87A22F">
-                <v:shape id="Imagem 13" o:spid="_x0000_i1037" type="#_x0000_t75" alt="" style="width:166.5pt;height:327pt;visibility:visible;mso-wrap-style:square;mso-width-percent:0;mso-height-percent:0;mso-width-percent:0;mso-height-percent:0">
+                <v:shape id="Imagem 13" o:spid="_x0000_i1037" type="#_x0000_t75" alt="" style="width:166.35pt;height:327.25pt;visibility:visible;mso-wrap-style:square;mso-width-percent:0;mso-height-percent:0;mso-width-percent:0;mso-height-percent:0">
                   <v:imagedata r:id="rId26" o:title="" croptop="2353f" cropbottom="3566f"/>
                 </v:shape>
               </w:pict>
@@ -16376,6 +16524,7 @@
     </w:p>
     <w:p>
       <w:r>
+        <w:lastRenderedPageBreak/>
         <w:tab/>
         <w:t xml:space="preserve">A aplicação é dividida em 5 telas, iniciada na </w:t>
       </w:r>
@@ -16442,7 +16591,6 @@
     </w:p>
     <w:p>
       <w:r>
-        <w:lastRenderedPageBreak/>
         <w:tab/>
         <w:t xml:space="preserve">A </w:t>
       </w:r>
@@ -16565,7 +16713,7 @@
                 <w:noProof/>
               </w:rPr>
               <w:pict w14:anchorId="4C7FAD87">
-                <v:shape id="Imagem 14" o:spid="_x0000_i1038" type="#_x0000_t75" alt="" style="width:168pt;height:330.75pt;visibility:visible;mso-wrap-style:square;mso-width-percent:0;mso-height-percent:0;mso-width-percent:0;mso-height-percent:0">
+                <v:shape id="Imagem 14" o:spid="_x0000_i1038" type="#_x0000_t75" alt="" style="width:168pt;height:330.55pt;visibility:visible;mso-wrap-style:square;mso-width-percent:0;mso-height-percent:0;mso-width-percent:0;mso-height-percent:0">
                   <v:imagedata r:id="rId27" o:title="" croptop="2232f" cropbottom="3641f"/>
                 </v:shape>
               </w:pict>
@@ -16583,7 +16731,7 @@
                 <w:noProof/>
               </w:rPr>
               <w:pict w14:anchorId="6A321E01">
-                <v:shape id="Imagem 15" o:spid="_x0000_i1039" type="#_x0000_t75" alt="" style="width:157.5pt;height:330.75pt;visibility:visible;mso-wrap-style:square;mso-width-percent:0;mso-height-percent:0;mso-width-percent:0;mso-height-percent:0">
+                <v:shape id="Imagem 15" o:spid="_x0000_i1039" type="#_x0000_t75" alt="" style="width:157.65pt;height:330.55pt;visibility:visible;mso-wrap-style:square;mso-width-percent:0;mso-height-percent:0;mso-width-percent:0;mso-height-percent:0">
                   <v:imagedata r:id="rId28" o:title="" croptop="2110f"/>
                 </v:shape>
               </w:pict>
@@ -16656,6 +16804,7 @@
     </w:p>
     <w:p>
       <w:r>
+        <w:lastRenderedPageBreak/>
         <w:tab/>
         <w:t>Por fim, a</w:t>
       </w:r>
@@ -16705,7 +16854,6 @@
         </w:numPr>
       </w:pPr>
       <w:r>
-        <w:lastRenderedPageBreak/>
         <w:t>Gostar da música</w:t>
       </w:r>
     </w:p>
@@ -16891,7 +17039,7 @@
                 <w:noProof/>
               </w:rPr>
               <w:pict w14:anchorId="6CD9133A">
-                <v:shape id="Imagem 16" o:spid="_x0000_i1041" type="#_x0000_t75" alt="" style="width:216.75pt;height:453.75pt;visibility:visible;mso-wrap-style:square;mso-width-percent:0;mso-height-percent:0;mso-width-percent:0;mso-height-percent:0">
+                <v:shape id="Imagem 16" o:spid="_x0000_i1041" type="#_x0000_t75" alt="" style="width:216.55pt;height:453.8pt;visibility:visible;mso-wrap-style:square;mso-width-percent:0;mso-height-percent:0;mso-width-percent:0;mso-height-percent:0">
                   <v:imagedata r:id="rId30" o:title="" croptop="2273f" cropbottom="-21f"/>
                 </v:shape>
               </w:pict>
@@ -17434,7 +17582,7 @@
           <w:noProof/>
         </w:rPr>
         <w:pict w14:anchorId="48A9DA46">
-          <v:shape id="Imagem 24" o:spid="_x0000_i1042" type="#_x0000_t75" alt="" style="width:453.75pt;height:222pt;visibility:visible;mso-wrap-style:square;mso-width-percent:0;mso-height-percent:0;mso-width-percent:0;mso-height-percent:0">
+          <v:shape id="Imagem 24" o:spid="_x0000_i1042" type="#_x0000_t75" alt="" style="width:453.8pt;height:222.55pt;visibility:visible;mso-wrap-style:square;mso-width-percent:0;mso-height-percent:0;mso-width-percent:0;mso-height-percent:0">
             <v:imagedata r:id="rId31" o:title=""/>
           </v:shape>
         </w:pict>
@@ -17686,7 +17834,7 @@
           <w:noProof/>
         </w:rPr>
         <w:pict w14:anchorId="5EDBE7D4">
-          <v:shape id="Imagem 9" o:spid="_x0000_i1043" type="#_x0000_t75" alt="Image for post" style="width:256.5pt;height:192pt;visibility:visible;mso-wrap-style:square;mso-width-percent:0;mso-height-percent:0;mso-width-percent:0;mso-height-percent:0">
+          <v:shape id="Imagem 9" o:spid="_x0000_i1043" type="#_x0000_t75" alt="Image for post" style="width:256.35pt;height:192pt;visibility:visible;mso-wrap-style:square;mso-width-percent:0;mso-height-percent:0;mso-width-percent:0;mso-height-percent:0">
             <v:imagedata r:id="rId32" o:title="Image for post"/>
           </v:shape>
         </w:pict>
@@ -18978,7 +19126,7 @@
           <w:noProof/>
         </w:rPr>
         <w:pict w14:anchorId="75149C55">
-          <v:shape id="Imagem 18" o:spid="_x0000_i1044" type="#_x0000_t75" alt="Diagrama&#10;&#10;&#10;&#10;Descrição gerada automaticamente" style="width:453pt;height:104.25pt;visibility:visible;mso-wrap-style:square;mso-width-percent:0;mso-height-percent:0;mso-width-percent:0;mso-height-percent:0">
+          <v:shape id="Imagem 18" o:spid="_x0000_i1044" type="#_x0000_t75" alt="Diagrama&#10;&#10;&#10;&#10;Descrição gerada automaticamente" style="width:453.25pt;height:104.2pt;visibility:visible;mso-wrap-style:square;mso-width-percent:0;mso-height-percent:0;mso-width-percent:0;mso-height-percent:0">
             <v:imagedata r:id="rId33" o:title="Diagrama&#10;&#10;&#10;&#10;Descrição gerada automaticamente"/>
           </v:shape>
         </w:pict>
@@ -19094,7 +19242,7 @@
           <w:noProof/>
         </w:rPr>
         <w:pict w14:anchorId="0585FF0C">
-          <v:shape id="Imagem 19" o:spid="_x0000_i1045" type="#_x0000_t75" alt="Uma imagem contendo Interface gráfica do usuário&#10;&#10;&#10;&#10;Descrição gerada automaticamente" style="width:405.75pt;height:83.25pt;visibility:visible;mso-wrap-style:square;mso-width-percent:0;mso-height-percent:0;mso-width-percent:0;mso-height-percent:0">
+          <v:shape id="Imagem 19" o:spid="_x0000_i1045" type="#_x0000_t75" alt="Uma imagem contendo Interface gráfica do usuário&#10;&#10;&#10;&#10;Descrição gerada automaticamente" style="width:405.8pt;height:83.45pt;visibility:visible;mso-wrap-style:square;mso-width-percent:0;mso-height-percent:0;mso-width-percent:0;mso-height-percent:0">
             <v:imagedata r:id="rId34" o:title="Uma imagem contendo Interface gráfica do usuário&#10;&#10;&#10;&#10;Descrição gerada automaticamente"/>
           </v:shape>
         </w:pict>
@@ -19216,7 +19364,7 @@
           <w:noProof/>
         </w:rPr>
         <w:pict w14:anchorId="6D89FF58">
-          <v:shape id="Imagem 20" o:spid="_x0000_i1046" type="#_x0000_t75" alt="Tela de computador com texto preto sobre fundo branco&#10;&#10;&#10;&#10;Descrição gerada automaticamente" style="width:221.25pt;height:202.5pt;visibility:visible;mso-wrap-style:square;mso-width-percent:0;mso-height-percent:0;mso-width-percent:0;mso-height-percent:0">
+          <v:shape id="Imagem 20" o:spid="_x0000_i1046" type="#_x0000_t75" alt="Tela de computador com texto preto sobre fundo branco&#10;&#10;&#10;&#10;Descrição gerada automaticamente" style="width:221.45pt;height:202.35pt;visibility:visible;mso-wrap-style:square;mso-width-percent:0;mso-height-percent:0;mso-width-percent:0;mso-height-percent:0">
             <v:imagedata r:id="rId35" o:title="Tela de computador com texto preto sobre fundo branco&#10;&#10;&#10;&#10;Descrição gerada automaticamente"/>
           </v:shape>
         </w:pict>
@@ -19417,7 +19565,7 @@
           <w:noProof/>
         </w:rPr>
         <w:pict w14:anchorId="1016BF8E">
-          <v:shape id="Imagem 21" o:spid="_x0000_i1047" type="#_x0000_t75" alt="Diagrama&#10;&#10;&#10;&#10;Descrição gerada automaticamente" style="width:270.75pt;height:83.25pt;visibility:visible;mso-wrap-style:square;mso-width-percent:0;mso-height-percent:0;mso-width-percent:0;mso-height-percent:0">
+          <v:shape id="Imagem 21" o:spid="_x0000_i1047" type="#_x0000_t75" alt="Diagrama&#10;&#10;&#10;&#10;Descrição gerada automaticamente" style="width:270.55pt;height:83.45pt;visibility:visible;mso-wrap-style:square;mso-width-percent:0;mso-height-percent:0;mso-width-percent:0;mso-height-percent:0">
             <v:imagedata r:id="rId36" o:title="Diagrama&#10;&#10;&#10;&#10;Descrição gerada automaticamente"/>
           </v:shape>
         </w:pict>
@@ -19526,7 +19674,7 @@
           <w:noProof/>
         </w:rPr>
         <w:pict w14:anchorId="733D20DC">
-          <v:shape id="Imagem 22" o:spid="_x0000_i1048" type="#_x0000_t75" alt="Tabela&#10;&#10;&#10;&#10;Descrição gerada automaticamente" style="width:453.75pt;height:219.75pt;visibility:visible;mso-wrap-style:square;mso-width-percent:0;mso-height-percent:0;mso-width-percent:0;mso-height-percent:0">
+          <v:shape id="Imagem 22" o:spid="_x0000_i1048" type="#_x0000_t75" alt="Tabela&#10;&#10;&#10;&#10;Descrição gerada automaticamente" style="width:453.8pt;height:219.8pt;visibility:visible;mso-wrap-style:square;mso-width-percent:0;mso-height-percent:0;mso-width-percent:0;mso-height-percent:0">
             <v:imagedata r:id="rId37" o:title="Tabela&#10;&#10;&#10;&#10;Descrição gerada automaticamente"/>
           </v:shape>
         </w:pict>
@@ -19678,10 +19826,12 @@
         <w:t xml:space="preserve"> conter o valor “</w:t>
       </w:r>
       <w:proofErr w:type="spellStart"/>
+      <w:proofErr w:type="gramStart"/>
       <w:r>
         <w:t>feliz;triste</w:t>
       </w:r>
       <w:proofErr w:type="spellEnd"/>
+      <w:proofErr w:type="gramEnd"/>
       <w:r>
         <w:t>”, que foi transformado em duas linhas, uma para “feliz”, outra para “triste”. Um exemplo do campo like, no caso de possuir o valor 3, é quebrado o evento em 3 linhas e trocado por 1.</w:t>
       </w:r>
@@ -19755,7 +19905,7 @@
           <w:noProof/>
         </w:rPr>
         <w:pict w14:anchorId="573846B7">
-          <v:shape id="Imagem 25" o:spid="_x0000_i1049" type="#_x0000_t75" alt="" style="width:453.75pt;height:143.25pt;visibility:visible;mso-wrap-style:square;mso-width-percent:0;mso-height-percent:0;mso-width-percent:0;mso-height-percent:0">
+          <v:shape id="Imagem 25" o:spid="_x0000_i1049" type="#_x0000_t75" alt="" style="width:453.8pt;height:143.45pt;visibility:visible;mso-wrap-style:square;mso-width-percent:0;mso-height-percent:0;mso-width-percent:0;mso-height-percent:0">
             <v:imagedata r:id="rId38" o:title=""/>
           </v:shape>
         </w:pict>
@@ -19863,13 +20013,24 @@
         <w:t>,</w:t>
       </w:r>
       <w:r>
-        <w:t xml:space="preserve"> convertido em um </w:t>
+        <w:t xml:space="preserve"> convertido em </w:t>
+      </w:r>
+      <w:proofErr w:type="gramStart"/>
+      <w:r>
+        <w:t xml:space="preserve">um </w:t>
       </w:r>
       <w:r>
         <w:rPr>
           <w:i/>
         </w:rPr>
-        <w:t>data frame</w:t>
+        <w:t>data</w:t>
+      </w:r>
+      <w:proofErr w:type="gramEnd"/>
+      <w:r>
+        <w:rPr>
+          <w:i/>
+        </w:rPr>
+        <w:t xml:space="preserve"> frame</w:t>
       </w:r>
       <w:r>
         <w:t xml:space="preserve"> da biblioteca pandas, sofreu certa separação da coluna gênero da tabela, obtendo variáveis de X (características) e y (classes). As duas são utilizadas na função </w:t>
@@ -19992,6 +20153,7 @@
         <w:t xml:space="preserve"> da biblioteca </w:t>
       </w:r>
       <w:proofErr w:type="spellStart"/>
+      <w:proofErr w:type="gramStart"/>
       <w:r>
         <w:rPr>
           <w:i/>
@@ -19999,6 +20161,7 @@
         <w:t>sklearn.neighbors</w:t>
       </w:r>
       <w:proofErr w:type="spellEnd"/>
+      <w:proofErr w:type="gramEnd"/>
       <w:r>
         <w:rPr>
           <w:i/>
@@ -20320,7 +20483,7 @@
           <w:noProof/>
         </w:rPr>
         <w:pict w14:anchorId="2C6999D0">
-          <v:shape id="Imagem 32" o:spid="_x0000_i1050" type="#_x0000_t75" alt="" style="width:453pt;height:240pt;visibility:visible;mso-wrap-style:square;mso-width-percent:0;mso-height-percent:0;mso-width-percent:0;mso-height-percent:0">
+          <v:shape id="Imagem 32" o:spid="_x0000_i1050" type="#_x0000_t75" alt="" style="width:453.25pt;height:240pt;visibility:visible;mso-wrap-style:square;mso-width-percent:0;mso-height-percent:0;mso-width-percent:0;mso-height-percent:0">
             <v:imagedata r:id="rId39" o:title=""/>
           </v:shape>
         </w:pict>
@@ -20751,7 +20914,15 @@
     <w:p>
       <w:r>
         <w:tab/>
-        <w:t xml:space="preserve">No momento em que o servidor recebe uma requisição, é feito o tratamento dos parâmetros. O mesmo transforma a </w:t>
+        <w:t xml:space="preserve">No momento em que o servidor recebe uma requisição, é feito o tratamento dos parâmetros. </w:t>
+      </w:r>
+      <w:proofErr w:type="gramStart"/>
+      <w:r>
+        <w:t>O mesmo</w:t>
+      </w:r>
+      <w:proofErr w:type="gramEnd"/>
+      <w:r>
+        <w:t xml:space="preserve"> transforma a </w:t>
       </w:r>
       <w:proofErr w:type="spellStart"/>
       <w:r>
@@ -21329,12 +21500,14 @@
       <w:r>
         <w:t xml:space="preserve"> das principais 20 </w:t>
       </w:r>
+      <w:proofErr w:type="gramStart"/>
       <w:r>
         <w:rPr>
           <w:i/>
         </w:rPr>
         <w:t>playlists</w:t>
       </w:r>
+      <w:proofErr w:type="gramEnd"/>
       <w:r>
         <w:t xml:space="preserve"> </w:t>
       </w:r>
@@ -21433,7 +21606,7 @@
                 <w:noProof/>
               </w:rPr>
               <w:pict w14:anchorId="3722639C">
-                <v:shape id="Imagem 26" o:spid="_x0000_i1051" type="#_x0000_t75" alt="" style="width:105.75pt;height:243.75pt;visibility:visible;mso-wrap-style:square;mso-width-percent:0;mso-height-percent:0;mso-width-percent:0;mso-height-percent:0">
+                <v:shape id="Imagem 26" o:spid="_x0000_i1051" type="#_x0000_t75" alt="" style="width:105.8pt;height:243.8pt;visibility:visible;mso-wrap-style:square;mso-width-percent:0;mso-height-percent:0;mso-width-percent:0;mso-height-percent:0">
                   <v:imagedata r:id="rId40" o:title="" cropbottom="32256f"/>
                 </v:shape>
               </w:pict>
@@ -21451,7 +21624,7 @@
                 <w:noProof/>
               </w:rPr>
               <w:pict w14:anchorId="54585D93">
-                <v:shape id="_x0000_i1052" type="#_x0000_t75" alt="" style="width:105.75pt;height:236.25pt;visibility:visible;mso-wrap-style:square;mso-width-percent:0;mso-height-percent:0;mso-width-percent:0;mso-height-percent:0">
+                <v:shape id="_x0000_i1052" type="#_x0000_t75" alt="" style="width:105.8pt;height:236.2pt;visibility:visible;mso-wrap-style:square;mso-width-percent:0;mso-height-percent:0;mso-width-percent:0;mso-height-percent:0">
                   <v:imagedata r:id="rId40" o:title="" croptop="33280f"/>
                 </v:shape>
               </w:pict>
@@ -21489,12 +21662,14 @@
       <w:r>
         <w:t xml:space="preserve">, apresentado as </w:t>
       </w:r>
+      <w:proofErr w:type="gramStart"/>
       <w:r>
         <w:rPr>
           <w:i/>
         </w:rPr>
         <w:t>playlists</w:t>
       </w:r>
+      <w:proofErr w:type="gramEnd"/>
       <w:r>
         <w:t xml:space="preserve"> a tela (</w:t>
       </w:r>
@@ -22291,10 +22466,12 @@
           </w:tcPr>
           <w:p>
             <w:proofErr w:type="spellStart"/>
+            <w:proofErr w:type="gramStart"/>
             <w:r>
               <w:t>musica</w:t>
             </w:r>
             <w:proofErr w:type="spellEnd"/>
+            <w:proofErr w:type="gramEnd"/>
             <w:r>
               <w:t xml:space="preserve"> </w:t>
             </w:r>
@@ -22381,10 +22558,12 @@
           </w:tcPr>
           <w:p>
             <w:proofErr w:type="spellStart"/>
+            <w:proofErr w:type="gramStart"/>
             <w:r>
               <w:t>musica</w:t>
             </w:r>
             <w:proofErr w:type="spellEnd"/>
+            <w:proofErr w:type="gramEnd"/>
             <w:r>
               <w:t xml:space="preserve"> </w:t>
             </w:r>
@@ -22473,8 +22652,13 @@
             </w:tcBorders>
           </w:tcPr>
           <w:p>
-            <w:r>
-              <w:t>musica maranhense</w:t>
+            <w:proofErr w:type="gramStart"/>
+            <w:r>
+              <w:t>musica</w:t>
+            </w:r>
+            <w:proofErr w:type="gramEnd"/>
+            <w:r>
+              <w:t xml:space="preserve"> maranhense</w:t>
             </w:r>
           </w:p>
         </w:tc>
@@ -40816,8 +41000,13 @@
         <w:annotationRef/>
       </w:r>
       <w:r>
-        <w:t>Trabalho foi feito, não pode ter nada no futuro !</w:t>
-      </w:r>
+        <w:t xml:space="preserve">Trabalho foi feito, não pode ter nada no </w:t>
+      </w:r>
+      <w:proofErr w:type="gramStart"/>
+      <w:r>
+        <w:t>futuro !</w:t>
+      </w:r>
+      <w:proofErr w:type="gramEnd"/>
     </w:p>
   </w:comment>
   <w:comment w:id="22" w:author="Juliano Varella De Carvalho" w:date="2020-11-04T11:31:00Z" w:initials="JVDC">
@@ -40871,8 +41060,13 @@
         <w:annotationRef/>
       </w:r>
       <w:r>
-        <w:t>Todas as Figuras devem ser centralizadas !</w:t>
-      </w:r>
+        <w:t xml:space="preserve">Todas as Figuras devem ser </w:t>
+      </w:r>
+      <w:proofErr w:type="gramStart"/>
+      <w:r>
+        <w:t>centralizadas !</w:t>
+      </w:r>
+      <w:proofErr w:type="gramEnd"/>
     </w:p>
     <w:p>
       <w:pPr>
@@ -41272,8 +41466,13 @@
         <w:annotationRef/>
       </w:r>
       <w:r>
-        <w:t>Cada um o quê ?</w:t>
-      </w:r>
+        <w:t xml:space="preserve">Cada um o </w:t>
+      </w:r>
+      <w:proofErr w:type="gramStart"/>
+      <w:r>
+        <w:t>quê ?</w:t>
+      </w:r>
+      <w:proofErr w:type="gramEnd"/>
     </w:p>
   </w:comment>
   <w:comment w:id="180" w:author="Juliano Varella De Carvalho" w:date="2020-11-06T14:47:00Z" w:initials="JVDC">
@@ -41376,8 +41575,13 @@
         <w:annotationRef/>
       </w:r>
       <w:r>
-        <w:t>Não existe modelo. O KNN não gera um modelo !</w:t>
-      </w:r>
+        <w:t xml:space="preserve">Não existe modelo. O KNN não gera um </w:t>
+      </w:r>
+      <w:proofErr w:type="gramStart"/>
+      <w:r>
+        <w:t>modelo !</w:t>
+      </w:r>
+      <w:proofErr w:type="gramEnd"/>
     </w:p>
   </w:comment>
   <w:comment w:id="215" w:author="Juliano Varella De Carvalho" w:date="2020-11-06T15:09:00Z" w:initials="JVDC">
@@ -41466,7 +41670,15 @@
         <w:annotationRef/>
       </w:r>
       <w:r>
-        <w:t>Falso positivo (é mas não é)</w:t>
+        <w:t>Falso positivo (</w:t>
+      </w:r>
+      <w:proofErr w:type="gramStart"/>
+      <w:r>
+        <w:t>é</w:t>
+      </w:r>
+      <w:proofErr w:type="gramEnd"/>
+      <w:r>
+        <w:t xml:space="preserve"> mas não é)</w:t>
       </w:r>
     </w:p>
   </w:comment>

</xml_diff>